<commit_message>
Added more effects resulted from Misspecification.
</commit_message>
<xml_diff>
--- a/LOS2.docx
+++ b/LOS2.docx
@@ -51,12 +51,21 @@
           <w:szCs w:val="32"/>
         </w:rPr>
       </w:pPr>
+      <w:proofErr w:type="spellStart"/>
       <w:r>
         <w:rPr>
           <w:sz w:val="32"/>
           <w:szCs w:val="32"/>
         </w:rPr>
-        <w:t xml:space="preserve">CovXY = </w:t>
+        <w:t>CovXY</w:t>
+      </w:r>
+      <w:proofErr w:type="spellEnd"/>
+      <w:r>
+        <w:rPr>
+          <w:sz w:val="32"/>
+          <w:szCs w:val="32"/>
+        </w:rPr>
+        <w:t xml:space="preserve"> = </w:t>
       </w:r>
       <m:oMath>
         <m:f>
@@ -283,14 +292,54 @@
       </w:r>
     </w:p>
     <w:p>
-      <w:r>
-        <w:rPr>
-          <w:rFonts w:hint="eastAsia"/>
-        </w:rPr>
-        <w:t xml:space="preserve">rXY = CovXY / </w:t>
-      </w:r>
-      <w:r>
-        <w:t>(Sx * Sy)</w:t>
+      <w:proofErr w:type="spellStart"/>
+      <w:proofErr w:type="gramStart"/>
+      <w:r>
+        <w:rPr>
+          <w:rFonts w:hint="eastAsia"/>
+        </w:rPr>
+        <w:t>rXY</w:t>
+      </w:r>
+      <w:proofErr w:type="spellEnd"/>
+      <w:proofErr w:type="gramEnd"/>
+      <w:r>
+        <w:rPr>
+          <w:rFonts w:hint="eastAsia"/>
+        </w:rPr>
+        <w:t xml:space="preserve"> = </w:t>
+      </w:r>
+      <w:proofErr w:type="spellStart"/>
+      <w:r>
+        <w:rPr>
+          <w:rFonts w:hint="eastAsia"/>
+        </w:rPr>
+        <w:t>CovXY</w:t>
+      </w:r>
+      <w:proofErr w:type="spellEnd"/>
+      <w:r>
+        <w:rPr>
+          <w:rFonts w:hint="eastAsia"/>
+        </w:rPr>
+        <w:t xml:space="preserve"> / </w:t>
+      </w:r>
+      <w:r>
+        <w:t>(</w:t>
+      </w:r>
+      <w:proofErr w:type="spellStart"/>
+      <w:r>
+        <w:t>Sx</w:t>
+      </w:r>
+      <w:proofErr w:type="spellEnd"/>
+      <w:r>
+        <w:t xml:space="preserve"> * </w:t>
+      </w:r>
+      <w:proofErr w:type="spellStart"/>
+      <w:r>
+        <w:t>Sy</w:t>
+      </w:r>
+      <w:proofErr w:type="spellEnd"/>
+      <w:r>
+        <w:t>)</w:t>
       </w:r>
     </w:p>
     <w:p/>
@@ -408,7 +457,15 @@
     </w:p>
     <w:p>
       <w:r>
-        <w:t>We want to test whether the correlation between the population of 2 variables is equal to 0.</w:t>
+        <w:t xml:space="preserve">We want to test whether the correlation between the </w:t>
+      </w:r>
+      <w:proofErr w:type="gramStart"/>
+      <w:r>
+        <w:t>population</w:t>
+      </w:r>
+      <w:proofErr w:type="gramEnd"/>
+      <w:r>
+        <w:t xml:space="preserve"> of 2 variables is equal to 0.</w:t>
       </w:r>
     </w:p>
     <w:p>
@@ -429,7 +486,15 @@
     </w:p>
     <w:p>
       <w:r>
-        <w:t xml:space="preserve">t – statistic = </w:t>
+        <w:t xml:space="preserve">t – </w:t>
+      </w:r>
+      <w:proofErr w:type="gramStart"/>
+      <w:r>
+        <w:t>statistic</w:t>
+      </w:r>
+      <w:proofErr w:type="gramEnd"/>
+      <w:r>
+        <w:t xml:space="preserve"> = </w:t>
       </w:r>
       <m:oMath>
         <m:f>
@@ -542,8 +607,13 @@
         </w:rPr>
         <w:t xml:space="preserve">, degrees of freedom: n-2. </w:t>
       </w:r>
-      <w:r>
-        <w:t>r is the sample correlation coefficient.</w:t>
+      <w:proofErr w:type="gramStart"/>
+      <w:r>
+        <w:t>r</w:t>
+      </w:r>
+      <w:proofErr w:type="gramEnd"/>
+      <w:r>
+        <w:t xml:space="preserve"> is the sample correlation coefficient.</w:t>
       </w:r>
     </w:p>
     <w:p/>
@@ -590,8 +660,13 @@
     </w:p>
     <w:p>
       <w:r>
-        <w:t>Yi = b0 + b1Xi + εi</w:t>
-      </w:r>
+        <w:t xml:space="preserve">Yi = b0 + b1Xi + </w:t>
+      </w:r>
+      <w:proofErr w:type="spellStart"/>
+      <w:r>
+        <w:t>εi</w:t>
+      </w:r>
+      <w:proofErr w:type="spellEnd"/>
     </w:p>
     <w:p>
       <w:r>
@@ -610,8 +685,23 @@
       </w:r>
     </w:p>
     <w:p>
-      <w:r>
-        <w:t>εi = residual/disturbance term/error term for the ith observation</w:t>
+      <w:proofErr w:type="spellStart"/>
+      <w:proofErr w:type="gramStart"/>
+      <w:r>
+        <w:t>εi</w:t>
+      </w:r>
+      <w:proofErr w:type="spellEnd"/>
+      <w:proofErr w:type="gramEnd"/>
+      <w:r>
+        <w:t xml:space="preserve"> = residual/disturbance term/error term for the </w:t>
+      </w:r>
+      <w:proofErr w:type="spellStart"/>
+      <w:r>
+        <w:t>ith</w:t>
+      </w:r>
+      <w:proofErr w:type="spellEnd"/>
+      <w:r>
+        <w:t xml:space="preserve"> observation</w:t>
       </w:r>
       <w:r>
         <w:t>, represents the portion of the dependent variable that cannot be explained by the independent variable.</w:t>
@@ -794,8 +884,13 @@
         <w:t>b1 = estimated slope coefficient</w:t>
       </w:r>
       <w:r>
-        <w:t xml:space="preserve"> = Cov</w:t>
-      </w:r>
+        <w:t xml:space="preserve"> = </w:t>
+      </w:r>
+      <w:proofErr w:type="spellStart"/>
+      <w:r>
+        <w:t>Cov</w:t>
+      </w:r>
+      <w:proofErr w:type="spellEnd"/>
       <w:r>
         <w:t xml:space="preserve"> (</w:t>
       </w:r>
@@ -959,13 +1054,7 @@
         </w:drawing>
       </w:r>
     </w:p>
-    <w:p>
-      <w:pPr>
-        <w:rPr>
-          <w:rFonts w:hint="eastAsia"/>
-        </w:rPr>
-      </w:pPr>
-    </w:p>
+    <w:p/>
     <w:p>
       <w:pPr>
         <w:pStyle w:val="Level3"/>
@@ -1181,11 +1270,21 @@
         <w:pStyle w:val="ListParagraph"/>
         <w:ind w:left="420" w:firstLineChars="0" w:firstLine="0"/>
       </w:pPr>
-      <w:r>
-        <w:rPr>
-          <w:rFonts w:hint="eastAsia"/>
-        </w:rPr>
-        <w:t xml:space="preserve">tc </w:t>
+      <w:proofErr w:type="spellStart"/>
+      <w:proofErr w:type="gramStart"/>
+      <w:r>
+        <w:rPr>
+          <w:rFonts w:hint="eastAsia"/>
+        </w:rPr>
+        <w:t>tc</w:t>
+      </w:r>
+      <w:proofErr w:type="spellEnd"/>
+      <w:proofErr w:type="gramEnd"/>
+      <w:r>
+        <w:rPr>
+          <w:rFonts w:hint="eastAsia"/>
+        </w:rPr>
+        <w:t xml:space="preserve"> </w:t>
       </w:r>
       <w:r>
         <w:t>is the critical two-tailed t-value for the selected confidence level with degree of freedom, n-2.</w:t>
@@ -1469,11 +1568,19 @@
       </m:oMathPara>
     </w:p>
     <w:p>
-      <w:r>
-        <w:rPr>
-          <w:rFonts w:hint="eastAsia"/>
-        </w:rPr>
-        <w:t xml:space="preserve">with </w:t>
+      <w:proofErr w:type="gramStart"/>
+      <w:r>
+        <w:rPr>
+          <w:rFonts w:hint="eastAsia"/>
+        </w:rPr>
+        <w:t>with</w:t>
+      </w:r>
+      <w:proofErr w:type="gramEnd"/>
+      <w:r>
+        <w:rPr>
+          <w:rFonts w:hint="eastAsia"/>
+        </w:rPr>
+        <w:t xml:space="preserve"> </w:t>
       </w:r>
       <w:r>
         <w:t>degree of freedom n-2.</w:t>
@@ -1644,11 +1751,21 @@
       </m:oMathPara>
     </w:p>
     <w:p>
-      <w:r>
-        <w:rPr>
-          <w:rFonts w:hint="eastAsia"/>
-        </w:rPr>
-        <w:t xml:space="preserve">tc </w:t>
+      <w:proofErr w:type="spellStart"/>
+      <w:proofErr w:type="gramStart"/>
+      <w:r>
+        <w:rPr>
+          <w:rFonts w:hint="eastAsia"/>
+        </w:rPr>
+        <w:t>tc</w:t>
+      </w:r>
+      <w:proofErr w:type="spellEnd"/>
+      <w:proofErr w:type="gramEnd"/>
+      <w:r>
+        <w:rPr>
+          <w:rFonts w:hint="eastAsia"/>
+        </w:rPr>
+        <w:t xml:space="preserve"> </w:t>
       </w:r>
       <w:r>
         <w:t>= two-tailed critical t-value at the desired level of significance with d</w:t>
@@ -1667,8 +1784,13 @@
       </w:r>
     </w:p>
     <w:p>
-      <w:r>
-        <w:t>sf = standard error of the forecast (will be provided)</w:t>
+      <w:proofErr w:type="gramStart"/>
+      <w:r>
+        <w:t>sf</w:t>
+      </w:r>
+      <w:proofErr w:type="gramEnd"/>
+      <w:r>
+        <w:t xml:space="preserve"> = standard error of the forecast (will be provided)</w:t>
       </w:r>
     </w:p>
     <w:p/>
@@ -2414,13 +2536,7 @@
     </w:p>
     <w:p/>
     <w:p/>
-    <w:p>
-      <w:pPr>
-        <w:rPr>
-          <w:rFonts w:hint="eastAsia"/>
-        </w:rPr>
-      </w:pPr>
-    </w:p>
+    <w:p/>
     <w:p>
       <w:pPr>
         <w:pStyle w:val="Level3"/>
@@ -2658,11 +2774,19 @@
       </w:r>
     </w:p>
     <w:p>
-      <w:r>
-        <w:rPr>
-          <w:rFonts w:hint="eastAsia"/>
-        </w:rPr>
-        <w:t>with n-k-1 degrees of freedom</w:t>
+      <w:proofErr w:type="gramStart"/>
+      <w:r>
+        <w:rPr>
+          <w:rFonts w:hint="eastAsia"/>
+        </w:rPr>
+        <w:t>with</w:t>
+      </w:r>
+      <w:proofErr w:type="gramEnd"/>
+      <w:r>
+        <w:rPr>
+          <w:rFonts w:hint="eastAsia"/>
+        </w:rPr>
+        <w:t xml:space="preserve"> n-k-1 degrees of freedom</w:t>
       </w:r>
       <w:r>
         <w:t xml:space="preserve"> (k is the number of independent variables)</w:t>
@@ -3331,7 +3455,12 @@
         <w:tab/>
       </w:r>
       <w:r>
-        <w:t>Ha: at least one b</w:t>
+        <w:t xml:space="preserve">Ha: at least one </w:t>
+      </w:r>
+      <w:proofErr w:type="spellStart"/>
+      <w:proofErr w:type="gramStart"/>
+      <w:r>
+        <w:t>b</w:t>
       </w:r>
       <w:r>
         <w:rPr>
@@ -3339,8 +3468,13 @@
         </w:rPr>
         <w:t>j</w:t>
       </w:r>
-      <w:r>
-        <w:t xml:space="preserve"> != 0</w:t>
+      <w:proofErr w:type="spellEnd"/>
+      <w:r>
+        <w:t xml:space="preserve"> !</w:t>
+      </w:r>
+      <w:proofErr w:type="gramEnd"/>
+      <w:r>
+        <w:t>= 0</w:t>
       </w:r>
     </w:p>
     <w:p>
@@ -3384,8 +3518,13 @@
       </w:r>
     </w:p>
     <w:p>
-      <w:r>
-        <w:t>with degrees of freedom of k and n-k-1.</w:t>
+      <w:proofErr w:type="gramStart"/>
+      <w:r>
+        <w:t>with</w:t>
+      </w:r>
+      <w:proofErr w:type="gramEnd"/>
+      <w:r>
+        <w:t xml:space="preserve"> degrees of freedom of k and n-k-1.</w:t>
       </w:r>
     </w:p>
     <w:p/>
@@ -3833,13 +3972,22 @@
       </w:r>
     </w:p>
     <w:p>
-      <w:r>
-        <w:rPr>
-          <w:rFonts w:hint="eastAsia"/>
+      <w:pPr>
+        <w:rPr>
+          <w:b/>
+        </w:rPr>
+      </w:pPr>
+      <w:r>
+        <w:rPr>
+          <w:rFonts w:hint="eastAsia"/>
+          <w:b/>
         </w:rPr>
         <w:t>The coefficient estimates aren</w:t>
       </w:r>
       <w:r>
+        <w:rPr>
+          <w:b/>
+        </w:rPr>
         <w:t>’t affected.</w:t>
       </w:r>
     </w:p>
@@ -3908,7 +4056,15 @@
         <w:t>eteroskedasticity</w:t>
       </w:r>
       <w:r>
-        <w:t>: examining scatter plot of the residuals and using the Breusch-Pagan chi-square test.</w:t>
+        <w:t xml:space="preserve">: examining scatter plot of the residuals and using the </w:t>
+      </w:r>
+      <w:proofErr w:type="spellStart"/>
+      <w:r>
+        <w:t>Breusch</w:t>
+      </w:r>
+      <w:proofErr w:type="spellEnd"/>
+      <w:r>
+        <w:t>-Pagan chi-square test.</w:t>
       </w:r>
     </w:p>
     <w:p>
@@ -3970,7 +4126,21 @@
         <w:rPr>
           <w:rFonts w:hint="eastAsia"/>
         </w:rPr>
-        <w:t>The more common way to detect conditional heteroskedasticity is the Breusch-Pagan test.</w:t>
+        <w:t xml:space="preserve">The more common way to detect conditional heteroskedasticity is the </w:t>
+      </w:r>
+      <w:proofErr w:type="spellStart"/>
+      <w:r>
+        <w:rPr>
+          <w:rFonts w:hint="eastAsia"/>
+        </w:rPr>
+        <w:t>Breusch</w:t>
+      </w:r>
+      <w:proofErr w:type="spellEnd"/>
+      <w:r>
+        <w:rPr>
+          <w:rFonts w:hint="eastAsia"/>
+        </w:rPr>
+        <w:t>-Pagan test.</w:t>
       </w:r>
     </w:p>
     <w:p>
@@ -4071,8 +4241,6 @@
       <w:r>
         <w:t>The second method is to use generalized least squares.</w:t>
       </w:r>
-      <w:bookmarkStart w:id="0" w:name="_GoBack"/>
-      <w:bookmarkEnd w:id="0"/>
     </w:p>
     <w:p/>
     <w:p>
@@ -4816,6 +4984,16 @@
     </w:p>
     <w:p>
       <w:pPr>
+        <w:rPr>
+          <w:rFonts w:hint="eastAsia"/>
+        </w:rPr>
+      </w:pPr>
+      <w:r>
+        <w:t>Misspecification will result in biased regression coefficients and standard errors.</w:t>
+      </w:r>
+    </w:p>
+    <w:p>
+      <w:pPr>
         <w:pStyle w:val="ListParagraph"/>
         <w:numPr>
           <w:ilvl w:val="0"/>
@@ -4937,7 +5115,16 @@
         <w:rPr>
           <w:rFonts w:hint="eastAsia"/>
         </w:rPr>
-        <w:t>Other time-series misspecifications that result in nonstationarity.</w:t>
+        <w:t xml:space="preserve">Other time-series misspecifications that result in </w:t>
+      </w:r>
+      <w:r>
+        <w:t>no stationarity</w:t>
+      </w:r>
+      <w:r>
+        <w:rPr>
+          <w:rFonts w:hint="eastAsia"/>
+        </w:rPr>
+        <w:t>.</w:t>
       </w:r>
     </w:p>
     <w:p/>
@@ -4958,7 +5145,15 @@
         <w:rPr>
           <w:rFonts w:hint="eastAsia"/>
         </w:rPr>
-        <w:t>Financial analysis often calls for the use of a model that has a qualitative dependent variable, a dummy variable that takes on a value of either zero or one.</w:t>
+        <w:t>Financial analysis often calls for the use of a model that has a qualitative dependent variable, a dummy variable that takes o</w:t>
+      </w:r>
+      <w:bookmarkStart w:id="0" w:name="_GoBack"/>
+      <w:bookmarkEnd w:id="0"/>
+      <w:r>
+        <w:rPr>
+          <w:rFonts w:hint="eastAsia"/>
+        </w:rPr>
+        <w:t>n a value of either zero or one.</w:t>
       </w:r>
     </w:p>
     <w:p>
@@ -4996,13 +5191,7 @@
     <w:p/>
     <w:p/>
     <w:p/>
-    <w:p>
-      <w:pPr>
-        <w:rPr>
-          <w:rFonts w:hint="eastAsia"/>
-        </w:rPr>
-      </w:pPr>
-    </w:p>
+    <w:p/>
     <w:p>
       <w:pPr>
         <w:pStyle w:val="Level2"/>
@@ -6034,7 +6223,6 @@
         <w:rPr>
           <w:rFonts w:hint="eastAsia"/>
         </w:rPr>
-        <w:lastRenderedPageBreak/>
         <w:t>Describe the structure of an AR model of order p and calculate one- and two-period-ahead forecasts given the estimated coefficients.</w:t>
       </w:r>
     </w:p>
@@ -7117,7 +7305,31 @@
     </w:p>
     <w:p>
       <w:r>
-        <w:t>For an AR(1) model, xt = b0 + b1xt =&gt; xt = b0/(1-b1)</w:t>
+        <w:t xml:space="preserve">For an </w:t>
+      </w:r>
+      <w:proofErr w:type="gramStart"/>
+      <w:r>
+        <w:t>AR(</w:t>
+      </w:r>
+      <w:proofErr w:type="gramEnd"/>
+      <w:r>
+        <w:t xml:space="preserve">1) model, </w:t>
+      </w:r>
+      <w:proofErr w:type="spellStart"/>
+      <w:r>
+        <w:t>xt</w:t>
+      </w:r>
+      <w:proofErr w:type="spellEnd"/>
+      <w:r>
+        <w:t xml:space="preserve"> = b0 + b1xt =&gt; </w:t>
+      </w:r>
+      <w:proofErr w:type="spellStart"/>
+      <w:r>
+        <w:t>xt</w:t>
+      </w:r>
+      <w:proofErr w:type="spellEnd"/>
+      <w:r>
+        <w:t xml:space="preserve"> = b0/(1-b1)</w:t>
       </w:r>
     </w:p>
     <w:p/>
@@ -7128,7 +7340,15 @@
     </w:p>
     <w:p>
       <w:r>
-        <w:t>An AR(1) model will have a finite mean-reverting level when |b1| &lt; 1.</w:t>
+        <w:t xml:space="preserve">An </w:t>
+      </w:r>
+      <w:proofErr w:type="gramStart"/>
+      <w:r>
+        <w:t>AR(</w:t>
+      </w:r>
+      <w:proofErr w:type="gramEnd"/>
+      <w:r>
+        <w:t>1) model will have a finite mean-reverting level when |b1| &lt; 1.</w:t>
       </w:r>
     </w:p>
     <w:p/>
@@ -7196,12 +7416,18 @@
         <w:rPr>
           <w:rFonts w:hint="eastAsia"/>
         </w:rPr>
-        <w:t>Describe characteristics of random walk processes and contrast them to covariance stationary processes.</w:t>
-      </w:r>
-    </w:p>
-    <w:p>
-      <w:r>
+        <w:t xml:space="preserve">Describe characteristics of random walk processes and contrast them to covariance stationary </w:t>
+      </w:r>
+      <w:r>
+        <w:rPr>
+          <w:rFonts w:hint="eastAsia"/>
+        </w:rPr>
         <w:lastRenderedPageBreak/>
+        <w:t>processes.</w:t>
+      </w:r>
+    </w:p>
+    <w:p>
+      <w:r>
         <w:t>Random walk: b0= 0; b1=1</w:t>
       </w:r>
     </w:p>
@@ -7265,7 +7491,21 @@
         <w:rPr>
           <w:rFonts w:hint="eastAsia"/>
         </w:rPr>
-        <w:t xml:space="preserve">Describe the steps of the unit root test for nonstationarity and </w:t>
+        <w:t xml:space="preserve">Describe the steps of the unit root test for </w:t>
+      </w:r>
+      <w:proofErr w:type="spellStart"/>
+      <w:r>
+        <w:rPr>
+          <w:rFonts w:hint="eastAsia"/>
+        </w:rPr>
+        <w:t>nonstationarity</w:t>
+      </w:r>
+      <w:proofErr w:type="spellEnd"/>
+      <w:r>
+        <w:rPr>
+          <w:rFonts w:hint="eastAsia"/>
+        </w:rPr>
+        <w:t xml:space="preserve"> and </w:t>
       </w:r>
       <w:r>
         <w:t>explain the relation of the test to autoregressive time-series models.</w:t>
@@ -8244,7 +8484,21 @@
         <w:rPr>
           <w:rFonts w:hint="eastAsia"/>
         </w:rPr>
-        <w:t>Then stating y in the form of an AR(1) model:</w:t>
+        <w:t xml:space="preserve">Then stating y in the form of an </w:t>
+      </w:r>
+      <w:proofErr w:type="gramStart"/>
+      <w:r>
+        <w:rPr>
+          <w:rFonts w:hint="eastAsia"/>
+        </w:rPr>
+        <w:t>AR(</w:t>
+      </w:r>
+      <w:proofErr w:type="gramEnd"/>
+      <w:r>
+        <w:rPr>
+          <w:rFonts w:hint="eastAsia"/>
+        </w:rPr>
+        <w:t>1) model:</w:t>
       </w:r>
     </w:p>
     <w:p>
@@ -8553,7 +8807,15 @@
     </w:p>
     <w:p>
       <w:r>
-        <w:t>When seasonality is present, modeling the associated time series data would be misspecified unless the AR model incorporates the seasonality effect.</w:t>
+        <w:t xml:space="preserve">When seasonality is present, modeling the associated time series data would be </w:t>
+      </w:r>
+      <w:proofErr w:type="spellStart"/>
+      <w:r>
+        <w:t>misspecified</w:t>
+      </w:r>
+      <w:proofErr w:type="spellEnd"/>
+      <w:r>
+        <w:t xml:space="preserve"> unless the AR model incorporates the seasonality effect.</w:t>
       </w:r>
     </w:p>
     <w:p>
@@ -8571,12 +8833,12 @@
         <w:rPr>
           <w:rFonts w:hint="eastAsia"/>
         </w:rPr>
+        <w:lastRenderedPageBreak/>
         <w:t>Explain autoregressive conditional heteroskedasticity (ARCH) and describe how ARCH models can be applied to predict the variance of a time series.</w:t>
       </w:r>
     </w:p>
     <w:p>
       <w:r>
-        <w:lastRenderedPageBreak/>
         <w:t>When examining a single time series, ARCH exists if the variance of the residuals in one period is dependent on the variance of the residuals in a previous period.</w:t>
       </w:r>
     </w:p>
@@ -8588,7 +8850,15 @@
     </w:p>
     <w:p>
       <w:r>
-        <w:t xml:space="preserve">An ARCH model is used to test for autoregressive conditional heteroskedasticity. To test whether a time series is ARCH(1), </w:t>
+        <w:t xml:space="preserve">An ARCH model is used to test for autoregressive conditional heteroskedasticity. To test whether a time series is </w:t>
+      </w:r>
+      <w:proofErr w:type="gramStart"/>
+      <w:r>
+        <w:t>ARCH(</w:t>
+      </w:r>
+      <w:proofErr w:type="gramEnd"/>
+      <w:r>
+        <w:t xml:space="preserve">1), </w:t>
       </w:r>
       <w:r>
         <w:t>ε</w:t>
@@ -8861,7 +9131,21 @@
         <w:rPr>
           <w:rFonts w:hint="eastAsia"/>
         </w:rPr>
-        <w:t>If the coefficient a1, is statistically different from 0, the time series is ARCH(1).</w:t>
+        <w:t xml:space="preserve">If the coefficient a1, is statistically different from 0, the time series is </w:t>
+      </w:r>
+      <w:proofErr w:type="gramStart"/>
+      <w:r>
+        <w:rPr>
+          <w:rFonts w:hint="eastAsia"/>
+        </w:rPr>
+        <w:t>ARCH(</w:t>
+      </w:r>
+      <w:proofErr w:type="gramEnd"/>
+      <w:r>
+        <w:rPr>
+          <w:rFonts w:hint="eastAsia"/>
+        </w:rPr>
+        <w:t>1).</w:t>
       </w:r>
     </w:p>
     <w:p>
@@ -8887,7 +9171,15 @@
     <w:p/>
     <w:p>
       <w:r>
-        <w:t xml:space="preserve">However, if a time series has ARCH errors, an ARCH model can be used to predict the variance of the residuals in future periods. E.g.: if the data exhibit an ARCH(1) pattern, </w:t>
+        <w:t xml:space="preserve">However, if a time series has ARCH errors, an ARCH model can be used to predict the variance of the residuals in future periods. E.g.: if the data exhibit an </w:t>
+      </w:r>
+      <w:proofErr w:type="gramStart"/>
+      <w:r>
+        <w:t>ARCH(</w:t>
+      </w:r>
+      <w:proofErr w:type="gramEnd"/>
+      <w:r>
+        <w:t xml:space="preserve">1) pattern, </w:t>
       </w:r>
     </w:p>
     <w:p>
@@ -9135,7 +9427,35 @@
         <w:rPr>
           <w:rFonts w:hint="eastAsia"/>
         </w:rPr>
-        <w:t>Explain how time-series variables should be analyzed for nonstationarity and/or cointegration before use in a linear regression</w:t>
+        <w:t xml:space="preserve">Explain how time-series variables should be analyzed for </w:t>
+      </w:r>
+      <w:proofErr w:type="spellStart"/>
+      <w:r>
+        <w:rPr>
+          <w:rFonts w:hint="eastAsia"/>
+        </w:rPr>
+        <w:t>nonstationarity</w:t>
+      </w:r>
+      <w:proofErr w:type="spellEnd"/>
+      <w:r>
+        <w:rPr>
+          <w:rFonts w:hint="eastAsia"/>
+        </w:rPr>
+        <w:t xml:space="preserve"> and/or </w:t>
+      </w:r>
+      <w:proofErr w:type="spellStart"/>
+      <w:r>
+        <w:rPr>
+          <w:rFonts w:hint="eastAsia"/>
+        </w:rPr>
+        <w:t>cointegration</w:t>
+      </w:r>
+      <w:proofErr w:type="spellEnd"/>
+      <w:r>
+        <w:rPr>
+          <w:rFonts w:hint="eastAsia"/>
+        </w:rPr>
+        <w:t xml:space="preserve"> before use in a linear regression</w:t>
       </w:r>
       <w:r>
         <w:t>.</w:t>
@@ -9387,8 +9707,21 @@
         </w:numPr>
         <w:ind w:firstLineChars="0"/>
       </w:pPr>
-      <w:r>
-        <w:t>Neither time series is covariance stationary, and the two series are not cointegrated.</w:t>
+      <w:proofErr w:type="gramStart"/>
+      <w:r>
+        <w:t>Neither time series is covariance stationary, and</w:t>
+      </w:r>
+      <w:proofErr w:type="gramEnd"/>
+      <w:r>
+        <w:t xml:space="preserve"> the two series are not </w:t>
+      </w:r>
+      <w:proofErr w:type="spellStart"/>
+      <w:r>
+        <w:t>cointegrated</w:t>
+      </w:r>
+      <w:proofErr w:type="spellEnd"/>
+      <w:r>
+        <w:t>.</w:t>
       </w:r>
     </w:p>
     <w:p>
@@ -9400,28 +9733,59 @@
         </w:numPr>
         <w:ind w:firstLineChars="0"/>
       </w:pPr>
-      <w:r>
-        <w:t>Neither time series is covariance stationary, and the two series are cointegrated.</w:t>
+      <w:proofErr w:type="gramStart"/>
+      <w:r>
+        <w:t>Neither time series is covariance stationary, and</w:t>
+      </w:r>
+      <w:proofErr w:type="gramEnd"/>
+      <w:r>
+        <w:t xml:space="preserve"> the two series are </w:t>
+      </w:r>
+      <w:proofErr w:type="spellStart"/>
+      <w:r>
+        <w:t>cointegrated</w:t>
+      </w:r>
+      <w:proofErr w:type="spellEnd"/>
+      <w:r>
+        <w:t>.</w:t>
       </w:r>
     </w:p>
     <w:p/>
     <w:p>
+      <w:proofErr w:type="spellStart"/>
       <w:r>
         <w:rPr>
           <w:rFonts w:hint="eastAsia"/>
         </w:rPr>
         <w:t>Cointegration</w:t>
       </w:r>
-    </w:p>
-    <w:p>
-      <w:r>
-        <w:rPr>
-          <w:rFonts w:hint="eastAsia"/>
-        </w:rPr>
-        <w:t>Cointegration means tow time series are economically linked or follow the same trend and that relationship is not expected to change.</w:t>
-      </w:r>
-      <w:r>
-        <w:t xml:space="preserve"> If tow time series are cointegrated, the error term from regression one on the other is covariance stationary and the t-test are reliable.</w:t>
+      <w:proofErr w:type="spellEnd"/>
+    </w:p>
+    <w:p>
+      <w:proofErr w:type="spellStart"/>
+      <w:r>
+        <w:rPr>
+          <w:rFonts w:hint="eastAsia"/>
+        </w:rPr>
+        <w:t>Cointegration</w:t>
+      </w:r>
+      <w:proofErr w:type="spellEnd"/>
+      <w:r>
+        <w:rPr>
+          <w:rFonts w:hint="eastAsia"/>
+        </w:rPr>
+        <w:t xml:space="preserve"> means tow time series are economically linked or follow the same trend and that relationship is not expected to change.</w:t>
+      </w:r>
+      <w:r>
+        <w:t xml:space="preserve"> If tow time series are </w:t>
+      </w:r>
+      <w:proofErr w:type="spellStart"/>
+      <w:r>
+        <w:t>cointegrated</w:t>
+      </w:r>
+      <w:proofErr w:type="spellEnd"/>
+      <w:r>
+        <w:t>, the error term from regression one on the other is covariance stationary and the t-test are reliable.</w:t>
       </w:r>
     </w:p>
     <w:p/>
@@ -9433,7 +9797,15 @@
         </w:rPr>
       </w:pPr>
       <w:r>
-        <w:t>To test whether two time series are cointegrated, we regress one variable on the other using the following model:</w:t>
+        <w:t xml:space="preserve">To test whether two time series are </w:t>
+      </w:r>
+      <w:proofErr w:type="spellStart"/>
+      <w:r>
+        <w:t>cointegrated</w:t>
+      </w:r>
+      <w:proofErr w:type="spellEnd"/>
+      <w:r>
+        <w:t>, we regress one variable on the other using the following model:</w:t>
       </w:r>
       <w:r>
         <w:br/>
@@ -9615,14 +9987,19 @@
         <w:rPr>
           <w:rFonts w:hint="eastAsia"/>
         </w:rPr>
+        <w:lastRenderedPageBreak/>
         <w:t xml:space="preserve">The residuals are tested for a unit root using the DF test with critical t-values calculated by Engle and Granger (DF-EG test). </w:t>
       </w:r>
       <w:r>
-        <w:t xml:space="preserve">If the test rejects the null hypothesis of a unit root, we say the error </w:t>
-      </w:r>
-      <w:r>
-        <w:lastRenderedPageBreak/>
-        <w:t>terms generated by the two time series are covariance stationary and the two series are cointegrated.</w:t>
+        <w:t xml:space="preserve">If the test rejects the null hypothesis of a unit root, we say the error terms generated by the two time series are covariance stationary and the two series are </w:t>
+      </w:r>
+      <w:proofErr w:type="spellStart"/>
+      <w:r>
+        <w:t>cointegrated</w:t>
+      </w:r>
+      <w:proofErr w:type="spellEnd"/>
+      <w:r>
+        <w:t>.</w:t>
       </w:r>
     </w:p>
     <w:p/>
@@ -10047,6 +10424,7 @@
     </w:p>
     <w:p>
       <w:r>
+        <w:lastRenderedPageBreak/>
         <w:t>If we have already incorporated the risk of the asset in the discount rate, care should be taken to ensure that such risk is not double counted.</w:t>
       </w:r>
     </w:p>
@@ -10555,7 +10933,14 @@
         <w:rPr>
           <w:rFonts w:hint="eastAsia"/>
         </w:rPr>
-        <w:t>(A/C)</w:t>
+        <w:t>(A/C</w:t>
+      </w:r>
+      <w:proofErr w:type="gramStart"/>
+      <w:r>
+        <w:rPr>
+          <w:rFonts w:hint="eastAsia"/>
+        </w:rPr>
+        <w:t>)</w:t>
       </w:r>
       <w:r>
         <w:rPr>
@@ -10564,6 +10949,7 @@
         </w:rPr>
         <w:t>bid</w:t>
       </w:r>
+      <w:proofErr w:type="gramEnd"/>
       <w:r>
         <w:rPr>
           <w:rFonts w:hint="eastAsia"/>
@@ -10596,7 +10982,14 @@
         <w:rPr>
           <w:rFonts w:hint="eastAsia"/>
         </w:rPr>
-        <w:t>(A/C)</w:t>
+        <w:t>(A/C</w:t>
+      </w:r>
+      <w:proofErr w:type="gramStart"/>
+      <w:r>
+        <w:rPr>
+          <w:rFonts w:hint="eastAsia"/>
+        </w:rPr>
+        <w:t>)</w:t>
       </w:r>
       <w:r>
         <w:rPr>
@@ -10604,6 +10997,7 @@
         </w:rPr>
         <w:t>offer</w:t>
       </w:r>
+      <w:proofErr w:type="gramEnd"/>
       <w:r>
         <w:rPr>
           <w:rFonts w:hint="eastAsia"/>
@@ -10631,7 +11025,11 @@
     </w:p>
     <w:p>
       <w:r>
-        <w:t>(B/C)</w:t>
+        <w:t>(B/C</w:t>
+      </w:r>
+      <w:proofErr w:type="gramStart"/>
+      <w:r>
+        <w:t>)</w:t>
       </w:r>
       <w:r>
         <w:rPr>
@@ -10639,6 +11037,7 @@
         </w:rPr>
         <w:t>bid</w:t>
       </w:r>
+      <w:proofErr w:type="gramEnd"/>
       <w:r>
         <w:t xml:space="preserve"> = 1/(C/B)</w:t>
       </w:r>
@@ -11015,7 +11414,49 @@
         <w:rPr>
           <w:rFonts w:hint="eastAsia"/>
         </w:rPr>
-        <w:t>When F/S * ( 1+ rb ) &gt; ( 1 + ra)</w:t>
+        <w:t xml:space="preserve">When F/S * </w:t>
+      </w:r>
+      <w:proofErr w:type="gramStart"/>
+      <w:r>
+        <w:rPr>
+          <w:rFonts w:hint="eastAsia"/>
+        </w:rPr>
+        <w:t>( 1</w:t>
+      </w:r>
+      <w:proofErr w:type="gramEnd"/>
+      <w:r>
+        <w:rPr>
+          <w:rFonts w:hint="eastAsia"/>
+        </w:rPr>
+        <w:t xml:space="preserve">+ </w:t>
+      </w:r>
+      <w:proofErr w:type="spellStart"/>
+      <w:r>
+        <w:rPr>
+          <w:rFonts w:hint="eastAsia"/>
+        </w:rPr>
+        <w:t>rb</w:t>
+      </w:r>
+      <w:proofErr w:type="spellEnd"/>
+      <w:r>
+        <w:rPr>
+          <w:rFonts w:hint="eastAsia"/>
+        </w:rPr>
+        <w:t xml:space="preserve"> ) &gt; ( 1 + </w:t>
+      </w:r>
+      <w:proofErr w:type="spellStart"/>
+      <w:r>
+        <w:rPr>
+          <w:rFonts w:hint="eastAsia"/>
+        </w:rPr>
+        <w:t>ra</w:t>
+      </w:r>
+      <w:proofErr w:type="spellEnd"/>
+      <w:r>
+        <w:rPr>
+          <w:rFonts w:hint="eastAsia"/>
+        </w:rPr>
+        <w:t>)</w:t>
       </w:r>
     </w:p>
     <w:p>
@@ -11095,8 +11536,13 @@
       <w:r>
         <w:t xml:space="preserve"> </w:t>
       </w:r>
-      <w:r>
-        <w:t>E(%ΔS)</w:t>
+      <w:proofErr w:type="gramStart"/>
+      <w:r>
+        <w:t>E(</w:t>
+      </w:r>
+      <w:proofErr w:type="gramEnd"/>
+      <w:r>
+        <w:t>%ΔS)</w:t>
       </w:r>
       <w:r>
         <w:rPr>
@@ -11166,6 +11612,7 @@
       </w:r>
     </w:p>
     <w:p>
+      <w:proofErr w:type="spellStart"/>
       <w:r>
         <w:rPr>
           <w:rFonts w:hint="eastAsia"/>
@@ -11179,11 +11626,19 @@
         </w:rPr>
         <w:t>nominal</w:t>
       </w:r>
-      <w:r>
-        <w:rPr>
-          <w:rFonts w:hint="eastAsia"/>
-        </w:rPr>
-        <w:t xml:space="preserve"> = R</w:t>
+      <w:proofErr w:type="spellEnd"/>
+      <w:r>
+        <w:rPr>
+          <w:rFonts w:hint="eastAsia"/>
+        </w:rPr>
+        <w:t xml:space="preserve"> = </w:t>
+      </w:r>
+      <w:proofErr w:type="spellStart"/>
+      <w:r>
+        <w:rPr>
+          <w:rFonts w:hint="eastAsia"/>
+        </w:rPr>
+        <w:t>R</w:t>
       </w:r>
       <w:r>
         <w:rPr>
@@ -11192,11 +11647,26 @@
         </w:rPr>
         <w:t>real</w:t>
       </w:r>
-      <w:r>
-        <w:rPr>
-          <w:rFonts w:hint="eastAsia"/>
-        </w:rPr>
-        <w:t xml:space="preserve"> + E(inflation)</w:t>
+      <w:proofErr w:type="spellEnd"/>
+      <w:r>
+        <w:rPr>
+          <w:rFonts w:hint="eastAsia"/>
+        </w:rPr>
+        <w:t xml:space="preserve"> + </w:t>
+      </w:r>
+      <w:proofErr w:type="gramStart"/>
+      <w:r>
+        <w:rPr>
+          <w:rFonts w:hint="eastAsia"/>
+        </w:rPr>
+        <w:t>E(</w:t>
+      </w:r>
+      <w:proofErr w:type="gramEnd"/>
+      <w:r>
+        <w:rPr>
+          <w:rFonts w:hint="eastAsia"/>
+        </w:rPr>
+        <w:t>inflation)</w:t>
       </w:r>
     </w:p>
     <w:p>
@@ -11214,6 +11684,7 @@
       </w:r>
     </w:p>
     <w:p>
+      <w:proofErr w:type="spellStart"/>
       <w:r>
         <w:t>R</w:t>
       </w:r>
@@ -11223,8 +11694,13 @@
         </w:rPr>
         <w:t>nominalA</w:t>
       </w:r>
-      <w:r>
-        <w:t xml:space="preserve"> – R</w:t>
+      <w:proofErr w:type="spellEnd"/>
+      <w:r>
+        <w:t xml:space="preserve"> – </w:t>
+      </w:r>
+      <w:proofErr w:type="spellStart"/>
+      <w:r>
+        <w:t>R</w:t>
       </w:r>
       <w:r>
         <w:rPr>
@@ -11232,8 +11708,18 @@
         </w:rPr>
         <w:t>nominalB</w:t>
       </w:r>
-      <w:r>
-        <w:t xml:space="preserve"> = E(inflation</w:t>
+      <w:proofErr w:type="spellEnd"/>
+      <w:r>
+        <w:t xml:space="preserve"> = </w:t>
+      </w:r>
+      <w:proofErr w:type="gramStart"/>
+      <w:r>
+        <w:t>E(</w:t>
+      </w:r>
+      <w:proofErr w:type="spellStart"/>
+      <w:proofErr w:type="gramEnd"/>
+      <w:r>
+        <w:t>inflation</w:t>
       </w:r>
       <w:r>
         <w:rPr>
@@ -11241,8 +11727,13 @@
         </w:rPr>
         <w:t>A</w:t>
       </w:r>
-      <w:r>
-        <w:t>) – E(inflation</w:t>
+      <w:proofErr w:type="spellEnd"/>
+      <w:r>
+        <w:t>) – E(</w:t>
+      </w:r>
+      <w:proofErr w:type="spellStart"/>
+      <w:r>
+        <w:t>inflation</w:t>
       </w:r>
       <w:r>
         <w:rPr>
@@ -11250,6 +11741,7 @@
         </w:rPr>
         <w:t>B</w:t>
       </w:r>
+      <w:proofErr w:type="spellEnd"/>
       <w:r>
         <w:t>)</w:t>
       </w:r>
@@ -11352,7 +11844,11 @@
         <w:t>A/B</w:t>
       </w:r>
       <w:r>
-        <w:t xml:space="preserve"> = Inflation</w:t>
+        <w:t xml:space="preserve"> = </w:t>
+      </w:r>
+      <w:proofErr w:type="spellStart"/>
+      <w:r>
+        <w:t>Inflation</w:t>
       </w:r>
       <w:r>
         <w:rPr>
@@ -11360,8 +11856,13 @@
         </w:rPr>
         <w:t>A</w:t>
       </w:r>
-      <w:r>
-        <w:t xml:space="preserve"> - Inflation</w:t>
+      <w:proofErr w:type="spellEnd"/>
+      <w:r>
+        <w:t xml:space="preserve"> - </w:t>
+      </w:r>
+      <w:proofErr w:type="spellStart"/>
+      <w:r>
+        <w:t>Inflation</w:t>
       </w:r>
       <w:r>
         <w:rPr>
@@ -11369,6 +11870,7 @@
         </w:rPr>
         <w:t>B</w:t>
       </w:r>
+      <w:proofErr w:type="spellEnd"/>
     </w:p>
     <w:p/>
     <w:p>
@@ -11509,7 +12011,21 @@
         <w:rPr>
           <w:rFonts w:hint="eastAsia"/>
         </w:rPr>
-        <w:t>Real Exchange Rate = St[CPI</w:t>
+        <w:t xml:space="preserve">Real Exchange Rate = </w:t>
+      </w:r>
+      <w:proofErr w:type="gramStart"/>
+      <w:r>
+        <w:rPr>
+          <w:rFonts w:hint="eastAsia"/>
+        </w:rPr>
+        <w:t>St[</w:t>
+      </w:r>
+      <w:proofErr w:type="gramEnd"/>
+      <w:r>
+        <w:rPr>
+          <w:rFonts w:hint="eastAsia"/>
+        </w:rPr>
+        <w:t>CPI</w:t>
       </w:r>
       <w:r>
         <w:rPr>
@@ -11541,7 +12057,15 @@
     <w:p/>
     <w:p>
       <w:r>
-        <w:t>If relative PPP holds, %Real(A/B) = 0, called long-term equilibrium real exchange rate.</w:t>
+        <w:t>If relative PPP holds, %</w:t>
+      </w:r>
+      <w:proofErr w:type="gramStart"/>
+      <w:r>
+        <w:t>Real(</w:t>
+      </w:r>
+      <w:proofErr w:type="gramEnd"/>
+      <w:r>
+        <w:t>A/B) = 0, called long-term equilibrium real exchange rate.</w:t>
       </w:r>
     </w:p>
     <w:p>
@@ -11568,11 +12092,19 @@
       </w:r>
     </w:p>
     <w:p>
-      <w:r>
-        <w:rPr>
-          <w:rFonts w:hint="eastAsia"/>
-        </w:rPr>
-        <w:t xml:space="preserve">current </w:t>
+      <w:proofErr w:type="gramStart"/>
+      <w:r>
+        <w:rPr>
+          <w:rFonts w:hint="eastAsia"/>
+        </w:rPr>
+        <w:t>current</w:t>
+      </w:r>
+      <w:proofErr w:type="gramEnd"/>
+      <w:r>
+        <w:rPr>
+          <w:rFonts w:hint="eastAsia"/>
+        </w:rPr>
+        <w:t xml:space="preserve"> </w:t>
       </w:r>
       <w:r>
         <w:t>account + financial account + official reserve account = 0</w:t>
@@ -11713,8 +12245,13 @@
       </w:r>
     </w:p>
     <w:p>
-      <w:r>
-        <w:t>real exchange rate (A/B) = equilibrium real exchange rate (A/B)</w:t>
+      <w:proofErr w:type="gramStart"/>
+      <w:r>
+        <w:t>real</w:t>
+      </w:r>
+      <w:proofErr w:type="gramEnd"/>
+      <w:r>
+        <w:t xml:space="preserve"> exchange rate (A/B) = equilibrium real exchange rate (A/B)</w:t>
       </w:r>
     </w:p>
     <w:p>
@@ -11739,7 +12276,11 @@
         <w:t xml:space="preserve"> </w:t>
       </w:r>
       <w:r>
-        <w:t>+ (real interest rate</w:t>
+        <w:t xml:space="preserve">+ (real interest </w:t>
+      </w:r>
+      <w:proofErr w:type="spellStart"/>
+      <w:r>
+        <w:t>rate</w:t>
       </w:r>
       <w:r>
         <w:rPr>
@@ -11747,8 +12288,13 @@
         </w:rPr>
         <w:t>B</w:t>
       </w:r>
-      <w:r>
-        <w:t xml:space="preserve"> - real interest rate</w:t>
+      <w:proofErr w:type="spellEnd"/>
+      <w:r>
+        <w:t xml:space="preserve"> - real interest </w:t>
+      </w:r>
+      <w:proofErr w:type="spellStart"/>
+      <w:r>
+        <w:t>rate</w:t>
       </w:r>
       <w:r>
         <w:rPr>
@@ -11756,6 +12302,7 @@
         </w:rPr>
         <w:t>A</w:t>
       </w:r>
+      <w:proofErr w:type="spellEnd"/>
       <w:r>
         <w:t>)</w:t>
       </w:r>
@@ -11782,7 +12329,11 @@
         <w:t xml:space="preserve"> </w:t>
       </w:r>
       <w:r>
-        <w:t>- (risk premium</w:t>
+        <w:t xml:space="preserve">- (risk </w:t>
+      </w:r>
+      <w:proofErr w:type="spellStart"/>
+      <w:r>
+        <w:t>premium</w:t>
       </w:r>
       <w:r>
         <w:rPr>
@@ -11790,8 +12341,13 @@
         </w:rPr>
         <w:t>B</w:t>
       </w:r>
-      <w:r>
-        <w:t xml:space="preserve"> – risk premium</w:t>
+      <w:proofErr w:type="spellEnd"/>
+      <w:r>
+        <w:t xml:space="preserve"> – risk </w:t>
+      </w:r>
+      <w:proofErr w:type="spellStart"/>
+      <w:r>
+        <w:t>premium</w:t>
       </w:r>
       <w:r>
         <w:rPr>
@@ -11799,6 +12355,7 @@
         </w:rPr>
         <w:t>A</w:t>
       </w:r>
+      <w:proofErr w:type="spellEnd"/>
       <w:r>
         <w:t>)</w:t>
       </w:r>
@@ -11817,7 +12374,11 @@
     </w:p>
     <w:p>
       <w:r>
-        <w:t>R = r</w:t>
+        <w:t xml:space="preserve">R = </w:t>
+      </w:r>
+      <w:proofErr w:type="spellStart"/>
+      <w:r>
+        <w:t>r</w:t>
       </w:r>
       <w:r>
         <w:rPr>
@@ -11825,8 +12386,17 @@
         </w:rPr>
         <w:t>n</w:t>
       </w:r>
-      <w:r>
-        <w:t xml:space="preserve"> + π + α(π –π*) + β(y-y*)</w:t>
+      <w:proofErr w:type="spellEnd"/>
+      <w:r>
+        <w:t xml:space="preserve"> + π + </w:t>
+      </w:r>
+      <w:proofErr w:type="gramStart"/>
+      <w:r>
+        <w:t>α(</w:t>
+      </w:r>
+      <w:proofErr w:type="gramEnd"/>
+      <w:r>
+        <w:t>π –π*) + β(y-y*)</w:t>
       </w:r>
     </w:p>
     <w:p>
@@ -11839,6 +12409,8 @@
       </w:r>
     </w:p>
     <w:p>
+      <w:proofErr w:type="spellStart"/>
+      <w:proofErr w:type="gramStart"/>
       <w:r>
         <w:t>r</w:t>
       </w:r>
@@ -11848,6 +12420,8 @@
         </w:rPr>
         <w:t>n</w:t>
       </w:r>
+      <w:proofErr w:type="spellEnd"/>
+      <w:proofErr w:type="gramEnd"/>
       <w:r>
         <w:tab/>
         <w:t>= Neutral real policy interest rate</w:t>
@@ -11864,8 +12438,13 @@
       </w:r>
     </w:p>
     <w:p>
-      <w:r>
-        <w:t>π*</w:t>
+      <w:proofErr w:type="gramStart"/>
+      <w:r>
+        <w:t>π</w:t>
+      </w:r>
+      <w:proofErr w:type="gramEnd"/>
+      <w:r>
+        <w:t>*</w:t>
       </w:r>
       <w:r>
         <w:tab/>
@@ -11882,8 +12461,13 @@
       </w:r>
     </w:p>
     <w:p>
-      <w:r>
-        <w:t>y*</w:t>
+      <w:proofErr w:type="gramStart"/>
+      <w:r>
+        <w:t>y</w:t>
+      </w:r>
+      <w:proofErr w:type="gramEnd"/>
+      <w:r>
+        <w:t>*</w:t>
       </w:r>
       <w:r>
         <w:tab/>
@@ -11891,8 +12475,13 @@
       </w:r>
     </w:p>
     <w:p>
-      <w:r>
-        <w:t>α,</w:t>
+      <w:proofErr w:type="gramStart"/>
+      <w:r>
+        <w:t>α</w:t>
+      </w:r>
+      <w:proofErr w:type="gramEnd"/>
+      <w:r>
+        <w:t>,</w:t>
       </w:r>
       <w:r>
         <w:t xml:space="preserve"> </w:t>
@@ -11913,7 +12502,11 @@
         <w:t xml:space="preserve"> </w:t>
       </w:r>
       <w:r>
-        <w:t>π = r</w:t>
+        <w:t xml:space="preserve">π = </w:t>
+      </w:r>
+      <w:proofErr w:type="spellStart"/>
+      <w:r>
+        <w:t>r</w:t>
       </w:r>
       <w:r>
         <w:rPr>
@@ -11921,8 +12514,17 @@
         </w:rPr>
         <w:t>n</w:t>
       </w:r>
-      <w:r>
-        <w:t xml:space="preserve"> + α(π –π*) + β(y-y*)</w:t>
+      <w:proofErr w:type="spellEnd"/>
+      <w:r>
+        <w:t xml:space="preserve"> + </w:t>
+      </w:r>
+      <w:proofErr w:type="gramStart"/>
+      <w:r>
+        <w:t>α(</w:t>
+      </w:r>
+      <w:proofErr w:type="gramEnd"/>
+      <w:r>
+        <w:t>π –π*) + β(y-y*)</w:t>
       </w:r>
     </w:p>
     <w:p>
@@ -11966,7 +12568,15 @@
       </w:r>
       <w:r>
         <w:tab/>
-        <w:t xml:space="preserve">  α[Difference in inflation gap(B-A)] +</w:t>
+        <w:t xml:space="preserve">  </w:t>
+      </w:r>
+      <w:proofErr w:type="gramStart"/>
+      <w:r>
+        <w:t>α[</w:t>
+      </w:r>
+      <w:proofErr w:type="gramEnd"/>
+      <w:r>
+        <w:t>Difference in inflation gap(B-A)] +</w:t>
       </w:r>
     </w:p>
     <w:p>
@@ -11984,7 +12594,15 @@
       </w:r>
       <w:r>
         <w:tab/>
-        <w:t xml:space="preserve">  β[Difference in output gap(B-A)] –</w:t>
+        <w:t xml:space="preserve">  </w:t>
+      </w:r>
+      <w:proofErr w:type="gramStart"/>
+      <w:r>
+        <w:t>β[</w:t>
+      </w:r>
+      <w:proofErr w:type="gramEnd"/>
+      <w:r>
+        <w:t>Difference in output gap(B-A)] –</w:t>
       </w:r>
     </w:p>
     <w:p>
@@ -12002,7 +12620,19 @@
       </w:r>
       <w:r>
         <w:tab/>
-        <w:t xml:space="preserve">  (risk premium</w:t>
+        <w:t xml:space="preserve">  (</w:t>
+      </w:r>
+      <w:proofErr w:type="gramStart"/>
+      <w:r>
+        <w:t>risk</w:t>
+      </w:r>
+      <w:proofErr w:type="gramEnd"/>
+      <w:r>
+        <w:t xml:space="preserve"> </w:t>
+      </w:r>
+      <w:proofErr w:type="spellStart"/>
+      <w:r>
+        <w:t>premium</w:t>
       </w:r>
       <w:r>
         <w:rPr>
@@ -12010,8 +12640,13 @@
         </w:rPr>
         <w:t>B</w:t>
       </w:r>
-      <w:r>
-        <w:t xml:space="preserve"> – risk premium</w:t>
+      <w:proofErr w:type="spellEnd"/>
+      <w:r>
+        <w:t xml:space="preserve"> – risk </w:t>
+      </w:r>
+      <w:proofErr w:type="spellStart"/>
+      <w:r>
+        <w:t>premium</w:t>
       </w:r>
       <w:r>
         <w:rPr>
@@ -12019,6 +12654,7 @@
         </w:rPr>
         <w:t>A</w:t>
       </w:r>
+      <w:proofErr w:type="spellEnd"/>
       <w:r>
         <w:t>)</w:t>
       </w:r>
@@ -12416,8 +13052,13 @@
         </w:numPr>
         <w:ind w:firstLineChars="0"/>
       </w:pPr>
-      <w:r>
-        <w:t>Dornbusch overshooting model.</w:t>
+      <w:proofErr w:type="spellStart"/>
+      <w:r>
+        <w:t>Dornbusch</w:t>
+      </w:r>
+      <w:proofErr w:type="spellEnd"/>
+      <w:r>
+        <w:t xml:space="preserve"> overshooting model.</w:t>
       </w:r>
     </w:p>
     <w:p>
@@ -13040,11 +13681,19 @@
       </w:r>
     </w:p>
     <w:p>
-      <w:r>
-        <w:rPr>
-          <w:rFonts w:hint="eastAsia"/>
-        </w:rPr>
-        <w:t xml:space="preserve">growth </w:t>
+      <w:proofErr w:type="gramStart"/>
+      <w:r>
+        <w:rPr>
+          <w:rFonts w:hint="eastAsia"/>
+        </w:rPr>
+        <w:t>growth</w:t>
+      </w:r>
+      <w:proofErr w:type="gramEnd"/>
+      <w:r>
+        <w:rPr>
+          <w:rFonts w:hint="eastAsia"/>
+        </w:rPr>
+        <w:t xml:space="preserve"> </w:t>
       </w:r>
       <w:r>
         <w:t xml:space="preserve">rate in potential GDP = long-term growth rate of labor force + </w:t>
@@ -13054,8 +13703,13 @@
       <w:pPr>
         <w:ind w:left="2100" w:firstLineChars="250" w:firstLine="525"/>
       </w:pPr>
-      <w:r>
-        <w:t>long-term growth rate in labor productivity</w:t>
+      <w:proofErr w:type="gramStart"/>
+      <w:r>
+        <w:t>long-term</w:t>
+      </w:r>
+      <w:proofErr w:type="gramEnd"/>
+      <w:r>
+        <w:t xml:space="preserve"> growth rate in labor productivity</w:t>
       </w:r>
     </w:p>
     <w:p>
@@ -13312,8 +13966,13 @@
         <w:pStyle w:val="ListParagraph"/>
         <w:ind w:left="420" w:firstLineChars="0" w:firstLine="0"/>
       </w:pPr>
-      <w:r>
-        <w:t>g* = θ / (1 – α)</w:t>
+      <w:proofErr w:type="gramStart"/>
+      <w:r>
+        <w:t>g</w:t>
+      </w:r>
+      <w:proofErr w:type="gramEnd"/>
+      <w:r>
+        <w:t>* = θ / (1 – α)</w:t>
       </w:r>
       <w:r>
         <w:tab/>
@@ -13334,12 +13993,30 @@
         </w:rPr>
         <w:t xml:space="preserve">Assume </w:t>
       </w:r>
-      <w:r>
-        <w:t>Δy/y=Δk/k</w:t>
+      <w:proofErr w:type="spellStart"/>
+      <w:r>
+        <w:t>Δy</w:t>
+      </w:r>
+      <w:proofErr w:type="spellEnd"/>
+      <w:r>
+        <w:t>/y=</w:t>
+      </w:r>
+      <w:proofErr w:type="spellStart"/>
+      <w:r>
+        <w:t>Δk</w:t>
+      </w:r>
+      <w:proofErr w:type="spellEnd"/>
+      <w:r>
+        <w:t>/</w:t>
+      </w:r>
+      <w:proofErr w:type="spellStart"/>
+      <w:r>
+        <w:t>k</w:t>
       </w:r>
       <w:r>
         <w:t>H</w:t>
       </w:r>
+      <w:proofErr w:type="spellEnd"/>
     </w:p>
     <w:p>
       <w:pPr>
@@ -14067,7 +14744,7 @@
               <w:widowControl/>
               <w:jc w:val="left"/>
               <w:rPr>
-                <w:rFonts w:ascii="SimSun" w:eastAsia="SimSun" w:hAnsi="SimSun" w:cs="SimSun"/>
+                <w:rFonts w:ascii="宋体" w:eastAsia="宋体" w:hAnsi="宋体" w:cs="宋体"/>
                 <w:color w:val="000000"/>
                 <w:kern w:val="0"/>
                 <w:sz w:val="22"/>
@@ -14075,7 +14752,7 @@
             </w:pPr>
             <w:r>
               <w:rPr>
-                <w:rFonts w:ascii="SimSun" w:eastAsia="SimSun" w:hAnsi="SimSun" w:cs="SimSun" w:hint="eastAsia"/>
+                <w:rFonts w:ascii="宋体" w:eastAsia="宋体" w:hAnsi="宋体" w:cs="宋体" w:hint="eastAsia"/>
                 <w:color w:val="000000"/>
                 <w:kern w:val="0"/>
                 <w:sz w:val="22"/>
@@ -14103,7 +14780,7 @@
               <w:widowControl/>
               <w:jc w:val="left"/>
               <w:rPr>
-                <w:rFonts w:ascii="SimSun" w:eastAsia="SimSun" w:hAnsi="SimSun" w:cs="SimSun"/>
+                <w:rFonts w:ascii="宋体" w:eastAsia="宋体" w:hAnsi="宋体" w:cs="宋体"/>
                 <w:color w:val="000000"/>
                 <w:kern w:val="0"/>
                 <w:sz w:val="22"/>
@@ -14111,7 +14788,7 @@
             </w:pPr>
             <w:r>
               <w:rPr>
-                <w:rFonts w:ascii="SimSun" w:eastAsia="SimSun" w:hAnsi="SimSun" w:cs="SimSun" w:hint="eastAsia"/>
+                <w:rFonts w:ascii="宋体" w:eastAsia="宋体" w:hAnsi="宋体" w:cs="宋体" w:hint="eastAsia"/>
                 <w:color w:val="000000"/>
                 <w:kern w:val="0"/>
                 <w:sz w:val="22"/>
@@ -14139,7 +14816,7 @@
               <w:widowControl/>
               <w:jc w:val="left"/>
               <w:rPr>
-                <w:rFonts w:ascii="SimSun" w:eastAsia="SimSun" w:hAnsi="SimSun" w:cs="SimSun"/>
+                <w:rFonts w:ascii="宋体" w:eastAsia="宋体" w:hAnsi="宋体" w:cs="宋体"/>
                 <w:color w:val="000000"/>
                 <w:kern w:val="0"/>
                 <w:sz w:val="22"/>
@@ -14147,7 +14824,7 @@
             </w:pPr>
             <w:r>
               <w:rPr>
-                <w:rFonts w:ascii="SimSun" w:eastAsia="SimSun" w:hAnsi="SimSun" w:cs="SimSun" w:hint="eastAsia"/>
+                <w:rFonts w:ascii="宋体" w:eastAsia="宋体" w:hAnsi="宋体" w:cs="宋体" w:hint="eastAsia"/>
                 <w:color w:val="000000"/>
                 <w:kern w:val="0"/>
                 <w:sz w:val="22"/>
@@ -14175,7 +14852,7 @@
               <w:widowControl/>
               <w:jc w:val="left"/>
               <w:rPr>
-                <w:rFonts w:ascii="SimSun" w:eastAsia="SimSun" w:hAnsi="SimSun" w:cs="SimSun"/>
+                <w:rFonts w:ascii="宋体" w:eastAsia="宋体" w:hAnsi="宋体" w:cs="宋体"/>
                 <w:color w:val="000000"/>
                 <w:kern w:val="0"/>
                 <w:sz w:val="22"/>
@@ -14183,7 +14860,7 @@
             </w:pPr>
             <w:r>
               <w:rPr>
-                <w:rFonts w:ascii="SimSun" w:eastAsia="SimSun" w:hAnsi="SimSun" w:cs="SimSun" w:hint="eastAsia"/>
+                <w:rFonts w:ascii="宋体" w:eastAsia="宋体" w:hAnsi="宋体" w:cs="宋体" w:hint="eastAsia"/>
                 <w:color w:val="000000"/>
                 <w:kern w:val="0"/>
                 <w:sz w:val="22"/>
@@ -14216,7 +14893,7 @@
               <w:widowControl/>
               <w:jc w:val="left"/>
               <w:rPr>
-                <w:rFonts w:ascii="SimSun" w:eastAsia="SimSun" w:hAnsi="SimSun" w:cs="SimSun"/>
+                <w:rFonts w:ascii="宋体" w:eastAsia="宋体" w:hAnsi="宋体" w:cs="宋体"/>
                 <w:color w:val="000000"/>
                 <w:kern w:val="0"/>
                 <w:sz w:val="22"/>
@@ -14224,7 +14901,7 @@
             </w:pPr>
             <w:r>
               <w:rPr>
-                <w:rFonts w:ascii="SimSun" w:eastAsia="SimSun" w:hAnsi="SimSun" w:cs="SimSun" w:hint="eastAsia"/>
+                <w:rFonts w:ascii="宋体" w:eastAsia="宋体" w:hAnsi="宋体" w:cs="宋体" w:hint="eastAsia"/>
                 <w:color w:val="000000"/>
                 <w:kern w:val="0"/>
                 <w:sz w:val="22"/>
@@ -14252,7 +14929,7 @@
               <w:widowControl/>
               <w:jc w:val="left"/>
               <w:rPr>
-                <w:rFonts w:ascii="SimSun" w:eastAsia="SimSun" w:hAnsi="SimSun" w:cs="SimSun"/>
+                <w:rFonts w:ascii="宋体" w:eastAsia="宋体" w:hAnsi="宋体" w:cs="宋体"/>
                 <w:color w:val="000000"/>
                 <w:kern w:val="0"/>
                 <w:sz w:val="22"/>
@@ -14260,7 +14937,7 @@
             </w:pPr>
             <w:r>
               <w:rPr>
-                <w:rFonts w:ascii="SimSun" w:eastAsia="SimSun" w:hAnsi="SimSun" w:cs="SimSun" w:hint="eastAsia"/>
+                <w:rFonts w:ascii="宋体" w:eastAsia="宋体" w:hAnsi="宋体" w:cs="宋体" w:hint="eastAsia"/>
                 <w:color w:val="000000"/>
                 <w:kern w:val="0"/>
                 <w:sz w:val="22"/>
@@ -14288,7 +14965,7 @@
               <w:widowControl/>
               <w:jc w:val="left"/>
               <w:rPr>
-                <w:rFonts w:ascii="SimSun" w:eastAsia="SimSun" w:hAnsi="SimSun" w:cs="SimSun"/>
+                <w:rFonts w:ascii="宋体" w:eastAsia="宋体" w:hAnsi="宋体" w:cs="宋体"/>
                 <w:color w:val="000000"/>
                 <w:kern w:val="0"/>
                 <w:sz w:val="22"/>
@@ -14296,7 +14973,7 @@
             </w:pPr>
             <w:r>
               <w:rPr>
-                <w:rFonts w:ascii="SimSun" w:eastAsia="SimSun" w:hAnsi="SimSun" w:cs="SimSun" w:hint="eastAsia"/>
+                <w:rFonts w:ascii="宋体" w:eastAsia="宋体" w:hAnsi="宋体" w:cs="宋体" w:hint="eastAsia"/>
                 <w:color w:val="000000"/>
                 <w:kern w:val="0"/>
                 <w:sz w:val="22"/>
@@ -14324,7 +15001,7 @@
               <w:widowControl/>
               <w:jc w:val="left"/>
               <w:rPr>
-                <w:rFonts w:ascii="SimSun" w:eastAsia="SimSun" w:hAnsi="SimSun" w:cs="SimSun"/>
+                <w:rFonts w:ascii="宋体" w:eastAsia="宋体" w:hAnsi="宋体" w:cs="宋体"/>
                 <w:color w:val="000000"/>
                 <w:kern w:val="0"/>
                 <w:sz w:val="22"/>
@@ -14383,7 +15060,7 @@
               <w:widowControl/>
               <w:jc w:val="left"/>
               <w:rPr>
-                <w:rFonts w:ascii="SimSun" w:eastAsia="SimSun" w:hAnsi="SimSun" w:cs="SimSun"/>
+                <w:rFonts w:ascii="宋体" w:eastAsia="宋体" w:hAnsi="宋体" w:cs="宋体"/>
                 <w:color w:val="000000"/>
                 <w:kern w:val="0"/>
                 <w:sz w:val="22"/>
@@ -14391,7 +15068,7 @@
             </w:pPr>
             <w:r>
               <w:rPr>
-                <w:rFonts w:ascii="SimSun" w:eastAsia="SimSun" w:hAnsi="SimSun" w:cs="SimSun" w:hint="eastAsia"/>
+                <w:rFonts w:ascii="宋体" w:eastAsia="宋体" w:hAnsi="宋体" w:cs="宋体" w:hint="eastAsia"/>
                 <w:color w:val="000000"/>
                 <w:kern w:val="0"/>
                 <w:sz w:val="22"/>
@@ -14419,7 +15096,7 @@
               <w:widowControl/>
               <w:jc w:val="left"/>
               <w:rPr>
-                <w:rFonts w:ascii="SimSun" w:eastAsia="SimSun" w:hAnsi="SimSun" w:cs="SimSun"/>
+                <w:rFonts w:ascii="宋体" w:eastAsia="宋体" w:hAnsi="宋体" w:cs="宋体"/>
                 <w:color w:val="000000"/>
                 <w:kern w:val="0"/>
                 <w:sz w:val="22"/>
@@ -14427,7 +15104,7 @@
             </w:pPr>
             <w:r>
               <w:rPr>
-                <w:rFonts w:ascii="SimSun" w:eastAsia="SimSun" w:hAnsi="SimSun" w:cs="SimSun" w:hint="eastAsia"/>
+                <w:rFonts w:ascii="宋体" w:eastAsia="宋体" w:hAnsi="宋体" w:cs="宋体" w:hint="eastAsia"/>
                 <w:color w:val="000000"/>
                 <w:kern w:val="0"/>
                 <w:sz w:val="22"/>
@@ -14455,7 +15132,7 @@
               <w:widowControl/>
               <w:jc w:val="left"/>
               <w:rPr>
-                <w:rFonts w:ascii="SimSun" w:eastAsia="SimSun" w:hAnsi="SimSun" w:cs="SimSun"/>
+                <w:rFonts w:ascii="宋体" w:eastAsia="宋体" w:hAnsi="宋体" w:cs="宋体"/>
                 <w:color w:val="000000"/>
                 <w:kern w:val="0"/>
                 <w:sz w:val="22"/>
@@ -14463,7 +15140,7 @@
             </w:pPr>
             <w:r>
               <w:rPr>
-                <w:rFonts w:ascii="SimSun" w:eastAsia="SimSun" w:hAnsi="SimSun" w:cs="SimSun" w:hint="eastAsia"/>
+                <w:rFonts w:ascii="宋体" w:eastAsia="宋体" w:hAnsi="宋体" w:cs="宋体" w:hint="eastAsia"/>
                 <w:color w:val="000000"/>
                 <w:kern w:val="0"/>
                 <w:sz w:val="22"/>
@@ -14472,7 +15149,7 @@
             </w:r>
             <w:r>
               <w:rPr>
-                <w:rFonts w:ascii="SimSun" w:eastAsia="SimSun" w:hAnsi="SimSun" w:cs="SimSun"/>
+                <w:rFonts w:ascii="宋体" w:eastAsia="宋体" w:hAnsi="宋体" w:cs="宋体"/>
                 <w:color w:val="000000"/>
                 <w:kern w:val="0"/>
                 <w:sz w:val="22"/>
@@ -14883,7 +15560,15 @@
         <w:t>From the lessee</w:t>
       </w:r>
       <w:r>
-        <w:t>’s perspective, principal is a financing outflow. From the lessor’s perspective, principal is a investing inflow.</w:t>
+        <w:t xml:space="preserve">’s perspective, principal is a financing outflow. From the lessor’s perspective, principal is </w:t>
+      </w:r>
+      <w:proofErr w:type="gramStart"/>
+      <w:r>
+        <w:t>a</w:t>
+      </w:r>
+      <w:proofErr w:type="gramEnd"/>
+      <w:r>
+        <w:t xml:space="preserve"> investing inflow.</w:t>
       </w:r>
     </w:p>
     <w:sectPr>
@@ -20435,7 +21120,7 @@
 </file>
 
 <file path=customXml/itemProps1.xml><?xml version="1.0" encoding="utf-8"?>
-<ds:datastoreItem xmlns:ds="http://schemas.openxmlformats.org/officeDocument/2006/customXml" ds:itemID="{DBB59871-D5BD-4E84-8E90-8204A406F1A4}">
+<ds:datastoreItem xmlns:ds="http://schemas.openxmlformats.org/officeDocument/2006/customXml" ds:itemID="{D14F006A-9CF6-4E0F-B7B1-E738C4028345}">
   <ds:schemaRefs>
     <ds:schemaRef ds:uri="http://schemas.openxmlformats.org/officeDocument/2006/bibliography"/>
   </ds:schemaRefs>

</xml_diff>

<commit_message>
Changes to section time series.
</commit_message>
<xml_diff>
--- a/LOS2.docx
+++ b/LOS2.docx
@@ -51,21 +51,12 @@
           <w:szCs w:val="32"/>
         </w:rPr>
       </w:pPr>
-      <w:proofErr w:type="spellStart"/>
       <w:r>
         <w:rPr>
           <w:sz w:val="32"/>
           <w:szCs w:val="32"/>
         </w:rPr>
-        <w:t>CovXY</w:t>
-      </w:r>
-      <w:proofErr w:type="spellEnd"/>
-      <w:r>
-        <w:rPr>
-          <w:sz w:val="32"/>
-          <w:szCs w:val="32"/>
-        </w:rPr>
-        <w:t xml:space="preserve"> = </w:t>
+        <w:t xml:space="preserve">CovXY = </w:t>
       </w:r>
       <m:oMath>
         <m:f>
@@ -292,54 +283,14 @@
       </w:r>
     </w:p>
     <w:p>
-      <w:proofErr w:type="spellStart"/>
-      <w:proofErr w:type="gramStart"/>
-      <w:r>
-        <w:rPr>
-          <w:rFonts w:hint="eastAsia"/>
-        </w:rPr>
-        <w:t>rXY</w:t>
-      </w:r>
-      <w:proofErr w:type="spellEnd"/>
-      <w:proofErr w:type="gramEnd"/>
-      <w:r>
-        <w:rPr>
-          <w:rFonts w:hint="eastAsia"/>
-        </w:rPr>
-        <w:t xml:space="preserve"> = </w:t>
-      </w:r>
-      <w:proofErr w:type="spellStart"/>
-      <w:r>
-        <w:rPr>
-          <w:rFonts w:hint="eastAsia"/>
-        </w:rPr>
-        <w:t>CovXY</w:t>
-      </w:r>
-      <w:proofErr w:type="spellEnd"/>
-      <w:r>
-        <w:rPr>
-          <w:rFonts w:hint="eastAsia"/>
-        </w:rPr>
-        <w:t xml:space="preserve"> / </w:t>
-      </w:r>
-      <w:r>
-        <w:t>(</w:t>
-      </w:r>
-      <w:proofErr w:type="spellStart"/>
-      <w:r>
-        <w:t>Sx</w:t>
-      </w:r>
-      <w:proofErr w:type="spellEnd"/>
-      <w:r>
-        <w:t xml:space="preserve"> * </w:t>
-      </w:r>
-      <w:proofErr w:type="spellStart"/>
-      <w:r>
-        <w:t>Sy</w:t>
-      </w:r>
-      <w:proofErr w:type="spellEnd"/>
-      <w:r>
-        <w:t>)</w:t>
+      <w:r>
+        <w:rPr>
+          <w:rFonts w:hint="eastAsia"/>
+        </w:rPr>
+        <w:t xml:space="preserve">rXY = CovXY / </w:t>
+      </w:r>
+      <w:r>
+        <w:t>(Sx * Sy)</w:t>
       </w:r>
     </w:p>
     <w:p/>
@@ -457,15 +408,7 @@
     </w:p>
     <w:p>
       <w:r>
-        <w:t xml:space="preserve">We want to test whether the correlation between the </w:t>
-      </w:r>
-      <w:proofErr w:type="gramStart"/>
-      <w:r>
-        <w:t>population</w:t>
-      </w:r>
-      <w:proofErr w:type="gramEnd"/>
-      <w:r>
-        <w:t xml:space="preserve"> of 2 variables is equal to 0.</w:t>
+        <w:t>We want to test whether the correlation between the population of 2 variables is equal to 0.</w:t>
       </w:r>
     </w:p>
     <w:p>
@@ -486,15 +429,7 @@
     </w:p>
     <w:p>
       <w:r>
-        <w:t xml:space="preserve">t – </w:t>
-      </w:r>
-      <w:proofErr w:type="gramStart"/>
-      <w:r>
-        <w:t>statistic</w:t>
-      </w:r>
-      <w:proofErr w:type="gramEnd"/>
-      <w:r>
-        <w:t xml:space="preserve"> = </w:t>
+        <w:t xml:space="preserve">t – statistic = </w:t>
       </w:r>
       <m:oMath>
         <m:f>
@@ -607,13 +542,8 @@
         </w:rPr>
         <w:t xml:space="preserve">, degrees of freedom: n-2. </w:t>
       </w:r>
-      <w:proofErr w:type="gramStart"/>
-      <w:r>
-        <w:t>r</w:t>
-      </w:r>
-      <w:proofErr w:type="gramEnd"/>
-      <w:r>
-        <w:t xml:space="preserve"> is the sample correlation coefficient.</w:t>
+      <w:r>
+        <w:t>r is the sample correlation coefficient.</w:t>
       </w:r>
     </w:p>
     <w:p/>
@@ -660,13 +590,8 @@
     </w:p>
     <w:p>
       <w:r>
-        <w:t xml:space="preserve">Yi = b0 + b1Xi + </w:t>
-      </w:r>
-      <w:proofErr w:type="spellStart"/>
-      <w:r>
-        <w:t>εi</w:t>
-      </w:r>
-      <w:proofErr w:type="spellEnd"/>
+        <w:t>Yi = b0 + b1Xi + εi</w:t>
+      </w:r>
     </w:p>
     <w:p>
       <w:r>
@@ -685,23 +610,8 @@
       </w:r>
     </w:p>
     <w:p>
-      <w:proofErr w:type="spellStart"/>
-      <w:proofErr w:type="gramStart"/>
-      <w:r>
-        <w:t>εi</w:t>
-      </w:r>
-      <w:proofErr w:type="spellEnd"/>
-      <w:proofErr w:type="gramEnd"/>
-      <w:r>
-        <w:t xml:space="preserve"> = residual/disturbance term/error term for the </w:t>
-      </w:r>
-      <w:proofErr w:type="spellStart"/>
-      <w:r>
-        <w:t>ith</w:t>
-      </w:r>
-      <w:proofErr w:type="spellEnd"/>
-      <w:r>
-        <w:t xml:space="preserve"> observation</w:t>
+      <w:r>
+        <w:t>εi = residual/disturbance term/error term for the ith observation</w:t>
       </w:r>
       <w:r>
         <w:t>, represents the portion of the dependent variable that cannot be explained by the independent variable.</w:t>
@@ -884,13 +794,8 @@
         <w:t>b1 = estimated slope coefficient</w:t>
       </w:r>
       <w:r>
-        <w:t xml:space="preserve"> = </w:t>
-      </w:r>
-      <w:proofErr w:type="spellStart"/>
-      <w:r>
-        <w:t>Cov</w:t>
-      </w:r>
-      <w:proofErr w:type="spellEnd"/>
+        <w:t xml:space="preserve"> = Cov</w:t>
+      </w:r>
       <w:r>
         <w:t xml:space="preserve"> (</w:t>
       </w:r>
@@ -1270,21 +1175,11 @@
         <w:pStyle w:val="ListParagraph"/>
         <w:ind w:left="420" w:firstLineChars="0" w:firstLine="0"/>
       </w:pPr>
-      <w:proofErr w:type="spellStart"/>
-      <w:proofErr w:type="gramStart"/>
-      <w:r>
-        <w:rPr>
-          <w:rFonts w:hint="eastAsia"/>
-        </w:rPr>
-        <w:t>tc</w:t>
-      </w:r>
-      <w:proofErr w:type="spellEnd"/>
-      <w:proofErr w:type="gramEnd"/>
-      <w:r>
-        <w:rPr>
-          <w:rFonts w:hint="eastAsia"/>
-        </w:rPr>
-        <w:t xml:space="preserve"> </w:t>
+      <w:r>
+        <w:rPr>
+          <w:rFonts w:hint="eastAsia"/>
+        </w:rPr>
+        <w:t xml:space="preserve">tc </w:t>
       </w:r>
       <w:r>
         <w:t>is the critical two-tailed t-value for the selected confidence level with degree of freedom, n-2.</w:t>
@@ -1568,19 +1463,11 @@
       </m:oMathPara>
     </w:p>
     <w:p>
-      <w:proofErr w:type="gramStart"/>
-      <w:r>
-        <w:rPr>
-          <w:rFonts w:hint="eastAsia"/>
-        </w:rPr>
-        <w:t>with</w:t>
-      </w:r>
-      <w:proofErr w:type="gramEnd"/>
-      <w:r>
-        <w:rPr>
-          <w:rFonts w:hint="eastAsia"/>
-        </w:rPr>
-        <w:t xml:space="preserve"> </w:t>
+      <w:r>
+        <w:rPr>
+          <w:rFonts w:hint="eastAsia"/>
+        </w:rPr>
+        <w:t xml:space="preserve">with </w:t>
       </w:r>
       <w:r>
         <w:t>degree of freedom n-2.</w:t>
@@ -1751,21 +1638,11 @@
       </m:oMathPara>
     </w:p>
     <w:p>
-      <w:proofErr w:type="spellStart"/>
-      <w:proofErr w:type="gramStart"/>
-      <w:r>
-        <w:rPr>
-          <w:rFonts w:hint="eastAsia"/>
-        </w:rPr>
-        <w:t>tc</w:t>
-      </w:r>
-      <w:proofErr w:type="spellEnd"/>
-      <w:proofErr w:type="gramEnd"/>
-      <w:r>
-        <w:rPr>
-          <w:rFonts w:hint="eastAsia"/>
-        </w:rPr>
-        <w:t xml:space="preserve"> </w:t>
+      <w:r>
+        <w:rPr>
+          <w:rFonts w:hint="eastAsia"/>
+        </w:rPr>
+        <w:t xml:space="preserve">tc </w:t>
       </w:r>
       <w:r>
         <w:t>= two-tailed critical t-value at the desired level of significance with d</w:t>
@@ -1784,13 +1661,8 @@
       </w:r>
     </w:p>
     <w:p>
-      <w:proofErr w:type="gramStart"/>
-      <w:r>
-        <w:t>sf</w:t>
-      </w:r>
-      <w:proofErr w:type="gramEnd"/>
-      <w:r>
-        <w:t xml:space="preserve"> = standard error of the forecast (will be provided)</w:t>
+      <w:r>
+        <w:t>sf = standard error of the forecast (will be provided)</w:t>
       </w:r>
     </w:p>
     <w:p/>
@@ -2774,19 +2646,11 @@
       </w:r>
     </w:p>
     <w:p>
-      <w:proofErr w:type="gramStart"/>
-      <w:r>
-        <w:rPr>
-          <w:rFonts w:hint="eastAsia"/>
-        </w:rPr>
-        <w:t>with</w:t>
-      </w:r>
-      <w:proofErr w:type="gramEnd"/>
-      <w:r>
-        <w:rPr>
-          <w:rFonts w:hint="eastAsia"/>
-        </w:rPr>
-        <w:t xml:space="preserve"> n-k-1 degrees of freedom</w:t>
+      <w:r>
+        <w:rPr>
+          <w:rFonts w:hint="eastAsia"/>
+        </w:rPr>
+        <w:t>with n-k-1 degrees of freedom</w:t>
       </w:r>
       <w:r>
         <w:t xml:space="preserve"> (k is the number of independent variables)</w:t>
@@ -3455,12 +3319,7 @@
         <w:tab/>
       </w:r>
       <w:r>
-        <w:t xml:space="preserve">Ha: at least one </w:t>
-      </w:r>
-      <w:proofErr w:type="spellStart"/>
-      <w:proofErr w:type="gramStart"/>
-      <w:r>
-        <w:t>b</w:t>
+        <w:t>Ha: at least one b</w:t>
       </w:r>
       <w:r>
         <w:rPr>
@@ -3468,13 +3327,8 @@
         </w:rPr>
         <w:t>j</w:t>
       </w:r>
-      <w:proofErr w:type="spellEnd"/>
-      <w:r>
-        <w:t xml:space="preserve"> !</w:t>
-      </w:r>
-      <w:proofErr w:type="gramEnd"/>
-      <w:r>
-        <w:t>= 0</w:t>
+      <w:r>
+        <w:t xml:space="preserve"> != 0</w:t>
       </w:r>
     </w:p>
     <w:p>
@@ -3518,13 +3372,8 @@
       </w:r>
     </w:p>
     <w:p>
-      <w:proofErr w:type="gramStart"/>
-      <w:r>
-        <w:t>with</w:t>
-      </w:r>
-      <w:proofErr w:type="gramEnd"/>
-      <w:r>
-        <w:t xml:space="preserve"> degrees of freedom of k and n-k-1.</w:t>
+      <w:r>
+        <w:t>with degrees of freedom of k and n-k-1.</w:t>
       </w:r>
     </w:p>
     <w:p/>
@@ -4056,15 +3905,7 @@
         <w:t>eteroskedasticity</w:t>
       </w:r>
       <w:r>
-        <w:t xml:space="preserve">: examining scatter plot of the residuals and using the </w:t>
-      </w:r>
-      <w:proofErr w:type="spellStart"/>
-      <w:r>
-        <w:t>Breusch</w:t>
-      </w:r>
-      <w:proofErr w:type="spellEnd"/>
-      <w:r>
-        <w:t>-Pagan chi-square test.</w:t>
+        <w:t>: examining scatter plot of the residuals and using the Breusch-Pagan chi-square test.</w:t>
       </w:r>
     </w:p>
     <w:p>
@@ -4126,21 +3967,7 @@
         <w:rPr>
           <w:rFonts w:hint="eastAsia"/>
         </w:rPr>
-        <w:t xml:space="preserve">The more common way to detect conditional heteroskedasticity is the </w:t>
-      </w:r>
-      <w:proofErr w:type="spellStart"/>
-      <w:r>
-        <w:rPr>
-          <w:rFonts w:hint="eastAsia"/>
-        </w:rPr>
-        <w:t>Breusch</w:t>
-      </w:r>
-      <w:proofErr w:type="spellEnd"/>
-      <w:r>
-        <w:rPr>
-          <w:rFonts w:hint="eastAsia"/>
-        </w:rPr>
-        <w:t>-Pagan test.</w:t>
+        <w:t>The more common way to detect conditional heteroskedasticity is the Breusch-Pagan test.</w:t>
       </w:r>
     </w:p>
     <w:p>
@@ -4983,11 +4810,6 @@
       </w:r>
     </w:p>
     <w:p>
-      <w:pPr>
-        <w:rPr>
-          <w:rFonts w:hint="eastAsia"/>
-        </w:rPr>
-      </w:pPr>
       <w:r>
         <w:t>Misspecification will result in biased regression coefficients and standard errors.</w:t>
       </w:r>
@@ -5145,15 +4967,7 @@
         <w:rPr>
           <w:rFonts w:hint="eastAsia"/>
         </w:rPr>
-        <w:t>Financial analysis often calls for the use of a model that has a qualitative dependent variable, a dummy variable that takes o</w:t>
-      </w:r>
-      <w:bookmarkStart w:id="0" w:name="_GoBack"/>
-      <w:bookmarkEnd w:id="0"/>
-      <w:r>
-        <w:rPr>
-          <w:rFonts w:hint="eastAsia"/>
-        </w:rPr>
-        <w:t>n a value of either zero or one.</w:t>
+        <w:t>Financial analysis often calls for the use of a model that has a qualitative dependent variable, a dummy variable that takes on a value of either zero or one.</w:t>
       </w:r>
     </w:p>
     <w:p>
@@ -5190,8 +5004,6 @@
     </w:p>
     <w:p/>
     <w:p/>
-    <w:p/>
-    <w:p/>
     <w:p>
       <w:pPr>
         <w:pStyle w:val="Level2"/>
@@ -5200,6 +5012,7 @@
         <w:rPr>
           <w:rFonts w:hint="eastAsia"/>
         </w:rPr>
+        <w:lastRenderedPageBreak/>
         <w:t>Time-Series Analysis</w:t>
       </w:r>
     </w:p>
@@ -6129,6 +5942,11 @@
         <w:t xml:space="preserve"> stationary.</w:t>
       </w:r>
     </w:p>
+    <w:p>
+      <w:r>
+        <w:t>In auto regression model, serial correlation in the error term causes regression estimates to be inconsistent.</w:t>
+      </w:r>
+    </w:p>
     <w:p/>
     <w:p>
       <w:r>
@@ -6204,16 +6022,9 @@
         <w:ind w:firstLineChars="0"/>
       </w:pPr>
       <w:r>
-        <w:t>Constant and finite covariance between values at any given lag</w:t>
-      </w:r>
-      <w:r>
-        <w:t xml:space="preserve"> (11.e)</w:t>
-      </w:r>
-      <w:r>
-        <w:t>.</w:t>
-      </w:r>
-    </w:p>
-    <w:p/>
+        <w:t>Constant and finite covariance between values at any given lag.</w:t>
+      </w:r>
+    </w:p>
     <w:p>
       <w:pPr>
         <w:pStyle w:val="Level3"/>
@@ -6223,6 +6034,7 @@
         <w:rPr>
           <w:rFonts w:hint="eastAsia"/>
         </w:rPr>
+        <w:lastRenderedPageBreak/>
         <w:t>Describe the structure of an AR model of order p and calculate one- and two-period-ahead forecasts given the estimated coefficients.</w:t>
       </w:r>
     </w:p>
@@ -6618,6 +6430,20 @@
         <w:t>When an AR model is correctly specified, the residual terms will not exhibit serial correlation.</w:t>
       </w:r>
     </w:p>
+    <w:p>
+      <w:pPr>
+        <w:rPr>
+          <w:b/>
+        </w:rPr>
+      </w:pPr>
+      <w:r>
+        <w:rPr>
+          <w:b/>
+        </w:rPr>
+        <w:t>To test serial correlation in an AR model, DW-test is invalid.</w:t>
+      </w:r>
+    </w:p>
+    <w:p/>
     <w:p>
       <w:r>
         <w:t>The procedure to test whether an AR time series model is correctly specified involves:</w:t>
@@ -7092,7 +6918,13 @@
         <w:ind w:left="360" w:firstLineChars="0" w:firstLine="0"/>
       </w:pPr>
       <w:r>
-        <w:t>For each autocorrelation, the t-statistic is</w:t>
+        <w:t>For each</w:t>
+      </w:r>
+      <w:r>
+        <w:t xml:space="preserve"> k lagged</w:t>
+      </w:r>
+      <w:r>
+        <w:t xml:space="preserve"> autocorrelation, the t-statistic is</w:t>
       </w:r>
     </w:p>
     <w:p>
@@ -7212,7 +7044,15 @@
                         <w:sz w:val="28"/>
                         <w:szCs w:val="28"/>
                       </w:rPr>
-                      <m:t>t-1</m:t>
+                      <m:t>t-</m:t>
+                    </m:r>
+                    <m:r>
+                      <w:rPr>
+                        <w:rFonts w:ascii="Cambria Math" w:hAnsi="Cambria Math"/>
+                        <w:sz w:val="28"/>
+                        <w:szCs w:val="28"/>
+                      </w:rPr>
+                      <m:t>k</m:t>
                     </m:r>
                   </m:sub>
                 </m:sSub>
@@ -7305,31 +7145,7 @@
     </w:p>
     <w:p>
       <w:r>
-        <w:t xml:space="preserve">For an </w:t>
-      </w:r>
-      <w:proofErr w:type="gramStart"/>
-      <w:r>
-        <w:t>AR(</w:t>
-      </w:r>
-      <w:proofErr w:type="gramEnd"/>
-      <w:r>
-        <w:t xml:space="preserve">1) model, </w:t>
-      </w:r>
-      <w:proofErr w:type="spellStart"/>
-      <w:r>
-        <w:t>xt</w:t>
-      </w:r>
-      <w:proofErr w:type="spellEnd"/>
-      <w:r>
-        <w:t xml:space="preserve"> = b0 + b1xt =&gt; </w:t>
-      </w:r>
-      <w:proofErr w:type="spellStart"/>
-      <w:r>
-        <w:t>xt</w:t>
-      </w:r>
-      <w:proofErr w:type="spellEnd"/>
-      <w:r>
-        <w:t xml:space="preserve"> = b0/(1-b1)</w:t>
+        <w:t>For an AR(1) model, xt = b0 + b1xt =&gt; xt = b0/(1-b1)</w:t>
       </w:r>
     </w:p>
     <w:p/>
@@ -7340,15 +7156,7 @@
     </w:p>
     <w:p>
       <w:r>
-        <w:t xml:space="preserve">An </w:t>
-      </w:r>
-      <w:proofErr w:type="gramStart"/>
-      <w:r>
-        <w:t>AR(</w:t>
-      </w:r>
-      <w:proofErr w:type="gramEnd"/>
-      <w:r>
-        <w:t>1) model will have a finite mean-reverting level when |b1| &lt; 1.</w:t>
+        <w:t>An AR(1) model will have a finite mean-reverting level when |b1| &lt; 1.</w:t>
       </w:r>
     </w:p>
     <w:p/>
@@ -7416,14 +7224,8 @@
         <w:rPr>
           <w:rFonts w:hint="eastAsia"/>
         </w:rPr>
-        <w:t xml:space="preserve">Describe characteristics of random walk processes and contrast them to covariance stationary </w:t>
-      </w:r>
-      <w:r>
-        <w:rPr>
-          <w:rFonts w:hint="eastAsia"/>
-        </w:rPr>
         <w:lastRenderedPageBreak/>
-        <w:t>processes.</w:t>
+        <w:t>Describe characteristics of random walk processes and contrast them to covariance stationary processes.</w:t>
       </w:r>
     </w:p>
     <w:p>
@@ -7491,21 +7293,7 @@
         <w:rPr>
           <w:rFonts w:hint="eastAsia"/>
         </w:rPr>
-        <w:t xml:space="preserve">Describe the steps of the unit root test for </w:t>
-      </w:r>
-      <w:proofErr w:type="spellStart"/>
-      <w:r>
-        <w:rPr>
-          <w:rFonts w:hint="eastAsia"/>
-        </w:rPr>
-        <w:t>nonstationarity</w:t>
-      </w:r>
-      <w:proofErr w:type="spellEnd"/>
-      <w:r>
-        <w:rPr>
-          <w:rFonts w:hint="eastAsia"/>
-        </w:rPr>
-        <w:t xml:space="preserve"> and </w:t>
+        <w:t xml:space="preserve">Describe the steps of the unit root test for nonstationarity and </w:t>
       </w:r>
       <w:r>
         <w:t>explain the relation of the test to autoregressive time-series models.</w:t>
@@ -8484,21 +8272,7 @@
         <w:rPr>
           <w:rFonts w:hint="eastAsia"/>
         </w:rPr>
-        <w:t xml:space="preserve">Then stating y in the form of an </w:t>
-      </w:r>
-      <w:proofErr w:type="gramStart"/>
-      <w:r>
-        <w:rPr>
-          <w:rFonts w:hint="eastAsia"/>
-        </w:rPr>
-        <w:t>AR(</w:t>
-      </w:r>
-      <w:proofErr w:type="gramEnd"/>
-      <w:r>
-        <w:rPr>
-          <w:rFonts w:hint="eastAsia"/>
-        </w:rPr>
-        <w:t>1) model:</w:t>
+        <w:t>Then stating y in the form of an AR(1) model:</w:t>
       </w:r>
     </w:p>
     <w:p>
@@ -8807,15 +8581,7 @@
     </w:p>
     <w:p>
       <w:r>
-        <w:t xml:space="preserve">When seasonality is present, modeling the associated time series data would be </w:t>
-      </w:r>
-      <w:proofErr w:type="spellStart"/>
-      <w:r>
-        <w:t>misspecified</w:t>
-      </w:r>
-      <w:proofErr w:type="spellEnd"/>
-      <w:r>
-        <w:t xml:space="preserve"> unless the AR model incorporates the seasonality effect.</w:t>
+        <w:t>When seasonality is present, modeling the associated time series data would be misspecified unless the AR model incorporates the seasonality effect.</w:t>
       </w:r>
     </w:p>
     <w:p>
@@ -8823,7 +8589,6 @@
         <w:t>To adjust for seasonality in an AR model, an additional lag of the dependent variable is added to the original model as another independent variable.</w:t>
       </w:r>
     </w:p>
-    <w:p/>
     <w:p>
       <w:pPr>
         <w:pStyle w:val="Level3"/>
@@ -8850,15 +8615,7 @@
     </w:p>
     <w:p>
       <w:r>
-        <w:t xml:space="preserve">An ARCH model is used to test for autoregressive conditional heteroskedasticity. To test whether a time series is </w:t>
-      </w:r>
-      <w:proofErr w:type="gramStart"/>
-      <w:r>
-        <w:t>ARCH(</w:t>
-      </w:r>
-      <w:proofErr w:type="gramEnd"/>
-      <w:r>
-        <w:t xml:space="preserve">1), </w:t>
+        <w:t xml:space="preserve">An ARCH model is used to test for autoregressive conditional heteroskedasticity. To test whether a time series is ARCH(1), </w:t>
       </w:r>
       <w:r>
         <w:t>ε</w:t>
@@ -9131,21 +8888,7 @@
         <w:rPr>
           <w:rFonts w:hint="eastAsia"/>
         </w:rPr>
-        <w:t xml:space="preserve">If the coefficient a1, is statistically different from 0, the time series is </w:t>
-      </w:r>
-      <w:proofErr w:type="gramStart"/>
-      <w:r>
-        <w:rPr>
-          <w:rFonts w:hint="eastAsia"/>
-        </w:rPr>
-        <w:t>ARCH(</w:t>
-      </w:r>
-      <w:proofErr w:type="gramEnd"/>
-      <w:r>
-        <w:rPr>
-          <w:rFonts w:hint="eastAsia"/>
-        </w:rPr>
-        <w:t>1).</w:t>
+        <w:t>If the coefficient a1, is statistically different from 0, the time series is ARCH(1).</w:t>
       </w:r>
     </w:p>
     <w:p>
@@ -9171,15 +8914,7 @@
     <w:p/>
     <w:p>
       <w:r>
-        <w:t xml:space="preserve">However, if a time series has ARCH errors, an ARCH model can be used to predict the variance of the residuals in future periods. E.g.: if the data exhibit an </w:t>
-      </w:r>
-      <w:proofErr w:type="gramStart"/>
-      <w:r>
-        <w:t>ARCH(</w:t>
-      </w:r>
-      <w:proofErr w:type="gramEnd"/>
-      <w:r>
-        <w:t xml:space="preserve">1) pattern, </w:t>
+        <w:t xml:space="preserve">However, if a time series has ARCH errors, an ARCH model can be used to predict the variance of the residuals in future periods. E.g.: if the data exhibit an ARCH(1) pattern, </w:t>
       </w:r>
     </w:p>
     <w:p>
@@ -9427,35 +9162,7 @@
         <w:rPr>
           <w:rFonts w:hint="eastAsia"/>
         </w:rPr>
-        <w:t xml:space="preserve">Explain how time-series variables should be analyzed for </w:t>
-      </w:r>
-      <w:proofErr w:type="spellStart"/>
-      <w:r>
-        <w:rPr>
-          <w:rFonts w:hint="eastAsia"/>
-        </w:rPr>
-        <w:t>nonstationarity</w:t>
-      </w:r>
-      <w:proofErr w:type="spellEnd"/>
-      <w:r>
-        <w:rPr>
-          <w:rFonts w:hint="eastAsia"/>
-        </w:rPr>
-        <w:t xml:space="preserve"> and/or </w:t>
-      </w:r>
-      <w:proofErr w:type="spellStart"/>
-      <w:r>
-        <w:rPr>
-          <w:rFonts w:hint="eastAsia"/>
-        </w:rPr>
-        <w:t>cointegration</w:t>
-      </w:r>
-      <w:proofErr w:type="spellEnd"/>
-      <w:r>
-        <w:rPr>
-          <w:rFonts w:hint="eastAsia"/>
-        </w:rPr>
-        <w:t xml:space="preserve"> before use in a linear regression</w:t>
+        <w:t>Explain how time-series variables should be analyzed for nonstationarity and/or cointegration before use in a linear regression</w:t>
       </w:r>
       <w:r>
         <w:t>.</w:t>
@@ -9707,21 +9414,8 @@
         </w:numPr>
         <w:ind w:firstLineChars="0"/>
       </w:pPr>
-      <w:proofErr w:type="gramStart"/>
-      <w:r>
-        <w:t>Neither time series is covariance stationary, and</w:t>
-      </w:r>
-      <w:proofErr w:type="gramEnd"/>
-      <w:r>
-        <w:t xml:space="preserve"> the two series are not </w:t>
-      </w:r>
-      <w:proofErr w:type="spellStart"/>
-      <w:r>
-        <w:t>cointegrated</w:t>
-      </w:r>
-      <w:proofErr w:type="spellEnd"/>
-      <w:r>
-        <w:t>.</w:t>
+      <w:r>
+        <w:t>Neither time series is covariance stationary, and the two series are not cointegrated.</w:t>
       </w:r>
     </w:p>
     <w:p>
@@ -9733,59 +9427,36 @@
         </w:numPr>
         <w:ind w:firstLineChars="0"/>
       </w:pPr>
-      <w:proofErr w:type="gramStart"/>
-      <w:r>
-        <w:t>Neither time series is covariance stationary, and</w:t>
-      </w:r>
-      <w:proofErr w:type="gramEnd"/>
-      <w:r>
-        <w:t xml:space="preserve"> the two series are </w:t>
-      </w:r>
-      <w:proofErr w:type="spellStart"/>
-      <w:r>
-        <w:t>cointegrated</w:t>
-      </w:r>
-      <w:proofErr w:type="spellEnd"/>
-      <w:r>
-        <w:t>.</w:t>
+      <w:r>
+        <w:t>Neither time series is covariance stationary, and the two series are cointegrated.</w:t>
       </w:r>
     </w:p>
     <w:p/>
     <w:p>
-      <w:proofErr w:type="spellStart"/>
       <w:r>
         <w:rPr>
           <w:rFonts w:hint="eastAsia"/>
         </w:rPr>
         <w:t>Cointegration</w:t>
       </w:r>
-      <w:proofErr w:type="spellEnd"/>
-    </w:p>
-    <w:p>
-      <w:proofErr w:type="spellStart"/>
-      <w:r>
-        <w:rPr>
-          <w:rFonts w:hint="eastAsia"/>
-        </w:rPr>
-        <w:t>Cointegration</w:t>
-      </w:r>
-      <w:proofErr w:type="spellEnd"/>
-      <w:r>
-        <w:rPr>
-          <w:rFonts w:hint="eastAsia"/>
-        </w:rPr>
-        <w:t xml:space="preserve"> means tow time series are economically linked or follow the same trend and that relationship is not expected to change.</w:t>
-      </w:r>
-      <w:r>
-        <w:t xml:space="preserve"> If tow time series are </w:t>
-      </w:r>
-      <w:proofErr w:type="spellStart"/>
-      <w:r>
-        <w:t>cointegrated</w:t>
-      </w:r>
-      <w:proofErr w:type="spellEnd"/>
-      <w:r>
-        <w:t>, the error term from regression one on the other is covariance stationary and the t-test are reliable.</w:t>
+    </w:p>
+    <w:p>
+      <w:r>
+        <w:rPr>
+          <w:rFonts w:hint="eastAsia"/>
+        </w:rPr>
+        <w:t>Cointegration means tow time series are economically linked or follow the same trend and that relationship is not expected to change.</w:t>
+      </w:r>
+      <w:r>
+        <w:t xml:space="preserve"> If t</w:t>
+      </w:r>
+      <w:r>
+        <w:t>wo</w:t>
+      </w:r>
+      <w:bookmarkStart w:id="0" w:name="_GoBack"/>
+      <w:bookmarkEnd w:id="0"/>
+      <w:r>
+        <w:t xml:space="preserve"> time series are cointegrated, the error term from regression one on the other is covariance stationary and the t-test are reliable.</w:t>
       </w:r>
     </w:p>
     <w:p/>
@@ -9797,15 +9468,7 @@
         </w:rPr>
       </w:pPr>
       <w:r>
-        <w:t xml:space="preserve">To test whether two time series are </w:t>
-      </w:r>
-      <w:proofErr w:type="spellStart"/>
-      <w:r>
-        <w:t>cointegrated</w:t>
-      </w:r>
-      <w:proofErr w:type="spellEnd"/>
-      <w:r>
-        <w:t>, we regress one variable on the other using the following model:</w:t>
+        <w:t>To test whether two time series are cointegrated, we regress one variable on the other using the following model:</w:t>
       </w:r>
       <w:r>
         <w:br/>
@@ -9991,15 +9654,7 @@
         <w:t xml:space="preserve">The residuals are tested for a unit root using the DF test with critical t-values calculated by Engle and Granger (DF-EG test). </w:t>
       </w:r>
       <w:r>
-        <w:t xml:space="preserve">If the test rejects the null hypothesis of a unit root, we say the error terms generated by the two time series are covariance stationary and the two series are </w:t>
-      </w:r>
-      <w:proofErr w:type="spellStart"/>
-      <w:r>
-        <w:t>cointegrated</w:t>
-      </w:r>
-      <w:proofErr w:type="spellEnd"/>
-      <w:r>
-        <w:t>.</w:t>
+        <w:t>If the test rejects the null hypothesis of a unit root, we say the error terms generated by the two time series are covariance stationary and the two series are cointegrated.</w:t>
       </w:r>
     </w:p>
     <w:p/>
@@ -10933,14 +10588,7 @@
         <w:rPr>
           <w:rFonts w:hint="eastAsia"/>
         </w:rPr>
-        <w:t>(A/C</w:t>
-      </w:r>
-      <w:proofErr w:type="gramStart"/>
-      <w:r>
-        <w:rPr>
-          <w:rFonts w:hint="eastAsia"/>
-        </w:rPr>
-        <w:t>)</w:t>
+        <w:t>(A/C)</w:t>
       </w:r>
       <w:r>
         <w:rPr>
@@ -10949,7 +10597,6 @@
         </w:rPr>
         <w:t>bid</w:t>
       </w:r>
-      <w:proofErr w:type="gramEnd"/>
       <w:r>
         <w:rPr>
           <w:rFonts w:hint="eastAsia"/>
@@ -10982,14 +10629,7 @@
         <w:rPr>
           <w:rFonts w:hint="eastAsia"/>
         </w:rPr>
-        <w:t>(A/C</w:t>
-      </w:r>
-      <w:proofErr w:type="gramStart"/>
-      <w:r>
-        <w:rPr>
-          <w:rFonts w:hint="eastAsia"/>
-        </w:rPr>
-        <w:t>)</w:t>
+        <w:t>(A/C)</w:t>
       </w:r>
       <w:r>
         <w:rPr>
@@ -10997,7 +10637,6 @@
         </w:rPr>
         <w:t>offer</w:t>
       </w:r>
-      <w:proofErr w:type="gramEnd"/>
       <w:r>
         <w:rPr>
           <w:rFonts w:hint="eastAsia"/>
@@ -11025,11 +10664,7 @@
     </w:p>
     <w:p>
       <w:r>
-        <w:t>(B/C</w:t>
-      </w:r>
-      <w:proofErr w:type="gramStart"/>
-      <w:r>
-        <w:t>)</w:t>
+        <w:t>(B/C)</w:t>
       </w:r>
       <w:r>
         <w:rPr>
@@ -11037,7 +10672,6 @@
         </w:rPr>
         <w:t>bid</w:t>
       </w:r>
-      <w:proofErr w:type="gramEnd"/>
       <w:r>
         <w:t xml:space="preserve"> = 1/(C/B)</w:t>
       </w:r>
@@ -11414,49 +11048,7 @@
         <w:rPr>
           <w:rFonts w:hint="eastAsia"/>
         </w:rPr>
-        <w:t xml:space="preserve">When F/S * </w:t>
-      </w:r>
-      <w:proofErr w:type="gramStart"/>
-      <w:r>
-        <w:rPr>
-          <w:rFonts w:hint="eastAsia"/>
-        </w:rPr>
-        <w:t>( 1</w:t>
-      </w:r>
-      <w:proofErr w:type="gramEnd"/>
-      <w:r>
-        <w:rPr>
-          <w:rFonts w:hint="eastAsia"/>
-        </w:rPr>
-        <w:t xml:space="preserve">+ </w:t>
-      </w:r>
-      <w:proofErr w:type="spellStart"/>
-      <w:r>
-        <w:rPr>
-          <w:rFonts w:hint="eastAsia"/>
-        </w:rPr>
-        <w:t>rb</w:t>
-      </w:r>
-      <w:proofErr w:type="spellEnd"/>
-      <w:r>
-        <w:rPr>
-          <w:rFonts w:hint="eastAsia"/>
-        </w:rPr>
-        <w:t xml:space="preserve"> ) &gt; ( 1 + </w:t>
-      </w:r>
-      <w:proofErr w:type="spellStart"/>
-      <w:r>
-        <w:rPr>
-          <w:rFonts w:hint="eastAsia"/>
-        </w:rPr>
-        <w:t>ra</w:t>
-      </w:r>
-      <w:proofErr w:type="spellEnd"/>
-      <w:r>
-        <w:rPr>
-          <w:rFonts w:hint="eastAsia"/>
-        </w:rPr>
-        <w:t>)</w:t>
+        <w:t>When F/S * ( 1+ rb ) &gt; ( 1 + ra)</w:t>
       </w:r>
     </w:p>
     <w:p>
@@ -11536,13 +11128,8 @@
       <w:r>
         <w:t xml:space="preserve"> </w:t>
       </w:r>
-      <w:proofErr w:type="gramStart"/>
-      <w:r>
-        <w:t>E(</w:t>
-      </w:r>
-      <w:proofErr w:type="gramEnd"/>
-      <w:r>
-        <w:t>%ΔS)</w:t>
+      <w:r>
+        <w:t>E(%ΔS)</w:t>
       </w:r>
       <w:r>
         <w:rPr>
@@ -11612,7 +11199,6 @@
       </w:r>
     </w:p>
     <w:p>
-      <w:proofErr w:type="spellStart"/>
       <w:r>
         <w:rPr>
           <w:rFonts w:hint="eastAsia"/>
@@ -11626,122 +11212,77 @@
         </w:rPr>
         <w:t>nominal</w:t>
       </w:r>
-      <w:proofErr w:type="spellEnd"/>
-      <w:r>
-        <w:rPr>
-          <w:rFonts w:hint="eastAsia"/>
-        </w:rPr>
-        <w:t xml:space="preserve"> = </w:t>
-      </w:r>
-      <w:proofErr w:type="spellStart"/>
-      <w:r>
-        <w:rPr>
-          <w:rFonts w:hint="eastAsia"/>
-        </w:rPr>
+      <w:r>
+        <w:rPr>
+          <w:rFonts w:hint="eastAsia"/>
+        </w:rPr>
+        <w:t xml:space="preserve"> = R</w:t>
+      </w:r>
+      <w:r>
+        <w:rPr>
+          <w:rFonts w:hint="eastAsia"/>
+          <w:vertAlign w:val="subscript"/>
+        </w:rPr>
+        <w:t>real</w:t>
+      </w:r>
+      <w:r>
+        <w:rPr>
+          <w:rFonts w:hint="eastAsia"/>
+        </w:rPr>
+        <w:t xml:space="preserve"> + E(inflation)</w:t>
+      </w:r>
+    </w:p>
+    <w:p>
+      <w:r>
+        <w:t xml:space="preserve">Under </w:t>
+      </w:r>
+      <w:r>
+        <w:rPr>
+          <w:b/>
+        </w:rPr>
+        <w:t>real interest rate parity</w:t>
+      </w:r>
+      <w:r>
+        <w:t>, real interest rates are assumed to converge across different markets:</w:t>
+      </w:r>
+    </w:p>
+    <w:p>
+      <w:r>
         <w:t>R</w:t>
       </w:r>
       <w:r>
         <w:rPr>
-          <w:rFonts w:hint="eastAsia"/>
           <w:vertAlign w:val="subscript"/>
         </w:rPr>
-        <w:t>real</w:t>
-      </w:r>
-      <w:proofErr w:type="spellEnd"/>
-      <w:r>
-        <w:rPr>
-          <w:rFonts w:hint="eastAsia"/>
-        </w:rPr>
-        <w:t xml:space="preserve"> + </w:t>
-      </w:r>
-      <w:proofErr w:type="gramStart"/>
-      <w:r>
-        <w:rPr>
-          <w:rFonts w:hint="eastAsia"/>
-        </w:rPr>
-        <w:t>E(</w:t>
-      </w:r>
-      <w:proofErr w:type="gramEnd"/>
-      <w:r>
-        <w:rPr>
-          <w:rFonts w:hint="eastAsia"/>
-        </w:rPr>
-        <w:t>inflation)</w:t>
-      </w:r>
-    </w:p>
-    <w:p>
-      <w:r>
-        <w:t xml:space="preserve">Under </w:t>
-      </w:r>
-      <w:r>
-        <w:rPr>
-          <w:b/>
-        </w:rPr>
-        <w:t>real interest rate parity</w:t>
-      </w:r>
-      <w:r>
-        <w:t>, real interest rates are assumed to converge across different markets:</w:t>
-      </w:r>
-    </w:p>
-    <w:p>
-      <w:proofErr w:type="spellStart"/>
-      <w:r>
-        <w:t>R</w:t>
+        <w:t>nominalA</w:t>
+      </w:r>
+      <w:r>
+        <w:t xml:space="preserve"> – R</w:t>
       </w:r>
       <w:r>
         <w:rPr>
           <w:vertAlign w:val="subscript"/>
         </w:rPr>
-        <w:t>nominalA</w:t>
-      </w:r>
-      <w:proofErr w:type="spellEnd"/>
-      <w:r>
-        <w:t xml:space="preserve"> – </w:t>
-      </w:r>
-      <w:proofErr w:type="spellStart"/>
-      <w:r>
-        <w:t>R</w:t>
+        <w:t>nominalB</w:t>
+      </w:r>
+      <w:r>
+        <w:t xml:space="preserve"> = E(inflation</w:t>
       </w:r>
       <w:r>
         <w:rPr>
           <w:vertAlign w:val="subscript"/>
         </w:rPr>
-        <w:t>nominalB</w:t>
-      </w:r>
-      <w:proofErr w:type="spellEnd"/>
-      <w:r>
-        <w:t xml:space="preserve"> = </w:t>
-      </w:r>
-      <w:proofErr w:type="gramStart"/>
-      <w:r>
-        <w:t>E(</w:t>
-      </w:r>
-      <w:proofErr w:type="spellStart"/>
-      <w:proofErr w:type="gramEnd"/>
-      <w:r>
-        <w:t>inflation</w:t>
+        <w:t>A</w:t>
+      </w:r>
+      <w:r>
+        <w:t>) – E(inflation</w:t>
       </w:r>
       <w:r>
         <w:rPr>
           <w:vertAlign w:val="subscript"/>
         </w:rPr>
-        <w:t>A</w:t>
-      </w:r>
-      <w:proofErr w:type="spellEnd"/>
-      <w:r>
-        <w:t>) – E(</w:t>
-      </w:r>
-      <w:proofErr w:type="spellStart"/>
-      <w:r>
-        <w:t>inflation</w:t>
-      </w:r>
-      <w:r>
-        <w:rPr>
-          <w:vertAlign w:val="subscript"/>
-        </w:rPr>
         <w:t>B</w:t>
       </w:r>
-      <w:proofErr w:type="spellEnd"/>
       <w:r>
         <w:t>)</w:t>
       </w:r>
@@ -11844,11 +11385,7 @@
         <w:t>A/B</w:t>
       </w:r>
       <w:r>
-        <w:t xml:space="preserve"> = </w:t>
-      </w:r>
-      <w:proofErr w:type="spellStart"/>
-      <w:r>
-        <w:t>Inflation</w:t>
+        <w:t xml:space="preserve"> = Inflation</w:t>
       </w:r>
       <w:r>
         <w:rPr>
@@ -11856,13 +11393,8 @@
         </w:rPr>
         <w:t>A</w:t>
       </w:r>
-      <w:proofErr w:type="spellEnd"/>
-      <w:r>
-        <w:t xml:space="preserve"> - </w:t>
-      </w:r>
-      <w:proofErr w:type="spellStart"/>
-      <w:r>
-        <w:t>Inflation</w:t>
+      <w:r>
+        <w:t xml:space="preserve"> - Inflation</w:t>
       </w:r>
       <w:r>
         <w:rPr>
@@ -11870,7 +11402,6 @@
         </w:rPr>
         <w:t>B</w:t>
       </w:r>
-      <w:proofErr w:type="spellEnd"/>
     </w:p>
     <w:p/>
     <w:p>
@@ -12011,21 +11542,7 @@
         <w:rPr>
           <w:rFonts w:hint="eastAsia"/>
         </w:rPr>
-        <w:t xml:space="preserve">Real Exchange Rate = </w:t>
-      </w:r>
-      <w:proofErr w:type="gramStart"/>
-      <w:r>
-        <w:rPr>
-          <w:rFonts w:hint="eastAsia"/>
-        </w:rPr>
-        <w:t>St[</w:t>
-      </w:r>
-      <w:proofErr w:type="gramEnd"/>
-      <w:r>
-        <w:rPr>
-          <w:rFonts w:hint="eastAsia"/>
-        </w:rPr>
-        <w:t>CPI</w:t>
+        <w:t>Real Exchange Rate = St[CPI</w:t>
       </w:r>
       <w:r>
         <w:rPr>
@@ -12057,15 +11574,7 @@
     <w:p/>
     <w:p>
       <w:r>
-        <w:t>If relative PPP holds, %</w:t>
-      </w:r>
-      <w:proofErr w:type="gramStart"/>
-      <w:r>
-        <w:t>Real(</w:t>
-      </w:r>
-      <w:proofErr w:type="gramEnd"/>
-      <w:r>
-        <w:t>A/B) = 0, called long-term equilibrium real exchange rate.</w:t>
+        <w:t>If relative PPP holds, %Real(A/B) = 0, called long-term equilibrium real exchange rate.</w:t>
       </w:r>
     </w:p>
     <w:p>
@@ -12092,19 +11601,11 @@
       </w:r>
     </w:p>
     <w:p>
-      <w:proofErr w:type="gramStart"/>
-      <w:r>
-        <w:rPr>
-          <w:rFonts w:hint="eastAsia"/>
-        </w:rPr>
-        <w:t>current</w:t>
-      </w:r>
-      <w:proofErr w:type="gramEnd"/>
-      <w:r>
-        <w:rPr>
-          <w:rFonts w:hint="eastAsia"/>
-        </w:rPr>
-        <w:t xml:space="preserve"> </w:t>
+      <w:r>
+        <w:rPr>
+          <w:rFonts w:hint="eastAsia"/>
+        </w:rPr>
+        <w:t xml:space="preserve">current </w:t>
       </w:r>
       <w:r>
         <w:t>account + financial account + official reserve account = 0</w:t>
@@ -12245,13 +11746,8 @@
       </w:r>
     </w:p>
     <w:p>
-      <w:proofErr w:type="gramStart"/>
-      <w:r>
-        <w:t>real</w:t>
-      </w:r>
-      <w:proofErr w:type="gramEnd"/>
-      <w:r>
-        <w:t xml:space="preserve"> exchange rate (A/B) = equilibrium real exchange rate (A/B)</w:t>
+      <w:r>
+        <w:t>real exchange rate (A/B) = equilibrium real exchange rate (A/B)</w:t>
       </w:r>
     </w:p>
     <w:p>
@@ -12276,11 +11772,7 @@
         <w:t xml:space="preserve"> </w:t>
       </w:r>
       <w:r>
-        <w:t xml:space="preserve">+ (real interest </w:t>
-      </w:r>
-      <w:proofErr w:type="spellStart"/>
-      <w:r>
-        <w:t>rate</w:t>
+        <w:t>+ (real interest rate</w:t>
       </w:r>
       <w:r>
         <w:rPr>
@@ -12288,13 +11780,8 @@
         </w:rPr>
         <w:t>B</w:t>
       </w:r>
-      <w:proofErr w:type="spellEnd"/>
-      <w:r>
-        <w:t xml:space="preserve"> - real interest </w:t>
-      </w:r>
-      <w:proofErr w:type="spellStart"/>
-      <w:r>
-        <w:t>rate</w:t>
+      <w:r>
+        <w:t xml:space="preserve"> - real interest rate</w:t>
       </w:r>
       <w:r>
         <w:rPr>
@@ -12302,7 +11789,6 @@
         </w:rPr>
         <w:t>A</w:t>
       </w:r>
-      <w:proofErr w:type="spellEnd"/>
       <w:r>
         <w:t>)</w:t>
       </w:r>
@@ -12329,11 +11815,7 @@
         <w:t xml:space="preserve"> </w:t>
       </w:r>
       <w:r>
-        <w:t xml:space="preserve">- (risk </w:t>
-      </w:r>
-      <w:proofErr w:type="spellStart"/>
-      <w:r>
-        <w:t>premium</w:t>
+        <w:t>- (risk premium</w:t>
       </w:r>
       <w:r>
         <w:rPr>
@@ -12341,13 +11823,8 @@
         </w:rPr>
         <w:t>B</w:t>
       </w:r>
-      <w:proofErr w:type="spellEnd"/>
-      <w:r>
-        <w:t xml:space="preserve"> – risk </w:t>
-      </w:r>
-      <w:proofErr w:type="spellStart"/>
-      <w:r>
-        <w:t>premium</w:t>
+      <w:r>
+        <w:t xml:space="preserve"> – risk premium</w:t>
       </w:r>
       <w:r>
         <w:rPr>
@@ -12355,7 +11832,6 @@
         </w:rPr>
         <w:t>A</w:t>
       </w:r>
-      <w:proofErr w:type="spellEnd"/>
       <w:r>
         <w:t>)</w:t>
       </w:r>
@@ -12374,11 +11850,7 @@
     </w:p>
     <w:p>
       <w:r>
-        <w:t xml:space="preserve">R = </w:t>
-      </w:r>
-      <w:proofErr w:type="spellStart"/>
-      <w:r>
-        <w:t>r</w:t>
+        <w:t>R = r</w:t>
       </w:r>
       <w:r>
         <w:rPr>
@@ -12386,17 +11858,8 @@
         </w:rPr>
         <w:t>n</w:t>
       </w:r>
-      <w:proofErr w:type="spellEnd"/>
-      <w:r>
-        <w:t xml:space="preserve"> + π + </w:t>
-      </w:r>
-      <w:proofErr w:type="gramStart"/>
-      <w:r>
-        <w:t>α(</w:t>
-      </w:r>
-      <w:proofErr w:type="gramEnd"/>
-      <w:r>
-        <w:t>π –π*) + β(y-y*)</w:t>
+      <w:r>
+        <w:t xml:space="preserve"> + π + α(π –π*) + β(y-y*)</w:t>
       </w:r>
     </w:p>
     <w:p>
@@ -12409,8 +11872,6 @@
       </w:r>
     </w:p>
     <w:p>
-      <w:proofErr w:type="spellStart"/>
-      <w:proofErr w:type="gramStart"/>
       <w:r>
         <w:t>r</w:t>
       </w:r>
@@ -12420,8 +11881,6 @@
         </w:rPr>
         <w:t>n</w:t>
       </w:r>
-      <w:proofErr w:type="spellEnd"/>
-      <w:proofErr w:type="gramEnd"/>
       <w:r>
         <w:tab/>
         <w:t>= Neutral real policy interest rate</w:t>
@@ -12438,13 +11897,8 @@
       </w:r>
     </w:p>
     <w:p>
-      <w:proofErr w:type="gramStart"/>
-      <w:r>
-        <w:t>π</w:t>
-      </w:r>
-      <w:proofErr w:type="gramEnd"/>
-      <w:r>
-        <w:t>*</w:t>
+      <w:r>
+        <w:t>π*</w:t>
       </w:r>
       <w:r>
         <w:tab/>
@@ -12461,13 +11915,8 @@
       </w:r>
     </w:p>
     <w:p>
-      <w:proofErr w:type="gramStart"/>
-      <w:r>
-        <w:t>y</w:t>
-      </w:r>
-      <w:proofErr w:type="gramEnd"/>
-      <w:r>
-        <w:t>*</w:t>
+      <w:r>
+        <w:t>y*</w:t>
       </w:r>
       <w:r>
         <w:tab/>
@@ -12475,13 +11924,8 @@
       </w:r>
     </w:p>
     <w:p>
-      <w:proofErr w:type="gramStart"/>
-      <w:r>
-        <w:t>α</w:t>
-      </w:r>
-      <w:proofErr w:type="gramEnd"/>
-      <w:r>
-        <w:t>,</w:t>
+      <w:r>
+        <w:t>α,</w:t>
       </w:r>
       <w:r>
         <w:t xml:space="preserve"> </w:t>
@@ -12502,11 +11946,7 @@
         <w:t xml:space="preserve"> </w:t>
       </w:r>
       <w:r>
-        <w:t xml:space="preserve">π = </w:t>
-      </w:r>
-      <w:proofErr w:type="spellStart"/>
-      <w:r>
-        <w:t>r</w:t>
+        <w:t>π = r</w:t>
       </w:r>
       <w:r>
         <w:rPr>
@@ -12514,17 +11954,8 @@
         </w:rPr>
         <w:t>n</w:t>
       </w:r>
-      <w:proofErr w:type="spellEnd"/>
-      <w:r>
-        <w:t xml:space="preserve"> + </w:t>
-      </w:r>
-      <w:proofErr w:type="gramStart"/>
-      <w:r>
-        <w:t>α(</w:t>
-      </w:r>
-      <w:proofErr w:type="gramEnd"/>
-      <w:r>
-        <w:t>π –π*) + β(y-y*)</w:t>
+      <w:r>
+        <w:t xml:space="preserve"> + α(π –π*) + β(y-y*)</w:t>
       </w:r>
     </w:p>
     <w:p>
@@ -12568,15 +11999,7 @@
       </w:r>
       <w:r>
         <w:tab/>
-        <w:t xml:space="preserve">  </w:t>
-      </w:r>
-      <w:proofErr w:type="gramStart"/>
-      <w:r>
-        <w:t>α[</w:t>
-      </w:r>
-      <w:proofErr w:type="gramEnd"/>
-      <w:r>
-        <w:t>Difference in inflation gap(B-A)] +</w:t>
+        <w:t xml:space="preserve">  α[Difference in inflation gap(B-A)] +</w:t>
       </w:r>
     </w:p>
     <w:p>
@@ -12594,15 +12017,7 @@
       </w:r>
       <w:r>
         <w:tab/>
-        <w:t xml:space="preserve">  </w:t>
-      </w:r>
-      <w:proofErr w:type="gramStart"/>
-      <w:r>
-        <w:t>β[</w:t>
-      </w:r>
-      <w:proofErr w:type="gramEnd"/>
-      <w:r>
-        <w:t>Difference in output gap(B-A)] –</w:t>
+        <w:t xml:space="preserve">  β[Difference in output gap(B-A)] –</w:t>
       </w:r>
     </w:p>
     <w:p>
@@ -12620,19 +12035,7 @@
       </w:r>
       <w:r>
         <w:tab/>
-        <w:t xml:space="preserve">  (</w:t>
-      </w:r>
-      <w:proofErr w:type="gramStart"/>
-      <w:r>
-        <w:t>risk</w:t>
-      </w:r>
-      <w:proofErr w:type="gramEnd"/>
-      <w:r>
-        <w:t xml:space="preserve"> </w:t>
-      </w:r>
-      <w:proofErr w:type="spellStart"/>
-      <w:r>
-        <w:t>premium</w:t>
+        <w:t xml:space="preserve">  (risk premium</w:t>
       </w:r>
       <w:r>
         <w:rPr>
@@ -12640,13 +12043,8 @@
         </w:rPr>
         <w:t>B</w:t>
       </w:r>
-      <w:proofErr w:type="spellEnd"/>
-      <w:r>
-        <w:t xml:space="preserve"> – risk </w:t>
-      </w:r>
-      <w:proofErr w:type="spellStart"/>
-      <w:r>
-        <w:t>premium</w:t>
+      <w:r>
+        <w:t xml:space="preserve"> – risk premium</w:t>
       </w:r>
       <w:r>
         <w:rPr>
@@ -12654,7 +12052,6 @@
         </w:rPr>
         <w:t>A</w:t>
       </w:r>
-      <w:proofErr w:type="spellEnd"/>
       <w:r>
         <w:t>)</w:t>
       </w:r>
@@ -13052,13 +12449,8 @@
         </w:numPr>
         <w:ind w:firstLineChars="0"/>
       </w:pPr>
-      <w:proofErr w:type="spellStart"/>
-      <w:r>
-        <w:t>Dornbusch</w:t>
-      </w:r>
-      <w:proofErr w:type="spellEnd"/>
-      <w:r>
-        <w:t xml:space="preserve"> overshooting model.</w:t>
+      <w:r>
+        <w:t>Dornbusch overshooting model.</w:t>
       </w:r>
     </w:p>
     <w:p>
@@ -13681,19 +13073,11 @@
       </w:r>
     </w:p>
     <w:p>
-      <w:proofErr w:type="gramStart"/>
-      <w:r>
-        <w:rPr>
-          <w:rFonts w:hint="eastAsia"/>
-        </w:rPr>
-        <w:t>growth</w:t>
-      </w:r>
-      <w:proofErr w:type="gramEnd"/>
-      <w:r>
-        <w:rPr>
-          <w:rFonts w:hint="eastAsia"/>
-        </w:rPr>
-        <w:t xml:space="preserve"> </w:t>
+      <w:r>
+        <w:rPr>
+          <w:rFonts w:hint="eastAsia"/>
+        </w:rPr>
+        <w:t xml:space="preserve">growth </w:t>
       </w:r>
       <w:r>
         <w:t xml:space="preserve">rate in potential GDP = long-term growth rate of labor force + </w:t>
@@ -13703,13 +13087,8 @@
       <w:pPr>
         <w:ind w:left="2100" w:firstLineChars="250" w:firstLine="525"/>
       </w:pPr>
-      <w:proofErr w:type="gramStart"/>
-      <w:r>
-        <w:t>long-term</w:t>
-      </w:r>
-      <w:proofErr w:type="gramEnd"/>
-      <w:r>
-        <w:t xml:space="preserve"> growth rate in labor productivity</w:t>
+      <w:r>
+        <w:t>long-term growth rate in labor productivity</w:t>
       </w:r>
     </w:p>
     <w:p>
@@ -13966,13 +13345,8 @@
         <w:pStyle w:val="ListParagraph"/>
         <w:ind w:left="420" w:firstLineChars="0" w:firstLine="0"/>
       </w:pPr>
-      <w:proofErr w:type="gramStart"/>
-      <w:r>
-        <w:t>g</w:t>
-      </w:r>
-      <w:proofErr w:type="gramEnd"/>
-      <w:r>
-        <w:t>* = θ / (1 – α)</w:t>
+      <w:r>
+        <w:t>g* = θ / (1 – α)</w:t>
       </w:r>
       <w:r>
         <w:tab/>
@@ -13993,30 +13367,12 @@
         </w:rPr>
         <w:t xml:space="preserve">Assume </w:t>
       </w:r>
-      <w:proofErr w:type="spellStart"/>
-      <w:r>
-        <w:t>Δy</w:t>
-      </w:r>
-      <w:proofErr w:type="spellEnd"/>
-      <w:r>
-        <w:t>/y=</w:t>
-      </w:r>
-      <w:proofErr w:type="spellStart"/>
-      <w:r>
-        <w:t>Δk</w:t>
-      </w:r>
-      <w:proofErr w:type="spellEnd"/>
-      <w:r>
-        <w:t>/</w:t>
-      </w:r>
-      <w:proofErr w:type="spellStart"/>
-      <w:r>
-        <w:t>k</w:t>
+      <w:r>
+        <w:t>Δy/y=Δk/k</w:t>
       </w:r>
       <w:r>
         <w:t>H</w:t>
       </w:r>
-      <w:proofErr w:type="spellEnd"/>
     </w:p>
     <w:p>
       <w:pPr>
@@ -15560,15 +14916,7 @@
         <w:t>From the lessee</w:t>
       </w:r>
       <w:r>
-        <w:t xml:space="preserve">’s perspective, principal is a financing outflow. From the lessor’s perspective, principal is </w:t>
-      </w:r>
-      <w:proofErr w:type="gramStart"/>
-      <w:r>
-        <w:t>a</w:t>
-      </w:r>
-      <w:proofErr w:type="gramEnd"/>
-      <w:r>
-        <w:t xml:space="preserve"> investing inflow.</w:t>
+        <w:t>’s perspective, principal is a financing outflow. From the lessor’s perspective, principal is a investing inflow.</w:t>
       </w:r>
     </w:p>
     <w:sectPr>
@@ -21120,7 +20468,7 @@
 </file>
 
 <file path=customXml/itemProps1.xml><?xml version="1.0" encoding="utf-8"?>
-<ds:datastoreItem xmlns:ds="http://schemas.openxmlformats.org/officeDocument/2006/customXml" ds:itemID="{D14F006A-9CF6-4E0F-B7B1-E738C4028345}">
+<ds:datastoreItem xmlns:ds="http://schemas.openxmlformats.org/officeDocument/2006/customXml" ds:itemID="{DAC7F48A-6A09-4D8B-A9A5-48207C992EEF}">
   <ds:schemaRefs>
     <ds:schemaRef ds:uri="http://schemas.openxmlformats.org/officeDocument/2006/bibliography"/>
   </ds:schemaRefs>

</xml_diff>

<commit_message>
Minor changes to section intercorporate investment
</commit_message>
<xml_diff>
--- a/LOS2.docx
+++ b/LOS2.docx
@@ -51,12 +51,21 @@
           <w:szCs w:val="32"/>
         </w:rPr>
       </w:pPr>
+      <w:proofErr w:type="spellStart"/>
       <w:r>
         <w:rPr>
           <w:sz w:val="32"/>
           <w:szCs w:val="32"/>
         </w:rPr>
-        <w:t xml:space="preserve">CovXY = </w:t>
+        <w:t>CovXY</w:t>
+      </w:r>
+      <w:proofErr w:type="spellEnd"/>
+      <w:r>
+        <w:rPr>
+          <w:sz w:val="32"/>
+          <w:szCs w:val="32"/>
+        </w:rPr>
+        <w:t xml:space="preserve"> = </w:t>
       </w:r>
       <m:oMath>
         <m:f>
@@ -283,14 +292,54 @@
       </w:r>
     </w:p>
     <w:p>
-      <w:r>
-        <w:rPr>
-          <w:rFonts w:hint="eastAsia"/>
-        </w:rPr>
-        <w:t xml:space="preserve">rXY = CovXY / </w:t>
-      </w:r>
-      <w:r>
-        <w:t>(Sx * Sy)</w:t>
+      <w:proofErr w:type="spellStart"/>
+      <w:proofErr w:type="gramStart"/>
+      <w:r>
+        <w:rPr>
+          <w:rFonts w:hint="eastAsia"/>
+        </w:rPr>
+        <w:t>rXY</w:t>
+      </w:r>
+      <w:proofErr w:type="spellEnd"/>
+      <w:proofErr w:type="gramEnd"/>
+      <w:r>
+        <w:rPr>
+          <w:rFonts w:hint="eastAsia"/>
+        </w:rPr>
+        <w:t xml:space="preserve"> = </w:t>
+      </w:r>
+      <w:proofErr w:type="spellStart"/>
+      <w:r>
+        <w:rPr>
+          <w:rFonts w:hint="eastAsia"/>
+        </w:rPr>
+        <w:t>CovXY</w:t>
+      </w:r>
+      <w:proofErr w:type="spellEnd"/>
+      <w:r>
+        <w:rPr>
+          <w:rFonts w:hint="eastAsia"/>
+        </w:rPr>
+        <w:t xml:space="preserve"> / </w:t>
+      </w:r>
+      <w:r>
+        <w:t>(</w:t>
+      </w:r>
+      <w:proofErr w:type="spellStart"/>
+      <w:r>
+        <w:t>Sx</w:t>
+      </w:r>
+      <w:proofErr w:type="spellEnd"/>
+      <w:r>
+        <w:t xml:space="preserve"> * </w:t>
+      </w:r>
+      <w:proofErr w:type="spellStart"/>
+      <w:r>
+        <w:t>Sy</w:t>
+      </w:r>
+      <w:proofErr w:type="spellEnd"/>
+      <w:r>
+        <w:t>)</w:t>
       </w:r>
     </w:p>
     <w:p/>
@@ -408,7 +457,15 @@
     </w:p>
     <w:p>
       <w:r>
-        <w:t>We want to test whether the correlation between the population of 2 variables is equal to 0.</w:t>
+        <w:t xml:space="preserve">We want to test whether the correlation between the </w:t>
+      </w:r>
+      <w:proofErr w:type="gramStart"/>
+      <w:r>
+        <w:t>population</w:t>
+      </w:r>
+      <w:proofErr w:type="gramEnd"/>
+      <w:r>
+        <w:t xml:space="preserve"> of 2 variables is equal to 0.</w:t>
       </w:r>
     </w:p>
     <w:p>
@@ -429,7 +486,15 @@
     </w:p>
     <w:p>
       <w:r>
-        <w:t xml:space="preserve">t – statistic = </w:t>
+        <w:t xml:space="preserve">t – </w:t>
+      </w:r>
+      <w:proofErr w:type="gramStart"/>
+      <w:r>
+        <w:t>statistic</w:t>
+      </w:r>
+      <w:proofErr w:type="gramEnd"/>
+      <w:r>
+        <w:t xml:space="preserve"> = </w:t>
       </w:r>
       <m:oMath>
         <m:f>
@@ -542,8 +607,13 @@
         </w:rPr>
         <w:t xml:space="preserve">, degrees of freedom: n-2. </w:t>
       </w:r>
-      <w:r>
-        <w:t>r is the sample correlation coefficient.</w:t>
+      <w:proofErr w:type="gramStart"/>
+      <w:r>
+        <w:t>r</w:t>
+      </w:r>
+      <w:proofErr w:type="gramEnd"/>
+      <w:r>
+        <w:t xml:space="preserve"> is the sample correlation coefficient.</w:t>
       </w:r>
     </w:p>
     <w:p/>
@@ -590,8 +660,13 @@
     </w:p>
     <w:p>
       <w:r>
-        <w:t>Yi = b0 + b1Xi + εi</w:t>
-      </w:r>
+        <w:t xml:space="preserve">Yi = b0 + b1Xi + </w:t>
+      </w:r>
+      <w:proofErr w:type="spellStart"/>
+      <w:r>
+        <w:t>εi</w:t>
+      </w:r>
+      <w:proofErr w:type="spellEnd"/>
     </w:p>
     <w:p>
       <w:r>
@@ -610,8 +685,23 @@
       </w:r>
     </w:p>
     <w:p>
-      <w:r>
-        <w:t>εi = residual/disturbance term/error term for the ith observation</w:t>
+      <w:proofErr w:type="spellStart"/>
+      <w:proofErr w:type="gramStart"/>
+      <w:r>
+        <w:t>εi</w:t>
+      </w:r>
+      <w:proofErr w:type="spellEnd"/>
+      <w:proofErr w:type="gramEnd"/>
+      <w:r>
+        <w:t xml:space="preserve"> = residual/disturbance term/error term for the </w:t>
+      </w:r>
+      <w:proofErr w:type="spellStart"/>
+      <w:r>
+        <w:t>ith</w:t>
+      </w:r>
+      <w:proofErr w:type="spellEnd"/>
+      <w:r>
+        <w:t xml:space="preserve"> observation</w:t>
       </w:r>
       <w:r>
         <w:t>, represents the portion of the dependent variable that cannot be explained by the independent variable.</w:t>
@@ -794,8 +884,13 @@
         <w:t>b1 = estimated slope coefficient</w:t>
       </w:r>
       <w:r>
-        <w:t xml:space="preserve"> = Cov</w:t>
-      </w:r>
+        <w:t xml:space="preserve"> = </w:t>
+      </w:r>
+      <w:proofErr w:type="spellStart"/>
+      <w:r>
+        <w:t>Cov</w:t>
+      </w:r>
+      <w:proofErr w:type="spellEnd"/>
       <w:r>
         <w:t xml:space="preserve"> (</w:t>
       </w:r>
@@ -1175,11 +1270,21 @@
         <w:pStyle w:val="ListParagraph"/>
         <w:ind w:left="420" w:firstLineChars="0" w:firstLine="0"/>
       </w:pPr>
-      <w:r>
-        <w:rPr>
-          <w:rFonts w:hint="eastAsia"/>
-        </w:rPr>
-        <w:t xml:space="preserve">tc </w:t>
+      <w:proofErr w:type="spellStart"/>
+      <w:proofErr w:type="gramStart"/>
+      <w:r>
+        <w:rPr>
+          <w:rFonts w:hint="eastAsia"/>
+        </w:rPr>
+        <w:t>tc</w:t>
+      </w:r>
+      <w:proofErr w:type="spellEnd"/>
+      <w:proofErr w:type="gramEnd"/>
+      <w:r>
+        <w:rPr>
+          <w:rFonts w:hint="eastAsia"/>
+        </w:rPr>
+        <w:t xml:space="preserve"> </w:t>
       </w:r>
       <w:r>
         <w:t>is the critical two-tailed t-value for the selected confidence level with degree of freedom, n-2.</w:t>
@@ -1463,11 +1568,19 @@
       </m:oMathPara>
     </w:p>
     <w:p>
-      <w:r>
-        <w:rPr>
-          <w:rFonts w:hint="eastAsia"/>
-        </w:rPr>
-        <w:t xml:space="preserve">with </w:t>
+      <w:proofErr w:type="gramStart"/>
+      <w:r>
+        <w:rPr>
+          <w:rFonts w:hint="eastAsia"/>
+        </w:rPr>
+        <w:t>with</w:t>
+      </w:r>
+      <w:proofErr w:type="gramEnd"/>
+      <w:r>
+        <w:rPr>
+          <w:rFonts w:hint="eastAsia"/>
+        </w:rPr>
+        <w:t xml:space="preserve"> </w:t>
       </w:r>
       <w:r>
         <w:t>degree of freedom n-2.</w:t>
@@ -1638,11 +1751,21 @@
       </m:oMathPara>
     </w:p>
     <w:p>
-      <w:r>
-        <w:rPr>
-          <w:rFonts w:hint="eastAsia"/>
-        </w:rPr>
-        <w:t xml:space="preserve">tc </w:t>
+      <w:proofErr w:type="spellStart"/>
+      <w:proofErr w:type="gramStart"/>
+      <w:r>
+        <w:rPr>
+          <w:rFonts w:hint="eastAsia"/>
+        </w:rPr>
+        <w:t>tc</w:t>
+      </w:r>
+      <w:proofErr w:type="spellEnd"/>
+      <w:proofErr w:type="gramEnd"/>
+      <w:r>
+        <w:rPr>
+          <w:rFonts w:hint="eastAsia"/>
+        </w:rPr>
+        <w:t xml:space="preserve"> </w:t>
       </w:r>
       <w:r>
         <w:t>= two-tailed critical t-value at the desired level of significance with d</w:t>
@@ -1661,8 +1784,13 @@
       </w:r>
     </w:p>
     <w:p>
-      <w:r>
-        <w:t>sf = standard error of the forecast (will be provided)</w:t>
+      <w:proofErr w:type="gramStart"/>
+      <w:r>
+        <w:t>sf</w:t>
+      </w:r>
+      <w:proofErr w:type="gramEnd"/>
+      <w:r>
+        <w:t xml:space="preserve"> = standard error of the forecast (will be provided)</w:t>
       </w:r>
     </w:p>
     <w:p/>
@@ -2646,11 +2774,19 @@
       </w:r>
     </w:p>
     <w:p>
-      <w:r>
-        <w:rPr>
-          <w:rFonts w:hint="eastAsia"/>
-        </w:rPr>
-        <w:t>with n-k-1 degrees of freedom</w:t>
+      <w:proofErr w:type="gramStart"/>
+      <w:r>
+        <w:rPr>
+          <w:rFonts w:hint="eastAsia"/>
+        </w:rPr>
+        <w:t>with</w:t>
+      </w:r>
+      <w:proofErr w:type="gramEnd"/>
+      <w:r>
+        <w:rPr>
+          <w:rFonts w:hint="eastAsia"/>
+        </w:rPr>
+        <w:t xml:space="preserve"> n-k-1 degrees of freedom</w:t>
       </w:r>
       <w:r>
         <w:t xml:space="preserve"> (k is the number of independent variables)</w:t>
@@ -3319,7 +3455,12 @@
         <w:tab/>
       </w:r>
       <w:r>
-        <w:t>Ha: at least one b</w:t>
+        <w:t xml:space="preserve">Ha: at least one </w:t>
+      </w:r>
+      <w:proofErr w:type="spellStart"/>
+      <w:proofErr w:type="gramStart"/>
+      <w:r>
+        <w:t>b</w:t>
       </w:r>
       <w:r>
         <w:rPr>
@@ -3327,8 +3468,13 @@
         </w:rPr>
         <w:t>j</w:t>
       </w:r>
-      <w:r>
-        <w:t xml:space="preserve"> != 0</w:t>
+      <w:proofErr w:type="spellEnd"/>
+      <w:r>
+        <w:t xml:space="preserve"> !</w:t>
+      </w:r>
+      <w:proofErr w:type="gramEnd"/>
+      <w:r>
+        <w:t>= 0</w:t>
       </w:r>
     </w:p>
     <w:p>
@@ -3372,8 +3518,13 @@
       </w:r>
     </w:p>
     <w:p>
-      <w:r>
-        <w:t>with degrees of freedom of k and n-k-1.</w:t>
+      <w:proofErr w:type="gramStart"/>
+      <w:r>
+        <w:t>with</w:t>
+      </w:r>
+      <w:proofErr w:type="gramEnd"/>
+      <w:r>
+        <w:t xml:space="preserve"> degrees of freedom of k and n-k-1.</w:t>
       </w:r>
     </w:p>
     <w:p/>
@@ -3905,7 +4056,15 @@
         <w:t>eteroskedasticity</w:t>
       </w:r>
       <w:r>
-        <w:t>: examining scatter plot of the residuals and using the Breusch-Pagan chi-square test.</w:t>
+        <w:t xml:space="preserve">: examining scatter plot of the residuals and using the </w:t>
+      </w:r>
+      <w:proofErr w:type="spellStart"/>
+      <w:r>
+        <w:t>Breusch</w:t>
+      </w:r>
+      <w:proofErr w:type="spellEnd"/>
+      <w:r>
+        <w:t>-Pagan chi-square test.</w:t>
       </w:r>
     </w:p>
     <w:p>
@@ -3967,7 +4126,21 @@
         <w:rPr>
           <w:rFonts w:hint="eastAsia"/>
         </w:rPr>
-        <w:t>The more common way to detect conditional heteroskedasticity is the Breusch-Pagan test.</w:t>
+        <w:t xml:space="preserve">The more common way to detect conditional heteroskedasticity is the </w:t>
+      </w:r>
+      <w:proofErr w:type="spellStart"/>
+      <w:r>
+        <w:rPr>
+          <w:rFonts w:hint="eastAsia"/>
+        </w:rPr>
+        <w:t>Breusch</w:t>
+      </w:r>
+      <w:proofErr w:type="spellEnd"/>
+      <w:r>
+        <w:rPr>
+          <w:rFonts w:hint="eastAsia"/>
+        </w:rPr>
+        <w:t>-Pagan test.</w:t>
       </w:r>
     </w:p>
     <w:p>
@@ -4940,8 +5113,13 @@
         <w:t xml:space="preserve">Other time-series misspecifications that result in </w:t>
       </w:r>
       <w:r>
-        <w:t>no stationarity</w:t>
-      </w:r>
+        <w:t xml:space="preserve">no </w:t>
+      </w:r>
+      <w:proofErr w:type="spellStart"/>
+      <w:r>
+        <w:t>stationarity</w:t>
+      </w:r>
+      <w:proofErr w:type="spellEnd"/>
       <w:r>
         <w:rPr>
           <w:rFonts w:hint="eastAsia"/>
@@ -4979,11 +5157,33 @@
         </w:numPr>
         <w:ind w:firstLineChars="0"/>
       </w:pPr>
-      <w:r>
-        <w:rPr>
-          <w:rFonts w:hint="eastAsia"/>
-        </w:rPr>
-        <w:t xml:space="preserve">Probit and logit models. A probit model is based on the normal distribution, while a logit model is based on the logistic distribution. </w:t>
+      <w:proofErr w:type="spellStart"/>
+      <w:r>
+        <w:rPr>
+          <w:rFonts w:hint="eastAsia"/>
+        </w:rPr>
+        <w:t>Probit</w:t>
+      </w:r>
+      <w:proofErr w:type="spellEnd"/>
+      <w:r>
+        <w:rPr>
+          <w:rFonts w:hint="eastAsia"/>
+        </w:rPr>
+        <w:t xml:space="preserve"> and logit models. A </w:t>
+      </w:r>
+      <w:proofErr w:type="spellStart"/>
+      <w:r>
+        <w:rPr>
+          <w:rFonts w:hint="eastAsia"/>
+        </w:rPr>
+        <w:t>probit</w:t>
+      </w:r>
+      <w:proofErr w:type="spellEnd"/>
+      <w:r>
+        <w:rPr>
+          <w:rFonts w:hint="eastAsia"/>
+        </w:rPr>
+        <w:t xml:space="preserve"> model is based on the normal distribution, while a logit model is based on the logistic distribution. </w:t>
       </w:r>
       <w:r>
         <w:t>Application of these models results in estimates of probability that the event occurs.</w:t>
@@ -7137,7 +7337,31 @@
     </w:p>
     <w:p>
       <w:r>
-        <w:t>For an AR(1) model, xt = b0 + b1xt =&gt; xt = b0/(1-b1)</w:t>
+        <w:t xml:space="preserve">For an </w:t>
+      </w:r>
+      <w:proofErr w:type="gramStart"/>
+      <w:r>
+        <w:t>AR(</w:t>
+      </w:r>
+      <w:proofErr w:type="gramEnd"/>
+      <w:r>
+        <w:t xml:space="preserve">1) model, </w:t>
+      </w:r>
+      <w:proofErr w:type="spellStart"/>
+      <w:r>
+        <w:t>xt</w:t>
+      </w:r>
+      <w:proofErr w:type="spellEnd"/>
+      <w:r>
+        <w:t xml:space="preserve"> = b0 + b1xt =&gt; </w:t>
+      </w:r>
+      <w:proofErr w:type="spellStart"/>
+      <w:r>
+        <w:t>xt</w:t>
+      </w:r>
+      <w:proofErr w:type="spellEnd"/>
+      <w:r>
+        <w:t xml:space="preserve"> = b0/(1-b1)</w:t>
       </w:r>
     </w:p>
     <w:p/>
@@ -7148,7 +7372,15 @@
     </w:p>
     <w:p>
       <w:r>
-        <w:t>An AR(1) model will have a finite mean-reverting level when |b1| &lt; 1.</w:t>
+        <w:t xml:space="preserve">An </w:t>
+      </w:r>
+      <w:proofErr w:type="gramStart"/>
+      <w:r>
+        <w:t>AR(</w:t>
+      </w:r>
+      <w:proofErr w:type="gramEnd"/>
+      <w:r>
+        <w:t>1) model will have a finite mean-reverting level when |b1| &lt; 1.</w:t>
       </w:r>
     </w:p>
     <w:p/>
@@ -8264,7 +8496,21 @@
         <w:rPr>
           <w:rFonts w:hint="eastAsia"/>
         </w:rPr>
-        <w:t>Then stating y in the form of an AR(1) model:</w:t>
+        <w:t xml:space="preserve">Then stating y in the form of an </w:t>
+      </w:r>
+      <w:proofErr w:type="gramStart"/>
+      <w:r>
+        <w:rPr>
+          <w:rFonts w:hint="eastAsia"/>
+        </w:rPr>
+        <w:t>AR(</w:t>
+      </w:r>
+      <w:proofErr w:type="gramEnd"/>
+      <w:r>
+        <w:rPr>
+          <w:rFonts w:hint="eastAsia"/>
+        </w:rPr>
+        <w:t>1) model:</w:t>
       </w:r>
     </w:p>
     <w:p>
@@ -8607,7 +8853,15 @@
     </w:p>
     <w:p>
       <w:r>
-        <w:t xml:space="preserve">An ARCH model is used to test for autoregressive conditional heteroskedasticity. To test whether a time series is ARCH(1), </w:t>
+        <w:t xml:space="preserve">An ARCH model is used to test for autoregressive conditional heteroskedasticity. To test whether a time series is </w:t>
+      </w:r>
+      <w:proofErr w:type="gramStart"/>
+      <w:r>
+        <w:t>ARCH(</w:t>
+      </w:r>
+      <w:proofErr w:type="gramEnd"/>
+      <w:r>
+        <w:t xml:space="preserve">1), </w:t>
       </w:r>
       <w:r>
         <w:t>ε</w:t>
@@ -8880,7 +9134,21 @@
         <w:rPr>
           <w:rFonts w:hint="eastAsia"/>
         </w:rPr>
-        <w:t>If the coefficient a1, is statistically different from 0, the time series is ARCH(1).</w:t>
+        <w:t xml:space="preserve">If the coefficient a1, is statistically different from 0, the time series is </w:t>
+      </w:r>
+      <w:proofErr w:type="gramStart"/>
+      <w:r>
+        <w:rPr>
+          <w:rFonts w:hint="eastAsia"/>
+        </w:rPr>
+        <w:t>ARCH(</w:t>
+      </w:r>
+      <w:proofErr w:type="gramEnd"/>
+      <w:r>
+        <w:rPr>
+          <w:rFonts w:hint="eastAsia"/>
+        </w:rPr>
+        <w:t>1).</w:t>
       </w:r>
     </w:p>
     <w:p>
@@ -8906,7 +9174,15 @@
     <w:p/>
     <w:p>
       <w:r>
-        <w:t xml:space="preserve">However, if a time series has ARCH errors, an ARCH model can be used to predict the variance of the residuals in future periods. E.g.: if the data exhibit an ARCH(1) pattern, </w:t>
+        <w:t xml:space="preserve">However, if a time series has ARCH errors, an ARCH model can be used to predict the variance of the residuals in future periods. E.g.: if the data exhibit an </w:t>
+      </w:r>
+      <w:proofErr w:type="gramStart"/>
+      <w:r>
+        <w:t>ARCH(</w:t>
+      </w:r>
+      <w:proofErr w:type="gramEnd"/>
+      <w:r>
+        <w:t xml:space="preserve">1) pattern, </w:t>
       </w:r>
     </w:p>
     <w:p>
@@ -9406,8 +9682,13 @@
         </w:numPr>
         <w:ind w:firstLineChars="0"/>
       </w:pPr>
-      <w:r>
-        <w:t>Neither time series is covariance stationary, and the two series are not cointegrated.</w:t>
+      <w:proofErr w:type="gramStart"/>
+      <w:r>
+        <w:t>Neither time series is covariance stationary, and</w:t>
+      </w:r>
+      <w:proofErr w:type="gramEnd"/>
+      <w:r>
+        <w:t xml:space="preserve"> the two series are not cointegrated.</w:t>
       </w:r>
     </w:p>
     <w:p>
@@ -9419,8 +9700,13 @@
         </w:numPr>
         <w:ind w:firstLineChars="0"/>
       </w:pPr>
-      <w:r>
-        <w:t>Neither time series is covariance stationary, and the two series are cointegrated.</w:t>
+      <w:proofErr w:type="gramStart"/>
+      <w:r>
+        <w:t>Neither time series is covariance stationary, and</w:t>
+      </w:r>
+      <w:proofErr w:type="gramEnd"/>
+      <w:r>
+        <w:t xml:space="preserve"> the two series are cointegrated.</w:t>
       </w:r>
     </w:p>
     <w:p/>
@@ -10578,7 +10864,14 @@
         <w:rPr>
           <w:rFonts w:hint="eastAsia"/>
         </w:rPr>
-        <w:t>(A/C)</w:t>
+        <w:t>(A/C</w:t>
+      </w:r>
+      <w:proofErr w:type="gramStart"/>
+      <w:r>
+        <w:rPr>
+          <w:rFonts w:hint="eastAsia"/>
+        </w:rPr>
+        <w:t>)</w:t>
       </w:r>
       <w:r>
         <w:rPr>
@@ -10587,6 +10880,7 @@
         </w:rPr>
         <w:t>bid</w:t>
       </w:r>
+      <w:proofErr w:type="gramEnd"/>
       <w:r>
         <w:rPr>
           <w:rFonts w:hint="eastAsia"/>
@@ -10619,7 +10913,14 @@
         <w:rPr>
           <w:rFonts w:hint="eastAsia"/>
         </w:rPr>
-        <w:t>(A/C)</w:t>
+        <w:t>(A/C</w:t>
+      </w:r>
+      <w:proofErr w:type="gramStart"/>
+      <w:r>
+        <w:rPr>
+          <w:rFonts w:hint="eastAsia"/>
+        </w:rPr>
+        <w:t>)</w:t>
       </w:r>
       <w:r>
         <w:rPr>
@@ -10627,6 +10928,7 @@
         </w:rPr>
         <w:t>offer</w:t>
       </w:r>
+      <w:proofErr w:type="gramEnd"/>
       <w:r>
         <w:rPr>
           <w:rFonts w:hint="eastAsia"/>
@@ -10654,7 +10956,11 @@
     </w:p>
     <w:p>
       <w:r>
-        <w:t>(B/C)</w:t>
+        <w:t>(B/C</w:t>
+      </w:r>
+      <w:proofErr w:type="gramStart"/>
+      <w:r>
+        <w:t>)</w:t>
       </w:r>
       <w:r>
         <w:rPr>
@@ -10662,6 +10968,7 @@
         </w:rPr>
         <w:t>bid</w:t>
       </w:r>
+      <w:proofErr w:type="gramEnd"/>
       <w:r>
         <w:t xml:space="preserve"> = 1/(C/B)</w:t>
       </w:r>
@@ -11038,7 +11345,49 @@
         <w:rPr>
           <w:rFonts w:hint="eastAsia"/>
         </w:rPr>
-        <w:t>When F/S * ( 1+ rb ) &gt; ( 1 + ra)</w:t>
+        <w:t xml:space="preserve">When F/S * </w:t>
+      </w:r>
+      <w:proofErr w:type="gramStart"/>
+      <w:r>
+        <w:rPr>
+          <w:rFonts w:hint="eastAsia"/>
+        </w:rPr>
+        <w:t>( 1</w:t>
+      </w:r>
+      <w:proofErr w:type="gramEnd"/>
+      <w:r>
+        <w:rPr>
+          <w:rFonts w:hint="eastAsia"/>
+        </w:rPr>
+        <w:t xml:space="preserve">+ </w:t>
+      </w:r>
+      <w:proofErr w:type="spellStart"/>
+      <w:r>
+        <w:rPr>
+          <w:rFonts w:hint="eastAsia"/>
+        </w:rPr>
+        <w:t>rb</w:t>
+      </w:r>
+      <w:proofErr w:type="spellEnd"/>
+      <w:r>
+        <w:rPr>
+          <w:rFonts w:hint="eastAsia"/>
+        </w:rPr>
+        <w:t xml:space="preserve"> ) &gt; ( 1 + </w:t>
+      </w:r>
+      <w:proofErr w:type="spellStart"/>
+      <w:r>
+        <w:rPr>
+          <w:rFonts w:hint="eastAsia"/>
+        </w:rPr>
+        <w:t>ra</w:t>
+      </w:r>
+      <w:proofErr w:type="spellEnd"/>
+      <w:r>
+        <w:rPr>
+          <w:rFonts w:hint="eastAsia"/>
+        </w:rPr>
+        <w:t>)</w:t>
       </w:r>
     </w:p>
     <w:p>
@@ -11118,8 +11467,13 @@
       <w:r>
         <w:t xml:space="preserve"> </w:t>
       </w:r>
-      <w:r>
-        <w:t>E(%ΔS)</w:t>
+      <w:proofErr w:type="gramStart"/>
+      <w:r>
+        <w:t>E(</w:t>
+      </w:r>
+      <w:proofErr w:type="gramEnd"/>
+      <w:r>
+        <w:t>%ΔS)</w:t>
       </w:r>
       <w:r>
         <w:rPr>
@@ -11189,6 +11543,7 @@
       </w:r>
     </w:p>
     <w:p>
+      <w:proofErr w:type="spellStart"/>
       <w:r>
         <w:rPr>
           <w:rFonts w:hint="eastAsia"/>
@@ -11202,11 +11557,19 @@
         </w:rPr>
         <w:t>nominal</w:t>
       </w:r>
-      <w:r>
-        <w:rPr>
-          <w:rFonts w:hint="eastAsia"/>
-        </w:rPr>
-        <w:t xml:space="preserve"> = R</w:t>
+      <w:proofErr w:type="spellEnd"/>
+      <w:r>
+        <w:rPr>
+          <w:rFonts w:hint="eastAsia"/>
+        </w:rPr>
+        <w:t xml:space="preserve"> = </w:t>
+      </w:r>
+      <w:proofErr w:type="spellStart"/>
+      <w:r>
+        <w:rPr>
+          <w:rFonts w:hint="eastAsia"/>
+        </w:rPr>
+        <w:t>R</w:t>
       </w:r>
       <w:r>
         <w:rPr>
@@ -11215,11 +11578,26 @@
         </w:rPr>
         <w:t>real</w:t>
       </w:r>
-      <w:r>
-        <w:rPr>
-          <w:rFonts w:hint="eastAsia"/>
-        </w:rPr>
-        <w:t xml:space="preserve"> + E(inflation)</w:t>
+      <w:proofErr w:type="spellEnd"/>
+      <w:r>
+        <w:rPr>
+          <w:rFonts w:hint="eastAsia"/>
+        </w:rPr>
+        <w:t xml:space="preserve"> + </w:t>
+      </w:r>
+      <w:proofErr w:type="gramStart"/>
+      <w:r>
+        <w:rPr>
+          <w:rFonts w:hint="eastAsia"/>
+        </w:rPr>
+        <w:t>E(</w:t>
+      </w:r>
+      <w:proofErr w:type="gramEnd"/>
+      <w:r>
+        <w:rPr>
+          <w:rFonts w:hint="eastAsia"/>
+        </w:rPr>
+        <w:t>inflation)</w:t>
       </w:r>
     </w:p>
     <w:p>
@@ -11237,6 +11615,7 @@
       </w:r>
     </w:p>
     <w:p>
+      <w:proofErr w:type="spellStart"/>
       <w:r>
         <w:t>R</w:t>
       </w:r>
@@ -11246,8 +11625,13 @@
         </w:rPr>
         <w:t>nominalA</w:t>
       </w:r>
-      <w:r>
-        <w:t xml:space="preserve"> – R</w:t>
+      <w:proofErr w:type="spellEnd"/>
+      <w:r>
+        <w:t xml:space="preserve"> – </w:t>
+      </w:r>
+      <w:proofErr w:type="spellStart"/>
+      <w:r>
+        <w:t>R</w:t>
       </w:r>
       <w:r>
         <w:rPr>
@@ -11255,8 +11639,18 @@
         </w:rPr>
         <w:t>nominalB</w:t>
       </w:r>
-      <w:r>
-        <w:t xml:space="preserve"> = E(inflation</w:t>
+      <w:proofErr w:type="spellEnd"/>
+      <w:r>
+        <w:t xml:space="preserve"> = </w:t>
+      </w:r>
+      <w:proofErr w:type="gramStart"/>
+      <w:r>
+        <w:t>E(</w:t>
+      </w:r>
+      <w:proofErr w:type="spellStart"/>
+      <w:proofErr w:type="gramEnd"/>
+      <w:r>
+        <w:t>inflation</w:t>
       </w:r>
       <w:r>
         <w:rPr>
@@ -11264,8 +11658,13 @@
         </w:rPr>
         <w:t>A</w:t>
       </w:r>
-      <w:r>
-        <w:t>) – E(inflation</w:t>
+      <w:proofErr w:type="spellEnd"/>
+      <w:r>
+        <w:t>) – E(</w:t>
+      </w:r>
+      <w:proofErr w:type="spellStart"/>
+      <w:r>
+        <w:t>inflation</w:t>
       </w:r>
       <w:r>
         <w:rPr>
@@ -11273,6 +11672,7 @@
         </w:rPr>
         <w:t>B</w:t>
       </w:r>
+      <w:proofErr w:type="spellEnd"/>
       <w:r>
         <w:t>)</w:t>
       </w:r>
@@ -11375,7 +11775,11 @@
         <w:t>A/B</w:t>
       </w:r>
       <w:r>
-        <w:t xml:space="preserve"> = Inflation</w:t>
+        <w:t xml:space="preserve"> = </w:t>
+      </w:r>
+      <w:proofErr w:type="spellStart"/>
+      <w:r>
+        <w:t>Inflation</w:t>
       </w:r>
       <w:r>
         <w:rPr>
@@ -11383,8 +11787,13 @@
         </w:rPr>
         <w:t>A</w:t>
       </w:r>
-      <w:r>
-        <w:t xml:space="preserve"> - Inflation</w:t>
+      <w:proofErr w:type="spellEnd"/>
+      <w:r>
+        <w:t xml:space="preserve"> - </w:t>
+      </w:r>
+      <w:proofErr w:type="spellStart"/>
+      <w:r>
+        <w:t>Inflation</w:t>
       </w:r>
       <w:r>
         <w:rPr>
@@ -11392,6 +11801,7 @@
         </w:rPr>
         <w:t>B</w:t>
       </w:r>
+      <w:proofErr w:type="spellEnd"/>
     </w:p>
     <w:p/>
     <w:p>
@@ -11532,7 +11942,21 @@
         <w:rPr>
           <w:rFonts w:hint="eastAsia"/>
         </w:rPr>
-        <w:t>Real Exchange Rate = St[CPI</w:t>
+        <w:t xml:space="preserve">Real Exchange Rate = </w:t>
+      </w:r>
+      <w:proofErr w:type="gramStart"/>
+      <w:r>
+        <w:rPr>
+          <w:rFonts w:hint="eastAsia"/>
+        </w:rPr>
+        <w:t>St[</w:t>
+      </w:r>
+      <w:proofErr w:type="gramEnd"/>
+      <w:r>
+        <w:rPr>
+          <w:rFonts w:hint="eastAsia"/>
+        </w:rPr>
+        <w:t>CPI</w:t>
       </w:r>
       <w:r>
         <w:rPr>
@@ -11564,7 +11988,15 @@
     <w:p/>
     <w:p>
       <w:r>
-        <w:t>If relative PPP holds, %Real(A/B) = 0, called long-term equilibrium real exchange rate.</w:t>
+        <w:t>If relative PPP holds, %</w:t>
+      </w:r>
+      <w:proofErr w:type="gramStart"/>
+      <w:r>
+        <w:t>Real(</w:t>
+      </w:r>
+      <w:proofErr w:type="gramEnd"/>
+      <w:r>
+        <w:t>A/B) = 0, called long-term equilibrium real exchange rate.</w:t>
       </w:r>
     </w:p>
     <w:p>
@@ -11591,11 +12023,19 @@
       </w:r>
     </w:p>
     <w:p>
-      <w:r>
-        <w:rPr>
-          <w:rFonts w:hint="eastAsia"/>
-        </w:rPr>
-        <w:t xml:space="preserve">current </w:t>
+      <w:proofErr w:type="gramStart"/>
+      <w:r>
+        <w:rPr>
+          <w:rFonts w:hint="eastAsia"/>
+        </w:rPr>
+        <w:t>current</w:t>
+      </w:r>
+      <w:proofErr w:type="gramEnd"/>
+      <w:r>
+        <w:rPr>
+          <w:rFonts w:hint="eastAsia"/>
+        </w:rPr>
+        <w:t xml:space="preserve"> </w:t>
       </w:r>
       <w:r>
         <w:t>account + financial account + official reserve account = 0</w:t>
@@ -11736,8 +12176,13 @@
       </w:r>
     </w:p>
     <w:p>
-      <w:r>
-        <w:t>real exchange rate (A/B) = equilibrium real exchange rate (A/B)</w:t>
+      <w:proofErr w:type="gramStart"/>
+      <w:r>
+        <w:t>real</w:t>
+      </w:r>
+      <w:proofErr w:type="gramEnd"/>
+      <w:r>
+        <w:t xml:space="preserve"> exchange rate (A/B) = equilibrium real exchange rate (A/B)</w:t>
       </w:r>
     </w:p>
     <w:p>
@@ -11762,7 +12207,11 @@
         <w:t xml:space="preserve"> </w:t>
       </w:r>
       <w:r>
-        <w:t>+ (real interest rate</w:t>
+        <w:t xml:space="preserve">+ (real interest </w:t>
+      </w:r>
+      <w:proofErr w:type="spellStart"/>
+      <w:r>
+        <w:t>rate</w:t>
       </w:r>
       <w:r>
         <w:rPr>
@@ -11770,8 +12219,13 @@
         </w:rPr>
         <w:t>B</w:t>
       </w:r>
-      <w:r>
-        <w:t xml:space="preserve"> - real interest rate</w:t>
+      <w:proofErr w:type="spellEnd"/>
+      <w:r>
+        <w:t xml:space="preserve"> - real interest </w:t>
+      </w:r>
+      <w:proofErr w:type="spellStart"/>
+      <w:r>
+        <w:t>rate</w:t>
       </w:r>
       <w:r>
         <w:rPr>
@@ -11779,6 +12233,7 @@
         </w:rPr>
         <w:t>A</w:t>
       </w:r>
+      <w:proofErr w:type="spellEnd"/>
       <w:r>
         <w:t>)</w:t>
       </w:r>
@@ -11805,7 +12260,11 @@
         <w:t xml:space="preserve"> </w:t>
       </w:r>
       <w:r>
-        <w:t>- (risk premium</w:t>
+        <w:t xml:space="preserve">- (risk </w:t>
+      </w:r>
+      <w:proofErr w:type="spellStart"/>
+      <w:r>
+        <w:t>premium</w:t>
       </w:r>
       <w:r>
         <w:rPr>
@@ -11813,8 +12272,13 @@
         </w:rPr>
         <w:t>B</w:t>
       </w:r>
-      <w:r>
-        <w:t xml:space="preserve"> – risk premium</w:t>
+      <w:proofErr w:type="spellEnd"/>
+      <w:r>
+        <w:t xml:space="preserve"> – risk </w:t>
+      </w:r>
+      <w:proofErr w:type="spellStart"/>
+      <w:r>
+        <w:t>premium</w:t>
       </w:r>
       <w:r>
         <w:rPr>
@@ -11822,6 +12286,7 @@
         </w:rPr>
         <w:t>A</w:t>
       </w:r>
+      <w:proofErr w:type="spellEnd"/>
       <w:r>
         <w:t>)</w:t>
       </w:r>
@@ -11840,7 +12305,11 @@
     </w:p>
     <w:p>
       <w:r>
-        <w:t>R = r</w:t>
+        <w:t xml:space="preserve">R = </w:t>
+      </w:r>
+      <w:proofErr w:type="spellStart"/>
+      <w:r>
+        <w:t>r</w:t>
       </w:r>
       <w:r>
         <w:rPr>
@@ -11848,8 +12317,17 @@
         </w:rPr>
         <w:t>n</w:t>
       </w:r>
-      <w:r>
-        <w:t xml:space="preserve"> + π + α(π –π*) + β(y-y*)</w:t>
+      <w:proofErr w:type="spellEnd"/>
+      <w:r>
+        <w:t xml:space="preserve"> + π + </w:t>
+      </w:r>
+      <w:proofErr w:type="gramStart"/>
+      <w:r>
+        <w:t>α(</w:t>
+      </w:r>
+      <w:proofErr w:type="gramEnd"/>
+      <w:r>
+        <w:t>π –π*) + β(y-y*)</w:t>
       </w:r>
     </w:p>
     <w:p>
@@ -11862,6 +12340,8 @@
       </w:r>
     </w:p>
     <w:p>
+      <w:proofErr w:type="spellStart"/>
+      <w:proofErr w:type="gramStart"/>
       <w:r>
         <w:t>r</w:t>
       </w:r>
@@ -11871,6 +12351,8 @@
         </w:rPr>
         <w:t>n</w:t>
       </w:r>
+      <w:proofErr w:type="spellEnd"/>
+      <w:proofErr w:type="gramEnd"/>
       <w:r>
         <w:tab/>
         <w:t>= Neutral real policy interest rate</w:t>
@@ -11887,8 +12369,13 @@
       </w:r>
     </w:p>
     <w:p>
-      <w:r>
-        <w:t>π*</w:t>
+      <w:proofErr w:type="gramStart"/>
+      <w:r>
+        <w:t>π</w:t>
+      </w:r>
+      <w:proofErr w:type="gramEnd"/>
+      <w:r>
+        <w:t>*</w:t>
       </w:r>
       <w:r>
         <w:tab/>
@@ -11905,8 +12392,13 @@
       </w:r>
     </w:p>
     <w:p>
-      <w:r>
-        <w:t>y*</w:t>
+      <w:proofErr w:type="gramStart"/>
+      <w:r>
+        <w:t>y</w:t>
+      </w:r>
+      <w:proofErr w:type="gramEnd"/>
+      <w:r>
+        <w:t>*</w:t>
       </w:r>
       <w:r>
         <w:tab/>
@@ -11914,8 +12406,13 @@
       </w:r>
     </w:p>
     <w:p>
-      <w:r>
-        <w:t>α,</w:t>
+      <w:proofErr w:type="gramStart"/>
+      <w:r>
+        <w:t>α</w:t>
+      </w:r>
+      <w:proofErr w:type="gramEnd"/>
+      <w:r>
+        <w:t>,</w:t>
       </w:r>
       <w:r>
         <w:t xml:space="preserve"> </w:t>
@@ -11936,7 +12433,11 @@
         <w:t xml:space="preserve"> </w:t>
       </w:r>
       <w:r>
-        <w:t>π = r</w:t>
+        <w:t xml:space="preserve">π = </w:t>
+      </w:r>
+      <w:proofErr w:type="spellStart"/>
+      <w:r>
+        <w:t>r</w:t>
       </w:r>
       <w:r>
         <w:rPr>
@@ -11944,8 +12445,17 @@
         </w:rPr>
         <w:t>n</w:t>
       </w:r>
-      <w:r>
-        <w:t xml:space="preserve"> + α(π –π*) + β(y-y*)</w:t>
+      <w:proofErr w:type="spellEnd"/>
+      <w:r>
+        <w:t xml:space="preserve"> + </w:t>
+      </w:r>
+      <w:proofErr w:type="gramStart"/>
+      <w:r>
+        <w:t>α(</w:t>
+      </w:r>
+      <w:proofErr w:type="gramEnd"/>
+      <w:r>
+        <w:t>π –π*) + β(y-y*)</w:t>
       </w:r>
     </w:p>
     <w:p>
@@ -11989,7 +12499,15 @@
       </w:r>
       <w:r>
         <w:tab/>
-        <w:t xml:space="preserve">  α[Difference in inflation gap(B-A)] +</w:t>
+        <w:t xml:space="preserve">  </w:t>
+      </w:r>
+      <w:proofErr w:type="gramStart"/>
+      <w:r>
+        <w:t>α[</w:t>
+      </w:r>
+      <w:proofErr w:type="gramEnd"/>
+      <w:r>
+        <w:t>Difference in inflation gap(B-A)] +</w:t>
       </w:r>
     </w:p>
     <w:p>
@@ -12007,7 +12525,15 @@
       </w:r>
       <w:r>
         <w:tab/>
-        <w:t xml:space="preserve">  β[Difference in output gap(B-A)] –</w:t>
+        <w:t xml:space="preserve">  </w:t>
+      </w:r>
+      <w:proofErr w:type="gramStart"/>
+      <w:r>
+        <w:t>β[</w:t>
+      </w:r>
+      <w:proofErr w:type="gramEnd"/>
+      <w:r>
+        <w:t>Difference in output gap(B-A)] –</w:t>
       </w:r>
     </w:p>
     <w:p>
@@ -12025,7 +12551,19 @@
       </w:r>
       <w:r>
         <w:tab/>
-        <w:t xml:space="preserve">  (risk premium</w:t>
+        <w:t xml:space="preserve">  (</w:t>
+      </w:r>
+      <w:proofErr w:type="gramStart"/>
+      <w:r>
+        <w:t>risk</w:t>
+      </w:r>
+      <w:proofErr w:type="gramEnd"/>
+      <w:r>
+        <w:t xml:space="preserve"> </w:t>
+      </w:r>
+      <w:proofErr w:type="spellStart"/>
+      <w:r>
+        <w:t>premium</w:t>
       </w:r>
       <w:r>
         <w:rPr>
@@ -12033,8 +12571,13 @@
         </w:rPr>
         <w:t>B</w:t>
       </w:r>
-      <w:r>
-        <w:t xml:space="preserve"> – risk premium</w:t>
+      <w:proofErr w:type="spellEnd"/>
+      <w:r>
+        <w:t xml:space="preserve"> – risk </w:t>
+      </w:r>
+      <w:proofErr w:type="spellStart"/>
+      <w:r>
+        <w:t>premium</w:t>
       </w:r>
       <w:r>
         <w:rPr>
@@ -12042,6 +12585,7 @@
         </w:rPr>
         <w:t>A</w:t>
       </w:r>
+      <w:proofErr w:type="spellEnd"/>
       <w:r>
         <w:t>)</w:t>
       </w:r>
@@ -13063,11 +13607,19 @@
       </w:r>
     </w:p>
     <w:p>
-      <w:r>
-        <w:rPr>
-          <w:rFonts w:hint="eastAsia"/>
-        </w:rPr>
-        <w:t xml:space="preserve">growth </w:t>
+      <w:proofErr w:type="gramStart"/>
+      <w:r>
+        <w:rPr>
+          <w:rFonts w:hint="eastAsia"/>
+        </w:rPr>
+        <w:t>growth</w:t>
+      </w:r>
+      <w:proofErr w:type="gramEnd"/>
+      <w:r>
+        <w:rPr>
+          <w:rFonts w:hint="eastAsia"/>
+        </w:rPr>
+        <w:t xml:space="preserve"> </w:t>
       </w:r>
       <w:r>
         <w:t xml:space="preserve">rate in potential GDP = long-term growth rate of labor force + </w:t>
@@ -13077,8 +13629,13 @@
       <w:pPr>
         <w:ind w:left="2100" w:firstLineChars="250" w:firstLine="525"/>
       </w:pPr>
-      <w:r>
-        <w:t>long-term growth rate in labor productivity</w:t>
+      <w:proofErr w:type="gramStart"/>
+      <w:r>
+        <w:t>long-term</w:t>
+      </w:r>
+      <w:proofErr w:type="gramEnd"/>
+      <w:r>
+        <w:t xml:space="preserve"> growth rate in labor productivity</w:t>
       </w:r>
     </w:p>
     <w:p>
@@ -13335,8 +13892,13 @@
         <w:pStyle w:val="ListParagraph"/>
         <w:ind w:left="420" w:firstLineChars="0" w:firstLine="0"/>
       </w:pPr>
-      <w:r>
-        <w:t>g* = θ / (1 – α)</w:t>
+      <w:proofErr w:type="gramStart"/>
+      <w:r>
+        <w:t>g</w:t>
+      </w:r>
+      <w:proofErr w:type="gramEnd"/>
+      <w:r>
+        <w:t>* = θ / (1 – α)</w:t>
       </w:r>
       <w:r>
         <w:tab/>
@@ -13357,12 +13919,30 @@
         </w:rPr>
         <w:t xml:space="preserve">Assume </w:t>
       </w:r>
-      <w:r>
-        <w:t>Δy/y=Δk/k</w:t>
+      <w:proofErr w:type="spellStart"/>
+      <w:r>
+        <w:t>Δy</w:t>
+      </w:r>
+      <w:proofErr w:type="spellEnd"/>
+      <w:r>
+        <w:t>/y=</w:t>
+      </w:r>
+      <w:proofErr w:type="spellStart"/>
+      <w:r>
+        <w:t>Δk</w:t>
+      </w:r>
+      <w:proofErr w:type="spellEnd"/>
+      <w:r>
+        <w:t>/</w:t>
+      </w:r>
+      <w:proofErr w:type="spellStart"/>
+      <w:r>
+        <w:t>k</w:t>
       </w:r>
       <w:r>
         <w:t>H</w:t>
       </w:r>
+      <w:proofErr w:type="spellEnd"/>
     </w:p>
     <w:p>
       <w:pPr>
@@ -14906,7 +15486,15 @@
         <w:t>From the lessee</w:t>
       </w:r>
       <w:r>
-        <w:t>’s perspective, principal is a financing outflow. From the lessor’s perspective, principal is a investing inflow.</w:t>
+        <w:t xml:space="preserve">’s perspective, principal is a financing outflow. From the lessor’s perspective, principal is </w:t>
+      </w:r>
+      <w:proofErr w:type="gramStart"/>
+      <w:r>
+        <w:t>a</w:t>
+      </w:r>
+      <w:proofErr w:type="gramEnd"/>
+      <w:r>
+        <w:t xml:space="preserve"> investing inflow.</w:t>
       </w:r>
     </w:p>
     <w:p/>
@@ -15562,7 +16150,13 @@
     </w:p>
     <w:p>
       <w:r>
-        <w:t>For hold-to-maturity and available-for-sale securities, write down to fair value and recognized on the income statement.</w:t>
+        <w:t xml:space="preserve">For hold-to-maturity and available-for-sale securities, write down to fair value and </w:t>
+      </w:r>
+      <w:r>
+        <w:t xml:space="preserve">the losses are </w:t>
+      </w:r>
+      <w:r>
+        <w:t>recognized on the income statement.</w:t>
       </w:r>
     </w:p>
     <w:p>
@@ -15606,7 +16200,13 @@
     </w:p>
     <w:p>
       <w:r>
-        <w:t>Amount of loss = carry value – PV (future cash flow).</w:t>
+        <w:t>Amount of loss = carry value – PV (future cash flow)</w:t>
+      </w:r>
+      <w:r>
+        <w:t xml:space="preserve"> discounted at original effective interest rate</w:t>
+      </w:r>
+      <w:r>
+        <w:t>.</w:t>
       </w:r>
     </w:p>
     <w:p>
@@ -15647,7 +16247,6 @@
         <w:t>: the equity method</w:t>
       </w:r>
     </w:p>
-    <w:p/>
     <w:p>
       <w:pPr>
         <w:pStyle w:val="ListParagraph"/>
@@ -15697,8 +16296,6 @@
       <w:r>
         <w:t>or</w:t>
       </w:r>
-      <w:bookmarkStart w:id="0" w:name="_GoBack"/>
-      <w:bookmarkEnd w:id="0"/>
       <w:r>
         <w:t>’s income statement (equity earning).</w:t>
       </w:r>
@@ -15739,8 +16336,38 @@
         <w:ind w:firstLineChars="0"/>
       </w:pPr>
       <w:r>
+        <w:t xml:space="preserve">Both IFRS and </w:t>
+      </w:r>
+      <w:r>
+        <w:t xml:space="preserve">US GAAP allows fair value option. </w:t>
+      </w:r>
+    </w:p>
+    <w:p>
+      <w:pPr>
+        <w:pStyle w:val="ListParagraph"/>
+        <w:ind w:left="360" w:firstLineChars="0" w:firstLine="0"/>
+      </w:pPr>
+      <w:r>
         <w:lastRenderedPageBreak/>
-        <w:t>US GAAP allows fair value option. The decision to use the fair value option is irrevocable and any changes in fair value are recorded in the income statement</w:t>
+        <w:t>Under US GAAP, this option is available to all entities;</w:t>
+      </w:r>
+    </w:p>
+    <w:p>
+      <w:pPr>
+        <w:pStyle w:val="ListParagraph"/>
+        <w:ind w:left="360" w:firstLineChars="0" w:firstLine="0"/>
+      </w:pPr>
+      <w:r>
+        <w:t>Under IFRS, its use is restricted to venture capital organizations, mutual funds, unit trusts…</w:t>
+      </w:r>
+    </w:p>
+    <w:p>
+      <w:pPr>
+        <w:pStyle w:val="ListParagraph"/>
+        <w:ind w:left="360" w:firstLineChars="0" w:firstLine="0"/>
+      </w:pPr>
+      <w:r>
+        <w:t>The decision to use the fair value option is irrevocable and any changes in fair value are recorded in the income statement</w:t>
       </w:r>
     </w:p>
     <w:p/>
@@ -15876,7 +16503,33 @@
         <w:t>Under both US GAAP and IFRS, the investment asset cannot be written-up.</w:t>
       </w:r>
     </w:p>
-    <w:p/>
+    <w:p>
+      <w:r>
+        <w:t>Under IFRS</w:t>
+      </w:r>
+    </w:p>
+    <w:p>
+      <w:r>
+        <w:t>If the entire carrying value of the investment (including goodwill) is greater than recoverable amount, the impairment loss is recognized on the income statement.</w:t>
+      </w:r>
+    </w:p>
+    <w:p>
+      <w:r>
+        <w:t>Under US GAAP</w:t>
+      </w:r>
+    </w:p>
+    <w:p>
+      <w:r>
+        <w:t>If the carrying value of the investment is greater than its fair value, the investment account is reduced to fair value.</w:t>
+      </w:r>
+    </w:p>
+    <w:p>
+      <w:pPr>
+        <w:rPr>
+          <w:rFonts w:hint="eastAsia"/>
+        </w:rPr>
+      </w:pPr>
+    </w:p>
     <w:p>
       <w:r>
         <w:t>Transactions with the investee</w:t>
@@ -16102,20 +16755,20 @@
         <w:t xml:space="preserve">* </w:t>
       </w:r>
       <w:r>
-        <w:t>US GAAP requires full goodwill.</w:t>
-      </w:r>
-    </w:p>
-    <w:p>
-      <w:r>
-        <w:t xml:space="preserve">  IFRS permits both full/partial goodwill</w:t>
-      </w:r>
-    </w:p>
-    <w:p/>
-    <w:p>
-      <w:r>
-        <w:rPr>
-          <w:rFonts w:hint="eastAsia"/>
-        </w:rPr>
+        <w:t>US GAAP requires full goodwill;</w:t>
+      </w:r>
+      <w:r>
+        <w:t xml:space="preserve"> IFRS permits both full/partial goodwill</w:t>
+      </w:r>
+    </w:p>
+    <w:p>
+      <w:bookmarkStart w:id="0" w:name="_GoBack"/>
+      <w:bookmarkEnd w:id="0"/>
+      <w:r>
+        <w:rPr>
+          <w:rFonts w:hint="eastAsia"/>
+        </w:rPr>
+        <w:lastRenderedPageBreak/>
         <w:t xml:space="preserve">Impairment </w:t>
       </w:r>
       <w:r>
@@ -16174,14 +16827,7 @@
         <w:rPr>
           <w:rFonts w:hint="eastAsia"/>
         </w:rPr>
-        <w:t xml:space="preserve"> value of the corporate unit, an </w:t>
-      </w:r>
-      <w:r>
-        <w:rPr>
-          <w:rFonts w:hint="eastAsia"/>
-        </w:rPr>
-        <w:lastRenderedPageBreak/>
-        <w:t>impairment exists.</w:t>
+        <w:t xml:space="preserve"> value of the corporate unit, an impairment exists.</w:t>
       </w:r>
     </w:p>
     <w:p>
@@ -22565,7 +23211,7 @@
 </file>
 
 <file path=customXml/itemProps1.xml><?xml version="1.0" encoding="utf-8"?>
-<ds:datastoreItem xmlns:ds="http://schemas.openxmlformats.org/officeDocument/2006/customXml" ds:itemID="{1E7F4A84-3629-422C-A4A1-8A2603EDE595}">
+<ds:datastoreItem xmlns:ds="http://schemas.openxmlformats.org/officeDocument/2006/customXml" ds:itemID="{934CABD5-DEEF-4230-9E49-ECC87AF9E313}">
   <ds:schemaRefs>
     <ds:schemaRef ds:uri="http://schemas.openxmlformats.org/officeDocument/2006/bibliography"/>
   </ds:schemaRefs>

</xml_diff>

<commit_message>
Added section 'Employee compensation - Post-Employment and Share-Based'
</commit_message>
<xml_diff>
--- a/LOS2.docx
+++ b/LOS2.docx
@@ -51,21 +51,12 @@
           <w:szCs w:val="32"/>
         </w:rPr>
       </w:pPr>
-      <w:proofErr w:type="spellStart"/>
       <w:r>
         <w:rPr>
           <w:sz w:val="32"/>
           <w:szCs w:val="32"/>
         </w:rPr>
-        <w:t>CovXY</w:t>
-      </w:r>
-      <w:proofErr w:type="spellEnd"/>
-      <w:r>
-        <w:rPr>
-          <w:sz w:val="32"/>
-          <w:szCs w:val="32"/>
-        </w:rPr>
-        <w:t xml:space="preserve"> = </w:t>
+        <w:t xml:space="preserve">CovXY = </w:t>
       </w:r>
       <m:oMath>
         <m:f>
@@ -292,54 +283,14 @@
       </w:r>
     </w:p>
     <w:p>
-      <w:proofErr w:type="spellStart"/>
-      <w:proofErr w:type="gramStart"/>
-      <w:r>
-        <w:rPr>
-          <w:rFonts w:hint="eastAsia"/>
-        </w:rPr>
-        <w:t>rXY</w:t>
-      </w:r>
-      <w:proofErr w:type="spellEnd"/>
-      <w:proofErr w:type="gramEnd"/>
-      <w:r>
-        <w:rPr>
-          <w:rFonts w:hint="eastAsia"/>
-        </w:rPr>
-        <w:t xml:space="preserve"> = </w:t>
-      </w:r>
-      <w:proofErr w:type="spellStart"/>
-      <w:r>
-        <w:rPr>
-          <w:rFonts w:hint="eastAsia"/>
-        </w:rPr>
-        <w:t>CovXY</w:t>
-      </w:r>
-      <w:proofErr w:type="spellEnd"/>
-      <w:r>
-        <w:rPr>
-          <w:rFonts w:hint="eastAsia"/>
-        </w:rPr>
-        <w:t xml:space="preserve"> / </w:t>
-      </w:r>
-      <w:r>
-        <w:t>(</w:t>
-      </w:r>
-      <w:proofErr w:type="spellStart"/>
-      <w:r>
-        <w:t>Sx</w:t>
-      </w:r>
-      <w:proofErr w:type="spellEnd"/>
-      <w:r>
-        <w:t xml:space="preserve"> * </w:t>
-      </w:r>
-      <w:proofErr w:type="spellStart"/>
-      <w:r>
-        <w:t>Sy</w:t>
-      </w:r>
-      <w:proofErr w:type="spellEnd"/>
-      <w:r>
-        <w:t>)</w:t>
+      <w:r>
+        <w:rPr>
+          <w:rFonts w:hint="eastAsia"/>
+        </w:rPr>
+        <w:t xml:space="preserve">rXY = CovXY / </w:t>
+      </w:r>
+      <w:r>
+        <w:t>(Sx * Sy)</w:t>
       </w:r>
     </w:p>
     <w:p/>
@@ -457,15 +408,7 @@
     </w:p>
     <w:p>
       <w:r>
-        <w:t xml:space="preserve">We want to test whether the correlation between the </w:t>
-      </w:r>
-      <w:proofErr w:type="gramStart"/>
-      <w:r>
-        <w:t>population</w:t>
-      </w:r>
-      <w:proofErr w:type="gramEnd"/>
-      <w:r>
-        <w:t xml:space="preserve"> of 2 variables is equal to 0.</w:t>
+        <w:t>We want to test whether the correlation between the population of 2 variables is equal to 0.</w:t>
       </w:r>
     </w:p>
     <w:p>
@@ -486,15 +429,7 @@
     </w:p>
     <w:p>
       <w:r>
-        <w:t xml:space="preserve">t – </w:t>
-      </w:r>
-      <w:proofErr w:type="gramStart"/>
-      <w:r>
-        <w:t>statistic</w:t>
-      </w:r>
-      <w:proofErr w:type="gramEnd"/>
-      <w:r>
-        <w:t xml:space="preserve"> = </w:t>
+        <w:t xml:space="preserve">t – statistic = </w:t>
       </w:r>
       <m:oMath>
         <m:f>
@@ -607,13 +542,8 @@
         </w:rPr>
         <w:t xml:space="preserve">, degrees of freedom: n-2. </w:t>
       </w:r>
-      <w:proofErr w:type="gramStart"/>
-      <w:r>
-        <w:t>r</w:t>
-      </w:r>
-      <w:proofErr w:type="gramEnd"/>
-      <w:r>
-        <w:t xml:space="preserve"> is the sample correlation coefficient.</w:t>
+      <w:r>
+        <w:t>r is the sample correlation coefficient.</w:t>
       </w:r>
     </w:p>
     <w:p/>
@@ -660,13 +590,8 @@
     </w:p>
     <w:p>
       <w:r>
-        <w:t xml:space="preserve">Yi = b0 + b1Xi + </w:t>
-      </w:r>
-      <w:proofErr w:type="spellStart"/>
-      <w:r>
-        <w:t>εi</w:t>
-      </w:r>
-      <w:proofErr w:type="spellEnd"/>
+        <w:t>Yi = b0 + b1Xi + εi</w:t>
+      </w:r>
     </w:p>
     <w:p>
       <w:r>
@@ -685,23 +610,8 @@
       </w:r>
     </w:p>
     <w:p>
-      <w:proofErr w:type="spellStart"/>
-      <w:proofErr w:type="gramStart"/>
-      <w:r>
-        <w:t>εi</w:t>
-      </w:r>
-      <w:proofErr w:type="spellEnd"/>
-      <w:proofErr w:type="gramEnd"/>
-      <w:r>
-        <w:t xml:space="preserve"> = residual/disturbance term/error term for the </w:t>
-      </w:r>
-      <w:proofErr w:type="spellStart"/>
-      <w:r>
-        <w:t>ith</w:t>
-      </w:r>
-      <w:proofErr w:type="spellEnd"/>
-      <w:r>
-        <w:t xml:space="preserve"> observation</w:t>
+      <w:r>
+        <w:t>εi = residual/disturbance term/error term for the ith observation</w:t>
       </w:r>
       <w:r>
         <w:t>, represents the portion of the dependent variable that cannot be explained by the independent variable.</w:t>
@@ -884,13 +794,8 @@
         <w:t>b1 = estimated slope coefficient</w:t>
       </w:r>
       <w:r>
-        <w:t xml:space="preserve"> = </w:t>
-      </w:r>
-      <w:proofErr w:type="spellStart"/>
-      <w:r>
-        <w:t>Cov</w:t>
-      </w:r>
-      <w:proofErr w:type="spellEnd"/>
+        <w:t xml:space="preserve"> = Cov</w:t>
+      </w:r>
       <w:r>
         <w:t xml:space="preserve"> (</w:t>
       </w:r>
@@ -1270,21 +1175,11 @@
         <w:pStyle w:val="ListParagraph"/>
         <w:ind w:left="420" w:firstLineChars="0" w:firstLine="0"/>
       </w:pPr>
-      <w:proofErr w:type="spellStart"/>
-      <w:proofErr w:type="gramStart"/>
-      <w:r>
-        <w:rPr>
-          <w:rFonts w:hint="eastAsia"/>
-        </w:rPr>
-        <w:t>tc</w:t>
-      </w:r>
-      <w:proofErr w:type="spellEnd"/>
-      <w:proofErr w:type="gramEnd"/>
-      <w:r>
-        <w:rPr>
-          <w:rFonts w:hint="eastAsia"/>
-        </w:rPr>
-        <w:t xml:space="preserve"> </w:t>
+      <w:r>
+        <w:rPr>
+          <w:rFonts w:hint="eastAsia"/>
+        </w:rPr>
+        <w:t xml:space="preserve">tc </w:t>
       </w:r>
       <w:r>
         <w:t>is the critical two-tailed t-value for the selected confidence level with degree of freedom, n-2.</w:t>
@@ -1568,19 +1463,11 @@
       </m:oMathPara>
     </w:p>
     <w:p>
-      <w:proofErr w:type="gramStart"/>
-      <w:r>
-        <w:rPr>
-          <w:rFonts w:hint="eastAsia"/>
-        </w:rPr>
-        <w:t>with</w:t>
-      </w:r>
-      <w:proofErr w:type="gramEnd"/>
-      <w:r>
-        <w:rPr>
-          <w:rFonts w:hint="eastAsia"/>
-        </w:rPr>
-        <w:t xml:space="preserve"> </w:t>
+      <w:r>
+        <w:rPr>
+          <w:rFonts w:hint="eastAsia"/>
+        </w:rPr>
+        <w:t xml:space="preserve">with </w:t>
       </w:r>
       <w:r>
         <w:t>degree of freedom n-2.</w:t>
@@ -1751,21 +1638,11 @@
       </m:oMathPara>
     </w:p>
     <w:p>
-      <w:proofErr w:type="spellStart"/>
-      <w:proofErr w:type="gramStart"/>
-      <w:r>
-        <w:rPr>
-          <w:rFonts w:hint="eastAsia"/>
-        </w:rPr>
-        <w:t>tc</w:t>
-      </w:r>
-      <w:proofErr w:type="spellEnd"/>
-      <w:proofErr w:type="gramEnd"/>
-      <w:r>
-        <w:rPr>
-          <w:rFonts w:hint="eastAsia"/>
-        </w:rPr>
-        <w:t xml:space="preserve"> </w:t>
+      <w:r>
+        <w:rPr>
+          <w:rFonts w:hint="eastAsia"/>
+        </w:rPr>
+        <w:t xml:space="preserve">tc </w:t>
       </w:r>
       <w:r>
         <w:t>= two-tailed critical t-value at the desired level of significance with d</w:t>
@@ -1784,13 +1661,8 @@
       </w:r>
     </w:p>
     <w:p>
-      <w:proofErr w:type="gramStart"/>
-      <w:r>
-        <w:t>sf</w:t>
-      </w:r>
-      <w:proofErr w:type="gramEnd"/>
-      <w:r>
-        <w:t xml:space="preserve"> = standard error of the forecast (will be provided)</w:t>
+      <w:r>
+        <w:t>sf = standard error of the forecast (will be provided)</w:t>
       </w:r>
     </w:p>
     <w:p/>
@@ -2774,19 +2646,11 @@
       </w:r>
     </w:p>
     <w:p>
-      <w:proofErr w:type="gramStart"/>
-      <w:r>
-        <w:rPr>
-          <w:rFonts w:hint="eastAsia"/>
-        </w:rPr>
-        <w:t>with</w:t>
-      </w:r>
-      <w:proofErr w:type="gramEnd"/>
-      <w:r>
-        <w:rPr>
-          <w:rFonts w:hint="eastAsia"/>
-        </w:rPr>
-        <w:t xml:space="preserve"> n-k-1 degrees of freedom</w:t>
+      <w:r>
+        <w:rPr>
+          <w:rFonts w:hint="eastAsia"/>
+        </w:rPr>
+        <w:t>with n-k-1 degrees of freedom</w:t>
       </w:r>
       <w:r>
         <w:t xml:space="preserve"> (k is the number of independent variables)</w:t>
@@ -3455,12 +3319,7 @@
         <w:tab/>
       </w:r>
       <w:r>
-        <w:t xml:space="preserve">Ha: at least one </w:t>
-      </w:r>
-      <w:proofErr w:type="spellStart"/>
-      <w:proofErr w:type="gramStart"/>
-      <w:r>
-        <w:t>b</w:t>
+        <w:t>Ha: at least one b</w:t>
       </w:r>
       <w:r>
         <w:rPr>
@@ -3468,13 +3327,8 @@
         </w:rPr>
         <w:t>j</w:t>
       </w:r>
-      <w:proofErr w:type="spellEnd"/>
-      <w:r>
-        <w:t xml:space="preserve"> !</w:t>
-      </w:r>
-      <w:proofErr w:type="gramEnd"/>
-      <w:r>
-        <w:t>= 0</w:t>
+      <w:r>
+        <w:t xml:space="preserve"> != 0</w:t>
       </w:r>
     </w:p>
     <w:p>
@@ -3518,13 +3372,8 @@
       </w:r>
     </w:p>
     <w:p>
-      <w:proofErr w:type="gramStart"/>
-      <w:r>
-        <w:t>with</w:t>
-      </w:r>
-      <w:proofErr w:type="gramEnd"/>
-      <w:r>
-        <w:t xml:space="preserve"> degrees of freedom of k and n-k-1.</w:t>
+      <w:r>
+        <w:t>with degrees of freedom of k and n-k-1.</w:t>
       </w:r>
     </w:p>
     <w:p/>
@@ -4056,15 +3905,7 @@
         <w:t>eteroskedasticity</w:t>
       </w:r>
       <w:r>
-        <w:t xml:space="preserve">: examining scatter plot of the residuals and using the </w:t>
-      </w:r>
-      <w:proofErr w:type="spellStart"/>
-      <w:r>
-        <w:t>Breusch</w:t>
-      </w:r>
-      <w:proofErr w:type="spellEnd"/>
-      <w:r>
-        <w:t>-Pagan chi-square test.</w:t>
+        <w:t>: examining scatter plot of the residuals and using the Breusch-Pagan chi-square test.</w:t>
       </w:r>
     </w:p>
     <w:p>
@@ -4126,21 +3967,7 @@
         <w:rPr>
           <w:rFonts w:hint="eastAsia"/>
         </w:rPr>
-        <w:t xml:space="preserve">The more common way to detect conditional heteroskedasticity is the </w:t>
-      </w:r>
-      <w:proofErr w:type="spellStart"/>
-      <w:r>
-        <w:rPr>
-          <w:rFonts w:hint="eastAsia"/>
-        </w:rPr>
-        <w:t>Breusch</w:t>
-      </w:r>
-      <w:proofErr w:type="spellEnd"/>
-      <w:r>
-        <w:rPr>
-          <w:rFonts w:hint="eastAsia"/>
-        </w:rPr>
-        <w:t>-Pagan test.</w:t>
+        <w:t>The more common way to detect conditional heteroskedasticity is the Breusch-Pagan test.</w:t>
       </w:r>
     </w:p>
     <w:p>
@@ -5113,13 +4940,8 @@
         <w:t xml:space="preserve">Other time-series misspecifications that result in </w:t>
       </w:r>
       <w:r>
-        <w:t xml:space="preserve">no </w:t>
-      </w:r>
-      <w:proofErr w:type="spellStart"/>
-      <w:r>
-        <w:t>stationarity</w:t>
-      </w:r>
-      <w:proofErr w:type="spellEnd"/>
+        <w:t>no stationarity</w:t>
+      </w:r>
       <w:r>
         <w:rPr>
           <w:rFonts w:hint="eastAsia"/>
@@ -5157,33 +4979,11 @@
         </w:numPr>
         <w:ind w:firstLineChars="0"/>
       </w:pPr>
-      <w:proofErr w:type="spellStart"/>
-      <w:r>
-        <w:rPr>
-          <w:rFonts w:hint="eastAsia"/>
-        </w:rPr>
-        <w:t>Probit</w:t>
-      </w:r>
-      <w:proofErr w:type="spellEnd"/>
-      <w:r>
-        <w:rPr>
-          <w:rFonts w:hint="eastAsia"/>
-        </w:rPr>
-        <w:t xml:space="preserve"> and logit models. A </w:t>
-      </w:r>
-      <w:proofErr w:type="spellStart"/>
-      <w:r>
-        <w:rPr>
-          <w:rFonts w:hint="eastAsia"/>
-        </w:rPr>
-        <w:t>probit</w:t>
-      </w:r>
-      <w:proofErr w:type="spellEnd"/>
-      <w:r>
-        <w:rPr>
-          <w:rFonts w:hint="eastAsia"/>
-        </w:rPr>
-        <w:t xml:space="preserve"> model is based on the normal distribution, while a logit model is based on the logistic distribution. </w:t>
+      <w:r>
+        <w:rPr>
+          <w:rFonts w:hint="eastAsia"/>
+        </w:rPr>
+        <w:t xml:space="preserve">Probit and logit models. A probit model is based on the normal distribution, while a logit model is based on the logistic distribution. </w:t>
       </w:r>
       <w:r>
         <w:t>Application of these models results in estimates of probability that the event occurs.</w:t>
@@ -7337,31 +7137,7 @@
     </w:p>
     <w:p>
       <w:r>
-        <w:t xml:space="preserve">For an </w:t>
-      </w:r>
-      <w:proofErr w:type="gramStart"/>
-      <w:r>
-        <w:t>AR(</w:t>
-      </w:r>
-      <w:proofErr w:type="gramEnd"/>
-      <w:r>
-        <w:t xml:space="preserve">1) model, </w:t>
-      </w:r>
-      <w:proofErr w:type="spellStart"/>
-      <w:r>
-        <w:t>xt</w:t>
-      </w:r>
-      <w:proofErr w:type="spellEnd"/>
-      <w:r>
-        <w:t xml:space="preserve"> = b0 + b1xt =&gt; </w:t>
-      </w:r>
-      <w:proofErr w:type="spellStart"/>
-      <w:r>
-        <w:t>xt</w:t>
-      </w:r>
-      <w:proofErr w:type="spellEnd"/>
-      <w:r>
-        <w:t xml:space="preserve"> = b0/(1-b1)</w:t>
+        <w:t>For an AR(1) model, xt = b0 + b1xt =&gt; xt = b0/(1-b1)</w:t>
       </w:r>
     </w:p>
     <w:p/>
@@ -7372,15 +7148,7 @@
     </w:p>
     <w:p>
       <w:r>
-        <w:t xml:space="preserve">An </w:t>
-      </w:r>
-      <w:proofErr w:type="gramStart"/>
-      <w:r>
-        <w:t>AR(</w:t>
-      </w:r>
-      <w:proofErr w:type="gramEnd"/>
-      <w:r>
-        <w:t>1) model will have a finite mean-reverting level when |b1| &lt; 1.</w:t>
+        <w:t>An AR(1) model will have a finite mean-reverting level when |b1| &lt; 1.</w:t>
       </w:r>
     </w:p>
     <w:p/>
@@ -8496,21 +8264,7 @@
         <w:rPr>
           <w:rFonts w:hint="eastAsia"/>
         </w:rPr>
-        <w:t xml:space="preserve">Then stating y in the form of an </w:t>
-      </w:r>
-      <w:proofErr w:type="gramStart"/>
-      <w:r>
-        <w:rPr>
-          <w:rFonts w:hint="eastAsia"/>
-        </w:rPr>
-        <w:t>AR(</w:t>
-      </w:r>
-      <w:proofErr w:type="gramEnd"/>
-      <w:r>
-        <w:rPr>
-          <w:rFonts w:hint="eastAsia"/>
-        </w:rPr>
-        <w:t>1) model:</w:t>
+        <w:t>Then stating y in the form of an AR(1) model:</w:t>
       </w:r>
     </w:p>
     <w:p>
@@ -8853,15 +8607,7 @@
     </w:p>
     <w:p>
       <w:r>
-        <w:t xml:space="preserve">An ARCH model is used to test for autoregressive conditional heteroskedasticity. To test whether a time series is </w:t>
-      </w:r>
-      <w:proofErr w:type="gramStart"/>
-      <w:r>
-        <w:t>ARCH(</w:t>
-      </w:r>
-      <w:proofErr w:type="gramEnd"/>
-      <w:r>
-        <w:t xml:space="preserve">1), </w:t>
+        <w:t xml:space="preserve">An ARCH model is used to test for autoregressive conditional heteroskedasticity. To test whether a time series is ARCH(1), </w:t>
       </w:r>
       <w:r>
         <w:t>ε</w:t>
@@ -9134,21 +8880,7 @@
         <w:rPr>
           <w:rFonts w:hint="eastAsia"/>
         </w:rPr>
-        <w:t xml:space="preserve">If the coefficient a1, is statistically different from 0, the time series is </w:t>
-      </w:r>
-      <w:proofErr w:type="gramStart"/>
-      <w:r>
-        <w:rPr>
-          <w:rFonts w:hint="eastAsia"/>
-        </w:rPr>
-        <w:t>ARCH(</w:t>
-      </w:r>
-      <w:proofErr w:type="gramEnd"/>
-      <w:r>
-        <w:rPr>
-          <w:rFonts w:hint="eastAsia"/>
-        </w:rPr>
-        <w:t>1).</w:t>
+        <w:t>If the coefficient a1, is statistically different from 0, the time series is ARCH(1).</w:t>
       </w:r>
     </w:p>
     <w:p>
@@ -9174,15 +8906,7 @@
     <w:p/>
     <w:p>
       <w:r>
-        <w:t xml:space="preserve">However, if a time series has ARCH errors, an ARCH model can be used to predict the variance of the residuals in future periods. E.g.: if the data exhibit an </w:t>
-      </w:r>
-      <w:proofErr w:type="gramStart"/>
-      <w:r>
-        <w:t>ARCH(</w:t>
-      </w:r>
-      <w:proofErr w:type="gramEnd"/>
-      <w:r>
-        <w:t xml:space="preserve">1) pattern, </w:t>
+        <w:t xml:space="preserve">However, if a time series has ARCH errors, an ARCH model can be used to predict the variance of the residuals in future periods. E.g.: if the data exhibit an ARCH(1) pattern, </w:t>
       </w:r>
     </w:p>
     <w:p>
@@ -9682,13 +9406,8 @@
         </w:numPr>
         <w:ind w:firstLineChars="0"/>
       </w:pPr>
-      <w:proofErr w:type="gramStart"/>
-      <w:r>
-        <w:t>Neither time series is covariance stationary, and</w:t>
-      </w:r>
-      <w:proofErr w:type="gramEnd"/>
-      <w:r>
-        <w:t xml:space="preserve"> the two series are not cointegrated.</w:t>
+      <w:r>
+        <w:t>Neither time series is covariance stationary, and the two series are not cointegrated.</w:t>
       </w:r>
     </w:p>
     <w:p>
@@ -9700,13 +9419,8 @@
         </w:numPr>
         <w:ind w:firstLineChars="0"/>
       </w:pPr>
-      <w:proofErr w:type="gramStart"/>
-      <w:r>
-        <w:t>Neither time series is covariance stationary, and</w:t>
-      </w:r>
-      <w:proofErr w:type="gramEnd"/>
-      <w:r>
-        <w:t xml:space="preserve"> the two series are cointegrated.</w:t>
+      <w:r>
+        <w:t>Neither time series is covariance stationary, and the two series are cointegrated.</w:t>
       </w:r>
     </w:p>
     <w:p/>
@@ -10864,14 +10578,7 @@
         <w:rPr>
           <w:rFonts w:hint="eastAsia"/>
         </w:rPr>
-        <w:t>(A/C</w:t>
-      </w:r>
-      <w:proofErr w:type="gramStart"/>
-      <w:r>
-        <w:rPr>
-          <w:rFonts w:hint="eastAsia"/>
-        </w:rPr>
-        <w:t>)</w:t>
+        <w:t>(A/C)</w:t>
       </w:r>
       <w:r>
         <w:rPr>
@@ -10880,7 +10587,6 @@
         </w:rPr>
         <w:t>bid</w:t>
       </w:r>
-      <w:proofErr w:type="gramEnd"/>
       <w:r>
         <w:rPr>
           <w:rFonts w:hint="eastAsia"/>
@@ -10913,14 +10619,7 @@
         <w:rPr>
           <w:rFonts w:hint="eastAsia"/>
         </w:rPr>
-        <w:t>(A/C</w:t>
-      </w:r>
-      <w:proofErr w:type="gramStart"/>
-      <w:r>
-        <w:rPr>
-          <w:rFonts w:hint="eastAsia"/>
-        </w:rPr>
-        <w:t>)</w:t>
+        <w:t>(A/C)</w:t>
       </w:r>
       <w:r>
         <w:rPr>
@@ -10928,7 +10627,6 @@
         </w:rPr>
         <w:t>offer</w:t>
       </w:r>
-      <w:proofErr w:type="gramEnd"/>
       <w:r>
         <w:rPr>
           <w:rFonts w:hint="eastAsia"/>
@@ -10956,11 +10654,7 @@
     </w:p>
     <w:p>
       <w:r>
-        <w:t>(B/C</w:t>
-      </w:r>
-      <w:proofErr w:type="gramStart"/>
-      <w:r>
-        <w:t>)</w:t>
+        <w:t>(B/C)</w:t>
       </w:r>
       <w:r>
         <w:rPr>
@@ -10968,7 +10662,6 @@
         </w:rPr>
         <w:t>bid</w:t>
       </w:r>
-      <w:proofErr w:type="gramEnd"/>
       <w:r>
         <w:t xml:space="preserve"> = 1/(C/B)</w:t>
       </w:r>
@@ -11345,49 +11038,7 @@
         <w:rPr>
           <w:rFonts w:hint="eastAsia"/>
         </w:rPr>
-        <w:t xml:space="preserve">When F/S * </w:t>
-      </w:r>
-      <w:proofErr w:type="gramStart"/>
-      <w:r>
-        <w:rPr>
-          <w:rFonts w:hint="eastAsia"/>
-        </w:rPr>
-        <w:t>( 1</w:t>
-      </w:r>
-      <w:proofErr w:type="gramEnd"/>
-      <w:r>
-        <w:rPr>
-          <w:rFonts w:hint="eastAsia"/>
-        </w:rPr>
-        <w:t xml:space="preserve">+ </w:t>
-      </w:r>
-      <w:proofErr w:type="spellStart"/>
-      <w:r>
-        <w:rPr>
-          <w:rFonts w:hint="eastAsia"/>
-        </w:rPr>
-        <w:t>rb</w:t>
-      </w:r>
-      <w:proofErr w:type="spellEnd"/>
-      <w:r>
-        <w:rPr>
-          <w:rFonts w:hint="eastAsia"/>
-        </w:rPr>
-        <w:t xml:space="preserve"> ) &gt; ( 1 + </w:t>
-      </w:r>
-      <w:proofErr w:type="spellStart"/>
-      <w:r>
-        <w:rPr>
-          <w:rFonts w:hint="eastAsia"/>
-        </w:rPr>
-        <w:t>ra</w:t>
-      </w:r>
-      <w:proofErr w:type="spellEnd"/>
-      <w:r>
-        <w:rPr>
-          <w:rFonts w:hint="eastAsia"/>
-        </w:rPr>
-        <w:t>)</w:t>
+        <w:t>When F/S * ( 1+ rb ) &gt; ( 1 + ra)</w:t>
       </w:r>
     </w:p>
     <w:p>
@@ -11467,13 +11118,8 @@
       <w:r>
         <w:t xml:space="preserve"> </w:t>
       </w:r>
-      <w:proofErr w:type="gramStart"/>
-      <w:r>
-        <w:t>E(</w:t>
-      </w:r>
-      <w:proofErr w:type="gramEnd"/>
-      <w:r>
-        <w:t>%ΔS)</w:t>
+      <w:r>
+        <w:t>E(%ΔS)</w:t>
       </w:r>
       <w:r>
         <w:rPr>
@@ -11543,7 +11189,6 @@
       </w:r>
     </w:p>
     <w:p>
-      <w:proofErr w:type="spellStart"/>
       <w:r>
         <w:rPr>
           <w:rFonts w:hint="eastAsia"/>
@@ -11557,122 +11202,77 @@
         </w:rPr>
         <w:t>nominal</w:t>
       </w:r>
-      <w:proofErr w:type="spellEnd"/>
-      <w:r>
-        <w:rPr>
-          <w:rFonts w:hint="eastAsia"/>
-        </w:rPr>
-        <w:t xml:space="preserve"> = </w:t>
-      </w:r>
-      <w:proofErr w:type="spellStart"/>
-      <w:r>
-        <w:rPr>
-          <w:rFonts w:hint="eastAsia"/>
-        </w:rPr>
+      <w:r>
+        <w:rPr>
+          <w:rFonts w:hint="eastAsia"/>
+        </w:rPr>
+        <w:t xml:space="preserve"> = R</w:t>
+      </w:r>
+      <w:r>
+        <w:rPr>
+          <w:rFonts w:hint="eastAsia"/>
+          <w:vertAlign w:val="subscript"/>
+        </w:rPr>
+        <w:t>real</w:t>
+      </w:r>
+      <w:r>
+        <w:rPr>
+          <w:rFonts w:hint="eastAsia"/>
+        </w:rPr>
+        <w:t xml:space="preserve"> + E(inflation)</w:t>
+      </w:r>
+    </w:p>
+    <w:p>
+      <w:r>
+        <w:t xml:space="preserve">Under </w:t>
+      </w:r>
+      <w:r>
+        <w:rPr>
+          <w:b/>
+        </w:rPr>
+        <w:t>real interest rate parity</w:t>
+      </w:r>
+      <w:r>
+        <w:t>, real interest rates are assumed to converge across different markets:</w:t>
+      </w:r>
+    </w:p>
+    <w:p>
+      <w:r>
         <w:t>R</w:t>
       </w:r>
       <w:r>
         <w:rPr>
-          <w:rFonts w:hint="eastAsia"/>
           <w:vertAlign w:val="subscript"/>
         </w:rPr>
-        <w:t>real</w:t>
-      </w:r>
-      <w:proofErr w:type="spellEnd"/>
-      <w:r>
-        <w:rPr>
-          <w:rFonts w:hint="eastAsia"/>
-        </w:rPr>
-        <w:t xml:space="preserve"> + </w:t>
-      </w:r>
-      <w:proofErr w:type="gramStart"/>
-      <w:r>
-        <w:rPr>
-          <w:rFonts w:hint="eastAsia"/>
-        </w:rPr>
-        <w:t>E(</w:t>
-      </w:r>
-      <w:proofErr w:type="gramEnd"/>
-      <w:r>
-        <w:rPr>
-          <w:rFonts w:hint="eastAsia"/>
-        </w:rPr>
-        <w:t>inflation)</w:t>
-      </w:r>
-    </w:p>
-    <w:p>
-      <w:r>
-        <w:t xml:space="preserve">Under </w:t>
-      </w:r>
-      <w:r>
-        <w:rPr>
-          <w:b/>
-        </w:rPr>
-        <w:t>real interest rate parity</w:t>
-      </w:r>
-      <w:r>
-        <w:t>, real interest rates are assumed to converge across different markets:</w:t>
-      </w:r>
-    </w:p>
-    <w:p>
-      <w:proofErr w:type="spellStart"/>
-      <w:r>
-        <w:t>R</w:t>
+        <w:t>nominalA</w:t>
+      </w:r>
+      <w:r>
+        <w:t xml:space="preserve"> – R</w:t>
       </w:r>
       <w:r>
         <w:rPr>
           <w:vertAlign w:val="subscript"/>
         </w:rPr>
-        <w:t>nominalA</w:t>
-      </w:r>
-      <w:proofErr w:type="spellEnd"/>
-      <w:r>
-        <w:t xml:space="preserve"> – </w:t>
-      </w:r>
-      <w:proofErr w:type="spellStart"/>
-      <w:r>
-        <w:t>R</w:t>
+        <w:t>nominalB</w:t>
+      </w:r>
+      <w:r>
+        <w:t xml:space="preserve"> = E(inflation</w:t>
       </w:r>
       <w:r>
         <w:rPr>
           <w:vertAlign w:val="subscript"/>
         </w:rPr>
-        <w:t>nominalB</w:t>
-      </w:r>
-      <w:proofErr w:type="spellEnd"/>
-      <w:r>
-        <w:t xml:space="preserve"> = </w:t>
-      </w:r>
-      <w:proofErr w:type="gramStart"/>
-      <w:r>
-        <w:t>E(</w:t>
-      </w:r>
-      <w:proofErr w:type="spellStart"/>
-      <w:proofErr w:type="gramEnd"/>
-      <w:r>
-        <w:t>inflation</w:t>
+        <w:t>A</w:t>
+      </w:r>
+      <w:r>
+        <w:t>) – E(inflation</w:t>
       </w:r>
       <w:r>
         <w:rPr>
           <w:vertAlign w:val="subscript"/>
         </w:rPr>
-        <w:t>A</w:t>
-      </w:r>
-      <w:proofErr w:type="spellEnd"/>
-      <w:r>
-        <w:t>) – E(</w:t>
-      </w:r>
-      <w:proofErr w:type="spellStart"/>
-      <w:r>
-        <w:t>inflation</w:t>
-      </w:r>
-      <w:r>
-        <w:rPr>
-          <w:vertAlign w:val="subscript"/>
-        </w:rPr>
         <w:t>B</w:t>
       </w:r>
-      <w:proofErr w:type="spellEnd"/>
       <w:r>
         <w:t>)</w:t>
       </w:r>
@@ -11775,11 +11375,7 @@
         <w:t>A/B</w:t>
       </w:r>
       <w:r>
-        <w:t xml:space="preserve"> = </w:t>
-      </w:r>
-      <w:proofErr w:type="spellStart"/>
-      <w:r>
-        <w:t>Inflation</w:t>
+        <w:t xml:space="preserve"> = Inflation</w:t>
       </w:r>
       <w:r>
         <w:rPr>
@@ -11787,13 +11383,8 @@
         </w:rPr>
         <w:t>A</w:t>
       </w:r>
-      <w:proofErr w:type="spellEnd"/>
-      <w:r>
-        <w:t xml:space="preserve"> - </w:t>
-      </w:r>
-      <w:proofErr w:type="spellStart"/>
-      <w:r>
-        <w:t>Inflation</w:t>
+      <w:r>
+        <w:t xml:space="preserve"> - Inflation</w:t>
       </w:r>
       <w:r>
         <w:rPr>
@@ -11801,7 +11392,6 @@
         </w:rPr>
         <w:t>B</w:t>
       </w:r>
-      <w:proofErr w:type="spellEnd"/>
     </w:p>
     <w:p/>
     <w:p>
@@ -11942,21 +11532,7 @@
         <w:rPr>
           <w:rFonts w:hint="eastAsia"/>
         </w:rPr>
-        <w:t xml:space="preserve">Real Exchange Rate = </w:t>
-      </w:r>
-      <w:proofErr w:type="gramStart"/>
-      <w:r>
-        <w:rPr>
-          <w:rFonts w:hint="eastAsia"/>
-        </w:rPr>
-        <w:t>St[</w:t>
-      </w:r>
-      <w:proofErr w:type="gramEnd"/>
-      <w:r>
-        <w:rPr>
-          <w:rFonts w:hint="eastAsia"/>
-        </w:rPr>
-        <w:t>CPI</w:t>
+        <w:t>Real Exchange Rate = St[CPI</w:t>
       </w:r>
       <w:r>
         <w:rPr>
@@ -11988,15 +11564,7 @@
     <w:p/>
     <w:p>
       <w:r>
-        <w:t>If relative PPP holds, %</w:t>
-      </w:r>
-      <w:proofErr w:type="gramStart"/>
-      <w:r>
-        <w:t>Real(</w:t>
-      </w:r>
-      <w:proofErr w:type="gramEnd"/>
-      <w:r>
-        <w:t>A/B) = 0, called long-term equilibrium real exchange rate.</w:t>
+        <w:t>If relative PPP holds, %Real(A/B) = 0, called long-term equilibrium real exchange rate.</w:t>
       </w:r>
     </w:p>
     <w:p>
@@ -12023,19 +11591,11 @@
       </w:r>
     </w:p>
     <w:p>
-      <w:proofErr w:type="gramStart"/>
-      <w:r>
-        <w:rPr>
-          <w:rFonts w:hint="eastAsia"/>
-        </w:rPr>
-        <w:t>current</w:t>
-      </w:r>
-      <w:proofErr w:type="gramEnd"/>
-      <w:r>
-        <w:rPr>
-          <w:rFonts w:hint="eastAsia"/>
-        </w:rPr>
-        <w:t xml:space="preserve"> </w:t>
+      <w:r>
+        <w:rPr>
+          <w:rFonts w:hint="eastAsia"/>
+        </w:rPr>
+        <w:t xml:space="preserve">current </w:t>
       </w:r>
       <w:r>
         <w:t>account + financial account + official reserve account = 0</w:t>
@@ -12176,13 +11736,8 @@
       </w:r>
     </w:p>
     <w:p>
-      <w:proofErr w:type="gramStart"/>
-      <w:r>
-        <w:t>real</w:t>
-      </w:r>
-      <w:proofErr w:type="gramEnd"/>
-      <w:r>
-        <w:t xml:space="preserve"> exchange rate (A/B) = equilibrium real exchange rate (A/B)</w:t>
+      <w:r>
+        <w:t>real exchange rate (A/B) = equilibrium real exchange rate (A/B)</w:t>
       </w:r>
     </w:p>
     <w:p>
@@ -12207,11 +11762,7 @@
         <w:t xml:space="preserve"> </w:t>
       </w:r>
       <w:r>
-        <w:t xml:space="preserve">+ (real interest </w:t>
-      </w:r>
-      <w:proofErr w:type="spellStart"/>
-      <w:r>
-        <w:t>rate</w:t>
+        <w:t>+ (real interest rate</w:t>
       </w:r>
       <w:r>
         <w:rPr>
@@ -12219,13 +11770,8 @@
         </w:rPr>
         <w:t>B</w:t>
       </w:r>
-      <w:proofErr w:type="spellEnd"/>
-      <w:r>
-        <w:t xml:space="preserve"> - real interest </w:t>
-      </w:r>
-      <w:proofErr w:type="spellStart"/>
-      <w:r>
-        <w:t>rate</w:t>
+      <w:r>
+        <w:t xml:space="preserve"> - real interest rate</w:t>
       </w:r>
       <w:r>
         <w:rPr>
@@ -12233,7 +11779,6 @@
         </w:rPr>
         <w:t>A</w:t>
       </w:r>
-      <w:proofErr w:type="spellEnd"/>
       <w:r>
         <w:t>)</w:t>
       </w:r>
@@ -12260,11 +11805,7 @@
         <w:t xml:space="preserve"> </w:t>
       </w:r>
       <w:r>
-        <w:t xml:space="preserve">- (risk </w:t>
-      </w:r>
-      <w:proofErr w:type="spellStart"/>
-      <w:r>
-        <w:t>premium</w:t>
+        <w:t>- (risk premium</w:t>
       </w:r>
       <w:r>
         <w:rPr>
@@ -12272,13 +11813,8 @@
         </w:rPr>
         <w:t>B</w:t>
       </w:r>
-      <w:proofErr w:type="spellEnd"/>
-      <w:r>
-        <w:t xml:space="preserve"> – risk </w:t>
-      </w:r>
-      <w:proofErr w:type="spellStart"/>
-      <w:r>
-        <w:t>premium</w:t>
+      <w:r>
+        <w:t xml:space="preserve"> – risk premium</w:t>
       </w:r>
       <w:r>
         <w:rPr>
@@ -12286,7 +11822,6 @@
         </w:rPr>
         <w:t>A</w:t>
       </w:r>
-      <w:proofErr w:type="spellEnd"/>
       <w:r>
         <w:t>)</w:t>
       </w:r>
@@ -12305,11 +11840,7 @@
     </w:p>
     <w:p>
       <w:r>
-        <w:t xml:space="preserve">R = </w:t>
-      </w:r>
-      <w:proofErr w:type="spellStart"/>
-      <w:r>
-        <w:t>r</w:t>
+        <w:t>R = r</w:t>
       </w:r>
       <w:r>
         <w:rPr>
@@ -12317,17 +11848,8 @@
         </w:rPr>
         <w:t>n</w:t>
       </w:r>
-      <w:proofErr w:type="spellEnd"/>
-      <w:r>
-        <w:t xml:space="preserve"> + π + </w:t>
-      </w:r>
-      <w:proofErr w:type="gramStart"/>
-      <w:r>
-        <w:t>α(</w:t>
-      </w:r>
-      <w:proofErr w:type="gramEnd"/>
-      <w:r>
-        <w:t>π –π*) + β(y-y*)</w:t>
+      <w:r>
+        <w:t xml:space="preserve"> + π + α(π –π*) + β(y-y*)</w:t>
       </w:r>
     </w:p>
     <w:p>
@@ -12340,8 +11862,6 @@
       </w:r>
     </w:p>
     <w:p>
-      <w:proofErr w:type="spellStart"/>
-      <w:proofErr w:type="gramStart"/>
       <w:r>
         <w:t>r</w:t>
       </w:r>
@@ -12351,8 +11871,6 @@
         </w:rPr>
         <w:t>n</w:t>
       </w:r>
-      <w:proofErr w:type="spellEnd"/>
-      <w:proofErr w:type="gramEnd"/>
       <w:r>
         <w:tab/>
         <w:t>= Neutral real policy interest rate</w:t>
@@ -12369,13 +11887,8 @@
       </w:r>
     </w:p>
     <w:p>
-      <w:proofErr w:type="gramStart"/>
-      <w:r>
-        <w:t>π</w:t>
-      </w:r>
-      <w:proofErr w:type="gramEnd"/>
-      <w:r>
-        <w:t>*</w:t>
+      <w:r>
+        <w:t>π*</w:t>
       </w:r>
       <w:r>
         <w:tab/>
@@ -12392,13 +11905,8 @@
       </w:r>
     </w:p>
     <w:p>
-      <w:proofErr w:type="gramStart"/>
-      <w:r>
-        <w:t>y</w:t>
-      </w:r>
-      <w:proofErr w:type="gramEnd"/>
-      <w:r>
-        <w:t>*</w:t>
+      <w:r>
+        <w:t>y*</w:t>
       </w:r>
       <w:r>
         <w:tab/>
@@ -12406,13 +11914,8 @@
       </w:r>
     </w:p>
     <w:p>
-      <w:proofErr w:type="gramStart"/>
-      <w:r>
-        <w:t>α</w:t>
-      </w:r>
-      <w:proofErr w:type="gramEnd"/>
-      <w:r>
-        <w:t>,</w:t>
+      <w:r>
+        <w:t>α,</w:t>
       </w:r>
       <w:r>
         <w:t xml:space="preserve"> </w:t>
@@ -12433,11 +11936,7 @@
         <w:t xml:space="preserve"> </w:t>
       </w:r>
       <w:r>
-        <w:t xml:space="preserve">π = </w:t>
-      </w:r>
-      <w:proofErr w:type="spellStart"/>
-      <w:r>
-        <w:t>r</w:t>
+        <w:t>π = r</w:t>
       </w:r>
       <w:r>
         <w:rPr>
@@ -12445,17 +11944,8 @@
         </w:rPr>
         <w:t>n</w:t>
       </w:r>
-      <w:proofErr w:type="spellEnd"/>
-      <w:r>
-        <w:t xml:space="preserve"> + </w:t>
-      </w:r>
-      <w:proofErr w:type="gramStart"/>
-      <w:r>
-        <w:t>α(</w:t>
-      </w:r>
-      <w:proofErr w:type="gramEnd"/>
-      <w:r>
-        <w:t>π –π*) + β(y-y*)</w:t>
+      <w:r>
+        <w:t xml:space="preserve"> + α(π –π*) + β(y-y*)</w:t>
       </w:r>
     </w:p>
     <w:p>
@@ -12499,15 +11989,7 @@
       </w:r>
       <w:r>
         <w:tab/>
-        <w:t xml:space="preserve">  </w:t>
-      </w:r>
-      <w:proofErr w:type="gramStart"/>
-      <w:r>
-        <w:t>α[</w:t>
-      </w:r>
-      <w:proofErr w:type="gramEnd"/>
-      <w:r>
-        <w:t>Difference in inflation gap(B-A)] +</w:t>
+        <w:t xml:space="preserve">  α[Difference in inflation gap(B-A)] +</w:t>
       </w:r>
     </w:p>
     <w:p>
@@ -12525,15 +12007,7 @@
       </w:r>
       <w:r>
         <w:tab/>
-        <w:t xml:space="preserve">  </w:t>
-      </w:r>
-      <w:proofErr w:type="gramStart"/>
-      <w:r>
-        <w:t>β[</w:t>
-      </w:r>
-      <w:proofErr w:type="gramEnd"/>
-      <w:r>
-        <w:t>Difference in output gap(B-A)] –</w:t>
+        <w:t xml:space="preserve">  β[Difference in output gap(B-A)] –</w:t>
       </w:r>
     </w:p>
     <w:p>
@@ -12551,19 +12025,7 @@
       </w:r>
       <w:r>
         <w:tab/>
-        <w:t xml:space="preserve">  (</w:t>
-      </w:r>
-      <w:proofErr w:type="gramStart"/>
-      <w:r>
-        <w:t>risk</w:t>
-      </w:r>
-      <w:proofErr w:type="gramEnd"/>
-      <w:r>
-        <w:t xml:space="preserve"> </w:t>
-      </w:r>
-      <w:proofErr w:type="spellStart"/>
-      <w:r>
-        <w:t>premium</w:t>
+        <w:t xml:space="preserve">  (risk premium</w:t>
       </w:r>
       <w:r>
         <w:rPr>
@@ -12571,13 +12033,8 @@
         </w:rPr>
         <w:t>B</w:t>
       </w:r>
-      <w:proofErr w:type="spellEnd"/>
-      <w:r>
-        <w:t xml:space="preserve"> – risk </w:t>
-      </w:r>
-      <w:proofErr w:type="spellStart"/>
-      <w:r>
-        <w:t>premium</w:t>
+      <w:r>
+        <w:t xml:space="preserve"> – risk premium</w:t>
       </w:r>
       <w:r>
         <w:rPr>
@@ -12585,7 +12042,6 @@
         </w:rPr>
         <w:t>A</w:t>
       </w:r>
-      <w:proofErr w:type="spellEnd"/>
       <w:r>
         <w:t>)</w:t>
       </w:r>
@@ -13607,19 +13063,11 @@
       </w:r>
     </w:p>
     <w:p>
-      <w:proofErr w:type="gramStart"/>
-      <w:r>
-        <w:rPr>
-          <w:rFonts w:hint="eastAsia"/>
-        </w:rPr>
-        <w:t>growth</w:t>
-      </w:r>
-      <w:proofErr w:type="gramEnd"/>
-      <w:r>
-        <w:rPr>
-          <w:rFonts w:hint="eastAsia"/>
-        </w:rPr>
-        <w:t xml:space="preserve"> </w:t>
+      <w:r>
+        <w:rPr>
+          <w:rFonts w:hint="eastAsia"/>
+        </w:rPr>
+        <w:t xml:space="preserve">growth </w:t>
       </w:r>
       <w:r>
         <w:t xml:space="preserve">rate in potential GDP = long-term growth rate of labor force + </w:t>
@@ -13629,13 +13077,8 @@
       <w:pPr>
         <w:ind w:left="2100" w:firstLineChars="250" w:firstLine="525"/>
       </w:pPr>
-      <w:proofErr w:type="gramStart"/>
-      <w:r>
-        <w:t>long-term</w:t>
-      </w:r>
-      <w:proofErr w:type="gramEnd"/>
-      <w:r>
-        <w:t xml:space="preserve"> growth rate in labor productivity</w:t>
+      <w:r>
+        <w:t>long-term growth rate in labor productivity</w:t>
       </w:r>
     </w:p>
     <w:p>
@@ -13892,13 +13335,8 @@
         <w:pStyle w:val="ListParagraph"/>
         <w:ind w:left="420" w:firstLineChars="0" w:firstLine="0"/>
       </w:pPr>
-      <w:proofErr w:type="gramStart"/>
-      <w:r>
-        <w:t>g</w:t>
-      </w:r>
-      <w:proofErr w:type="gramEnd"/>
-      <w:r>
-        <w:t>* = θ / (1 – α)</w:t>
+      <w:r>
+        <w:t>g* = θ / (1 – α)</w:t>
       </w:r>
       <w:r>
         <w:tab/>
@@ -13919,30 +13357,12 @@
         </w:rPr>
         <w:t xml:space="preserve">Assume </w:t>
       </w:r>
-      <w:proofErr w:type="spellStart"/>
-      <w:r>
-        <w:t>Δy</w:t>
-      </w:r>
-      <w:proofErr w:type="spellEnd"/>
-      <w:r>
-        <w:t>/y=</w:t>
-      </w:r>
-      <w:proofErr w:type="spellStart"/>
-      <w:r>
-        <w:t>Δk</w:t>
-      </w:r>
-      <w:proofErr w:type="spellEnd"/>
-      <w:r>
-        <w:t>/</w:t>
-      </w:r>
-      <w:proofErr w:type="spellStart"/>
-      <w:r>
-        <w:t>k</w:t>
+      <w:r>
+        <w:t>Δy/y=Δk/k</w:t>
       </w:r>
       <w:r>
         <w:t>H</w:t>
       </w:r>
-      <w:proofErr w:type="spellEnd"/>
     </w:p>
     <w:p>
       <w:pPr>
@@ -14670,7 +14090,7 @@
               <w:widowControl/>
               <w:jc w:val="left"/>
               <w:rPr>
-                <w:rFonts w:ascii="SimSun" w:eastAsia="SimSun" w:hAnsi="SimSun" w:cs="SimSun"/>
+                <w:rFonts w:ascii="宋体" w:eastAsia="宋体" w:hAnsi="宋体" w:cs="宋体"/>
                 <w:color w:val="000000"/>
                 <w:kern w:val="0"/>
                 <w:sz w:val="22"/>
@@ -14678,7 +14098,7 @@
             </w:pPr>
             <w:r>
               <w:rPr>
-                <w:rFonts w:ascii="SimSun" w:eastAsia="SimSun" w:hAnsi="SimSun" w:cs="SimSun" w:hint="eastAsia"/>
+                <w:rFonts w:ascii="宋体" w:eastAsia="宋体" w:hAnsi="宋体" w:cs="宋体" w:hint="eastAsia"/>
                 <w:color w:val="000000"/>
                 <w:kern w:val="0"/>
                 <w:sz w:val="22"/>
@@ -14706,7 +14126,7 @@
               <w:widowControl/>
               <w:jc w:val="left"/>
               <w:rPr>
-                <w:rFonts w:ascii="SimSun" w:eastAsia="SimSun" w:hAnsi="SimSun" w:cs="SimSun"/>
+                <w:rFonts w:ascii="宋体" w:eastAsia="宋体" w:hAnsi="宋体" w:cs="宋体"/>
                 <w:color w:val="000000"/>
                 <w:kern w:val="0"/>
                 <w:sz w:val="22"/>
@@ -14714,7 +14134,7 @@
             </w:pPr>
             <w:r>
               <w:rPr>
-                <w:rFonts w:ascii="SimSun" w:eastAsia="SimSun" w:hAnsi="SimSun" w:cs="SimSun" w:hint="eastAsia"/>
+                <w:rFonts w:ascii="宋体" w:eastAsia="宋体" w:hAnsi="宋体" w:cs="宋体" w:hint="eastAsia"/>
                 <w:color w:val="000000"/>
                 <w:kern w:val="0"/>
                 <w:sz w:val="22"/>
@@ -14742,7 +14162,7 @@
               <w:widowControl/>
               <w:jc w:val="left"/>
               <w:rPr>
-                <w:rFonts w:ascii="SimSun" w:eastAsia="SimSun" w:hAnsi="SimSun" w:cs="SimSun"/>
+                <w:rFonts w:ascii="宋体" w:eastAsia="宋体" w:hAnsi="宋体" w:cs="宋体"/>
                 <w:color w:val="000000"/>
                 <w:kern w:val="0"/>
                 <w:sz w:val="22"/>
@@ -14750,7 +14170,7 @@
             </w:pPr>
             <w:r>
               <w:rPr>
-                <w:rFonts w:ascii="SimSun" w:eastAsia="SimSun" w:hAnsi="SimSun" w:cs="SimSun" w:hint="eastAsia"/>
+                <w:rFonts w:ascii="宋体" w:eastAsia="宋体" w:hAnsi="宋体" w:cs="宋体" w:hint="eastAsia"/>
                 <w:color w:val="000000"/>
                 <w:kern w:val="0"/>
                 <w:sz w:val="22"/>
@@ -14778,7 +14198,7 @@
               <w:widowControl/>
               <w:jc w:val="left"/>
               <w:rPr>
-                <w:rFonts w:ascii="SimSun" w:eastAsia="SimSun" w:hAnsi="SimSun" w:cs="SimSun"/>
+                <w:rFonts w:ascii="宋体" w:eastAsia="宋体" w:hAnsi="宋体" w:cs="宋体"/>
                 <w:color w:val="000000"/>
                 <w:kern w:val="0"/>
                 <w:sz w:val="22"/>
@@ -14786,7 +14206,7 @@
             </w:pPr>
             <w:r>
               <w:rPr>
-                <w:rFonts w:ascii="SimSun" w:eastAsia="SimSun" w:hAnsi="SimSun" w:cs="SimSun" w:hint="eastAsia"/>
+                <w:rFonts w:ascii="宋体" w:eastAsia="宋体" w:hAnsi="宋体" w:cs="宋体" w:hint="eastAsia"/>
                 <w:color w:val="000000"/>
                 <w:kern w:val="0"/>
                 <w:sz w:val="22"/>
@@ -14819,7 +14239,7 @@
               <w:widowControl/>
               <w:jc w:val="left"/>
               <w:rPr>
-                <w:rFonts w:ascii="SimSun" w:eastAsia="SimSun" w:hAnsi="SimSun" w:cs="SimSun"/>
+                <w:rFonts w:ascii="宋体" w:eastAsia="宋体" w:hAnsi="宋体" w:cs="宋体"/>
                 <w:color w:val="000000"/>
                 <w:kern w:val="0"/>
                 <w:sz w:val="22"/>
@@ -14827,7 +14247,7 @@
             </w:pPr>
             <w:r>
               <w:rPr>
-                <w:rFonts w:ascii="SimSun" w:eastAsia="SimSun" w:hAnsi="SimSun" w:cs="SimSun" w:hint="eastAsia"/>
+                <w:rFonts w:ascii="宋体" w:eastAsia="宋体" w:hAnsi="宋体" w:cs="宋体" w:hint="eastAsia"/>
                 <w:color w:val="000000"/>
                 <w:kern w:val="0"/>
                 <w:sz w:val="22"/>
@@ -14855,7 +14275,7 @@
               <w:widowControl/>
               <w:jc w:val="left"/>
               <w:rPr>
-                <w:rFonts w:ascii="SimSun" w:eastAsia="SimSun" w:hAnsi="SimSun" w:cs="SimSun"/>
+                <w:rFonts w:ascii="宋体" w:eastAsia="宋体" w:hAnsi="宋体" w:cs="宋体"/>
                 <w:color w:val="000000"/>
                 <w:kern w:val="0"/>
                 <w:sz w:val="22"/>
@@ -14863,7 +14283,7 @@
             </w:pPr>
             <w:r>
               <w:rPr>
-                <w:rFonts w:ascii="SimSun" w:eastAsia="SimSun" w:hAnsi="SimSun" w:cs="SimSun" w:hint="eastAsia"/>
+                <w:rFonts w:ascii="宋体" w:eastAsia="宋体" w:hAnsi="宋体" w:cs="宋体" w:hint="eastAsia"/>
                 <w:color w:val="000000"/>
                 <w:kern w:val="0"/>
                 <w:sz w:val="22"/>
@@ -14891,7 +14311,7 @@
               <w:widowControl/>
               <w:jc w:val="left"/>
               <w:rPr>
-                <w:rFonts w:ascii="SimSun" w:eastAsia="SimSun" w:hAnsi="SimSun" w:cs="SimSun"/>
+                <w:rFonts w:ascii="宋体" w:eastAsia="宋体" w:hAnsi="宋体" w:cs="宋体"/>
                 <w:color w:val="000000"/>
                 <w:kern w:val="0"/>
                 <w:sz w:val="22"/>
@@ -14899,7 +14319,7 @@
             </w:pPr>
             <w:r>
               <w:rPr>
-                <w:rFonts w:ascii="SimSun" w:eastAsia="SimSun" w:hAnsi="SimSun" w:cs="SimSun" w:hint="eastAsia"/>
+                <w:rFonts w:ascii="宋体" w:eastAsia="宋体" w:hAnsi="宋体" w:cs="宋体" w:hint="eastAsia"/>
                 <w:color w:val="000000"/>
                 <w:kern w:val="0"/>
                 <w:sz w:val="22"/>
@@ -14927,7 +14347,7 @@
               <w:widowControl/>
               <w:jc w:val="left"/>
               <w:rPr>
-                <w:rFonts w:ascii="SimSun" w:eastAsia="SimSun" w:hAnsi="SimSun" w:cs="SimSun"/>
+                <w:rFonts w:ascii="宋体" w:eastAsia="宋体" w:hAnsi="宋体" w:cs="宋体"/>
                 <w:color w:val="000000"/>
                 <w:kern w:val="0"/>
                 <w:sz w:val="22"/>
@@ -14986,7 +14406,7 @@
               <w:widowControl/>
               <w:jc w:val="left"/>
               <w:rPr>
-                <w:rFonts w:ascii="SimSun" w:eastAsia="SimSun" w:hAnsi="SimSun" w:cs="SimSun"/>
+                <w:rFonts w:ascii="宋体" w:eastAsia="宋体" w:hAnsi="宋体" w:cs="宋体"/>
                 <w:color w:val="000000"/>
                 <w:kern w:val="0"/>
                 <w:sz w:val="22"/>
@@ -14994,7 +14414,7 @@
             </w:pPr>
             <w:r>
               <w:rPr>
-                <w:rFonts w:ascii="SimSun" w:eastAsia="SimSun" w:hAnsi="SimSun" w:cs="SimSun" w:hint="eastAsia"/>
+                <w:rFonts w:ascii="宋体" w:eastAsia="宋体" w:hAnsi="宋体" w:cs="宋体" w:hint="eastAsia"/>
                 <w:color w:val="000000"/>
                 <w:kern w:val="0"/>
                 <w:sz w:val="22"/>
@@ -15022,7 +14442,7 @@
               <w:widowControl/>
               <w:jc w:val="left"/>
               <w:rPr>
-                <w:rFonts w:ascii="SimSun" w:eastAsia="SimSun" w:hAnsi="SimSun" w:cs="SimSun"/>
+                <w:rFonts w:ascii="宋体" w:eastAsia="宋体" w:hAnsi="宋体" w:cs="宋体"/>
                 <w:color w:val="000000"/>
                 <w:kern w:val="0"/>
                 <w:sz w:val="22"/>
@@ -15030,7 +14450,7 @@
             </w:pPr>
             <w:r>
               <w:rPr>
-                <w:rFonts w:ascii="SimSun" w:eastAsia="SimSun" w:hAnsi="SimSun" w:cs="SimSun" w:hint="eastAsia"/>
+                <w:rFonts w:ascii="宋体" w:eastAsia="宋体" w:hAnsi="宋体" w:cs="宋体" w:hint="eastAsia"/>
                 <w:color w:val="000000"/>
                 <w:kern w:val="0"/>
                 <w:sz w:val="22"/>
@@ -15058,7 +14478,7 @@
               <w:widowControl/>
               <w:jc w:val="left"/>
               <w:rPr>
-                <w:rFonts w:ascii="SimSun" w:eastAsia="SimSun" w:hAnsi="SimSun" w:cs="SimSun"/>
+                <w:rFonts w:ascii="宋体" w:eastAsia="宋体" w:hAnsi="宋体" w:cs="宋体"/>
                 <w:color w:val="000000"/>
                 <w:kern w:val="0"/>
                 <w:sz w:val="22"/>
@@ -15066,7 +14486,7 @@
             </w:pPr>
             <w:r>
               <w:rPr>
-                <w:rFonts w:ascii="SimSun" w:eastAsia="SimSun" w:hAnsi="SimSun" w:cs="SimSun" w:hint="eastAsia"/>
+                <w:rFonts w:ascii="宋体" w:eastAsia="宋体" w:hAnsi="宋体" w:cs="宋体" w:hint="eastAsia"/>
                 <w:color w:val="000000"/>
                 <w:kern w:val="0"/>
                 <w:sz w:val="22"/>
@@ -15075,7 +14495,7 @@
             </w:r>
             <w:r>
               <w:rPr>
-                <w:rFonts w:ascii="SimSun" w:eastAsia="SimSun" w:hAnsi="SimSun" w:cs="SimSun"/>
+                <w:rFonts w:ascii="宋体" w:eastAsia="宋体" w:hAnsi="宋体" w:cs="宋体"/>
                 <w:color w:val="000000"/>
                 <w:kern w:val="0"/>
                 <w:sz w:val="22"/>
@@ -15486,15 +14906,7 @@
         <w:t>From the lessee</w:t>
       </w:r>
       <w:r>
-        <w:t xml:space="preserve">’s perspective, principal is a financing outflow. From the lessor’s perspective, principal is </w:t>
-      </w:r>
-      <w:proofErr w:type="gramStart"/>
-      <w:r>
-        <w:t>a</w:t>
-      </w:r>
-      <w:proofErr w:type="gramEnd"/>
-      <w:r>
-        <w:t xml:space="preserve"> investing inflow.</w:t>
+        <w:t>’s perspective, principal is a financing outflow. From the lessor’s perspective, principal is a investing inflow.</w:t>
       </w:r>
     </w:p>
     <w:p/>
@@ -16523,13 +15935,7 @@
         <w:t>If the carrying value of the investment is greater than its fair value, the investment account is reduced to fair value.</w:t>
       </w:r>
     </w:p>
-    <w:p>
-      <w:pPr>
-        <w:rPr>
-          <w:rFonts w:hint="eastAsia"/>
-        </w:rPr>
-      </w:pPr>
-    </w:p>
+    <w:p/>
     <w:p>
       <w:r>
         <w:t>Transactions with the investee</w:t>
@@ -16762,8 +16168,6 @@
       </w:r>
     </w:p>
     <w:p>
-      <w:bookmarkStart w:id="0" w:name="_GoBack"/>
-      <w:bookmarkEnd w:id="0"/>
       <w:r>
         <w:rPr>
           <w:rFonts w:hint="eastAsia"/>
@@ -17117,6 +16521,1134 @@
     <w:p>
       <w:r>
         <w:t>* If minority interest is classified as equity; otherwise, both methods result in the same equity.</w:t>
+      </w:r>
+    </w:p>
+    <w:p/>
+    <w:p>
+      <w:pPr>
+        <w:pStyle w:val="Level2"/>
+        <w:rPr>
+          <w:rFonts w:hint="eastAsia"/>
+        </w:rPr>
+      </w:pPr>
+      <w:r>
+        <w:rPr>
+          <w:rFonts w:hint="eastAsia"/>
+        </w:rPr>
+        <w:t>Employee Compensation: Post-Employment and Share-Ba</w:t>
+      </w:r>
+      <w:r>
+        <w:t>s</w:t>
+      </w:r>
+      <w:r>
+        <w:rPr>
+          <w:rFonts w:hint="eastAsia"/>
+        </w:rPr>
+        <w:t>ed</w:t>
+      </w:r>
+    </w:p>
+    <w:p>
+      <w:pPr>
+        <w:pStyle w:val="Level3"/>
+        <w:numPr>
+          <w:ilvl w:val="2"/>
+          <w:numId w:val="55"/>
+        </w:numPr>
+        <w:spacing w:after="156"/>
+      </w:pPr>
+      <w:r>
+        <w:rPr>
+          <w:rFonts w:hint="eastAsia"/>
+        </w:rPr>
+        <w:t xml:space="preserve">Explain and calculate measures of a defined </w:t>
+      </w:r>
+      <w:r>
+        <w:t>b</w:t>
+      </w:r>
+      <w:r>
+        <w:rPr>
+          <w:rFonts w:hint="eastAsia"/>
+        </w:rPr>
+        <w:t>enefit pension obl</w:t>
+      </w:r>
+      <w:r>
+        <w:t>igation and net pension liability.</w:t>
+      </w:r>
+    </w:p>
+    <w:p/>
+    <w:p/>
+    <w:p>
+      <w:pPr>
+        <w:rPr>
+          <w:rFonts w:hint="eastAsia"/>
+        </w:rPr>
+      </w:pPr>
+    </w:p>
+    <w:tbl>
+      <w:tblPr>
+        <w:tblStyle w:val="TableGrid"/>
+        <w:tblW w:w="0" w:type="auto"/>
+        <w:tblLook w:val="04A0" w:firstRow="1" w:lastRow="0" w:firstColumn="1" w:lastColumn="0" w:noHBand="0" w:noVBand="1"/>
+      </w:tblPr>
+      <w:tblGrid>
+        <w:gridCol w:w="4148"/>
+        <w:gridCol w:w="4148"/>
+      </w:tblGrid>
+      <w:tr>
+        <w:tc>
+          <w:tcPr>
+            <w:tcW w:w="4148" w:type="dxa"/>
+          </w:tcPr>
+          <w:p>
+            <w:pPr>
+              <w:rPr>
+                <w:rFonts w:hint="eastAsia"/>
+              </w:rPr>
+            </w:pPr>
+            <w:r>
+              <w:rPr>
+                <w:rFonts w:hint="eastAsia"/>
+              </w:rPr>
+              <w:lastRenderedPageBreak/>
+              <w:t>Plan Assets</w:t>
+            </w:r>
+          </w:p>
+        </w:tc>
+        <w:tc>
+          <w:tcPr>
+            <w:tcW w:w="4148" w:type="dxa"/>
+          </w:tcPr>
+          <w:p>
+            <w:pPr>
+              <w:rPr>
+                <w:rFonts w:hint="eastAsia"/>
+              </w:rPr>
+            </w:pPr>
+            <w:r>
+              <w:rPr>
+                <w:rFonts w:hint="eastAsia"/>
+              </w:rPr>
+              <w:t>PBO</w:t>
+            </w:r>
+          </w:p>
+        </w:tc>
+      </w:tr>
+      <w:tr>
+        <w:tc>
+          <w:tcPr>
+            <w:tcW w:w="4148" w:type="dxa"/>
+          </w:tcPr>
+          <w:p>
+            <w:pPr>
+              <w:rPr>
+                <w:rFonts w:hint="eastAsia"/>
+              </w:rPr>
+            </w:pPr>
+            <w:r>
+              <w:rPr>
+                <w:rFonts w:hint="eastAsia"/>
+              </w:rPr>
+              <w:t>Fair value at the beginning of the year</w:t>
+            </w:r>
+          </w:p>
+        </w:tc>
+        <w:tc>
+          <w:tcPr>
+            <w:tcW w:w="4148" w:type="dxa"/>
+          </w:tcPr>
+          <w:p>
+            <w:pPr>
+              <w:rPr>
+                <w:rFonts w:hint="eastAsia"/>
+              </w:rPr>
+            </w:pPr>
+            <w:r>
+              <w:t>PBO at the beginning of the year</w:t>
+            </w:r>
+          </w:p>
+        </w:tc>
+      </w:tr>
+      <w:tr>
+        <w:tc>
+          <w:tcPr>
+            <w:tcW w:w="4148" w:type="dxa"/>
+          </w:tcPr>
+          <w:p>
+            <w:pPr>
+              <w:rPr>
+                <w:rFonts w:hint="eastAsia"/>
+              </w:rPr>
+            </w:pPr>
+            <w:r>
+              <w:rPr>
+                <w:rFonts w:hint="eastAsia"/>
+              </w:rPr>
+              <w:t>+ Contributions</w:t>
+            </w:r>
+          </w:p>
+        </w:tc>
+        <w:tc>
+          <w:tcPr>
+            <w:tcW w:w="4148" w:type="dxa"/>
+          </w:tcPr>
+          <w:p>
+            <w:pPr>
+              <w:rPr>
+                <w:rFonts w:hint="eastAsia"/>
+              </w:rPr>
+            </w:pPr>
+            <w:r>
+              <w:rPr>
+                <w:rFonts w:hint="eastAsia"/>
+              </w:rPr>
+              <w:t>+ Current service cost</w:t>
+            </w:r>
+          </w:p>
+        </w:tc>
+      </w:tr>
+      <w:tr>
+        <w:tc>
+          <w:tcPr>
+            <w:tcW w:w="4148" w:type="dxa"/>
+          </w:tcPr>
+          <w:p>
+            <w:pPr>
+              <w:rPr>
+                <w:rFonts w:hint="eastAsia"/>
+              </w:rPr>
+            </w:pPr>
+            <w:r>
+              <w:rPr>
+                <w:rFonts w:hint="eastAsia"/>
+              </w:rPr>
+              <w:t>+ Actual return</w:t>
+            </w:r>
+          </w:p>
+        </w:tc>
+        <w:tc>
+          <w:tcPr>
+            <w:tcW w:w="4148" w:type="dxa"/>
+          </w:tcPr>
+          <w:p>
+            <w:pPr>
+              <w:rPr>
+                <w:rFonts w:hint="eastAsia"/>
+              </w:rPr>
+            </w:pPr>
+            <w:r>
+              <w:rPr>
+                <w:rFonts w:hint="eastAsia"/>
+              </w:rPr>
+              <w:t>+ Interest cost</w:t>
+            </w:r>
+          </w:p>
+        </w:tc>
+      </w:tr>
+      <w:tr>
+        <w:tc>
+          <w:tcPr>
+            <w:tcW w:w="4148" w:type="dxa"/>
+          </w:tcPr>
+          <w:p>
+            <w:pPr>
+              <w:rPr>
+                <w:rFonts w:hint="eastAsia"/>
+              </w:rPr>
+            </w:pPr>
+            <w:r>
+              <w:rPr>
+                <w:rFonts w:hint="eastAsia"/>
+              </w:rPr>
+              <w:t>- B</w:t>
+            </w:r>
+            <w:r>
+              <w:t>enefits paid</w:t>
+            </w:r>
+          </w:p>
+        </w:tc>
+        <w:tc>
+          <w:tcPr>
+            <w:tcW w:w="4148" w:type="dxa"/>
+          </w:tcPr>
+          <w:p>
+            <w:pPr>
+              <w:rPr>
+                <w:rFonts w:hint="eastAsia"/>
+              </w:rPr>
+            </w:pPr>
+            <w:r>
+              <w:rPr>
+                <w:rFonts w:hint="eastAsia"/>
+              </w:rPr>
+              <w:t>+</w:t>
+            </w:r>
+            <w:r>
+              <w:t xml:space="preserve"> Past service cost</w:t>
+            </w:r>
+          </w:p>
+        </w:tc>
+      </w:tr>
+      <w:tr>
+        <w:tc>
+          <w:tcPr>
+            <w:tcW w:w="4148" w:type="dxa"/>
+          </w:tcPr>
+          <w:p>
+            <w:pPr>
+              <w:rPr>
+                <w:rFonts w:hint="eastAsia"/>
+              </w:rPr>
+            </w:pPr>
+            <w:r>
+              <w:rPr>
+                <w:rFonts w:hint="eastAsia"/>
+              </w:rPr>
+              <w:t>= Fair value at the end of the year</w:t>
+            </w:r>
+          </w:p>
+        </w:tc>
+        <w:tc>
+          <w:tcPr>
+            <w:tcW w:w="4148" w:type="dxa"/>
+          </w:tcPr>
+          <w:p>
+            <w:pPr>
+              <w:rPr>
+                <w:rFonts w:hint="eastAsia"/>
+              </w:rPr>
+            </w:pPr>
+            <w:r>
+              <w:rPr>
+                <w:rFonts w:hint="eastAsia"/>
+              </w:rPr>
+              <w:t>+/- Actuarial losses/gains</w:t>
+            </w:r>
+          </w:p>
+        </w:tc>
+      </w:tr>
+      <w:tr>
+        <w:tc>
+          <w:tcPr>
+            <w:tcW w:w="4148" w:type="dxa"/>
+          </w:tcPr>
+          <w:p>
+            <w:pPr>
+              <w:rPr>
+                <w:rFonts w:hint="eastAsia"/>
+              </w:rPr>
+            </w:pPr>
+          </w:p>
+        </w:tc>
+        <w:tc>
+          <w:tcPr>
+            <w:tcW w:w="4148" w:type="dxa"/>
+          </w:tcPr>
+          <w:p>
+            <w:pPr>
+              <w:rPr>
+                <w:rFonts w:hint="eastAsia"/>
+              </w:rPr>
+            </w:pPr>
+            <w:r>
+              <w:rPr>
+                <w:rFonts w:hint="eastAsia"/>
+              </w:rPr>
+              <w:t xml:space="preserve">- </w:t>
+            </w:r>
+            <w:r>
+              <w:t>Benefits paid</w:t>
+            </w:r>
+          </w:p>
+        </w:tc>
+      </w:tr>
+      <w:tr>
+        <w:tc>
+          <w:tcPr>
+            <w:tcW w:w="4148" w:type="dxa"/>
+          </w:tcPr>
+          <w:p>
+            <w:pPr>
+              <w:rPr>
+                <w:rFonts w:hint="eastAsia"/>
+              </w:rPr>
+            </w:pPr>
+          </w:p>
+        </w:tc>
+        <w:tc>
+          <w:tcPr>
+            <w:tcW w:w="4148" w:type="dxa"/>
+          </w:tcPr>
+          <w:p>
+            <w:pPr>
+              <w:rPr>
+                <w:rFonts w:hint="eastAsia"/>
+              </w:rPr>
+            </w:pPr>
+            <w:r>
+              <w:rPr>
+                <w:rFonts w:hint="eastAsia"/>
+              </w:rPr>
+              <w:t>= PBO at the end of the</w:t>
+            </w:r>
+            <w:r>
+              <w:t xml:space="preserve"> </w:t>
+            </w:r>
+            <w:r>
+              <w:rPr>
+                <w:rFonts w:hint="eastAsia"/>
+              </w:rPr>
+              <w:t>year</w:t>
+            </w:r>
+          </w:p>
+        </w:tc>
+      </w:tr>
+      <w:tr>
+        <w:tc>
+          <w:tcPr>
+            <w:tcW w:w="8296" w:type="dxa"/>
+            <w:gridSpan w:val="2"/>
+          </w:tcPr>
+          <w:p>
+            <w:pPr>
+              <w:rPr>
+                <w:rFonts w:hint="eastAsia"/>
+              </w:rPr>
+            </w:pPr>
+            <w:r>
+              <w:rPr>
+                <w:rFonts w:hint="eastAsia"/>
+              </w:rPr>
+              <w:t>Difference is funded status of the plan.</w:t>
+            </w:r>
+          </w:p>
+        </w:tc>
+      </w:tr>
+    </w:tbl>
+    <w:p/>
+    <w:p>
+      <w:pPr>
+        <w:pStyle w:val="ListParagraph"/>
+        <w:numPr>
+          <w:ilvl w:val="0"/>
+          <w:numId w:val="49"/>
+        </w:numPr>
+        <w:ind w:firstLineChars="0"/>
+        <w:rPr>
+          <w:rFonts w:hint="eastAsia"/>
+        </w:rPr>
+      </w:pPr>
+      <w:r>
+        <w:rPr>
+          <w:rFonts w:hint="eastAsia"/>
+        </w:rPr>
+        <w:t>Current service cost is the PV of benefits earned by the employees during the current period.</w:t>
+      </w:r>
+    </w:p>
+    <w:p>
+      <w:pPr>
+        <w:pStyle w:val="ListParagraph"/>
+        <w:numPr>
+          <w:ilvl w:val="0"/>
+          <w:numId w:val="49"/>
+        </w:numPr>
+        <w:ind w:firstLineChars="0"/>
+      </w:pPr>
+      <w:r>
+        <w:t>Interest cost is PBO at the beginning of the year * discount rate</w:t>
+      </w:r>
+    </w:p>
+    <w:p>
+      <w:pPr>
+        <w:pStyle w:val="ListParagraph"/>
+        <w:numPr>
+          <w:ilvl w:val="0"/>
+          <w:numId w:val="49"/>
+        </w:numPr>
+        <w:ind w:firstLineChars="0"/>
+      </w:pPr>
+      <w:r>
+        <w:t>Past service cost are retroactive benefits when a plan is initiated or amended.</w:t>
+      </w:r>
+    </w:p>
+    <w:p>
+      <w:pPr>
+        <w:pStyle w:val="ListParagraph"/>
+        <w:numPr>
+          <w:ilvl w:val="0"/>
+          <w:numId w:val="49"/>
+        </w:numPr>
+        <w:ind w:firstLineChars="0"/>
+      </w:pPr>
+      <w:r>
+        <w:t xml:space="preserve">Actuarial losses/gains are the </w:t>
+      </w:r>
+      <w:r>
+        <w:t>gains</w:t>
+      </w:r>
+      <w:r>
+        <w:t xml:space="preserve"> and losses result from changes in variables. Gains will decrease PBO while losses will increase PBO.</w:t>
+      </w:r>
+    </w:p>
+    <w:p/>
+    <w:p>
+      <w:pPr>
+        <w:pStyle w:val="Level3"/>
+        <w:spacing w:after="156"/>
+      </w:pPr>
+      <w:r>
+        <w:rPr>
+          <w:rFonts w:hint="eastAsia"/>
+        </w:rPr>
+        <w:t>Describe the components of a company</w:t>
+      </w:r>
+      <w:r>
+        <w:t>’s defined benefit pension costs.</w:t>
+      </w:r>
+    </w:p>
+    <w:p>
+      <w:r>
+        <w:t>Under US GAAP</w:t>
+      </w:r>
+    </w:p>
+    <w:p>
+      <w:r>
+        <w:t>Periodic pension cost</w:t>
+      </w:r>
+      <w:r>
+        <w:t xml:space="preserve"> = Current service cost + Interest cost (r * PBO) – Expected return on asset</w:t>
+      </w:r>
+    </w:p>
+    <w:p>
+      <w:r>
+        <w:tab/>
+      </w:r>
+      <w:r>
+        <w:tab/>
+        <w:t xml:space="preserve"> </w:t>
+      </w:r>
+      <w:r>
+        <w:tab/>
+      </w:r>
+      <w:r>
+        <w:tab/>
+        <w:t xml:space="preserve">   </w:t>
+      </w:r>
+      <w:r>
+        <w:t>-/+ amortization of deferred gains and loss</w:t>
+      </w:r>
+    </w:p>
+    <w:p>
+      <w:r>
+        <w:tab/>
+      </w:r>
+      <w:r>
+        <w:tab/>
+        <w:t xml:space="preserve"> </w:t>
+      </w:r>
+      <w:r>
+        <w:tab/>
+      </w:r>
+      <w:r>
+        <w:tab/>
+        <w:t xml:space="preserve">   </w:t>
+      </w:r>
+      <w:r>
+        <w:t>-/+ amortization of past service cost</w:t>
+      </w:r>
+    </w:p>
+    <w:p/>
+    <w:p>
+      <w:r>
+        <w:t>Amortization of deferred gains and loss:</w:t>
+      </w:r>
+    </w:p>
+    <w:p>
+      <w:pPr>
+        <w:pStyle w:val="ListParagraph"/>
+        <w:numPr>
+          <w:ilvl w:val="0"/>
+          <w:numId w:val="56"/>
+        </w:numPr>
+        <w:ind w:firstLineChars="0"/>
+      </w:pPr>
+      <w:r>
+        <w:rPr>
+          <w:rFonts w:hint="eastAsia"/>
+        </w:rPr>
+        <w:t xml:space="preserve">(Actual Return </w:t>
+      </w:r>
+      <w:r>
+        <w:t>–</w:t>
+      </w:r>
+      <w:r>
+        <w:rPr>
+          <w:rFonts w:hint="eastAsia"/>
+        </w:rPr>
+        <w:t xml:space="preserve"> Expected </w:t>
+      </w:r>
+      <w:r>
+        <w:t>Return) are recorded in OCI and</w:t>
+      </w:r>
+      <w:r>
+        <w:t xml:space="preserve"> are </w:t>
+      </w:r>
+      <w:r>
+        <w:t>amortized.</w:t>
+      </w:r>
+    </w:p>
+    <w:p>
+      <w:pPr>
+        <w:pStyle w:val="ListParagraph"/>
+        <w:numPr>
+          <w:ilvl w:val="0"/>
+          <w:numId w:val="56"/>
+        </w:numPr>
+        <w:ind w:firstLineChars="0"/>
+      </w:pPr>
+      <w:r>
+        <w:t xml:space="preserve">Actuarial losses/gains </w:t>
+      </w:r>
+      <w:r>
+        <w:t xml:space="preserve">are recorded in OCI and </w:t>
+      </w:r>
+      <w:r>
+        <w:t>are amortized.</w:t>
+      </w:r>
+    </w:p>
+    <w:p>
+      <w:pPr>
+        <w:rPr>
+          <w:rFonts w:hint="eastAsia"/>
+        </w:rPr>
+      </w:pPr>
+      <w:r>
+        <w:rPr>
+          <w:rFonts w:hint="eastAsia"/>
+        </w:rPr>
+        <w:t>Both 1 and 2 are amortized using corridor approach.</w:t>
+      </w:r>
+    </w:p>
+    <w:p/>
+    <w:p>
+      <w:pPr>
+        <w:rPr>
+          <w:rFonts w:hint="eastAsia"/>
+        </w:rPr>
+      </w:pPr>
+      <w:r>
+        <w:t>Corridor approach</w:t>
+      </w:r>
+      <w:r>
+        <w:rPr>
+          <w:rFonts w:hint="eastAsia"/>
+        </w:rPr>
+        <w:t>:</w:t>
+      </w:r>
+    </w:p>
+    <w:p>
+      <w:r>
+        <w:t xml:space="preserve">Only when accumulated deferred gains and loss exceeds 10% </w:t>
+      </w:r>
+      <w:r>
+        <w:rPr>
+          <w:rFonts w:hint="eastAsia"/>
+        </w:rPr>
+        <w:t>*</w:t>
+      </w:r>
+      <w:r>
+        <w:t xml:space="preserve"> </w:t>
+      </w:r>
+      <w:r>
+        <w:t>max (</w:t>
+      </w:r>
+      <w:r>
+        <w:t>PBO, plan assets), the excess is amortized.</w:t>
+      </w:r>
+    </w:p>
+    <w:p/>
+    <w:p>
+      <w:r>
+        <w:t>Amortization of past service cost: recorded in OCI and amortized over employee’s service life.</w:t>
+      </w:r>
+    </w:p>
+    <w:p/>
+    <w:p>
+      <w:r>
+        <w:t>Under IFRS</w:t>
+      </w:r>
+    </w:p>
+    <w:p>
+      <w:r>
+        <w:t>Periodic pension cost</w:t>
+      </w:r>
+      <w:r>
+        <w:t xml:space="preserve"> </w:t>
+      </w:r>
+      <w:r>
+        <w:t>= Current service cost + Interest cost (r * (PBO – asset))</w:t>
+      </w:r>
+      <w:r>
+        <w:rPr>
+          <w:vertAlign w:val="superscript"/>
+        </w:rPr>
+        <w:t>1</w:t>
+      </w:r>
+      <w:r>
+        <w:rPr>
+          <w:rFonts w:hint="eastAsia"/>
+        </w:rPr>
+        <w:t xml:space="preserve"> </w:t>
+      </w:r>
+      <w:r>
+        <w:t>–</w:t>
+      </w:r>
+      <w:r>
+        <w:rPr>
+          <w:rFonts w:hint="eastAsia"/>
+        </w:rPr>
+        <w:t xml:space="preserve"> Past </w:t>
+      </w:r>
+      <w:r>
+        <w:t>service cost</w:t>
+      </w:r>
+    </w:p>
+    <w:p>
+      <w:pPr>
+        <w:rPr>
+          <w:rFonts w:hint="eastAsia"/>
+        </w:rPr>
+      </w:pPr>
+      <w:r>
+        <w:rPr>
+          <w:rFonts w:hint="eastAsia"/>
+        </w:rPr>
+        <w:t xml:space="preserve">1: Interest cost under IFRS equals to </w:t>
+      </w:r>
+      <w:r>
+        <w:t>(</w:t>
+      </w:r>
+      <w:r>
+        <w:rPr>
+          <w:rFonts w:hint="eastAsia"/>
+        </w:rPr>
+        <w:t xml:space="preserve">Interest cost </w:t>
+      </w:r>
+      <w:r>
+        <w:t>– expected return on asset) under US GAAP, except that the expected return is different.</w:t>
+      </w:r>
+    </w:p>
+    <w:p/>
+    <w:p>
+      <w:r>
+        <w:t>Actuarial gains/losses are recorded in OCI. No amortization.</w:t>
+      </w:r>
+    </w:p>
+    <w:p/>
+    <w:p>
+      <w:r>
+        <w:t>Under both IFRS and US GAAP</w:t>
+      </w:r>
+    </w:p>
+    <w:p>
+      <w:r>
+        <w:t xml:space="preserve">Total </w:t>
+      </w:r>
+      <w:r>
+        <w:t>Periodic pension cost</w:t>
+      </w:r>
+      <w:r>
+        <w:t xml:space="preserve"> </w:t>
+      </w:r>
+      <w:r>
+        <w:t>= employer contribution – (ending funded status – beginning funded status)</w:t>
+      </w:r>
+    </w:p>
+    <w:p>
+      <w:r>
+        <w:t>Total Periodic pension cost =</w:t>
+      </w:r>
+      <w:r>
+        <w:t xml:space="preserve"> </w:t>
+      </w:r>
+      <w:r>
+        <w:t>Periodic pension cost</w:t>
+      </w:r>
+      <w:r>
+        <w:t xml:space="preserve"> (in P/L) + Periodic pension cost in OCI</w:t>
+      </w:r>
+    </w:p>
+    <w:p>
+      <w:pPr>
+        <w:pStyle w:val="Level3"/>
+        <w:numPr>
+          <w:ilvl w:val="2"/>
+          <w:numId w:val="57"/>
+        </w:numPr>
+        <w:spacing w:after="156"/>
+      </w:pPr>
+      <w:r>
+        <w:rPr>
+          <w:rFonts w:hint="eastAsia"/>
+        </w:rPr>
+        <w:lastRenderedPageBreak/>
+        <w:t xml:space="preserve">Explain and calculate how adjusting for items of pension and other post-employment benefits that are reported in the notes to the </w:t>
+      </w:r>
+      <w:r>
+        <w:t>financial</w:t>
+      </w:r>
+      <w:r>
+        <w:rPr>
+          <w:rFonts w:hint="eastAsia"/>
+        </w:rPr>
+        <w:t xml:space="preserve"> statements affects financial statements and ratios.</w:t>
+      </w:r>
+    </w:p>
+    <w:p>
+      <w:r>
+        <w:t>Differences</w:t>
+      </w:r>
+      <w:r>
+        <w:rPr>
+          <w:rFonts w:hint="eastAsia"/>
+        </w:rPr>
+        <w:t xml:space="preserve"> due to cla</w:t>
+      </w:r>
+      <w:r>
+        <w:t>ssification in the income statement:</w:t>
+      </w:r>
+    </w:p>
+    <w:p>
+      <w:pPr>
+        <w:rPr>
+          <w:rFonts w:hint="eastAsia"/>
+        </w:rPr>
+      </w:pPr>
+      <w:r>
+        <w:rPr>
+          <w:rFonts w:hint="eastAsia"/>
+        </w:rPr>
+        <w:t>Under US GAAP, the entire pension cost is shown as an operating expense.</w:t>
+      </w:r>
+    </w:p>
+    <w:p>
+      <w:r>
+        <w:t>Under IFRS, the components of pension cost can be included in various line items.</w:t>
+      </w:r>
+    </w:p>
+    <w:p/>
+    <w:p>
+      <w:r>
+        <w:t>Interest cost is shown in the pension cost prior to EBIT. From CFA’s point of view, it should have been included in interest expense after EBIT.</w:t>
+      </w:r>
+    </w:p>
+    <w:p/>
+    <w:p>
+      <w:r>
+        <w:t>From CFA’s point of view, expected return should be removed while actual return should be included in other income after operating income.</w:t>
+      </w:r>
+    </w:p>
+    <w:p/>
+    <w:p>
+      <w:pPr>
+        <w:pStyle w:val="Level3"/>
+        <w:spacing w:after="156"/>
+        <w:rPr>
+          <w:rFonts w:hint="eastAsia"/>
+        </w:rPr>
+      </w:pPr>
+      <w:r>
+        <w:rPr>
+          <w:rFonts w:hint="eastAsia"/>
+        </w:rPr>
+        <w:t>Interpret pension plan note disclosures including cash flow related information.</w:t>
+      </w:r>
+    </w:p>
+    <w:p>
+      <w:r>
+        <w:t>Under GAAP, contributions and benefits paid are classified as CFO outflow.</w:t>
+      </w:r>
+    </w:p>
+    <w:p>
+      <w:r>
+        <w:t xml:space="preserve">From CFA’s point of view, if contributions &gt; </w:t>
+      </w:r>
+      <w:r>
+        <w:t>total period pension cost</w:t>
+      </w:r>
+      <w:r>
+        <w:t xml:space="preserve">, </w:t>
+      </w:r>
+      <w:r>
+        <w:t xml:space="preserve">(1 – tax rate) * </w:t>
+      </w:r>
+      <w:bookmarkStart w:id="0" w:name="_GoBack"/>
+      <w:bookmarkEnd w:id="0"/>
+      <w:r>
+        <w:t xml:space="preserve">(contributions - </w:t>
+      </w:r>
+      <w:r>
+        <w:t>total period pension cost</w:t>
+      </w:r>
+      <w:r>
+        <w:t>) should increase CFO, reduce CFF.</w:t>
+      </w:r>
+    </w:p>
+    <w:p/>
+    <w:p>
+      <w:pPr>
+        <w:pStyle w:val="Level3"/>
+        <w:numPr>
+          <w:ilvl w:val="2"/>
+          <w:numId w:val="58"/>
+        </w:numPr>
+        <w:spacing w:after="156"/>
+      </w:pPr>
+      <w:r>
+        <w:t>Explain how accounting for stock grants and stock options affects financial statements, and the importance of companies’ assumptions in valuing these grants and options.</w:t>
+      </w:r>
+    </w:p>
+    <w:p>
+      <w:pPr>
+        <w:rPr>
+          <w:rFonts w:hint="eastAsia"/>
+        </w:rPr>
+      </w:pPr>
+      <w:r>
+        <w:rPr>
+          <w:rFonts w:hint="eastAsia"/>
+        </w:rPr>
+        <w:t>Stock Option</w:t>
+      </w:r>
+    </w:p>
+    <w:p>
+      <w:pPr>
+        <w:pStyle w:val="ListParagraph"/>
+        <w:numPr>
+          <w:ilvl w:val="0"/>
+          <w:numId w:val="59"/>
+        </w:numPr>
+        <w:ind w:firstLineChars="0"/>
+        <w:rPr>
+          <w:rFonts w:hint="eastAsia"/>
+        </w:rPr>
+      </w:pPr>
+      <w:r>
+        <w:rPr>
+          <w:rFonts w:hint="eastAsia"/>
+        </w:rPr>
+        <w:t>Characteristics: No cash transaction; Increase expense and reduce earnings.</w:t>
+      </w:r>
+    </w:p>
+    <w:p>
+      <w:pPr>
+        <w:pStyle w:val="ListParagraph"/>
+        <w:numPr>
+          <w:ilvl w:val="0"/>
+          <w:numId w:val="59"/>
+        </w:numPr>
+        <w:ind w:firstLineChars="0"/>
+      </w:pPr>
+      <w:r>
+        <w:t>Disadvantages:</w:t>
+      </w:r>
+    </w:p>
+    <w:p>
+      <w:pPr>
+        <w:pStyle w:val="ListParagraph"/>
+        <w:numPr>
+          <w:ilvl w:val="1"/>
+          <w:numId w:val="59"/>
+        </w:numPr>
+        <w:ind w:firstLineChars="0"/>
+      </w:pPr>
+      <w:r>
+        <w:t>Employee has limited influence over share price.</w:t>
+      </w:r>
+    </w:p>
+    <w:p>
+      <w:pPr>
+        <w:pStyle w:val="ListParagraph"/>
+        <w:numPr>
+          <w:ilvl w:val="1"/>
+          <w:numId w:val="59"/>
+        </w:numPr>
+        <w:ind w:firstLineChars="0"/>
+      </w:pPr>
+      <w:r>
+        <w:t>Increase employee’s share ownership.</w:t>
+      </w:r>
+    </w:p>
+    <w:p>
+      <w:pPr>
+        <w:pStyle w:val="ListParagraph"/>
+        <w:numPr>
+          <w:ilvl w:val="1"/>
+          <w:numId w:val="59"/>
+        </w:numPr>
+        <w:ind w:firstLineChars="0"/>
+      </w:pPr>
+      <w:r>
+        <w:t>Existing shareholder’s ownership is diluted.</w:t>
+      </w:r>
+    </w:p>
+    <w:p>
+      <w:pPr>
+        <w:pStyle w:val="ListParagraph"/>
+        <w:numPr>
+          <w:ilvl w:val="1"/>
+          <w:numId w:val="59"/>
+        </w:numPr>
+        <w:ind w:firstLineChars="0"/>
+      </w:pPr>
+      <w:r>
+        <w:t>Disclosures are required.</w:t>
+      </w:r>
+    </w:p>
+    <w:p>
+      <w:pPr>
+        <w:pStyle w:val="ListParagraph"/>
+        <w:numPr>
+          <w:ilvl w:val="0"/>
+          <w:numId w:val="60"/>
+        </w:numPr>
+        <w:ind w:firstLineChars="0"/>
+        <w:rPr>
+          <w:rFonts w:hint="eastAsia"/>
+        </w:rPr>
+      </w:pPr>
+      <w:r>
+        <w:rPr>
+          <w:rFonts w:hint="eastAsia"/>
+        </w:rPr>
+        <w:t>Valuation method:</w:t>
+      </w:r>
+    </w:p>
+    <w:p>
+      <w:pPr>
+        <w:pStyle w:val="ListParagraph"/>
+        <w:numPr>
+          <w:ilvl w:val="1"/>
+          <w:numId w:val="60"/>
+        </w:numPr>
+        <w:ind w:firstLineChars="0"/>
+      </w:pPr>
+      <w:r>
+        <w:t>Market value</w:t>
+      </w:r>
+    </w:p>
+    <w:p>
+      <w:pPr>
+        <w:pStyle w:val="ListParagraph"/>
+        <w:numPr>
+          <w:ilvl w:val="1"/>
+          <w:numId w:val="60"/>
+        </w:numPr>
+        <w:ind w:firstLineChars="0"/>
+      </w:pPr>
+      <w:r>
+        <w:t>Black</w:t>
+      </w:r>
+      <w:r>
+        <w:t>-</w:t>
+      </w:r>
+      <w:r>
+        <w:t>Scholes</w:t>
+      </w:r>
+      <w:r>
+        <w:t xml:space="preserve"> Model</w:t>
+      </w:r>
+      <w:r>
+        <w:rPr>
+          <w:vertAlign w:val="superscript"/>
+        </w:rPr>
+        <w:t>*</w:t>
+      </w:r>
+    </w:p>
+    <w:p>
+      <w:pPr>
+        <w:pStyle w:val="ListParagraph"/>
+        <w:numPr>
+          <w:ilvl w:val="1"/>
+          <w:numId w:val="60"/>
+        </w:numPr>
+        <w:ind w:firstLineChars="0"/>
+      </w:pPr>
+      <w:r>
+        <w:t>Binominal model</w:t>
+      </w:r>
+    </w:p>
+    <w:p>
+      <w:pPr>
+        <w:pStyle w:val="ListParagraph"/>
+        <w:numPr>
+          <w:ilvl w:val="1"/>
+          <w:numId w:val="60"/>
+        </w:numPr>
+        <w:ind w:firstLineChars="0"/>
+      </w:pPr>
+      <w:r>
+        <w:t>Monte Carlo simulation</w:t>
+      </w:r>
+    </w:p>
+    <w:p/>
+    <w:p>
+      <w:r>
+        <w:t>Stock grants: Compensation expense is based on the fair value of the stock on the grant date. The expense is allocated over the employee’s service period.</w:t>
+      </w:r>
+    </w:p>
+    <w:p/>
+    <w:p>
+      <w:r>
+        <w:t>Stock appreciation rights: it gives the employee the right to receive compensation based on the increase in the price of the firm’s stock.</w:t>
+      </w:r>
+    </w:p>
+    <w:p>
+      <w:pPr>
+        <w:pStyle w:val="ListParagraph"/>
+        <w:numPr>
+          <w:ilvl w:val="0"/>
+          <w:numId w:val="60"/>
+        </w:numPr>
+        <w:ind w:firstLineChars="0"/>
+        <w:rPr>
+          <w:rFonts w:hint="eastAsia"/>
+        </w:rPr>
+      </w:pPr>
+      <w:r>
+        <w:rPr>
+          <w:rFonts w:hint="eastAsia"/>
+        </w:rPr>
+        <w:t>Advantages: Avoid dilution; Less risk aversion</w:t>
+      </w:r>
+    </w:p>
+    <w:p>
+      <w:pPr>
+        <w:pStyle w:val="ListParagraph"/>
+        <w:numPr>
+          <w:ilvl w:val="0"/>
+          <w:numId w:val="60"/>
+        </w:numPr>
+        <w:ind w:firstLineChars="0"/>
+      </w:pPr>
+      <w:r>
+        <w:t>Disadvantage: Cash outflows</w:t>
+      </w:r>
+    </w:p>
+    <w:p/>
+    <w:p>
+      <w:pPr>
+        <w:rPr>
+          <w:rFonts w:hint="eastAsia"/>
+        </w:rPr>
+      </w:pPr>
+      <w:r>
+        <w:rPr>
+          <w:rFonts w:hint="eastAsia"/>
+        </w:rPr>
+        <w:t>Phantom stock: Phantom stock is similar to stock appreciation rights except the payoff is based on the performance of hypothetical stock instead of the firm</w:t>
+      </w:r>
+      <w:r>
+        <w:t>’s actual share.</w:t>
       </w:r>
     </w:p>
     <w:sectPr>
@@ -17969,7 +18501,7 @@
   <w:abstractNum w:abstractNumId="8" w15:restartNumberingAfterBreak="0">
     <w:nsid w:val="0E784807"/>
     <w:multiLevelType w:val="multilevel"/>
-    <w:tmpl w:val="52CAA842"/>
+    <w:tmpl w:val="294499B4"/>
     <w:lvl w:ilvl="0">
       <w:start w:val="2"/>
       <w:numFmt w:val="upperRoman"/>
@@ -18713,9 +19245,122 @@
     </w:lvl>
   </w:abstractNum>
   <w:abstractNum w:abstractNumId="15" w15:restartNumberingAfterBreak="0">
+    <w:nsid w:val="1FAD770F"/>
+    <w:multiLevelType w:val="hybridMultilevel"/>
+    <w:tmpl w:val="4F76B4DC"/>
+    <w:lvl w:ilvl="0" w:tplc="04090001">
+      <w:start w:val="1"/>
+      <w:numFmt w:val="bullet"/>
+      <w:lvlText w:val=""/>
+      <w:lvlJc w:val="left"/>
+      <w:pPr>
+        <w:ind w:left="420" w:hanging="420"/>
+      </w:pPr>
+      <w:rPr>
+        <w:rFonts w:ascii="Wingdings" w:hAnsi="Wingdings" w:hint="default"/>
+      </w:rPr>
+    </w:lvl>
+    <w:lvl w:ilvl="1" w:tplc="04090003">
+      <w:start w:val="1"/>
+      <w:numFmt w:val="bullet"/>
+      <w:lvlText w:val=""/>
+      <w:lvlJc w:val="left"/>
+      <w:pPr>
+        <w:ind w:left="840" w:hanging="420"/>
+      </w:pPr>
+      <w:rPr>
+        <w:rFonts w:ascii="Wingdings" w:hAnsi="Wingdings" w:hint="default"/>
+      </w:rPr>
+    </w:lvl>
+    <w:lvl w:ilvl="2" w:tplc="04090005" w:tentative="1">
+      <w:start w:val="1"/>
+      <w:numFmt w:val="bullet"/>
+      <w:lvlText w:val=""/>
+      <w:lvlJc w:val="left"/>
+      <w:pPr>
+        <w:ind w:left="1260" w:hanging="420"/>
+      </w:pPr>
+      <w:rPr>
+        <w:rFonts w:ascii="Wingdings" w:hAnsi="Wingdings" w:hint="default"/>
+      </w:rPr>
+    </w:lvl>
+    <w:lvl w:ilvl="3" w:tplc="04090001" w:tentative="1">
+      <w:start w:val="1"/>
+      <w:numFmt w:val="bullet"/>
+      <w:lvlText w:val=""/>
+      <w:lvlJc w:val="left"/>
+      <w:pPr>
+        <w:ind w:left="1680" w:hanging="420"/>
+      </w:pPr>
+      <w:rPr>
+        <w:rFonts w:ascii="Wingdings" w:hAnsi="Wingdings" w:hint="default"/>
+      </w:rPr>
+    </w:lvl>
+    <w:lvl w:ilvl="4" w:tplc="04090003" w:tentative="1">
+      <w:start w:val="1"/>
+      <w:numFmt w:val="bullet"/>
+      <w:lvlText w:val=""/>
+      <w:lvlJc w:val="left"/>
+      <w:pPr>
+        <w:ind w:left="2100" w:hanging="420"/>
+      </w:pPr>
+      <w:rPr>
+        <w:rFonts w:ascii="Wingdings" w:hAnsi="Wingdings" w:hint="default"/>
+      </w:rPr>
+    </w:lvl>
+    <w:lvl w:ilvl="5" w:tplc="04090005" w:tentative="1">
+      <w:start w:val="1"/>
+      <w:numFmt w:val="bullet"/>
+      <w:lvlText w:val=""/>
+      <w:lvlJc w:val="left"/>
+      <w:pPr>
+        <w:ind w:left="2520" w:hanging="420"/>
+      </w:pPr>
+      <w:rPr>
+        <w:rFonts w:ascii="Wingdings" w:hAnsi="Wingdings" w:hint="default"/>
+      </w:rPr>
+    </w:lvl>
+    <w:lvl w:ilvl="6" w:tplc="04090001" w:tentative="1">
+      <w:start w:val="1"/>
+      <w:numFmt w:val="bullet"/>
+      <w:lvlText w:val=""/>
+      <w:lvlJc w:val="left"/>
+      <w:pPr>
+        <w:ind w:left="2940" w:hanging="420"/>
+      </w:pPr>
+      <w:rPr>
+        <w:rFonts w:ascii="Wingdings" w:hAnsi="Wingdings" w:hint="default"/>
+      </w:rPr>
+    </w:lvl>
+    <w:lvl w:ilvl="7" w:tplc="04090003" w:tentative="1">
+      <w:start w:val="1"/>
+      <w:numFmt w:val="bullet"/>
+      <w:lvlText w:val=""/>
+      <w:lvlJc w:val="left"/>
+      <w:pPr>
+        <w:ind w:left="3360" w:hanging="420"/>
+      </w:pPr>
+      <w:rPr>
+        <w:rFonts w:ascii="Wingdings" w:hAnsi="Wingdings" w:hint="default"/>
+      </w:rPr>
+    </w:lvl>
+    <w:lvl w:ilvl="8" w:tplc="04090005" w:tentative="1">
+      <w:start w:val="1"/>
+      <w:numFmt w:val="bullet"/>
+      <w:lvlText w:val=""/>
+      <w:lvlJc w:val="left"/>
+      <w:pPr>
+        <w:ind w:left="3780" w:hanging="420"/>
+      </w:pPr>
+      <w:rPr>
+        <w:rFonts w:ascii="Wingdings" w:hAnsi="Wingdings" w:hint="default"/>
+      </w:rPr>
+    </w:lvl>
+  </w:abstractNum>
+  <w:abstractNum w:abstractNumId="16" w15:restartNumberingAfterBreak="0">
     <w:nsid w:val="20173BCE"/>
     <w:multiLevelType w:val="hybridMultilevel"/>
-    <w:tmpl w:val="AEB85DFA"/>
+    <w:tmpl w:val="DE40F36E"/>
     <w:lvl w:ilvl="0" w:tplc="04090001">
       <w:start w:val="1"/>
       <w:numFmt w:val="bullet"/>
@@ -18825,7 +19470,7 @@
       </w:rPr>
     </w:lvl>
   </w:abstractNum>
-  <w:abstractNum w:abstractNumId="16" w15:restartNumberingAfterBreak="0">
+  <w:abstractNum w:abstractNumId="17" w15:restartNumberingAfterBreak="0">
     <w:nsid w:val="20D82455"/>
     <w:multiLevelType w:val="hybridMultilevel"/>
     <w:tmpl w:val="0E286CB0"/>
@@ -18914,7 +19559,7 @@
       </w:pPr>
     </w:lvl>
   </w:abstractNum>
-  <w:abstractNum w:abstractNumId="17" w15:restartNumberingAfterBreak="0">
+  <w:abstractNum w:abstractNumId="18" w15:restartNumberingAfterBreak="0">
     <w:nsid w:val="29764679"/>
     <w:multiLevelType w:val="hybridMultilevel"/>
     <w:tmpl w:val="85C422AC"/>
@@ -19027,7 +19672,7 @@
       </w:rPr>
     </w:lvl>
   </w:abstractNum>
-  <w:abstractNum w:abstractNumId="18" w15:restartNumberingAfterBreak="0">
+  <w:abstractNum w:abstractNumId="19" w15:restartNumberingAfterBreak="0">
     <w:nsid w:val="2A802382"/>
     <w:multiLevelType w:val="hybridMultilevel"/>
     <w:tmpl w:val="33EC7012"/>
@@ -19140,7 +19785,96 @@
       </w:rPr>
     </w:lvl>
   </w:abstractNum>
-  <w:abstractNum w:abstractNumId="19" w15:restartNumberingAfterBreak="0">
+  <w:abstractNum w:abstractNumId="20" w15:restartNumberingAfterBreak="0">
+    <w:nsid w:val="2DF70F6B"/>
+    <w:multiLevelType w:val="hybridMultilevel"/>
+    <w:tmpl w:val="F434005C"/>
+    <w:lvl w:ilvl="0" w:tplc="3F286136">
+      <w:start w:val="1"/>
+      <w:numFmt w:val="decimal"/>
+      <w:lvlText w:val="%1."/>
+      <w:lvlJc w:val="left"/>
+      <w:pPr>
+        <w:ind w:left="360" w:hanging="360"/>
+      </w:pPr>
+      <w:rPr>
+        <w:rFonts w:hint="default"/>
+      </w:rPr>
+    </w:lvl>
+    <w:lvl w:ilvl="1" w:tplc="04090019" w:tentative="1">
+      <w:start w:val="1"/>
+      <w:numFmt w:val="lowerLetter"/>
+      <w:lvlText w:val="%2)"/>
+      <w:lvlJc w:val="left"/>
+      <w:pPr>
+        <w:ind w:left="840" w:hanging="420"/>
+      </w:pPr>
+    </w:lvl>
+    <w:lvl w:ilvl="2" w:tplc="0409001B" w:tentative="1">
+      <w:start w:val="1"/>
+      <w:numFmt w:val="lowerRoman"/>
+      <w:lvlText w:val="%3."/>
+      <w:lvlJc w:val="right"/>
+      <w:pPr>
+        <w:ind w:left="1260" w:hanging="420"/>
+      </w:pPr>
+    </w:lvl>
+    <w:lvl w:ilvl="3" w:tplc="0409000F" w:tentative="1">
+      <w:start w:val="1"/>
+      <w:numFmt w:val="decimal"/>
+      <w:lvlText w:val="%4."/>
+      <w:lvlJc w:val="left"/>
+      <w:pPr>
+        <w:ind w:left="1680" w:hanging="420"/>
+      </w:pPr>
+    </w:lvl>
+    <w:lvl w:ilvl="4" w:tplc="04090019" w:tentative="1">
+      <w:start w:val="1"/>
+      <w:numFmt w:val="lowerLetter"/>
+      <w:lvlText w:val="%5)"/>
+      <w:lvlJc w:val="left"/>
+      <w:pPr>
+        <w:ind w:left="2100" w:hanging="420"/>
+      </w:pPr>
+    </w:lvl>
+    <w:lvl w:ilvl="5" w:tplc="0409001B" w:tentative="1">
+      <w:start w:val="1"/>
+      <w:numFmt w:val="lowerRoman"/>
+      <w:lvlText w:val="%6."/>
+      <w:lvlJc w:val="right"/>
+      <w:pPr>
+        <w:ind w:left="2520" w:hanging="420"/>
+      </w:pPr>
+    </w:lvl>
+    <w:lvl w:ilvl="6" w:tplc="0409000F" w:tentative="1">
+      <w:start w:val="1"/>
+      <w:numFmt w:val="decimal"/>
+      <w:lvlText w:val="%7."/>
+      <w:lvlJc w:val="left"/>
+      <w:pPr>
+        <w:ind w:left="2940" w:hanging="420"/>
+      </w:pPr>
+    </w:lvl>
+    <w:lvl w:ilvl="7" w:tplc="04090019" w:tentative="1">
+      <w:start w:val="1"/>
+      <w:numFmt w:val="lowerLetter"/>
+      <w:lvlText w:val="%8)"/>
+      <w:lvlJc w:val="left"/>
+      <w:pPr>
+        <w:ind w:left="3360" w:hanging="420"/>
+      </w:pPr>
+    </w:lvl>
+    <w:lvl w:ilvl="8" w:tplc="0409001B" w:tentative="1">
+      <w:start w:val="1"/>
+      <w:numFmt w:val="lowerRoman"/>
+      <w:lvlText w:val="%9."/>
+      <w:lvlJc w:val="right"/>
+      <w:pPr>
+        <w:ind w:left="3780" w:hanging="420"/>
+      </w:pPr>
+    </w:lvl>
+  </w:abstractNum>
+  <w:abstractNum w:abstractNumId="21" w15:restartNumberingAfterBreak="0">
     <w:nsid w:val="33045B52"/>
     <w:multiLevelType w:val="hybridMultilevel"/>
     <w:tmpl w:val="07A22D70"/>
@@ -19229,7 +19963,7 @@
       </w:pPr>
     </w:lvl>
   </w:abstractNum>
-  <w:abstractNum w:abstractNumId="20" w15:restartNumberingAfterBreak="0">
+  <w:abstractNum w:abstractNumId="22" w15:restartNumberingAfterBreak="0">
     <w:nsid w:val="3397605D"/>
     <w:multiLevelType w:val="hybridMultilevel"/>
     <w:tmpl w:val="63369D28"/>
@@ -19318,7 +20052,7 @@
       </w:pPr>
     </w:lvl>
   </w:abstractNum>
-  <w:abstractNum w:abstractNumId="21" w15:restartNumberingAfterBreak="0">
+  <w:abstractNum w:abstractNumId="23" w15:restartNumberingAfterBreak="0">
     <w:nsid w:val="345722E1"/>
     <w:multiLevelType w:val="hybridMultilevel"/>
     <w:tmpl w:val="7AF47E64"/>
@@ -19431,7 +20165,7 @@
       </w:rPr>
     </w:lvl>
   </w:abstractNum>
-  <w:abstractNum w:abstractNumId="22" w15:restartNumberingAfterBreak="0">
+  <w:abstractNum w:abstractNumId="24" w15:restartNumberingAfterBreak="0">
     <w:nsid w:val="38473512"/>
     <w:multiLevelType w:val="hybridMultilevel"/>
     <w:tmpl w:val="956CE7F6"/>
@@ -19520,7 +20254,7 @@
       </w:pPr>
     </w:lvl>
   </w:abstractNum>
-  <w:abstractNum w:abstractNumId="23" w15:restartNumberingAfterBreak="0">
+  <w:abstractNum w:abstractNumId="25" w15:restartNumberingAfterBreak="0">
     <w:nsid w:val="3C7C1197"/>
     <w:multiLevelType w:val="hybridMultilevel"/>
     <w:tmpl w:val="F07095FC"/>
@@ -19633,7 +20367,7 @@
       </w:rPr>
     </w:lvl>
   </w:abstractNum>
-  <w:abstractNum w:abstractNumId="24" w15:restartNumberingAfterBreak="0">
+  <w:abstractNum w:abstractNumId="26" w15:restartNumberingAfterBreak="0">
     <w:nsid w:val="3DD429FD"/>
     <w:multiLevelType w:val="hybridMultilevel"/>
     <w:tmpl w:val="3F66AB0E"/>
@@ -19722,7 +20456,7 @@
       </w:pPr>
     </w:lvl>
   </w:abstractNum>
-  <w:abstractNum w:abstractNumId="25" w15:restartNumberingAfterBreak="0">
+  <w:abstractNum w:abstractNumId="27" w15:restartNumberingAfterBreak="0">
     <w:nsid w:val="3DEA0B7E"/>
     <w:multiLevelType w:val="hybridMultilevel"/>
     <w:tmpl w:val="4D729D78"/>
@@ -19811,7 +20545,7 @@
       </w:pPr>
     </w:lvl>
   </w:abstractNum>
-  <w:abstractNum w:abstractNumId="26" w15:restartNumberingAfterBreak="0">
+  <w:abstractNum w:abstractNumId="28" w15:restartNumberingAfterBreak="0">
     <w:nsid w:val="3E237DF5"/>
     <w:multiLevelType w:val="hybridMultilevel"/>
     <w:tmpl w:val="EB445660"/>
@@ -19924,7 +20658,7 @@
       </w:rPr>
     </w:lvl>
   </w:abstractNum>
-  <w:abstractNum w:abstractNumId="27" w15:restartNumberingAfterBreak="0">
+  <w:abstractNum w:abstractNumId="29" w15:restartNumberingAfterBreak="0">
     <w:nsid w:val="43CD415C"/>
     <w:multiLevelType w:val="hybridMultilevel"/>
     <w:tmpl w:val="68BC5A36"/>
@@ -20013,7 +20747,7 @@
       </w:pPr>
     </w:lvl>
   </w:abstractNum>
-  <w:abstractNum w:abstractNumId="28" w15:restartNumberingAfterBreak="0">
+  <w:abstractNum w:abstractNumId="30" w15:restartNumberingAfterBreak="0">
     <w:nsid w:val="43CE732C"/>
     <w:multiLevelType w:val="hybridMultilevel"/>
     <w:tmpl w:val="64FA2CDE"/>
@@ -20102,7 +20836,7 @@
       </w:pPr>
     </w:lvl>
   </w:abstractNum>
-  <w:abstractNum w:abstractNumId="29" w15:restartNumberingAfterBreak="0">
+  <w:abstractNum w:abstractNumId="31" w15:restartNumberingAfterBreak="0">
     <w:nsid w:val="4B8445BE"/>
     <w:multiLevelType w:val="hybridMultilevel"/>
     <w:tmpl w:val="C48269E2"/>
@@ -20191,7 +20925,7 @@
       </w:pPr>
     </w:lvl>
   </w:abstractNum>
-  <w:abstractNum w:abstractNumId="30" w15:restartNumberingAfterBreak="0">
+  <w:abstractNum w:abstractNumId="32" w15:restartNumberingAfterBreak="0">
     <w:nsid w:val="4C0114A8"/>
     <w:multiLevelType w:val="hybridMultilevel"/>
     <w:tmpl w:val="56E4EF8C"/>
@@ -20304,7 +21038,7 @@
       </w:rPr>
     </w:lvl>
   </w:abstractNum>
-  <w:abstractNum w:abstractNumId="31" w15:restartNumberingAfterBreak="0">
+  <w:abstractNum w:abstractNumId="33" w15:restartNumberingAfterBreak="0">
     <w:nsid w:val="54230876"/>
     <w:multiLevelType w:val="hybridMultilevel"/>
     <w:tmpl w:val="B6D8F942"/>
@@ -20417,7 +21151,7 @@
       </w:rPr>
     </w:lvl>
   </w:abstractNum>
-  <w:abstractNum w:abstractNumId="32" w15:restartNumberingAfterBreak="0">
+  <w:abstractNum w:abstractNumId="34" w15:restartNumberingAfterBreak="0">
     <w:nsid w:val="542D124A"/>
     <w:multiLevelType w:val="hybridMultilevel"/>
     <w:tmpl w:val="87E4CDCC"/>
@@ -20530,7 +21264,7 @@
       </w:rPr>
     </w:lvl>
   </w:abstractNum>
-  <w:abstractNum w:abstractNumId="33" w15:restartNumberingAfterBreak="0">
+  <w:abstractNum w:abstractNumId="35" w15:restartNumberingAfterBreak="0">
     <w:nsid w:val="563D3A72"/>
     <w:multiLevelType w:val="hybridMultilevel"/>
     <w:tmpl w:val="22BAB188"/>
@@ -20619,10 +21353,10 @@
       </w:pPr>
     </w:lvl>
   </w:abstractNum>
-  <w:abstractNum w:abstractNumId="34" w15:restartNumberingAfterBreak="0">
+  <w:abstractNum w:abstractNumId="36" w15:restartNumberingAfterBreak="0">
     <w:nsid w:val="5E5478CD"/>
     <w:multiLevelType w:val="hybridMultilevel"/>
-    <w:tmpl w:val="193431BE"/>
+    <w:tmpl w:val="98A0C33A"/>
     <w:lvl w:ilvl="0" w:tplc="04090001">
       <w:start w:val="1"/>
       <w:numFmt w:val="bullet"/>
@@ -20647,84 +21381,83 @@
         <w:rFonts w:ascii="Wingdings" w:hAnsi="Wingdings" w:hint="default"/>
       </w:rPr>
     </w:lvl>
-    <w:lvl w:ilvl="2" w:tplc="04090005" w:tentative="1">
+    <w:lvl w:ilvl="2" w:tplc="12BC2B14">
+      <w:numFmt w:val="bullet"/>
+      <w:lvlText w:val="-"/>
+      <w:lvlJc w:val="left"/>
+      <w:pPr>
+        <w:ind w:left="1200" w:hanging="360"/>
+      </w:pPr>
+      <w:rPr>
+        <w:rFonts w:ascii="Calibri" w:eastAsiaTheme="minorEastAsia" w:hAnsi="Calibri" w:cstheme="minorBidi" w:hint="default"/>
+      </w:rPr>
+    </w:lvl>
+    <w:lvl w:ilvl="3" w:tplc="04090001" w:tentative="1">
+      <w:start w:val="1"/>
+      <w:numFmt w:val="bullet"/>
+      <w:lvlText w:val=""/>
+      <w:lvlJc w:val="left"/>
+      <w:pPr>
+        <w:ind w:left="1680" w:hanging="420"/>
+      </w:pPr>
+      <w:rPr>
+        <w:rFonts w:ascii="Wingdings" w:hAnsi="Wingdings" w:hint="default"/>
+      </w:rPr>
+    </w:lvl>
+    <w:lvl w:ilvl="4" w:tplc="04090003" w:tentative="1">
+      <w:start w:val="1"/>
+      <w:numFmt w:val="bullet"/>
+      <w:lvlText w:val=""/>
+      <w:lvlJc w:val="left"/>
+      <w:pPr>
+        <w:ind w:left="2100" w:hanging="420"/>
+      </w:pPr>
+      <w:rPr>
+        <w:rFonts w:ascii="Wingdings" w:hAnsi="Wingdings" w:hint="default"/>
+      </w:rPr>
+    </w:lvl>
+    <w:lvl w:ilvl="5" w:tplc="04090005" w:tentative="1">
       <w:start w:val="1"/>
       <w:numFmt w:val="bullet"/>
       <w:lvlText w:val=""/>
       <w:lvlJc w:val="left"/>
       <w:pPr>
-        <w:ind w:left="1260" w:hanging="420"/>
-      </w:pPr>
-      <w:rPr>
-        <w:rFonts w:ascii="Wingdings" w:hAnsi="Wingdings" w:hint="default"/>
-      </w:rPr>
-    </w:lvl>
-    <w:lvl w:ilvl="3" w:tplc="04090001" w:tentative="1">
+        <w:ind w:left="2520" w:hanging="420"/>
+      </w:pPr>
+      <w:rPr>
+        <w:rFonts w:ascii="Wingdings" w:hAnsi="Wingdings" w:hint="default"/>
+      </w:rPr>
+    </w:lvl>
+    <w:lvl w:ilvl="6" w:tplc="04090001" w:tentative="1">
       <w:start w:val="1"/>
       <w:numFmt w:val="bullet"/>
       <w:lvlText w:val=""/>
       <w:lvlJc w:val="left"/>
       <w:pPr>
-        <w:ind w:left="1680" w:hanging="420"/>
-      </w:pPr>
-      <w:rPr>
-        <w:rFonts w:ascii="Wingdings" w:hAnsi="Wingdings" w:hint="default"/>
-      </w:rPr>
-    </w:lvl>
-    <w:lvl w:ilvl="4" w:tplc="04090003" w:tentative="1">
+        <w:ind w:left="2940" w:hanging="420"/>
+      </w:pPr>
+      <w:rPr>
+        <w:rFonts w:ascii="Wingdings" w:hAnsi="Wingdings" w:hint="default"/>
+      </w:rPr>
+    </w:lvl>
+    <w:lvl w:ilvl="7" w:tplc="04090003" w:tentative="1">
       <w:start w:val="1"/>
       <w:numFmt w:val="bullet"/>
       <w:lvlText w:val=""/>
       <w:lvlJc w:val="left"/>
       <w:pPr>
-        <w:ind w:left="2100" w:hanging="420"/>
-      </w:pPr>
-      <w:rPr>
-        <w:rFonts w:ascii="Wingdings" w:hAnsi="Wingdings" w:hint="default"/>
-      </w:rPr>
-    </w:lvl>
-    <w:lvl w:ilvl="5" w:tplc="04090005" w:tentative="1">
+        <w:ind w:left="3360" w:hanging="420"/>
+      </w:pPr>
+      <w:rPr>
+        <w:rFonts w:ascii="Wingdings" w:hAnsi="Wingdings" w:hint="default"/>
+      </w:rPr>
+    </w:lvl>
+    <w:lvl w:ilvl="8" w:tplc="04090005" w:tentative="1">
       <w:start w:val="1"/>
       <w:numFmt w:val="bullet"/>
       <w:lvlText w:val=""/>
       <w:lvlJc w:val="left"/>
       <w:pPr>
-        <w:ind w:left="2520" w:hanging="420"/>
-      </w:pPr>
-      <w:rPr>
-        <w:rFonts w:ascii="Wingdings" w:hAnsi="Wingdings" w:hint="default"/>
-      </w:rPr>
-    </w:lvl>
-    <w:lvl w:ilvl="6" w:tplc="04090001" w:tentative="1">
-      <w:start w:val="1"/>
-      <w:numFmt w:val="bullet"/>
-      <w:lvlText w:val=""/>
-      <w:lvlJc w:val="left"/>
-      <w:pPr>
-        <w:ind w:left="2940" w:hanging="420"/>
-      </w:pPr>
-      <w:rPr>
-        <w:rFonts w:ascii="Wingdings" w:hAnsi="Wingdings" w:hint="default"/>
-      </w:rPr>
-    </w:lvl>
-    <w:lvl w:ilvl="7" w:tplc="04090003" w:tentative="1">
-      <w:start w:val="1"/>
-      <w:numFmt w:val="bullet"/>
-      <w:lvlText w:val=""/>
-      <w:lvlJc w:val="left"/>
-      <w:pPr>
-        <w:ind w:left="3360" w:hanging="420"/>
-      </w:pPr>
-      <w:rPr>
-        <w:rFonts w:ascii="Wingdings" w:hAnsi="Wingdings" w:hint="default"/>
-      </w:rPr>
-    </w:lvl>
-    <w:lvl w:ilvl="8" w:tplc="04090005" w:tentative="1">
-      <w:start w:val="1"/>
-      <w:numFmt w:val="bullet"/>
-      <w:lvlText w:val=""/>
-      <w:lvlJc w:val="left"/>
-      <w:pPr>
         <w:ind w:left="3780" w:hanging="420"/>
       </w:pPr>
       <w:rPr>
@@ -20732,7 +21465,7 @@
       </w:rPr>
     </w:lvl>
   </w:abstractNum>
-  <w:abstractNum w:abstractNumId="35" w15:restartNumberingAfterBreak="0">
+  <w:abstractNum w:abstractNumId="37" w15:restartNumberingAfterBreak="0">
     <w:nsid w:val="5ED43467"/>
     <w:multiLevelType w:val="hybridMultilevel"/>
     <w:tmpl w:val="44B67E9E"/>
@@ -20845,7 +21578,7 @@
       </w:rPr>
     </w:lvl>
   </w:abstractNum>
-  <w:abstractNum w:abstractNumId="36" w15:restartNumberingAfterBreak="0">
+  <w:abstractNum w:abstractNumId="38" w15:restartNumberingAfterBreak="0">
     <w:nsid w:val="61610B60"/>
     <w:multiLevelType w:val="hybridMultilevel"/>
     <w:tmpl w:val="62EED5E6"/>
@@ -20958,7 +21691,120 @@
       </w:rPr>
     </w:lvl>
   </w:abstractNum>
-  <w:abstractNum w:abstractNumId="37" w15:restartNumberingAfterBreak="0">
+  <w:abstractNum w:abstractNumId="39" w15:restartNumberingAfterBreak="0">
+    <w:nsid w:val="62B455C8"/>
+    <w:multiLevelType w:val="hybridMultilevel"/>
+    <w:tmpl w:val="74EA9B9A"/>
+    <w:lvl w:ilvl="0" w:tplc="04090001">
+      <w:start w:val="1"/>
+      <w:numFmt w:val="bullet"/>
+      <w:lvlText w:val=""/>
+      <w:lvlJc w:val="left"/>
+      <w:pPr>
+        <w:ind w:left="420" w:hanging="420"/>
+      </w:pPr>
+      <w:rPr>
+        <w:rFonts w:ascii="Wingdings" w:hAnsi="Wingdings" w:hint="default"/>
+      </w:rPr>
+    </w:lvl>
+    <w:lvl w:ilvl="1" w:tplc="04090003">
+      <w:start w:val="1"/>
+      <w:numFmt w:val="bullet"/>
+      <w:lvlText w:val=""/>
+      <w:lvlJc w:val="left"/>
+      <w:pPr>
+        <w:ind w:left="840" w:hanging="420"/>
+      </w:pPr>
+      <w:rPr>
+        <w:rFonts w:ascii="Wingdings" w:hAnsi="Wingdings" w:hint="default"/>
+      </w:rPr>
+    </w:lvl>
+    <w:lvl w:ilvl="2" w:tplc="04090005" w:tentative="1">
+      <w:start w:val="1"/>
+      <w:numFmt w:val="bullet"/>
+      <w:lvlText w:val=""/>
+      <w:lvlJc w:val="left"/>
+      <w:pPr>
+        <w:ind w:left="1260" w:hanging="420"/>
+      </w:pPr>
+      <w:rPr>
+        <w:rFonts w:ascii="Wingdings" w:hAnsi="Wingdings" w:hint="default"/>
+      </w:rPr>
+    </w:lvl>
+    <w:lvl w:ilvl="3" w:tplc="04090001" w:tentative="1">
+      <w:start w:val="1"/>
+      <w:numFmt w:val="bullet"/>
+      <w:lvlText w:val=""/>
+      <w:lvlJc w:val="left"/>
+      <w:pPr>
+        <w:ind w:left="1680" w:hanging="420"/>
+      </w:pPr>
+      <w:rPr>
+        <w:rFonts w:ascii="Wingdings" w:hAnsi="Wingdings" w:hint="default"/>
+      </w:rPr>
+    </w:lvl>
+    <w:lvl w:ilvl="4" w:tplc="04090003" w:tentative="1">
+      <w:start w:val="1"/>
+      <w:numFmt w:val="bullet"/>
+      <w:lvlText w:val=""/>
+      <w:lvlJc w:val="left"/>
+      <w:pPr>
+        <w:ind w:left="2100" w:hanging="420"/>
+      </w:pPr>
+      <w:rPr>
+        <w:rFonts w:ascii="Wingdings" w:hAnsi="Wingdings" w:hint="default"/>
+      </w:rPr>
+    </w:lvl>
+    <w:lvl w:ilvl="5" w:tplc="04090005" w:tentative="1">
+      <w:start w:val="1"/>
+      <w:numFmt w:val="bullet"/>
+      <w:lvlText w:val=""/>
+      <w:lvlJc w:val="left"/>
+      <w:pPr>
+        <w:ind w:left="2520" w:hanging="420"/>
+      </w:pPr>
+      <w:rPr>
+        <w:rFonts w:ascii="Wingdings" w:hAnsi="Wingdings" w:hint="default"/>
+      </w:rPr>
+    </w:lvl>
+    <w:lvl w:ilvl="6" w:tplc="04090001" w:tentative="1">
+      <w:start w:val="1"/>
+      <w:numFmt w:val="bullet"/>
+      <w:lvlText w:val=""/>
+      <w:lvlJc w:val="left"/>
+      <w:pPr>
+        <w:ind w:left="2940" w:hanging="420"/>
+      </w:pPr>
+      <w:rPr>
+        <w:rFonts w:ascii="Wingdings" w:hAnsi="Wingdings" w:hint="default"/>
+      </w:rPr>
+    </w:lvl>
+    <w:lvl w:ilvl="7" w:tplc="04090003" w:tentative="1">
+      <w:start w:val="1"/>
+      <w:numFmt w:val="bullet"/>
+      <w:lvlText w:val=""/>
+      <w:lvlJc w:val="left"/>
+      <w:pPr>
+        <w:ind w:left="3360" w:hanging="420"/>
+      </w:pPr>
+      <w:rPr>
+        <w:rFonts w:ascii="Wingdings" w:hAnsi="Wingdings" w:hint="default"/>
+      </w:rPr>
+    </w:lvl>
+    <w:lvl w:ilvl="8" w:tplc="04090005" w:tentative="1">
+      <w:start w:val="1"/>
+      <w:numFmt w:val="bullet"/>
+      <w:lvlText w:val=""/>
+      <w:lvlJc w:val="left"/>
+      <w:pPr>
+        <w:ind w:left="3780" w:hanging="420"/>
+      </w:pPr>
+      <w:rPr>
+        <w:rFonts w:ascii="Wingdings" w:hAnsi="Wingdings" w:hint="default"/>
+      </w:rPr>
+    </w:lvl>
+  </w:abstractNum>
+  <w:abstractNum w:abstractNumId="40" w15:restartNumberingAfterBreak="0">
     <w:nsid w:val="64B95F49"/>
     <w:multiLevelType w:val="hybridMultilevel"/>
     <w:tmpl w:val="C4848232"/>
@@ -21071,7 +21917,7 @@
       </w:rPr>
     </w:lvl>
   </w:abstractNum>
-  <w:abstractNum w:abstractNumId="38" w15:restartNumberingAfterBreak="0">
+  <w:abstractNum w:abstractNumId="41" w15:restartNumberingAfterBreak="0">
     <w:nsid w:val="66772564"/>
     <w:multiLevelType w:val="hybridMultilevel"/>
     <w:tmpl w:val="CD06F602"/>
@@ -21184,7 +22030,7 @@
       </w:rPr>
     </w:lvl>
   </w:abstractNum>
-  <w:abstractNum w:abstractNumId="39" w15:restartNumberingAfterBreak="0">
+  <w:abstractNum w:abstractNumId="42" w15:restartNumberingAfterBreak="0">
     <w:nsid w:val="66884D17"/>
     <w:multiLevelType w:val="hybridMultilevel"/>
     <w:tmpl w:val="7946D9FE"/>
@@ -21297,7 +22143,7 @@
       </w:rPr>
     </w:lvl>
   </w:abstractNum>
-  <w:abstractNum w:abstractNumId="40" w15:restartNumberingAfterBreak="0">
+  <w:abstractNum w:abstractNumId="43" w15:restartNumberingAfterBreak="0">
     <w:nsid w:val="684D280A"/>
     <w:multiLevelType w:val="hybridMultilevel"/>
     <w:tmpl w:val="77C427E6"/>
@@ -21410,7 +22256,7 @@
       </w:rPr>
     </w:lvl>
   </w:abstractNum>
-  <w:abstractNum w:abstractNumId="41" w15:restartNumberingAfterBreak="0">
+  <w:abstractNum w:abstractNumId="44" w15:restartNumberingAfterBreak="0">
     <w:nsid w:val="6E3001FE"/>
     <w:multiLevelType w:val="hybridMultilevel"/>
     <w:tmpl w:val="C0C4D4A6"/>
@@ -21523,7 +22369,7 @@
       </w:rPr>
     </w:lvl>
   </w:abstractNum>
-  <w:abstractNum w:abstractNumId="42" w15:restartNumberingAfterBreak="0">
+  <w:abstractNum w:abstractNumId="45" w15:restartNumberingAfterBreak="0">
     <w:nsid w:val="72016716"/>
     <w:multiLevelType w:val="hybridMultilevel"/>
     <w:tmpl w:val="7D2EE81E"/>
@@ -21612,7 +22458,7 @@
       </w:pPr>
     </w:lvl>
   </w:abstractNum>
-  <w:abstractNum w:abstractNumId="43" w15:restartNumberingAfterBreak="0">
+  <w:abstractNum w:abstractNumId="46" w15:restartNumberingAfterBreak="0">
     <w:nsid w:val="758D65BD"/>
     <w:multiLevelType w:val="hybridMultilevel"/>
     <w:tmpl w:val="16CE4DE8"/>
@@ -21725,7 +22571,7 @@
       </w:rPr>
     </w:lvl>
   </w:abstractNum>
-  <w:abstractNum w:abstractNumId="44" w15:restartNumberingAfterBreak="0">
+  <w:abstractNum w:abstractNumId="47" w15:restartNumberingAfterBreak="0">
     <w:nsid w:val="772C22FD"/>
     <w:multiLevelType w:val="hybridMultilevel"/>
     <w:tmpl w:val="BD90B3A4"/>
@@ -21814,7 +22660,7 @@
       </w:pPr>
     </w:lvl>
   </w:abstractNum>
-  <w:abstractNum w:abstractNumId="45" w15:restartNumberingAfterBreak="0">
+  <w:abstractNum w:abstractNumId="48" w15:restartNumberingAfterBreak="0">
     <w:nsid w:val="7F983DFB"/>
     <w:multiLevelType w:val="hybridMultilevel"/>
     <w:tmpl w:val="97FC2F26"/>
@@ -21904,7 +22750,7 @@
     </w:lvl>
   </w:abstractNum>
   <w:num w:numId="1">
-    <w:abstractNumId w:val="36"/>
+    <w:abstractNumId w:val="38"/>
   </w:num>
   <w:num w:numId="2">
     <w:abstractNumId w:val="4"/>
@@ -21940,19 +22786,19 @@
     </w:lvlOverride>
   </w:num>
   <w:num w:numId="4">
-    <w:abstractNumId w:val="23"/>
+    <w:abstractNumId w:val="25"/>
   </w:num>
   <w:num w:numId="5">
-    <w:abstractNumId w:val="34"/>
+    <w:abstractNumId w:val="36"/>
   </w:num>
   <w:num w:numId="6">
-    <w:abstractNumId w:val="41"/>
+    <w:abstractNumId w:val="44"/>
   </w:num>
   <w:num w:numId="7">
-    <w:abstractNumId w:val="18"/>
+    <w:abstractNumId w:val="19"/>
   </w:num>
   <w:num w:numId="8">
-    <w:abstractNumId w:val="43"/>
+    <w:abstractNumId w:val="46"/>
   </w:num>
   <w:num w:numId="9">
     <w:abstractNumId w:val="13"/>
@@ -21964,7 +22810,7 @@
     <w:abstractNumId w:val="12"/>
   </w:num>
   <w:num w:numId="12">
-    <w:abstractNumId w:val="32"/>
+    <w:abstractNumId w:val="34"/>
   </w:num>
   <w:num w:numId="13">
     <w:abstractNumId w:val="8"/>
@@ -22000,10 +22846,10 @@
     <w:abstractNumId w:val="5"/>
   </w:num>
   <w:num w:numId="15">
-    <w:abstractNumId w:val="38"/>
+    <w:abstractNumId w:val="41"/>
   </w:num>
   <w:num w:numId="16">
-    <w:abstractNumId w:val="45"/>
+    <w:abstractNumId w:val="48"/>
   </w:num>
   <w:num w:numId="17">
     <w:abstractNumId w:val="14"/>
@@ -22018,7 +22864,7 @@
     <w:abstractNumId w:val="6"/>
   </w:num>
   <w:num w:numId="21">
-    <w:abstractNumId w:val="20"/>
+    <w:abstractNumId w:val="22"/>
   </w:num>
   <w:num w:numId="22">
     <w:abstractNumId w:val="8"/>
@@ -22051,7 +22897,7 @@
     </w:lvlOverride>
   </w:num>
   <w:num w:numId="23">
-    <w:abstractNumId w:val="35"/>
+    <w:abstractNumId w:val="37"/>
   </w:num>
   <w:num w:numId="24">
     <w:abstractNumId w:val="0"/>
@@ -22087,52 +22933,52 @@
     </w:lvlOverride>
   </w:num>
   <w:num w:numId="26">
-    <w:abstractNumId w:val="21"/>
+    <w:abstractNumId w:val="23"/>
   </w:num>
   <w:num w:numId="27">
-    <w:abstractNumId w:val="33"/>
+    <w:abstractNumId w:val="35"/>
   </w:num>
   <w:num w:numId="28">
-    <w:abstractNumId w:val="40"/>
+    <w:abstractNumId w:val="43"/>
   </w:num>
   <w:num w:numId="29">
     <w:abstractNumId w:val="9"/>
   </w:num>
   <w:num w:numId="30">
-    <w:abstractNumId w:val="37"/>
+    <w:abstractNumId w:val="40"/>
   </w:num>
   <w:num w:numId="31">
     <w:abstractNumId w:val="3"/>
   </w:num>
   <w:num w:numId="32">
-    <w:abstractNumId w:val="25"/>
+    <w:abstractNumId w:val="27"/>
   </w:num>
   <w:num w:numId="33">
     <w:abstractNumId w:val="2"/>
   </w:num>
   <w:num w:numId="34">
-    <w:abstractNumId w:val="29"/>
+    <w:abstractNumId w:val="31"/>
   </w:num>
   <w:num w:numId="35">
-    <w:abstractNumId w:val="16"/>
+    <w:abstractNumId w:val="17"/>
   </w:num>
   <w:num w:numId="36">
-    <w:abstractNumId w:val="17"/>
+    <w:abstractNumId w:val="18"/>
   </w:num>
   <w:num w:numId="37">
-    <w:abstractNumId w:val="31"/>
+    <w:abstractNumId w:val="33"/>
   </w:num>
   <w:num w:numId="38">
-    <w:abstractNumId w:val="19"/>
+    <w:abstractNumId w:val="21"/>
   </w:num>
   <w:num w:numId="39">
-    <w:abstractNumId w:val="39"/>
+    <w:abstractNumId w:val="42"/>
   </w:num>
   <w:num w:numId="40">
-    <w:abstractNumId w:val="30"/>
+    <w:abstractNumId w:val="32"/>
   </w:num>
   <w:num w:numId="41">
-    <w:abstractNumId w:val="26"/>
+    <w:abstractNumId w:val="28"/>
   </w:num>
   <w:num w:numId="42">
     <w:abstractNumId w:val="8"/>
@@ -22231,7 +23077,7 @@
     <w:abstractNumId w:val="1"/>
   </w:num>
   <w:num w:numId="47">
-    <w:abstractNumId w:val="22"/>
+    <w:abstractNumId w:val="24"/>
   </w:num>
   <w:num w:numId="48">
     <w:abstractNumId w:val="8"/>
@@ -22264,22 +23110,121 @@
     </w:lvlOverride>
   </w:num>
   <w:num w:numId="49">
+    <w:abstractNumId w:val="16"/>
+  </w:num>
+  <w:num w:numId="50">
+    <w:abstractNumId w:val="47"/>
+  </w:num>
+  <w:num w:numId="51">
+    <w:abstractNumId w:val="26"/>
+  </w:num>
+  <w:num w:numId="52">
+    <w:abstractNumId w:val="30"/>
+  </w:num>
+  <w:num w:numId="53">
+    <w:abstractNumId w:val="29"/>
+  </w:num>
+  <w:num w:numId="54">
+    <w:abstractNumId w:val="45"/>
+  </w:num>
+  <w:num w:numId="55">
+    <w:abstractNumId w:val="8"/>
+    <w:lvlOverride w:ilvl="0">
+      <w:startOverride w:val="4"/>
+    </w:lvlOverride>
+    <w:lvlOverride w:ilvl="1">
+      <w:startOverride w:val="19"/>
+    </w:lvlOverride>
+    <w:lvlOverride w:ilvl="2">
+      <w:startOverride w:val="2"/>
+    </w:lvlOverride>
+    <w:lvlOverride w:ilvl="3">
+      <w:startOverride w:val="1"/>
+    </w:lvlOverride>
+    <w:lvlOverride w:ilvl="4">
+      <w:startOverride w:val="1"/>
+    </w:lvlOverride>
+    <w:lvlOverride w:ilvl="5">
+      <w:startOverride w:val="1"/>
+    </w:lvlOverride>
+    <w:lvlOverride w:ilvl="6">
+      <w:startOverride w:val="1"/>
+    </w:lvlOverride>
+    <w:lvlOverride w:ilvl="7">
+      <w:startOverride w:val="1"/>
+    </w:lvlOverride>
+    <w:lvlOverride w:ilvl="8">
+      <w:startOverride w:val="1"/>
+    </w:lvlOverride>
+  </w:num>
+  <w:num w:numId="56">
+    <w:abstractNumId w:val="20"/>
+  </w:num>
+  <w:num w:numId="57">
+    <w:abstractNumId w:val="8"/>
+    <w:lvlOverride w:ilvl="0">
+      <w:startOverride w:val="4"/>
+    </w:lvlOverride>
+    <w:lvlOverride w:ilvl="1">
+      <w:startOverride w:val="19"/>
+    </w:lvlOverride>
+    <w:lvlOverride w:ilvl="2">
+      <w:startOverride w:val="5"/>
+    </w:lvlOverride>
+    <w:lvlOverride w:ilvl="3">
+      <w:startOverride w:val="1"/>
+    </w:lvlOverride>
+    <w:lvlOverride w:ilvl="4">
+      <w:startOverride w:val="1"/>
+    </w:lvlOverride>
+    <w:lvlOverride w:ilvl="5">
+      <w:startOverride w:val="1"/>
+    </w:lvlOverride>
+    <w:lvlOverride w:ilvl="6">
+      <w:startOverride w:val="1"/>
+    </w:lvlOverride>
+    <w:lvlOverride w:ilvl="7">
+      <w:startOverride w:val="1"/>
+    </w:lvlOverride>
+    <w:lvlOverride w:ilvl="8">
+      <w:startOverride w:val="1"/>
+    </w:lvlOverride>
+  </w:num>
+  <w:num w:numId="58">
+    <w:abstractNumId w:val="8"/>
+    <w:lvlOverride w:ilvl="0">
+      <w:startOverride w:val="4"/>
+    </w:lvlOverride>
+    <w:lvlOverride w:ilvl="1">
+      <w:startOverride w:val="19"/>
+    </w:lvlOverride>
+    <w:lvlOverride w:ilvl="2">
+      <w:startOverride w:val="8"/>
+    </w:lvlOverride>
+    <w:lvlOverride w:ilvl="3">
+      <w:startOverride w:val="1"/>
+    </w:lvlOverride>
+    <w:lvlOverride w:ilvl="4">
+      <w:startOverride w:val="1"/>
+    </w:lvlOverride>
+    <w:lvlOverride w:ilvl="5">
+      <w:startOverride w:val="1"/>
+    </w:lvlOverride>
+    <w:lvlOverride w:ilvl="6">
+      <w:startOverride w:val="1"/>
+    </w:lvlOverride>
+    <w:lvlOverride w:ilvl="7">
+      <w:startOverride w:val="1"/>
+    </w:lvlOverride>
+    <w:lvlOverride w:ilvl="8">
+      <w:startOverride w:val="1"/>
+    </w:lvlOverride>
+  </w:num>
+  <w:num w:numId="59">
     <w:abstractNumId w:val="15"/>
   </w:num>
-  <w:num w:numId="50">
-    <w:abstractNumId w:val="44"/>
-  </w:num>
-  <w:num w:numId="51">
-    <w:abstractNumId w:val="24"/>
-  </w:num>
-  <w:num w:numId="52">
-    <w:abstractNumId w:val="28"/>
-  </w:num>
-  <w:num w:numId="53">
-    <w:abstractNumId w:val="27"/>
-  </w:num>
-  <w:num w:numId="54">
-    <w:abstractNumId w:val="42"/>
+  <w:num w:numId="60">
+    <w:abstractNumId w:val="39"/>
   </w:num>
   <w:numIdMacAtCleanup w:val="54"/>
 </w:numbering>
@@ -23211,7 +24156,7 @@
 </file>
 
 <file path=customXml/itemProps1.xml><?xml version="1.0" encoding="utf-8"?>
-<ds:datastoreItem xmlns:ds="http://schemas.openxmlformats.org/officeDocument/2006/customXml" ds:itemID="{934CABD5-DEEF-4230-9E49-ECC87AF9E313}">
+<ds:datastoreItem xmlns:ds="http://schemas.openxmlformats.org/officeDocument/2006/customXml" ds:itemID="{6CF32FCE-000D-4D22-9ED8-803E78F2388E}">
   <ds:schemaRefs>
     <ds:schemaRef ds:uri="http://schemas.openxmlformats.org/officeDocument/2006/bibliography"/>
   </ds:schemaRefs>

</xml_diff>

<commit_message>
Added section 'Multinational Operations'
</commit_message>
<xml_diff>
--- a/LOS2.docx
+++ b/LOS2.docx
@@ -16527,9 +16527,6 @@
     <w:p>
       <w:pPr>
         <w:pStyle w:val="Level2"/>
-        <w:rPr>
-          <w:rFonts w:hint="eastAsia"/>
-        </w:rPr>
       </w:pPr>
       <w:r>
         <w:rPr>
@@ -16577,13 +16574,7 @@
     </w:p>
     <w:p/>
     <w:p/>
-    <w:p>
-      <w:pPr>
-        <w:rPr>
-          <w:rFonts w:hint="eastAsia"/>
-        </w:rPr>
-      </w:pPr>
-    </w:p>
+    <w:p/>
     <w:tbl>
       <w:tblPr>
         <w:tblStyle w:val="TableGrid"/>
@@ -16600,11 +16591,6 @@
             <w:tcW w:w="4148" w:type="dxa"/>
           </w:tcPr>
           <w:p>
-            <w:pPr>
-              <w:rPr>
-                <w:rFonts w:hint="eastAsia"/>
-              </w:rPr>
-            </w:pPr>
             <w:r>
               <w:rPr>
                 <w:rFonts w:hint="eastAsia"/>
@@ -16619,11 +16605,6 @@
             <w:tcW w:w="4148" w:type="dxa"/>
           </w:tcPr>
           <w:p>
-            <w:pPr>
-              <w:rPr>
-                <w:rFonts w:hint="eastAsia"/>
-              </w:rPr>
-            </w:pPr>
             <w:r>
               <w:rPr>
                 <w:rFonts w:hint="eastAsia"/>
@@ -16639,11 +16620,6 @@
             <w:tcW w:w="4148" w:type="dxa"/>
           </w:tcPr>
           <w:p>
-            <w:pPr>
-              <w:rPr>
-                <w:rFonts w:hint="eastAsia"/>
-              </w:rPr>
-            </w:pPr>
             <w:r>
               <w:rPr>
                 <w:rFonts w:hint="eastAsia"/>
@@ -16657,11 +16633,6 @@
             <w:tcW w:w="4148" w:type="dxa"/>
           </w:tcPr>
           <w:p>
-            <w:pPr>
-              <w:rPr>
-                <w:rFonts w:hint="eastAsia"/>
-              </w:rPr>
-            </w:pPr>
             <w:r>
               <w:t>PBO at the beginning of the year</w:t>
             </w:r>
@@ -16674,11 +16645,6 @@
             <w:tcW w:w="4148" w:type="dxa"/>
           </w:tcPr>
           <w:p>
-            <w:pPr>
-              <w:rPr>
-                <w:rFonts w:hint="eastAsia"/>
-              </w:rPr>
-            </w:pPr>
             <w:r>
               <w:rPr>
                 <w:rFonts w:hint="eastAsia"/>
@@ -16692,11 +16658,6 @@
             <w:tcW w:w="4148" w:type="dxa"/>
           </w:tcPr>
           <w:p>
-            <w:pPr>
-              <w:rPr>
-                <w:rFonts w:hint="eastAsia"/>
-              </w:rPr>
-            </w:pPr>
             <w:r>
               <w:rPr>
                 <w:rFonts w:hint="eastAsia"/>
@@ -16712,11 +16673,6 @@
             <w:tcW w:w="4148" w:type="dxa"/>
           </w:tcPr>
           <w:p>
-            <w:pPr>
-              <w:rPr>
-                <w:rFonts w:hint="eastAsia"/>
-              </w:rPr>
-            </w:pPr>
             <w:r>
               <w:rPr>
                 <w:rFonts w:hint="eastAsia"/>
@@ -16730,11 +16686,6 @@
             <w:tcW w:w="4148" w:type="dxa"/>
           </w:tcPr>
           <w:p>
-            <w:pPr>
-              <w:rPr>
-                <w:rFonts w:hint="eastAsia"/>
-              </w:rPr>
-            </w:pPr>
             <w:r>
               <w:rPr>
                 <w:rFonts w:hint="eastAsia"/>
@@ -16750,11 +16701,6 @@
             <w:tcW w:w="4148" w:type="dxa"/>
           </w:tcPr>
           <w:p>
-            <w:pPr>
-              <w:rPr>
-                <w:rFonts w:hint="eastAsia"/>
-              </w:rPr>
-            </w:pPr>
             <w:r>
               <w:rPr>
                 <w:rFonts w:hint="eastAsia"/>
@@ -16771,11 +16717,6 @@
             <w:tcW w:w="4148" w:type="dxa"/>
           </w:tcPr>
           <w:p>
-            <w:pPr>
-              <w:rPr>
-                <w:rFonts w:hint="eastAsia"/>
-              </w:rPr>
-            </w:pPr>
             <w:r>
               <w:rPr>
                 <w:rFonts w:hint="eastAsia"/>
@@ -16794,11 +16735,6 @@
             <w:tcW w:w="4148" w:type="dxa"/>
           </w:tcPr>
           <w:p>
-            <w:pPr>
-              <w:rPr>
-                <w:rFonts w:hint="eastAsia"/>
-              </w:rPr>
-            </w:pPr>
             <w:r>
               <w:rPr>
                 <w:rFonts w:hint="eastAsia"/>
@@ -16812,11 +16748,6 @@
             <w:tcW w:w="4148" w:type="dxa"/>
           </w:tcPr>
           <w:p>
-            <w:pPr>
-              <w:rPr>
-                <w:rFonts w:hint="eastAsia"/>
-              </w:rPr>
-            </w:pPr>
             <w:r>
               <w:rPr>
                 <w:rFonts w:hint="eastAsia"/>
@@ -16831,24 +16762,13 @@
           <w:tcPr>
             <w:tcW w:w="4148" w:type="dxa"/>
           </w:tcPr>
-          <w:p>
-            <w:pPr>
-              <w:rPr>
-                <w:rFonts w:hint="eastAsia"/>
-              </w:rPr>
-            </w:pPr>
-          </w:p>
+          <w:p/>
         </w:tc>
         <w:tc>
           <w:tcPr>
             <w:tcW w:w="4148" w:type="dxa"/>
           </w:tcPr>
           <w:p>
-            <w:pPr>
-              <w:rPr>
-                <w:rFonts w:hint="eastAsia"/>
-              </w:rPr>
-            </w:pPr>
             <w:r>
               <w:rPr>
                 <w:rFonts w:hint="eastAsia"/>
@@ -16866,24 +16786,13 @@
           <w:tcPr>
             <w:tcW w:w="4148" w:type="dxa"/>
           </w:tcPr>
-          <w:p>
-            <w:pPr>
-              <w:rPr>
-                <w:rFonts w:hint="eastAsia"/>
-              </w:rPr>
-            </w:pPr>
-          </w:p>
+          <w:p/>
         </w:tc>
         <w:tc>
           <w:tcPr>
             <w:tcW w:w="4148" w:type="dxa"/>
           </w:tcPr>
           <w:p>
-            <w:pPr>
-              <w:rPr>
-                <w:rFonts w:hint="eastAsia"/>
-              </w:rPr>
-            </w:pPr>
             <w:r>
               <w:rPr>
                 <w:rFonts w:hint="eastAsia"/>
@@ -16909,11 +16818,6 @@
             <w:gridSpan w:val="2"/>
           </w:tcPr>
           <w:p>
-            <w:pPr>
-              <w:rPr>
-                <w:rFonts w:hint="eastAsia"/>
-              </w:rPr>
-            </w:pPr>
             <w:r>
               <w:rPr>
                 <w:rFonts w:hint="eastAsia"/>
@@ -16933,9 +16837,6 @@
           <w:numId w:val="49"/>
         </w:numPr>
         <w:ind w:firstLineChars="0"/>
-        <w:rPr>
-          <w:rFonts w:hint="eastAsia"/>
-        </w:rPr>
       </w:pPr>
       <w:r>
         <w:rPr>
@@ -17116,11 +17017,6 @@
       </w:r>
     </w:p>
     <w:p>
-      <w:pPr>
-        <w:rPr>
-          <w:rFonts w:hint="eastAsia"/>
-        </w:rPr>
-      </w:pPr>
       <w:r>
         <w:rPr>
           <w:rFonts w:hint="eastAsia"/>
@@ -17130,11 +17026,6 @@
     </w:p>
     <w:p/>
     <w:p>
-      <w:pPr>
-        <w:rPr>
-          <w:rFonts w:hint="eastAsia"/>
-        </w:rPr>
-      </w:pPr>
       <w:r>
         <w:t>Corridor approach</w:t>
       </w:r>
@@ -17179,27 +17070,24 @@
     </w:p>
     <w:p>
       <w:r>
-        <w:t>Periodic pension cost</w:t>
-      </w:r>
-      <w:r>
+        <w:t xml:space="preserve">Periodic pension cost </w:t>
+      </w:r>
+      <w:r>
+        <w:t>= Current service cost + Interest cost (r * (PBO – asset))</w:t>
+      </w:r>
+      <w:r>
+        <w:rPr>
+          <w:vertAlign w:val="superscript"/>
+        </w:rPr>
+        <w:t>1</w:t>
+      </w:r>
+      <w:r>
+        <w:rPr>
+          <w:rFonts w:hint="eastAsia"/>
+        </w:rPr>
         <w:t xml:space="preserve"> </w:t>
       </w:r>
       <w:r>
-        <w:t>= Current service cost + Interest cost (r * (PBO – asset))</w:t>
-      </w:r>
-      <w:r>
-        <w:rPr>
-          <w:vertAlign w:val="superscript"/>
-        </w:rPr>
-        <w:t>1</w:t>
-      </w:r>
-      <w:r>
-        <w:rPr>
-          <w:rFonts w:hint="eastAsia"/>
-        </w:rPr>
-        <w:t xml:space="preserve"> </w:t>
-      </w:r>
-      <w:r>
         <w:t>–</w:t>
       </w:r>
       <w:r>
@@ -17213,11 +17101,6 @@
       </w:r>
     </w:p>
     <w:p>
-      <w:pPr>
-        <w:rPr>
-          <w:rFonts w:hint="eastAsia"/>
-        </w:rPr>
-      </w:pPr>
       <w:r>
         <w:rPr>
           <w:rFonts w:hint="eastAsia"/>
@@ -17254,10 +17137,7 @@
         <w:t xml:space="preserve">Total </w:t>
       </w:r>
       <w:r>
-        <w:t>Periodic pension cost</w:t>
-      </w:r>
-      <w:r>
-        <w:t xml:space="preserve"> </w:t>
+        <w:t xml:space="preserve">Periodic pension cost </w:t>
       </w:r>
       <w:r>
         <w:t>= employer contribution – (ending funded status – beginning funded status)</w:t>
@@ -17265,16 +17145,7 @@
     </w:p>
     <w:p>
       <w:r>
-        <w:t>Total Periodic pension cost =</w:t>
-      </w:r>
-      <w:r>
-        <w:t xml:space="preserve"> </w:t>
-      </w:r>
-      <w:r>
-        <w:t>Periodic pension cost</w:t>
-      </w:r>
-      <w:r>
-        <w:t xml:space="preserve"> (in P/L) + Periodic pension cost in OCI</w:t>
+        <w:t>Total Periodic pension cost = Periodic pension cost (in P/L) + Periodic pension cost in OCI</w:t>
       </w:r>
     </w:p>
     <w:p>
@@ -17318,11 +17189,6 @@
       </w:r>
     </w:p>
     <w:p>
-      <w:pPr>
-        <w:rPr>
-          <w:rFonts w:hint="eastAsia"/>
-        </w:rPr>
-      </w:pPr>
       <w:r>
         <w:rPr>
           <w:rFonts w:hint="eastAsia"/>
@@ -17352,9 +17218,6 @@
       <w:pPr>
         <w:pStyle w:val="Level3"/>
         <w:spacing w:after="156"/>
-        <w:rPr>
-          <w:rFonts w:hint="eastAsia"/>
-        </w:rPr>
       </w:pPr>
       <w:r>
         <w:rPr>
@@ -17381,8 +17244,6 @@
       <w:r>
         <w:t xml:space="preserve">(1 – tax rate) * </w:t>
       </w:r>
-      <w:bookmarkStart w:id="0" w:name="_GoBack"/>
-      <w:bookmarkEnd w:id="0"/>
       <w:r>
         <w:t xml:space="preserve">(contributions - </w:t>
       </w:r>
@@ -17408,11 +17269,6 @@
       </w:r>
     </w:p>
     <w:p>
-      <w:pPr>
-        <w:rPr>
-          <w:rFonts w:hint="eastAsia"/>
-        </w:rPr>
-      </w:pPr>
       <w:r>
         <w:rPr>
           <w:rFonts w:hint="eastAsia"/>
@@ -17428,9 +17284,6 @@
           <w:numId w:val="59"/>
         </w:numPr>
         <w:ind w:firstLineChars="0"/>
-        <w:rPr>
-          <w:rFonts w:hint="eastAsia"/>
-        </w:rPr>
       </w:pPr>
       <w:r>
         <w:rPr>
@@ -17512,9 +17365,6 @@
           <w:numId w:val="60"/>
         </w:numPr>
         <w:ind w:firstLineChars="0"/>
-        <w:rPr>
-          <w:rFonts w:hint="eastAsia"/>
-        </w:rPr>
       </w:pPr>
       <w:r>
         <w:rPr>
@@ -17610,9 +17460,6 @@
           <w:numId w:val="60"/>
         </w:numPr>
         <w:ind w:firstLineChars="0"/>
-        <w:rPr>
-          <w:rFonts w:hint="eastAsia"/>
-        </w:rPr>
       </w:pPr>
       <w:r>
         <w:rPr>
@@ -17636,11 +17483,6 @@
     </w:p>
     <w:p/>
     <w:p>
-      <w:pPr>
-        <w:rPr>
-          <w:rFonts w:hint="eastAsia"/>
-        </w:rPr>
-      </w:pPr>
       <w:r>
         <w:rPr>
           <w:rFonts w:hint="eastAsia"/>
@@ -17650,6 +17492,464 @@
       <w:r>
         <w:t>’s actual share.</w:t>
       </w:r>
+    </w:p>
+    <w:p/>
+    <w:p>
+      <w:pPr>
+        <w:pStyle w:val="Level2"/>
+        <w:rPr>
+          <w:rFonts w:hint="eastAsia"/>
+        </w:rPr>
+      </w:pPr>
+      <w:r>
+        <w:rPr>
+          <w:rFonts w:hint="eastAsia"/>
+        </w:rPr>
+        <w:lastRenderedPageBreak/>
+        <w:t>Multinational Operations</w:t>
+      </w:r>
+    </w:p>
+    <w:p>
+      <w:pPr>
+        <w:pStyle w:val="Level3"/>
+        <w:spacing w:after="156"/>
+        <w:rPr>
+          <w:rFonts w:hint="eastAsia"/>
+        </w:rPr>
+      </w:pPr>
+      <w:r>
+        <w:rPr>
+          <w:rFonts w:hint="eastAsia"/>
+        </w:rPr>
+        <w:t>Distinguish among presentation currency, functional currency and local currency.</w:t>
+      </w:r>
+    </w:p>
+    <w:p>
+      <w:pPr>
+        <w:pStyle w:val="ListParagraph"/>
+        <w:numPr>
+          <w:ilvl w:val="0"/>
+          <w:numId w:val="61"/>
+        </w:numPr>
+        <w:ind w:firstLineChars="0"/>
+        <w:rPr>
+          <w:rFonts w:hint="eastAsia"/>
+        </w:rPr>
+      </w:pPr>
+      <w:r>
+        <w:rPr>
+          <w:rFonts w:hint="eastAsia"/>
+        </w:rPr>
+        <w:t>The local currency is the currency of the country being referred to.</w:t>
+      </w:r>
+    </w:p>
+    <w:p>
+      <w:pPr>
+        <w:pStyle w:val="ListParagraph"/>
+        <w:numPr>
+          <w:ilvl w:val="0"/>
+          <w:numId w:val="61"/>
+        </w:numPr>
+        <w:ind w:firstLineChars="0"/>
+      </w:pPr>
+      <w:r>
+        <w:t>The functional currency, determined by management, is the currency of the primary economic environment in which the entity operates.</w:t>
+      </w:r>
+    </w:p>
+    <w:p>
+      <w:pPr>
+        <w:pStyle w:val="ListParagraph"/>
+        <w:numPr>
+          <w:ilvl w:val="0"/>
+          <w:numId w:val="61"/>
+        </w:numPr>
+        <w:ind w:firstLineChars="0"/>
+      </w:pPr>
+      <w:r>
+        <w:t>The presentation currency is the currency in which the parent company prepares its financial statements.</w:t>
+      </w:r>
+    </w:p>
+    <w:p/>
+    <w:p>
+      <w:pPr>
+        <w:pStyle w:val="Level3"/>
+        <w:spacing w:after="156"/>
+        <w:rPr>
+          <w:rFonts w:hint="eastAsia"/>
+        </w:rPr>
+      </w:pPr>
+      <w:r>
+        <w:rPr>
+          <w:rFonts w:hint="eastAsia"/>
+        </w:rPr>
+        <w:t>Describe foreign currency transaction exposure, including accounting for and disclosures about foreign currency transaction gains and losses</w:t>
+      </w:r>
+    </w:p>
+    <w:p>
+      <w:r>
+        <w:t>Both realized</w:t>
+      </w:r>
+      <w:r>
+        <w:t xml:space="preserve"> and </w:t>
+      </w:r>
+      <w:r>
+        <w:t>unrealized gains</w:t>
+      </w:r>
+      <w:r>
+        <w:t>/</w:t>
+      </w:r>
+      <w:r>
+        <w:t>losses are recognized in the income statement.</w:t>
+      </w:r>
+    </w:p>
+    <w:p/>
+    <w:p>
+      <w:pPr>
+        <w:pStyle w:val="Level3"/>
+        <w:spacing w:after="156"/>
+      </w:pPr>
+      <w:r>
+        <w:t>Analyze how changes in exchange rates affect the translated sales of the subsidiary and parent company.</w:t>
+      </w:r>
+    </w:p>
+    <w:p>
+      <w:pPr>
+        <w:pStyle w:val="Level3"/>
+        <w:spacing w:after="156"/>
+      </w:pPr>
+      <w:r>
+        <w:t>Compare the current rate method and the temporal method, evaluate how each affects the parent company’s balance sheet and income statement, and determine which method is appropriate in various scenarios.</w:t>
+      </w:r>
+    </w:p>
+    <w:p>
+      <w:r>
+        <w:t>Which method is appropriate?</w:t>
+      </w:r>
+    </w:p>
+    <w:p>
+      <w:r>
+        <w:t>When re</w:t>
+      </w:r>
+      <w:r>
+        <w:t>measuring from local to functional currency, use the temporal method.</w:t>
+      </w:r>
+    </w:p>
+    <w:p>
+      <w:r>
+        <w:t>When translating from functional to presentation currency, use the current rate method.</w:t>
+      </w:r>
+    </w:p>
+    <w:p/>
+    <w:p>
+      <w:r>
+        <w:t>Applying the current rate method:</w:t>
+      </w:r>
+    </w:p>
+    <w:p>
+      <w:pPr>
+        <w:pStyle w:val="ListParagraph"/>
+        <w:numPr>
+          <w:ilvl w:val="0"/>
+          <w:numId w:val="62"/>
+        </w:numPr>
+        <w:ind w:firstLineChars="0"/>
+        <w:rPr>
+          <w:rFonts w:hint="eastAsia"/>
+        </w:rPr>
+      </w:pPr>
+      <w:r>
+        <w:rPr>
+          <w:rFonts w:hint="eastAsia"/>
+        </w:rPr>
+        <w:t>Balance sheet: all assets and liabilities are translated at the current rate.</w:t>
+      </w:r>
+    </w:p>
+    <w:p>
+      <w:pPr>
+        <w:pStyle w:val="ListParagraph"/>
+        <w:numPr>
+          <w:ilvl w:val="0"/>
+          <w:numId w:val="62"/>
+        </w:numPr>
+        <w:ind w:firstLineChars="0"/>
+      </w:pPr>
+      <w:r>
+        <w:t>Balance sheet: common stocks, beginning retained earnings are translated at the historical rate.</w:t>
+      </w:r>
+    </w:p>
+    <w:p>
+      <w:pPr>
+        <w:pStyle w:val="ListParagraph"/>
+        <w:numPr>
+          <w:ilvl w:val="0"/>
+          <w:numId w:val="62"/>
+        </w:numPr>
+        <w:ind w:firstLineChars="0"/>
+      </w:pPr>
+      <w:r>
+        <w:t>Income statement: all accounts are translated at the average rate.</w:t>
+      </w:r>
+    </w:p>
+    <w:p>
+      <w:pPr>
+        <w:pStyle w:val="ListParagraph"/>
+        <w:numPr>
+          <w:ilvl w:val="0"/>
+          <w:numId w:val="62"/>
+        </w:numPr>
+        <w:ind w:firstLineChars="0"/>
+      </w:pPr>
+      <w:r>
+        <w:t>Dividends are translated at the historical rate.</w:t>
+      </w:r>
+    </w:p>
+    <w:p>
+      <w:pPr>
+        <w:pStyle w:val="ListParagraph"/>
+        <w:numPr>
+          <w:ilvl w:val="0"/>
+          <w:numId w:val="62"/>
+        </w:numPr>
+        <w:ind w:firstLineChars="0"/>
+      </w:pPr>
+      <w:r>
+        <w:t>Translation gain or loss is reported in shareholders’ equity as a part of the CTA.</w:t>
+      </w:r>
+    </w:p>
+    <w:p/>
+    <w:p>
+      <w:pPr>
+        <w:rPr>
+          <w:rFonts w:hint="eastAsia"/>
+        </w:rPr>
+      </w:pPr>
+      <w:r>
+        <w:rPr>
+          <w:rFonts w:hint="eastAsia"/>
+        </w:rPr>
+        <w:t>Applying the Temporal Method:</w:t>
+      </w:r>
+    </w:p>
+    <w:p>
+      <w:pPr>
+        <w:pStyle w:val="ListParagraph"/>
+        <w:numPr>
+          <w:ilvl w:val="0"/>
+          <w:numId w:val="63"/>
+        </w:numPr>
+        <w:ind w:firstLineChars="0"/>
+      </w:pPr>
+      <w:r>
+        <w:rPr>
+          <w:rFonts w:hint="eastAsia"/>
+        </w:rPr>
+        <w:t xml:space="preserve">Balance sheet: Monetary assets and liabilities are measured using the current </w:t>
+      </w:r>
+      <w:r>
+        <w:t>rate, including cash, receivables, payables, and short-term and long-term debt.</w:t>
+      </w:r>
+    </w:p>
+    <w:p>
+      <w:pPr>
+        <w:pStyle w:val="ListParagraph"/>
+        <w:numPr>
+          <w:ilvl w:val="0"/>
+          <w:numId w:val="63"/>
+        </w:numPr>
+        <w:ind w:firstLineChars="0"/>
+      </w:pPr>
+      <w:r>
+        <w:t>Balance sheet: Non-monetary assets and liabilities are re-measured at the historical rate</w:t>
+      </w:r>
+    </w:p>
+    <w:p>
+      <w:pPr>
+        <w:pStyle w:val="ListParagraph"/>
+        <w:numPr>
+          <w:ilvl w:val="0"/>
+          <w:numId w:val="63"/>
+        </w:numPr>
+        <w:ind w:firstLineChars="0"/>
+      </w:pPr>
+      <w:r>
+        <w:t>Balance sheet: Non-monetary assets and liabilities at fair value are remeasured at current rate.</w:t>
+      </w:r>
+    </w:p>
+    <w:p>
+      <w:pPr>
+        <w:pStyle w:val="ListParagraph"/>
+        <w:numPr>
+          <w:ilvl w:val="0"/>
+          <w:numId w:val="63"/>
+        </w:numPr>
+        <w:ind w:firstLineChars="0"/>
+      </w:pPr>
+      <w:r>
+        <w:t>Balance sheet: common stocks, beginning retained earnings are translated at the historical rate.</w:t>
+      </w:r>
+    </w:p>
+    <w:p>
+      <w:pPr>
+        <w:pStyle w:val="ListParagraph"/>
+        <w:numPr>
+          <w:ilvl w:val="0"/>
+          <w:numId w:val="63"/>
+        </w:numPr>
+        <w:ind w:firstLineChars="0"/>
+        <w:rPr>
+          <w:rFonts w:hint="eastAsia"/>
+        </w:rPr>
+      </w:pPr>
+      <w:r>
+        <w:rPr>
+          <w:rFonts w:hint="eastAsia"/>
+        </w:rPr>
+        <w:t>Income statement: expenses related to non-monetary assets are remeasured at historical rates.</w:t>
+      </w:r>
+    </w:p>
+    <w:p>
+      <w:pPr>
+        <w:pStyle w:val="ListParagraph"/>
+        <w:numPr>
+          <w:ilvl w:val="0"/>
+          <w:numId w:val="63"/>
+        </w:numPr>
+        <w:ind w:firstLineChars="0"/>
+      </w:pPr>
+      <w:r>
+        <w:t>Income statement: Revenues and all other expenses are remeasured at average rate.</w:t>
+      </w:r>
+    </w:p>
+    <w:p>
+      <w:pPr>
+        <w:pStyle w:val="ListParagraph"/>
+        <w:numPr>
+          <w:ilvl w:val="0"/>
+          <w:numId w:val="63"/>
+        </w:numPr>
+        <w:ind w:firstLineChars="0"/>
+      </w:pPr>
+      <w:r>
+        <w:t>Dividends are translated at the historical rate.</w:t>
+      </w:r>
+    </w:p>
+    <w:p>
+      <w:pPr>
+        <w:pStyle w:val="ListParagraph"/>
+        <w:numPr>
+          <w:ilvl w:val="0"/>
+          <w:numId w:val="63"/>
+        </w:numPr>
+        <w:ind w:firstLineChars="0"/>
+      </w:pPr>
+      <w:r>
+        <w:t>Remeasurement gain or loss is recognized in the income statement.</w:t>
+      </w:r>
+    </w:p>
+    <w:p/>
+    <w:p>
+      <w:r>
+        <w:rPr>
+          <w:rFonts w:hint="eastAsia"/>
+        </w:rPr>
+        <w:lastRenderedPageBreak/>
+        <w:t xml:space="preserve">Exposure to </w:t>
+      </w:r>
+      <w:r>
+        <w:t>exc</w:t>
+      </w:r>
+      <w:r>
+        <w:rPr>
+          <w:rFonts w:hint="eastAsia"/>
+        </w:rPr>
+        <w:t>hanging exchange rates</w:t>
+      </w:r>
+    </w:p>
+    <w:p>
+      <w:pPr>
+        <w:rPr>
+          <w:rFonts w:hint="eastAsia"/>
+        </w:rPr>
+      </w:pPr>
+      <w:r>
+        <w:rPr>
+          <w:rFonts w:hint="eastAsia"/>
+        </w:rPr>
+        <w:t xml:space="preserve">Under the current method, </w:t>
+      </w:r>
+      <w:r>
+        <w:t>the appreciation of</w:t>
+      </w:r>
+      <w:r>
+        <w:rPr>
+          <w:rFonts w:hint="eastAsia"/>
+        </w:rPr>
+        <w:t xml:space="preserve"> foreign currency usually results in </w:t>
+      </w:r>
+      <w:r>
+        <w:t xml:space="preserve">foreign currency translation </w:t>
+      </w:r>
+      <w:r>
+        <w:rPr>
+          <w:rFonts w:hint="eastAsia"/>
+        </w:rPr>
+        <w:t>gains, because asset &gt; liability in general.</w:t>
+      </w:r>
+    </w:p>
+    <w:p>
+      <w:r>
+        <w:t xml:space="preserve">Under the </w:t>
+      </w:r>
+      <w:r>
+        <w:t>temporal method, the appreciation of foreign currency usually results in foreign currency translation losses, because monetary asset &lt; monetary liability in general.</w:t>
+      </w:r>
+    </w:p>
+    <w:p/>
+    <w:p>
+      <w:pPr>
+        <w:pStyle w:val="Level3"/>
+        <w:numPr>
+          <w:ilvl w:val="2"/>
+          <w:numId w:val="64"/>
+        </w:numPr>
+        <w:spacing w:after="156"/>
+      </w:pPr>
+      <w:r>
+        <w:rPr>
+          <w:rFonts w:hint="eastAsia"/>
+        </w:rPr>
+        <w:t xml:space="preserve">Analyze how alternative </w:t>
+      </w:r>
+      <w:r>
+        <w:t>translation</w:t>
+      </w:r>
+      <w:r>
+        <w:rPr>
+          <w:rFonts w:hint="eastAsia"/>
+        </w:rPr>
+        <w:t xml:space="preserve"> </w:t>
+      </w:r>
+      <w:r>
+        <w:t>methods for subsidiaries operating in hyperinflationary economies affect financial statements and ratios.</w:t>
+      </w:r>
+    </w:p>
+    <w:p>
+      <w:r>
+        <w:t>Under US GAAP, temporal method is used.</w:t>
+      </w:r>
+    </w:p>
+    <w:p/>
+    <w:p>
+      <w:pPr>
+        <w:rPr>
+          <w:rFonts w:hint="eastAsia"/>
+        </w:rPr>
+      </w:pPr>
+      <w:r>
+        <w:t>Under IFRS, the statements are restated for inflation and then translated using the current exchange rate. (Not the current rate method, so there’s no CTA item).</w:t>
+      </w:r>
+      <w:bookmarkStart w:id="0" w:name="_GoBack"/>
+      <w:bookmarkEnd w:id="0"/>
     </w:p>
     <w:sectPr>
       <w:pgSz w:w="11906" w:h="16838"/>
@@ -17664,6 +17964,119 @@
 <file path=word/numbering.xml><?xml version="1.0" encoding="utf-8"?>
 <w:numbering xmlns:wpc="http://schemas.microsoft.com/office/word/2010/wordprocessingCanvas" xmlns:mc="http://schemas.openxmlformats.org/markup-compatibility/2006" xmlns:o="urn:schemas-microsoft-com:office:office" xmlns:r="http://schemas.openxmlformats.org/officeDocument/2006/relationships" xmlns:m="http://schemas.openxmlformats.org/officeDocument/2006/math" xmlns:v="urn:schemas-microsoft-com:vml" xmlns:wp14="http://schemas.microsoft.com/office/word/2010/wordprocessingDrawing" xmlns:wp="http://schemas.openxmlformats.org/drawingml/2006/wordprocessingDrawing" xmlns:w10="urn:schemas-microsoft-com:office:word" xmlns:w="http://schemas.openxmlformats.org/wordprocessingml/2006/main" xmlns:w14="http://schemas.microsoft.com/office/word/2010/wordml" xmlns:w15="http://schemas.microsoft.com/office/word/2012/wordml" xmlns:wpg="http://schemas.microsoft.com/office/word/2010/wordprocessingGroup" xmlns:wpi="http://schemas.microsoft.com/office/word/2010/wordprocessingInk" xmlns:wne="http://schemas.microsoft.com/office/word/2006/wordml" xmlns:wps="http://schemas.microsoft.com/office/word/2010/wordprocessingShape" mc:Ignorable="w14 w15 wp14">
   <w:abstractNum w:abstractNumId="0" w15:restartNumberingAfterBreak="0">
+    <w:nsid w:val="046C471B"/>
+    <w:multiLevelType w:val="hybridMultilevel"/>
+    <w:tmpl w:val="30965474"/>
+    <w:lvl w:ilvl="0" w:tplc="04090001">
+      <w:start w:val="1"/>
+      <w:numFmt w:val="bullet"/>
+      <w:lvlText w:val=""/>
+      <w:lvlJc w:val="left"/>
+      <w:pPr>
+        <w:ind w:left="420" w:hanging="420"/>
+      </w:pPr>
+      <w:rPr>
+        <w:rFonts w:ascii="Wingdings" w:hAnsi="Wingdings" w:hint="default"/>
+      </w:rPr>
+    </w:lvl>
+    <w:lvl w:ilvl="1" w:tplc="04090003" w:tentative="1">
+      <w:start w:val="1"/>
+      <w:numFmt w:val="bullet"/>
+      <w:lvlText w:val=""/>
+      <w:lvlJc w:val="left"/>
+      <w:pPr>
+        <w:ind w:left="840" w:hanging="420"/>
+      </w:pPr>
+      <w:rPr>
+        <w:rFonts w:ascii="Wingdings" w:hAnsi="Wingdings" w:hint="default"/>
+      </w:rPr>
+    </w:lvl>
+    <w:lvl w:ilvl="2" w:tplc="04090005" w:tentative="1">
+      <w:start w:val="1"/>
+      <w:numFmt w:val="bullet"/>
+      <w:lvlText w:val=""/>
+      <w:lvlJc w:val="left"/>
+      <w:pPr>
+        <w:ind w:left="1260" w:hanging="420"/>
+      </w:pPr>
+      <w:rPr>
+        <w:rFonts w:ascii="Wingdings" w:hAnsi="Wingdings" w:hint="default"/>
+      </w:rPr>
+    </w:lvl>
+    <w:lvl w:ilvl="3" w:tplc="04090001" w:tentative="1">
+      <w:start w:val="1"/>
+      <w:numFmt w:val="bullet"/>
+      <w:lvlText w:val=""/>
+      <w:lvlJc w:val="left"/>
+      <w:pPr>
+        <w:ind w:left="1680" w:hanging="420"/>
+      </w:pPr>
+      <w:rPr>
+        <w:rFonts w:ascii="Wingdings" w:hAnsi="Wingdings" w:hint="default"/>
+      </w:rPr>
+    </w:lvl>
+    <w:lvl w:ilvl="4" w:tplc="04090003" w:tentative="1">
+      <w:start w:val="1"/>
+      <w:numFmt w:val="bullet"/>
+      <w:lvlText w:val=""/>
+      <w:lvlJc w:val="left"/>
+      <w:pPr>
+        <w:ind w:left="2100" w:hanging="420"/>
+      </w:pPr>
+      <w:rPr>
+        <w:rFonts w:ascii="Wingdings" w:hAnsi="Wingdings" w:hint="default"/>
+      </w:rPr>
+    </w:lvl>
+    <w:lvl w:ilvl="5" w:tplc="04090005" w:tentative="1">
+      <w:start w:val="1"/>
+      <w:numFmt w:val="bullet"/>
+      <w:lvlText w:val=""/>
+      <w:lvlJc w:val="left"/>
+      <w:pPr>
+        <w:ind w:left="2520" w:hanging="420"/>
+      </w:pPr>
+      <w:rPr>
+        <w:rFonts w:ascii="Wingdings" w:hAnsi="Wingdings" w:hint="default"/>
+      </w:rPr>
+    </w:lvl>
+    <w:lvl w:ilvl="6" w:tplc="04090001" w:tentative="1">
+      <w:start w:val="1"/>
+      <w:numFmt w:val="bullet"/>
+      <w:lvlText w:val=""/>
+      <w:lvlJc w:val="left"/>
+      <w:pPr>
+        <w:ind w:left="2940" w:hanging="420"/>
+      </w:pPr>
+      <w:rPr>
+        <w:rFonts w:ascii="Wingdings" w:hAnsi="Wingdings" w:hint="default"/>
+      </w:rPr>
+    </w:lvl>
+    <w:lvl w:ilvl="7" w:tplc="04090003" w:tentative="1">
+      <w:start w:val="1"/>
+      <w:numFmt w:val="bullet"/>
+      <w:lvlText w:val=""/>
+      <w:lvlJc w:val="left"/>
+      <w:pPr>
+        <w:ind w:left="3360" w:hanging="420"/>
+      </w:pPr>
+      <w:rPr>
+        <w:rFonts w:ascii="Wingdings" w:hAnsi="Wingdings" w:hint="default"/>
+      </w:rPr>
+    </w:lvl>
+    <w:lvl w:ilvl="8" w:tplc="04090005" w:tentative="1">
+      <w:start w:val="1"/>
+      <w:numFmt w:val="bullet"/>
+      <w:lvlText w:val=""/>
+      <w:lvlJc w:val="left"/>
+      <w:pPr>
+        <w:ind w:left="3780" w:hanging="420"/>
+      </w:pPr>
+      <w:rPr>
+        <w:rFonts w:ascii="Wingdings" w:hAnsi="Wingdings" w:hint="default"/>
+      </w:rPr>
+    </w:lvl>
+  </w:abstractNum>
+  <w:abstractNum w:abstractNumId="1" w15:restartNumberingAfterBreak="0">
     <w:nsid w:val="06115875"/>
     <w:multiLevelType w:val="hybridMultilevel"/>
     <w:tmpl w:val="6F685E0A"/>
@@ -17776,7 +18189,7 @@
       </w:rPr>
     </w:lvl>
   </w:abstractNum>
-  <w:abstractNum w:abstractNumId="1" w15:restartNumberingAfterBreak="0">
+  <w:abstractNum w:abstractNumId="2" w15:restartNumberingAfterBreak="0">
     <w:nsid w:val="063A1960"/>
     <w:multiLevelType w:val="hybridMultilevel"/>
     <w:tmpl w:val="517EDCDC"/>
@@ -17889,7 +18302,7 @@
       </w:rPr>
     </w:lvl>
   </w:abstractNum>
-  <w:abstractNum w:abstractNumId="2" w15:restartNumberingAfterBreak="0">
+  <w:abstractNum w:abstractNumId="3" w15:restartNumberingAfterBreak="0">
     <w:nsid w:val="06B211FD"/>
     <w:multiLevelType w:val="hybridMultilevel"/>
     <w:tmpl w:val="3A005ECE"/>
@@ -18002,7 +18415,7 @@
       </w:rPr>
     </w:lvl>
   </w:abstractNum>
-  <w:abstractNum w:abstractNumId="3" w15:restartNumberingAfterBreak="0">
+  <w:abstractNum w:abstractNumId="4" w15:restartNumberingAfterBreak="0">
     <w:nsid w:val="06FE67E4"/>
     <w:multiLevelType w:val="hybridMultilevel"/>
     <w:tmpl w:val="0094975E"/>
@@ -18115,7 +18528,7 @@
       </w:rPr>
     </w:lvl>
   </w:abstractNum>
-  <w:abstractNum w:abstractNumId="4" w15:restartNumberingAfterBreak="0">
+  <w:abstractNum w:abstractNumId="5" w15:restartNumberingAfterBreak="0">
     <w:nsid w:val="08CA67F7"/>
     <w:multiLevelType w:val="hybridMultilevel"/>
     <w:tmpl w:val="085032AA"/>
@@ -18228,7 +18641,7 @@
       </w:rPr>
     </w:lvl>
   </w:abstractNum>
-  <w:abstractNum w:abstractNumId="5" w15:restartNumberingAfterBreak="0">
+  <w:abstractNum w:abstractNumId="6" w15:restartNumberingAfterBreak="0">
     <w:nsid w:val="0941223D"/>
     <w:multiLevelType w:val="hybridMultilevel"/>
     <w:tmpl w:val="46242706"/>
@@ -18317,7 +18730,7 @@
       </w:pPr>
     </w:lvl>
   </w:abstractNum>
-  <w:abstractNum w:abstractNumId="6" w15:restartNumberingAfterBreak="0">
+  <w:abstractNum w:abstractNumId="7" w15:restartNumberingAfterBreak="0">
     <w:nsid w:val="0AF05864"/>
     <w:multiLevelType w:val="hybridMultilevel"/>
     <w:tmpl w:val="DCDC9CB2"/>
@@ -18409,7 +18822,7 @@
       </w:pPr>
     </w:lvl>
   </w:abstractNum>
-  <w:abstractNum w:abstractNumId="7" w15:restartNumberingAfterBreak="0">
+  <w:abstractNum w:abstractNumId="8" w15:restartNumberingAfterBreak="0">
     <w:nsid w:val="0BB433C7"/>
     <w:multiLevelType w:val="hybridMultilevel"/>
     <w:tmpl w:val="329AB056"/>
@@ -18498,10 +18911,10 @@
       </w:pPr>
     </w:lvl>
   </w:abstractNum>
-  <w:abstractNum w:abstractNumId="8" w15:restartNumberingAfterBreak="0">
+  <w:abstractNum w:abstractNumId="9" w15:restartNumberingAfterBreak="0">
     <w:nsid w:val="0E784807"/>
     <w:multiLevelType w:val="multilevel"/>
-    <w:tmpl w:val="294499B4"/>
+    <w:tmpl w:val="EE886490"/>
     <w:lvl w:ilvl="0">
       <w:start w:val="2"/>
       <w:numFmt w:val="upperRoman"/>
@@ -18614,7 +19027,7 @@
       </w:rPr>
     </w:lvl>
   </w:abstractNum>
-  <w:abstractNum w:abstractNumId="9" w15:restartNumberingAfterBreak="0">
+  <w:abstractNum w:abstractNumId="10" w15:restartNumberingAfterBreak="0">
     <w:nsid w:val="131004C2"/>
     <w:multiLevelType w:val="hybridMultilevel"/>
     <w:tmpl w:val="913E60C2"/>
@@ -18727,7 +19140,7 @@
       </w:rPr>
     </w:lvl>
   </w:abstractNum>
-  <w:abstractNum w:abstractNumId="10" w15:restartNumberingAfterBreak="0">
+  <w:abstractNum w:abstractNumId="11" w15:restartNumberingAfterBreak="0">
     <w:nsid w:val="15BE56CD"/>
     <w:multiLevelType w:val="hybridMultilevel"/>
     <w:tmpl w:val="6518B06A"/>
@@ -18840,7 +19253,7 @@
       </w:rPr>
     </w:lvl>
   </w:abstractNum>
-  <w:abstractNum w:abstractNumId="11" w15:restartNumberingAfterBreak="0">
+  <w:abstractNum w:abstractNumId="12" w15:restartNumberingAfterBreak="0">
     <w:nsid w:val="19F339F6"/>
     <w:multiLevelType w:val="hybridMultilevel"/>
     <w:tmpl w:val="B058B272"/>
@@ -18953,7 +19366,7 @@
       </w:rPr>
     </w:lvl>
   </w:abstractNum>
-  <w:abstractNum w:abstractNumId="12" w15:restartNumberingAfterBreak="0">
+  <w:abstractNum w:abstractNumId="13" w15:restartNumberingAfterBreak="0">
     <w:nsid w:val="1A532AC0"/>
     <w:multiLevelType w:val="hybridMultilevel"/>
     <w:tmpl w:val="A1D885F6"/>
@@ -19042,7 +19455,7 @@
       </w:pPr>
     </w:lvl>
   </w:abstractNum>
-  <w:abstractNum w:abstractNumId="13" w15:restartNumberingAfterBreak="0">
+  <w:abstractNum w:abstractNumId="14" w15:restartNumberingAfterBreak="0">
     <w:nsid w:val="1ABB2AE2"/>
     <w:multiLevelType w:val="hybridMultilevel"/>
     <w:tmpl w:val="EEA609B4"/>
@@ -19155,7 +19568,7 @@
       </w:rPr>
     </w:lvl>
   </w:abstractNum>
-  <w:abstractNum w:abstractNumId="14" w15:restartNumberingAfterBreak="0">
+  <w:abstractNum w:abstractNumId="15" w15:restartNumberingAfterBreak="0">
     <w:nsid w:val="1F8741F5"/>
     <w:multiLevelType w:val="hybridMultilevel"/>
     <w:tmpl w:val="77427AF0"/>
@@ -19244,7 +19657,7 @@
       </w:pPr>
     </w:lvl>
   </w:abstractNum>
-  <w:abstractNum w:abstractNumId="15" w15:restartNumberingAfterBreak="0">
+  <w:abstractNum w:abstractNumId="16" w15:restartNumberingAfterBreak="0">
     <w:nsid w:val="1FAD770F"/>
     <w:multiLevelType w:val="hybridMultilevel"/>
     <w:tmpl w:val="4F76B4DC"/>
@@ -19357,7 +19770,7 @@
       </w:rPr>
     </w:lvl>
   </w:abstractNum>
-  <w:abstractNum w:abstractNumId="16" w15:restartNumberingAfterBreak="0">
+  <w:abstractNum w:abstractNumId="17" w15:restartNumberingAfterBreak="0">
     <w:nsid w:val="20173BCE"/>
     <w:multiLevelType w:val="hybridMultilevel"/>
     <w:tmpl w:val="DE40F36E"/>
@@ -19470,7 +19883,7 @@
       </w:rPr>
     </w:lvl>
   </w:abstractNum>
-  <w:abstractNum w:abstractNumId="17" w15:restartNumberingAfterBreak="0">
+  <w:abstractNum w:abstractNumId="18" w15:restartNumberingAfterBreak="0">
     <w:nsid w:val="20D82455"/>
     <w:multiLevelType w:val="hybridMultilevel"/>
     <w:tmpl w:val="0E286CB0"/>
@@ -19559,7 +19972,7 @@
       </w:pPr>
     </w:lvl>
   </w:abstractNum>
-  <w:abstractNum w:abstractNumId="18" w15:restartNumberingAfterBreak="0">
+  <w:abstractNum w:abstractNumId="19" w15:restartNumberingAfterBreak="0">
     <w:nsid w:val="29764679"/>
     <w:multiLevelType w:val="hybridMultilevel"/>
     <w:tmpl w:val="85C422AC"/>
@@ -19672,7 +20085,120 @@
       </w:rPr>
     </w:lvl>
   </w:abstractNum>
-  <w:abstractNum w:abstractNumId="19" w15:restartNumberingAfterBreak="0">
+  <w:abstractNum w:abstractNumId="20" w15:restartNumberingAfterBreak="0">
+    <w:nsid w:val="29805C29"/>
+    <w:multiLevelType w:val="hybridMultilevel"/>
+    <w:tmpl w:val="B8563BE8"/>
+    <w:lvl w:ilvl="0" w:tplc="04090001">
+      <w:start w:val="1"/>
+      <w:numFmt w:val="bullet"/>
+      <w:lvlText w:val=""/>
+      <w:lvlJc w:val="left"/>
+      <w:pPr>
+        <w:ind w:left="420" w:hanging="420"/>
+      </w:pPr>
+      <w:rPr>
+        <w:rFonts w:ascii="Wingdings" w:hAnsi="Wingdings" w:hint="default"/>
+      </w:rPr>
+    </w:lvl>
+    <w:lvl w:ilvl="1" w:tplc="04090003" w:tentative="1">
+      <w:start w:val="1"/>
+      <w:numFmt w:val="bullet"/>
+      <w:lvlText w:val=""/>
+      <w:lvlJc w:val="left"/>
+      <w:pPr>
+        <w:ind w:left="840" w:hanging="420"/>
+      </w:pPr>
+      <w:rPr>
+        <w:rFonts w:ascii="Wingdings" w:hAnsi="Wingdings" w:hint="default"/>
+      </w:rPr>
+    </w:lvl>
+    <w:lvl w:ilvl="2" w:tplc="04090005" w:tentative="1">
+      <w:start w:val="1"/>
+      <w:numFmt w:val="bullet"/>
+      <w:lvlText w:val=""/>
+      <w:lvlJc w:val="left"/>
+      <w:pPr>
+        <w:ind w:left="1260" w:hanging="420"/>
+      </w:pPr>
+      <w:rPr>
+        <w:rFonts w:ascii="Wingdings" w:hAnsi="Wingdings" w:hint="default"/>
+      </w:rPr>
+    </w:lvl>
+    <w:lvl w:ilvl="3" w:tplc="04090001" w:tentative="1">
+      <w:start w:val="1"/>
+      <w:numFmt w:val="bullet"/>
+      <w:lvlText w:val=""/>
+      <w:lvlJc w:val="left"/>
+      <w:pPr>
+        <w:ind w:left="1680" w:hanging="420"/>
+      </w:pPr>
+      <w:rPr>
+        <w:rFonts w:ascii="Wingdings" w:hAnsi="Wingdings" w:hint="default"/>
+      </w:rPr>
+    </w:lvl>
+    <w:lvl w:ilvl="4" w:tplc="04090003" w:tentative="1">
+      <w:start w:val="1"/>
+      <w:numFmt w:val="bullet"/>
+      <w:lvlText w:val=""/>
+      <w:lvlJc w:val="left"/>
+      <w:pPr>
+        <w:ind w:left="2100" w:hanging="420"/>
+      </w:pPr>
+      <w:rPr>
+        <w:rFonts w:ascii="Wingdings" w:hAnsi="Wingdings" w:hint="default"/>
+      </w:rPr>
+    </w:lvl>
+    <w:lvl w:ilvl="5" w:tplc="04090005" w:tentative="1">
+      <w:start w:val="1"/>
+      <w:numFmt w:val="bullet"/>
+      <w:lvlText w:val=""/>
+      <w:lvlJc w:val="left"/>
+      <w:pPr>
+        <w:ind w:left="2520" w:hanging="420"/>
+      </w:pPr>
+      <w:rPr>
+        <w:rFonts w:ascii="Wingdings" w:hAnsi="Wingdings" w:hint="default"/>
+      </w:rPr>
+    </w:lvl>
+    <w:lvl w:ilvl="6" w:tplc="04090001" w:tentative="1">
+      <w:start w:val="1"/>
+      <w:numFmt w:val="bullet"/>
+      <w:lvlText w:val=""/>
+      <w:lvlJc w:val="left"/>
+      <w:pPr>
+        <w:ind w:left="2940" w:hanging="420"/>
+      </w:pPr>
+      <w:rPr>
+        <w:rFonts w:ascii="Wingdings" w:hAnsi="Wingdings" w:hint="default"/>
+      </w:rPr>
+    </w:lvl>
+    <w:lvl w:ilvl="7" w:tplc="04090003" w:tentative="1">
+      <w:start w:val="1"/>
+      <w:numFmt w:val="bullet"/>
+      <w:lvlText w:val=""/>
+      <w:lvlJc w:val="left"/>
+      <w:pPr>
+        <w:ind w:left="3360" w:hanging="420"/>
+      </w:pPr>
+      <w:rPr>
+        <w:rFonts w:ascii="Wingdings" w:hAnsi="Wingdings" w:hint="default"/>
+      </w:rPr>
+    </w:lvl>
+    <w:lvl w:ilvl="8" w:tplc="04090005" w:tentative="1">
+      <w:start w:val="1"/>
+      <w:numFmt w:val="bullet"/>
+      <w:lvlText w:val=""/>
+      <w:lvlJc w:val="left"/>
+      <w:pPr>
+        <w:ind w:left="3780" w:hanging="420"/>
+      </w:pPr>
+      <w:rPr>
+        <w:rFonts w:ascii="Wingdings" w:hAnsi="Wingdings" w:hint="default"/>
+      </w:rPr>
+    </w:lvl>
+  </w:abstractNum>
+  <w:abstractNum w:abstractNumId="21" w15:restartNumberingAfterBreak="0">
     <w:nsid w:val="2A802382"/>
     <w:multiLevelType w:val="hybridMultilevel"/>
     <w:tmpl w:val="33EC7012"/>
@@ -19785,7 +20311,7 @@
       </w:rPr>
     </w:lvl>
   </w:abstractNum>
-  <w:abstractNum w:abstractNumId="20" w15:restartNumberingAfterBreak="0">
+  <w:abstractNum w:abstractNumId="22" w15:restartNumberingAfterBreak="0">
     <w:nsid w:val="2DF70F6B"/>
     <w:multiLevelType w:val="hybridMultilevel"/>
     <w:tmpl w:val="F434005C"/>
@@ -19874,7 +20400,7 @@
       </w:pPr>
     </w:lvl>
   </w:abstractNum>
-  <w:abstractNum w:abstractNumId="21" w15:restartNumberingAfterBreak="0">
+  <w:abstractNum w:abstractNumId="23" w15:restartNumberingAfterBreak="0">
     <w:nsid w:val="33045B52"/>
     <w:multiLevelType w:val="hybridMultilevel"/>
     <w:tmpl w:val="07A22D70"/>
@@ -19963,7 +20489,7 @@
       </w:pPr>
     </w:lvl>
   </w:abstractNum>
-  <w:abstractNum w:abstractNumId="22" w15:restartNumberingAfterBreak="0">
+  <w:abstractNum w:abstractNumId="24" w15:restartNumberingAfterBreak="0">
     <w:nsid w:val="3397605D"/>
     <w:multiLevelType w:val="hybridMultilevel"/>
     <w:tmpl w:val="63369D28"/>
@@ -20052,7 +20578,7 @@
       </w:pPr>
     </w:lvl>
   </w:abstractNum>
-  <w:abstractNum w:abstractNumId="23" w15:restartNumberingAfterBreak="0">
+  <w:abstractNum w:abstractNumId="25" w15:restartNumberingAfterBreak="0">
     <w:nsid w:val="345722E1"/>
     <w:multiLevelType w:val="hybridMultilevel"/>
     <w:tmpl w:val="7AF47E64"/>
@@ -20165,7 +20691,7 @@
       </w:rPr>
     </w:lvl>
   </w:abstractNum>
-  <w:abstractNum w:abstractNumId="24" w15:restartNumberingAfterBreak="0">
+  <w:abstractNum w:abstractNumId="26" w15:restartNumberingAfterBreak="0">
     <w:nsid w:val="38473512"/>
     <w:multiLevelType w:val="hybridMultilevel"/>
     <w:tmpl w:val="956CE7F6"/>
@@ -20254,7 +20780,7 @@
       </w:pPr>
     </w:lvl>
   </w:abstractNum>
-  <w:abstractNum w:abstractNumId="25" w15:restartNumberingAfterBreak="0">
+  <w:abstractNum w:abstractNumId="27" w15:restartNumberingAfterBreak="0">
     <w:nsid w:val="3C7C1197"/>
     <w:multiLevelType w:val="hybridMultilevel"/>
     <w:tmpl w:val="F07095FC"/>
@@ -20367,7 +20893,7 @@
       </w:rPr>
     </w:lvl>
   </w:abstractNum>
-  <w:abstractNum w:abstractNumId="26" w15:restartNumberingAfterBreak="0">
+  <w:abstractNum w:abstractNumId="28" w15:restartNumberingAfterBreak="0">
     <w:nsid w:val="3DD429FD"/>
     <w:multiLevelType w:val="hybridMultilevel"/>
     <w:tmpl w:val="3F66AB0E"/>
@@ -20456,7 +20982,7 @@
       </w:pPr>
     </w:lvl>
   </w:abstractNum>
-  <w:abstractNum w:abstractNumId="27" w15:restartNumberingAfterBreak="0">
+  <w:abstractNum w:abstractNumId="29" w15:restartNumberingAfterBreak="0">
     <w:nsid w:val="3DEA0B7E"/>
     <w:multiLevelType w:val="hybridMultilevel"/>
     <w:tmpl w:val="4D729D78"/>
@@ -20545,7 +21071,7 @@
       </w:pPr>
     </w:lvl>
   </w:abstractNum>
-  <w:abstractNum w:abstractNumId="28" w15:restartNumberingAfterBreak="0">
+  <w:abstractNum w:abstractNumId="30" w15:restartNumberingAfterBreak="0">
     <w:nsid w:val="3E237DF5"/>
     <w:multiLevelType w:val="hybridMultilevel"/>
     <w:tmpl w:val="EB445660"/>
@@ -20658,7 +21184,7 @@
       </w:rPr>
     </w:lvl>
   </w:abstractNum>
-  <w:abstractNum w:abstractNumId="29" w15:restartNumberingAfterBreak="0">
+  <w:abstractNum w:abstractNumId="31" w15:restartNumberingAfterBreak="0">
     <w:nsid w:val="43CD415C"/>
     <w:multiLevelType w:val="hybridMultilevel"/>
     <w:tmpl w:val="68BC5A36"/>
@@ -20747,7 +21273,7 @@
       </w:pPr>
     </w:lvl>
   </w:abstractNum>
-  <w:abstractNum w:abstractNumId="30" w15:restartNumberingAfterBreak="0">
+  <w:abstractNum w:abstractNumId="32" w15:restartNumberingAfterBreak="0">
     <w:nsid w:val="43CE732C"/>
     <w:multiLevelType w:val="hybridMultilevel"/>
     <w:tmpl w:val="64FA2CDE"/>
@@ -20836,7 +21362,120 @@
       </w:pPr>
     </w:lvl>
   </w:abstractNum>
-  <w:abstractNum w:abstractNumId="31" w15:restartNumberingAfterBreak="0">
+  <w:abstractNum w:abstractNumId="33" w15:restartNumberingAfterBreak="0">
+    <w:nsid w:val="4900490A"/>
+    <w:multiLevelType w:val="hybridMultilevel"/>
+    <w:tmpl w:val="999ED59C"/>
+    <w:lvl w:ilvl="0" w:tplc="04090001">
+      <w:start w:val="1"/>
+      <w:numFmt w:val="bullet"/>
+      <w:lvlText w:val=""/>
+      <w:lvlJc w:val="left"/>
+      <w:pPr>
+        <w:ind w:left="420" w:hanging="420"/>
+      </w:pPr>
+      <w:rPr>
+        <w:rFonts w:ascii="Wingdings" w:hAnsi="Wingdings" w:hint="default"/>
+      </w:rPr>
+    </w:lvl>
+    <w:lvl w:ilvl="1" w:tplc="04090003" w:tentative="1">
+      <w:start w:val="1"/>
+      <w:numFmt w:val="bullet"/>
+      <w:lvlText w:val=""/>
+      <w:lvlJc w:val="left"/>
+      <w:pPr>
+        <w:ind w:left="840" w:hanging="420"/>
+      </w:pPr>
+      <w:rPr>
+        <w:rFonts w:ascii="Wingdings" w:hAnsi="Wingdings" w:hint="default"/>
+      </w:rPr>
+    </w:lvl>
+    <w:lvl w:ilvl="2" w:tplc="04090005" w:tentative="1">
+      <w:start w:val="1"/>
+      <w:numFmt w:val="bullet"/>
+      <w:lvlText w:val=""/>
+      <w:lvlJc w:val="left"/>
+      <w:pPr>
+        <w:ind w:left="1260" w:hanging="420"/>
+      </w:pPr>
+      <w:rPr>
+        <w:rFonts w:ascii="Wingdings" w:hAnsi="Wingdings" w:hint="default"/>
+      </w:rPr>
+    </w:lvl>
+    <w:lvl w:ilvl="3" w:tplc="04090001" w:tentative="1">
+      <w:start w:val="1"/>
+      <w:numFmt w:val="bullet"/>
+      <w:lvlText w:val=""/>
+      <w:lvlJc w:val="left"/>
+      <w:pPr>
+        <w:ind w:left="1680" w:hanging="420"/>
+      </w:pPr>
+      <w:rPr>
+        <w:rFonts w:ascii="Wingdings" w:hAnsi="Wingdings" w:hint="default"/>
+      </w:rPr>
+    </w:lvl>
+    <w:lvl w:ilvl="4" w:tplc="04090003" w:tentative="1">
+      <w:start w:val="1"/>
+      <w:numFmt w:val="bullet"/>
+      <w:lvlText w:val=""/>
+      <w:lvlJc w:val="left"/>
+      <w:pPr>
+        <w:ind w:left="2100" w:hanging="420"/>
+      </w:pPr>
+      <w:rPr>
+        <w:rFonts w:ascii="Wingdings" w:hAnsi="Wingdings" w:hint="default"/>
+      </w:rPr>
+    </w:lvl>
+    <w:lvl w:ilvl="5" w:tplc="04090005" w:tentative="1">
+      <w:start w:val="1"/>
+      <w:numFmt w:val="bullet"/>
+      <w:lvlText w:val=""/>
+      <w:lvlJc w:val="left"/>
+      <w:pPr>
+        <w:ind w:left="2520" w:hanging="420"/>
+      </w:pPr>
+      <w:rPr>
+        <w:rFonts w:ascii="Wingdings" w:hAnsi="Wingdings" w:hint="default"/>
+      </w:rPr>
+    </w:lvl>
+    <w:lvl w:ilvl="6" w:tplc="04090001" w:tentative="1">
+      <w:start w:val="1"/>
+      <w:numFmt w:val="bullet"/>
+      <w:lvlText w:val=""/>
+      <w:lvlJc w:val="left"/>
+      <w:pPr>
+        <w:ind w:left="2940" w:hanging="420"/>
+      </w:pPr>
+      <w:rPr>
+        <w:rFonts w:ascii="Wingdings" w:hAnsi="Wingdings" w:hint="default"/>
+      </w:rPr>
+    </w:lvl>
+    <w:lvl w:ilvl="7" w:tplc="04090003" w:tentative="1">
+      <w:start w:val="1"/>
+      <w:numFmt w:val="bullet"/>
+      <w:lvlText w:val=""/>
+      <w:lvlJc w:val="left"/>
+      <w:pPr>
+        <w:ind w:left="3360" w:hanging="420"/>
+      </w:pPr>
+      <w:rPr>
+        <w:rFonts w:ascii="Wingdings" w:hAnsi="Wingdings" w:hint="default"/>
+      </w:rPr>
+    </w:lvl>
+    <w:lvl w:ilvl="8" w:tplc="04090005" w:tentative="1">
+      <w:start w:val="1"/>
+      <w:numFmt w:val="bullet"/>
+      <w:lvlText w:val=""/>
+      <w:lvlJc w:val="left"/>
+      <w:pPr>
+        <w:ind w:left="3780" w:hanging="420"/>
+      </w:pPr>
+      <w:rPr>
+        <w:rFonts w:ascii="Wingdings" w:hAnsi="Wingdings" w:hint="default"/>
+      </w:rPr>
+    </w:lvl>
+  </w:abstractNum>
+  <w:abstractNum w:abstractNumId="34" w15:restartNumberingAfterBreak="0">
     <w:nsid w:val="4B8445BE"/>
     <w:multiLevelType w:val="hybridMultilevel"/>
     <w:tmpl w:val="C48269E2"/>
@@ -20925,7 +21564,7 @@
       </w:pPr>
     </w:lvl>
   </w:abstractNum>
-  <w:abstractNum w:abstractNumId="32" w15:restartNumberingAfterBreak="0">
+  <w:abstractNum w:abstractNumId="35" w15:restartNumberingAfterBreak="0">
     <w:nsid w:val="4C0114A8"/>
     <w:multiLevelType w:val="hybridMultilevel"/>
     <w:tmpl w:val="56E4EF8C"/>
@@ -21038,7 +21677,7 @@
       </w:rPr>
     </w:lvl>
   </w:abstractNum>
-  <w:abstractNum w:abstractNumId="33" w15:restartNumberingAfterBreak="0">
+  <w:abstractNum w:abstractNumId="36" w15:restartNumberingAfterBreak="0">
     <w:nsid w:val="54230876"/>
     <w:multiLevelType w:val="hybridMultilevel"/>
     <w:tmpl w:val="B6D8F942"/>
@@ -21151,7 +21790,7 @@
       </w:rPr>
     </w:lvl>
   </w:abstractNum>
-  <w:abstractNum w:abstractNumId="34" w15:restartNumberingAfterBreak="0">
+  <w:abstractNum w:abstractNumId="37" w15:restartNumberingAfterBreak="0">
     <w:nsid w:val="542D124A"/>
     <w:multiLevelType w:val="hybridMultilevel"/>
     <w:tmpl w:val="87E4CDCC"/>
@@ -21264,7 +21903,7 @@
       </w:rPr>
     </w:lvl>
   </w:abstractNum>
-  <w:abstractNum w:abstractNumId="35" w15:restartNumberingAfterBreak="0">
+  <w:abstractNum w:abstractNumId="38" w15:restartNumberingAfterBreak="0">
     <w:nsid w:val="563D3A72"/>
     <w:multiLevelType w:val="hybridMultilevel"/>
     <w:tmpl w:val="22BAB188"/>
@@ -21353,7 +21992,7 @@
       </w:pPr>
     </w:lvl>
   </w:abstractNum>
-  <w:abstractNum w:abstractNumId="36" w15:restartNumberingAfterBreak="0">
+  <w:abstractNum w:abstractNumId="39" w15:restartNumberingAfterBreak="0">
     <w:nsid w:val="5E5478CD"/>
     <w:multiLevelType w:val="hybridMultilevel"/>
     <w:tmpl w:val="98A0C33A"/>
@@ -21465,7 +22104,7 @@
       </w:rPr>
     </w:lvl>
   </w:abstractNum>
-  <w:abstractNum w:abstractNumId="37" w15:restartNumberingAfterBreak="0">
+  <w:abstractNum w:abstractNumId="40" w15:restartNumberingAfterBreak="0">
     <w:nsid w:val="5ED43467"/>
     <w:multiLevelType w:val="hybridMultilevel"/>
     <w:tmpl w:val="44B67E9E"/>
@@ -21578,7 +22217,7 @@
       </w:rPr>
     </w:lvl>
   </w:abstractNum>
-  <w:abstractNum w:abstractNumId="38" w15:restartNumberingAfterBreak="0">
+  <w:abstractNum w:abstractNumId="41" w15:restartNumberingAfterBreak="0">
     <w:nsid w:val="61610B60"/>
     <w:multiLevelType w:val="hybridMultilevel"/>
     <w:tmpl w:val="62EED5E6"/>
@@ -21691,7 +22330,7 @@
       </w:rPr>
     </w:lvl>
   </w:abstractNum>
-  <w:abstractNum w:abstractNumId="39" w15:restartNumberingAfterBreak="0">
+  <w:abstractNum w:abstractNumId="42" w15:restartNumberingAfterBreak="0">
     <w:nsid w:val="62B455C8"/>
     <w:multiLevelType w:val="hybridMultilevel"/>
     <w:tmpl w:val="74EA9B9A"/>
@@ -21804,7 +22443,7 @@
       </w:rPr>
     </w:lvl>
   </w:abstractNum>
-  <w:abstractNum w:abstractNumId="40" w15:restartNumberingAfterBreak="0">
+  <w:abstractNum w:abstractNumId="43" w15:restartNumberingAfterBreak="0">
     <w:nsid w:val="64B95F49"/>
     <w:multiLevelType w:val="hybridMultilevel"/>
     <w:tmpl w:val="C4848232"/>
@@ -21917,7 +22556,7 @@
       </w:rPr>
     </w:lvl>
   </w:abstractNum>
-  <w:abstractNum w:abstractNumId="41" w15:restartNumberingAfterBreak="0">
+  <w:abstractNum w:abstractNumId="44" w15:restartNumberingAfterBreak="0">
     <w:nsid w:val="66772564"/>
     <w:multiLevelType w:val="hybridMultilevel"/>
     <w:tmpl w:val="CD06F602"/>
@@ -22030,7 +22669,7 @@
       </w:rPr>
     </w:lvl>
   </w:abstractNum>
-  <w:abstractNum w:abstractNumId="42" w15:restartNumberingAfterBreak="0">
+  <w:abstractNum w:abstractNumId="45" w15:restartNumberingAfterBreak="0">
     <w:nsid w:val="66884D17"/>
     <w:multiLevelType w:val="hybridMultilevel"/>
     <w:tmpl w:val="7946D9FE"/>
@@ -22143,7 +22782,7 @@
       </w:rPr>
     </w:lvl>
   </w:abstractNum>
-  <w:abstractNum w:abstractNumId="43" w15:restartNumberingAfterBreak="0">
+  <w:abstractNum w:abstractNumId="46" w15:restartNumberingAfterBreak="0">
     <w:nsid w:val="684D280A"/>
     <w:multiLevelType w:val="hybridMultilevel"/>
     <w:tmpl w:val="77C427E6"/>
@@ -22256,7 +22895,7 @@
       </w:rPr>
     </w:lvl>
   </w:abstractNum>
-  <w:abstractNum w:abstractNumId="44" w15:restartNumberingAfterBreak="0">
+  <w:abstractNum w:abstractNumId="47" w15:restartNumberingAfterBreak="0">
     <w:nsid w:val="6E3001FE"/>
     <w:multiLevelType w:val="hybridMultilevel"/>
     <w:tmpl w:val="C0C4D4A6"/>
@@ -22369,7 +23008,7 @@
       </w:rPr>
     </w:lvl>
   </w:abstractNum>
-  <w:abstractNum w:abstractNumId="45" w15:restartNumberingAfterBreak="0">
+  <w:abstractNum w:abstractNumId="48" w15:restartNumberingAfterBreak="0">
     <w:nsid w:val="72016716"/>
     <w:multiLevelType w:val="hybridMultilevel"/>
     <w:tmpl w:val="7D2EE81E"/>
@@ -22458,7 +23097,7 @@
       </w:pPr>
     </w:lvl>
   </w:abstractNum>
-  <w:abstractNum w:abstractNumId="46" w15:restartNumberingAfterBreak="0">
+  <w:abstractNum w:abstractNumId="49" w15:restartNumberingAfterBreak="0">
     <w:nsid w:val="758D65BD"/>
     <w:multiLevelType w:val="hybridMultilevel"/>
     <w:tmpl w:val="16CE4DE8"/>
@@ -22571,7 +23210,7 @@
       </w:rPr>
     </w:lvl>
   </w:abstractNum>
-  <w:abstractNum w:abstractNumId="47" w15:restartNumberingAfterBreak="0">
+  <w:abstractNum w:abstractNumId="50" w15:restartNumberingAfterBreak="0">
     <w:nsid w:val="772C22FD"/>
     <w:multiLevelType w:val="hybridMultilevel"/>
     <w:tmpl w:val="BD90B3A4"/>
@@ -22660,7 +23299,7 @@
       </w:pPr>
     </w:lvl>
   </w:abstractNum>
-  <w:abstractNum w:abstractNumId="48" w15:restartNumberingAfterBreak="0">
+  <w:abstractNum w:abstractNumId="51" w15:restartNumberingAfterBreak="0">
     <w:nsid w:val="7F983DFB"/>
     <w:multiLevelType w:val="hybridMultilevel"/>
     <w:tmpl w:val="97FC2F26"/>
@@ -22750,13 +23389,13 @@
     </w:lvl>
   </w:abstractNum>
   <w:num w:numId="1">
-    <w:abstractNumId w:val="38"/>
+    <w:abstractNumId w:val="41"/>
   </w:num>
   <w:num w:numId="2">
-    <w:abstractNumId w:val="4"/>
+    <w:abstractNumId w:val="5"/>
   </w:num>
   <w:num w:numId="3">
-    <w:abstractNumId w:val="8"/>
+    <w:abstractNumId w:val="9"/>
     <w:lvlOverride w:ilvl="0">
       <w:startOverride w:val="2"/>
     </w:lvlOverride>
@@ -22786,34 +23425,34 @@
     </w:lvlOverride>
   </w:num>
   <w:num w:numId="4">
-    <w:abstractNumId w:val="25"/>
+    <w:abstractNumId w:val="27"/>
   </w:num>
   <w:num w:numId="5">
-    <w:abstractNumId w:val="36"/>
+    <w:abstractNumId w:val="39"/>
   </w:num>
   <w:num w:numId="6">
-    <w:abstractNumId w:val="44"/>
+    <w:abstractNumId w:val="47"/>
   </w:num>
   <w:num w:numId="7">
-    <w:abstractNumId w:val="19"/>
+    <w:abstractNumId w:val="21"/>
   </w:num>
   <w:num w:numId="8">
-    <w:abstractNumId w:val="46"/>
+    <w:abstractNumId w:val="49"/>
   </w:num>
   <w:num w:numId="9">
+    <w:abstractNumId w:val="14"/>
+  </w:num>
+  <w:num w:numId="10">
+    <w:abstractNumId w:val="8"/>
+  </w:num>
+  <w:num w:numId="11">
     <w:abstractNumId w:val="13"/>
   </w:num>
-  <w:num w:numId="10">
-    <w:abstractNumId w:val="7"/>
-  </w:num>
-  <w:num w:numId="11">
-    <w:abstractNumId w:val="12"/>
-  </w:num>
   <w:num w:numId="12">
-    <w:abstractNumId w:val="34"/>
+    <w:abstractNumId w:val="37"/>
   </w:num>
   <w:num w:numId="13">
-    <w:abstractNumId w:val="8"/>
+    <w:abstractNumId w:val="9"/>
     <w:lvlOverride w:ilvl="0">
       <w:startOverride w:val="2"/>
     </w:lvlOverride>
@@ -22843,31 +23482,31 @@
     </w:lvlOverride>
   </w:num>
   <w:num w:numId="14">
-    <w:abstractNumId w:val="5"/>
+    <w:abstractNumId w:val="6"/>
   </w:num>
   <w:num w:numId="15">
-    <w:abstractNumId w:val="41"/>
+    <w:abstractNumId w:val="44"/>
   </w:num>
   <w:num w:numId="16">
-    <w:abstractNumId w:val="48"/>
+    <w:abstractNumId w:val="51"/>
   </w:num>
   <w:num w:numId="17">
-    <w:abstractNumId w:val="14"/>
+    <w:abstractNumId w:val="15"/>
   </w:num>
   <w:num w:numId="18">
-    <w:abstractNumId w:val="10"/>
+    <w:abstractNumId w:val="11"/>
   </w:num>
   <w:num w:numId="19">
-    <w:abstractNumId w:val="11"/>
+    <w:abstractNumId w:val="12"/>
   </w:num>
   <w:num w:numId="20">
-    <w:abstractNumId w:val="6"/>
+    <w:abstractNumId w:val="7"/>
   </w:num>
   <w:num w:numId="21">
-    <w:abstractNumId w:val="22"/>
+    <w:abstractNumId w:val="24"/>
   </w:num>
   <w:num w:numId="22">
-    <w:abstractNumId w:val="8"/>
+    <w:abstractNumId w:val="9"/>
     <w:lvlOverride w:ilvl="0">
       <w:startOverride w:val="3"/>
     </w:lvlOverride>
@@ -22897,13 +23536,13 @@
     </w:lvlOverride>
   </w:num>
   <w:num w:numId="23">
-    <w:abstractNumId w:val="37"/>
+    <w:abstractNumId w:val="40"/>
   </w:num>
   <w:num w:numId="24">
-    <w:abstractNumId w:val="0"/>
+    <w:abstractNumId w:val="1"/>
   </w:num>
   <w:num w:numId="25">
-    <w:abstractNumId w:val="8"/>
+    <w:abstractNumId w:val="9"/>
     <w:lvlOverride w:ilvl="0">
       <w:startOverride w:val="3"/>
     </w:lvlOverride>
@@ -22933,55 +23572,55 @@
     </w:lvlOverride>
   </w:num>
   <w:num w:numId="26">
+    <w:abstractNumId w:val="25"/>
+  </w:num>
+  <w:num w:numId="27">
+    <w:abstractNumId w:val="38"/>
+  </w:num>
+  <w:num w:numId="28">
+    <w:abstractNumId w:val="46"/>
+  </w:num>
+  <w:num w:numId="29">
+    <w:abstractNumId w:val="10"/>
+  </w:num>
+  <w:num w:numId="30">
+    <w:abstractNumId w:val="43"/>
+  </w:num>
+  <w:num w:numId="31">
+    <w:abstractNumId w:val="4"/>
+  </w:num>
+  <w:num w:numId="32">
+    <w:abstractNumId w:val="29"/>
+  </w:num>
+  <w:num w:numId="33">
+    <w:abstractNumId w:val="3"/>
+  </w:num>
+  <w:num w:numId="34">
+    <w:abstractNumId w:val="34"/>
+  </w:num>
+  <w:num w:numId="35">
+    <w:abstractNumId w:val="18"/>
+  </w:num>
+  <w:num w:numId="36">
+    <w:abstractNumId w:val="19"/>
+  </w:num>
+  <w:num w:numId="37">
+    <w:abstractNumId w:val="36"/>
+  </w:num>
+  <w:num w:numId="38">
     <w:abstractNumId w:val="23"/>
   </w:num>
-  <w:num w:numId="27">
+  <w:num w:numId="39">
+    <w:abstractNumId w:val="45"/>
+  </w:num>
+  <w:num w:numId="40">
     <w:abstractNumId w:val="35"/>
   </w:num>
-  <w:num w:numId="28">
-    <w:abstractNumId w:val="43"/>
-  </w:num>
-  <w:num w:numId="29">
-    <w:abstractNumId w:val="9"/>
-  </w:num>
-  <w:num w:numId="30">
-    <w:abstractNumId w:val="40"/>
-  </w:num>
-  <w:num w:numId="31">
-    <w:abstractNumId w:val="3"/>
-  </w:num>
-  <w:num w:numId="32">
-    <w:abstractNumId w:val="27"/>
-  </w:num>
-  <w:num w:numId="33">
-    <w:abstractNumId w:val="2"/>
-  </w:num>
-  <w:num w:numId="34">
-    <w:abstractNumId w:val="31"/>
-  </w:num>
-  <w:num w:numId="35">
-    <w:abstractNumId w:val="17"/>
-  </w:num>
-  <w:num w:numId="36">
-    <w:abstractNumId w:val="18"/>
-  </w:num>
-  <w:num w:numId="37">
-    <w:abstractNumId w:val="33"/>
-  </w:num>
-  <w:num w:numId="38">
-    <w:abstractNumId w:val="21"/>
-  </w:num>
-  <w:num w:numId="39">
-    <w:abstractNumId w:val="42"/>
-  </w:num>
-  <w:num w:numId="40">
-    <w:abstractNumId w:val="32"/>
-  </w:num>
   <w:num w:numId="41">
-    <w:abstractNumId w:val="28"/>
+    <w:abstractNumId w:val="30"/>
   </w:num>
   <w:num w:numId="42">
-    <w:abstractNumId w:val="8"/>
+    <w:abstractNumId w:val="9"/>
     <w:lvlOverride w:ilvl="0">
       <w:startOverride w:val="3"/>
     </w:lvlOverride>
@@ -23011,7 +23650,7 @@
     </w:lvlOverride>
   </w:num>
   <w:num w:numId="43">
-    <w:abstractNumId w:val="8"/>
+    <w:abstractNumId w:val="9"/>
     <w:lvlOverride w:ilvl="0">
       <w:startOverride w:val="4"/>
     </w:lvlOverride>
@@ -23041,7 +23680,7 @@
     </w:lvlOverride>
   </w:num>
   <w:num w:numId="44">
-    <w:abstractNumId w:val="8"/>
+    <w:abstractNumId w:val="9"/>
     <w:lvlOverride w:ilvl="0">
       <w:startOverride w:val="4"/>
     </w:lvlOverride>
@@ -23071,16 +23710,16 @@
     </w:lvlOverride>
   </w:num>
   <w:num w:numId="45">
-    <w:abstractNumId w:val="8"/>
+    <w:abstractNumId w:val="9"/>
   </w:num>
   <w:num w:numId="46">
-    <w:abstractNumId w:val="1"/>
+    <w:abstractNumId w:val="2"/>
   </w:num>
   <w:num w:numId="47">
-    <w:abstractNumId w:val="24"/>
+    <w:abstractNumId w:val="26"/>
   </w:num>
   <w:num w:numId="48">
-    <w:abstractNumId w:val="8"/>
+    <w:abstractNumId w:val="9"/>
     <w:lvlOverride w:ilvl="0">
       <w:startOverride w:val="4"/>
     </w:lvlOverride>
@@ -23110,25 +23749,25 @@
     </w:lvlOverride>
   </w:num>
   <w:num w:numId="49">
-    <w:abstractNumId w:val="16"/>
+    <w:abstractNumId w:val="17"/>
   </w:num>
   <w:num w:numId="50">
-    <w:abstractNumId w:val="47"/>
+    <w:abstractNumId w:val="50"/>
   </w:num>
   <w:num w:numId="51">
-    <w:abstractNumId w:val="26"/>
+    <w:abstractNumId w:val="28"/>
   </w:num>
   <w:num w:numId="52">
-    <w:abstractNumId w:val="30"/>
+    <w:abstractNumId w:val="32"/>
   </w:num>
   <w:num w:numId="53">
-    <w:abstractNumId w:val="29"/>
+    <w:abstractNumId w:val="31"/>
   </w:num>
   <w:num w:numId="54">
-    <w:abstractNumId w:val="45"/>
+    <w:abstractNumId w:val="48"/>
   </w:num>
   <w:num w:numId="55">
-    <w:abstractNumId w:val="8"/>
+    <w:abstractNumId w:val="9"/>
     <w:lvlOverride w:ilvl="0">
       <w:startOverride w:val="4"/>
     </w:lvlOverride>
@@ -23158,10 +23797,10 @@
     </w:lvlOverride>
   </w:num>
   <w:num w:numId="56">
-    <w:abstractNumId w:val="20"/>
+    <w:abstractNumId w:val="22"/>
   </w:num>
   <w:num w:numId="57">
-    <w:abstractNumId w:val="8"/>
+    <w:abstractNumId w:val="9"/>
     <w:lvlOverride w:ilvl="0">
       <w:startOverride w:val="4"/>
     </w:lvlOverride>
@@ -23191,7 +23830,7 @@
     </w:lvlOverride>
   </w:num>
   <w:num w:numId="58">
-    <w:abstractNumId w:val="8"/>
+    <w:abstractNumId w:val="9"/>
     <w:lvlOverride w:ilvl="0">
       <w:startOverride w:val="4"/>
     </w:lvlOverride>
@@ -23221,10 +23860,49 @@
     </w:lvlOverride>
   </w:num>
   <w:num w:numId="59">
-    <w:abstractNumId w:val="15"/>
+    <w:abstractNumId w:val="16"/>
   </w:num>
   <w:num w:numId="60">
-    <w:abstractNumId w:val="39"/>
+    <w:abstractNumId w:val="42"/>
+  </w:num>
+  <w:num w:numId="61">
+    <w:abstractNumId w:val="20"/>
+  </w:num>
+  <w:num w:numId="62">
+    <w:abstractNumId w:val="33"/>
+  </w:num>
+  <w:num w:numId="63">
+    <w:abstractNumId w:val="0"/>
+  </w:num>
+  <w:num w:numId="64">
+    <w:abstractNumId w:val="9"/>
+    <w:lvlOverride w:ilvl="0">
+      <w:startOverride w:val="4"/>
+    </w:lvlOverride>
+    <w:lvlOverride w:ilvl="1">
+      <w:startOverride w:val="20"/>
+    </w:lvlOverride>
+    <w:lvlOverride w:ilvl="2">
+      <w:startOverride w:val="7"/>
+    </w:lvlOverride>
+    <w:lvlOverride w:ilvl="3">
+      <w:startOverride w:val="1"/>
+    </w:lvlOverride>
+    <w:lvlOverride w:ilvl="4">
+      <w:startOverride w:val="1"/>
+    </w:lvlOverride>
+    <w:lvlOverride w:ilvl="5">
+      <w:startOverride w:val="1"/>
+    </w:lvlOverride>
+    <w:lvlOverride w:ilvl="6">
+      <w:startOverride w:val="1"/>
+    </w:lvlOverride>
+    <w:lvlOverride w:ilvl="7">
+      <w:startOverride w:val="1"/>
+    </w:lvlOverride>
+    <w:lvlOverride w:ilvl="8">
+      <w:startOverride w:val="1"/>
+    </w:lvlOverride>
   </w:num>
   <w:numIdMacAtCleanup w:val="54"/>
 </w:numbering>
@@ -24156,7 +24834,7 @@
 </file>
 
 <file path=customXml/itemProps1.xml><?xml version="1.0" encoding="utf-8"?>
-<ds:datastoreItem xmlns:ds="http://schemas.openxmlformats.org/officeDocument/2006/customXml" ds:itemID="{6CF32FCE-000D-4D22-9ED8-803E78F2388E}">
+<ds:datastoreItem xmlns:ds="http://schemas.openxmlformats.org/officeDocument/2006/customXml" ds:itemID="{DE01C32F-9AD6-40B1-9BB9-139B487B9C11}">
   <ds:schemaRefs>
     <ds:schemaRef ds:uri="http://schemas.openxmlformats.org/officeDocument/2006/bibliography"/>
   </ds:schemaRefs>

</xml_diff>

<commit_message>
Added section 'Private Real Estate Investments'
</commit_message>
<xml_diff>
--- a/LOS2.docx
+++ b/LOS2.docx
@@ -14911,8 +14911,6 @@
       <w:r>
         <w:t>n</w:t>
       </w:r>
-      <w:bookmarkStart w:id="0" w:name="_GoBack"/>
-      <w:bookmarkEnd w:id="0"/>
       <w:r>
         <w:t xml:space="preserve"> investing inflow.</w:t>
       </w:r>
@@ -17924,6 +17922,509 @@
         <w:t>Under IFRS, the statements are restated for inflation and then translated using the current exchange rate. (Not the current rate method, so there’s no CTA item).</w:t>
       </w:r>
     </w:p>
+    <w:p>
+      <w:pPr>
+        <w:pStyle w:val="Level2"/>
+      </w:pPr>
+      <w:r>
+        <w:br w:type="page"/>
+      </w:r>
+    </w:p>
+    <w:p>
+      <w:pPr>
+        <w:pStyle w:val="Level1"/>
+        <w:numPr>
+          <w:ilvl w:val="0"/>
+          <w:numId w:val="65"/>
+        </w:numPr>
+      </w:pPr>
+      <w:r>
+        <w:lastRenderedPageBreak/>
+        <w:t>Alternative Investments</w:t>
+      </w:r>
+    </w:p>
+    <w:p>
+      <w:pPr>
+        <w:pStyle w:val="Level2"/>
+        <w:numPr>
+          <w:ilvl w:val="1"/>
+          <w:numId w:val="66"/>
+        </w:numPr>
+      </w:pPr>
+      <w:r>
+        <w:rPr>
+          <w:rFonts w:hint="eastAsia"/>
+        </w:rPr>
+        <w:t>Private Real Estate Investments</w:t>
+      </w:r>
+    </w:p>
+    <w:p>
+      <w:pPr>
+        <w:pStyle w:val="Level3"/>
+        <w:numPr>
+          <w:ilvl w:val="2"/>
+          <w:numId w:val="71"/>
+        </w:numPr>
+        <w:spacing w:after="156"/>
+        <w:rPr>
+          <w:rFonts w:hint="eastAsia"/>
+        </w:rPr>
+      </w:pPr>
+      <w:r>
+        <w:rPr>
+          <w:rFonts w:hint="eastAsia"/>
+        </w:rPr>
+        <w:t>Describe commercial property types, including their distinctive investment characteristics.</w:t>
+      </w:r>
+    </w:p>
+    <w:p>
+      <w:pPr>
+        <w:rPr>
+          <w:b/>
+        </w:rPr>
+      </w:pPr>
+      <w:r>
+        <w:rPr>
+          <w:rFonts w:hint="eastAsia"/>
+          <w:b/>
+        </w:rPr>
+        <w:t>Retail</w:t>
+      </w:r>
+    </w:p>
+    <w:p>
+      <w:r>
+        <w:rPr>
+          <w:b/>
+        </w:rPr>
+        <w:t>Percentage lease / Percentage rent</w:t>
+      </w:r>
+      <w:r>
+        <w:t xml:space="preserve">: </w:t>
+      </w:r>
+      <w:r>
+        <w:rPr>
+          <w:rFonts w:hint="eastAsia"/>
+        </w:rPr>
+        <w:t>Retail tenants are often required to pay additional rent once sales reach a certain level.</w:t>
+      </w:r>
+      <w:r>
+        <w:t xml:space="preserve"> The lease will also specify a minimum amount of rent to be paid without regard to sales.</w:t>
+      </w:r>
+    </w:p>
+    <w:p>
+      <w:pPr>
+        <w:rPr>
+          <w:rFonts w:hint="eastAsia"/>
+        </w:rPr>
+      </w:pPr>
+    </w:p>
+    <w:p>
+      <w:pPr>
+        <w:pStyle w:val="Level3"/>
+        <w:numPr>
+          <w:ilvl w:val="2"/>
+          <w:numId w:val="67"/>
+        </w:numPr>
+        <w:spacing w:after="156"/>
+        <w:rPr>
+          <w:rFonts w:hint="eastAsia"/>
+        </w:rPr>
+      </w:pPr>
+      <w:r>
+        <w:rPr>
+          <w:rFonts w:hint="eastAsia"/>
+        </w:rPr>
+        <w:t>Estimate and interpret the inputs to the direct capitalization and DCF valuation methods.</w:t>
+      </w:r>
+    </w:p>
+    <w:p>
+      <w:pPr>
+        <w:pStyle w:val="Level3"/>
+        <w:spacing w:after="156"/>
+        <w:rPr>
+          <w:rFonts w:hint="eastAsia"/>
+        </w:rPr>
+      </w:pPr>
+      <w:r>
+        <w:rPr>
+          <w:rFonts w:hint="eastAsia"/>
+        </w:rPr>
+        <w:t>Calculate the value of a property using the direct capitalization and DCF valuation methods.</w:t>
+      </w:r>
+    </w:p>
+    <w:p>
+      <w:pPr>
+        <w:rPr>
+          <w:b/>
+        </w:rPr>
+      </w:pPr>
+      <w:r>
+        <w:rPr>
+          <w:b/>
+        </w:rPr>
+        <w:t>Net Operating Income:</w:t>
+      </w:r>
+    </w:p>
+    <w:p>
+      <w:r>
+        <w:t>Rental income if fully occupied</w:t>
+      </w:r>
+    </w:p>
+    <w:p>
+      <w:r>
+        <w:t>+ Other income</w:t>
+      </w:r>
+    </w:p>
+    <w:p>
+      <w:r>
+        <w:t>= Potential gross income</w:t>
+      </w:r>
+    </w:p>
+    <w:p>
+      <w:r>
+        <w:t>- Vacancy and collection loss</w:t>
+      </w:r>
+    </w:p>
+    <w:p>
+      <w:r>
+        <w:t>= Effective gross income</w:t>
+      </w:r>
+    </w:p>
+    <w:p>
+      <w:r>
+        <w:t>- Operating expense</w:t>
+      </w:r>
+    </w:p>
+    <w:p>
+      <w:r>
+        <w:t>= Net operating income</w:t>
+      </w:r>
+    </w:p>
+    <w:p/>
+    <w:p>
+      <w:r>
+        <w:rPr>
+          <w:b/>
+        </w:rPr>
+        <w:t>Capitalization rate</w:t>
+      </w:r>
+      <w:r>
+        <w:t xml:space="preserve"> = discount rate – growth rate</w:t>
+      </w:r>
+    </w:p>
+    <w:p/>
+    <w:p>
+      <w:pPr>
+        <w:rPr>
+          <w:b/>
+        </w:rPr>
+      </w:pPr>
+      <w:r>
+        <w:rPr>
+          <w:b/>
+        </w:rPr>
+        <w:t>Direct capitalization method:</w:t>
+      </w:r>
+    </w:p>
+    <w:p>
+      <w:r>
+        <w:t>V</w:t>
+      </w:r>
+      <w:r>
+        <w:rPr>
+          <w:vertAlign w:val="subscript"/>
+        </w:rPr>
+        <w:t>0</w:t>
+      </w:r>
+      <w:r>
+        <w:t xml:space="preserve"> = NOI</w:t>
+      </w:r>
+      <w:r>
+        <w:rPr>
+          <w:vertAlign w:val="subscript"/>
+        </w:rPr>
+        <w:t>1</w:t>
+      </w:r>
+      <w:r>
+        <w:t xml:space="preserve"> / cap rate</w:t>
+      </w:r>
+    </w:p>
+    <w:p/>
+    <w:p>
+      <w:pPr>
+        <w:rPr>
+          <w:b/>
+        </w:rPr>
+      </w:pPr>
+      <w:r>
+        <w:rPr>
+          <w:b/>
+        </w:rPr>
+        <w:t>Discounted Cash Flow Method</w:t>
+      </w:r>
+    </w:p>
+    <w:p>
+      <w:r>
+        <w:t>V</w:t>
+      </w:r>
+      <w:r>
+        <w:rPr>
+          <w:vertAlign w:val="subscript"/>
+        </w:rPr>
+        <w:t>0</w:t>
+      </w:r>
+      <w:r>
+        <w:t xml:space="preserve"> = NOI</w:t>
+      </w:r>
+      <w:r>
+        <w:rPr>
+          <w:vertAlign w:val="subscript"/>
+        </w:rPr>
+        <w:t>1</w:t>
+      </w:r>
+      <w:r>
+        <w:t xml:space="preserve"> / (r – g)</w:t>
+      </w:r>
+    </w:p>
+    <w:p/>
+    <w:p>
+      <w:pPr>
+        <w:pStyle w:val="Level3"/>
+        <w:numPr>
+          <w:ilvl w:val="2"/>
+          <w:numId w:val="68"/>
+        </w:numPr>
+        <w:spacing w:after="156"/>
+        <w:rPr>
+          <w:rFonts w:hint="eastAsia"/>
+        </w:rPr>
+      </w:pPr>
+      <w:r>
+        <w:rPr>
+          <w:rFonts w:hint="eastAsia"/>
+        </w:rPr>
+        <w:t>Calculate the value of a property using the cost and sales comparison approaches.</w:t>
+      </w:r>
+    </w:p>
+    <w:p>
+      <w:pPr>
+        <w:rPr>
+          <w:b/>
+        </w:rPr>
+      </w:pPr>
+      <w:r>
+        <w:rPr>
+          <w:b/>
+        </w:rPr>
+        <w:t>Cost Approach:</w:t>
+      </w:r>
+    </w:p>
+    <w:p>
+      <w:r>
+        <w:t>V</w:t>
+      </w:r>
+      <w:r>
+        <w:rPr>
+          <w:vertAlign w:val="subscript"/>
+        </w:rPr>
+        <w:t>0</w:t>
+      </w:r>
+      <w:r>
+        <w:t xml:space="preserve"> = Market value of land + building’s replacement cost – depreciation including physical deterioration, functional obsolescence, locational obsolescence and economic obsolescence.</w:t>
+      </w:r>
+    </w:p>
+    <w:p/>
+    <w:p>
+      <w:pPr>
+        <w:rPr>
+          <w:rFonts w:hint="eastAsia"/>
+        </w:rPr>
+      </w:pPr>
+      <w:r>
+        <w:rPr>
+          <w:rFonts w:hint="eastAsia"/>
+        </w:rPr>
+        <w:t xml:space="preserve">Physical deterioration can be curable or incurable. </w:t>
+      </w:r>
+      <w:r>
+        <w:t>An item is curable if the benefit of fixing the problem is at least as much as the cost to cure. The cost of fixing curable items is subtracted from the replacement cost.</w:t>
+      </w:r>
+    </w:p>
+    <w:p>
+      <w:r>
+        <w:t xml:space="preserve">An item is incurable if the problem is not </w:t>
+      </w:r>
+      <w:r>
+        <w:t>economically feasible to remedy. Since it would not be fixed, depreciation can be estimated based on the effective age of the property relative to its total economic life.</w:t>
+      </w:r>
+    </w:p>
+    <w:p/>
+    <w:p>
+      <w:pPr>
+        <w:rPr>
+          <w:b/>
+        </w:rPr>
+      </w:pPr>
+      <w:r>
+        <w:rPr>
+          <w:b/>
+        </w:rPr>
+        <w:t>Sales Comparison Approach</w:t>
+      </w:r>
+    </w:p>
+    <w:p>
+      <w:r>
+        <w:t>The premise of this approach is that a buyer would pay no more for a property than others are paying for similar properties in the current market.</w:t>
+      </w:r>
+    </w:p>
+    <w:p/>
+    <w:p>
+      <w:pPr>
+        <w:pStyle w:val="Level3"/>
+        <w:numPr>
+          <w:ilvl w:val="2"/>
+          <w:numId w:val="69"/>
+        </w:numPr>
+        <w:spacing w:after="156"/>
+        <w:rPr>
+          <w:rFonts w:hint="eastAsia"/>
+        </w:rPr>
+      </w:pPr>
+      <w:r>
+        <w:rPr>
+          <w:rFonts w:hint="eastAsia"/>
+        </w:rPr>
+        <w:t>Discuss private equity real estate investment indices, including their construction and potential biases.</w:t>
+      </w:r>
+    </w:p>
+    <w:p>
+      <w:pPr>
+        <w:rPr>
+          <w:rFonts w:hint="eastAsia"/>
+          <w:b/>
+        </w:rPr>
+      </w:pPr>
+      <w:r>
+        <w:rPr>
+          <w:rFonts w:hint="eastAsia"/>
+          <w:b/>
+        </w:rPr>
+        <w:t>Appraisal-Based Indices</w:t>
+      </w:r>
+    </w:p>
+    <w:p>
+      <w:r>
+        <w:t xml:space="preserve">Return = (NOI – capital expenditures + end market value – beginning market value) / </w:t>
+      </w:r>
+      <w:r>
+        <w:t>beginning market value</w:t>
+      </w:r>
+    </w:p>
+    <w:p>
+      <w:r>
+        <w:t>Appraisal-based indices tend to lag actual transactions because actual transactions occur before appraisals are performed.</w:t>
+      </w:r>
+      <w:r>
+        <w:t xml:space="preserve"> Also they tend to smooth the index or reduce its volatility.</w:t>
+      </w:r>
+      <w:r>
+        <w:t xml:space="preserve"> Also it’ll reduce its correlation with other asset classes.</w:t>
+      </w:r>
+      <w:bookmarkStart w:id="0" w:name="_GoBack"/>
+      <w:bookmarkEnd w:id="0"/>
+    </w:p>
+    <w:p/>
+    <w:p>
+      <w:pPr>
+        <w:rPr>
+          <w:b/>
+        </w:rPr>
+      </w:pPr>
+      <w:r>
+        <w:rPr>
+          <w:b/>
+        </w:rPr>
+        <w:t>Transaction-Based Indices</w:t>
+      </w:r>
+    </w:p>
+    <w:p>
+      <w:r>
+        <w:t>A repeat-sales index relies on repeat sales of the same property.</w:t>
+      </w:r>
+    </w:p>
+    <w:p>
+      <w:r>
+        <w:t>A hedonic index requires only one sale. A regression is developed to control for differences in property characteristics.</w:t>
+      </w:r>
+    </w:p>
+    <w:p/>
+    <w:p>
+      <w:pPr>
+        <w:pStyle w:val="Level3"/>
+        <w:numPr>
+          <w:ilvl w:val="2"/>
+          <w:numId w:val="70"/>
+        </w:numPr>
+        <w:spacing w:after="156"/>
+        <w:rPr>
+          <w:rFonts w:hint="eastAsia"/>
+        </w:rPr>
+      </w:pPr>
+      <w:r>
+        <w:rPr>
+          <w:rFonts w:hint="eastAsia"/>
+        </w:rPr>
+        <w:t>Calculate and interpret financial ratios used to analyze and evaluate private real estate investments.</w:t>
+      </w:r>
+    </w:p>
+    <w:p>
+      <w:r>
+        <w:t>Debt service coverage ratio = NOI</w:t>
+      </w:r>
+      <w:r>
+        <w:rPr>
+          <w:vertAlign w:val="subscript"/>
+        </w:rPr>
+        <w:t>1</w:t>
+      </w:r>
+      <w:r>
+        <w:t xml:space="preserve"> / debt service</w:t>
+      </w:r>
+    </w:p>
+    <w:p>
+      <w:r>
+        <w:t>Equity dividend rate = CF</w:t>
+      </w:r>
+      <w:r>
+        <w:rPr>
+          <w:vertAlign w:val="subscript"/>
+        </w:rPr>
+        <w:t>1</w:t>
+      </w:r>
+      <w:r>
+        <w:t xml:space="preserve"> (NOI</w:t>
+      </w:r>
+      <w:r>
+        <w:rPr>
+          <w:vertAlign w:val="subscript"/>
+        </w:rPr>
+        <w:t>1</w:t>
+      </w:r>
+      <w:r>
+        <w:t xml:space="preserve"> – debt service payment) / equity</w:t>
+      </w:r>
+    </w:p>
+    <w:p/>
+    <w:p>
+      <w:pPr>
+        <w:rPr>
+          <w:rFonts w:hint="eastAsia"/>
+        </w:rPr>
+      </w:pPr>
+      <w:r>
+        <w:t>The maximum amount of debt that an investor can obtain on commercial real estate is usually the minimum (Loan-to-value * appraised value, maximum debt service / mortgage rate).</w:t>
+      </w:r>
+    </w:p>
     <w:sectPr>
       <w:pgSz w:w="11906" w:h="16838"/>
       <w:pgMar w:top="1440" w:right="1800" w:bottom="1440" w:left="1800" w:header="851" w:footer="992" w:gutter="0"/>
@@ -18887,7 +19388,7 @@
   <w:abstractNum w:abstractNumId="9" w15:restartNumberingAfterBreak="0">
     <w:nsid w:val="0E784807"/>
     <w:multiLevelType w:val="multilevel"/>
-    <w:tmpl w:val="EE886490"/>
+    <w:tmpl w:val="6A3612CA"/>
     <w:lvl w:ilvl="0">
       <w:start w:val="2"/>
       <w:numFmt w:val="upperRoman"/>
@@ -23877,7 +24378,217 @@
       <w:startOverride w:val="1"/>
     </w:lvlOverride>
   </w:num>
-  <w:numIdMacAtCleanup w:val="54"/>
+  <w:num w:numId="65">
+    <w:abstractNumId w:val="9"/>
+    <w:lvlOverride w:ilvl="0">
+      <w:startOverride w:val="9"/>
+    </w:lvlOverride>
+    <w:lvlOverride w:ilvl="1">
+      <w:startOverride w:val="9"/>
+    </w:lvlOverride>
+    <w:lvlOverride w:ilvl="2">
+      <w:startOverride w:val="1"/>
+    </w:lvlOverride>
+    <w:lvlOverride w:ilvl="3">
+      <w:startOverride w:val="1"/>
+    </w:lvlOverride>
+    <w:lvlOverride w:ilvl="4">
+      <w:startOverride w:val="1"/>
+    </w:lvlOverride>
+    <w:lvlOverride w:ilvl="5">
+      <w:startOverride w:val="1"/>
+    </w:lvlOverride>
+    <w:lvlOverride w:ilvl="6">
+      <w:startOverride w:val="1"/>
+    </w:lvlOverride>
+    <w:lvlOverride w:ilvl="7">
+      <w:startOverride w:val="1"/>
+    </w:lvlOverride>
+    <w:lvlOverride w:ilvl="8">
+      <w:startOverride w:val="1"/>
+    </w:lvlOverride>
+  </w:num>
+  <w:num w:numId="66">
+    <w:abstractNumId w:val="9"/>
+    <w:lvlOverride w:ilvl="0">
+      <w:startOverride w:val="9"/>
+    </w:lvlOverride>
+    <w:lvlOverride w:ilvl="1">
+      <w:startOverride w:val="39"/>
+    </w:lvlOverride>
+    <w:lvlOverride w:ilvl="2">
+      <w:startOverride w:val="1"/>
+    </w:lvlOverride>
+    <w:lvlOverride w:ilvl="3">
+      <w:startOverride w:val="1"/>
+    </w:lvlOverride>
+    <w:lvlOverride w:ilvl="4">
+      <w:startOverride w:val="1"/>
+    </w:lvlOverride>
+    <w:lvlOverride w:ilvl="5">
+      <w:startOverride w:val="1"/>
+    </w:lvlOverride>
+    <w:lvlOverride w:ilvl="6">
+      <w:startOverride w:val="1"/>
+    </w:lvlOverride>
+    <w:lvlOverride w:ilvl="7">
+      <w:startOverride w:val="1"/>
+    </w:lvlOverride>
+    <w:lvlOverride w:ilvl="8">
+      <w:startOverride w:val="1"/>
+    </w:lvlOverride>
+  </w:num>
+  <w:num w:numId="67">
+    <w:abstractNumId w:val="9"/>
+    <w:lvlOverride w:ilvl="0">
+      <w:startOverride w:val="9"/>
+    </w:lvlOverride>
+    <w:lvlOverride w:ilvl="1">
+      <w:startOverride w:val="39"/>
+    </w:lvlOverride>
+    <w:lvlOverride w:ilvl="2">
+      <w:startOverride w:val="6"/>
+    </w:lvlOverride>
+    <w:lvlOverride w:ilvl="3">
+      <w:startOverride w:val="1"/>
+    </w:lvlOverride>
+    <w:lvlOverride w:ilvl="4">
+      <w:startOverride w:val="1"/>
+    </w:lvlOverride>
+    <w:lvlOverride w:ilvl="5">
+      <w:startOverride w:val="1"/>
+    </w:lvlOverride>
+    <w:lvlOverride w:ilvl="6">
+      <w:startOverride w:val="1"/>
+    </w:lvlOverride>
+    <w:lvlOverride w:ilvl="7">
+      <w:startOverride w:val="1"/>
+    </w:lvlOverride>
+    <w:lvlOverride w:ilvl="8">
+      <w:startOverride w:val="1"/>
+    </w:lvlOverride>
+  </w:num>
+  <w:num w:numId="68">
+    <w:abstractNumId w:val="9"/>
+    <w:lvlOverride w:ilvl="0">
+      <w:startOverride w:val="9"/>
+    </w:lvlOverride>
+    <w:lvlOverride w:ilvl="1">
+      <w:startOverride w:val="39"/>
+    </w:lvlOverride>
+    <w:lvlOverride w:ilvl="2">
+      <w:startOverride w:val="9"/>
+    </w:lvlOverride>
+    <w:lvlOverride w:ilvl="3">
+      <w:startOverride w:val="1"/>
+    </w:lvlOverride>
+    <w:lvlOverride w:ilvl="4">
+      <w:startOverride w:val="1"/>
+    </w:lvlOverride>
+    <w:lvlOverride w:ilvl="5">
+      <w:startOverride w:val="1"/>
+    </w:lvlOverride>
+    <w:lvlOverride w:ilvl="6">
+      <w:startOverride w:val="1"/>
+    </w:lvlOverride>
+    <w:lvlOverride w:ilvl="7">
+      <w:startOverride w:val="1"/>
+    </w:lvlOverride>
+    <w:lvlOverride w:ilvl="8">
+      <w:startOverride w:val="1"/>
+    </w:lvlOverride>
+  </w:num>
+  <w:num w:numId="69">
+    <w:abstractNumId w:val="9"/>
+    <w:lvlOverride w:ilvl="0">
+      <w:startOverride w:val="9"/>
+    </w:lvlOverride>
+    <w:lvlOverride w:ilvl="1">
+      <w:startOverride w:val="39"/>
+    </w:lvlOverride>
+    <w:lvlOverride w:ilvl="2">
+      <w:startOverride w:val="11"/>
+    </w:lvlOverride>
+    <w:lvlOverride w:ilvl="3">
+      <w:startOverride w:val="1"/>
+    </w:lvlOverride>
+    <w:lvlOverride w:ilvl="4">
+      <w:startOverride w:val="1"/>
+    </w:lvlOverride>
+    <w:lvlOverride w:ilvl="5">
+      <w:startOverride w:val="1"/>
+    </w:lvlOverride>
+    <w:lvlOverride w:ilvl="6">
+      <w:startOverride w:val="1"/>
+    </w:lvlOverride>
+    <w:lvlOverride w:ilvl="7">
+      <w:startOverride w:val="1"/>
+    </w:lvlOverride>
+    <w:lvlOverride w:ilvl="8">
+      <w:startOverride w:val="1"/>
+    </w:lvlOverride>
+  </w:num>
+  <w:num w:numId="70">
+    <w:abstractNumId w:val="9"/>
+    <w:lvlOverride w:ilvl="0">
+      <w:startOverride w:val="9"/>
+    </w:lvlOverride>
+    <w:lvlOverride w:ilvl="1">
+      <w:startOverride w:val="39"/>
+    </w:lvlOverride>
+    <w:lvlOverride w:ilvl="2">
+      <w:startOverride w:val="13"/>
+    </w:lvlOverride>
+    <w:lvlOverride w:ilvl="3">
+      <w:startOverride w:val="1"/>
+    </w:lvlOverride>
+    <w:lvlOverride w:ilvl="4">
+      <w:startOverride w:val="1"/>
+    </w:lvlOverride>
+    <w:lvlOverride w:ilvl="5">
+      <w:startOverride w:val="1"/>
+    </w:lvlOverride>
+    <w:lvlOverride w:ilvl="6">
+      <w:startOverride w:val="1"/>
+    </w:lvlOverride>
+    <w:lvlOverride w:ilvl="7">
+      <w:startOverride w:val="1"/>
+    </w:lvlOverride>
+    <w:lvlOverride w:ilvl="8">
+      <w:startOverride w:val="1"/>
+    </w:lvlOverride>
+  </w:num>
+  <w:num w:numId="71">
+    <w:abstractNumId w:val="9"/>
+    <w:lvlOverride w:ilvl="0">
+      <w:startOverride w:val="9"/>
+    </w:lvlOverride>
+    <w:lvlOverride w:ilvl="1">
+      <w:startOverride w:val="39"/>
+    </w:lvlOverride>
+    <w:lvlOverride w:ilvl="2">
+      <w:startOverride w:val="4"/>
+    </w:lvlOverride>
+    <w:lvlOverride w:ilvl="3">
+      <w:startOverride w:val="1"/>
+    </w:lvlOverride>
+    <w:lvlOverride w:ilvl="4">
+      <w:startOverride w:val="1"/>
+    </w:lvlOverride>
+    <w:lvlOverride w:ilvl="5">
+      <w:startOverride w:val="1"/>
+    </w:lvlOverride>
+    <w:lvlOverride w:ilvl="6">
+      <w:startOverride w:val="1"/>
+    </w:lvlOverride>
+    <w:lvlOverride w:ilvl="7">
+      <w:startOverride w:val="1"/>
+    </w:lvlOverride>
+    <w:lvlOverride w:ilvl="8">
+      <w:startOverride w:val="1"/>
+    </w:lvlOverride>
+  </w:num>
+  <w:numIdMacAtCleanup w:val="71"/>
 </w:numbering>
 </file>
 
@@ -24807,7 +25518,7 @@
 </file>
 
 <file path=customXml/itemProps1.xml><?xml version="1.0" encoding="utf-8"?>
-<ds:datastoreItem xmlns:ds="http://schemas.openxmlformats.org/officeDocument/2006/customXml" ds:itemID="{604C21F5-7CA6-4A4E-994E-C28EF1BD3C4A}">
+<ds:datastoreItem xmlns:ds="http://schemas.openxmlformats.org/officeDocument/2006/customXml" ds:itemID="{F7482C8C-BE5C-460E-8CD6-59FCA5447C0E}">
   <ds:schemaRefs>
     <ds:schemaRef ds:uri="http://schemas.openxmlformats.org/officeDocument/2006/bibliography"/>
   </ds:schemaRefs>

</xml_diff>

<commit_message>
Added section 'Publicly Traded Real Estate Securities'
</commit_message>
<xml_diff>
--- a/LOS2.docx
+++ b/LOS2.docx
@@ -17966,9 +17966,6 @@
           <w:numId w:val="71"/>
         </w:numPr>
         <w:spacing w:after="156"/>
-        <w:rPr>
-          <w:rFonts w:hint="eastAsia"/>
-        </w:rPr>
       </w:pPr>
       <w:r>
         <w:rPr>
@@ -18011,13 +18008,7 @@
         <w:t xml:space="preserve"> The lease will also specify a minimum amount of rent to be paid without regard to sales.</w:t>
       </w:r>
     </w:p>
-    <w:p>
-      <w:pPr>
-        <w:rPr>
-          <w:rFonts w:hint="eastAsia"/>
-        </w:rPr>
-      </w:pPr>
-    </w:p>
+    <w:p/>
     <w:p>
       <w:pPr>
         <w:pStyle w:val="Level3"/>
@@ -18026,9 +18017,6 @@
           <w:numId w:val="67"/>
         </w:numPr>
         <w:spacing w:after="156"/>
-        <w:rPr>
-          <w:rFonts w:hint="eastAsia"/>
-        </w:rPr>
       </w:pPr>
       <w:r>
         <w:rPr>
@@ -18041,9 +18029,6 @@
       <w:pPr>
         <w:pStyle w:val="Level3"/>
         <w:spacing w:after="156"/>
-        <w:rPr>
-          <w:rFonts w:hint="eastAsia"/>
-        </w:rPr>
       </w:pPr>
       <w:r>
         <w:rPr>
@@ -18195,9 +18180,6 @@
           <w:numId w:val="68"/>
         </w:numPr>
         <w:spacing w:after="156"/>
-        <w:rPr>
-          <w:rFonts w:hint="eastAsia"/>
-        </w:rPr>
       </w:pPr>
       <w:r>
         <w:rPr>
@@ -18235,11 +18217,6 @@
     </w:p>
     <w:p/>
     <w:p>
-      <w:pPr>
-        <w:rPr>
-          <w:rFonts w:hint="eastAsia"/>
-        </w:rPr>
-      </w:pPr>
       <w:r>
         <w:rPr>
           <w:rFonts w:hint="eastAsia"/>
@@ -18286,9 +18263,6 @@
           <w:numId w:val="69"/>
         </w:numPr>
         <w:spacing w:after="156"/>
-        <w:rPr>
-          <w:rFonts w:hint="eastAsia"/>
-        </w:rPr>
       </w:pPr>
       <w:r>
         <w:rPr>
@@ -18300,7 +18274,6 @@
     <w:p>
       <w:pPr>
         <w:rPr>
-          <w:rFonts w:hint="eastAsia"/>
           <w:b/>
         </w:rPr>
       </w:pPr>
@@ -18314,10 +18287,7 @@
     </w:p>
     <w:p>
       <w:r>
-        <w:t xml:space="preserve">Return = (NOI – capital expenditures + end market value – beginning market value) / </w:t>
-      </w:r>
-      <w:r>
-        <w:t>beginning market value</w:t>
+        <w:t>Return = (NOI – capital expenditures + end market value – beginning market value) / beginning market value</w:t>
       </w:r>
     </w:p>
     <w:p>
@@ -18330,8 +18300,6 @@
       <w:r>
         <w:t xml:space="preserve"> Also it’ll reduce its correlation with other asset classes.</w:t>
       </w:r>
-      <w:bookmarkStart w:id="0" w:name="_GoBack"/>
-      <w:bookmarkEnd w:id="0"/>
     </w:p>
     <w:p/>
     <w:p>
@@ -18366,9 +18334,6 @@
           <w:numId w:val="70"/>
         </w:numPr>
         <w:spacing w:after="156"/>
-        <w:rPr>
-          <w:rFonts w:hint="eastAsia"/>
-        </w:rPr>
       </w:pPr>
       <w:r>
         <w:rPr>
@@ -18416,13 +18381,315 @@
     </w:p>
     <w:p/>
     <w:p>
-      <w:pPr>
-        <w:rPr>
-          <w:rFonts w:hint="eastAsia"/>
-        </w:rPr>
-      </w:pPr>
       <w:r>
         <w:t>The maximum amount of debt that an investor can obtain on commercial real estate is usually the minimum (Loan-to-value * appraised value, maximum debt service / mortgage rate).</w:t>
+      </w:r>
+    </w:p>
+    <w:p/>
+    <w:p>
+      <w:pPr>
+        <w:pStyle w:val="Level2"/>
+        <w:rPr>
+          <w:rFonts w:hint="eastAsia"/>
+        </w:rPr>
+      </w:pPr>
+      <w:r>
+        <w:rPr>
+          <w:rFonts w:hint="eastAsia"/>
+        </w:rPr>
+        <w:t>Publicly Traded Real Estate Securities</w:t>
+      </w:r>
+    </w:p>
+    <w:p>
+      <w:pPr>
+        <w:pStyle w:val="Level3"/>
+        <w:numPr>
+          <w:ilvl w:val="2"/>
+          <w:numId w:val="72"/>
+        </w:numPr>
+        <w:spacing w:after="156"/>
+        <w:rPr>
+          <w:rFonts w:hint="eastAsia"/>
+        </w:rPr>
+      </w:pPr>
+      <w:r>
+        <w:rPr>
+          <w:rFonts w:hint="eastAsia"/>
+        </w:rPr>
+        <w:t>Explain advantages and disadvantages of investing in real estate through publicly traded securities.</w:t>
+      </w:r>
+    </w:p>
+    <w:p>
+      <w:r>
+        <w:t>REIT-Specific Advantages</w:t>
+      </w:r>
+    </w:p>
+    <w:p>
+      <w:pPr>
+        <w:pStyle w:val="ListParagraph"/>
+        <w:numPr>
+          <w:ilvl w:val="0"/>
+          <w:numId w:val="73"/>
+        </w:numPr>
+        <w:ind w:firstLineChars="0"/>
+        <w:rPr>
+          <w:rFonts w:hint="eastAsia"/>
+        </w:rPr>
+      </w:pPr>
+      <w:r>
+        <w:rPr>
+          <w:rFonts w:hint="eastAsia"/>
+        </w:rPr>
+        <w:t>Exemption from taxation.</w:t>
+      </w:r>
+    </w:p>
+    <w:p>
+      <w:pPr>
+        <w:pStyle w:val="ListParagraph"/>
+        <w:numPr>
+          <w:ilvl w:val="0"/>
+          <w:numId w:val="73"/>
+        </w:numPr>
+        <w:ind w:firstLineChars="0"/>
+      </w:pPr>
+      <w:r>
+        <w:t>Predictable earnings &amp; high yield: To maintain their tax-advantage status, REITs are obligated to pay out most of their taxable income as dividends.</w:t>
+      </w:r>
+    </w:p>
+    <w:p/>
+    <w:p>
+      <w:r>
+        <w:rPr>
+          <w:rFonts w:hint="eastAsia"/>
+        </w:rPr>
+        <w:t>REIT-Specific Disadvantages: Lack of flexibility.</w:t>
+      </w:r>
+    </w:p>
+    <w:p/>
+    <w:p>
+      <w:pPr>
+        <w:pStyle w:val="Level3"/>
+        <w:numPr>
+          <w:ilvl w:val="2"/>
+          <w:numId w:val="75"/>
+        </w:numPr>
+        <w:spacing w:after="156"/>
+      </w:pPr>
+      <w:r>
+        <w:rPr>
+          <w:rFonts w:hint="eastAsia"/>
+        </w:rPr>
+        <w:t>Justify the use of NAVPS in REIT valuation and estimate NAVPS on forecasted cash net operating income.</w:t>
+      </w:r>
+    </w:p>
+    <w:p>
+      <w:r>
+        <w:rPr>
+          <w:rFonts w:hint="eastAsia"/>
+        </w:rPr>
+        <w:t xml:space="preserve">NAVPS is the difference between a real estate </w:t>
+      </w:r>
+      <w:r>
+        <w:t xml:space="preserve">company’s assets and its liabilities, all taken at </w:t>
+      </w:r>
+      <w:r>
+        <w:rPr>
+          <w:b/>
+        </w:rPr>
+        <w:t>current market values</w:t>
+      </w:r>
+      <w:r>
+        <w:t xml:space="preserve"> instead of accounting values, divided by the number of shares outstanding.</w:t>
+      </w:r>
+    </w:p>
+    <w:p>
+      <w:pPr>
+        <w:rPr>
+          <w:rFonts w:hint="eastAsia"/>
+        </w:rPr>
+      </w:pPr>
+    </w:p>
+    <w:p>
+      <w:pPr>
+        <w:rPr>
+          <w:rFonts w:hint="eastAsia"/>
+        </w:rPr>
+      </w:pPr>
+      <w:r>
+        <w:rPr>
+          <w:rFonts w:hint="eastAsia"/>
+        </w:rPr>
+        <w:t>Last 12-months NOI</w:t>
+      </w:r>
+    </w:p>
+    <w:p>
+      <w:r>
+        <w:t>-</w:t>
+      </w:r>
+      <w:r>
+        <w:t xml:space="preserve"> </w:t>
+      </w:r>
+      <w:r>
+        <w:t>Non-cash rents</w:t>
+      </w:r>
+    </w:p>
+    <w:p>
+      <w:r>
+        <w:t>+ Full-year adjustment for acquisitions</w:t>
+      </w:r>
+    </w:p>
+    <w:p>
+      <w:r>
+        <w:t>+ Next year growth in NOI (NOI</w:t>
+      </w:r>
+      <w:r>
+        <w:rPr>
+          <w:vertAlign w:val="subscript"/>
+        </w:rPr>
+        <w:t>0</w:t>
+      </w:r>
+      <w:r>
+        <w:t xml:space="preserve"> * growth rate)</w:t>
+      </w:r>
+    </w:p>
+    <w:p>
+      <w:r>
+        <w:lastRenderedPageBreak/>
+        <w:t>= Estimated next year cash NOI</w:t>
+      </w:r>
+    </w:p>
+    <w:p>
+      <w:r>
+        <w:t>/ cap rate</w:t>
+      </w:r>
+    </w:p>
+    <w:p>
+      <w:r>
+        <w:t>= Estimated value of operating real estate</w:t>
+      </w:r>
+    </w:p>
+    <w:p>
+      <w:r>
+        <w:t>+ Cash and equivalents/Land held for development/Acct. Receivable/other assets (excluding intangibles)</w:t>
+      </w:r>
+    </w:p>
+    <w:p>
+      <w:r>
+        <w:rPr>
+          <w:rFonts w:hint="eastAsia"/>
+        </w:rPr>
+        <w:t xml:space="preserve">- </w:t>
+      </w:r>
+      <w:r>
+        <w:t>Debt and other liabilities</w:t>
+      </w:r>
+    </w:p>
+    <w:p>
+      <w:pPr>
+        <w:rPr>
+          <w:rFonts w:hint="eastAsia"/>
+        </w:rPr>
+      </w:pPr>
+      <w:r>
+        <w:rPr>
+          <w:rFonts w:hint="eastAsia"/>
+        </w:rPr>
+        <w:t>= N</w:t>
+      </w:r>
+      <w:r>
+        <w:t>et asset value</w:t>
+      </w:r>
+    </w:p>
+    <w:p/>
+    <w:p>
+      <w:pPr>
+        <w:pStyle w:val="Level3"/>
+        <w:numPr>
+          <w:ilvl w:val="2"/>
+          <w:numId w:val="74"/>
+        </w:numPr>
+        <w:spacing w:after="156"/>
+      </w:pPr>
+      <w:r>
+        <w:t>Describe the use of FFO and adjusted FFO in REIT valuation.</w:t>
+      </w:r>
+    </w:p>
+    <w:p>
+      <w:pPr>
+        <w:rPr>
+          <w:rFonts w:hint="eastAsia"/>
+        </w:rPr>
+      </w:pPr>
+      <w:r>
+        <w:rPr>
+          <w:rFonts w:hint="eastAsia"/>
+        </w:rPr>
+        <w:t>Accounting net income</w:t>
+      </w:r>
+    </w:p>
+    <w:p>
+      <w:r>
+        <w:t>+ Depreciation expense</w:t>
+      </w:r>
+    </w:p>
+    <w:p>
+      <w:r>
+        <w:t>+ Deferred tax expenses</w:t>
+      </w:r>
+    </w:p>
+    <w:p>
+      <w:r>
+        <w:t>-/+ Gain/loss from sales of PP&amp;E and debt restructuring</w:t>
+      </w:r>
+    </w:p>
+    <w:p>
+      <w:r>
+        <w:t>= Funds from operations</w:t>
+      </w:r>
+      <w:bookmarkStart w:id="0" w:name="_GoBack"/>
+      <w:bookmarkEnd w:id="0"/>
+    </w:p>
+    <w:p>
+      <w:pPr>
+        <w:rPr>
+          <w:rFonts w:hint="eastAsia"/>
+        </w:rPr>
+      </w:pPr>
+    </w:p>
+    <w:p>
+      <w:r>
+        <w:rPr>
+          <w:rFonts w:hint="eastAsia"/>
+        </w:rPr>
+        <w:t xml:space="preserve">AFFO = FFO </w:t>
+      </w:r>
+      <w:r>
+        <w:t>–</w:t>
+      </w:r>
+      <w:r>
+        <w:rPr>
+          <w:rFonts w:hint="eastAsia"/>
+        </w:rPr>
+        <w:t xml:space="preserve"> Non-</w:t>
+      </w:r>
+      <w:r>
+        <w:t>cash rent adjustment – recurring maintenance-type capital expenditures and leasing commissions.</w:t>
+      </w:r>
+    </w:p>
+    <w:p>
+      <w:pPr>
+        <w:rPr>
+          <w:rFonts w:hint="eastAsia"/>
+        </w:rPr>
+      </w:pPr>
+      <w:r>
+        <w:t xml:space="preserve">AFFO is a better measurement but relies on more estimates and is considered more </w:t>
+      </w:r>
+      <w:r>
+        <w:t>subjective</w:t>
+      </w:r>
+      <w:r>
+        <w:t>.</w:t>
       </w:r>
     </w:p>
     <w:sectPr>
@@ -19388,7 +19655,7 @@
   <w:abstractNum w:abstractNumId="9" w15:restartNumberingAfterBreak="0">
     <w:nsid w:val="0E784807"/>
     <w:multiLevelType w:val="multilevel"/>
-    <w:tmpl w:val="6A3612CA"/>
+    <w:tmpl w:val="3DF8D1A6"/>
     <w:lvl w:ilvl="0">
       <w:start w:val="2"/>
       <w:numFmt w:val="upperRoman"/>
@@ -23774,6 +24041,119 @@
     </w:lvl>
   </w:abstractNum>
   <w:abstractNum w:abstractNumId="51" w15:restartNumberingAfterBreak="0">
+    <w:nsid w:val="7F2046A0"/>
+    <w:multiLevelType w:val="hybridMultilevel"/>
+    <w:tmpl w:val="4A1C7AE8"/>
+    <w:lvl w:ilvl="0" w:tplc="04090001">
+      <w:start w:val="1"/>
+      <w:numFmt w:val="bullet"/>
+      <w:lvlText w:val=""/>
+      <w:lvlJc w:val="left"/>
+      <w:pPr>
+        <w:ind w:left="420" w:hanging="420"/>
+      </w:pPr>
+      <w:rPr>
+        <w:rFonts w:ascii="Wingdings" w:hAnsi="Wingdings" w:hint="default"/>
+      </w:rPr>
+    </w:lvl>
+    <w:lvl w:ilvl="1" w:tplc="04090003" w:tentative="1">
+      <w:start w:val="1"/>
+      <w:numFmt w:val="bullet"/>
+      <w:lvlText w:val=""/>
+      <w:lvlJc w:val="left"/>
+      <w:pPr>
+        <w:ind w:left="840" w:hanging="420"/>
+      </w:pPr>
+      <w:rPr>
+        <w:rFonts w:ascii="Wingdings" w:hAnsi="Wingdings" w:hint="default"/>
+      </w:rPr>
+    </w:lvl>
+    <w:lvl w:ilvl="2" w:tplc="04090005" w:tentative="1">
+      <w:start w:val="1"/>
+      <w:numFmt w:val="bullet"/>
+      <w:lvlText w:val=""/>
+      <w:lvlJc w:val="left"/>
+      <w:pPr>
+        <w:ind w:left="1260" w:hanging="420"/>
+      </w:pPr>
+      <w:rPr>
+        <w:rFonts w:ascii="Wingdings" w:hAnsi="Wingdings" w:hint="default"/>
+      </w:rPr>
+    </w:lvl>
+    <w:lvl w:ilvl="3" w:tplc="04090001" w:tentative="1">
+      <w:start w:val="1"/>
+      <w:numFmt w:val="bullet"/>
+      <w:lvlText w:val=""/>
+      <w:lvlJc w:val="left"/>
+      <w:pPr>
+        <w:ind w:left="1680" w:hanging="420"/>
+      </w:pPr>
+      <w:rPr>
+        <w:rFonts w:ascii="Wingdings" w:hAnsi="Wingdings" w:hint="default"/>
+      </w:rPr>
+    </w:lvl>
+    <w:lvl w:ilvl="4" w:tplc="04090003" w:tentative="1">
+      <w:start w:val="1"/>
+      <w:numFmt w:val="bullet"/>
+      <w:lvlText w:val=""/>
+      <w:lvlJc w:val="left"/>
+      <w:pPr>
+        <w:ind w:left="2100" w:hanging="420"/>
+      </w:pPr>
+      <w:rPr>
+        <w:rFonts w:ascii="Wingdings" w:hAnsi="Wingdings" w:hint="default"/>
+      </w:rPr>
+    </w:lvl>
+    <w:lvl w:ilvl="5" w:tplc="04090005" w:tentative="1">
+      <w:start w:val="1"/>
+      <w:numFmt w:val="bullet"/>
+      <w:lvlText w:val=""/>
+      <w:lvlJc w:val="left"/>
+      <w:pPr>
+        <w:ind w:left="2520" w:hanging="420"/>
+      </w:pPr>
+      <w:rPr>
+        <w:rFonts w:ascii="Wingdings" w:hAnsi="Wingdings" w:hint="default"/>
+      </w:rPr>
+    </w:lvl>
+    <w:lvl w:ilvl="6" w:tplc="04090001" w:tentative="1">
+      <w:start w:val="1"/>
+      <w:numFmt w:val="bullet"/>
+      <w:lvlText w:val=""/>
+      <w:lvlJc w:val="left"/>
+      <w:pPr>
+        <w:ind w:left="2940" w:hanging="420"/>
+      </w:pPr>
+      <w:rPr>
+        <w:rFonts w:ascii="Wingdings" w:hAnsi="Wingdings" w:hint="default"/>
+      </w:rPr>
+    </w:lvl>
+    <w:lvl w:ilvl="7" w:tplc="04090003" w:tentative="1">
+      <w:start w:val="1"/>
+      <w:numFmt w:val="bullet"/>
+      <w:lvlText w:val=""/>
+      <w:lvlJc w:val="left"/>
+      <w:pPr>
+        <w:ind w:left="3360" w:hanging="420"/>
+      </w:pPr>
+      <w:rPr>
+        <w:rFonts w:ascii="Wingdings" w:hAnsi="Wingdings" w:hint="default"/>
+      </w:rPr>
+    </w:lvl>
+    <w:lvl w:ilvl="8" w:tplc="04090005" w:tentative="1">
+      <w:start w:val="1"/>
+      <w:numFmt w:val="bullet"/>
+      <w:lvlText w:val=""/>
+      <w:lvlJc w:val="left"/>
+      <w:pPr>
+        <w:ind w:left="3780" w:hanging="420"/>
+      </w:pPr>
+      <w:rPr>
+        <w:rFonts w:ascii="Wingdings" w:hAnsi="Wingdings" w:hint="default"/>
+      </w:rPr>
+    </w:lvl>
+  </w:abstractNum>
+  <w:abstractNum w:abstractNumId="52" w15:restartNumberingAfterBreak="0">
     <w:nsid w:val="7F983DFB"/>
     <w:multiLevelType w:val="hybridMultilevel"/>
     <w:tmpl w:val="97FC2F26"/>
@@ -23962,7 +24342,7 @@
     <w:abstractNumId w:val="44"/>
   </w:num>
   <w:num w:numId="16">
-    <w:abstractNumId w:val="51"/>
+    <w:abstractNumId w:val="52"/>
   </w:num>
   <w:num w:numId="17">
     <w:abstractNumId w:val="15"/>
@@ -24568,6 +24948,99 @@
     </w:lvlOverride>
     <w:lvlOverride w:ilvl="2">
       <w:startOverride w:val="4"/>
+    </w:lvlOverride>
+    <w:lvlOverride w:ilvl="3">
+      <w:startOverride w:val="1"/>
+    </w:lvlOverride>
+    <w:lvlOverride w:ilvl="4">
+      <w:startOverride w:val="1"/>
+    </w:lvlOverride>
+    <w:lvlOverride w:ilvl="5">
+      <w:startOverride w:val="1"/>
+    </w:lvlOverride>
+    <w:lvlOverride w:ilvl="6">
+      <w:startOverride w:val="1"/>
+    </w:lvlOverride>
+    <w:lvlOverride w:ilvl="7">
+      <w:startOverride w:val="1"/>
+    </w:lvlOverride>
+    <w:lvlOverride w:ilvl="8">
+      <w:startOverride w:val="1"/>
+    </w:lvlOverride>
+  </w:num>
+  <w:num w:numId="72">
+    <w:abstractNumId w:val="9"/>
+    <w:lvlOverride w:ilvl="0">
+      <w:startOverride w:val="9"/>
+    </w:lvlOverride>
+    <w:lvlOverride w:ilvl="1">
+      <w:startOverride w:val="40"/>
+    </w:lvlOverride>
+    <w:lvlOverride w:ilvl="2">
+      <w:startOverride w:val="2"/>
+    </w:lvlOverride>
+    <w:lvlOverride w:ilvl="3">
+      <w:startOverride w:val="1"/>
+    </w:lvlOverride>
+    <w:lvlOverride w:ilvl="4">
+      <w:startOverride w:val="1"/>
+    </w:lvlOverride>
+    <w:lvlOverride w:ilvl="5">
+      <w:startOverride w:val="1"/>
+    </w:lvlOverride>
+    <w:lvlOverride w:ilvl="6">
+      <w:startOverride w:val="1"/>
+    </w:lvlOverride>
+    <w:lvlOverride w:ilvl="7">
+      <w:startOverride w:val="1"/>
+    </w:lvlOverride>
+    <w:lvlOverride w:ilvl="8">
+      <w:startOverride w:val="1"/>
+    </w:lvlOverride>
+  </w:num>
+  <w:num w:numId="73">
+    <w:abstractNumId w:val="51"/>
+  </w:num>
+  <w:num w:numId="74">
+    <w:abstractNumId w:val="9"/>
+    <w:lvlOverride w:ilvl="0">
+      <w:startOverride w:val="9"/>
+    </w:lvlOverride>
+    <w:lvlOverride w:ilvl="1">
+      <w:startOverride w:val="40"/>
+    </w:lvlOverride>
+    <w:lvlOverride w:ilvl="2">
+      <w:startOverride w:val="6"/>
+    </w:lvlOverride>
+    <w:lvlOverride w:ilvl="3">
+      <w:startOverride w:val="1"/>
+    </w:lvlOverride>
+    <w:lvlOverride w:ilvl="4">
+      <w:startOverride w:val="1"/>
+    </w:lvlOverride>
+    <w:lvlOverride w:ilvl="5">
+      <w:startOverride w:val="1"/>
+    </w:lvlOverride>
+    <w:lvlOverride w:ilvl="6">
+      <w:startOverride w:val="1"/>
+    </w:lvlOverride>
+    <w:lvlOverride w:ilvl="7">
+      <w:startOverride w:val="1"/>
+    </w:lvlOverride>
+    <w:lvlOverride w:ilvl="8">
+      <w:startOverride w:val="1"/>
+    </w:lvlOverride>
+  </w:num>
+  <w:num w:numId="75">
+    <w:abstractNumId w:val="9"/>
+    <w:lvlOverride w:ilvl="0">
+      <w:startOverride w:val="9"/>
+    </w:lvlOverride>
+    <w:lvlOverride w:ilvl="1">
+      <w:startOverride w:val="40"/>
+    </w:lvlOverride>
+    <w:lvlOverride w:ilvl="2">
+      <w:startOverride w:val="5"/>
     </w:lvlOverride>
     <w:lvlOverride w:ilvl="3">
       <w:startOverride w:val="1"/>
@@ -25518,7 +25991,7 @@
 </file>
 
 <file path=customXml/itemProps1.xml><?xml version="1.0" encoding="utf-8"?>
-<ds:datastoreItem xmlns:ds="http://schemas.openxmlformats.org/officeDocument/2006/customXml" ds:itemID="{F7482C8C-BE5C-460E-8CD6-59FCA5447C0E}">
+<ds:datastoreItem xmlns:ds="http://schemas.openxmlformats.org/officeDocument/2006/customXml" ds:itemID="{00CBD057-0080-48B3-9FAB-35A0FAA62257}">
   <ds:schemaRefs>
     <ds:schemaRef ds:uri="http://schemas.openxmlformats.org/officeDocument/2006/bibliography"/>
   </ds:schemaRefs>

</xml_diff>

<commit_message>
Added section 'Private Equity Valuation'.
</commit_message>
<xml_diff>
--- a/LOS2.docx
+++ b/LOS2.docx
@@ -14090,7 +14090,7 @@
               <w:widowControl/>
               <w:jc w:val="left"/>
               <w:rPr>
-                <w:rFonts w:ascii="SimSun" w:eastAsia="SimSun" w:hAnsi="SimSun" w:cs="SimSun"/>
+                <w:rFonts w:ascii="宋体" w:eastAsia="宋体" w:hAnsi="宋体" w:cs="宋体"/>
                 <w:color w:val="000000"/>
                 <w:kern w:val="0"/>
                 <w:sz w:val="22"/>
@@ -14098,7 +14098,7 @@
             </w:pPr>
             <w:r>
               <w:rPr>
-                <w:rFonts w:ascii="SimSun" w:eastAsia="SimSun" w:hAnsi="SimSun" w:cs="SimSun" w:hint="eastAsia"/>
+                <w:rFonts w:ascii="宋体" w:eastAsia="宋体" w:hAnsi="宋体" w:cs="宋体" w:hint="eastAsia"/>
                 <w:color w:val="000000"/>
                 <w:kern w:val="0"/>
                 <w:sz w:val="22"/>
@@ -14126,7 +14126,7 @@
               <w:widowControl/>
               <w:jc w:val="left"/>
               <w:rPr>
-                <w:rFonts w:ascii="SimSun" w:eastAsia="SimSun" w:hAnsi="SimSun" w:cs="SimSun"/>
+                <w:rFonts w:ascii="宋体" w:eastAsia="宋体" w:hAnsi="宋体" w:cs="宋体"/>
                 <w:color w:val="000000"/>
                 <w:kern w:val="0"/>
                 <w:sz w:val="22"/>
@@ -14134,7 +14134,7 @@
             </w:pPr>
             <w:r>
               <w:rPr>
-                <w:rFonts w:ascii="SimSun" w:eastAsia="SimSun" w:hAnsi="SimSun" w:cs="SimSun" w:hint="eastAsia"/>
+                <w:rFonts w:ascii="宋体" w:eastAsia="宋体" w:hAnsi="宋体" w:cs="宋体" w:hint="eastAsia"/>
                 <w:color w:val="000000"/>
                 <w:kern w:val="0"/>
                 <w:sz w:val="22"/>
@@ -14162,7 +14162,7 @@
               <w:widowControl/>
               <w:jc w:val="left"/>
               <w:rPr>
-                <w:rFonts w:ascii="SimSun" w:eastAsia="SimSun" w:hAnsi="SimSun" w:cs="SimSun"/>
+                <w:rFonts w:ascii="宋体" w:eastAsia="宋体" w:hAnsi="宋体" w:cs="宋体"/>
                 <w:color w:val="000000"/>
                 <w:kern w:val="0"/>
                 <w:sz w:val="22"/>
@@ -14170,7 +14170,7 @@
             </w:pPr>
             <w:r>
               <w:rPr>
-                <w:rFonts w:ascii="SimSun" w:eastAsia="SimSun" w:hAnsi="SimSun" w:cs="SimSun" w:hint="eastAsia"/>
+                <w:rFonts w:ascii="宋体" w:eastAsia="宋体" w:hAnsi="宋体" w:cs="宋体" w:hint="eastAsia"/>
                 <w:color w:val="000000"/>
                 <w:kern w:val="0"/>
                 <w:sz w:val="22"/>
@@ -14198,7 +14198,7 @@
               <w:widowControl/>
               <w:jc w:val="left"/>
               <w:rPr>
-                <w:rFonts w:ascii="SimSun" w:eastAsia="SimSun" w:hAnsi="SimSun" w:cs="SimSun"/>
+                <w:rFonts w:ascii="宋体" w:eastAsia="宋体" w:hAnsi="宋体" w:cs="宋体"/>
                 <w:color w:val="000000"/>
                 <w:kern w:val="0"/>
                 <w:sz w:val="22"/>
@@ -14206,7 +14206,7 @@
             </w:pPr>
             <w:r>
               <w:rPr>
-                <w:rFonts w:ascii="SimSun" w:eastAsia="SimSun" w:hAnsi="SimSun" w:cs="SimSun" w:hint="eastAsia"/>
+                <w:rFonts w:ascii="宋体" w:eastAsia="宋体" w:hAnsi="宋体" w:cs="宋体" w:hint="eastAsia"/>
                 <w:color w:val="000000"/>
                 <w:kern w:val="0"/>
                 <w:sz w:val="22"/>
@@ -14239,7 +14239,7 @@
               <w:widowControl/>
               <w:jc w:val="left"/>
               <w:rPr>
-                <w:rFonts w:ascii="SimSun" w:eastAsia="SimSun" w:hAnsi="SimSun" w:cs="SimSun"/>
+                <w:rFonts w:ascii="宋体" w:eastAsia="宋体" w:hAnsi="宋体" w:cs="宋体"/>
                 <w:color w:val="000000"/>
                 <w:kern w:val="0"/>
                 <w:sz w:val="22"/>
@@ -14247,7 +14247,7 @@
             </w:pPr>
             <w:r>
               <w:rPr>
-                <w:rFonts w:ascii="SimSun" w:eastAsia="SimSun" w:hAnsi="SimSun" w:cs="SimSun" w:hint="eastAsia"/>
+                <w:rFonts w:ascii="宋体" w:eastAsia="宋体" w:hAnsi="宋体" w:cs="宋体" w:hint="eastAsia"/>
                 <w:color w:val="000000"/>
                 <w:kern w:val="0"/>
                 <w:sz w:val="22"/>
@@ -14275,7 +14275,7 @@
               <w:widowControl/>
               <w:jc w:val="left"/>
               <w:rPr>
-                <w:rFonts w:ascii="SimSun" w:eastAsia="SimSun" w:hAnsi="SimSun" w:cs="SimSun"/>
+                <w:rFonts w:ascii="宋体" w:eastAsia="宋体" w:hAnsi="宋体" w:cs="宋体"/>
                 <w:color w:val="000000"/>
                 <w:kern w:val="0"/>
                 <w:sz w:val="22"/>
@@ -14283,7 +14283,7 @@
             </w:pPr>
             <w:r>
               <w:rPr>
-                <w:rFonts w:ascii="SimSun" w:eastAsia="SimSun" w:hAnsi="SimSun" w:cs="SimSun" w:hint="eastAsia"/>
+                <w:rFonts w:ascii="宋体" w:eastAsia="宋体" w:hAnsi="宋体" w:cs="宋体" w:hint="eastAsia"/>
                 <w:color w:val="000000"/>
                 <w:kern w:val="0"/>
                 <w:sz w:val="22"/>
@@ -14311,7 +14311,7 @@
               <w:widowControl/>
               <w:jc w:val="left"/>
               <w:rPr>
-                <w:rFonts w:ascii="SimSun" w:eastAsia="SimSun" w:hAnsi="SimSun" w:cs="SimSun"/>
+                <w:rFonts w:ascii="宋体" w:eastAsia="宋体" w:hAnsi="宋体" w:cs="宋体"/>
                 <w:color w:val="000000"/>
                 <w:kern w:val="0"/>
                 <w:sz w:val="22"/>
@@ -14319,7 +14319,7 @@
             </w:pPr>
             <w:r>
               <w:rPr>
-                <w:rFonts w:ascii="SimSun" w:eastAsia="SimSun" w:hAnsi="SimSun" w:cs="SimSun" w:hint="eastAsia"/>
+                <w:rFonts w:ascii="宋体" w:eastAsia="宋体" w:hAnsi="宋体" w:cs="宋体" w:hint="eastAsia"/>
                 <w:color w:val="000000"/>
                 <w:kern w:val="0"/>
                 <w:sz w:val="22"/>
@@ -14347,7 +14347,7 @@
               <w:widowControl/>
               <w:jc w:val="left"/>
               <w:rPr>
-                <w:rFonts w:ascii="SimSun" w:eastAsia="SimSun" w:hAnsi="SimSun" w:cs="SimSun"/>
+                <w:rFonts w:ascii="宋体" w:eastAsia="宋体" w:hAnsi="宋体" w:cs="宋体"/>
                 <w:color w:val="000000"/>
                 <w:kern w:val="0"/>
                 <w:sz w:val="22"/>
@@ -14406,7 +14406,7 @@
               <w:widowControl/>
               <w:jc w:val="left"/>
               <w:rPr>
-                <w:rFonts w:ascii="SimSun" w:eastAsia="SimSun" w:hAnsi="SimSun" w:cs="SimSun"/>
+                <w:rFonts w:ascii="宋体" w:eastAsia="宋体" w:hAnsi="宋体" w:cs="宋体"/>
                 <w:color w:val="000000"/>
                 <w:kern w:val="0"/>
                 <w:sz w:val="22"/>
@@ -14414,7 +14414,7 @@
             </w:pPr>
             <w:r>
               <w:rPr>
-                <w:rFonts w:ascii="SimSun" w:eastAsia="SimSun" w:hAnsi="SimSun" w:cs="SimSun" w:hint="eastAsia"/>
+                <w:rFonts w:ascii="宋体" w:eastAsia="宋体" w:hAnsi="宋体" w:cs="宋体" w:hint="eastAsia"/>
                 <w:color w:val="000000"/>
                 <w:kern w:val="0"/>
                 <w:sz w:val="22"/>
@@ -14442,7 +14442,7 @@
               <w:widowControl/>
               <w:jc w:val="left"/>
               <w:rPr>
-                <w:rFonts w:ascii="SimSun" w:eastAsia="SimSun" w:hAnsi="SimSun" w:cs="SimSun"/>
+                <w:rFonts w:ascii="宋体" w:eastAsia="宋体" w:hAnsi="宋体" w:cs="宋体"/>
                 <w:color w:val="000000"/>
                 <w:kern w:val="0"/>
                 <w:sz w:val="22"/>
@@ -14450,7 +14450,7 @@
             </w:pPr>
             <w:r>
               <w:rPr>
-                <w:rFonts w:ascii="SimSun" w:eastAsia="SimSun" w:hAnsi="SimSun" w:cs="SimSun" w:hint="eastAsia"/>
+                <w:rFonts w:ascii="宋体" w:eastAsia="宋体" w:hAnsi="宋体" w:cs="宋体" w:hint="eastAsia"/>
                 <w:color w:val="000000"/>
                 <w:kern w:val="0"/>
                 <w:sz w:val="22"/>
@@ -14478,7 +14478,7 @@
               <w:widowControl/>
               <w:jc w:val="left"/>
               <w:rPr>
-                <w:rFonts w:ascii="SimSun" w:eastAsia="SimSun" w:hAnsi="SimSun" w:cs="SimSun"/>
+                <w:rFonts w:ascii="宋体" w:eastAsia="宋体" w:hAnsi="宋体" w:cs="宋体"/>
                 <w:color w:val="000000"/>
                 <w:kern w:val="0"/>
                 <w:sz w:val="22"/>
@@ -14486,7 +14486,7 @@
             </w:pPr>
             <w:r>
               <w:rPr>
-                <w:rFonts w:ascii="SimSun" w:eastAsia="SimSun" w:hAnsi="SimSun" w:cs="SimSun" w:hint="eastAsia"/>
+                <w:rFonts w:ascii="宋体" w:eastAsia="宋体" w:hAnsi="宋体" w:cs="宋体" w:hint="eastAsia"/>
                 <w:color w:val="000000"/>
                 <w:kern w:val="0"/>
                 <w:sz w:val="22"/>
@@ -14495,7 +14495,7 @@
             </w:r>
             <w:r>
               <w:rPr>
-                <w:rFonts w:ascii="SimSun" w:eastAsia="SimSun" w:hAnsi="SimSun" w:cs="SimSun"/>
+                <w:rFonts w:ascii="宋体" w:eastAsia="宋体" w:hAnsi="宋体" w:cs="宋体"/>
                 <w:color w:val="000000"/>
                 <w:kern w:val="0"/>
                 <w:sz w:val="22"/>
@@ -18389,9 +18389,6 @@
     <w:p>
       <w:pPr>
         <w:pStyle w:val="Level2"/>
-        <w:rPr>
-          <w:rFonts w:hint="eastAsia"/>
-        </w:rPr>
       </w:pPr>
       <w:r>
         <w:rPr>
@@ -18408,9 +18405,6 @@
           <w:numId w:val="72"/>
         </w:numPr>
         <w:spacing w:after="156"/>
-        <w:rPr>
-          <w:rFonts w:hint="eastAsia"/>
-        </w:rPr>
       </w:pPr>
       <w:r>
         <w:rPr>
@@ -18432,9 +18426,6 @@
           <w:numId w:val="73"/>
         </w:numPr>
         <w:ind w:firstLineChars="0"/>
-        <w:rPr>
-          <w:rFonts w:hint="eastAsia"/>
-        </w:rPr>
       </w:pPr>
       <w:r>
         <w:rPr>
@@ -18502,19 +18493,8 @@
         <w:t xml:space="preserve"> instead of accounting values, divided by the number of shares outstanding.</w:t>
       </w:r>
     </w:p>
-    <w:p>
-      <w:pPr>
-        <w:rPr>
-          <w:rFonts w:hint="eastAsia"/>
-        </w:rPr>
-      </w:pPr>
-    </w:p>
-    <w:p>
-      <w:pPr>
-        <w:rPr>
-          <w:rFonts w:hint="eastAsia"/>
-        </w:rPr>
-      </w:pPr>
+    <w:p/>
+    <w:p>
       <w:r>
         <w:rPr>
           <w:rFonts w:hint="eastAsia"/>
@@ -18585,11 +18565,6 @@
       </w:r>
     </w:p>
     <w:p>
-      <w:pPr>
-        <w:rPr>
-          <w:rFonts w:hint="eastAsia"/>
-        </w:rPr>
-      </w:pPr>
       <w:r>
         <w:rPr>
           <w:rFonts w:hint="eastAsia"/>
@@ -18615,11 +18590,6 @@
       </w:r>
     </w:p>
     <w:p>
-      <w:pPr>
-        <w:rPr>
-          <w:rFonts w:hint="eastAsia"/>
-        </w:rPr>
-      </w:pPr>
       <w:r>
         <w:rPr>
           <w:rFonts w:hint="eastAsia"/>
@@ -18645,52 +18615,304 @@
     <w:p>
       <w:r>
         <w:t>= Funds from operations</w:t>
+      </w:r>
+    </w:p>
+    <w:p/>
+    <w:p>
+      <w:r>
+        <w:rPr>
+          <w:rFonts w:hint="eastAsia"/>
+        </w:rPr>
+        <w:t xml:space="preserve">AFFO = FFO </w:t>
+      </w:r>
+      <w:r>
+        <w:t>–</w:t>
+      </w:r>
+      <w:r>
+        <w:rPr>
+          <w:rFonts w:hint="eastAsia"/>
+        </w:rPr>
+        <w:t xml:space="preserve"> Non-</w:t>
+      </w:r>
+      <w:r>
+        <w:t>cash rent adjustment – recurring maintenance-type capital expenditures and leasing commissions.</w:t>
+      </w:r>
+    </w:p>
+    <w:p>
+      <w:r>
+        <w:t xml:space="preserve">AFFO is a better measurement but relies on more estimates and is considered more </w:t>
+      </w:r>
+      <w:r>
+        <w:t>subjective</w:t>
+      </w:r>
+      <w:r>
+        <w:t>.</w:t>
+      </w:r>
+    </w:p>
+    <w:p/>
+    <w:p>
+      <w:pPr>
+        <w:pStyle w:val="Level2"/>
+      </w:pPr>
+      <w:r>
+        <w:rPr>
+          <w:rFonts w:hint="eastAsia"/>
+        </w:rPr>
+        <w:t>P</w:t>
+      </w:r>
+      <w:r>
+        <w:t>rivate Equity Valuation</w:t>
+      </w:r>
+    </w:p>
+    <w:p>
+      <w:pPr>
+        <w:pStyle w:val="Level3"/>
+        <w:numPr>
+          <w:ilvl w:val="2"/>
+          <w:numId w:val="76"/>
+        </w:numPr>
+        <w:spacing w:after="156"/>
+        <w:rPr>
+          <w:rFonts w:hint="eastAsia"/>
+        </w:rPr>
+      </w:pPr>
+      <w:r>
+        <w:rPr>
+          <w:rFonts w:hint="eastAsia"/>
+        </w:rPr>
+        <w:t>Explain how private equity firms align their interests with those of the managers of portfolio companies.</w:t>
+      </w:r>
+    </w:p>
+    <w:p>
+      <w:r>
+        <w:t>Tag-alone: Minority shareholder has the right to sell with majority holder at the same price.</w:t>
+      </w:r>
+    </w:p>
+    <w:p>
+      <w:r>
+        <w:t>Drag-alone: Minority shareholder must sell with majority holder.</w:t>
+      </w:r>
+    </w:p>
+    <w:p>
+      <w:r>
+        <w:t>Earn-outs: Earn-outs tie the acquisition price paid by the PE firm to the portfolio company’s future performance over a specified period.</w:t>
+      </w:r>
+    </w:p>
+    <w:p/>
+    <w:p>
+      <w:pPr>
+        <w:pStyle w:val="Level3"/>
+        <w:numPr>
+          <w:ilvl w:val="2"/>
+          <w:numId w:val="77"/>
+        </w:numPr>
+        <w:spacing w:after="156"/>
+        <w:rPr>
+          <w:rFonts w:hint="eastAsia"/>
+        </w:rPr>
+      </w:pPr>
+      <w:r>
+        <w:rPr>
+          <w:rFonts w:hint="eastAsia"/>
+        </w:rPr>
+        <w:t>Explain PE fund structures, terms, valuation, and due diligence in the context of an analysis of PE fund returns</w:t>
+      </w:r>
+    </w:p>
+    <w:p>
+      <w:r>
+        <w:rPr>
+          <w:b/>
+        </w:rPr>
+        <w:t>Management fees</w:t>
+      </w:r>
+      <w:r>
+        <w:t xml:space="preserve"> are paid to GP on an annual basis as a percent of committed capital or paid-in capital or NAV.</w:t>
+      </w:r>
+    </w:p>
+    <w:p>
+      <w:r>
+        <w:rPr>
+          <w:b/>
+        </w:rPr>
+        <w:t xml:space="preserve">Carried interest </w:t>
+      </w:r>
+      <w:r>
+        <w:t>is GP’s share of the fund profits and is usually 20% of profit after management fees.</w:t>
+      </w:r>
+    </w:p>
+    <w:p>
+      <w:r>
+        <w:rPr>
+          <w:b/>
+        </w:rPr>
+        <w:t>Ratchet</w:t>
+      </w:r>
+      <w:r>
+        <w:t xml:space="preserve"> specifies the allocation of equity between stockholders and management of the portfolio company and allows management to increase their allocation depending on the performance.</w:t>
+      </w:r>
+    </w:p>
+    <w:p>
+      <w:r>
+        <w:rPr>
+          <w:b/>
+        </w:rPr>
+        <w:t>Vintage</w:t>
+      </w:r>
+      <w:r>
+        <w:t xml:space="preserve"> is the year the fund was started and facilitates performance comparisons with other funds.</w:t>
+      </w:r>
+    </w:p>
+    <w:p/>
+    <w:p>
+      <w:pPr>
+        <w:pStyle w:val="Level3"/>
+        <w:spacing w:after="156"/>
+        <w:rPr>
+          <w:rFonts w:hint="eastAsia"/>
+        </w:rPr>
+      </w:pPr>
+      <w:r>
+        <w:rPr>
+          <w:rFonts w:hint="eastAsia"/>
+        </w:rPr>
+        <w:t>Explain risks and costs of investing in PE.</w:t>
+      </w:r>
+    </w:p>
+    <w:p>
+      <w:r>
+        <w:t>Placement fees: Placement agents who raise funds for PE firms may charge up-front fees or annual trailer fees as a percent of funds raised through LPs.</w:t>
+      </w:r>
+    </w:p>
+    <w:p/>
+    <w:p/>
+    <w:p>
+      <w:pPr>
+        <w:pStyle w:val="Level3"/>
+        <w:spacing w:after="156"/>
+        <w:rPr>
+          <w:rFonts w:hint="eastAsia"/>
+        </w:rPr>
+      </w:pPr>
+      <w:r>
+        <w:rPr>
+          <w:rFonts w:hint="eastAsia"/>
+        </w:rPr>
+        <w:lastRenderedPageBreak/>
+        <w:t xml:space="preserve">Interpret and compare financial performance of PE funds </w:t>
+      </w:r>
+      <w:r>
+        <w:t>from</w:t>
+      </w:r>
+      <w:r>
+        <w:rPr>
+          <w:rFonts w:hint="eastAsia"/>
+        </w:rPr>
+        <w:t xml:space="preserve"> the perspective of an investor.</w:t>
+      </w:r>
+    </w:p>
+    <w:p>
+      <w:r>
+        <w:t>Internal Rate of Return</w:t>
+      </w:r>
+    </w:p>
+    <w:p>
+      <w:r>
+        <w:t>The return metric recommended for private equity by the GIPS is the IRR. The IRR is a cash-weighted return measure.</w:t>
+      </w:r>
+    </w:p>
+    <w:p/>
+    <w:p>
+      <w:r>
+        <w:t>Quantitative Measures</w:t>
+      </w:r>
+    </w:p>
+    <w:p>
+      <w:r>
+        <w:t>Paid-in-capital, Distributed to paid-in capital, Residual value to paid-in capital, total value to paid-in capital.</w:t>
+      </w:r>
+    </w:p>
+    <w:p/>
+    <w:p>
+      <w:pPr>
+        <w:pStyle w:val="Level3"/>
+        <w:spacing w:after="156"/>
+      </w:pPr>
+      <w:r>
+        <w:t>Calculate management fees, carried interest, net asset value, DPI, RVPI and TVPI of a PE fund.</w:t>
+      </w:r>
+    </w:p>
+    <w:p>
+      <w:pPr>
+        <w:rPr>
+          <w:rFonts w:hint="eastAsia"/>
+        </w:rPr>
+      </w:pPr>
+      <w:r>
+        <w:rPr>
+          <w:rFonts w:hint="eastAsia"/>
+        </w:rPr>
+        <w:t>NAV after distributions at the end of previous year</w:t>
+      </w:r>
+    </w:p>
+    <w:p>
+      <w:r>
+        <w:t>+ Capital Called down</w:t>
+      </w:r>
+    </w:p>
+    <w:p>
+      <w:r>
+        <w:t>- Management fees</w:t>
+      </w:r>
+    </w:p>
+    <w:p>
+      <w:r>
+        <w:t>+/- operating results (gain/loss)</w:t>
+      </w:r>
+    </w:p>
+    <w:p>
+      <w:r>
+        <w:t>= NAV before distributions this year</w:t>
+      </w:r>
+    </w:p>
+    <w:p>
+      <w:r>
+        <w:t>- Carried interest</w:t>
+      </w:r>
+    </w:p>
+    <w:p>
+      <w:r>
+        <w:t>- Distribution</w:t>
+      </w:r>
+    </w:p>
+    <w:p>
+      <w:r>
+        <w:t>= NAV after distributions this year</w:t>
+      </w:r>
+    </w:p>
+    <w:p/>
+    <w:p>
+      <w:pPr>
+        <w:pStyle w:val="Level3"/>
+        <w:spacing w:after="156"/>
+      </w:pPr>
+      <w:r>
+        <w:t>Calculate pre-money valuation, post-money valuation, ownership fraction, and price per share applying the venture capital method with single and multiple financing rounds and in terms of IRR.</w:t>
+      </w:r>
+    </w:p>
+    <w:p>
+      <w:pPr>
+        <w:rPr>
+          <w:rFonts w:hint="eastAsia"/>
+        </w:rPr>
+      </w:pPr>
+      <w:r>
+        <w:t xml:space="preserve">Post-money value = </w:t>
+      </w:r>
+      <w:r>
+        <w:t>pre-money value + VC investment = Present value of exit value.</w:t>
       </w:r>
       <w:bookmarkStart w:id="0" w:name="_GoBack"/>
       <w:bookmarkEnd w:id="0"/>
-    </w:p>
-    <w:p>
-      <w:pPr>
-        <w:rPr>
-          <w:rFonts w:hint="eastAsia"/>
-        </w:rPr>
-      </w:pPr>
-    </w:p>
-    <w:p>
-      <w:r>
-        <w:rPr>
-          <w:rFonts w:hint="eastAsia"/>
-        </w:rPr>
-        <w:t xml:space="preserve">AFFO = FFO </w:t>
-      </w:r>
-      <w:r>
-        <w:t>–</w:t>
-      </w:r>
-      <w:r>
-        <w:rPr>
-          <w:rFonts w:hint="eastAsia"/>
-        </w:rPr>
-        <w:t xml:space="preserve"> Non-</w:t>
-      </w:r>
-      <w:r>
-        <w:t>cash rent adjustment – recurring maintenance-type capital expenditures and leasing commissions.</w:t>
-      </w:r>
-    </w:p>
-    <w:p>
-      <w:pPr>
-        <w:rPr>
-          <w:rFonts w:hint="eastAsia"/>
-        </w:rPr>
-      </w:pPr>
-      <w:r>
-        <w:t xml:space="preserve">AFFO is a better measurement but relies on more estimates and is considered more </w:t>
-      </w:r>
-      <w:r>
-        <w:t>subjective</w:t>
-      </w:r>
-      <w:r>
-        <w:t>.</w:t>
-      </w:r>
     </w:p>
     <w:sectPr>
       <w:pgSz w:w="11906" w:h="16838"/>
@@ -19655,7 +19877,7 @@
   <w:abstractNum w:abstractNumId="9" w15:restartNumberingAfterBreak="0">
     <w:nsid w:val="0E784807"/>
     <w:multiLevelType w:val="multilevel"/>
-    <w:tmpl w:val="3DF8D1A6"/>
+    <w:tmpl w:val="DA38329C"/>
     <w:lvl w:ilvl="0">
       <w:start w:val="2"/>
       <w:numFmt w:val="upperRoman"/>
@@ -25041,6 +25263,66 @@
     </w:lvlOverride>
     <w:lvlOverride w:ilvl="2">
       <w:startOverride w:val="5"/>
+    </w:lvlOverride>
+    <w:lvlOverride w:ilvl="3">
+      <w:startOverride w:val="1"/>
+    </w:lvlOverride>
+    <w:lvlOverride w:ilvl="4">
+      <w:startOverride w:val="1"/>
+    </w:lvlOverride>
+    <w:lvlOverride w:ilvl="5">
+      <w:startOverride w:val="1"/>
+    </w:lvlOverride>
+    <w:lvlOverride w:ilvl="6">
+      <w:startOverride w:val="1"/>
+    </w:lvlOverride>
+    <w:lvlOverride w:ilvl="7">
+      <w:startOverride w:val="1"/>
+    </w:lvlOverride>
+    <w:lvlOverride w:ilvl="8">
+      <w:startOverride w:val="1"/>
+    </w:lvlOverride>
+  </w:num>
+  <w:num w:numId="76">
+    <w:abstractNumId w:val="9"/>
+    <w:lvlOverride w:ilvl="0">
+      <w:startOverride w:val="9"/>
+    </w:lvlOverride>
+    <w:lvlOverride w:ilvl="1">
+      <w:startOverride w:val="41"/>
+    </w:lvlOverride>
+    <w:lvlOverride w:ilvl="2">
+      <w:startOverride w:val="2"/>
+    </w:lvlOverride>
+    <w:lvlOverride w:ilvl="3">
+      <w:startOverride w:val="1"/>
+    </w:lvlOverride>
+    <w:lvlOverride w:ilvl="4">
+      <w:startOverride w:val="1"/>
+    </w:lvlOverride>
+    <w:lvlOverride w:ilvl="5">
+      <w:startOverride w:val="1"/>
+    </w:lvlOverride>
+    <w:lvlOverride w:ilvl="6">
+      <w:startOverride w:val="1"/>
+    </w:lvlOverride>
+    <w:lvlOverride w:ilvl="7">
+      <w:startOverride w:val="1"/>
+    </w:lvlOverride>
+    <w:lvlOverride w:ilvl="8">
+      <w:startOverride w:val="1"/>
+    </w:lvlOverride>
+  </w:num>
+  <w:num w:numId="77">
+    <w:abstractNumId w:val="9"/>
+    <w:lvlOverride w:ilvl="0">
+      <w:startOverride w:val="9"/>
+    </w:lvlOverride>
+    <w:lvlOverride w:ilvl="1">
+      <w:startOverride w:val="41"/>
+    </w:lvlOverride>
+    <w:lvlOverride w:ilvl="2">
+      <w:startOverride w:val="6"/>
     </w:lvlOverride>
     <w:lvlOverride w:ilvl="3">
       <w:startOverride w:val="1"/>
@@ -25991,7 +26273,7 @@
 </file>
 
 <file path=customXml/itemProps1.xml><?xml version="1.0" encoding="utf-8"?>
-<ds:datastoreItem xmlns:ds="http://schemas.openxmlformats.org/officeDocument/2006/customXml" ds:itemID="{00CBD057-0080-48B3-9FAB-35A0FAA62257}">
+<ds:datastoreItem xmlns:ds="http://schemas.openxmlformats.org/officeDocument/2006/customXml" ds:itemID="{5DA03E5C-7574-4452-965F-F00411F554DE}">
   <ds:schemaRefs>
     <ds:schemaRef ds:uri="http://schemas.openxmlformats.org/officeDocument/2006/bibliography"/>
   </ds:schemaRefs>

</xml_diff>

<commit_message>
Added section 'A primer on commodity investing'
</commit_message>
<xml_diff>
--- a/LOS2.docx
+++ b/LOS2.docx
@@ -18672,9 +18672,6 @@
           <w:numId w:val="76"/>
         </w:numPr>
         <w:spacing w:after="156"/>
-        <w:rPr>
-          <w:rFonts w:hint="eastAsia"/>
-        </w:rPr>
       </w:pPr>
       <w:r>
         <w:rPr>
@@ -18707,9 +18704,6 @@
           <w:numId w:val="77"/>
         </w:numPr>
         <w:spacing w:after="156"/>
-        <w:rPr>
-          <w:rFonts w:hint="eastAsia"/>
-        </w:rPr>
       </w:pPr>
       <w:r>
         <w:rPr>
@@ -18767,9 +18761,6 @@
       <w:pPr>
         <w:pStyle w:val="Level3"/>
         <w:spacing w:after="156"/>
-        <w:rPr>
-          <w:rFonts w:hint="eastAsia"/>
-        </w:rPr>
       </w:pPr>
       <w:r>
         <w:rPr>
@@ -18789,9 +18780,6 @@
       <w:pPr>
         <w:pStyle w:val="Level3"/>
         <w:spacing w:after="156"/>
-        <w:rPr>
-          <w:rFonts w:hint="eastAsia"/>
-        </w:rPr>
       </w:pPr>
       <w:r>
         <w:rPr>
@@ -18842,11 +18830,6 @@
       </w:r>
     </w:p>
     <w:p>
-      <w:pPr>
-        <w:rPr>
-          <w:rFonts w:hint="eastAsia"/>
-        </w:rPr>
-      </w:pPr>
       <w:r>
         <w:rPr>
           <w:rFonts w:hint="eastAsia"/>
@@ -18900,19 +18883,148 @@
       </w:r>
     </w:p>
     <w:p>
-      <w:pPr>
-        <w:rPr>
-          <w:rFonts w:hint="eastAsia"/>
-        </w:rPr>
-      </w:pPr>
       <w:r>
         <w:t xml:space="preserve">Post-money value = </w:t>
       </w:r>
       <w:r>
         <w:t>pre-money value + VC investment = Present value of exit value.</w:t>
+      </w:r>
+    </w:p>
+    <w:p/>
+    <w:p>
+      <w:pPr>
+        <w:pStyle w:val="Level2"/>
+      </w:pPr>
+      <w:r>
+        <w:rPr>
+          <w:rFonts w:hint="eastAsia"/>
+        </w:rPr>
+        <w:t>A</w:t>
+      </w:r>
+      <w:r>
+        <w:t xml:space="preserve"> Primer on Commodity Investing</w:t>
+      </w:r>
+    </w:p>
+    <w:p>
+      <w:pPr>
+        <w:pStyle w:val="Level3"/>
+        <w:numPr>
+          <w:ilvl w:val="2"/>
+          <w:numId w:val="78"/>
+        </w:numPr>
+        <w:spacing w:after="156"/>
+        <w:rPr>
+          <w:rFonts w:hint="eastAsia"/>
+        </w:rPr>
+      </w:pPr>
+      <w:r>
+        <w:rPr>
+          <w:rFonts w:hint="eastAsia"/>
+        </w:rPr>
+        <w:t>Explain the convenience yield and how it relates to the stock of a commodity.</w:t>
+      </w:r>
+    </w:p>
+    <w:p>
+      <w:r>
+        <w:t>Convenience yield reflects the markets’ expectation about future availability of a nonrenewable commodity. Commodities that are expected to be in short supply in the future will have higher convenience yield.</w:t>
+      </w:r>
+    </w:p>
+    <w:p>
+      <w:r>
+        <w:t>There’s an inverse relationship between inventory level and convenience yield.</w:t>
+      </w:r>
+    </w:p>
+    <w:p/>
+    <w:p>
+      <w:pPr>
+        <w:pStyle w:val="Level3"/>
+        <w:numPr>
+          <w:ilvl w:val="2"/>
+          <w:numId w:val="79"/>
+        </w:numPr>
+        <w:spacing w:after="156"/>
+        <w:rPr>
+          <w:rFonts w:hint="eastAsia"/>
+        </w:rPr>
+      </w:pPr>
+      <w:r>
+        <w:rPr>
+          <w:rFonts w:hint="eastAsia"/>
+        </w:rPr>
+        <w:t>Describe the components of return to a commodity futures and a portfolio of commodity futures.</w:t>
+      </w:r>
+    </w:p>
+    <w:p>
+      <w:pPr>
+        <w:pStyle w:val="ListParagraph"/>
+        <w:numPr>
+          <w:ilvl w:val="0"/>
+          <w:numId w:val="80"/>
+        </w:numPr>
+        <w:ind w:firstLineChars="0"/>
+        <w:rPr>
+          <w:rFonts w:hint="eastAsia"/>
+        </w:rPr>
+      </w:pPr>
+      <w:r>
+        <w:rPr>
+          <w:rFonts w:hint="eastAsia"/>
+        </w:rPr>
+        <w:t>Spot return</w:t>
+      </w:r>
+    </w:p>
+    <w:p>
+      <w:pPr>
+        <w:pStyle w:val="ListParagraph"/>
+        <w:numPr>
+          <w:ilvl w:val="0"/>
+          <w:numId w:val="80"/>
+        </w:numPr>
+        <w:ind w:firstLineChars="0"/>
+      </w:pPr>
+      <w:r>
+        <w:t>Roll return is the income generated as we close out maturing futures contracts and replace them with newer futures contracts.</w:t>
+      </w:r>
+    </w:p>
+    <w:p>
+      <w:pPr>
+        <w:pStyle w:val="ListParagraph"/>
+        <w:ind w:left="360" w:firstLineChars="0" w:firstLine="0"/>
+      </w:pPr>
+      <w:r>
+        <w:t>When the term structure is in backwardation, roll return will be positive.</w:t>
       </w:r>
       <w:bookmarkStart w:id="0" w:name="_GoBack"/>
       <w:bookmarkEnd w:id="0"/>
+    </w:p>
+    <w:p>
+      <w:pPr>
+        <w:pStyle w:val="ListParagraph"/>
+        <w:numPr>
+          <w:ilvl w:val="0"/>
+          <w:numId w:val="80"/>
+        </w:numPr>
+        <w:ind w:firstLineChars="0"/>
+      </w:pPr>
+      <w:r>
+        <w:t>Collateral return</w:t>
+      </w:r>
+    </w:p>
+    <w:p>
+      <w:pPr>
+        <w:pStyle w:val="ListParagraph"/>
+        <w:numPr>
+          <w:ilvl w:val="0"/>
+          <w:numId w:val="80"/>
+        </w:numPr>
+        <w:ind w:firstLineChars="0"/>
+        <w:rPr>
+          <w:rFonts w:hint="eastAsia"/>
+        </w:rPr>
+      </w:pPr>
+      <w:r>
+        <w:t>Rebalancing return</w:t>
+      </w:r>
     </w:p>
     <w:sectPr>
       <w:pgSz w:w="11906" w:h="16838"/>
@@ -19877,7 +19989,7 @@
   <w:abstractNum w:abstractNumId="9" w15:restartNumberingAfterBreak="0">
     <w:nsid w:val="0E784807"/>
     <w:multiLevelType w:val="multilevel"/>
-    <w:tmpl w:val="DA38329C"/>
+    <w:tmpl w:val="7ED67C4C"/>
     <w:lvl w:ilvl="0">
       <w:start w:val="2"/>
       <w:numFmt w:val="upperRoman"/>
@@ -23633,6 +23745,95 @@
     </w:lvl>
   </w:abstractNum>
   <w:abstractNum w:abstractNumId="45" w15:restartNumberingAfterBreak="0">
+    <w:nsid w:val="66773463"/>
+    <w:multiLevelType w:val="hybridMultilevel"/>
+    <w:tmpl w:val="B112864C"/>
+    <w:lvl w:ilvl="0" w:tplc="7B90B36C">
+      <w:start w:val="1"/>
+      <w:numFmt w:val="decimal"/>
+      <w:lvlText w:val="%1."/>
+      <w:lvlJc w:val="left"/>
+      <w:pPr>
+        <w:ind w:left="360" w:hanging="360"/>
+      </w:pPr>
+      <w:rPr>
+        <w:rFonts w:hint="default"/>
+      </w:rPr>
+    </w:lvl>
+    <w:lvl w:ilvl="1" w:tplc="04090019" w:tentative="1">
+      <w:start w:val="1"/>
+      <w:numFmt w:val="lowerLetter"/>
+      <w:lvlText w:val="%2)"/>
+      <w:lvlJc w:val="left"/>
+      <w:pPr>
+        <w:ind w:left="840" w:hanging="420"/>
+      </w:pPr>
+    </w:lvl>
+    <w:lvl w:ilvl="2" w:tplc="0409001B" w:tentative="1">
+      <w:start w:val="1"/>
+      <w:numFmt w:val="lowerRoman"/>
+      <w:lvlText w:val="%3."/>
+      <w:lvlJc w:val="right"/>
+      <w:pPr>
+        <w:ind w:left="1260" w:hanging="420"/>
+      </w:pPr>
+    </w:lvl>
+    <w:lvl w:ilvl="3" w:tplc="0409000F" w:tentative="1">
+      <w:start w:val="1"/>
+      <w:numFmt w:val="decimal"/>
+      <w:lvlText w:val="%4."/>
+      <w:lvlJc w:val="left"/>
+      <w:pPr>
+        <w:ind w:left="1680" w:hanging="420"/>
+      </w:pPr>
+    </w:lvl>
+    <w:lvl w:ilvl="4" w:tplc="04090019" w:tentative="1">
+      <w:start w:val="1"/>
+      <w:numFmt w:val="lowerLetter"/>
+      <w:lvlText w:val="%5)"/>
+      <w:lvlJc w:val="left"/>
+      <w:pPr>
+        <w:ind w:left="2100" w:hanging="420"/>
+      </w:pPr>
+    </w:lvl>
+    <w:lvl w:ilvl="5" w:tplc="0409001B" w:tentative="1">
+      <w:start w:val="1"/>
+      <w:numFmt w:val="lowerRoman"/>
+      <w:lvlText w:val="%6."/>
+      <w:lvlJc w:val="right"/>
+      <w:pPr>
+        <w:ind w:left="2520" w:hanging="420"/>
+      </w:pPr>
+    </w:lvl>
+    <w:lvl w:ilvl="6" w:tplc="0409000F" w:tentative="1">
+      <w:start w:val="1"/>
+      <w:numFmt w:val="decimal"/>
+      <w:lvlText w:val="%7."/>
+      <w:lvlJc w:val="left"/>
+      <w:pPr>
+        <w:ind w:left="2940" w:hanging="420"/>
+      </w:pPr>
+    </w:lvl>
+    <w:lvl w:ilvl="7" w:tplc="04090019" w:tentative="1">
+      <w:start w:val="1"/>
+      <w:numFmt w:val="lowerLetter"/>
+      <w:lvlText w:val="%8)"/>
+      <w:lvlJc w:val="left"/>
+      <w:pPr>
+        <w:ind w:left="3360" w:hanging="420"/>
+      </w:pPr>
+    </w:lvl>
+    <w:lvl w:ilvl="8" w:tplc="0409001B" w:tentative="1">
+      <w:start w:val="1"/>
+      <w:numFmt w:val="lowerRoman"/>
+      <w:lvlText w:val="%9."/>
+      <w:lvlJc w:val="right"/>
+      <w:pPr>
+        <w:ind w:left="3780" w:hanging="420"/>
+      </w:pPr>
+    </w:lvl>
+  </w:abstractNum>
+  <w:abstractNum w:abstractNumId="46" w15:restartNumberingAfterBreak="0">
     <w:nsid w:val="66884D17"/>
     <w:multiLevelType w:val="hybridMultilevel"/>
     <w:tmpl w:val="7946D9FE"/>
@@ -23745,7 +23946,7 @@
       </w:rPr>
     </w:lvl>
   </w:abstractNum>
-  <w:abstractNum w:abstractNumId="46" w15:restartNumberingAfterBreak="0">
+  <w:abstractNum w:abstractNumId="47" w15:restartNumberingAfterBreak="0">
     <w:nsid w:val="684D280A"/>
     <w:multiLevelType w:val="hybridMultilevel"/>
     <w:tmpl w:val="77C427E6"/>
@@ -23858,7 +24059,7 @@
       </w:rPr>
     </w:lvl>
   </w:abstractNum>
-  <w:abstractNum w:abstractNumId="47" w15:restartNumberingAfterBreak="0">
+  <w:abstractNum w:abstractNumId="48" w15:restartNumberingAfterBreak="0">
     <w:nsid w:val="6E3001FE"/>
     <w:multiLevelType w:val="hybridMultilevel"/>
     <w:tmpl w:val="C0C4D4A6"/>
@@ -23971,7 +24172,7 @@
       </w:rPr>
     </w:lvl>
   </w:abstractNum>
-  <w:abstractNum w:abstractNumId="48" w15:restartNumberingAfterBreak="0">
+  <w:abstractNum w:abstractNumId="49" w15:restartNumberingAfterBreak="0">
     <w:nsid w:val="72016716"/>
     <w:multiLevelType w:val="hybridMultilevel"/>
     <w:tmpl w:val="7D2EE81E"/>
@@ -24060,7 +24261,7 @@
       </w:pPr>
     </w:lvl>
   </w:abstractNum>
-  <w:abstractNum w:abstractNumId="49" w15:restartNumberingAfterBreak="0">
+  <w:abstractNum w:abstractNumId="50" w15:restartNumberingAfterBreak="0">
     <w:nsid w:val="758D65BD"/>
     <w:multiLevelType w:val="hybridMultilevel"/>
     <w:tmpl w:val="16CE4DE8"/>
@@ -24173,7 +24374,7 @@
       </w:rPr>
     </w:lvl>
   </w:abstractNum>
-  <w:abstractNum w:abstractNumId="50" w15:restartNumberingAfterBreak="0">
+  <w:abstractNum w:abstractNumId="51" w15:restartNumberingAfterBreak="0">
     <w:nsid w:val="772C22FD"/>
     <w:multiLevelType w:val="hybridMultilevel"/>
     <w:tmpl w:val="BD90B3A4"/>
@@ -24262,7 +24463,7 @@
       </w:pPr>
     </w:lvl>
   </w:abstractNum>
-  <w:abstractNum w:abstractNumId="51" w15:restartNumberingAfterBreak="0">
+  <w:abstractNum w:abstractNumId="52" w15:restartNumberingAfterBreak="0">
     <w:nsid w:val="7F2046A0"/>
     <w:multiLevelType w:val="hybridMultilevel"/>
     <w:tmpl w:val="4A1C7AE8"/>
@@ -24375,7 +24576,7 @@
       </w:rPr>
     </w:lvl>
   </w:abstractNum>
-  <w:abstractNum w:abstractNumId="52" w15:restartNumberingAfterBreak="0">
+  <w:abstractNum w:abstractNumId="53" w15:restartNumberingAfterBreak="0">
     <w:nsid w:val="7F983DFB"/>
     <w:multiLevelType w:val="hybridMultilevel"/>
     <w:tmpl w:val="97FC2F26"/>
@@ -24507,13 +24708,13 @@
     <w:abstractNumId w:val="39"/>
   </w:num>
   <w:num w:numId="6">
-    <w:abstractNumId w:val="47"/>
+    <w:abstractNumId w:val="48"/>
   </w:num>
   <w:num w:numId="7">
     <w:abstractNumId w:val="21"/>
   </w:num>
   <w:num w:numId="8">
-    <w:abstractNumId w:val="49"/>
+    <w:abstractNumId w:val="50"/>
   </w:num>
   <w:num w:numId="9">
     <w:abstractNumId w:val="14"/>
@@ -24564,7 +24765,7 @@
     <w:abstractNumId w:val="44"/>
   </w:num>
   <w:num w:numId="16">
-    <w:abstractNumId w:val="52"/>
+    <w:abstractNumId w:val="53"/>
   </w:num>
   <w:num w:numId="17">
     <w:abstractNumId w:val="15"/>
@@ -24654,7 +24855,7 @@
     <w:abstractNumId w:val="38"/>
   </w:num>
   <w:num w:numId="28">
-    <w:abstractNumId w:val="46"/>
+    <w:abstractNumId w:val="47"/>
   </w:num>
   <w:num w:numId="29">
     <w:abstractNumId w:val="10"/>
@@ -24687,7 +24888,7 @@
     <w:abstractNumId w:val="23"/>
   </w:num>
   <w:num w:numId="39">
-    <w:abstractNumId w:val="45"/>
+    <w:abstractNumId w:val="46"/>
   </w:num>
   <w:num w:numId="40">
     <w:abstractNumId w:val="35"/>
@@ -24828,7 +25029,7 @@
     <w:abstractNumId w:val="17"/>
   </w:num>
   <w:num w:numId="50">
-    <w:abstractNumId w:val="50"/>
+    <w:abstractNumId w:val="51"/>
   </w:num>
   <w:num w:numId="51">
     <w:abstractNumId w:val="28"/>
@@ -24840,7 +25041,7 @@
     <w:abstractNumId w:val="31"/>
   </w:num>
   <w:num w:numId="54">
-    <w:abstractNumId w:val="48"/>
+    <w:abstractNumId w:val="49"/>
   </w:num>
   <w:num w:numId="55">
     <w:abstractNumId w:val="9"/>
@@ -25221,7 +25422,7 @@
     </w:lvlOverride>
   </w:num>
   <w:num w:numId="73">
-    <w:abstractNumId w:val="51"/>
+    <w:abstractNumId w:val="52"/>
   </w:num>
   <w:num w:numId="74">
     <w:abstractNumId w:val="9"/>
@@ -25342,6 +25543,69 @@
     <w:lvlOverride w:ilvl="8">
       <w:startOverride w:val="1"/>
     </w:lvlOverride>
+  </w:num>
+  <w:num w:numId="78">
+    <w:abstractNumId w:val="9"/>
+    <w:lvlOverride w:ilvl="0">
+      <w:startOverride w:val="9"/>
+    </w:lvlOverride>
+    <w:lvlOverride w:ilvl="1">
+      <w:startOverride w:val="42"/>
+    </w:lvlOverride>
+    <w:lvlOverride w:ilvl="2">
+      <w:startOverride w:val="3"/>
+    </w:lvlOverride>
+    <w:lvlOverride w:ilvl="3">
+      <w:startOverride w:val="1"/>
+    </w:lvlOverride>
+    <w:lvlOverride w:ilvl="4">
+      <w:startOverride w:val="1"/>
+    </w:lvlOverride>
+    <w:lvlOverride w:ilvl="5">
+      <w:startOverride w:val="1"/>
+    </w:lvlOverride>
+    <w:lvlOverride w:ilvl="6">
+      <w:startOverride w:val="1"/>
+    </w:lvlOverride>
+    <w:lvlOverride w:ilvl="7">
+      <w:startOverride w:val="1"/>
+    </w:lvlOverride>
+    <w:lvlOverride w:ilvl="8">
+      <w:startOverride w:val="1"/>
+    </w:lvlOverride>
+  </w:num>
+  <w:num w:numId="79">
+    <w:abstractNumId w:val="9"/>
+    <w:lvlOverride w:ilvl="0">
+      <w:startOverride w:val="9"/>
+    </w:lvlOverride>
+    <w:lvlOverride w:ilvl="1">
+      <w:startOverride w:val="42"/>
+    </w:lvlOverride>
+    <w:lvlOverride w:ilvl="2">
+      <w:startOverride w:val="7"/>
+    </w:lvlOverride>
+    <w:lvlOverride w:ilvl="3">
+      <w:startOverride w:val="1"/>
+    </w:lvlOverride>
+    <w:lvlOverride w:ilvl="4">
+      <w:startOverride w:val="1"/>
+    </w:lvlOverride>
+    <w:lvlOverride w:ilvl="5">
+      <w:startOverride w:val="1"/>
+    </w:lvlOverride>
+    <w:lvlOverride w:ilvl="6">
+      <w:startOverride w:val="1"/>
+    </w:lvlOverride>
+    <w:lvlOverride w:ilvl="7">
+      <w:startOverride w:val="1"/>
+    </w:lvlOverride>
+    <w:lvlOverride w:ilvl="8">
+      <w:startOverride w:val="1"/>
+    </w:lvlOverride>
+  </w:num>
+  <w:num w:numId="80">
+    <w:abstractNumId w:val="45"/>
   </w:num>
   <w:numIdMacAtCleanup w:val="71"/>
 </w:numbering>
@@ -26273,7 +26537,7 @@
 </file>
 
 <file path=customXml/itemProps1.xml><?xml version="1.0" encoding="utf-8"?>
-<ds:datastoreItem xmlns:ds="http://schemas.openxmlformats.org/officeDocument/2006/customXml" ds:itemID="{5DA03E5C-7574-4452-965F-F00411F554DE}">
+<ds:datastoreItem xmlns:ds="http://schemas.openxmlformats.org/officeDocument/2006/customXml" ds:itemID="{79E32D1A-1F95-49C7-A287-39B4A266DA58}">
   <ds:schemaRefs>
     <ds:schemaRef ds:uri="http://schemas.openxmlformats.org/officeDocument/2006/bibliography"/>
   </ds:schemaRefs>

</xml_diff>

<commit_message>
Added section 'Economics and market investment'
</commit_message>
<xml_diff>
--- a/LOS2.docx
+++ b/LOS2.docx
@@ -452,7 +452,12 @@
         <w:t>Formulate a test of the hypothesis that the population correlation coefficient equals 0 and determine wh</w:t>
       </w:r>
       <w:r>
-        <w:t>ether the hypothesis is rejected at a given level of significance.</w:t>
+        <w:t>ether t</w:t>
+      </w:r>
+      <w:bookmarkStart w:id="0" w:name="_GoBack"/>
+      <w:bookmarkEnd w:id="0"/>
+      <w:r>
+        <w:t>he hypothesis is rejected at a given level of significance.</w:t>
       </w:r>
     </w:p>
     <w:p>
@@ -21484,13 +21489,7 @@
         </m:sSubSup>
       </m:oMath>
     </w:p>
-    <w:p>
-      <w:pPr>
-        <w:rPr>
-          <w:rFonts w:hint="eastAsia"/>
-        </w:rPr>
-      </w:pPr>
-    </w:p>
+    <w:p/>
     <w:p>
       <w:pPr>
         <w:pStyle w:val="Level2"/>
@@ -22658,9 +22657,6 @@
           <w:numId w:val="52"/>
         </w:numPr>
         <w:ind w:firstLineChars="0"/>
-        <w:rPr>
-          <w:rFonts w:hint="eastAsia"/>
-        </w:rPr>
       </w:pPr>
       <w:r>
         <w:rPr>
@@ -22677,9 +22673,6 @@
           <w:numId w:val="52"/>
         </w:numPr>
         <w:ind w:firstLineChars="0"/>
-        <w:rPr>
-          <w:rFonts w:hint="eastAsia"/>
-        </w:rPr>
       </w:pPr>
       <w:r>
         <w:rPr>
@@ -22941,11 +22934,6 @@
       </w:r>
     </w:p>
     <w:p>
-      <w:pPr>
-        <w:rPr>
-          <w:rFonts w:hint="eastAsia"/>
-        </w:rPr>
-      </w:pPr>
       <w:r>
         <w:rPr>
           <w:rFonts w:hint="eastAsia"/>
@@ -23382,13 +23370,7 @@
               <w:rPr>
                 <w:rFonts w:ascii="Cambria Math" w:hAnsi="Cambria Math"/>
               </w:rPr>
-              <m:t>E(</m:t>
-            </m:r>
-            <m:r>
-              <w:rPr>
-                <w:rFonts w:ascii="Cambria Math" w:hAnsi="Cambria Math"/>
-              </w:rPr>
-              <m:t>R</m:t>
+              <m:t>E(R</m:t>
             </m:r>
           </m:e>
           <m:sub>
@@ -23420,11 +23402,6 @@
       </w:r>
     </w:p>
     <w:p>
-      <w:pPr>
-        <w:rPr>
-          <w:rFonts w:hint="eastAsia"/>
-        </w:rPr>
-      </w:pPr>
       <m:oMathPara>
         <m:oMathParaPr>
           <m:jc m:val="left"/>
@@ -23452,13 +23429,7 @@
                 <w:rPr>
                   <w:rFonts w:ascii="Cambria Math" w:hAnsi="Cambria Math"/>
                 </w:rPr>
-                <m:t>A</m:t>
-              </m:r>
-              <m:r>
-                <w:rPr>
-                  <w:rFonts w:ascii="Cambria Math" w:hAnsi="Cambria Math"/>
-                </w:rPr>
-                <m:t>i</m:t>
+                <m:t>Ai</m:t>
               </m:r>
             </m:sub>
           </m:sSub>
@@ -23466,13 +23437,7 @@
             <w:rPr>
               <w:rFonts w:ascii="Cambria Math" w:hAnsi="Cambria Math"/>
             </w:rPr>
-            <m:t>(Alpha return)</m:t>
-          </m:r>
-          <m:r>
-            <w:rPr>
-              <w:rFonts w:ascii="Cambria Math" w:hAnsi="Cambria Math"/>
-            </w:rPr>
-            <m:t>=</m:t>
+            <m:t>(Alpha return)=</m:t>
           </m:r>
           <m:sSub>
             <m:sSubPr>
@@ -23556,13 +23521,7 @@
                     <w:rPr>
                       <w:rFonts w:ascii="Cambria Math" w:hAnsi="Cambria Math"/>
                     </w:rPr>
-                    <m:t>j</m:t>
-                  </m:r>
-                  <m:r>
-                    <w:rPr>
-                      <w:rFonts w:ascii="Cambria Math" w:hAnsi="Cambria Math"/>
-                    </w:rPr>
-                    <m:t>,i</m:t>
+                    <m:t>j,i</m:t>
                   </m:r>
                 </m:sub>
               </m:sSub>
@@ -23843,9 +23802,6 @@
       <w:pPr>
         <w:pStyle w:val="ListParagraph"/>
         <w:ind w:left="420" w:firstLineChars="0" w:firstLine="0"/>
-        <w:rPr>
-          <w:rFonts w:hint="eastAsia"/>
-        </w:rPr>
       </w:pPr>
       <w:r>
         <w:t>The ex-ante IC should be greater than 0; otherwise, investor would just invest in the passive benchmark. However, the ex post or realized IC ranges from -1 to 1.</w:t>
@@ -24292,9 +24248,6 @@
       <w:pPr>
         <w:pStyle w:val="ListParagraph"/>
         <w:ind w:left="420" w:firstLineChars="0" w:firstLine="0"/>
-        <w:rPr>
-          <w:rFonts w:hint="eastAsia"/>
-        </w:rPr>
       </w:pPr>
       <w:r>
         <w:rPr>
@@ -24341,9 +24294,6 @@
       <w:pPr>
         <w:pStyle w:val="ListParagraph"/>
         <w:ind w:left="420" w:firstLineChars="0" w:firstLine="0"/>
-        <w:rPr>
-          <w:rFonts w:hint="eastAsia"/>
-        </w:rPr>
       </w:pPr>
       <w:r>
         <w:t>If you make more decisions in one year, BR is larger;</w:t>
@@ -24360,9 +24310,6 @@
           <w:numId w:val="85"/>
         </w:numPr>
         <w:ind w:firstLineChars="0"/>
-        <w:rPr>
-          <w:rFonts w:hint="eastAsia"/>
-        </w:rPr>
       </w:pPr>
       <w:r>
         <w:rPr>
@@ -24458,13 +24405,7 @@
             <w:rPr>
               <w:rFonts w:ascii="Cambria Math" w:hAnsi="Cambria Math"/>
             </w:rPr>
-            <m:t>=</m:t>
-          </m:r>
-          <m:r>
-            <w:rPr>
-              <w:rFonts w:ascii="Cambria Math" w:hAnsi="Cambria Math"/>
-            </w:rPr>
-            <m:t>IC</m:t>
+            <m:t>=IC</m:t>
           </m:r>
           <m:rad>
             <m:radPr>
@@ -24519,9 +24460,6 @@
       <w:pPr>
         <w:pStyle w:val="ListParagraph"/>
         <w:ind w:left="420" w:firstLineChars="0" w:firstLine="0"/>
-        <w:rPr>
-          <w:rFonts w:hint="eastAsia"/>
-        </w:rPr>
       </w:pPr>
       <m:oMathPara>
         <m:oMathParaPr>
@@ -24558,19 +24496,7 @@
             <w:rPr>
               <w:rFonts w:ascii="Cambria Math" w:hAnsi="Cambria Math"/>
             </w:rPr>
-            <m:t>=</m:t>
-          </m:r>
-          <m:r>
-            <w:rPr>
-              <w:rFonts w:ascii="Cambria Math" w:hAnsi="Cambria Math"/>
-            </w:rPr>
-            <m:t xml:space="preserve"> </m:t>
-          </m:r>
-          <m:r>
-            <w:rPr>
-              <w:rFonts w:ascii="Cambria Math" w:hAnsi="Cambria Math"/>
-            </w:rPr>
-            <m:t>IC</m:t>
+            <m:t>= IC</m:t>
           </m:r>
           <m:rad>
             <m:radPr>
@@ -24720,13 +24646,7 @@
             <w:rPr>
               <w:rFonts w:ascii="Cambria Math" w:hAnsi="Cambria Math"/>
             </w:rPr>
-            <m:t>TC</m:t>
-          </m:r>
-          <m:r>
-            <w:rPr>
-              <w:rFonts w:ascii="Cambria Math" w:hAnsi="Cambria Math"/>
-            </w:rPr>
-            <m:t>=COR(</m:t>
+            <m:t>TC=COR(</m:t>
           </m:r>
           <m:sSub>
             <m:sSubPr>
@@ -24856,19 +24776,11 @@
               </m:r>
             </m:sub>
           </m:sSub>
-          <w:bookmarkStart w:id="0" w:name="_GoBack"/>
-          <w:bookmarkEnd w:id="0"/>
           <m:r>
             <w:rPr>
               <w:rFonts w:ascii="Cambria Math" w:hAnsi="Cambria Math"/>
             </w:rPr>
-            <m:t>)</m:t>
-          </m:r>
-          <m:r>
-            <w:rPr>
-              <w:rFonts w:ascii="Cambria Math" w:hAnsi="Cambria Math"/>
-            </w:rPr>
-            <m:t>=COR(</m:t>
+            <m:t>)=COR(</m:t>
           </m:r>
           <m:sSubSup>
             <m:sSubSupPr>
@@ -25079,25 +24991,7 @@
             <w:rPr>
               <w:rFonts w:ascii="Cambria Math" w:hAnsi="Cambria Math"/>
             </w:rPr>
-            <m:t>=</m:t>
-          </m:r>
-          <m:r>
-            <w:rPr>
-              <w:rFonts w:ascii="Cambria Math" w:hAnsi="Cambria Math"/>
-            </w:rPr>
-            <m:t>(TC)(</m:t>
-          </m:r>
-          <m:r>
-            <w:rPr>
-              <w:rFonts w:ascii="Cambria Math" w:hAnsi="Cambria Math"/>
-            </w:rPr>
-            <m:t>IC</m:t>
-          </m:r>
-          <m:r>
-            <w:rPr>
-              <w:rFonts w:ascii="Cambria Math" w:hAnsi="Cambria Math"/>
-            </w:rPr>
-            <m:t>)</m:t>
+            <m:t>=(TC)(IC)</m:t>
           </m:r>
           <m:rad>
             <m:radPr>
@@ -25152,9 +25046,6 @@
       <w:pPr>
         <w:pStyle w:val="ListParagraph"/>
         <w:ind w:left="420" w:firstLineChars="0" w:firstLine="0"/>
-        <w:rPr>
-          <w:rFonts w:hint="eastAsia"/>
-        </w:rPr>
       </w:pPr>
       <m:oMathPara>
         <m:oMathParaPr>
@@ -25165,31 +25056,7 @@
             <w:rPr>
               <w:rFonts w:ascii="Cambria Math" w:hAnsi="Cambria Math"/>
             </w:rPr>
-            <m:t>IR</m:t>
-          </m:r>
-          <m:r>
-            <w:rPr>
-              <w:rFonts w:ascii="Cambria Math" w:hAnsi="Cambria Math"/>
-            </w:rPr>
-            <m:t>=</m:t>
-          </m:r>
-          <m:r>
-            <w:rPr>
-              <w:rFonts w:ascii="Cambria Math" w:hAnsi="Cambria Math"/>
-            </w:rPr>
-            <m:t>(TC)(</m:t>
-          </m:r>
-          <m:r>
-            <w:rPr>
-              <w:rFonts w:ascii="Cambria Math" w:hAnsi="Cambria Math"/>
-            </w:rPr>
-            <m:t>IC</m:t>
-          </m:r>
-          <m:r>
-            <w:rPr>
-              <w:rFonts w:ascii="Cambria Math" w:hAnsi="Cambria Math"/>
-            </w:rPr>
-            <m:t>)</m:t>
+            <m:t>IR=(TC)(IC)</m:t>
           </m:r>
           <m:rad>
             <m:radPr>
@@ -25295,11 +25162,6 @@
       </w:r>
     </w:p>
     <w:p>
-      <w:pPr>
-        <w:rPr>
-          <w:rFonts w:hint="eastAsia"/>
-        </w:rPr>
-      </w:pPr>
       <w:r>
         <w:rPr>
           <w:rFonts w:hint="eastAsia"/>
@@ -25727,11 +25589,6 @@
       </m:oMathPara>
     </w:p>
     <w:p>
-      <w:pPr>
-        <w:rPr>
-          <w:rFonts w:hint="eastAsia"/>
-        </w:rPr>
-      </w:pPr>
       <w:r>
         <w:rPr>
           <w:rFonts w:hint="eastAsia"/>
@@ -25947,10 +25804,7 @@
         <w:t xml:space="preserve"> </w:t>
       </w:r>
       <w:r>
-        <w:t xml:space="preserve">their skills as embedded in the assumed IC. </w:t>
-      </w:r>
-      <w:r>
-        <w:t xml:space="preserve">Furthermore, </w:t>
+        <w:t xml:space="preserve">their skills as embedded in the assumed IC. Furthermore, </w:t>
       </w:r>
       <w:r>
         <w:lastRenderedPageBreak/>
@@ -25974,7 +25828,6 @@
     <w:p>
       <w:pPr>
         <w:rPr>
-          <w:rFonts w:hint="eastAsia"/>
           <w:lang w:val="en"/>
         </w:rPr>
       </w:pPr>
@@ -26012,11 +25865,6 @@
       </w:r>
     </w:p>
     <w:p>
-      <w:pPr>
-        <w:rPr>
-          <w:rFonts w:hint="eastAsia"/>
-        </w:rPr>
-      </w:pPr>
       <w:r>
         <w:rPr>
           <w:rFonts w:hint="eastAsia"/>
@@ -26031,6 +25879,717 @@
       </w:r>
       <w:r>
         <w:t>the correlation coefficient in all the off-diagonal elements of the risk model.</w:t>
+      </w:r>
+    </w:p>
+    <w:p/>
+    <w:p>
+      <w:pPr>
+        <w:pStyle w:val="Level2"/>
+      </w:pPr>
+      <w:r>
+        <w:rPr>
+          <w:rFonts w:hint="eastAsia"/>
+        </w:rPr>
+        <w:t xml:space="preserve">Economics and </w:t>
+      </w:r>
+      <w:r>
+        <w:t>Investment Markets</w:t>
+      </w:r>
+    </w:p>
+    <w:p/>
+    <w:p>
+      <w:pPr>
+        <w:pStyle w:val="ListParagraph"/>
+        <w:numPr>
+          <w:ilvl w:val="0"/>
+          <w:numId w:val="85"/>
+        </w:numPr>
+        <w:ind w:firstLineChars="0"/>
+      </w:pPr>
+      <w:r>
+        <w:rPr>
+          <w:rFonts w:hint="eastAsia"/>
+        </w:rPr>
+        <w:t>Determine real risk-free rate</w:t>
+      </w:r>
+    </w:p>
+    <w:p>
+      <w:pPr>
+        <w:pStyle w:val="ListParagraph"/>
+        <w:ind w:left="420" w:firstLineChars="0" w:firstLine="0"/>
+      </w:pPr>
+      <w:r>
+        <w:t>I</w:t>
+      </w:r>
+      <w:r>
+        <w:rPr>
+          <w:rFonts w:hint="eastAsia"/>
+        </w:rPr>
+        <w:t>nter</w:t>
+      </w:r>
+      <w:r>
+        <w:t>-temporal rate of substitution = marginal utility of consumption in the future / marginal utility of consumption today</w:t>
+      </w:r>
+    </w:p>
+    <w:p>
+      <w:pPr>
+        <w:ind w:firstLine="420"/>
+      </w:pPr>
+      <w:r>
+        <w:t xml:space="preserve">Price of an investment = </w:t>
+      </w:r>
+      <w:proofErr w:type="gramStart"/>
+      <w:r>
+        <w:t>E</w:t>
+      </w:r>
+      <w:r>
+        <w:rPr>
+          <w:vertAlign w:val="subscript"/>
+        </w:rPr>
+        <w:t>t</w:t>
+      </w:r>
+      <w:r>
+        <w:t>[</w:t>
+      </w:r>
+      <w:proofErr w:type="spellStart"/>
+      <w:proofErr w:type="gramEnd"/>
+      <w:r>
+        <w:t>m˜</w:t>
+      </w:r>
+      <w:r>
+        <w:rPr>
+          <w:vertAlign w:val="subscript"/>
+        </w:rPr>
+        <w:t>t,s</w:t>
+      </w:r>
+      <w:proofErr w:type="spellEnd"/>
+      <w:r>
+        <w:t>]</w:t>
+      </w:r>
+    </w:p>
+    <w:p>
+      <w:pPr>
+        <w:rPr>
+          <w:lang w:val="en"/>
+        </w:rPr>
+      </w:pPr>
+      <w:r>
+        <w:rPr>
+          <w:lang w:val="en"/>
+        </w:rPr>
+        <w:tab/>
+        <w:t>In good economics, as investors’ wealth increases, the marginal utility of consumption in the future decreases, investors’ inter-temporal rate of substitution decreases.</w:t>
+      </w:r>
+    </w:p>
+    <w:p>
+      <w:pPr>
+        <w:rPr>
+          <w:lang w:val="en"/>
+        </w:rPr>
+      </w:pPr>
+    </w:p>
+    <w:p>
+      <w:pPr>
+        <w:pStyle w:val="ListParagraph"/>
+        <w:numPr>
+          <w:ilvl w:val="0"/>
+          <w:numId w:val="85"/>
+        </w:numPr>
+        <w:ind w:firstLineChars="0"/>
+        <w:rPr>
+          <w:lang w:val="en"/>
+        </w:rPr>
+      </w:pPr>
+      <w:r>
+        <w:rPr>
+          <w:rFonts w:hint="eastAsia"/>
+          <w:lang w:val="en"/>
+        </w:rPr>
+        <w:t xml:space="preserve">Risk Premiums </w:t>
+      </w:r>
+      <w:r>
+        <w:rPr>
+          <w:lang w:val="en"/>
+        </w:rPr>
+        <w:t>on Risky Assets</w:t>
+      </w:r>
+    </w:p>
+    <w:p>
+      <w:pPr>
+        <w:pStyle w:val="ListParagraph"/>
+        <w:widowControl/>
+        <w:ind w:left="420" w:firstLineChars="0" w:firstLine="0"/>
+        <w:jc w:val="left"/>
+        <w:rPr>
+          <w:lang w:val="en"/>
+        </w:rPr>
+      </w:pPr>
+      <w:proofErr w:type="spellStart"/>
+      <w:r>
+        <w:rPr>
+          <w:rFonts w:ascii="STIXGeneral" w:eastAsia="STIXGeneral" w:hAnsi="STIXGeneral" w:cs="STIXGeneral" w:hint="eastAsia"/>
+          <w:i/>
+          <w:iCs/>
+          <w:color w:val="000000"/>
+          <w:kern w:val="0"/>
+          <w:sz w:val="25"/>
+          <w:szCs w:val="25"/>
+          <w:lang w:val="en"/>
+        </w:rPr>
+        <w:t>P</w:t>
+      </w:r>
+      <w:r>
+        <w:rPr>
+          <w:rFonts w:ascii="STIXGeneral" w:eastAsia="STIXGeneral" w:hAnsi="STIXGeneral" w:cs="STIXGeneral" w:hint="eastAsia"/>
+          <w:i/>
+          <w:iCs/>
+          <w:color w:val="000000"/>
+          <w:kern w:val="0"/>
+          <w:sz w:val="18"/>
+          <w:szCs w:val="18"/>
+          <w:lang w:val="en"/>
+        </w:rPr>
+        <w:t>t</w:t>
+      </w:r>
+      <w:r>
+        <w:rPr>
+          <w:rFonts w:ascii="STIXGeneral" w:eastAsia="STIXGeneral" w:hAnsi="STIXGeneral" w:cs="STIXGeneral" w:hint="eastAsia"/>
+          <w:color w:val="000000"/>
+          <w:kern w:val="0"/>
+          <w:sz w:val="18"/>
+          <w:szCs w:val="18"/>
+          <w:lang w:val="en"/>
+        </w:rPr>
+        <w:t>,</w:t>
+      </w:r>
+      <w:r>
+        <w:rPr>
+          <w:rFonts w:ascii="STIXGeneral" w:eastAsia="STIXGeneral" w:hAnsi="STIXGeneral" w:cs="STIXGeneral" w:hint="eastAsia"/>
+          <w:i/>
+          <w:iCs/>
+          <w:color w:val="000000"/>
+          <w:kern w:val="0"/>
+          <w:sz w:val="18"/>
+          <w:szCs w:val="18"/>
+          <w:lang w:val="en"/>
+        </w:rPr>
+        <w:t>s</w:t>
+      </w:r>
+      <w:proofErr w:type="spellEnd"/>
+      <w:r>
+        <w:rPr>
+          <w:rFonts w:ascii="STIXGeneral" w:eastAsia="STIXGeneral" w:hAnsi="STIXGeneral" w:cs="STIXGeneral" w:hint="eastAsia"/>
+          <w:color w:val="000000"/>
+          <w:kern w:val="0"/>
+          <w:sz w:val="25"/>
+          <w:szCs w:val="25"/>
+          <w:lang w:val="en"/>
+        </w:rPr>
+        <w:t>=</w:t>
+      </w:r>
+      <w:r>
+        <w:rPr>
+          <w:rFonts w:ascii="STIXGeneral" w:eastAsia="STIXGeneral" w:hAnsi="STIXGeneral" w:cs="STIXGeneral" w:hint="eastAsia"/>
+          <w:i/>
+          <w:iCs/>
+          <w:color w:val="000000"/>
+          <w:kern w:val="0"/>
+          <w:sz w:val="25"/>
+          <w:szCs w:val="25"/>
+          <w:lang w:val="en"/>
+        </w:rPr>
+        <w:t>E</w:t>
+      </w:r>
+      <w:r>
+        <w:rPr>
+          <w:rFonts w:ascii="STIXGeneral" w:eastAsia="STIXGeneral" w:hAnsi="STIXGeneral" w:cs="STIXGeneral" w:hint="eastAsia"/>
+          <w:i/>
+          <w:iCs/>
+          <w:color w:val="000000"/>
+          <w:kern w:val="0"/>
+          <w:sz w:val="18"/>
+          <w:szCs w:val="18"/>
+          <w:lang w:val="en"/>
+        </w:rPr>
+        <w:t>t</w:t>
+      </w:r>
+      <w:r>
+        <w:rPr>
+          <w:rFonts w:ascii="STIXSizeTwoSym" w:eastAsia="STIXSizeTwoSym" w:hAnsi="STIXSizeTwoSym" w:cs="宋体" w:hint="eastAsia"/>
+          <w:color w:val="000000"/>
+          <w:kern w:val="0"/>
+          <w:sz w:val="25"/>
+          <w:szCs w:val="25"/>
+          <w:lang w:val="en"/>
+        </w:rPr>
+        <w:t>[</w:t>
+      </w:r>
+      <w:r>
+        <w:rPr>
+          <w:rFonts w:ascii="STIXGeneral" w:eastAsia="STIXGeneral" w:hAnsi="STIXGeneral" w:cs="STIXGeneral" w:hint="eastAsia"/>
+          <w:i/>
+          <w:iCs/>
+          <w:color w:val="000000"/>
+          <w:kern w:val="0"/>
+          <w:sz w:val="25"/>
+          <w:szCs w:val="25"/>
+          <w:lang w:val="en"/>
+        </w:rPr>
+        <w:t>P</w:t>
+      </w:r>
+      <w:r>
+        <w:rPr>
+          <w:rFonts w:ascii="STIXSizeTwoSym" w:eastAsia="STIXSizeTwoSym" w:hAnsi="STIXSizeTwoSym" w:cs="宋体" w:hint="eastAsia"/>
+          <w:color w:val="000000"/>
+          <w:kern w:val="0"/>
+          <w:sz w:val="25"/>
+          <w:szCs w:val="25"/>
+          <w:lang w:val="en"/>
+        </w:rPr>
+        <w:t>˜</w:t>
+      </w:r>
+      <w:r>
+        <w:rPr>
+          <w:rFonts w:ascii="STIXGeneral" w:eastAsia="STIXGeneral" w:hAnsi="STIXGeneral" w:cs="STIXGeneral" w:hint="eastAsia"/>
+          <w:i/>
+          <w:iCs/>
+          <w:color w:val="000000"/>
+          <w:kern w:val="0"/>
+          <w:sz w:val="18"/>
+          <w:szCs w:val="18"/>
+          <w:lang w:val="en"/>
+        </w:rPr>
+        <w:t>t</w:t>
+      </w:r>
+      <w:r>
+        <w:rPr>
+          <w:rFonts w:ascii="STIXGeneral" w:eastAsia="STIXGeneral" w:hAnsi="STIXGeneral" w:cs="STIXGeneral" w:hint="eastAsia"/>
+          <w:color w:val="000000"/>
+          <w:kern w:val="0"/>
+          <w:sz w:val="18"/>
+          <w:szCs w:val="18"/>
+          <w:lang w:val="en"/>
+        </w:rPr>
+        <w:t>+1,</w:t>
+      </w:r>
+      <w:r>
+        <w:rPr>
+          <w:rFonts w:ascii="STIXGeneral" w:eastAsia="STIXGeneral" w:hAnsi="STIXGeneral" w:cs="STIXGeneral" w:hint="eastAsia"/>
+          <w:i/>
+          <w:iCs/>
+          <w:color w:val="000000"/>
+          <w:kern w:val="0"/>
+          <w:sz w:val="18"/>
+          <w:szCs w:val="18"/>
+          <w:lang w:val="en"/>
+        </w:rPr>
+        <w:t>s</w:t>
+      </w:r>
+      <w:r>
+        <w:rPr>
+          <w:rFonts w:ascii="STIXGeneral" w:eastAsia="STIXGeneral" w:hAnsi="STIXGeneral" w:cs="STIXGeneral" w:hint="eastAsia"/>
+          <w:color w:val="000000"/>
+          <w:kern w:val="0"/>
+          <w:sz w:val="18"/>
+          <w:szCs w:val="18"/>
+          <w:lang w:val="en"/>
+        </w:rPr>
+        <w:t>−1</w:t>
+      </w:r>
+      <w:r>
+        <w:rPr>
+          <w:rFonts w:ascii="STIXSizeTwoSym" w:eastAsia="STIXSizeTwoSym" w:hAnsi="STIXSizeTwoSym" w:cs="宋体" w:hint="eastAsia"/>
+          <w:color w:val="000000"/>
+          <w:kern w:val="0"/>
+          <w:sz w:val="25"/>
+          <w:szCs w:val="25"/>
+          <w:lang w:val="en"/>
+        </w:rPr>
+        <w:t>]</w:t>
+      </w:r>
+      <w:r>
+        <w:rPr>
+          <w:rFonts w:ascii="STIXSizeTwoSym" w:eastAsia="STIXSizeTwoSym" w:hAnsi="STIXSizeTwoSym" w:cs="宋体"/>
+          <w:color w:val="000000"/>
+          <w:kern w:val="0"/>
+          <w:sz w:val="25"/>
+          <w:szCs w:val="25"/>
+          <w:lang w:val="en"/>
+        </w:rPr>
+        <w:t>/(</w:t>
+      </w:r>
+      <w:r>
+        <w:rPr>
+          <w:rFonts w:ascii="STIXGeneral" w:eastAsia="STIXGeneral" w:hAnsi="STIXGeneral" w:cs="STIXGeneral" w:hint="eastAsia"/>
+          <w:color w:val="000000"/>
+          <w:kern w:val="0"/>
+          <w:sz w:val="25"/>
+          <w:szCs w:val="25"/>
+          <w:lang w:val="en"/>
+        </w:rPr>
+        <w:t>1+</w:t>
+      </w:r>
+      <w:r>
+        <w:rPr>
+          <w:rFonts w:ascii="STIXGeneral" w:eastAsia="STIXGeneral" w:hAnsi="STIXGeneral" w:cs="STIXGeneral" w:hint="eastAsia"/>
+          <w:i/>
+          <w:iCs/>
+          <w:color w:val="000000"/>
+          <w:kern w:val="0"/>
+          <w:sz w:val="25"/>
+          <w:szCs w:val="25"/>
+          <w:lang w:val="en"/>
+        </w:rPr>
+        <w:t>l</w:t>
+      </w:r>
+      <w:r>
+        <w:rPr>
+          <w:rFonts w:ascii="STIXGeneral" w:eastAsia="STIXGeneral" w:hAnsi="STIXGeneral" w:cs="STIXGeneral" w:hint="eastAsia"/>
+          <w:i/>
+          <w:iCs/>
+          <w:color w:val="000000"/>
+          <w:kern w:val="0"/>
+          <w:sz w:val="18"/>
+          <w:szCs w:val="18"/>
+          <w:lang w:val="en"/>
+        </w:rPr>
+        <w:t>t</w:t>
+      </w:r>
+      <w:r>
+        <w:rPr>
+          <w:rFonts w:ascii="STIXGeneral" w:eastAsia="STIXGeneral" w:hAnsi="STIXGeneral" w:cs="STIXGeneral" w:hint="eastAsia"/>
+          <w:color w:val="000000"/>
+          <w:kern w:val="0"/>
+          <w:sz w:val="18"/>
+          <w:szCs w:val="18"/>
+          <w:lang w:val="en"/>
+        </w:rPr>
+        <w:t>,1</w:t>
+      </w:r>
+      <w:r>
+        <w:rPr>
+          <w:rFonts w:ascii="STIXSizeTwoSym" w:eastAsia="STIXSizeTwoSym" w:hAnsi="STIXSizeTwoSym" w:cs="宋体"/>
+          <w:color w:val="000000"/>
+          <w:kern w:val="0"/>
+          <w:sz w:val="25"/>
+          <w:szCs w:val="25"/>
+          <w:lang w:val="en"/>
+        </w:rPr>
+        <w:t>)</w:t>
+      </w:r>
+      <w:r>
+        <w:rPr>
+          <w:rFonts w:ascii="STIXGeneral" w:eastAsia="STIXGeneral" w:hAnsi="STIXGeneral" w:cs="STIXGeneral" w:hint="eastAsia"/>
+          <w:color w:val="000000"/>
+          <w:kern w:val="0"/>
+          <w:sz w:val="25"/>
+          <w:szCs w:val="25"/>
+          <w:lang w:val="en"/>
+        </w:rPr>
+        <w:t>+</w:t>
+      </w:r>
+      <w:proofErr w:type="spellStart"/>
+      <w:r>
+        <w:rPr>
+          <w:rFonts w:ascii="STIXGeneral" w:eastAsia="STIXGeneral" w:hAnsi="STIXGeneral" w:cs="STIXGeneral" w:hint="eastAsia"/>
+          <w:color w:val="000000"/>
+          <w:kern w:val="0"/>
+          <w:sz w:val="25"/>
+          <w:szCs w:val="25"/>
+          <w:lang w:val="en"/>
+        </w:rPr>
+        <w:t>cov</w:t>
+      </w:r>
+      <w:r>
+        <w:rPr>
+          <w:rFonts w:ascii="STIXGeneral" w:eastAsia="STIXGeneral" w:hAnsi="STIXGeneral" w:cs="STIXGeneral" w:hint="eastAsia"/>
+          <w:i/>
+          <w:iCs/>
+          <w:color w:val="000000"/>
+          <w:kern w:val="0"/>
+          <w:sz w:val="18"/>
+          <w:szCs w:val="18"/>
+          <w:lang w:val="en"/>
+        </w:rPr>
+        <w:t>t</w:t>
+      </w:r>
+      <w:proofErr w:type="spellEnd"/>
+      <w:r>
+        <w:rPr>
+          <w:rFonts w:ascii="STIXSizeTwoSym" w:eastAsia="STIXSizeTwoSym" w:hAnsi="STIXSizeTwoSym" w:cs="宋体" w:hint="eastAsia"/>
+          <w:color w:val="000000"/>
+          <w:kern w:val="0"/>
+          <w:sz w:val="25"/>
+          <w:szCs w:val="25"/>
+          <w:lang w:val="en"/>
+        </w:rPr>
+        <w:t>[</w:t>
+      </w:r>
+      <w:r>
+        <w:rPr>
+          <w:rFonts w:ascii="STIXGeneral" w:eastAsia="STIXGeneral" w:hAnsi="STIXGeneral" w:cs="STIXGeneral" w:hint="eastAsia"/>
+          <w:i/>
+          <w:iCs/>
+          <w:color w:val="000000"/>
+          <w:kern w:val="0"/>
+          <w:sz w:val="25"/>
+          <w:szCs w:val="25"/>
+          <w:lang w:val="en"/>
+        </w:rPr>
+        <w:t>P</w:t>
+      </w:r>
+      <w:r>
+        <w:rPr>
+          <w:rFonts w:ascii="STIXSizeTwoSym" w:eastAsia="STIXSizeTwoSym" w:hAnsi="STIXSizeTwoSym" w:cs="宋体" w:hint="eastAsia"/>
+          <w:color w:val="000000"/>
+          <w:kern w:val="0"/>
+          <w:sz w:val="25"/>
+          <w:szCs w:val="25"/>
+          <w:lang w:val="en"/>
+        </w:rPr>
+        <w:t>˜</w:t>
+      </w:r>
+      <w:r>
+        <w:rPr>
+          <w:rFonts w:ascii="STIXGeneral" w:eastAsia="STIXGeneral" w:hAnsi="STIXGeneral" w:cs="STIXGeneral" w:hint="eastAsia"/>
+          <w:i/>
+          <w:iCs/>
+          <w:color w:val="000000"/>
+          <w:kern w:val="0"/>
+          <w:sz w:val="18"/>
+          <w:szCs w:val="18"/>
+          <w:lang w:val="en"/>
+        </w:rPr>
+        <w:t>t</w:t>
+      </w:r>
+      <w:r>
+        <w:rPr>
+          <w:rFonts w:ascii="STIXGeneral" w:eastAsia="STIXGeneral" w:hAnsi="STIXGeneral" w:cs="STIXGeneral" w:hint="eastAsia"/>
+          <w:color w:val="000000"/>
+          <w:kern w:val="0"/>
+          <w:sz w:val="18"/>
+          <w:szCs w:val="18"/>
+          <w:lang w:val="en"/>
+        </w:rPr>
+        <w:t>+1,</w:t>
+      </w:r>
+      <w:r>
+        <w:rPr>
+          <w:rFonts w:ascii="STIXGeneral" w:eastAsia="STIXGeneral" w:hAnsi="STIXGeneral" w:cs="STIXGeneral" w:hint="eastAsia"/>
+          <w:i/>
+          <w:iCs/>
+          <w:color w:val="000000"/>
+          <w:kern w:val="0"/>
+          <w:sz w:val="18"/>
+          <w:szCs w:val="18"/>
+          <w:lang w:val="en"/>
+        </w:rPr>
+        <w:t>s</w:t>
+      </w:r>
+      <w:r>
+        <w:rPr>
+          <w:rFonts w:ascii="STIXGeneral" w:eastAsia="STIXGeneral" w:hAnsi="STIXGeneral" w:cs="STIXGeneral" w:hint="eastAsia"/>
+          <w:color w:val="000000"/>
+          <w:kern w:val="0"/>
+          <w:sz w:val="18"/>
+          <w:szCs w:val="18"/>
+          <w:lang w:val="en"/>
+        </w:rPr>
+        <w:t>−1</w:t>
+      </w:r>
+      <w:r>
+        <w:rPr>
+          <w:rFonts w:ascii="STIXGeneral" w:eastAsia="STIXGeneral" w:hAnsi="STIXGeneral" w:cs="STIXGeneral" w:hint="eastAsia"/>
+          <w:color w:val="000000"/>
+          <w:kern w:val="0"/>
+          <w:sz w:val="25"/>
+          <w:szCs w:val="25"/>
+          <w:lang w:val="en"/>
+        </w:rPr>
+        <w:t>,</w:t>
+      </w:r>
+      <w:r>
+        <w:rPr>
+          <w:rFonts w:ascii="STIXGeneral" w:eastAsia="STIXGeneral" w:hAnsi="STIXGeneral" w:cs="STIXGeneral" w:hint="eastAsia"/>
+          <w:i/>
+          <w:iCs/>
+          <w:color w:val="000000"/>
+          <w:kern w:val="0"/>
+          <w:sz w:val="25"/>
+          <w:szCs w:val="25"/>
+          <w:lang w:val="en"/>
+        </w:rPr>
+        <w:t>m</w:t>
+      </w:r>
+      <w:r>
+        <w:rPr>
+          <w:rFonts w:ascii="STIXSizeTwoSym" w:eastAsia="STIXSizeTwoSym" w:hAnsi="STIXSizeTwoSym" w:cs="宋体" w:hint="eastAsia"/>
+          <w:color w:val="000000"/>
+          <w:kern w:val="0"/>
+          <w:sz w:val="25"/>
+          <w:szCs w:val="25"/>
+          <w:lang w:val="en"/>
+        </w:rPr>
+        <w:t>˜</w:t>
+      </w:r>
+      <w:r>
+        <w:rPr>
+          <w:rFonts w:ascii="STIXGeneral" w:eastAsia="STIXGeneral" w:hAnsi="STIXGeneral" w:cs="STIXGeneral" w:hint="eastAsia"/>
+          <w:i/>
+          <w:iCs/>
+          <w:color w:val="000000"/>
+          <w:kern w:val="0"/>
+          <w:sz w:val="18"/>
+          <w:szCs w:val="18"/>
+          <w:lang w:val="en"/>
+        </w:rPr>
+        <w:t>t</w:t>
+      </w:r>
+      <w:r>
+        <w:rPr>
+          <w:rFonts w:ascii="STIXGeneral" w:eastAsia="STIXGeneral" w:hAnsi="STIXGeneral" w:cs="STIXGeneral" w:hint="eastAsia"/>
+          <w:color w:val="000000"/>
+          <w:kern w:val="0"/>
+          <w:sz w:val="18"/>
+          <w:szCs w:val="18"/>
+          <w:lang w:val="en"/>
+        </w:rPr>
+        <w:t>,1</w:t>
+      </w:r>
+      <w:r>
+        <w:rPr>
+          <w:rFonts w:ascii="STIXSizeTwoSym" w:eastAsia="STIXSizeTwoSym" w:hAnsi="STIXSizeTwoSym" w:cs="宋体" w:hint="eastAsia"/>
+          <w:color w:val="000000"/>
+          <w:kern w:val="0"/>
+          <w:sz w:val="25"/>
+          <w:szCs w:val="25"/>
+          <w:lang w:val="en"/>
+        </w:rPr>
+        <w:t>]</w:t>
+      </w:r>
+      <w:r>
+        <w:rPr>
+          <w:rFonts w:hint="eastAsia"/>
+          <w:lang w:val="en"/>
+        </w:rPr>
+        <w:t xml:space="preserve"> </w:t>
+      </w:r>
+    </w:p>
+    <w:p>
+      <w:pPr>
+        <w:ind w:firstLine="420"/>
+      </w:pPr>
+      <w:r>
+        <w:rPr>
+          <w:rFonts w:hint="eastAsia"/>
+        </w:rPr>
+        <w:t xml:space="preserve">The latter is the covariance between the future price </w:t>
+      </w:r>
+      <w:r>
+        <w:t>of the investment and the investor’s internal rate of substitution.</w:t>
+      </w:r>
+    </w:p>
+    <w:p>
+      <w:pPr>
+        <w:ind w:firstLine="420"/>
+      </w:pPr>
+      <w:r>
+        <w:t>During bad times, the inter-temporal rate of substitution increases as investors expect future income is less and consumption is less. However, during bad times, the price of risky assets’ future cash flow is declining and future price is less. So the covariance between the future price of the investment and the investor’s internal rate of substitution is highly negative.</w:t>
+      </w:r>
+    </w:p>
+    <w:p>
+      <w:pPr>
+        <w:ind w:firstLine="420"/>
+      </w:pPr>
+    </w:p>
+    <w:p>
+      <w:pPr>
+        <w:pStyle w:val="ListParagraph"/>
+        <w:numPr>
+          <w:ilvl w:val="0"/>
+          <w:numId w:val="85"/>
+        </w:numPr>
+        <w:ind w:firstLineChars="0"/>
+      </w:pPr>
+      <w:r>
+        <w:rPr>
+          <w:rFonts w:hint="eastAsia"/>
+        </w:rPr>
+        <w:t>Inflation discount includes exp</w:t>
+      </w:r>
+      <w:r>
+        <w:t xml:space="preserve">ected inflation and </w:t>
+      </w:r>
+      <w:r>
+        <w:t>uncertainty for future inflation.</w:t>
+      </w:r>
+    </w:p>
+    <w:p>
+      <w:pPr>
+        <w:pStyle w:val="ListParagraph"/>
+        <w:ind w:left="420" w:firstLineChars="0" w:firstLine="0"/>
+      </w:pPr>
+      <w:r>
+        <w:t>Break-even inflation rates (BEI rates) is the difference between the rate of default-free zero-coupon nominal bond and the rate of default-free zero-coupon real bond.</w:t>
+      </w:r>
+    </w:p>
+    <w:p>
+      <w:r>
+        <w:tab/>
+      </w:r>
+    </w:p>
+    <w:p>
+      <w:r>
+        <w:tab/>
+        <w:t>When the economy grows faster than sustainable real growth, the central bank will increase short-term interest rates, which causes the yield curve to be inverted.</w:t>
+      </w:r>
+    </w:p>
+    <w:p>
+      <w:r>
+        <w:tab/>
+        <w:t>When the economy grows slower than sustainable real growth, the central bank will decrease short-term interest rates, which causes the yield curve to be steeper.</w:t>
+      </w:r>
+    </w:p>
+    <w:p/>
+    <w:p>
+      <w:r>
+        <w:tab/>
+        <w:t xml:space="preserve">When the yield curve goes upward, it might results from 2 reasons: </w:t>
+      </w:r>
+    </w:p>
+    <w:p>
+      <w:pPr>
+        <w:pStyle w:val="ListParagraph"/>
+        <w:numPr>
+          <w:ilvl w:val="0"/>
+          <w:numId w:val="87"/>
+        </w:numPr>
+        <w:ind w:firstLineChars="0"/>
+        <w:rPr>
+          <w:rFonts w:hint="eastAsia"/>
+        </w:rPr>
+      </w:pPr>
+      <w:r>
+        <w:rPr>
+          <w:rFonts w:hint="eastAsia"/>
+        </w:rPr>
+        <w:t>The market expects the future rate will increase.</w:t>
+      </w:r>
+    </w:p>
+    <w:p>
+      <w:pPr>
+        <w:pStyle w:val="ListParagraph"/>
+        <w:numPr>
+          <w:ilvl w:val="0"/>
+          <w:numId w:val="87"/>
+        </w:numPr>
+        <w:ind w:firstLineChars="0"/>
+        <w:rPr>
+          <w:rFonts w:hint="eastAsia"/>
+        </w:rPr>
+      </w:pPr>
+      <w:r>
+        <w:t>The market demands liquidity premium.</w:t>
       </w:r>
     </w:p>
     <w:sectPr>
@@ -26611,6 +27170,95 @@
     </w:lvl>
   </w:abstractNum>
   <w:abstractNum w:abstractNumId="5" w15:restartNumberingAfterBreak="0">
+    <w:nsid w:val="077305DF"/>
+    <w:multiLevelType w:val="hybridMultilevel"/>
+    <w:tmpl w:val="EBE8BC9A"/>
+    <w:lvl w:ilvl="0" w:tplc="F6FCC66E">
+      <w:start w:val="1"/>
+      <w:numFmt w:val="decimal"/>
+      <w:lvlText w:val="%1."/>
+      <w:lvlJc w:val="left"/>
+      <w:pPr>
+        <w:ind w:left="780" w:hanging="360"/>
+      </w:pPr>
+      <w:rPr>
+        <w:rFonts w:hint="default"/>
+      </w:rPr>
+    </w:lvl>
+    <w:lvl w:ilvl="1" w:tplc="04090019" w:tentative="1">
+      <w:start w:val="1"/>
+      <w:numFmt w:val="lowerLetter"/>
+      <w:lvlText w:val="%2)"/>
+      <w:lvlJc w:val="left"/>
+      <w:pPr>
+        <w:ind w:left="1260" w:hanging="420"/>
+      </w:pPr>
+    </w:lvl>
+    <w:lvl w:ilvl="2" w:tplc="0409001B" w:tentative="1">
+      <w:start w:val="1"/>
+      <w:numFmt w:val="lowerRoman"/>
+      <w:lvlText w:val="%3."/>
+      <w:lvlJc w:val="right"/>
+      <w:pPr>
+        <w:ind w:left="1680" w:hanging="420"/>
+      </w:pPr>
+    </w:lvl>
+    <w:lvl w:ilvl="3" w:tplc="0409000F" w:tentative="1">
+      <w:start w:val="1"/>
+      <w:numFmt w:val="decimal"/>
+      <w:lvlText w:val="%4."/>
+      <w:lvlJc w:val="left"/>
+      <w:pPr>
+        <w:ind w:left="2100" w:hanging="420"/>
+      </w:pPr>
+    </w:lvl>
+    <w:lvl w:ilvl="4" w:tplc="04090019" w:tentative="1">
+      <w:start w:val="1"/>
+      <w:numFmt w:val="lowerLetter"/>
+      <w:lvlText w:val="%5)"/>
+      <w:lvlJc w:val="left"/>
+      <w:pPr>
+        <w:ind w:left="2520" w:hanging="420"/>
+      </w:pPr>
+    </w:lvl>
+    <w:lvl w:ilvl="5" w:tplc="0409001B" w:tentative="1">
+      <w:start w:val="1"/>
+      <w:numFmt w:val="lowerRoman"/>
+      <w:lvlText w:val="%6."/>
+      <w:lvlJc w:val="right"/>
+      <w:pPr>
+        <w:ind w:left="2940" w:hanging="420"/>
+      </w:pPr>
+    </w:lvl>
+    <w:lvl w:ilvl="6" w:tplc="0409000F" w:tentative="1">
+      <w:start w:val="1"/>
+      <w:numFmt w:val="decimal"/>
+      <w:lvlText w:val="%7."/>
+      <w:lvlJc w:val="left"/>
+      <w:pPr>
+        <w:ind w:left="3360" w:hanging="420"/>
+      </w:pPr>
+    </w:lvl>
+    <w:lvl w:ilvl="7" w:tplc="04090019" w:tentative="1">
+      <w:start w:val="1"/>
+      <w:numFmt w:val="lowerLetter"/>
+      <w:lvlText w:val="%8)"/>
+      <w:lvlJc w:val="left"/>
+      <w:pPr>
+        <w:ind w:left="3780" w:hanging="420"/>
+      </w:pPr>
+    </w:lvl>
+    <w:lvl w:ilvl="8" w:tplc="0409001B" w:tentative="1">
+      <w:start w:val="1"/>
+      <w:numFmt w:val="lowerRoman"/>
+      <w:lvlText w:val="%9."/>
+      <w:lvlJc w:val="right"/>
+      <w:pPr>
+        <w:ind w:left="4200" w:hanging="420"/>
+      </w:pPr>
+    </w:lvl>
+  </w:abstractNum>
+  <w:abstractNum w:abstractNumId="6" w15:restartNumberingAfterBreak="0">
     <w:nsid w:val="08CA67F7"/>
     <w:multiLevelType w:val="hybridMultilevel"/>
     <w:tmpl w:val="085032AA"/>
@@ -26723,7 +27371,7 @@
       </w:rPr>
     </w:lvl>
   </w:abstractNum>
-  <w:abstractNum w:abstractNumId="6" w15:restartNumberingAfterBreak="0">
+  <w:abstractNum w:abstractNumId="7" w15:restartNumberingAfterBreak="0">
     <w:nsid w:val="0941223D"/>
     <w:multiLevelType w:val="hybridMultilevel"/>
     <w:tmpl w:val="46242706"/>
@@ -26812,7 +27460,7 @@
       </w:pPr>
     </w:lvl>
   </w:abstractNum>
-  <w:abstractNum w:abstractNumId="7" w15:restartNumberingAfterBreak="0">
+  <w:abstractNum w:abstractNumId="8" w15:restartNumberingAfterBreak="0">
     <w:nsid w:val="0AF05864"/>
     <w:multiLevelType w:val="hybridMultilevel"/>
     <w:tmpl w:val="DCDC9CB2"/>
@@ -26904,7 +27552,7 @@
       </w:pPr>
     </w:lvl>
   </w:abstractNum>
-  <w:abstractNum w:abstractNumId="8" w15:restartNumberingAfterBreak="0">
+  <w:abstractNum w:abstractNumId="9" w15:restartNumberingAfterBreak="0">
     <w:nsid w:val="0BB433C7"/>
     <w:multiLevelType w:val="hybridMultilevel"/>
     <w:tmpl w:val="329AB056"/>
@@ -26993,12 +27641,12 @@
       </w:pPr>
     </w:lvl>
   </w:abstractNum>
-  <w:abstractNum w:abstractNumId="9" w15:restartNumberingAfterBreak="0">
+  <w:abstractNum w:abstractNumId="10" w15:restartNumberingAfterBreak="0">
     <w:nsid w:val="0E784807"/>
     <w:multiLevelType w:val="multilevel"/>
-    <w:tmpl w:val="FBD857D4"/>
+    <w:tmpl w:val="CA76CDD0"/>
     <w:lvl w:ilvl="0">
-      <w:start w:val="9"/>
+      <w:start w:val="2"/>
       <w:numFmt w:val="upperRoman"/>
       <w:pStyle w:val="Level1"/>
       <w:lvlText w:val="%1."/>
@@ -27109,7 +27757,7 @@
       </w:rPr>
     </w:lvl>
   </w:abstractNum>
-  <w:abstractNum w:abstractNumId="10" w15:restartNumberingAfterBreak="0">
+  <w:abstractNum w:abstractNumId="11" w15:restartNumberingAfterBreak="0">
     <w:nsid w:val="131004C2"/>
     <w:multiLevelType w:val="hybridMultilevel"/>
     <w:tmpl w:val="913E60C2"/>
@@ -27222,7 +27870,7 @@
       </w:rPr>
     </w:lvl>
   </w:abstractNum>
-  <w:abstractNum w:abstractNumId="11" w15:restartNumberingAfterBreak="0">
+  <w:abstractNum w:abstractNumId="12" w15:restartNumberingAfterBreak="0">
     <w:nsid w:val="15BE56CD"/>
     <w:multiLevelType w:val="hybridMultilevel"/>
     <w:tmpl w:val="6518B06A"/>
@@ -27335,7 +27983,7 @@
       </w:rPr>
     </w:lvl>
   </w:abstractNum>
-  <w:abstractNum w:abstractNumId="12" w15:restartNumberingAfterBreak="0">
+  <w:abstractNum w:abstractNumId="13" w15:restartNumberingAfterBreak="0">
     <w:nsid w:val="19F339F6"/>
     <w:multiLevelType w:val="hybridMultilevel"/>
     <w:tmpl w:val="B058B272"/>
@@ -27448,7 +28096,7 @@
       </w:rPr>
     </w:lvl>
   </w:abstractNum>
-  <w:abstractNum w:abstractNumId="13" w15:restartNumberingAfterBreak="0">
+  <w:abstractNum w:abstractNumId="14" w15:restartNumberingAfterBreak="0">
     <w:nsid w:val="1A532AC0"/>
     <w:multiLevelType w:val="hybridMultilevel"/>
     <w:tmpl w:val="A1D885F6"/>
@@ -27537,7 +28185,7 @@
       </w:pPr>
     </w:lvl>
   </w:abstractNum>
-  <w:abstractNum w:abstractNumId="14" w15:restartNumberingAfterBreak="0">
+  <w:abstractNum w:abstractNumId="15" w15:restartNumberingAfterBreak="0">
     <w:nsid w:val="1ABB2AE2"/>
     <w:multiLevelType w:val="hybridMultilevel"/>
     <w:tmpl w:val="EEA609B4"/>
@@ -27650,7 +28298,7 @@
       </w:rPr>
     </w:lvl>
   </w:abstractNum>
-  <w:abstractNum w:abstractNumId="15" w15:restartNumberingAfterBreak="0">
+  <w:abstractNum w:abstractNumId="16" w15:restartNumberingAfterBreak="0">
     <w:nsid w:val="1F8741F5"/>
     <w:multiLevelType w:val="hybridMultilevel"/>
     <w:tmpl w:val="77427AF0"/>
@@ -27739,7 +28387,7 @@
       </w:pPr>
     </w:lvl>
   </w:abstractNum>
-  <w:abstractNum w:abstractNumId="16" w15:restartNumberingAfterBreak="0">
+  <w:abstractNum w:abstractNumId="17" w15:restartNumberingAfterBreak="0">
     <w:nsid w:val="1FAD770F"/>
     <w:multiLevelType w:val="hybridMultilevel"/>
     <w:tmpl w:val="4F76B4DC"/>
@@ -27852,7 +28500,7 @@
       </w:rPr>
     </w:lvl>
   </w:abstractNum>
-  <w:abstractNum w:abstractNumId="17" w15:restartNumberingAfterBreak="0">
+  <w:abstractNum w:abstractNumId="18" w15:restartNumberingAfterBreak="0">
     <w:nsid w:val="20173BCE"/>
     <w:multiLevelType w:val="hybridMultilevel"/>
     <w:tmpl w:val="DE40F36E"/>
@@ -27965,7 +28613,7 @@
       </w:rPr>
     </w:lvl>
   </w:abstractNum>
-  <w:abstractNum w:abstractNumId="18" w15:restartNumberingAfterBreak="0">
+  <w:abstractNum w:abstractNumId="19" w15:restartNumberingAfterBreak="0">
     <w:nsid w:val="20D82455"/>
     <w:multiLevelType w:val="hybridMultilevel"/>
     <w:tmpl w:val="0E286CB0"/>
@@ -28054,7 +28702,7 @@
       </w:pPr>
     </w:lvl>
   </w:abstractNum>
-  <w:abstractNum w:abstractNumId="19" w15:restartNumberingAfterBreak="0">
+  <w:abstractNum w:abstractNumId="20" w15:restartNumberingAfterBreak="0">
     <w:nsid w:val="29764679"/>
     <w:multiLevelType w:val="hybridMultilevel"/>
     <w:tmpl w:val="85C422AC"/>
@@ -28167,7 +28815,7 @@
       </w:rPr>
     </w:lvl>
   </w:abstractNum>
-  <w:abstractNum w:abstractNumId="20" w15:restartNumberingAfterBreak="0">
+  <w:abstractNum w:abstractNumId="21" w15:restartNumberingAfterBreak="0">
     <w:nsid w:val="29805C29"/>
     <w:multiLevelType w:val="hybridMultilevel"/>
     <w:tmpl w:val="B8563BE8"/>
@@ -28280,7 +28928,7 @@
       </w:rPr>
     </w:lvl>
   </w:abstractNum>
-  <w:abstractNum w:abstractNumId="21" w15:restartNumberingAfterBreak="0">
+  <w:abstractNum w:abstractNumId="22" w15:restartNumberingAfterBreak="0">
     <w:nsid w:val="2A802382"/>
     <w:multiLevelType w:val="hybridMultilevel"/>
     <w:tmpl w:val="33EC7012"/>
@@ -28393,7 +29041,7 @@
       </w:rPr>
     </w:lvl>
   </w:abstractNum>
-  <w:abstractNum w:abstractNumId="22" w15:restartNumberingAfterBreak="0">
+  <w:abstractNum w:abstractNumId="23" w15:restartNumberingAfterBreak="0">
     <w:nsid w:val="2DF70F6B"/>
     <w:multiLevelType w:val="multilevel"/>
     <w:tmpl w:val="2AA0C5B4"/>
@@ -28514,7 +29162,7 @@
       </w:rPr>
     </w:lvl>
   </w:abstractNum>
-  <w:abstractNum w:abstractNumId="23" w15:restartNumberingAfterBreak="0">
+  <w:abstractNum w:abstractNumId="24" w15:restartNumberingAfterBreak="0">
     <w:nsid w:val="33045B52"/>
     <w:multiLevelType w:val="hybridMultilevel"/>
     <w:tmpl w:val="07A22D70"/>
@@ -28603,7 +29251,7 @@
       </w:pPr>
     </w:lvl>
   </w:abstractNum>
-  <w:abstractNum w:abstractNumId="24" w15:restartNumberingAfterBreak="0">
+  <w:abstractNum w:abstractNumId="25" w15:restartNumberingAfterBreak="0">
     <w:nsid w:val="3397605D"/>
     <w:multiLevelType w:val="hybridMultilevel"/>
     <w:tmpl w:val="63369D28"/>
@@ -28692,7 +29340,7 @@
       </w:pPr>
     </w:lvl>
   </w:abstractNum>
-  <w:abstractNum w:abstractNumId="25" w15:restartNumberingAfterBreak="0">
+  <w:abstractNum w:abstractNumId="26" w15:restartNumberingAfterBreak="0">
     <w:nsid w:val="345722E1"/>
     <w:multiLevelType w:val="hybridMultilevel"/>
     <w:tmpl w:val="7AF47E64"/>
@@ -28805,7 +29453,7 @@
       </w:rPr>
     </w:lvl>
   </w:abstractNum>
-  <w:abstractNum w:abstractNumId="26" w15:restartNumberingAfterBreak="0">
+  <w:abstractNum w:abstractNumId="27" w15:restartNumberingAfterBreak="0">
     <w:nsid w:val="38473512"/>
     <w:multiLevelType w:val="hybridMultilevel"/>
     <w:tmpl w:val="956CE7F6"/>
@@ -28894,7 +29542,7 @@
       </w:pPr>
     </w:lvl>
   </w:abstractNum>
-  <w:abstractNum w:abstractNumId="27" w15:restartNumberingAfterBreak="0">
+  <w:abstractNum w:abstractNumId="28" w15:restartNumberingAfterBreak="0">
     <w:nsid w:val="3C304890"/>
     <w:multiLevelType w:val="hybridMultilevel"/>
     <w:tmpl w:val="E528CA6E"/>
@@ -29007,7 +29655,7 @@
       </w:rPr>
     </w:lvl>
   </w:abstractNum>
-  <w:abstractNum w:abstractNumId="28" w15:restartNumberingAfterBreak="0">
+  <w:abstractNum w:abstractNumId="29" w15:restartNumberingAfterBreak="0">
     <w:nsid w:val="3C7C1197"/>
     <w:multiLevelType w:val="hybridMultilevel"/>
     <w:tmpl w:val="F07095FC"/>
@@ -29120,7 +29768,7 @@
       </w:rPr>
     </w:lvl>
   </w:abstractNum>
-  <w:abstractNum w:abstractNumId="29" w15:restartNumberingAfterBreak="0">
+  <w:abstractNum w:abstractNumId="30" w15:restartNumberingAfterBreak="0">
     <w:nsid w:val="3DD429FD"/>
     <w:multiLevelType w:val="hybridMultilevel"/>
     <w:tmpl w:val="3F66AB0E"/>
@@ -29209,7 +29857,7 @@
       </w:pPr>
     </w:lvl>
   </w:abstractNum>
-  <w:abstractNum w:abstractNumId="30" w15:restartNumberingAfterBreak="0">
+  <w:abstractNum w:abstractNumId="31" w15:restartNumberingAfterBreak="0">
     <w:nsid w:val="3DEA0B7E"/>
     <w:multiLevelType w:val="hybridMultilevel"/>
     <w:tmpl w:val="4D729D78"/>
@@ -29298,7 +29946,7 @@
       </w:pPr>
     </w:lvl>
   </w:abstractNum>
-  <w:abstractNum w:abstractNumId="31" w15:restartNumberingAfterBreak="0">
+  <w:abstractNum w:abstractNumId="32" w15:restartNumberingAfterBreak="0">
     <w:nsid w:val="3E237DF5"/>
     <w:multiLevelType w:val="hybridMultilevel"/>
     <w:tmpl w:val="EB445660"/>
@@ -29411,7 +30059,7 @@
       </w:rPr>
     </w:lvl>
   </w:abstractNum>
-  <w:abstractNum w:abstractNumId="32" w15:restartNumberingAfterBreak="0">
+  <w:abstractNum w:abstractNumId="33" w15:restartNumberingAfterBreak="0">
     <w:nsid w:val="43CD415C"/>
     <w:multiLevelType w:val="multilevel"/>
     <w:tmpl w:val="1F30FE08"/>
@@ -29532,7 +30180,7 @@
       </w:rPr>
     </w:lvl>
   </w:abstractNum>
-  <w:abstractNum w:abstractNumId="33" w15:restartNumberingAfterBreak="0">
+  <w:abstractNum w:abstractNumId="34" w15:restartNumberingAfterBreak="0">
     <w:nsid w:val="43CE732C"/>
     <w:multiLevelType w:val="hybridMultilevel"/>
     <w:tmpl w:val="64FA2CDE"/>
@@ -29621,7 +30269,7 @@
       </w:pPr>
     </w:lvl>
   </w:abstractNum>
-  <w:abstractNum w:abstractNumId="34" w15:restartNumberingAfterBreak="0">
+  <w:abstractNum w:abstractNumId="35" w15:restartNumberingAfterBreak="0">
     <w:nsid w:val="4900490A"/>
     <w:multiLevelType w:val="hybridMultilevel"/>
     <w:tmpl w:val="999ED59C"/>
@@ -29734,7 +30382,7 @@
       </w:rPr>
     </w:lvl>
   </w:abstractNum>
-  <w:abstractNum w:abstractNumId="35" w15:restartNumberingAfterBreak="0">
+  <w:abstractNum w:abstractNumId="36" w15:restartNumberingAfterBreak="0">
     <w:nsid w:val="4B8445BE"/>
     <w:multiLevelType w:val="hybridMultilevel"/>
     <w:tmpl w:val="C48269E2"/>
@@ -29823,7 +30471,7 @@
       </w:pPr>
     </w:lvl>
   </w:abstractNum>
-  <w:abstractNum w:abstractNumId="36" w15:restartNumberingAfterBreak="0">
+  <w:abstractNum w:abstractNumId="37" w15:restartNumberingAfterBreak="0">
     <w:nsid w:val="4C0114A8"/>
     <w:multiLevelType w:val="hybridMultilevel"/>
     <w:tmpl w:val="56E4EF8C"/>
@@ -29936,7 +30584,7 @@
       </w:rPr>
     </w:lvl>
   </w:abstractNum>
-  <w:abstractNum w:abstractNumId="37" w15:restartNumberingAfterBreak="0">
+  <w:abstractNum w:abstractNumId="38" w15:restartNumberingAfterBreak="0">
     <w:nsid w:val="54230876"/>
     <w:multiLevelType w:val="hybridMultilevel"/>
     <w:tmpl w:val="B6D8F942"/>
@@ -30049,7 +30697,7 @@
       </w:rPr>
     </w:lvl>
   </w:abstractNum>
-  <w:abstractNum w:abstractNumId="38" w15:restartNumberingAfterBreak="0">
+  <w:abstractNum w:abstractNumId="39" w15:restartNumberingAfterBreak="0">
     <w:nsid w:val="542D124A"/>
     <w:multiLevelType w:val="hybridMultilevel"/>
     <w:tmpl w:val="87E4CDCC"/>
@@ -30162,7 +30810,7 @@
       </w:rPr>
     </w:lvl>
   </w:abstractNum>
-  <w:abstractNum w:abstractNumId="39" w15:restartNumberingAfterBreak="0">
+  <w:abstractNum w:abstractNumId="40" w15:restartNumberingAfterBreak="0">
     <w:nsid w:val="563D3A72"/>
     <w:multiLevelType w:val="hybridMultilevel"/>
     <w:tmpl w:val="22BAB188"/>
@@ -30251,7 +30899,7 @@
       </w:pPr>
     </w:lvl>
   </w:abstractNum>
-  <w:abstractNum w:abstractNumId="40" w15:restartNumberingAfterBreak="0">
+  <w:abstractNum w:abstractNumId="41" w15:restartNumberingAfterBreak="0">
     <w:nsid w:val="5E5478CD"/>
     <w:multiLevelType w:val="hybridMultilevel"/>
     <w:tmpl w:val="98A0C33A"/>
@@ -30363,7 +31011,7 @@
       </w:rPr>
     </w:lvl>
   </w:abstractNum>
-  <w:abstractNum w:abstractNumId="41" w15:restartNumberingAfterBreak="0">
+  <w:abstractNum w:abstractNumId="42" w15:restartNumberingAfterBreak="0">
     <w:nsid w:val="5ED43467"/>
     <w:multiLevelType w:val="hybridMultilevel"/>
     <w:tmpl w:val="44B67E9E"/>
@@ -30476,7 +31124,7 @@
       </w:rPr>
     </w:lvl>
   </w:abstractNum>
-  <w:abstractNum w:abstractNumId="42" w15:restartNumberingAfterBreak="0">
+  <w:abstractNum w:abstractNumId="43" w15:restartNumberingAfterBreak="0">
     <w:nsid w:val="61610B60"/>
     <w:multiLevelType w:val="hybridMultilevel"/>
     <w:tmpl w:val="62EED5E6"/>
@@ -30589,7 +31237,7 @@
       </w:rPr>
     </w:lvl>
   </w:abstractNum>
-  <w:abstractNum w:abstractNumId="43" w15:restartNumberingAfterBreak="0">
+  <w:abstractNum w:abstractNumId="44" w15:restartNumberingAfterBreak="0">
     <w:nsid w:val="62B455C8"/>
     <w:multiLevelType w:val="hybridMultilevel"/>
     <w:tmpl w:val="74EA9B9A"/>
@@ -30702,7 +31350,7 @@
       </w:rPr>
     </w:lvl>
   </w:abstractNum>
-  <w:abstractNum w:abstractNumId="44" w15:restartNumberingAfterBreak="0">
+  <w:abstractNum w:abstractNumId="45" w15:restartNumberingAfterBreak="0">
     <w:nsid w:val="64B95F49"/>
     <w:multiLevelType w:val="hybridMultilevel"/>
     <w:tmpl w:val="C4848232"/>
@@ -30815,7 +31463,7 @@
       </w:rPr>
     </w:lvl>
   </w:abstractNum>
-  <w:abstractNum w:abstractNumId="45" w15:restartNumberingAfterBreak="0">
+  <w:abstractNum w:abstractNumId="46" w15:restartNumberingAfterBreak="0">
     <w:nsid w:val="66772564"/>
     <w:multiLevelType w:val="hybridMultilevel"/>
     <w:tmpl w:val="CD06F602"/>
@@ -30928,7 +31576,7 @@
       </w:rPr>
     </w:lvl>
   </w:abstractNum>
-  <w:abstractNum w:abstractNumId="46" w15:restartNumberingAfterBreak="0">
+  <w:abstractNum w:abstractNumId="47" w15:restartNumberingAfterBreak="0">
     <w:nsid w:val="66773463"/>
     <w:multiLevelType w:val="hybridMultilevel"/>
     <w:tmpl w:val="B112864C"/>
@@ -31017,7 +31665,7 @@
       </w:pPr>
     </w:lvl>
   </w:abstractNum>
-  <w:abstractNum w:abstractNumId="47" w15:restartNumberingAfterBreak="0">
+  <w:abstractNum w:abstractNumId="48" w15:restartNumberingAfterBreak="0">
     <w:nsid w:val="66884D17"/>
     <w:multiLevelType w:val="hybridMultilevel"/>
     <w:tmpl w:val="7946D9FE"/>
@@ -31130,7 +31778,7 @@
       </w:rPr>
     </w:lvl>
   </w:abstractNum>
-  <w:abstractNum w:abstractNumId="48" w15:restartNumberingAfterBreak="0">
+  <w:abstractNum w:abstractNumId="49" w15:restartNumberingAfterBreak="0">
     <w:nsid w:val="684D280A"/>
     <w:multiLevelType w:val="hybridMultilevel"/>
     <w:tmpl w:val="77C427E6"/>
@@ -31243,7 +31891,7 @@
       </w:rPr>
     </w:lvl>
   </w:abstractNum>
-  <w:abstractNum w:abstractNumId="49" w15:restartNumberingAfterBreak="0">
+  <w:abstractNum w:abstractNumId="50" w15:restartNumberingAfterBreak="0">
     <w:nsid w:val="6988637B"/>
     <w:multiLevelType w:val="multilevel"/>
     <w:tmpl w:val="E3EA323A"/>
@@ -31364,7 +32012,7 @@
       </w:rPr>
     </w:lvl>
   </w:abstractNum>
-  <w:abstractNum w:abstractNumId="50" w15:restartNumberingAfterBreak="0">
+  <w:abstractNum w:abstractNumId="51" w15:restartNumberingAfterBreak="0">
     <w:nsid w:val="6E3001FE"/>
     <w:multiLevelType w:val="hybridMultilevel"/>
     <w:tmpl w:val="C0C4D4A6"/>
@@ -31477,7 +32125,7 @@
       </w:rPr>
     </w:lvl>
   </w:abstractNum>
-  <w:abstractNum w:abstractNumId="51" w15:restartNumberingAfterBreak="0">
+  <w:abstractNum w:abstractNumId="52" w15:restartNumberingAfterBreak="0">
     <w:nsid w:val="72016716"/>
     <w:multiLevelType w:val="hybridMultilevel"/>
     <w:tmpl w:val="7D2EE81E"/>
@@ -31566,10 +32214,10 @@
       </w:pPr>
     </w:lvl>
   </w:abstractNum>
-  <w:abstractNum w:abstractNumId="52" w15:restartNumberingAfterBreak="0">
+  <w:abstractNum w:abstractNumId="53" w15:restartNumberingAfterBreak="0">
     <w:nsid w:val="720E4A16"/>
     <w:multiLevelType w:val="hybridMultilevel"/>
-    <w:tmpl w:val="F1447C04"/>
+    <w:tmpl w:val="FBA0C078"/>
     <w:lvl w:ilvl="0" w:tplc="04090001">
       <w:start w:val="1"/>
       <w:numFmt w:val="bullet"/>
@@ -31679,7 +32327,7 @@
       </w:rPr>
     </w:lvl>
   </w:abstractNum>
-  <w:abstractNum w:abstractNumId="53" w15:restartNumberingAfterBreak="0">
+  <w:abstractNum w:abstractNumId="54" w15:restartNumberingAfterBreak="0">
     <w:nsid w:val="758D65BD"/>
     <w:multiLevelType w:val="hybridMultilevel"/>
     <w:tmpl w:val="16CE4DE8"/>
@@ -31792,7 +32440,7 @@
       </w:rPr>
     </w:lvl>
   </w:abstractNum>
-  <w:abstractNum w:abstractNumId="54" w15:restartNumberingAfterBreak="0">
+  <w:abstractNum w:abstractNumId="55" w15:restartNumberingAfterBreak="0">
     <w:nsid w:val="772C22FD"/>
     <w:multiLevelType w:val="multilevel"/>
     <w:tmpl w:val="A5089A92"/>
@@ -31913,7 +32561,7 @@
       </w:rPr>
     </w:lvl>
   </w:abstractNum>
-  <w:abstractNum w:abstractNumId="55" w15:restartNumberingAfterBreak="0">
+  <w:abstractNum w:abstractNumId="56" w15:restartNumberingAfterBreak="0">
     <w:nsid w:val="7BA65898"/>
     <w:multiLevelType w:val="multilevel"/>
     <w:tmpl w:val="584E02C8"/>
@@ -32034,7 +32682,7 @@
       </w:rPr>
     </w:lvl>
   </w:abstractNum>
-  <w:abstractNum w:abstractNumId="56" w15:restartNumberingAfterBreak="0">
+  <w:abstractNum w:abstractNumId="57" w15:restartNumberingAfterBreak="0">
     <w:nsid w:val="7F2046A0"/>
     <w:multiLevelType w:val="hybridMultilevel"/>
     <w:tmpl w:val="4A1C7AE8"/>
@@ -32147,7 +32795,7 @@
       </w:rPr>
     </w:lvl>
   </w:abstractNum>
-  <w:abstractNum w:abstractNumId="57" w15:restartNumberingAfterBreak="0">
+  <w:abstractNum w:abstractNumId="58" w15:restartNumberingAfterBreak="0">
     <w:nsid w:val="7F983DFB"/>
     <w:multiLevelType w:val="hybridMultilevel"/>
     <w:tmpl w:val="97FC2F26"/>
@@ -32237,13 +32885,13 @@
     </w:lvl>
   </w:abstractNum>
   <w:num w:numId="1">
-    <w:abstractNumId w:val="42"/>
+    <w:abstractNumId w:val="43"/>
   </w:num>
   <w:num w:numId="2">
-    <w:abstractNumId w:val="5"/>
+    <w:abstractNumId w:val="6"/>
   </w:num>
   <w:num w:numId="3">
-    <w:abstractNumId w:val="9"/>
+    <w:abstractNumId w:val="10"/>
     <w:lvlOverride w:ilvl="0">
       <w:startOverride w:val="2"/>
     </w:lvlOverride>
@@ -32273,34 +32921,34 @@
     </w:lvlOverride>
   </w:num>
   <w:num w:numId="4">
-    <w:abstractNumId w:val="28"/>
+    <w:abstractNumId w:val="29"/>
   </w:num>
   <w:num w:numId="5">
-    <w:abstractNumId w:val="40"/>
+    <w:abstractNumId w:val="41"/>
   </w:num>
   <w:num w:numId="6">
-    <w:abstractNumId w:val="50"/>
+    <w:abstractNumId w:val="51"/>
   </w:num>
   <w:num w:numId="7">
-    <w:abstractNumId w:val="21"/>
+    <w:abstractNumId w:val="22"/>
   </w:num>
   <w:num w:numId="8">
-    <w:abstractNumId w:val="53"/>
+    <w:abstractNumId w:val="54"/>
   </w:num>
   <w:num w:numId="9">
+    <w:abstractNumId w:val="15"/>
+  </w:num>
+  <w:num w:numId="10">
+    <w:abstractNumId w:val="9"/>
+  </w:num>
+  <w:num w:numId="11">
     <w:abstractNumId w:val="14"/>
   </w:num>
-  <w:num w:numId="10">
-    <w:abstractNumId w:val="8"/>
-  </w:num>
-  <w:num w:numId="11">
-    <w:abstractNumId w:val="13"/>
-  </w:num>
   <w:num w:numId="12">
-    <w:abstractNumId w:val="38"/>
+    <w:abstractNumId w:val="39"/>
   </w:num>
   <w:num w:numId="13">
-    <w:abstractNumId w:val="9"/>
+    <w:abstractNumId w:val="10"/>
     <w:lvlOverride w:ilvl="0">
       <w:startOverride w:val="2"/>
     </w:lvlOverride>
@@ -32330,31 +32978,31 @@
     </w:lvlOverride>
   </w:num>
   <w:num w:numId="14">
-    <w:abstractNumId w:val="6"/>
+    <w:abstractNumId w:val="7"/>
   </w:num>
   <w:num w:numId="15">
-    <w:abstractNumId w:val="45"/>
+    <w:abstractNumId w:val="46"/>
   </w:num>
   <w:num w:numId="16">
-    <w:abstractNumId w:val="57"/>
+    <w:abstractNumId w:val="58"/>
   </w:num>
   <w:num w:numId="17">
-    <w:abstractNumId w:val="15"/>
+    <w:abstractNumId w:val="16"/>
   </w:num>
   <w:num w:numId="18">
-    <w:abstractNumId w:val="11"/>
+    <w:abstractNumId w:val="12"/>
   </w:num>
   <w:num w:numId="19">
-    <w:abstractNumId w:val="12"/>
+    <w:abstractNumId w:val="13"/>
   </w:num>
   <w:num w:numId="20">
-    <w:abstractNumId w:val="7"/>
+    <w:abstractNumId w:val="8"/>
   </w:num>
   <w:num w:numId="21">
-    <w:abstractNumId w:val="24"/>
+    <w:abstractNumId w:val="25"/>
   </w:num>
   <w:num w:numId="22">
-    <w:abstractNumId w:val="9"/>
+    <w:abstractNumId w:val="10"/>
     <w:lvlOverride w:ilvl="0">
       <w:startOverride w:val="3"/>
     </w:lvlOverride>
@@ -32384,13 +33032,13 @@
     </w:lvlOverride>
   </w:num>
   <w:num w:numId="23">
-    <w:abstractNumId w:val="41"/>
+    <w:abstractNumId w:val="42"/>
   </w:num>
   <w:num w:numId="24">
     <w:abstractNumId w:val="1"/>
   </w:num>
   <w:num w:numId="25">
-    <w:abstractNumId w:val="9"/>
+    <w:abstractNumId w:val="10"/>
     <w:lvlOverride w:ilvl="0">
       <w:startOverride w:val="3"/>
     </w:lvlOverride>
@@ -32420,55 +33068,55 @@
     </w:lvlOverride>
   </w:num>
   <w:num w:numId="26">
-    <w:abstractNumId w:val="25"/>
+    <w:abstractNumId w:val="26"/>
   </w:num>
   <w:num w:numId="27">
-    <w:abstractNumId w:val="39"/>
+    <w:abstractNumId w:val="40"/>
   </w:num>
   <w:num w:numId="28">
-    <w:abstractNumId w:val="48"/>
+    <w:abstractNumId w:val="49"/>
   </w:num>
   <w:num w:numId="29">
-    <w:abstractNumId w:val="10"/>
+    <w:abstractNumId w:val="11"/>
   </w:num>
   <w:num w:numId="30">
-    <w:abstractNumId w:val="44"/>
+    <w:abstractNumId w:val="45"/>
   </w:num>
   <w:num w:numId="31">
     <w:abstractNumId w:val="4"/>
   </w:num>
   <w:num w:numId="32">
-    <w:abstractNumId w:val="30"/>
+    <w:abstractNumId w:val="31"/>
   </w:num>
   <w:num w:numId="33">
     <w:abstractNumId w:val="3"/>
   </w:num>
   <w:num w:numId="34">
-    <w:abstractNumId w:val="35"/>
+    <w:abstractNumId w:val="36"/>
   </w:num>
   <w:num w:numId="35">
-    <w:abstractNumId w:val="18"/>
+    <w:abstractNumId w:val="19"/>
   </w:num>
   <w:num w:numId="36">
-    <w:abstractNumId w:val="19"/>
+    <w:abstractNumId w:val="20"/>
   </w:num>
   <w:num w:numId="37">
+    <w:abstractNumId w:val="38"/>
+  </w:num>
+  <w:num w:numId="38">
+    <w:abstractNumId w:val="24"/>
+  </w:num>
+  <w:num w:numId="39">
+    <w:abstractNumId w:val="48"/>
+  </w:num>
+  <w:num w:numId="40">
     <w:abstractNumId w:val="37"/>
   </w:num>
-  <w:num w:numId="38">
-    <w:abstractNumId w:val="23"/>
-  </w:num>
-  <w:num w:numId="39">
-    <w:abstractNumId w:val="47"/>
-  </w:num>
-  <w:num w:numId="40">
-    <w:abstractNumId w:val="36"/>
-  </w:num>
   <w:num w:numId="41">
-    <w:abstractNumId w:val="31"/>
+    <w:abstractNumId w:val="32"/>
   </w:num>
   <w:num w:numId="42">
-    <w:abstractNumId w:val="9"/>
+    <w:abstractNumId w:val="10"/>
     <w:lvlOverride w:ilvl="0">
       <w:startOverride w:val="3"/>
     </w:lvlOverride>
@@ -32498,7 +33146,7 @@
     </w:lvlOverride>
   </w:num>
   <w:num w:numId="43">
-    <w:abstractNumId w:val="9"/>
+    <w:abstractNumId w:val="10"/>
     <w:lvlOverride w:ilvl="0">
       <w:startOverride w:val="4"/>
     </w:lvlOverride>
@@ -32528,7 +33176,7 @@
     </w:lvlOverride>
   </w:num>
   <w:num w:numId="44">
-    <w:abstractNumId w:val="9"/>
+    <w:abstractNumId w:val="10"/>
     <w:lvlOverride w:ilvl="0">
       <w:startOverride w:val="4"/>
     </w:lvlOverride>
@@ -32561,10 +33209,10 @@
     <w:abstractNumId w:val="2"/>
   </w:num>
   <w:num w:numId="46">
-    <w:abstractNumId w:val="26"/>
+    <w:abstractNumId w:val="27"/>
   </w:num>
   <w:num w:numId="47">
-    <w:abstractNumId w:val="9"/>
+    <w:abstractNumId w:val="10"/>
     <w:lvlOverride w:ilvl="0">
       <w:startOverride w:val="4"/>
     </w:lvlOverride>
@@ -32594,25 +33242,25 @@
     </w:lvlOverride>
   </w:num>
   <w:num w:numId="48">
-    <w:abstractNumId w:val="17"/>
+    <w:abstractNumId w:val="18"/>
   </w:num>
   <w:num w:numId="49">
-    <w:abstractNumId w:val="54"/>
+    <w:abstractNumId w:val="55"/>
   </w:num>
   <w:num w:numId="50">
-    <w:abstractNumId w:val="29"/>
+    <w:abstractNumId w:val="30"/>
   </w:num>
   <w:num w:numId="51">
+    <w:abstractNumId w:val="34"/>
+  </w:num>
+  <w:num w:numId="52">
     <w:abstractNumId w:val="33"/>
   </w:num>
-  <w:num w:numId="52">
-    <w:abstractNumId w:val="32"/>
-  </w:num>
   <w:num w:numId="53">
-    <w:abstractNumId w:val="51"/>
+    <w:abstractNumId w:val="52"/>
   </w:num>
   <w:num w:numId="54">
-    <w:abstractNumId w:val="9"/>
+    <w:abstractNumId w:val="10"/>
     <w:lvlOverride w:ilvl="0">
       <w:startOverride w:val="4"/>
     </w:lvlOverride>
@@ -32642,10 +33290,10 @@
     </w:lvlOverride>
   </w:num>
   <w:num w:numId="55">
-    <w:abstractNumId w:val="22"/>
+    <w:abstractNumId w:val="23"/>
   </w:num>
   <w:num w:numId="56">
-    <w:abstractNumId w:val="9"/>
+    <w:abstractNumId w:val="10"/>
     <w:lvlOverride w:ilvl="0">
       <w:startOverride w:val="4"/>
     </w:lvlOverride>
@@ -32675,7 +33323,7 @@
     </w:lvlOverride>
   </w:num>
   <w:num w:numId="57">
-    <w:abstractNumId w:val="9"/>
+    <w:abstractNumId w:val="10"/>
     <w:lvlOverride w:ilvl="0">
       <w:startOverride w:val="4"/>
     </w:lvlOverride>
@@ -32705,22 +33353,22 @@
     </w:lvlOverride>
   </w:num>
   <w:num w:numId="58">
-    <w:abstractNumId w:val="16"/>
+    <w:abstractNumId w:val="17"/>
   </w:num>
   <w:num w:numId="59">
-    <w:abstractNumId w:val="43"/>
+    <w:abstractNumId w:val="44"/>
   </w:num>
   <w:num w:numId="60">
-    <w:abstractNumId w:val="20"/>
+    <w:abstractNumId w:val="21"/>
   </w:num>
   <w:num w:numId="61">
-    <w:abstractNumId w:val="34"/>
+    <w:abstractNumId w:val="35"/>
   </w:num>
   <w:num w:numId="62">
     <w:abstractNumId w:val="0"/>
   </w:num>
   <w:num w:numId="63">
-    <w:abstractNumId w:val="9"/>
+    <w:abstractNumId w:val="10"/>
     <w:lvlOverride w:ilvl="0">
       <w:startOverride w:val="4"/>
     </w:lvlOverride>
@@ -32750,10 +33398,10 @@
     </w:lvlOverride>
   </w:num>
   <w:num w:numId="64">
-    <w:abstractNumId w:val="9"/>
+    <w:abstractNumId w:val="10"/>
   </w:num>
   <w:num w:numId="65">
-    <w:abstractNumId w:val="9"/>
+    <w:abstractNumId w:val="10"/>
     <w:lvlOverride w:ilvl="0">
       <w:startOverride w:val="9"/>
     </w:lvlOverride>
@@ -32783,7 +33431,7 @@
     </w:lvlOverride>
   </w:num>
   <w:num w:numId="66">
-    <w:abstractNumId w:val="9"/>
+    <w:abstractNumId w:val="10"/>
     <w:lvlOverride w:ilvl="0">
       <w:startOverride w:val="9"/>
     </w:lvlOverride>
@@ -32813,7 +33461,7 @@
     </w:lvlOverride>
   </w:num>
   <w:num w:numId="67">
-    <w:abstractNumId w:val="9"/>
+    <w:abstractNumId w:val="10"/>
     <w:lvlOverride w:ilvl="0">
       <w:startOverride w:val="9"/>
     </w:lvlOverride>
@@ -32843,7 +33491,7 @@
     </w:lvlOverride>
   </w:num>
   <w:num w:numId="68">
-    <w:abstractNumId w:val="9"/>
+    <w:abstractNumId w:val="10"/>
     <w:lvlOverride w:ilvl="0">
       <w:startOverride w:val="9"/>
     </w:lvlOverride>
@@ -32873,7 +33521,7 @@
     </w:lvlOverride>
   </w:num>
   <w:num w:numId="69">
-    <w:abstractNumId w:val="9"/>
+    <w:abstractNumId w:val="10"/>
     <w:lvlOverride w:ilvl="0">
       <w:startOverride w:val="9"/>
     </w:lvlOverride>
@@ -32903,7 +33551,7 @@
     </w:lvlOverride>
   </w:num>
   <w:num w:numId="70">
-    <w:abstractNumId w:val="9"/>
+    <w:abstractNumId w:val="10"/>
     <w:lvlOverride w:ilvl="0">
       <w:startOverride w:val="9"/>
     </w:lvlOverride>
@@ -32933,7 +33581,7 @@
     </w:lvlOverride>
   </w:num>
   <w:num w:numId="71">
-    <w:abstractNumId w:val="9"/>
+    <w:abstractNumId w:val="10"/>
     <w:lvlOverride w:ilvl="0">
       <w:startOverride w:val="9"/>
     </w:lvlOverride>
@@ -32963,10 +33611,10 @@
     </w:lvlOverride>
   </w:num>
   <w:num w:numId="72">
-    <w:abstractNumId w:val="56"/>
+    <w:abstractNumId w:val="57"/>
   </w:num>
   <w:num w:numId="73">
-    <w:abstractNumId w:val="9"/>
+    <w:abstractNumId w:val="10"/>
     <w:lvlOverride w:ilvl="0">
       <w:startOverride w:val="9"/>
     </w:lvlOverride>
@@ -32996,7 +33644,7 @@
     </w:lvlOverride>
   </w:num>
   <w:num w:numId="74">
-    <w:abstractNumId w:val="9"/>
+    <w:abstractNumId w:val="10"/>
     <w:lvlOverride w:ilvl="0">
       <w:startOverride w:val="9"/>
     </w:lvlOverride>
@@ -33026,7 +33674,7 @@
     </w:lvlOverride>
   </w:num>
   <w:num w:numId="75">
-    <w:abstractNumId w:val="9"/>
+    <w:abstractNumId w:val="10"/>
     <w:lvlOverride w:ilvl="0">
       <w:startOverride w:val="9"/>
     </w:lvlOverride>
@@ -33056,7 +33704,7 @@
     </w:lvlOverride>
   </w:num>
   <w:num w:numId="76">
-    <w:abstractNumId w:val="9"/>
+    <w:abstractNumId w:val="10"/>
     <w:lvlOverride w:ilvl="0">
       <w:startOverride w:val="9"/>
     </w:lvlOverride>
@@ -33086,7 +33734,7 @@
     </w:lvlOverride>
   </w:num>
   <w:num w:numId="77">
-    <w:abstractNumId w:val="9"/>
+    <w:abstractNumId w:val="10"/>
     <w:lvlOverride w:ilvl="0">
       <w:startOverride w:val="9"/>
     </w:lvlOverride>
@@ -33116,7 +33764,7 @@
     </w:lvlOverride>
   </w:num>
   <w:num w:numId="78">
-    <w:abstractNumId w:val="9"/>
+    <w:abstractNumId w:val="10"/>
     <w:lvlOverride w:ilvl="0">
       <w:startOverride w:val="9"/>
     </w:lvlOverride>
@@ -33146,10 +33794,10 @@
     </w:lvlOverride>
   </w:num>
   <w:num w:numId="79">
-    <w:abstractNumId w:val="46"/>
+    <w:abstractNumId w:val="47"/>
   </w:num>
   <w:num w:numId="80">
-    <w:abstractNumId w:val="9"/>
+    <w:abstractNumId w:val="10"/>
     <w:lvlOverride w:ilvl="0">
       <w:startOverride w:val="7"/>
     </w:lvlOverride>
@@ -33179,7 +33827,7 @@
     </w:lvlOverride>
   </w:num>
   <w:num w:numId="81">
-    <w:abstractNumId w:val="9"/>
+    <w:abstractNumId w:val="10"/>
     <w:lvlOverride w:ilvl="0">
       <w:startOverride w:val="10"/>
     </w:lvlOverride>
@@ -33209,7 +33857,7 @@
     </w:lvlOverride>
   </w:num>
   <w:num w:numId="82">
-    <w:abstractNumId w:val="9"/>
+    <w:abstractNumId w:val="10"/>
     <w:lvlOverride w:ilvl="0">
       <w:startOverride w:val="10"/>
     </w:lvlOverride>
@@ -33239,16 +33887,19 @@
     </w:lvlOverride>
   </w:num>
   <w:num w:numId="83">
-    <w:abstractNumId w:val="27"/>
+    <w:abstractNumId w:val="28"/>
   </w:num>
   <w:num w:numId="84">
-    <w:abstractNumId w:val="49"/>
+    <w:abstractNumId w:val="50"/>
   </w:num>
   <w:num w:numId="85">
-    <w:abstractNumId w:val="52"/>
+    <w:abstractNumId w:val="53"/>
   </w:num>
   <w:num w:numId="86">
-    <w:abstractNumId w:val="55"/>
+    <w:abstractNumId w:val="56"/>
+  </w:num>
+  <w:num w:numId="87">
+    <w:abstractNumId w:val="5"/>
   </w:num>
   <w:numIdMacAtCleanup w:val="83"/>
 </w:numbering>
@@ -33911,6 +34562,40 @@
       <w:szCs w:val="18"/>
     </w:rPr>
   </w:style>
+  <w:style w:type="character" w:customStyle="1" w:styleId="mi">
+    <w:name w:val="mi"/>
+    <w:basedOn w:val="DefaultParagraphFont"/>
+    <w:rsid w:val="00E912C0"/>
+  </w:style>
+  <w:style w:type="character" w:customStyle="1" w:styleId="mo">
+    <w:name w:val="mo"/>
+    <w:basedOn w:val="DefaultParagraphFont"/>
+    <w:rsid w:val="00E912C0"/>
+  </w:style>
+  <w:style w:type="character" w:customStyle="1" w:styleId="mn">
+    <w:name w:val="mn"/>
+    <w:basedOn w:val="DefaultParagraphFont"/>
+    <w:rsid w:val="00E912C0"/>
+  </w:style>
+  <w:style w:type="paragraph" w:styleId="NormalWeb">
+    <w:name w:val="Normal (Web)"/>
+    <w:basedOn w:val="Normal"/>
+    <w:uiPriority w:val="99"/>
+    <w:semiHidden/>
+    <w:unhideWhenUsed/>
+    <w:rsid w:val="00E912C0"/>
+    <w:pPr>
+      <w:widowControl/>
+      <w:spacing w:before="100" w:beforeAutospacing="1" w:after="100" w:afterAutospacing="1"/>
+      <w:jc w:val="left"/>
+    </w:pPr>
+    <w:rPr>
+      <w:rFonts w:ascii="宋体" w:eastAsia="宋体" w:hAnsi="宋体" w:cs="宋体"/>
+      <w:kern w:val="0"/>
+      <w:sz w:val="24"/>
+      <w:szCs w:val="24"/>
+    </w:rPr>
+  </w:style>
 </w:styles>
 </file>
 
@@ -34180,7 +34865,7 @@
 </file>
 
 <file path=customXml/itemProps1.xml><?xml version="1.0" encoding="utf-8"?>
-<ds:datastoreItem xmlns:ds="http://schemas.openxmlformats.org/officeDocument/2006/customXml" ds:itemID="{D3178D16-EF24-48AD-9532-3E82E5D4B8FD}">
+<ds:datastoreItem xmlns:ds="http://schemas.openxmlformats.org/officeDocument/2006/customXml" ds:itemID="{33D5C99D-9302-4554-ACE5-A85AC7C485AE}">
   <ds:schemaRefs>
     <ds:schemaRef ds:uri="http://schemas.openxmlformats.org/officeDocument/2006/bibliography"/>
   </ds:schemaRefs>

</xml_diff>

<commit_message>
Added section 'Return Concepts'
</commit_message>
<xml_diff>
--- a/LOS2.docx
+++ b/LOS2.docx
@@ -18043,54 +18043,6 @@
       <w:r>
         <w:t>The difference between intrinsic value between market price is the source that active investment manager attempt to identify.</w:t>
       </w:r>
-      <w:bookmarkStart w:id="0" w:name="_GoBack"/>
-      <w:bookmarkEnd w:id="0"/>
-    </w:p>
-    <w:p>
-      <w:pPr>
-        <w:rPr>
-          <w:rFonts w:hint="eastAsia"/>
-        </w:rPr>
-      </w:pPr>
-    </w:p>
-    <w:p>
-      <w:pPr>
-        <w:pStyle w:val="Level3"/>
-        <w:numPr>
-          <w:ilvl w:val="2"/>
-          <w:numId w:val="93"/>
-        </w:numPr>
-        <w:spacing w:after="156"/>
-      </w:pPr>
-      <w:r>
-        <w:rPr>
-          <w:rFonts w:hint="eastAsia"/>
-        </w:rPr>
-        <w:t xml:space="preserve">Describe definitions of </w:t>
-      </w:r>
-      <w:r>
-        <w:t>value</w:t>
-      </w:r>
-      <w:r>
-        <w:rPr>
-          <w:rFonts w:hint="eastAsia"/>
-        </w:rPr>
-        <w:t xml:space="preserve"> </w:t>
-      </w:r>
-      <w:r>
-        <w:t>and justify which definition of value is most relevant to public company valuations.</w:t>
-      </w:r>
-    </w:p>
-    <w:p>
-      <w:r>
-        <w:rPr>
-          <w:b/>
-        </w:rPr>
-        <w:t xml:space="preserve">Investment value </w:t>
-      </w:r>
-      <w:r>
-        <w:t>is the value of a stock to a particular buyer, which depends on buyer’s specific needs and expectations.</w:t>
-      </w:r>
     </w:p>
     <w:p>
       <w:pPr>
@@ -18107,103 +18059,44 @@
           <w:numId w:val="92"/>
         </w:numPr>
         <w:spacing w:after="156"/>
-        <w:rPr>
-          <w:rFonts w:hint="eastAsia"/>
-        </w:rPr>
-      </w:pPr>
-      <w:r>
-        <w:rPr>
-          <w:rFonts w:hint="eastAsia"/>
-        </w:rPr>
-        <w:t>Describe questions that should be addressed in conducting an industry and competitive analysis.</w:t>
-      </w:r>
-    </w:p>
-    <w:p>
-      <w:r>
-        <w:t>5 elements of industry structure:</w:t>
-      </w:r>
-    </w:p>
-    <w:p>
-      <w:pPr>
-        <w:pStyle w:val="ListParagraph"/>
-        <w:numPr>
-          <w:ilvl w:val="0"/>
-          <w:numId w:val="90"/>
-        </w:numPr>
-        <w:ind w:firstLineChars="0"/>
-      </w:pPr>
-      <w:r>
-        <w:rPr>
-          <w:rFonts w:hint="eastAsia"/>
-        </w:rPr>
-        <w:t>Bargaining p</w:t>
-      </w:r>
-      <w:r>
-        <w:t>ower of buyer</w:t>
-      </w:r>
-    </w:p>
-    <w:p>
-      <w:pPr>
-        <w:pStyle w:val="ListParagraph"/>
-        <w:numPr>
-          <w:ilvl w:val="0"/>
-          <w:numId w:val="90"/>
-        </w:numPr>
-        <w:ind w:firstLineChars="0"/>
-      </w:pPr>
-      <w:r>
-        <w:rPr>
-          <w:rFonts w:hint="eastAsia"/>
-        </w:rPr>
-        <w:t>Bargaining p</w:t>
-      </w:r>
-      <w:r>
-        <w:t xml:space="preserve">ower of </w:t>
-      </w:r>
-      <w:r>
-        <w:t>supplier</w:t>
-      </w:r>
-    </w:p>
-    <w:p>
-      <w:pPr>
-        <w:pStyle w:val="ListParagraph"/>
-        <w:numPr>
-          <w:ilvl w:val="0"/>
-          <w:numId w:val="90"/>
-        </w:numPr>
-        <w:ind w:firstLineChars="0"/>
-      </w:pPr>
-      <w:r>
-        <w:t>Threat of new entrants</w:t>
-      </w:r>
-    </w:p>
-    <w:p>
-      <w:pPr>
-        <w:pStyle w:val="ListParagraph"/>
-        <w:numPr>
-          <w:ilvl w:val="0"/>
-          <w:numId w:val="90"/>
-        </w:numPr>
-        <w:ind w:firstLineChars="0"/>
-      </w:pPr>
-      <w:r>
-        <w:t>Threat of substitutes</w:t>
-      </w:r>
-    </w:p>
-    <w:p>
-      <w:pPr>
-        <w:pStyle w:val="ListParagraph"/>
-        <w:numPr>
-          <w:ilvl w:val="0"/>
-          <w:numId w:val="90"/>
-        </w:numPr>
-        <w:ind w:firstLineChars="0"/>
-      </w:pPr>
-      <w:r>
-        <w:t>Rivalry among existing competitors</w:t>
-      </w:r>
-    </w:p>
-    <w:p/>
+      </w:pPr>
+      <w:r>
+        <w:rPr>
+          <w:rFonts w:hint="eastAsia"/>
+        </w:rPr>
+        <w:t xml:space="preserve">Describe definitions of </w:t>
+      </w:r>
+      <w:r>
+        <w:t>value</w:t>
+      </w:r>
+      <w:r>
+        <w:rPr>
+          <w:rFonts w:hint="eastAsia"/>
+        </w:rPr>
+        <w:t xml:space="preserve"> </w:t>
+      </w:r>
+      <w:r>
+        <w:t>and justify which definition of value is most relevant to public company valuations.</w:t>
+      </w:r>
+    </w:p>
+    <w:p>
+      <w:r>
+        <w:rPr>
+          <w:b/>
+        </w:rPr>
+        <w:t xml:space="preserve">Investment value </w:t>
+      </w:r>
+      <w:r>
+        <w:t>is the value of a stock to a particular buyer, which depends on buyer’s specific needs and expectations.</w:t>
+      </w:r>
+    </w:p>
+    <w:p>
+      <w:pPr>
+        <w:rPr>
+          <w:rFonts w:hint="eastAsia"/>
+        </w:rPr>
+      </w:pPr>
+    </w:p>
     <w:p>
       <w:pPr>
         <w:pStyle w:val="Level3"/>
@@ -18220,15 +18113,115 @@
         <w:rPr>
           <w:rFonts w:hint="eastAsia"/>
         </w:rPr>
+        <w:t>Describe questions that should be addressed in conducting an industry and competitive analysis.</w:t>
+      </w:r>
+    </w:p>
+    <w:p>
+      <w:r>
+        <w:t>5 elements of industry structure:</w:t>
+      </w:r>
+    </w:p>
+    <w:p>
+      <w:pPr>
+        <w:pStyle w:val="ListParagraph"/>
+        <w:numPr>
+          <w:ilvl w:val="0"/>
+          <w:numId w:val="89"/>
+        </w:numPr>
+        <w:ind w:firstLineChars="0"/>
+      </w:pPr>
+      <w:r>
+        <w:rPr>
+          <w:rFonts w:hint="eastAsia"/>
+        </w:rPr>
+        <w:t>Bargaining p</w:t>
+      </w:r>
+      <w:r>
+        <w:t>ower of buyer</w:t>
+      </w:r>
+    </w:p>
+    <w:p>
+      <w:pPr>
+        <w:pStyle w:val="ListParagraph"/>
+        <w:numPr>
+          <w:ilvl w:val="0"/>
+          <w:numId w:val="89"/>
+        </w:numPr>
+        <w:ind w:firstLineChars="0"/>
+      </w:pPr>
+      <w:r>
+        <w:rPr>
+          <w:rFonts w:hint="eastAsia"/>
+        </w:rPr>
+        <w:t>Bargaining p</w:t>
+      </w:r>
+      <w:r>
+        <w:t xml:space="preserve">ower of </w:t>
+      </w:r>
+      <w:r>
+        <w:t>supplier</w:t>
+      </w:r>
+    </w:p>
+    <w:p>
+      <w:pPr>
+        <w:pStyle w:val="ListParagraph"/>
+        <w:numPr>
+          <w:ilvl w:val="0"/>
+          <w:numId w:val="89"/>
+        </w:numPr>
+        <w:ind w:firstLineChars="0"/>
+      </w:pPr>
+      <w:r>
+        <w:t>Threat of new entrants</w:t>
+      </w:r>
+    </w:p>
+    <w:p>
+      <w:pPr>
+        <w:pStyle w:val="ListParagraph"/>
+        <w:numPr>
+          <w:ilvl w:val="0"/>
+          <w:numId w:val="89"/>
+        </w:numPr>
+        <w:ind w:firstLineChars="0"/>
+      </w:pPr>
+      <w:r>
+        <w:t>Threat of substitutes</w:t>
+      </w:r>
+    </w:p>
+    <w:p>
+      <w:pPr>
+        <w:pStyle w:val="ListParagraph"/>
+        <w:numPr>
+          <w:ilvl w:val="0"/>
+          <w:numId w:val="89"/>
+        </w:numPr>
+        <w:ind w:firstLineChars="0"/>
+      </w:pPr>
+      <w:r>
+        <w:t>Rivalry among existing competitors</w:t>
+      </w:r>
+    </w:p>
+    <w:p/>
+    <w:p>
+      <w:pPr>
+        <w:pStyle w:val="Level3"/>
+        <w:numPr>
+          <w:ilvl w:val="2"/>
+          <w:numId w:val="90"/>
+        </w:numPr>
+        <w:spacing w:after="156"/>
+        <w:rPr>
+          <w:rFonts w:hint="eastAsia"/>
+        </w:rPr>
+      </w:pPr>
+      <w:r>
+        <w:rPr>
+          <w:rFonts w:hint="eastAsia"/>
+        </w:rPr>
         <w:t>Describe sum-of-the-parts valuation and conglomerate discounts.</w:t>
       </w:r>
     </w:p>
     <w:p>
-      <w:pPr>
-        <w:rPr>
-          <w:rFonts w:hint="eastAsia"/>
-        </w:rPr>
-      </w:pPr>
       <w:r>
         <w:t>Conglomerate discounts</w:t>
       </w:r>
@@ -18237,6 +18230,590 @@
           <w:rFonts w:hint="eastAsia"/>
         </w:rPr>
         <w:t xml:space="preserve"> is based on the idea that investors apply a markdown to the value of a company that operates in multiple unrelated industries, compared to the value a company that has a single industry focus.</w:t>
+      </w:r>
+    </w:p>
+    <w:p/>
+    <w:p>
+      <w:pPr>
+        <w:pStyle w:val="Level2"/>
+      </w:pPr>
+      <w:r>
+        <w:rPr>
+          <w:rFonts w:hint="eastAsia"/>
+        </w:rPr>
+        <w:t>Return Concepts</w:t>
+      </w:r>
+    </w:p>
+    <w:p>
+      <w:pPr>
+        <w:pStyle w:val="Level3"/>
+        <w:spacing w:after="156"/>
+        <w:rPr>
+          <w:rFonts w:hint="eastAsia"/>
+        </w:rPr>
+      </w:pPr>
+      <w:r>
+        <w:rPr>
+          <w:rFonts w:hint="eastAsia"/>
+        </w:rPr>
+        <w:t>Calculate and interpret an equity risk premium using historical and forward-looking estimation approaches.</w:t>
+      </w:r>
+    </w:p>
+    <w:p>
+      <w:pPr>
+        <w:rPr>
+          <w:rFonts w:hint="eastAsia"/>
+        </w:rPr>
+      </w:pPr>
+      <w:r>
+        <w:rPr>
+          <w:rFonts w:hint="eastAsia"/>
+        </w:rPr>
+        <w:t>Ibbotson-Chen model</w:t>
+      </w:r>
+    </w:p>
+    <w:p>
+      <w:r>
+        <w:t>Equity risk premium = (1+long-term inflation forecast)*(1+growth in real earning)*(1+growth in P/E ratio) – 1 + dividend yield – risk free rate</w:t>
+      </w:r>
+    </w:p>
+    <w:p>
+      <w:r>
+        <w:t>Inflation can be derived from YTM of 20-year T-bonds – YTM of 20-year TIPS.</w:t>
+      </w:r>
+      <w:bookmarkStart w:id="0" w:name="_GoBack"/>
+      <w:bookmarkEnd w:id="0"/>
+    </w:p>
+    <w:p>
+      <w:pPr>
+        <w:rPr>
+          <w:rFonts w:hint="eastAsia"/>
+        </w:rPr>
+      </w:pPr>
+    </w:p>
+    <w:p>
+      <w:pPr>
+        <w:pStyle w:val="Level3"/>
+        <w:numPr>
+          <w:ilvl w:val="2"/>
+          <w:numId w:val="94"/>
+        </w:numPr>
+        <w:spacing w:after="156"/>
+        <w:rPr>
+          <w:rFonts w:hint="eastAsia"/>
+        </w:rPr>
+      </w:pPr>
+      <w:r>
+        <w:rPr>
+          <w:rFonts w:hint="eastAsia"/>
+        </w:rPr>
+        <w:t>Estimate the required return on an equity investment using the CAPM, the Fama-French model, the Pastor-Stam</w:t>
+      </w:r>
+      <w:r>
+        <w:t>baugh model, macro-economic multifactor models, and the build-up method.</w:t>
+      </w:r>
+    </w:p>
+    <w:p>
+      <w:pPr>
+        <w:rPr>
+          <w:rFonts w:hint="eastAsia"/>
+        </w:rPr>
+      </w:pPr>
+      <w:r>
+        <w:rPr>
+          <w:rFonts w:hint="eastAsia"/>
+        </w:rPr>
+        <w:t>Fama-French Model</w:t>
+      </w:r>
+    </w:p>
+    <w:p>
+      <w:r>
+        <w:t>Required return of stock</w:t>
+      </w:r>
+      <m:oMath>
+        <m:r>
+          <w:rPr>
+            <w:rFonts w:ascii="Cambria Math" w:hAnsi="Cambria Math"/>
+          </w:rPr>
+          <m:t>=</m:t>
+        </m:r>
+        <m:sSub>
+          <m:sSubPr>
+            <m:ctrlPr>
+              <w:rPr>
+                <w:rFonts w:ascii="Cambria Math" w:hAnsi="Cambria Math"/>
+                <w:i/>
+              </w:rPr>
+            </m:ctrlPr>
+          </m:sSubPr>
+          <m:e>
+            <m:r>
+              <w:rPr>
+                <w:rFonts w:ascii="Cambria Math" w:hAnsi="Cambria Math"/>
+              </w:rPr>
+              <m:t>R</m:t>
+            </m:r>
+          </m:e>
+          <m:sub>
+            <m:r>
+              <w:rPr>
+                <w:rFonts w:ascii="Cambria Math" w:hAnsi="Cambria Math"/>
+              </w:rPr>
+              <m:t>f</m:t>
+            </m:r>
+          </m:sub>
+        </m:sSub>
+        <m:r>
+          <w:rPr>
+            <w:rFonts w:ascii="Cambria Math" w:hAnsi="Cambria Math"/>
+          </w:rPr>
+          <m:t>+</m:t>
+        </m:r>
+        <m:sSub>
+          <m:sSubPr>
+            <m:ctrlPr>
+              <w:rPr>
+                <w:rFonts w:ascii="Cambria Math" w:hAnsi="Cambria Math"/>
+              </w:rPr>
+            </m:ctrlPr>
+          </m:sSubPr>
+          <m:e>
+            <m:r>
+              <m:rPr>
+                <m:sty m:val="p"/>
+              </m:rPr>
+              <w:rPr>
+                <w:rFonts w:ascii="Cambria Math" w:hAnsi="Cambria Math" w:hint="eastAsia"/>
+              </w:rPr>
+              <m:t>β</m:t>
+            </m:r>
+          </m:e>
+          <m:sub>
+            <m:r>
+              <w:rPr>
+                <w:rFonts w:ascii="Cambria Math" w:hAnsi="Cambria Math"/>
+              </w:rPr>
+              <m:t>mkt,j</m:t>
+            </m:r>
+          </m:sub>
+        </m:sSub>
+        <m:r>
+          <w:rPr>
+            <w:rFonts w:ascii="Cambria Math" w:hAnsi="Cambria Math"/>
+          </w:rPr>
+          <m:t>×</m:t>
+        </m:r>
+        <m:d>
+          <m:dPr>
+            <m:ctrlPr>
+              <w:rPr>
+                <w:rFonts w:ascii="Cambria Math" w:hAnsi="Cambria Math"/>
+                <w:i/>
+              </w:rPr>
+            </m:ctrlPr>
+          </m:dPr>
+          <m:e>
+            <m:sSub>
+              <m:sSubPr>
+                <m:ctrlPr>
+                  <w:rPr>
+                    <w:rFonts w:ascii="Cambria Math" w:hAnsi="Cambria Math"/>
+                    <w:i/>
+                  </w:rPr>
+                </m:ctrlPr>
+              </m:sSubPr>
+              <m:e>
+                <m:r>
+                  <w:rPr>
+                    <w:rFonts w:ascii="Cambria Math" w:hAnsi="Cambria Math"/>
+                  </w:rPr>
+                  <m:t>R</m:t>
+                </m:r>
+              </m:e>
+              <m:sub>
+                <m:r>
+                  <w:rPr>
+                    <w:rFonts w:ascii="Cambria Math" w:hAnsi="Cambria Math"/>
+                  </w:rPr>
+                  <m:t>mkt</m:t>
+                </m:r>
+              </m:sub>
+            </m:sSub>
+            <m:r>
+              <w:rPr>
+                <w:rFonts w:ascii="Cambria Math" w:hAnsi="Cambria Math"/>
+              </w:rPr>
+              <m:t>-</m:t>
+            </m:r>
+            <m:sSub>
+              <m:sSubPr>
+                <m:ctrlPr>
+                  <w:rPr>
+                    <w:rFonts w:ascii="Cambria Math" w:hAnsi="Cambria Math"/>
+                    <w:i/>
+                  </w:rPr>
+                </m:ctrlPr>
+              </m:sSubPr>
+              <m:e>
+                <m:r>
+                  <w:rPr>
+                    <w:rFonts w:ascii="Cambria Math" w:hAnsi="Cambria Math"/>
+                  </w:rPr>
+                  <m:t>R</m:t>
+                </m:r>
+              </m:e>
+              <m:sub>
+                <m:r>
+                  <w:rPr>
+                    <w:rFonts w:ascii="Cambria Math" w:hAnsi="Cambria Math"/>
+                  </w:rPr>
+                  <m:t>f</m:t>
+                </m:r>
+              </m:sub>
+            </m:sSub>
+          </m:e>
+        </m:d>
+        <m:r>
+          <w:rPr>
+            <w:rFonts w:ascii="Cambria Math" w:hAnsi="Cambria Math"/>
+          </w:rPr>
+          <m:t>+</m:t>
+        </m:r>
+        <m:sSub>
+          <m:sSubPr>
+            <m:ctrlPr>
+              <w:rPr>
+                <w:rFonts w:ascii="Cambria Math" w:hAnsi="Cambria Math"/>
+              </w:rPr>
+            </m:ctrlPr>
+          </m:sSubPr>
+          <m:e>
+            <m:r>
+              <m:rPr>
+                <m:sty m:val="p"/>
+              </m:rPr>
+              <w:rPr>
+                <w:rFonts w:ascii="Cambria Math" w:hAnsi="Cambria Math" w:hint="eastAsia"/>
+              </w:rPr>
+              <m:t>β</m:t>
+            </m:r>
+          </m:e>
+          <m:sub>
+            <m:r>
+              <w:rPr>
+                <w:rFonts w:ascii="Cambria Math" w:hAnsi="Cambria Math"/>
+              </w:rPr>
+              <m:t>smb</m:t>
+            </m:r>
+            <m:r>
+              <w:rPr>
+                <w:rFonts w:ascii="Cambria Math" w:hAnsi="Cambria Math"/>
+              </w:rPr>
+              <m:t>,j</m:t>
+            </m:r>
+          </m:sub>
+        </m:sSub>
+        <m:r>
+          <w:rPr>
+            <w:rFonts w:ascii="Cambria Math" w:hAnsi="Cambria Math"/>
+          </w:rPr>
+          <m:t>×</m:t>
+        </m:r>
+        <m:d>
+          <m:dPr>
+            <m:ctrlPr>
+              <w:rPr>
+                <w:rFonts w:ascii="Cambria Math" w:hAnsi="Cambria Math"/>
+                <w:i/>
+              </w:rPr>
+            </m:ctrlPr>
+          </m:dPr>
+          <m:e>
+            <m:sSub>
+              <m:sSubPr>
+                <m:ctrlPr>
+                  <w:rPr>
+                    <w:rFonts w:ascii="Cambria Math" w:hAnsi="Cambria Math"/>
+                    <w:i/>
+                  </w:rPr>
+                </m:ctrlPr>
+              </m:sSubPr>
+              <m:e>
+                <m:r>
+                  <w:rPr>
+                    <w:rFonts w:ascii="Cambria Math" w:hAnsi="Cambria Math"/>
+                  </w:rPr>
+                  <m:t>R</m:t>
+                </m:r>
+              </m:e>
+              <m:sub>
+                <m:r>
+                  <w:rPr>
+                    <w:rFonts w:ascii="Cambria Math" w:hAnsi="Cambria Math"/>
+                  </w:rPr>
+                  <m:t>small</m:t>
+                </m:r>
+              </m:sub>
+            </m:sSub>
+            <m:r>
+              <w:rPr>
+                <w:rFonts w:ascii="Cambria Math" w:hAnsi="Cambria Math"/>
+              </w:rPr>
+              <m:t>-</m:t>
+            </m:r>
+            <m:sSub>
+              <m:sSubPr>
+                <m:ctrlPr>
+                  <w:rPr>
+                    <w:rFonts w:ascii="Cambria Math" w:hAnsi="Cambria Math"/>
+                    <w:i/>
+                  </w:rPr>
+                </m:ctrlPr>
+              </m:sSubPr>
+              <m:e>
+                <m:r>
+                  <w:rPr>
+                    <w:rFonts w:ascii="Cambria Math" w:hAnsi="Cambria Math"/>
+                  </w:rPr>
+                  <m:t>R</m:t>
+                </m:r>
+              </m:e>
+              <m:sub>
+                <m:r>
+                  <w:rPr>
+                    <w:rFonts w:ascii="Cambria Math" w:hAnsi="Cambria Math"/>
+                  </w:rPr>
+                  <m:t>big</m:t>
+                </m:r>
+              </m:sub>
+            </m:sSub>
+          </m:e>
+        </m:d>
+        <m:r>
+          <w:rPr>
+            <w:rFonts w:ascii="Cambria Math" w:hAnsi="Cambria Math"/>
+          </w:rPr>
+          <m:t>+</m:t>
+        </m:r>
+        <m:sSub>
+          <m:sSubPr>
+            <m:ctrlPr>
+              <w:rPr>
+                <w:rFonts w:ascii="Cambria Math" w:hAnsi="Cambria Math"/>
+              </w:rPr>
+            </m:ctrlPr>
+          </m:sSubPr>
+          <m:e>
+            <m:r>
+              <m:rPr>
+                <m:sty m:val="p"/>
+              </m:rPr>
+              <w:rPr>
+                <w:rFonts w:ascii="Cambria Math" w:hAnsi="Cambria Math" w:hint="eastAsia"/>
+              </w:rPr>
+              <m:t>β</m:t>
+            </m:r>
+          </m:e>
+          <m:sub>
+            <m:r>
+              <w:rPr>
+                <w:rFonts w:ascii="Cambria Math" w:hAnsi="Cambria Math"/>
+              </w:rPr>
+              <m:t>HML</m:t>
+            </m:r>
+            <m:r>
+              <w:rPr>
+                <w:rFonts w:ascii="Cambria Math" w:hAnsi="Cambria Math"/>
+              </w:rPr>
+              <m:t>,j</m:t>
+            </m:r>
+          </m:sub>
+        </m:sSub>
+        <m:r>
+          <w:rPr>
+            <w:rFonts w:ascii="Cambria Math" w:hAnsi="Cambria Math"/>
+          </w:rPr>
+          <m:t>×</m:t>
+        </m:r>
+        <m:d>
+          <m:dPr>
+            <m:ctrlPr>
+              <w:rPr>
+                <w:rFonts w:ascii="Cambria Math" w:hAnsi="Cambria Math"/>
+                <w:i/>
+              </w:rPr>
+            </m:ctrlPr>
+          </m:dPr>
+          <m:e>
+            <m:sSub>
+              <m:sSubPr>
+                <m:ctrlPr>
+                  <w:rPr>
+                    <w:rFonts w:ascii="Cambria Math" w:hAnsi="Cambria Math"/>
+                    <w:i/>
+                  </w:rPr>
+                </m:ctrlPr>
+              </m:sSubPr>
+              <m:e>
+                <m:r>
+                  <w:rPr>
+                    <w:rFonts w:ascii="Cambria Math" w:hAnsi="Cambria Math"/>
+                  </w:rPr>
+                  <m:t>R</m:t>
+                </m:r>
+              </m:e>
+              <m:sub>
+                <m:r>
+                  <w:rPr>
+                    <w:rFonts w:ascii="Cambria Math" w:hAnsi="Cambria Math"/>
+                  </w:rPr>
+                  <m:t>HBM</m:t>
+                </m:r>
+              </m:sub>
+            </m:sSub>
+            <m:r>
+              <w:rPr>
+                <w:rFonts w:ascii="Cambria Math" w:hAnsi="Cambria Math"/>
+              </w:rPr>
+              <m:t>-</m:t>
+            </m:r>
+            <m:sSub>
+              <m:sSubPr>
+                <m:ctrlPr>
+                  <w:rPr>
+                    <w:rFonts w:ascii="Cambria Math" w:hAnsi="Cambria Math"/>
+                    <w:i/>
+                  </w:rPr>
+                </m:ctrlPr>
+              </m:sSubPr>
+              <m:e>
+                <m:r>
+                  <w:rPr>
+                    <w:rFonts w:ascii="Cambria Math" w:hAnsi="Cambria Math"/>
+                  </w:rPr>
+                  <m:t>R</m:t>
+                </m:r>
+              </m:e>
+              <m:sub>
+                <m:r>
+                  <w:rPr>
+                    <w:rFonts w:ascii="Cambria Math" w:hAnsi="Cambria Math"/>
+                  </w:rPr>
+                  <m:t>LBM</m:t>
+                </m:r>
+              </m:sub>
+            </m:sSub>
+          </m:e>
+        </m:d>
+      </m:oMath>
+    </w:p>
+    <w:p>
+      <m:oMath>
+        <m:sSub>
+          <m:sSubPr>
+            <m:ctrlPr>
+              <w:rPr>
+                <w:rFonts w:ascii="Cambria Math" w:hAnsi="Cambria Math"/>
+                <w:i/>
+              </w:rPr>
+            </m:ctrlPr>
+          </m:sSubPr>
+          <m:e>
+            <m:r>
+              <w:rPr>
+                <w:rFonts w:ascii="Cambria Math" w:hAnsi="Cambria Math"/>
+              </w:rPr>
+              <m:t>R</m:t>
+            </m:r>
+          </m:e>
+          <m:sub>
+            <m:r>
+              <w:rPr>
+                <w:rFonts w:ascii="Cambria Math" w:hAnsi="Cambria Math"/>
+              </w:rPr>
+              <m:t>HBM</m:t>
+            </m:r>
+          </m:sub>
+        </m:sSub>
+      </m:oMath>
+      <w:r>
+        <w:rPr>
+          <w:rFonts w:hint="eastAsia"/>
+        </w:rPr>
+        <w:t xml:space="preserve"> = </w:t>
+      </w:r>
+      <w:r>
+        <w:t>return of h</w:t>
+      </w:r>
+      <w:r>
+        <w:rPr>
+          <w:rFonts w:hint="eastAsia"/>
+        </w:rPr>
+        <w:t xml:space="preserve">igh book-to-market </w:t>
+      </w:r>
+      <w:r>
+        <w:t>security, which is usually value stock</w:t>
+      </w:r>
+    </w:p>
+    <w:p>
+      <w:pPr>
+        <w:rPr>
+          <w:rFonts w:hint="eastAsia"/>
+        </w:rPr>
+      </w:pPr>
+    </w:p>
+    <w:p>
+      <w:r>
+        <w:rPr>
+          <w:rFonts w:hint="eastAsia"/>
+        </w:rPr>
+        <w:t>Pastor-Stambaugh Model adds a liquidity factor to the Fama-French model.</w:t>
+      </w:r>
+    </w:p>
+    <w:p/>
+    <w:p>
+      <w:r>
+        <w:t>Build-up model is usually applied to closely held companies where betas are not obtainable.</w:t>
+      </w:r>
+    </w:p>
+    <w:p/>
+    <w:p>
+      <w:pPr>
+        <w:pStyle w:val="Level3"/>
+        <w:spacing w:after="156"/>
+      </w:pPr>
+      <w:r>
+        <w:rPr>
+          <w:rFonts w:hint="eastAsia"/>
+        </w:rPr>
+        <w:t xml:space="preserve">Explain beta estimation for public companies, thinly traded public companies, and </w:t>
+      </w:r>
+      <w:r>
+        <w:t>nonpublic</w:t>
+      </w:r>
+      <w:r>
+        <w:rPr>
+          <w:rFonts w:hint="eastAsia"/>
+        </w:rPr>
+        <w:t xml:space="preserve"> </w:t>
+      </w:r>
+      <w:r>
+        <w:t>companies.</w:t>
+      </w:r>
+    </w:p>
+    <w:p>
+      <w:r>
+        <w:t>Adjusted Beta for Public Companies</w:t>
+      </w:r>
+    </w:p>
+    <w:p>
+      <w:pPr>
+        <w:rPr>
+          <w:rFonts w:hint="eastAsia"/>
+        </w:rPr>
+      </w:pPr>
+      <w:r>
+        <w:t>Adjusted beta = (2/3 * beta) + (1/3 * 1)</w:t>
       </w:r>
     </w:p>
     <w:p>
@@ -27281,7 +27858,7 @@
   <w:abstractNum w:abstractNumId="10" w15:restartNumberingAfterBreak="0">
     <w:nsid w:val="0E784807"/>
     <w:multiLevelType w:val="multilevel"/>
-    <w:tmpl w:val="C9D8F920"/>
+    <w:tmpl w:val="6FBE27FC"/>
     <w:lvl w:ilvl="0">
       <w:start w:val="7"/>
       <w:numFmt w:val="upperRoman"/>
@@ -27296,7 +27873,7 @@
       </w:rPr>
     </w:lvl>
     <w:lvl w:ilvl="1">
-      <w:start w:val="29"/>
+      <w:start w:val="30"/>
       <w:numFmt w:val="decimal"/>
       <w:pStyle w:val="Level2"/>
       <w:lvlText w:val="%2."/>
@@ -27309,7 +27886,7 @@
       </w:rPr>
     </w:lvl>
     <w:lvl w:ilvl="2">
-      <w:start w:val="3"/>
+      <w:start w:val="2"/>
       <w:numFmt w:val="lowerLetter"/>
       <w:pStyle w:val="Level3"/>
       <w:lvlText w:val="%2.%3"/>
@@ -33685,12 +34262,9 @@
     </w:lvlOverride>
   </w:num>
   <w:num w:numId="89">
-    <w:abstractNumId w:val="10"/>
+    <w:abstractNumId w:val="33"/>
   </w:num>
   <w:num w:numId="90">
-    <w:abstractNumId w:val="33"/>
-  </w:num>
-  <w:num w:numId="91">
     <w:abstractNumId w:val="10"/>
     <w:lvlOverride w:ilvl="0">
       <w:startOverride w:val="7"/>
@@ -33720,7 +34294,7 @@
       <w:startOverride w:val="1"/>
     </w:lvlOverride>
   </w:num>
-  <w:num w:numId="92">
+  <w:num w:numId="91">
     <w:abstractNumId w:val="10"/>
     <w:lvlOverride w:ilvl="0">
       <w:startOverride w:val="7"/>
@@ -33750,7 +34324,7 @@
       <w:startOverride w:val="1"/>
     </w:lvlOverride>
   </w:num>
-  <w:num w:numId="93">
+  <w:num w:numId="92">
     <w:abstractNumId w:val="10"/>
     <w:lvlOverride w:ilvl="0">
       <w:startOverride w:val="7"/>
@@ -33780,7 +34354,40 @@
       <w:startOverride w:val="1"/>
     </w:lvlOverride>
   </w:num>
-  <w:numIdMacAtCleanup w:val="93"/>
+  <w:num w:numId="93">
+    <w:abstractNumId w:val="10"/>
+  </w:num>
+  <w:num w:numId="94">
+    <w:abstractNumId w:val="10"/>
+    <w:lvlOverride w:ilvl="0">
+      <w:startOverride w:val="7"/>
+    </w:lvlOverride>
+    <w:lvlOverride w:ilvl="1">
+      <w:startOverride w:val="30"/>
+    </w:lvlOverride>
+    <w:lvlOverride w:ilvl="2">
+      <w:startOverride w:val="3"/>
+    </w:lvlOverride>
+    <w:lvlOverride w:ilvl="3">
+      <w:startOverride w:val="1"/>
+    </w:lvlOverride>
+    <w:lvlOverride w:ilvl="4">
+      <w:startOverride w:val="1"/>
+    </w:lvlOverride>
+    <w:lvlOverride w:ilvl="5">
+      <w:startOverride w:val="1"/>
+    </w:lvlOverride>
+    <w:lvlOverride w:ilvl="6">
+      <w:startOverride w:val="1"/>
+    </w:lvlOverride>
+    <w:lvlOverride w:ilvl="7">
+      <w:startOverride w:val="1"/>
+    </w:lvlOverride>
+    <w:lvlOverride w:ilvl="8">
+      <w:startOverride w:val="1"/>
+    </w:lvlOverride>
+  </w:num>
+  <w:numIdMacAtCleanup w:val="94"/>
 </w:numbering>
 </file>
 
@@ -34272,7 +34879,7 @@
     <w:rsid w:val="00F90B8A"/>
     <w:pPr>
       <w:numPr>
-        <w:numId w:val="89"/>
+        <w:numId w:val="93"/>
       </w:numPr>
       <w:spacing w:before="0" w:after="0" w:line="240" w:lineRule="auto"/>
     </w:pPr>
@@ -34291,7 +34898,7 @@
     <w:pPr>
       <w:numPr>
         <w:ilvl w:val="1"/>
-        <w:numId w:val="89"/>
+        <w:numId w:val="93"/>
       </w:numPr>
       <w:spacing w:before="0" w:after="0" w:line="240" w:lineRule="auto"/>
     </w:pPr>
@@ -34347,7 +34954,7 @@
     <w:pPr>
       <w:numPr>
         <w:ilvl w:val="2"/>
-        <w:numId w:val="89"/>
+        <w:numId w:val="93"/>
       </w:numPr>
       <w:spacing w:afterLines="50" w:after="50"/>
       <w:ind w:firstLineChars="0"/>
@@ -34744,7 +35351,7 @@
 </file>
 
 <file path=customXml/itemProps1.xml><?xml version="1.0" encoding="utf-8"?>
-<ds:datastoreItem xmlns:ds="http://schemas.openxmlformats.org/officeDocument/2006/customXml" ds:itemID="{35891558-8640-4FB8-BE3E-DEF6A9C42909}">
+<ds:datastoreItem xmlns:ds="http://schemas.openxmlformats.org/officeDocument/2006/customXml" ds:itemID="{E7DE1D94-8106-43F4-9B53-D35E95EE47F5}">
   <ds:schemaRefs>
     <ds:schemaRef ds:uri="http://schemas.openxmlformats.org/officeDocument/2006/bibliography"/>
   </ds:schemaRefs>

</xml_diff>

<commit_message>
Added section 'Your strategy needs a strategy' and 'Industry and Company Analysis'.
</commit_message>
<xml_diff>
--- a/LOS2.docx
+++ b/LOS2.docx
@@ -18156,10 +18156,7 @@
         <w:t>Bargaining p</w:t>
       </w:r>
       <w:r>
-        <w:t xml:space="preserve">ower of </w:t>
-      </w:r>
-      <w:r>
-        <w:t>supplier</w:t>
+        <w:t>ower of supplier</w:t>
       </w:r>
     </w:p>
     <w:p>
@@ -18281,8 +18278,6 @@
       <w:r>
         <w:t>Inflation can be derived from YTM of 20-year T-bonds – YTM of 20-year TIPS.</w:t>
       </w:r>
-      <w:bookmarkStart w:id="0" w:name="_GoBack"/>
-      <w:bookmarkEnd w:id="0"/>
     </w:p>
     <w:p>
       <w:pPr>
@@ -18296,7 +18291,7 @@
         <w:pStyle w:val="Level3"/>
         <w:numPr>
           <w:ilvl w:val="2"/>
-          <w:numId w:val="94"/>
+          <w:numId w:val="93"/>
         </w:numPr>
         <w:spacing w:after="156"/>
         <w:rPr>
@@ -18503,13 +18498,7 @@
               <w:rPr>
                 <w:rFonts w:ascii="Cambria Math" w:hAnsi="Cambria Math"/>
               </w:rPr>
-              <m:t>smb</m:t>
-            </m:r>
-            <m:r>
-              <w:rPr>
-                <w:rFonts w:ascii="Cambria Math" w:hAnsi="Cambria Math"/>
-              </w:rPr>
-              <m:t>,j</m:t>
+              <m:t>smb,j</m:t>
             </m:r>
           </m:sub>
         </m:sSub>
@@ -18619,13 +18608,7 @@
               <w:rPr>
                 <w:rFonts w:ascii="Cambria Math" w:hAnsi="Cambria Math"/>
               </w:rPr>
-              <m:t>HML</m:t>
-            </m:r>
-            <m:r>
-              <w:rPr>
-                <w:rFonts w:ascii="Cambria Math" w:hAnsi="Cambria Math"/>
-              </w:rPr>
-              <m:t>,j</m:t>
+              <m:t>HML,j</m:t>
             </m:r>
           </m:sub>
         </m:sSub>
@@ -18807,13 +18790,334 @@
       </w:r>
     </w:p>
     <w:p>
-      <w:pPr>
-        <w:rPr>
-          <w:rFonts w:hint="eastAsia"/>
-        </w:rPr>
-      </w:pPr>
       <w:r>
         <w:t>Adjusted beta = (2/3 * beta) + (1/3 * 1)</w:t>
+      </w:r>
+    </w:p>
+    <w:p/>
+    <w:p>
+      <w:pPr>
+        <w:pStyle w:val="Level2"/>
+        <w:numPr>
+          <w:ilvl w:val="1"/>
+          <w:numId w:val="94"/>
+        </w:numPr>
+      </w:pPr>
+      <w:r>
+        <w:rPr>
+          <w:rFonts w:hint="eastAsia"/>
+        </w:rPr>
+        <w:t xml:space="preserve">Your </w:t>
+      </w:r>
+      <w:r>
+        <w:t>S</w:t>
+      </w:r>
+      <w:r>
+        <w:rPr>
+          <w:rFonts w:hint="eastAsia"/>
+        </w:rPr>
+        <w:t>trategy Needs a Strategy</w:t>
+      </w:r>
+    </w:p>
+    <w:p>
+      <w:pPr>
+        <w:pStyle w:val="Level3"/>
+        <w:numPr>
+          <w:ilvl w:val="2"/>
+          <w:numId w:val="95"/>
+        </w:numPr>
+        <w:spacing w:after="156"/>
+      </w:pPr>
+      <w:r>
+        <w:rPr>
+          <w:rFonts w:hint="eastAsia"/>
+        </w:rPr>
+        <w:t>De</w:t>
+      </w:r>
+      <w:r>
+        <w:t>scribe how an industry’s predictability and malleability are expected to affect the choice of an appropriate corporate strategy.</w:t>
+      </w:r>
+    </w:p>
+    <w:tbl>
+      <w:tblPr>
+        <w:tblStyle w:val="TableGrid"/>
+        <w:tblW w:w="0" w:type="auto"/>
+        <w:tblLook w:val="04A0" w:firstRow="1" w:lastRow="0" w:firstColumn="1" w:lastColumn="0" w:noHBand="0" w:noVBand="1"/>
+      </w:tblPr>
+      <w:tblGrid>
+        <w:gridCol w:w="2765"/>
+        <w:gridCol w:w="2765"/>
+        <w:gridCol w:w="2766"/>
+      </w:tblGrid>
+      <w:tr>
+        <w:tc>
+          <w:tcPr>
+            <w:tcW w:w="2765" w:type="dxa"/>
+          </w:tcPr>
+          <w:p>
+            <w:pPr>
+              <w:rPr>
+                <w:rFonts w:hint="eastAsia"/>
+              </w:rPr>
+            </w:pPr>
+          </w:p>
+        </w:tc>
+        <w:tc>
+          <w:tcPr>
+            <w:tcW w:w="2765" w:type="dxa"/>
+          </w:tcPr>
+          <w:p>
+            <w:pPr>
+              <w:rPr>
+                <w:rFonts w:hint="eastAsia"/>
+              </w:rPr>
+            </w:pPr>
+            <w:r>
+              <w:rPr>
+                <w:rFonts w:hint="eastAsia"/>
+              </w:rPr>
+              <w:t>Less Predictable</w:t>
+            </w:r>
+          </w:p>
+        </w:tc>
+        <w:tc>
+          <w:tcPr>
+            <w:tcW w:w="2766" w:type="dxa"/>
+          </w:tcPr>
+          <w:p>
+            <w:pPr>
+              <w:rPr>
+                <w:rFonts w:hint="eastAsia"/>
+              </w:rPr>
+            </w:pPr>
+            <w:r>
+              <w:rPr>
+                <w:rFonts w:hint="eastAsia"/>
+              </w:rPr>
+              <w:t>More Predictable</w:t>
+            </w:r>
+          </w:p>
+        </w:tc>
+      </w:tr>
+      <w:tr>
+        <w:tc>
+          <w:tcPr>
+            <w:tcW w:w="2765" w:type="dxa"/>
+          </w:tcPr>
+          <w:p>
+            <w:pPr>
+              <w:rPr>
+                <w:rFonts w:hint="eastAsia"/>
+              </w:rPr>
+            </w:pPr>
+            <w:r>
+              <w:rPr>
+                <w:rFonts w:hint="eastAsia"/>
+              </w:rPr>
+              <w:t>Less Malleable</w:t>
+            </w:r>
+          </w:p>
+        </w:tc>
+        <w:tc>
+          <w:tcPr>
+            <w:tcW w:w="2765" w:type="dxa"/>
+          </w:tcPr>
+          <w:p>
+            <w:pPr>
+              <w:rPr>
+                <w:rFonts w:hint="eastAsia"/>
+              </w:rPr>
+            </w:pPr>
+            <w:r>
+              <w:rPr>
+                <w:rFonts w:hint="eastAsia"/>
+              </w:rPr>
+              <w:t>Adaptive</w:t>
+            </w:r>
+          </w:p>
+        </w:tc>
+        <w:tc>
+          <w:tcPr>
+            <w:tcW w:w="2766" w:type="dxa"/>
+          </w:tcPr>
+          <w:p>
+            <w:pPr>
+              <w:rPr>
+                <w:rFonts w:hint="eastAsia"/>
+              </w:rPr>
+            </w:pPr>
+            <w:r>
+              <w:rPr>
+                <w:rFonts w:hint="eastAsia"/>
+              </w:rPr>
+              <w:t>Classic</w:t>
+            </w:r>
+          </w:p>
+        </w:tc>
+      </w:tr>
+      <w:tr>
+        <w:tc>
+          <w:tcPr>
+            <w:tcW w:w="2765" w:type="dxa"/>
+          </w:tcPr>
+          <w:p>
+            <w:pPr>
+              <w:rPr>
+                <w:rFonts w:hint="eastAsia"/>
+              </w:rPr>
+            </w:pPr>
+            <w:r>
+              <w:t>More</w:t>
+            </w:r>
+            <w:r>
+              <w:rPr>
+                <w:rFonts w:hint="eastAsia"/>
+              </w:rPr>
+              <w:t xml:space="preserve"> Malleable</w:t>
+            </w:r>
+          </w:p>
+        </w:tc>
+        <w:tc>
+          <w:tcPr>
+            <w:tcW w:w="2765" w:type="dxa"/>
+          </w:tcPr>
+          <w:p>
+            <w:pPr>
+              <w:rPr>
+                <w:rFonts w:hint="eastAsia"/>
+              </w:rPr>
+            </w:pPr>
+            <w:r>
+              <w:rPr>
+                <w:rFonts w:hint="eastAsia"/>
+              </w:rPr>
+              <w:t>Shaping</w:t>
+            </w:r>
+          </w:p>
+        </w:tc>
+        <w:tc>
+          <w:tcPr>
+            <w:tcW w:w="2766" w:type="dxa"/>
+          </w:tcPr>
+          <w:p>
+            <w:pPr>
+              <w:rPr>
+                <w:rFonts w:hint="eastAsia"/>
+              </w:rPr>
+            </w:pPr>
+            <w:r>
+              <w:rPr>
+                <w:rFonts w:hint="eastAsia"/>
+              </w:rPr>
+              <w:t>Visionary</w:t>
+            </w:r>
+          </w:p>
+        </w:tc>
+      </w:tr>
+    </w:tbl>
+    <w:p/>
+    <w:p>
+      <w:pPr>
+        <w:pStyle w:val="Level2"/>
+        <w:rPr>
+          <w:rFonts w:hint="eastAsia"/>
+        </w:rPr>
+      </w:pPr>
+      <w:r>
+        <w:rPr>
+          <w:rFonts w:hint="eastAsia"/>
+        </w:rPr>
+        <w:t>Industry and Company Analysis</w:t>
+      </w:r>
+    </w:p>
+    <w:p>
+      <w:pPr>
+        <w:pStyle w:val="Level3"/>
+        <w:spacing w:after="156"/>
+        <w:rPr>
+          <w:rFonts w:hint="eastAsia"/>
+        </w:rPr>
+      </w:pPr>
+      <w:r>
+        <w:rPr>
+          <w:rFonts w:hint="eastAsia"/>
+        </w:rPr>
+        <w:t>Forecast the following costs: COGS, SG&amp;A, financing costs and income taxes</w:t>
+      </w:r>
+    </w:p>
+    <w:p>
+      <w:r>
+        <w:t>Gross interest expense = Gross debt * interest rate</w:t>
+      </w:r>
+    </w:p>
+    <w:p>
+      <w:r>
+        <w:t>Net interest expense = Gross interest expense – interest income on cash and short-term debt securities</w:t>
+      </w:r>
+    </w:p>
+    <w:p>
+      <w:r>
+        <w:t>Net debt = Gross debt – cash, cash equivalent and short-term securities.</w:t>
+      </w:r>
+    </w:p>
+    <w:p/>
+    <w:p>
+      <w:pPr>
+        <w:pStyle w:val="Level3"/>
+        <w:numPr>
+          <w:ilvl w:val="2"/>
+          <w:numId w:val="97"/>
+        </w:numPr>
+        <w:spacing w:after="156"/>
+        <w:rPr>
+          <w:rFonts w:hint="eastAsia"/>
+        </w:rPr>
+      </w:pPr>
+      <w:r>
+        <w:rPr>
+          <w:rFonts w:hint="eastAsia"/>
+        </w:rPr>
+        <w:t>Describe the relationship between return on invested capital and competitive advantage.</w:t>
+      </w:r>
+    </w:p>
+    <w:p>
+      <w:r>
+        <w:t xml:space="preserve">Return on invested capital = net operating profit </w:t>
+      </w:r>
+      <w:r>
+        <w:rPr>
+          <w:b/>
+        </w:rPr>
+        <w:t>adjusted for taxes</w:t>
+      </w:r>
+      <w:r>
+        <w:t xml:space="preserve"> divided by invested capital.</w:t>
+      </w:r>
+    </w:p>
+    <w:p>
+      <w:r>
+        <w:t>It allows comparisons across firms with different capital structures.</w:t>
+      </w:r>
+      <w:bookmarkStart w:id="0" w:name="_GoBack"/>
+      <w:bookmarkEnd w:id="0"/>
+    </w:p>
+    <w:p>
+      <w:pPr>
+        <w:rPr>
+          <w:rFonts w:hint="eastAsia"/>
+        </w:rPr>
+      </w:pPr>
+      <w:r>
+        <w:t xml:space="preserve">Return on capital employed is similar to return on invested capital, but uses </w:t>
+      </w:r>
+      <w:r>
+        <w:rPr>
+          <w:b/>
+        </w:rPr>
+        <w:t>pretax</w:t>
+      </w:r>
+      <w:r>
+        <w:t xml:space="preserve"> operating earnings in the numerator.</w:t>
       </w:r>
     </w:p>
     <w:p>
@@ -27858,9 +28162,9 @@
   <w:abstractNum w:abstractNumId="10" w15:restartNumberingAfterBreak="0">
     <w:nsid w:val="0E784807"/>
     <w:multiLevelType w:val="multilevel"/>
-    <w:tmpl w:val="6FBE27FC"/>
+    <w:tmpl w:val="57C2450C"/>
     <w:lvl w:ilvl="0">
-      <w:start w:val="7"/>
+      <w:start w:val="2"/>
       <w:numFmt w:val="upperRoman"/>
       <w:pStyle w:val="Level1"/>
       <w:lvlText w:val="%1."/>
@@ -34356,9 +34660,6 @@
   </w:num>
   <w:num w:numId="93">
     <w:abstractNumId w:val="10"/>
-  </w:num>
-  <w:num w:numId="94">
-    <w:abstractNumId w:val="10"/>
     <w:lvlOverride w:ilvl="0">
       <w:startOverride w:val="7"/>
     </w:lvlOverride>
@@ -34387,7 +34688,100 @@
       <w:startOverride w:val="1"/>
     </w:lvlOverride>
   </w:num>
-  <w:numIdMacAtCleanup w:val="94"/>
+  <w:num w:numId="94">
+    <w:abstractNumId w:val="10"/>
+    <w:lvlOverride w:ilvl="0">
+      <w:startOverride w:val="7"/>
+    </w:lvlOverride>
+    <w:lvlOverride w:ilvl="1">
+      <w:startOverride w:val="32"/>
+    </w:lvlOverride>
+    <w:lvlOverride w:ilvl="2">
+      <w:startOverride w:val="2"/>
+    </w:lvlOverride>
+    <w:lvlOverride w:ilvl="3">
+      <w:startOverride w:val="1"/>
+    </w:lvlOverride>
+    <w:lvlOverride w:ilvl="4">
+      <w:startOverride w:val="1"/>
+    </w:lvlOverride>
+    <w:lvlOverride w:ilvl="5">
+      <w:startOverride w:val="1"/>
+    </w:lvlOverride>
+    <w:lvlOverride w:ilvl="6">
+      <w:startOverride w:val="1"/>
+    </w:lvlOverride>
+    <w:lvlOverride w:ilvl="7">
+      <w:startOverride w:val="1"/>
+    </w:lvlOverride>
+    <w:lvlOverride w:ilvl="8">
+      <w:startOverride w:val="1"/>
+    </w:lvlOverride>
+  </w:num>
+  <w:num w:numId="95">
+    <w:abstractNumId w:val="10"/>
+    <w:lvlOverride w:ilvl="0">
+      <w:startOverride w:val="7"/>
+    </w:lvlOverride>
+    <w:lvlOverride w:ilvl="1">
+      <w:startOverride w:val="32"/>
+    </w:lvlOverride>
+    <w:lvlOverride w:ilvl="2">
+      <w:startOverride w:val="2"/>
+    </w:lvlOverride>
+    <w:lvlOverride w:ilvl="3">
+      <w:startOverride w:val="1"/>
+    </w:lvlOverride>
+    <w:lvlOverride w:ilvl="4">
+      <w:startOverride w:val="1"/>
+    </w:lvlOverride>
+    <w:lvlOverride w:ilvl="5">
+      <w:startOverride w:val="1"/>
+    </w:lvlOverride>
+    <w:lvlOverride w:ilvl="6">
+      <w:startOverride w:val="1"/>
+    </w:lvlOverride>
+    <w:lvlOverride w:ilvl="7">
+      <w:startOverride w:val="1"/>
+    </w:lvlOverride>
+    <w:lvlOverride w:ilvl="8">
+      <w:startOverride w:val="1"/>
+    </w:lvlOverride>
+  </w:num>
+  <w:num w:numId="96">
+    <w:abstractNumId w:val="10"/>
+  </w:num>
+  <w:num w:numId="97">
+    <w:abstractNumId w:val="10"/>
+    <w:lvlOverride w:ilvl="0">
+      <w:startOverride w:val="7"/>
+    </w:lvlOverride>
+    <w:lvlOverride w:ilvl="1">
+      <w:startOverride w:val="33"/>
+    </w:lvlOverride>
+    <w:lvlOverride w:ilvl="2">
+      <w:startOverride w:val="6"/>
+    </w:lvlOverride>
+    <w:lvlOverride w:ilvl="3">
+      <w:startOverride w:val="1"/>
+    </w:lvlOverride>
+    <w:lvlOverride w:ilvl="4">
+      <w:startOverride w:val="1"/>
+    </w:lvlOverride>
+    <w:lvlOverride w:ilvl="5">
+      <w:startOverride w:val="1"/>
+    </w:lvlOverride>
+    <w:lvlOverride w:ilvl="6">
+      <w:startOverride w:val="1"/>
+    </w:lvlOverride>
+    <w:lvlOverride w:ilvl="7">
+      <w:startOverride w:val="1"/>
+    </w:lvlOverride>
+    <w:lvlOverride w:ilvl="8">
+      <w:startOverride w:val="1"/>
+    </w:lvlOverride>
+  </w:num>
+  <w:numIdMacAtCleanup w:val="97"/>
 </w:numbering>
 </file>
 
@@ -34879,7 +35273,7 @@
     <w:rsid w:val="00F90B8A"/>
     <w:pPr>
       <w:numPr>
-        <w:numId w:val="93"/>
+        <w:numId w:val="96"/>
       </w:numPr>
       <w:spacing w:before="0" w:after="0" w:line="240" w:lineRule="auto"/>
     </w:pPr>
@@ -34898,7 +35292,7 @@
     <w:pPr>
       <w:numPr>
         <w:ilvl w:val="1"/>
-        <w:numId w:val="93"/>
+        <w:numId w:val="96"/>
       </w:numPr>
       <w:spacing w:before="0" w:after="0" w:line="240" w:lineRule="auto"/>
     </w:pPr>
@@ -34954,7 +35348,7 @@
     <w:pPr>
       <w:numPr>
         <w:ilvl w:val="2"/>
-        <w:numId w:val="93"/>
+        <w:numId w:val="96"/>
       </w:numPr>
       <w:spacing w:afterLines="50" w:after="50"/>
       <w:ind w:firstLineChars="0"/>
@@ -35351,7 +35745,7 @@
 </file>
 
 <file path=customXml/itemProps1.xml><?xml version="1.0" encoding="utf-8"?>
-<ds:datastoreItem xmlns:ds="http://schemas.openxmlformats.org/officeDocument/2006/customXml" ds:itemID="{E7DE1D94-8106-43F4-9B53-D35E95EE47F5}">
+<ds:datastoreItem xmlns:ds="http://schemas.openxmlformats.org/officeDocument/2006/customXml" ds:itemID="{86E5EDD7-FD0D-4BBD-844A-832083CE6C77}">
   <ds:schemaRefs>
     <ds:schemaRef ds:uri="http://schemas.openxmlformats.org/officeDocument/2006/bibliography"/>
   </ds:schemaRefs>

</xml_diff>

<commit_message>
Added section Discounted Dividend Valuation
</commit_message>
<xml_diff>
--- a/LOS2.docx
+++ b/LOS2.docx
@@ -51,12 +51,21 @@
           <w:szCs w:val="32"/>
         </w:rPr>
       </w:pPr>
+      <w:proofErr w:type="spellStart"/>
       <w:r>
         <w:rPr>
           <w:sz w:val="32"/>
           <w:szCs w:val="32"/>
         </w:rPr>
-        <w:t xml:space="preserve">CovXY = </w:t>
+        <w:t>CovXY</w:t>
+      </w:r>
+      <w:proofErr w:type="spellEnd"/>
+      <w:r>
+        <w:rPr>
+          <w:sz w:val="32"/>
+          <w:szCs w:val="32"/>
+        </w:rPr>
+        <w:t xml:space="preserve"> = </w:t>
       </w:r>
       <m:oMath>
         <m:f>
@@ -283,14 +292,54 @@
       </w:r>
     </w:p>
     <w:p>
-      <w:r>
-        <w:rPr>
-          <w:rFonts w:hint="eastAsia"/>
-        </w:rPr>
-        <w:t xml:space="preserve">rXY = CovXY / </w:t>
-      </w:r>
-      <w:r>
-        <w:t>(Sx * Sy)</w:t>
+      <w:proofErr w:type="spellStart"/>
+      <w:proofErr w:type="gramStart"/>
+      <w:r>
+        <w:rPr>
+          <w:rFonts w:hint="eastAsia"/>
+        </w:rPr>
+        <w:t>rXY</w:t>
+      </w:r>
+      <w:proofErr w:type="spellEnd"/>
+      <w:proofErr w:type="gramEnd"/>
+      <w:r>
+        <w:rPr>
+          <w:rFonts w:hint="eastAsia"/>
+        </w:rPr>
+        <w:t xml:space="preserve"> = </w:t>
+      </w:r>
+      <w:proofErr w:type="spellStart"/>
+      <w:r>
+        <w:rPr>
+          <w:rFonts w:hint="eastAsia"/>
+        </w:rPr>
+        <w:t>CovXY</w:t>
+      </w:r>
+      <w:proofErr w:type="spellEnd"/>
+      <w:r>
+        <w:rPr>
+          <w:rFonts w:hint="eastAsia"/>
+        </w:rPr>
+        <w:t xml:space="preserve"> / </w:t>
+      </w:r>
+      <w:r>
+        <w:t>(</w:t>
+      </w:r>
+      <w:proofErr w:type="spellStart"/>
+      <w:r>
+        <w:t>Sx</w:t>
+      </w:r>
+      <w:proofErr w:type="spellEnd"/>
+      <w:r>
+        <w:t xml:space="preserve"> * </w:t>
+      </w:r>
+      <w:proofErr w:type="spellStart"/>
+      <w:r>
+        <w:t>Sy</w:t>
+      </w:r>
+      <w:proofErr w:type="spellEnd"/>
+      <w:r>
+        <w:t>)</w:t>
       </w:r>
     </w:p>
     <w:p/>
@@ -408,7 +457,15 @@
     </w:p>
     <w:p>
       <w:r>
-        <w:t>We want to test whether the correlation between the population of 2 variables is equal to 0.</w:t>
+        <w:t xml:space="preserve">We want to test whether the correlation between the </w:t>
+      </w:r>
+      <w:proofErr w:type="gramStart"/>
+      <w:r>
+        <w:t>population</w:t>
+      </w:r>
+      <w:proofErr w:type="gramEnd"/>
+      <w:r>
+        <w:t xml:space="preserve"> of 2 variables is equal to 0.</w:t>
       </w:r>
     </w:p>
     <w:p>
@@ -429,7 +486,15 @@
     </w:p>
     <w:p>
       <w:r>
-        <w:t xml:space="preserve">t – statistic = </w:t>
+        <w:t xml:space="preserve">t – </w:t>
+      </w:r>
+      <w:proofErr w:type="gramStart"/>
+      <w:r>
+        <w:t>statistic</w:t>
+      </w:r>
+      <w:proofErr w:type="gramEnd"/>
+      <w:r>
+        <w:t xml:space="preserve"> = </w:t>
       </w:r>
       <m:oMath>
         <m:f>
@@ -542,8 +607,13 @@
         </w:rPr>
         <w:t xml:space="preserve">, degrees of freedom: n-2. </w:t>
       </w:r>
-      <w:r>
-        <w:t>r is the sample correlation coefficient.</w:t>
+      <w:proofErr w:type="gramStart"/>
+      <w:r>
+        <w:t>r</w:t>
+      </w:r>
+      <w:proofErr w:type="gramEnd"/>
+      <w:r>
+        <w:t xml:space="preserve"> is the sample correlation coefficient.</w:t>
       </w:r>
     </w:p>
     <w:p/>
@@ -590,8 +660,13 @@
     </w:p>
     <w:p>
       <w:r>
-        <w:t>Yi = b0 + b1Xi + εi</w:t>
-      </w:r>
+        <w:t xml:space="preserve">Yi = b0 + b1Xi + </w:t>
+      </w:r>
+      <w:proofErr w:type="spellStart"/>
+      <w:r>
+        <w:t>εi</w:t>
+      </w:r>
+      <w:proofErr w:type="spellEnd"/>
     </w:p>
     <w:p>
       <w:r>
@@ -610,8 +685,23 @@
       </w:r>
     </w:p>
     <w:p>
-      <w:r>
-        <w:t>εi = residual/disturbance term/error term for the ith observation</w:t>
+      <w:proofErr w:type="spellStart"/>
+      <w:proofErr w:type="gramStart"/>
+      <w:r>
+        <w:t>εi</w:t>
+      </w:r>
+      <w:proofErr w:type="spellEnd"/>
+      <w:proofErr w:type="gramEnd"/>
+      <w:r>
+        <w:t xml:space="preserve"> = residual/disturbance term/error term for the </w:t>
+      </w:r>
+      <w:proofErr w:type="spellStart"/>
+      <w:r>
+        <w:t>ith</w:t>
+      </w:r>
+      <w:proofErr w:type="spellEnd"/>
+      <w:r>
+        <w:t xml:space="preserve"> observation</w:t>
       </w:r>
       <w:r>
         <w:t>, represents the portion of the dependent variable that cannot be explained by the independent variable.</w:t>
@@ -794,8 +884,13 @@
         <w:t>b1 = estimated slope coefficient</w:t>
       </w:r>
       <w:r>
-        <w:t xml:space="preserve"> = Cov</w:t>
-      </w:r>
+        <w:t xml:space="preserve"> = </w:t>
+      </w:r>
+      <w:proofErr w:type="spellStart"/>
+      <w:r>
+        <w:t>Cov</w:t>
+      </w:r>
+      <w:proofErr w:type="spellEnd"/>
       <w:r>
         <w:t xml:space="preserve"> (</w:t>
       </w:r>
@@ -1175,11 +1270,21 @@
         <w:pStyle w:val="ListParagraph"/>
         <w:ind w:left="420" w:firstLineChars="0" w:firstLine="0"/>
       </w:pPr>
-      <w:r>
-        <w:rPr>
-          <w:rFonts w:hint="eastAsia"/>
-        </w:rPr>
-        <w:t xml:space="preserve">tc </w:t>
+      <w:proofErr w:type="spellStart"/>
+      <w:proofErr w:type="gramStart"/>
+      <w:r>
+        <w:rPr>
+          <w:rFonts w:hint="eastAsia"/>
+        </w:rPr>
+        <w:t>tc</w:t>
+      </w:r>
+      <w:proofErr w:type="spellEnd"/>
+      <w:proofErr w:type="gramEnd"/>
+      <w:r>
+        <w:rPr>
+          <w:rFonts w:hint="eastAsia"/>
+        </w:rPr>
+        <w:t xml:space="preserve"> </w:t>
       </w:r>
       <w:r>
         <w:t>is the critical two-tailed t-value for the selected confidence level with degree of freedom, n-2.</w:t>
@@ -1463,11 +1568,19 @@
       </m:oMathPara>
     </w:p>
     <w:p>
-      <w:r>
-        <w:rPr>
-          <w:rFonts w:hint="eastAsia"/>
-        </w:rPr>
-        <w:t xml:space="preserve">with </w:t>
+      <w:proofErr w:type="gramStart"/>
+      <w:r>
+        <w:rPr>
+          <w:rFonts w:hint="eastAsia"/>
+        </w:rPr>
+        <w:t>with</w:t>
+      </w:r>
+      <w:proofErr w:type="gramEnd"/>
+      <w:r>
+        <w:rPr>
+          <w:rFonts w:hint="eastAsia"/>
+        </w:rPr>
+        <w:t xml:space="preserve"> </w:t>
       </w:r>
       <w:r>
         <w:t>degree of freedom n-2.</w:t>
@@ -1638,11 +1751,21 @@
       </m:oMathPara>
     </w:p>
     <w:p>
-      <w:r>
-        <w:rPr>
-          <w:rFonts w:hint="eastAsia"/>
-        </w:rPr>
-        <w:t xml:space="preserve">tc </w:t>
+      <w:proofErr w:type="spellStart"/>
+      <w:proofErr w:type="gramStart"/>
+      <w:r>
+        <w:rPr>
+          <w:rFonts w:hint="eastAsia"/>
+        </w:rPr>
+        <w:t>tc</w:t>
+      </w:r>
+      <w:proofErr w:type="spellEnd"/>
+      <w:proofErr w:type="gramEnd"/>
+      <w:r>
+        <w:rPr>
+          <w:rFonts w:hint="eastAsia"/>
+        </w:rPr>
+        <w:t xml:space="preserve"> </w:t>
       </w:r>
       <w:r>
         <w:t>= two-tailed critical t-value at the desired level of significance with d</w:t>
@@ -1661,8 +1784,13 @@
       </w:r>
     </w:p>
     <w:p>
-      <w:r>
-        <w:t>sf = standard error of the forecast (will be provided)</w:t>
+      <w:proofErr w:type="gramStart"/>
+      <w:r>
+        <w:t>sf</w:t>
+      </w:r>
+      <w:proofErr w:type="gramEnd"/>
+      <w:r>
+        <w:t xml:space="preserve"> = standard error of the forecast (will be provided)</w:t>
       </w:r>
     </w:p>
     <w:p/>
@@ -2646,11 +2774,19 @@
       </w:r>
     </w:p>
     <w:p>
-      <w:r>
-        <w:rPr>
-          <w:rFonts w:hint="eastAsia"/>
-        </w:rPr>
-        <w:t>with n-k-1 degrees of freedom</w:t>
+      <w:proofErr w:type="gramStart"/>
+      <w:r>
+        <w:rPr>
+          <w:rFonts w:hint="eastAsia"/>
+        </w:rPr>
+        <w:t>with</w:t>
+      </w:r>
+      <w:proofErr w:type="gramEnd"/>
+      <w:r>
+        <w:rPr>
+          <w:rFonts w:hint="eastAsia"/>
+        </w:rPr>
+        <w:t xml:space="preserve"> n-k-1 degrees of freedom</w:t>
       </w:r>
       <w:r>
         <w:t xml:space="preserve"> (k is the number of independent variables)</w:t>
@@ -3319,7 +3455,12 @@
         <w:tab/>
       </w:r>
       <w:r>
-        <w:t>Ha: at least one b</w:t>
+        <w:t xml:space="preserve">Ha: at least one </w:t>
+      </w:r>
+      <w:proofErr w:type="spellStart"/>
+      <w:proofErr w:type="gramStart"/>
+      <w:r>
+        <w:t>b</w:t>
       </w:r>
       <w:r>
         <w:rPr>
@@ -3327,8 +3468,13 @@
         </w:rPr>
         <w:t>j</w:t>
       </w:r>
-      <w:r>
-        <w:t xml:space="preserve"> != 0</w:t>
+      <w:proofErr w:type="spellEnd"/>
+      <w:r>
+        <w:t xml:space="preserve"> !</w:t>
+      </w:r>
+      <w:proofErr w:type="gramEnd"/>
+      <w:r>
+        <w:t>= 0</w:t>
       </w:r>
     </w:p>
     <w:p>
@@ -3372,8 +3518,13 @@
       </w:r>
     </w:p>
     <w:p>
-      <w:r>
-        <w:t>with degrees of freedom of k and n-k-1.</w:t>
+      <w:proofErr w:type="gramStart"/>
+      <w:r>
+        <w:t>with</w:t>
+      </w:r>
+      <w:proofErr w:type="gramEnd"/>
+      <w:r>
+        <w:t xml:space="preserve"> degrees of freedom of k and n-k-1.</w:t>
       </w:r>
     </w:p>
     <w:p/>
@@ -3905,7 +4056,15 @@
         <w:t>eteroskedasticity</w:t>
       </w:r>
       <w:r>
-        <w:t>: examining scatter plot of the residuals and using the Breusch-Pagan chi-square test.</w:t>
+        <w:t xml:space="preserve">: examining scatter plot of the residuals and using the </w:t>
+      </w:r>
+      <w:proofErr w:type="spellStart"/>
+      <w:r>
+        <w:t>Breusch</w:t>
+      </w:r>
+      <w:proofErr w:type="spellEnd"/>
+      <w:r>
+        <w:t>-Pagan chi-square test.</w:t>
       </w:r>
     </w:p>
     <w:p>
@@ -3967,7 +4126,21 @@
         <w:rPr>
           <w:rFonts w:hint="eastAsia"/>
         </w:rPr>
-        <w:t>The more common way to detect conditional heteroskedasticity is the Breusch-Pagan test.</w:t>
+        <w:t xml:space="preserve">The more common way to detect conditional heteroskedasticity is the </w:t>
+      </w:r>
+      <w:proofErr w:type="spellStart"/>
+      <w:r>
+        <w:rPr>
+          <w:rFonts w:hint="eastAsia"/>
+        </w:rPr>
+        <w:t>Breusch</w:t>
+      </w:r>
+      <w:proofErr w:type="spellEnd"/>
+      <w:r>
+        <w:rPr>
+          <w:rFonts w:hint="eastAsia"/>
+        </w:rPr>
+        <w:t>-Pagan test.</w:t>
       </w:r>
     </w:p>
     <w:p>
@@ -7137,7 +7310,31 @@
     </w:p>
     <w:p>
       <w:r>
-        <w:t>For an AR(1) model, xt = b0 + b1xt =&gt; xt = b0/(1-b1)</w:t>
+        <w:t xml:space="preserve">For an </w:t>
+      </w:r>
+      <w:proofErr w:type="gramStart"/>
+      <w:r>
+        <w:t>AR(</w:t>
+      </w:r>
+      <w:proofErr w:type="gramEnd"/>
+      <w:r>
+        <w:t xml:space="preserve">1) model, </w:t>
+      </w:r>
+      <w:proofErr w:type="spellStart"/>
+      <w:r>
+        <w:t>xt</w:t>
+      </w:r>
+      <w:proofErr w:type="spellEnd"/>
+      <w:r>
+        <w:t xml:space="preserve"> = b0 + b1xt =&gt; </w:t>
+      </w:r>
+      <w:proofErr w:type="spellStart"/>
+      <w:r>
+        <w:t>xt</w:t>
+      </w:r>
+      <w:proofErr w:type="spellEnd"/>
+      <w:r>
+        <w:t xml:space="preserve"> = b0/(1-b1)</w:t>
       </w:r>
     </w:p>
     <w:p/>
@@ -7148,7 +7345,15 @@
     </w:p>
     <w:p>
       <w:r>
-        <w:t>An AR(1) model will have a finite mean-reverting level when |b1| &lt; 1.</w:t>
+        <w:t xml:space="preserve">An </w:t>
+      </w:r>
+      <w:proofErr w:type="gramStart"/>
+      <w:r>
+        <w:t>AR(</w:t>
+      </w:r>
+      <w:proofErr w:type="gramEnd"/>
+      <w:r>
+        <w:t>1) model will have a finite mean-reverting level when |b1| &lt; 1.</w:t>
       </w:r>
     </w:p>
     <w:p/>
@@ -8264,7 +8469,21 @@
         <w:rPr>
           <w:rFonts w:hint="eastAsia"/>
         </w:rPr>
-        <w:t>Then stating y in the form of an AR(1) model:</w:t>
+        <w:t xml:space="preserve">Then stating y in the form of an </w:t>
+      </w:r>
+      <w:proofErr w:type="gramStart"/>
+      <w:r>
+        <w:rPr>
+          <w:rFonts w:hint="eastAsia"/>
+        </w:rPr>
+        <w:t>AR(</w:t>
+      </w:r>
+      <w:proofErr w:type="gramEnd"/>
+      <w:r>
+        <w:rPr>
+          <w:rFonts w:hint="eastAsia"/>
+        </w:rPr>
+        <w:t>1) model:</w:t>
       </w:r>
     </w:p>
     <w:p>
@@ -8607,7 +8826,15 @@
     </w:p>
     <w:p>
       <w:r>
-        <w:t xml:space="preserve">An ARCH model is used to test for autoregressive conditional heteroskedasticity. To test whether a time series is ARCH(1), </w:t>
+        <w:t xml:space="preserve">An ARCH model is used to test for autoregressive conditional heteroskedasticity. To test whether a time series is </w:t>
+      </w:r>
+      <w:proofErr w:type="gramStart"/>
+      <w:r>
+        <w:t>ARCH(</w:t>
+      </w:r>
+      <w:proofErr w:type="gramEnd"/>
+      <w:r>
+        <w:t xml:space="preserve">1), </w:t>
       </w:r>
       <w:r>
         <w:t>ε</w:t>
@@ -8880,7 +9107,21 @@
         <w:rPr>
           <w:rFonts w:hint="eastAsia"/>
         </w:rPr>
-        <w:t>If the coefficient a1, is statistically different from 0, the time series is ARCH(1).</w:t>
+        <w:t xml:space="preserve">If the coefficient a1, is statistically different from 0, the time series is </w:t>
+      </w:r>
+      <w:proofErr w:type="gramStart"/>
+      <w:r>
+        <w:rPr>
+          <w:rFonts w:hint="eastAsia"/>
+        </w:rPr>
+        <w:t>ARCH(</w:t>
+      </w:r>
+      <w:proofErr w:type="gramEnd"/>
+      <w:r>
+        <w:rPr>
+          <w:rFonts w:hint="eastAsia"/>
+        </w:rPr>
+        <w:t>1).</w:t>
       </w:r>
     </w:p>
     <w:p>
@@ -8906,7 +9147,15 @@
     <w:p/>
     <w:p>
       <w:r>
-        <w:t xml:space="preserve">However, if a time series has ARCH errors, an ARCH model can be used to predict the variance of the residuals in future periods. E.g.: if the data exhibit an ARCH(1) pattern, </w:t>
+        <w:t xml:space="preserve">However, if a time series has ARCH errors, an ARCH model can be used to predict the variance of the residuals in future periods. E.g.: if the data exhibit an </w:t>
+      </w:r>
+      <w:proofErr w:type="gramStart"/>
+      <w:r>
+        <w:t>ARCH(</w:t>
+      </w:r>
+      <w:proofErr w:type="gramEnd"/>
+      <w:r>
+        <w:t xml:space="preserve">1) pattern, </w:t>
       </w:r>
     </w:p>
     <w:p>
@@ -9406,8 +9655,13 @@
         </w:numPr>
         <w:ind w:firstLineChars="0"/>
       </w:pPr>
-      <w:r>
-        <w:t>Neither time series is covariance stationary, and the two series are not cointegrated.</w:t>
+      <w:proofErr w:type="gramStart"/>
+      <w:r>
+        <w:t>Neither time series is covariance stationary, and</w:t>
+      </w:r>
+      <w:proofErr w:type="gramEnd"/>
+      <w:r>
+        <w:t xml:space="preserve"> the two series are not cointegrated.</w:t>
       </w:r>
     </w:p>
     <w:p>
@@ -9419,8 +9673,13 @@
         </w:numPr>
         <w:ind w:firstLineChars="0"/>
       </w:pPr>
-      <w:r>
-        <w:t>Neither time series is covariance stationary, and the two series are cointegrated.</w:t>
+      <w:proofErr w:type="gramStart"/>
+      <w:r>
+        <w:t>Neither time series is covariance stationary, and</w:t>
+      </w:r>
+      <w:proofErr w:type="gramEnd"/>
+      <w:r>
+        <w:t xml:space="preserve"> the two series are cointegrated.</w:t>
       </w:r>
     </w:p>
     <w:p/>
@@ -10578,7 +10837,14 @@
         <w:rPr>
           <w:rFonts w:hint="eastAsia"/>
         </w:rPr>
-        <w:t>(A/C)</w:t>
+        <w:t>(A/C</w:t>
+      </w:r>
+      <w:proofErr w:type="gramStart"/>
+      <w:r>
+        <w:rPr>
+          <w:rFonts w:hint="eastAsia"/>
+        </w:rPr>
+        <w:t>)</w:t>
       </w:r>
       <w:r>
         <w:rPr>
@@ -10587,6 +10853,7 @@
         </w:rPr>
         <w:t>bid</w:t>
       </w:r>
+      <w:proofErr w:type="gramEnd"/>
       <w:r>
         <w:rPr>
           <w:rFonts w:hint="eastAsia"/>
@@ -10619,7 +10886,14 @@
         <w:rPr>
           <w:rFonts w:hint="eastAsia"/>
         </w:rPr>
-        <w:t>(A/C)</w:t>
+        <w:t>(A/C</w:t>
+      </w:r>
+      <w:proofErr w:type="gramStart"/>
+      <w:r>
+        <w:rPr>
+          <w:rFonts w:hint="eastAsia"/>
+        </w:rPr>
+        <w:t>)</w:t>
       </w:r>
       <w:r>
         <w:rPr>
@@ -10627,6 +10901,7 @@
         </w:rPr>
         <w:t>offer</w:t>
       </w:r>
+      <w:proofErr w:type="gramEnd"/>
       <w:r>
         <w:rPr>
           <w:rFonts w:hint="eastAsia"/>
@@ -10654,7 +10929,11 @@
     </w:p>
     <w:p>
       <w:r>
-        <w:t>(B/C)</w:t>
+        <w:t>(B/C</w:t>
+      </w:r>
+      <w:proofErr w:type="gramStart"/>
+      <w:r>
+        <w:t>)</w:t>
       </w:r>
       <w:r>
         <w:rPr>
@@ -10662,6 +10941,7 @@
         </w:rPr>
         <w:t>bid</w:t>
       </w:r>
+      <w:proofErr w:type="gramEnd"/>
       <w:r>
         <w:t xml:space="preserve"> = 1/(C/B)</w:t>
       </w:r>
@@ -11038,7 +11318,49 @@
         <w:rPr>
           <w:rFonts w:hint="eastAsia"/>
         </w:rPr>
-        <w:t>When F/S * ( 1+ rb ) &gt; ( 1 + ra)</w:t>
+        <w:t xml:space="preserve">When F/S * </w:t>
+      </w:r>
+      <w:proofErr w:type="gramStart"/>
+      <w:r>
+        <w:rPr>
+          <w:rFonts w:hint="eastAsia"/>
+        </w:rPr>
+        <w:t>( 1</w:t>
+      </w:r>
+      <w:proofErr w:type="gramEnd"/>
+      <w:r>
+        <w:rPr>
+          <w:rFonts w:hint="eastAsia"/>
+        </w:rPr>
+        <w:t xml:space="preserve">+ </w:t>
+      </w:r>
+      <w:proofErr w:type="spellStart"/>
+      <w:r>
+        <w:rPr>
+          <w:rFonts w:hint="eastAsia"/>
+        </w:rPr>
+        <w:t>rb</w:t>
+      </w:r>
+      <w:proofErr w:type="spellEnd"/>
+      <w:r>
+        <w:rPr>
+          <w:rFonts w:hint="eastAsia"/>
+        </w:rPr>
+        <w:t xml:space="preserve"> ) &gt; ( 1 + </w:t>
+      </w:r>
+      <w:proofErr w:type="spellStart"/>
+      <w:r>
+        <w:rPr>
+          <w:rFonts w:hint="eastAsia"/>
+        </w:rPr>
+        <w:t>ra</w:t>
+      </w:r>
+      <w:proofErr w:type="spellEnd"/>
+      <w:r>
+        <w:rPr>
+          <w:rFonts w:hint="eastAsia"/>
+        </w:rPr>
+        <w:t>)</w:t>
       </w:r>
     </w:p>
     <w:p>
@@ -11118,8 +11440,13 @@
       <w:r>
         <w:t xml:space="preserve"> </w:t>
       </w:r>
-      <w:r>
-        <w:t>E(%ΔS)</w:t>
+      <w:proofErr w:type="gramStart"/>
+      <w:r>
+        <w:t>E(</w:t>
+      </w:r>
+      <w:proofErr w:type="gramEnd"/>
+      <w:r>
+        <w:t>%ΔS)</w:t>
       </w:r>
       <w:r>
         <w:rPr>
@@ -11189,6 +11516,7 @@
       </w:r>
     </w:p>
     <w:p>
+      <w:proofErr w:type="spellStart"/>
       <w:r>
         <w:rPr>
           <w:rFonts w:hint="eastAsia"/>
@@ -11202,11 +11530,19 @@
         </w:rPr>
         <w:t>nominal</w:t>
       </w:r>
-      <w:r>
-        <w:rPr>
-          <w:rFonts w:hint="eastAsia"/>
-        </w:rPr>
-        <w:t xml:space="preserve"> = R</w:t>
+      <w:proofErr w:type="spellEnd"/>
+      <w:r>
+        <w:rPr>
+          <w:rFonts w:hint="eastAsia"/>
+        </w:rPr>
+        <w:t xml:space="preserve"> = </w:t>
+      </w:r>
+      <w:proofErr w:type="spellStart"/>
+      <w:r>
+        <w:rPr>
+          <w:rFonts w:hint="eastAsia"/>
+        </w:rPr>
+        <w:t>R</w:t>
       </w:r>
       <w:r>
         <w:rPr>
@@ -11215,11 +11551,26 @@
         </w:rPr>
         <w:t>real</w:t>
       </w:r>
-      <w:r>
-        <w:rPr>
-          <w:rFonts w:hint="eastAsia"/>
-        </w:rPr>
-        <w:t xml:space="preserve"> + E(inflation)</w:t>
+      <w:proofErr w:type="spellEnd"/>
+      <w:r>
+        <w:rPr>
+          <w:rFonts w:hint="eastAsia"/>
+        </w:rPr>
+        <w:t xml:space="preserve"> + </w:t>
+      </w:r>
+      <w:proofErr w:type="gramStart"/>
+      <w:r>
+        <w:rPr>
+          <w:rFonts w:hint="eastAsia"/>
+        </w:rPr>
+        <w:t>E(</w:t>
+      </w:r>
+      <w:proofErr w:type="gramEnd"/>
+      <w:r>
+        <w:rPr>
+          <w:rFonts w:hint="eastAsia"/>
+        </w:rPr>
+        <w:t>inflation)</w:t>
       </w:r>
     </w:p>
     <w:p>
@@ -11237,6 +11588,7 @@
       </w:r>
     </w:p>
     <w:p>
+      <w:proofErr w:type="spellStart"/>
       <w:r>
         <w:t>R</w:t>
       </w:r>
@@ -11246,8 +11598,13 @@
         </w:rPr>
         <w:t>nominalA</w:t>
       </w:r>
-      <w:r>
-        <w:t xml:space="preserve"> – R</w:t>
+      <w:proofErr w:type="spellEnd"/>
+      <w:r>
+        <w:t xml:space="preserve"> – </w:t>
+      </w:r>
+      <w:proofErr w:type="spellStart"/>
+      <w:r>
+        <w:t>R</w:t>
       </w:r>
       <w:r>
         <w:rPr>
@@ -11255,8 +11612,18 @@
         </w:rPr>
         <w:t>nominalB</w:t>
       </w:r>
-      <w:r>
-        <w:t xml:space="preserve"> = E(inflation</w:t>
+      <w:proofErr w:type="spellEnd"/>
+      <w:r>
+        <w:t xml:space="preserve"> = </w:t>
+      </w:r>
+      <w:proofErr w:type="gramStart"/>
+      <w:r>
+        <w:t>E(</w:t>
+      </w:r>
+      <w:proofErr w:type="spellStart"/>
+      <w:proofErr w:type="gramEnd"/>
+      <w:r>
+        <w:t>inflation</w:t>
       </w:r>
       <w:r>
         <w:rPr>
@@ -11264,8 +11631,13 @@
         </w:rPr>
         <w:t>A</w:t>
       </w:r>
-      <w:r>
-        <w:t>) – E(inflation</w:t>
+      <w:proofErr w:type="spellEnd"/>
+      <w:r>
+        <w:t>) – E(</w:t>
+      </w:r>
+      <w:proofErr w:type="spellStart"/>
+      <w:r>
+        <w:t>inflation</w:t>
       </w:r>
       <w:r>
         <w:rPr>
@@ -11273,6 +11645,7 @@
         </w:rPr>
         <w:t>B</w:t>
       </w:r>
+      <w:proofErr w:type="spellEnd"/>
       <w:r>
         <w:t>)</w:t>
       </w:r>
@@ -11375,7 +11748,11 @@
         <w:t>A/B</w:t>
       </w:r>
       <w:r>
-        <w:t xml:space="preserve"> = Inflation</w:t>
+        <w:t xml:space="preserve"> = </w:t>
+      </w:r>
+      <w:proofErr w:type="spellStart"/>
+      <w:r>
+        <w:t>Inflation</w:t>
       </w:r>
       <w:r>
         <w:rPr>
@@ -11383,8 +11760,13 @@
         </w:rPr>
         <w:t>A</w:t>
       </w:r>
-      <w:r>
-        <w:t xml:space="preserve"> - Inflation</w:t>
+      <w:proofErr w:type="spellEnd"/>
+      <w:r>
+        <w:t xml:space="preserve"> - </w:t>
+      </w:r>
+      <w:proofErr w:type="spellStart"/>
+      <w:r>
+        <w:t>Inflation</w:t>
       </w:r>
       <w:r>
         <w:rPr>
@@ -11392,6 +11774,7 @@
         </w:rPr>
         <w:t>B</w:t>
       </w:r>
+      <w:proofErr w:type="spellEnd"/>
     </w:p>
     <w:p/>
     <w:p>
@@ -11532,7 +11915,21 @@
         <w:rPr>
           <w:rFonts w:hint="eastAsia"/>
         </w:rPr>
-        <w:t>Real Exchange Rate = St[CPI</w:t>
+        <w:t xml:space="preserve">Real Exchange Rate = </w:t>
+      </w:r>
+      <w:proofErr w:type="gramStart"/>
+      <w:r>
+        <w:rPr>
+          <w:rFonts w:hint="eastAsia"/>
+        </w:rPr>
+        <w:t>St[</w:t>
+      </w:r>
+      <w:proofErr w:type="gramEnd"/>
+      <w:r>
+        <w:rPr>
+          <w:rFonts w:hint="eastAsia"/>
+        </w:rPr>
+        <w:t>CPI</w:t>
       </w:r>
       <w:r>
         <w:rPr>
@@ -11564,7 +11961,15 @@
     <w:p/>
     <w:p>
       <w:r>
-        <w:t>If relative PPP holds, %Real(A/B) = 0, called long-term equilibrium real exchange rate.</w:t>
+        <w:t>If relative PPP holds, %</w:t>
+      </w:r>
+      <w:proofErr w:type="gramStart"/>
+      <w:r>
+        <w:t>Real(</w:t>
+      </w:r>
+      <w:proofErr w:type="gramEnd"/>
+      <w:r>
+        <w:t>A/B) = 0, called long-term equilibrium real exchange rate.</w:t>
       </w:r>
     </w:p>
     <w:p>
@@ -11591,11 +11996,19 @@
       </w:r>
     </w:p>
     <w:p>
-      <w:r>
-        <w:rPr>
-          <w:rFonts w:hint="eastAsia"/>
-        </w:rPr>
-        <w:t xml:space="preserve">current </w:t>
+      <w:proofErr w:type="gramStart"/>
+      <w:r>
+        <w:rPr>
+          <w:rFonts w:hint="eastAsia"/>
+        </w:rPr>
+        <w:t>current</w:t>
+      </w:r>
+      <w:proofErr w:type="gramEnd"/>
+      <w:r>
+        <w:rPr>
+          <w:rFonts w:hint="eastAsia"/>
+        </w:rPr>
+        <w:t xml:space="preserve"> </w:t>
       </w:r>
       <w:r>
         <w:t>account + financial account + official reserve account = 0</w:t>
@@ -11736,8 +12149,13 @@
       </w:r>
     </w:p>
     <w:p>
-      <w:r>
-        <w:t>real exchange rate (A/B) = equilibrium real exchange rate (A/B)</w:t>
+      <w:proofErr w:type="gramStart"/>
+      <w:r>
+        <w:t>real</w:t>
+      </w:r>
+      <w:proofErr w:type="gramEnd"/>
+      <w:r>
+        <w:t xml:space="preserve"> exchange rate (A/B) = equilibrium real exchange rate (A/B)</w:t>
       </w:r>
     </w:p>
     <w:p>
@@ -11762,7 +12180,11 @@
         <w:t xml:space="preserve"> </w:t>
       </w:r>
       <w:r>
-        <w:t>+ (real interest rate</w:t>
+        <w:t xml:space="preserve">+ (real interest </w:t>
+      </w:r>
+      <w:proofErr w:type="spellStart"/>
+      <w:r>
+        <w:t>rate</w:t>
       </w:r>
       <w:r>
         <w:rPr>
@@ -11770,8 +12192,13 @@
         </w:rPr>
         <w:t>B</w:t>
       </w:r>
-      <w:r>
-        <w:t xml:space="preserve"> - real interest rate</w:t>
+      <w:proofErr w:type="spellEnd"/>
+      <w:r>
+        <w:t xml:space="preserve"> - real interest </w:t>
+      </w:r>
+      <w:proofErr w:type="spellStart"/>
+      <w:r>
+        <w:t>rate</w:t>
       </w:r>
       <w:r>
         <w:rPr>
@@ -11779,6 +12206,7 @@
         </w:rPr>
         <w:t>A</w:t>
       </w:r>
+      <w:proofErr w:type="spellEnd"/>
       <w:r>
         <w:t>)</w:t>
       </w:r>
@@ -11805,7 +12233,11 @@
         <w:t xml:space="preserve"> </w:t>
       </w:r>
       <w:r>
-        <w:t>- (risk premium</w:t>
+        <w:t xml:space="preserve">- (risk </w:t>
+      </w:r>
+      <w:proofErr w:type="spellStart"/>
+      <w:r>
+        <w:t>premium</w:t>
       </w:r>
       <w:r>
         <w:rPr>
@@ -11813,8 +12245,13 @@
         </w:rPr>
         <w:t>B</w:t>
       </w:r>
-      <w:r>
-        <w:t xml:space="preserve"> – risk premium</w:t>
+      <w:proofErr w:type="spellEnd"/>
+      <w:r>
+        <w:t xml:space="preserve"> – risk </w:t>
+      </w:r>
+      <w:proofErr w:type="spellStart"/>
+      <w:r>
+        <w:t>premium</w:t>
       </w:r>
       <w:r>
         <w:rPr>
@@ -11822,6 +12259,7 @@
         </w:rPr>
         <w:t>A</w:t>
       </w:r>
+      <w:proofErr w:type="spellEnd"/>
       <w:r>
         <w:t>)</w:t>
       </w:r>
@@ -11840,7 +12278,11 @@
     </w:p>
     <w:p>
       <w:r>
-        <w:t>R = r</w:t>
+        <w:t xml:space="preserve">R = </w:t>
+      </w:r>
+      <w:proofErr w:type="spellStart"/>
+      <w:r>
+        <w:t>r</w:t>
       </w:r>
       <w:r>
         <w:rPr>
@@ -11848,8 +12290,17 @@
         </w:rPr>
         <w:t>n</w:t>
       </w:r>
-      <w:r>
-        <w:t xml:space="preserve"> + π + α(π –π*) + β(y-y*)</w:t>
+      <w:proofErr w:type="spellEnd"/>
+      <w:r>
+        <w:t xml:space="preserve"> + π + </w:t>
+      </w:r>
+      <w:proofErr w:type="gramStart"/>
+      <w:r>
+        <w:t>α(</w:t>
+      </w:r>
+      <w:proofErr w:type="gramEnd"/>
+      <w:r>
+        <w:t>π –π*) + β(y-y*)</w:t>
       </w:r>
     </w:p>
     <w:p>
@@ -11862,6 +12313,8 @@
       </w:r>
     </w:p>
     <w:p>
+      <w:proofErr w:type="spellStart"/>
+      <w:proofErr w:type="gramStart"/>
       <w:r>
         <w:t>r</w:t>
       </w:r>
@@ -11871,6 +12324,8 @@
         </w:rPr>
         <w:t>n</w:t>
       </w:r>
+      <w:proofErr w:type="spellEnd"/>
+      <w:proofErr w:type="gramEnd"/>
       <w:r>
         <w:tab/>
         <w:t>= Neutral real policy interest rate</w:t>
@@ -11887,8 +12342,13 @@
       </w:r>
     </w:p>
     <w:p>
-      <w:r>
-        <w:t>π*</w:t>
+      <w:proofErr w:type="gramStart"/>
+      <w:r>
+        <w:t>π</w:t>
+      </w:r>
+      <w:proofErr w:type="gramEnd"/>
+      <w:r>
+        <w:t>*</w:t>
       </w:r>
       <w:r>
         <w:tab/>
@@ -11905,8 +12365,13 @@
       </w:r>
     </w:p>
     <w:p>
-      <w:r>
-        <w:t>y*</w:t>
+      <w:proofErr w:type="gramStart"/>
+      <w:r>
+        <w:t>y</w:t>
+      </w:r>
+      <w:proofErr w:type="gramEnd"/>
+      <w:r>
+        <w:t>*</w:t>
       </w:r>
       <w:r>
         <w:tab/>
@@ -11914,8 +12379,13 @@
       </w:r>
     </w:p>
     <w:p>
-      <w:r>
-        <w:t>α,</w:t>
+      <w:proofErr w:type="gramStart"/>
+      <w:r>
+        <w:t>α</w:t>
+      </w:r>
+      <w:proofErr w:type="gramEnd"/>
+      <w:r>
+        <w:t>,</w:t>
       </w:r>
       <w:r>
         <w:t xml:space="preserve"> </w:t>
@@ -11936,7 +12406,11 @@
         <w:t xml:space="preserve"> </w:t>
       </w:r>
       <w:r>
-        <w:t>π = r</w:t>
+        <w:t xml:space="preserve">π = </w:t>
+      </w:r>
+      <w:proofErr w:type="spellStart"/>
+      <w:r>
+        <w:t>r</w:t>
       </w:r>
       <w:r>
         <w:rPr>
@@ -11944,8 +12418,17 @@
         </w:rPr>
         <w:t>n</w:t>
       </w:r>
-      <w:r>
-        <w:t xml:space="preserve"> + α(π –π*) + β(y-y*)</w:t>
+      <w:proofErr w:type="spellEnd"/>
+      <w:r>
+        <w:t xml:space="preserve"> + </w:t>
+      </w:r>
+      <w:proofErr w:type="gramStart"/>
+      <w:r>
+        <w:t>α(</w:t>
+      </w:r>
+      <w:proofErr w:type="gramEnd"/>
+      <w:r>
+        <w:t>π –π*) + β(y-y*)</w:t>
       </w:r>
     </w:p>
     <w:p>
@@ -11989,7 +12472,15 @@
       </w:r>
       <w:r>
         <w:tab/>
-        <w:t xml:space="preserve">  α[Difference in inflation gap(B-A)] +</w:t>
+        <w:t xml:space="preserve">  </w:t>
+      </w:r>
+      <w:proofErr w:type="gramStart"/>
+      <w:r>
+        <w:t>α[</w:t>
+      </w:r>
+      <w:proofErr w:type="gramEnd"/>
+      <w:r>
+        <w:t>Difference in inflation gap(B-A)] +</w:t>
       </w:r>
     </w:p>
     <w:p>
@@ -12007,7 +12498,15 @@
       </w:r>
       <w:r>
         <w:tab/>
-        <w:t xml:space="preserve">  β[Difference in output gap(B-A)] –</w:t>
+        <w:t xml:space="preserve">  </w:t>
+      </w:r>
+      <w:proofErr w:type="gramStart"/>
+      <w:r>
+        <w:t>β[</w:t>
+      </w:r>
+      <w:proofErr w:type="gramEnd"/>
+      <w:r>
+        <w:t>Difference in output gap(B-A)] –</w:t>
       </w:r>
     </w:p>
     <w:p>
@@ -12025,7 +12524,19 @@
       </w:r>
       <w:r>
         <w:tab/>
-        <w:t xml:space="preserve">  (risk premium</w:t>
+        <w:t xml:space="preserve">  (</w:t>
+      </w:r>
+      <w:proofErr w:type="gramStart"/>
+      <w:r>
+        <w:t>risk</w:t>
+      </w:r>
+      <w:proofErr w:type="gramEnd"/>
+      <w:r>
+        <w:t xml:space="preserve"> </w:t>
+      </w:r>
+      <w:proofErr w:type="spellStart"/>
+      <w:r>
+        <w:t>premium</w:t>
       </w:r>
       <w:r>
         <w:rPr>
@@ -12033,8 +12544,13 @@
         </w:rPr>
         <w:t>B</w:t>
       </w:r>
-      <w:r>
-        <w:t xml:space="preserve"> – risk premium</w:t>
+      <w:proofErr w:type="spellEnd"/>
+      <w:r>
+        <w:t xml:space="preserve"> – risk </w:t>
+      </w:r>
+      <w:proofErr w:type="spellStart"/>
+      <w:r>
+        <w:t>premium</w:t>
       </w:r>
       <w:r>
         <w:rPr>
@@ -12042,6 +12558,7 @@
         </w:rPr>
         <w:t>A</w:t>
       </w:r>
+      <w:proofErr w:type="spellEnd"/>
       <w:r>
         <w:t>)</w:t>
       </w:r>
@@ -12439,8 +12956,13 @@
         </w:numPr>
         <w:ind w:firstLineChars="0"/>
       </w:pPr>
-      <w:r>
-        <w:t>Dornbusch overshooting model.</w:t>
+      <w:proofErr w:type="spellStart"/>
+      <w:r>
+        <w:t>Dornbusch</w:t>
+      </w:r>
+      <w:proofErr w:type="spellEnd"/>
+      <w:r>
+        <w:t xml:space="preserve"> overshooting model.</w:t>
       </w:r>
     </w:p>
     <w:p>
@@ -13063,11 +13585,19 @@
       </w:r>
     </w:p>
     <w:p>
-      <w:r>
-        <w:rPr>
-          <w:rFonts w:hint="eastAsia"/>
-        </w:rPr>
-        <w:t xml:space="preserve">growth </w:t>
+      <w:proofErr w:type="gramStart"/>
+      <w:r>
+        <w:rPr>
+          <w:rFonts w:hint="eastAsia"/>
+        </w:rPr>
+        <w:t>growth</w:t>
+      </w:r>
+      <w:proofErr w:type="gramEnd"/>
+      <w:r>
+        <w:rPr>
+          <w:rFonts w:hint="eastAsia"/>
+        </w:rPr>
+        <w:t xml:space="preserve"> </w:t>
       </w:r>
       <w:r>
         <w:t xml:space="preserve">rate in potential GDP = long-term growth rate of labor force + </w:t>
@@ -13077,8 +13607,13 @@
       <w:pPr>
         <w:ind w:left="2100" w:firstLineChars="250" w:firstLine="525"/>
       </w:pPr>
-      <w:r>
-        <w:t>long-term growth rate in labor productivity</w:t>
+      <w:proofErr w:type="gramStart"/>
+      <w:r>
+        <w:t>long-term</w:t>
+      </w:r>
+      <w:proofErr w:type="gramEnd"/>
+      <w:r>
+        <w:t xml:space="preserve"> growth rate in labor productivity</w:t>
       </w:r>
     </w:p>
     <w:p>
@@ -13335,8 +13870,13 @@
         <w:pStyle w:val="ListParagraph"/>
         <w:ind w:left="420" w:firstLineChars="0" w:firstLine="0"/>
       </w:pPr>
-      <w:r>
-        <w:t>g* = θ / (1 – α)</w:t>
+      <w:proofErr w:type="gramStart"/>
+      <w:r>
+        <w:t>g</w:t>
+      </w:r>
+      <w:proofErr w:type="gramEnd"/>
+      <w:r>
+        <w:t>* = θ / (1 – α)</w:t>
       </w:r>
       <w:r>
         <w:tab/>
@@ -13357,12 +13897,30 @@
         </w:rPr>
         <w:t xml:space="preserve">Assume </w:t>
       </w:r>
-      <w:r>
-        <w:t>Δy/y=Δk/k</w:t>
+      <w:proofErr w:type="spellStart"/>
+      <w:r>
+        <w:t>Δy</w:t>
+      </w:r>
+      <w:proofErr w:type="spellEnd"/>
+      <w:r>
+        <w:t>/y=</w:t>
+      </w:r>
+      <w:proofErr w:type="spellStart"/>
+      <w:r>
+        <w:t>Δk</w:t>
+      </w:r>
+      <w:proofErr w:type="spellEnd"/>
+      <w:r>
+        <w:t>/</w:t>
+      </w:r>
+      <w:proofErr w:type="spellStart"/>
+      <w:r>
+        <w:t>k</w:t>
       </w:r>
       <w:r>
         <w:t>H</w:t>
       </w:r>
+      <w:proofErr w:type="spellEnd"/>
     </w:p>
     <w:p>
       <w:pPr>
@@ -17079,7 +17637,11 @@
         <w:t xml:space="preserve">Periodic pension cost </w:t>
       </w:r>
       <w:r>
-        <w:t>= Current service cost + Interest cost (r * (PBO – asset))</w:t>
+        <w:t>= Current service cost + Interest cost (r * (PBO – asset)</w:t>
+      </w:r>
+      <w:proofErr w:type="gramStart"/>
+      <w:r>
+        <w:t>)</w:t>
       </w:r>
       <w:r>
         <w:rPr>
@@ -17087,6 +17649,7 @@
         </w:rPr>
         <w:t>1</w:t>
       </w:r>
+      <w:proofErr w:type="gramEnd"/>
       <w:r>
         <w:rPr>
           <w:rFonts w:hint="eastAsia"/>
@@ -17937,9 +18500,6 @@
           <w:ilvl w:val="0"/>
           <w:numId w:val="87"/>
         </w:numPr>
-        <w:rPr>
-          <w:rFonts w:hint="eastAsia"/>
-        </w:rPr>
       </w:pPr>
       <w:r>
         <w:rPr>
@@ -17983,6 +18543,7 @@
       </w:r>
     </w:p>
     <w:p>
+      <w:proofErr w:type="spellStart"/>
       <w:r>
         <w:rPr>
           <w:rFonts w:hint="eastAsia"/>
@@ -17996,6 +18557,7 @@
         </w:rPr>
         <w:t>estimate</w:t>
       </w:r>
+      <w:proofErr w:type="spellEnd"/>
       <w:r>
         <w:rPr>
           <w:rFonts w:hint="eastAsia"/>
@@ -18003,21 +18565,36 @@
         <w:t xml:space="preserve"> </w:t>
       </w:r>
       <w:r>
-        <w:t>– Price = (IV</w:t>
+        <w:t>– Price = (</w:t>
+      </w:r>
+      <w:proofErr w:type="spellStart"/>
+      <w:r>
+        <w:t>IV</w:t>
       </w:r>
       <w:r>
         <w:rPr>
           <w:vertAlign w:val="subscript"/>
         </w:rPr>
-        <w:t xml:space="preserve">actual </w:t>
-      </w:r>
-      <w:r>
-        <w:t>– Price) + (IV</w:t>
-      </w:r>
+        <w:t>actual</w:t>
+      </w:r>
+      <w:proofErr w:type="spellEnd"/>
       <w:r>
         <w:rPr>
           <w:vertAlign w:val="subscript"/>
         </w:rPr>
+        <w:t xml:space="preserve"> </w:t>
+      </w:r>
+      <w:r>
+        <w:t>– Price) + (</w:t>
+      </w:r>
+      <w:proofErr w:type="spellStart"/>
+      <w:r>
+        <w:t>IV</w:t>
+      </w:r>
+      <w:r>
+        <w:rPr>
+          <w:vertAlign w:val="subscript"/>
+        </w:rPr>
         <w:t>e</w:t>
       </w:r>
       <w:r>
@@ -18026,8 +18603,13 @@
         </w:rPr>
         <w:t>stimate</w:t>
       </w:r>
-      <w:r>
-        <w:t xml:space="preserve"> – IV</w:t>
+      <w:proofErr w:type="spellEnd"/>
+      <w:r>
+        <w:t xml:space="preserve"> – </w:t>
+      </w:r>
+      <w:proofErr w:type="spellStart"/>
+      <w:r>
+        <w:t>IV</w:t>
       </w:r>
       <w:r>
         <w:rPr>
@@ -18035,6 +18617,7 @@
         </w:rPr>
         <w:t>actual</w:t>
       </w:r>
+      <w:proofErr w:type="spellEnd"/>
       <w:r>
         <w:t>)</w:t>
       </w:r>
@@ -18044,13 +18627,7 @@
         <w:t>The difference between intrinsic value between market price is the source that active investment manager attempt to identify.</w:t>
       </w:r>
     </w:p>
-    <w:p>
-      <w:pPr>
-        <w:rPr>
-          <w:rFonts w:hint="eastAsia"/>
-        </w:rPr>
-      </w:pPr>
-    </w:p>
+    <w:p/>
     <w:p>
       <w:pPr>
         <w:pStyle w:val="Level3"/>
@@ -18090,13 +18667,7 @@
         <w:t>is the value of a stock to a particular buyer, which depends on buyer’s specific needs and expectations.</w:t>
       </w:r>
     </w:p>
-    <w:p>
-      <w:pPr>
-        <w:rPr>
-          <w:rFonts w:hint="eastAsia"/>
-        </w:rPr>
-      </w:pPr>
-    </w:p>
+    <w:p/>
     <w:p>
       <w:pPr>
         <w:pStyle w:val="Level3"/>
@@ -18105,9 +18676,6 @@
           <w:numId w:val="91"/>
         </w:numPr>
         <w:spacing w:after="156"/>
-        <w:rPr>
-          <w:rFonts w:hint="eastAsia"/>
-        </w:rPr>
       </w:pPr>
       <w:r>
         <w:rPr>
@@ -18207,9 +18775,6 @@
           <w:numId w:val="90"/>
         </w:numPr>
         <w:spacing w:after="156"/>
-        <w:rPr>
-          <w:rFonts w:hint="eastAsia"/>
-        </w:rPr>
       </w:pPr>
       <w:r>
         <w:rPr>
@@ -18245,9 +18810,6 @@
       <w:pPr>
         <w:pStyle w:val="Level3"/>
         <w:spacing w:after="156"/>
-        <w:rPr>
-          <w:rFonts w:hint="eastAsia"/>
-        </w:rPr>
       </w:pPr>
       <w:r>
         <w:rPr>
@@ -18257,11 +18819,6 @@
       </w:r>
     </w:p>
     <w:p>
-      <w:pPr>
-        <w:rPr>
-          <w:rFonts w:hint="eastAsia"/>
-        </w:rPr>
-      </w:pPr>
       <w:r>
         <w:rPr>
           <w:rFonts w:hint="eastAsia"/>
@@ -18279,13 +18836,7 @@
         <w:t>Inflation can be derived from YTM of 20-year T-bonds – YTM of 20-year TIPS.</w:t>
       </w:r>
     </w:p>
-    <w:p>
-      <w:pPr>
-        <w:rPr>
-          <w:rFonts w:hint="eastAsia"/>
-        </w:rPr>
-      </w:pPr>
-    </w:p>
+    <w:p/>
     <w:p>
       <w:pPr>
         <w:pStyle w:val="Level3"/>
@@ -18294,9 +18845,6 @@
           <w:numId w:val="93"/>
         </w:numPr>
         <w:spacing w:after="156"/>
-        <w:rPr>
-          <w:rFonts w:hint="eastAsia"/>
-        </w:rPr>
       </w:pPr>
       <w:r>
         <w:rPr>
@@ -18309,11 +18857,6 @@
       </w:r>
     </w:p>
     <w:p>
-      <w:pPr>
-        <w:rPr>
-          <w:rFonts w:hint="eastAsia"/>
-        </w:rPr>
-      </w:pPr>
       <w:r>
         <w:rPr>
           <w:rFonts w:hint="eastAsia"/>
@@ -18738,13 +19281,7 @@
         <w:t>security, which is usually value stock</w:t>
       </w:r>
     </w:p>
-    <w:p>
-      <w:pPr>
-        <w:rPr>
-          <w:rFonts w:hint="eastAsia"/>
-        </w:rPr>
-      </w:pPr>
-    </w:p>
+    <w:p/>
     <w:p>
       <w:r>
         <w:rPr>
@@ -18854,24 +19391,13 @@
           <w:tcPr>
             <w:tcW w:w="2765" w:type="dxa"/>
           </w:tcPr>
-          <w:p>
-            <w:pPr>
-              <w:rPr>
-                <w:rFonts w:hint="eastAsia"/>
-              </w:rPr>
-            </w:pPr>
-          </w:p>
+          <w:p/>
         </w:tc>
         <w:tc>
           <w:tcPr>
             <w:tcW w:w="2765" w:type="dxa"/>
           </w:tcPr>
           <w:p>
-            <w:pPr>
-              <w:rPr>
-                <w:rFonts w:hint="eastAsia"/>
-              </w:rPr>
-            </w:pPr>
             <w:r>
               <w:rPr>
                 <w:rFonts w:hint="eastAsia"/>
@@ -18885,11 +19411,6 @@
             <w:tcW w:w="2766" w:type="dxa"/>
           </w:tcPr>
           <w:p>
-            <w:pPr>
-              <w:rPr>
-                <w:rFonts w:hint="eastAsia"/>
-              </w:rPr>
-            </w:pPr>
             <w:r>
               <w:rPr>
                 <w:rFonts w:hint="eastAsia"/>
@@ -18905,11 +19426,6 @@
             <w:tcW w:w="2765" w:type="dxa"/>
           </w:tcPr>
           <w:p>
-            <w:pPr>
-              <w:rPr>
-                <w:rFonts w:hint="eastAsia"/>
-              </w:rPr>
-            </w:pPr>
             <w:r>
               <w:rPr>
                 <w:rFonts w:hint="eastAsia"/>
@@ -18923,11 +19439,6 @@
             <w:tcW w:w="2765" w:type="dxa"/>
           </w:tcPr>
           <w:p>
-            <w:pPr>
-              <w:rPr>
-                <w:rFonts w:hint="eastAsia"/>
-              </w:rPr>
-            </w:pPr>
             <w:r>
               <w:rPr>
                 <w:rFonts w:hint="eastAsia"/>
@@ -18941,11 +19452,6 @@
             <w:tcW w:w="2766" w:type="dxa"/>
           </w:tcPr>
           <w:p>
-            <w:pPr>
-              <w:rPr>
-                <w:rFonts w:hint="eastAsia"/>
-              </w:rPr>
-            </w:pPr>
             <w:r>
               <w:rPr>
                 <w:rFonts w:hint="eastAsia"/>
@@ -18961,11 +19467,6 @@
             <w:tcW w:w="2765" w:type="dxa"/>
           </w:tcPr>
           <w:p>
-            <w:pPr>
-              <w:rPr>
-                <w:rFonts w:hint="eastAsia"/>
-              </w:rPr>
-            </w:pPr>
             <w:r>
               <w:t>More</w:t>
             </w:r>
@@ -18982,11 +19483,6 @@
             <w:tcW w:w="2765" w:type="dxa"/>
           </w:tcPr>
           <w:p>
-            <w:pPr>
-              <w:rPr>
-                <w:rFonts w:hint="eastAsia"/>
-              </w:rPr>
-            </w:pPr>
             <w:r>
               <w:rPr>
                 <w:rFonts w:hint="eastAsia"/>
@@ -19000,11 +19496,6 @@
             <w:tcW w:w="2766" w:type="dxa"/>
           </w:tcPr>
           <w:p>
-            <w:pPr>
-              <w:rPr>
-                <w:rFonts w:hint="eastAsia"/>
-              </w:rPr>
-            </w:pPr>
             <w:r>
               <w:rPr>
                 <w:rFonts w:hint="eastAsia"/>
@@ -19019,9 +19510,6 @@
     <w:p>
       <w:pPr>
         <w:pStyle w:val="Level2"/>
-        <w:rPr>
-          <w:rFonts w:hint="eastAsia"/>
-        </w:rPr>
       </w:pPr>
       <w:r>
         <w:rPr>
@@ -19034,9 +19522,6 @@
       <w:pPr>
         <w:pStyle w:val="Level3"/>
         <w:spacing w:after="156"/>
-        <w:rPr>
-          <w:rFonts w:hint="eastAsia"/>
-        </w:rPr>
       </w:pPr>
       <w:r>
         <w:rPr>
@@ -19069,9 +19554,6 @@
           <w:numId w:val="97"/>
         </w:numPr>
         <w:spacing w:after="156"/>
-        <w:rPr>
-          <w:rFonts w:hint="eastAsia"/>
-        </w:rPr>
       </w:pPr>
       <w:r>
         <w:rPr>
@@ -19097,27 +19579,448 @@
     <w:p>
       <w:r>
         <w:t>It allows comparisons across firms with different capital structures.</w:t>
+      </w:r>
+    </w:p>
+    <w:p>
+      <w:r>
+        <w:t xml:space="preserve">Return on capital employed is similar to return on invested capital, but uses </w:t>
+      </w:r>
+      <w:r>
+        <w:rPr>
+          <w:b/>
+        </w:rPr>
+        <w:t>pretax</w:t>
+      </w:r>
+      <w:r>
+        <w:t xml:space="preserve"> operating earnings in the numerator.</w:t>
+      </w:r>
+    </w:p>
+    <w:p/>
+    <w:p>
+      <w:pPr>
+        <w:pStyle w:val="Level2"/>
+      </w:pPr>
+      <w:r>
+        <w:rPr>
+          <w:rFonts w:hint="eastAsia"/>
+        </w:rPr>
+        <w:t>D</w:t>
+      </w:r>
+      <w:r>
+        <w:t>iscounted Dividend Valuation</w:t>
+      </w:r>
+    </w:p>
+    <w:p>
+      <w:pPr>
+        <w:pStyle w:val="Level3"/>
+        <w:numPr>
+          <w:ilvl w:val="2"/>
+          <w:numId w:val="98"/>
+        </w:numPr>
+        <w:spacing w:after="156"/>
+        <w:rPr>
+          <w:rFonts w:hint="eastAsia"/>
+        </w:rPr>
+      </w:pPr>
+      <w:r>
+        <w:rPr>
+          <w:rFonts w:hint="eastAsia"/>
+        </w:rPr>
+        <w:t>Calculate and interpret the PV of growth opportunities and the component of the leading PE related to PVGO</w:t>
+      </w:r>
+    </w:p>
+    <w:p>
+      <w:r>
+        <w:t>V</w:t>
+      </w:r>
+      <w:r>
+        <w:rPr>
+          <w:vertAlign w:val="subscript"/>
+        </w:rPr>
+        <w:t>0</w:t>
+      </w:r>
+      <w:r>
+        <w:t xml:space="preserve"> = E</w:t>
+      </w:r>
+      <w:r>
+        <w:rPr>
+          <w:vertAlign w:val="subscript"/>
+        </w:rPr>
+        <w:t>1</w:t>
+      </w:r>
+      <w:r>
+        <w:t>/r + PVGO</w:t>
+      </w:r>
+    </w:p>
+    <w:p/>
+    <w:p>
+      <w:pPr>
+        <w:pStyle w:val="Level3"/>
+        <w:numPr>
+          <w:ilvl w:val="2"/>
+          <w:numId w:val="99"/>
+        </w:numPr>
+        <w:spacing w:after="156"/>
+      </w:pPr>
+      <w:r>
+        <w:rPr>
+          <w:rFonts w:hint="eastAsia"/>
+        </w:rPr>
+        <w:t>Explain the assumptions and justify the selection of the two-stage DDM, the H-model, the three-stage DDM, or spreadsheet modeling to value a company</w:t>
+      </w:r>
+      <w:r>
+        <w:t>’s common shares</w:t>
+      </w:r>
+    </w:p>
+    <w:p>
+      <w:r>
+        <w:t>H-model:</w:t>
+      </w:r>
+    </w:p>
+    <w:p>
+      <m:oMathPara>
+        <m:oMathParaPr>
+          <m:jc m:val="left"/>
+        </m:oMathParaPr>
+        <m:oMath>
+          <m:sSub>
+            <m:sSubPr>
+              <m:ctrlPr>
+                <w:rPr>
+                  <w:rFonts w:ascii="Cambria Math" w:hAnsi="Cambria Math"/>
+                  <w:i/>
+                </w:rPr>
+              </m:ctrlPr>
+            </m:sSubPr>
+            <m:e>
+              <m:r>
+                <w:rPr>
+                  <w:rFonts w:ascii="Cambria Math" w:hAnsi="Cambria Math"/>
+                </w:rPr>
+                <m:t>V</m:t>
+              </m:r>
+            </m:e>
+            <m:sub>
+              <m:r>
+                <w:rPr>
+                  <w:rFonts w:ascii="Cambria Math" w:hAnsi="Cambria Math"/>
+                </w:rPr>
+                <m:t>0</m:t>
+              </m:r>
+            </m:sub>
+          </m:sSub>
+          <m:r>
+            <w:rPr>
+              <w:rFonts w:ascii="Cambria Math" w:hAnsi="Cambria Math"/>
+            </w:rPr>
+            <m:t>=</m:t>
+          </m:r>
+          <m:f>
+            <m:fPr>
+              <m:ctrlPr>
+                <w:rPr>
+                  <w:rFonts w:ascii="Cambria Math" w:hAnsi="Cambria Math"/>
+                  <w:i/>
+                </w:rPr>
+              </m:ctrlPr>
+            </m:fPr>
+            <m:num>
+              <m:sSub>
+                <m:sSubPr>
+                  <m:ctrlPr>
+                    <w:rPr>
+                      <w:rFonts w:ascii="Cambria Math" w:hAnsi="Cambria Math"/>
+                      <w:i/>
+                    </w:rPr>
+                  </m:ctrlPr>
+                </m:sSubPr>
+                <m:e>
+                  <m:r>
+                    <w:rPr>
+                      <w:rFonts w:ascii="Cambria Math" w:hAnsi="Cambria Math"/>
+                    </w:rPr>
+                    <m:t>D</m:t>
+                  </m:r>
+                </m:e>
+                <m:sub>
+                  <m:r>
+                    <w:rPr>
+                      <w:rFonts w:ascii="Cambria Math" w:hAnsi="Cambria Math"/>
+                    </w:rPr>
+                    <m:t>0</m:t>
+                  </m:r>
+                </m:sub>
+              </m:sSub>
+              <m:r>
+                <w:rPr>
+                  <w:rFonts w:ascii="Cambria Math" w:hAnsi="Cambria Math"/>
+                </w:rPr>
+                <m:t>×(1+</m:t>
+              </m:r>
+              <m:sSub>
+                <m:sSubPr>
+                  <m:ctrlPr>
+                    <w:rPr>
+                      <w:rFonts w:ascii="Cambria Math" w:hAnsi="Cambria Math"/>
+                      <w:i/>
+                    </w:rPr>
+                  </m:ctrlPr>
+                </m:sSubPr>
+                <m:e>
+                  <m:r>
+                    <w:rPr>
+                      <w:rFonts w:ascii="Cambria Math" w:hAnsi="Cambria Math"/>
+                    </w:rPr>
+                    <m:t>g</m:t>
+                  </m:r>
+                </m:e>
+                <m:sub>
+                  <m:r>
+                    <w:rPr>
+                      <w:rFonts w:ascii="Cambria Math" w:hAnsi="Cambria Math"/>
+                    </w:rPr>
+                    <m:t>L</m:t>
+                  </m:r>
+                </m:sub>
+              </m:sSub>
+              <m:r>
+                <w:rPr>
+                  <w:rFonts w:ascii="Cambria Math" w:hAnsi="Cambria Math"/>
+                </w:rPr>
+                <m:t>)</m:t>
+              </m:r>
+            </m:num>
+            <m:den>
+              <m:r>
+                <w:rPr>
+                  <w:rFonts w:ascii="Cambria Math" w:hAnsi="Cambria Math"/>
+                </w:rPr>
+                <m:t>r-</m:t>
+              </m:r>
+              <m:sSub>
+                <m:sSubPr>
+                  <m:ctrlPr>
+                    <w:rPr>
+                      <w:rFonts w:ascii="Cambria Math" w:hAnsi="Cambria Math"/>
+                      <w:i/>
+                    </w:rPr>
+                  </m:ctrlPr>
+                </m:sSubPr>
+                <m:e>
+                  <m:r>
+                    <w:rPr>
+                      <w:rFonts w:ascii="Cambria Math" w:hAnsi="Cambria Math"/>
+                    </w:rPr>
+                    <m:t>g</m:t>
+                  </m:r>
+                </m:e>
+                <m:sub>
+                  <m:r>
+                    <w:rPr>
+                      <w:rFonts w:ascii="Cambria Math" w:hAnsi="Cambria Math"/>
+                    </w:rPr>
+                    <m:t>L</m:t>
+                  </m:r>
+                </m:sub>
+              </m:sSub>
+            </m:den>
+          </m:f>
+          <m:r>
+            <w:rPr>
+              <w:rFonts w:ascii="Cambria Math" w:hAnsi="Cambria Math"/>
+            </w:rPr>
+            <m:t>+</m:t>
+          </m:r>
+          <m:f>
+            <m:fPr>
+              <m:ctrlPr>
+                <w:rPr>
+                  <w:rFonts w:ascii="Cambria Math" w:hAnsi="Cambria Math"/>
+                  <w:i/>
+                </w:rPr>
+              </m:ctrlPr>
+            </m:fPr>
+            <m:num>
+              <m:sSub>
+                <m:sSubPr>
+                  <m:ctrlPr>
+                    <w:rPr>
+                      <w:rFonts w:ascii="Cambria Math" w:hAnsi="Cambria Math"/>
+                      <w:i/>
+                    </w:rPr>
+                  </m:ctrlPr>
+                </m:sSubPr>
+                <m:e>
+                  <m:r>
+                    <w:rPr>
+                      <w:rFonts w:ascii="Cambria Math" w:hAnsi="Cambria Math"/>
+                    </w:rPr>
+                    <m:t>D</m:t>
+                  </m:r>
+                </m:e>
+                <m:sub>
+                  <m:r>
+                    <w:rPr>
+                      <w:rFonts w:ascii="Cambria Math" w:hAnsi="Cambria Math"/>
+                    </w:rPr>
+                    <m:t>0</m:t>
+                  </m:r>
+                </m:sub>
+              </m:sSub>
+              <m:r>
+                <w:rPr>
+                  <w:rFonts w:ascii="Cambria Math" w:hAnsi="Cambria Math"/>
+                </w:rPr>
+                <m:t>×H×(</m:t>
+              </m:r>
+              <m:sSub>
+                <m:sSubPr>
+                  <m:ctrlPr>
+                    <w:rPr>
+                      <w:rFonts w:ascii="Cambria Math" w:hAnsi="Cambria Math"/>
+                      <w:i/>
+                    </w:rPr>
+                  </m:ctrlPr>
+                </m:sSubPr>
+                <m:e>
+                  <m:r>
+                    <w:rPr>
+                      <w:rFonts w:ascii="Cambria Math" w:hAnsi="Cambria Math"/>
+                    </w:rPr>
+                    <m:t>g</m:t>
+                  </m:r>
+                </m:e>
+                <m:sub>
+                  <m:r>
+                    <w:rPr>
+                      <w:rFonts w:ascii="Cambria Math" w:hAnsi="Cambria Math"/>
+                    </w:rPr>
+                    <m:t>S</m:t>
+                  </m:r>
+                </m:sub>
+              </m:sSub>
+              <m:r>
+                <w:rPr>
+                  <w:rFonts w:ascii="Cambria Math" w:hAnsi="Cambria Math"/>
+                </w:rPr>
+                <m:t>-</m:t>
+              </m:r>
+              <m:sSub>
+                <m:sSubPr>
+                  <m:ctrlPr>
+                    <w:rPr>
+                      <w:rFonts w:ascii="Cambria Math" w:hAnsi="Cambria Math"/>
+                      <w:i/>
+                    </w:rPr>
+                  </m:ctrlPr>
+                </m:sSubPr>
+                <m:e>
+                  <m:r>
+                    <w:rPr>
+                      <w:rFonts w:ascii="Cambria Math" w:hAnsi="Cambria Math"/>
+                    </w:rPr>
+                    <m:t>g</m:t>
+                  </m:r>
+                </m:e>
+                <m:sub>
+                  <m:r>
+                    <w:rPr>
+                      <w:rFonts w:ascii="Cambria Math" w:hAnsi="Cambria Math"/>
+                    </w:rPr>
+                    <m:t>L</m:t>
+                  </m:r>
+                </m:sub>
+              </m:sSub>
+              <m:r>
+                <w:rPr>
+                  <w:rFonts w:ascii="Cambria Math" w:hAnsi="Cambria Math"/>
+                </w:rPr>
+                <m:t>)</m:t>
+              </m:r>
+            </m:num>
+            <m:den>
+              <m:r>
+                <w:rPr>
+                  <w:rFonts w:ascii="Cambria Math" w:hAnsi="Cambria Math"/>
+                </w:rPr>
+                <m:t>r-</m:t>
+              </m:r>
+              <m:sSub>
+                <m:sSubPr>
+                  <m:ctrlPr>
+                    <w:rPr>
+                      <w:rFonts w:ascii="Cambria Math" w:hAnsi="Cambria Math"/>
+                      <w:i/>
+                    </w:rPr>
+                  </m:ctrlPr>
+                </m:sSubPr>
+                <m:e>
+                  <m:r>
+                    <w:rPr>
+                      <w:rFonts w:ascii="Cambria Math" w:hAnsi="Cambria Math"/>
+                    </w:rPr>
+                    <m:t>g</m:t>
+                  </m:r>
+                </m:e>
+                <m:sub>
+                  <m:r>
+                    <w:rPr>
+                      <w:rFonts w:ascii="Cambria Math" w:hAnsi="Cambria Math"/>
+                    </w:rPr>
+                    <m:t>L</m:t>
+                  </m:r>
+                </m:sub>
+              </m:sSub>
+            </m:den>
+          </m:f>
+        </m:oMath>
+      </m:oMathPara>
+    </w:p>
+    <w:p>
+      <w:pPr>
+        <w:pStyle w:val="Level3"/>
+        <w:numPr>
+          <w:ilvl w:val="2"/>
+          <w:numId w:val="100"/>
+        </w:numPr>
+        <w:spacing w:after="156"/>
+      </w:pPr>
+      <w:r>
+        <w:rPr>
+          <w:rFonts w:hint="eastAsia"/>
+        </w:rPr>
+        <w:lastRenderedPageBreak/>
+        <w:t xml:space="preserve">Calculate and interpret the SGR of a company and demonstrate the use of </w:t>
+      </w:r>
+      <w:r>
+        <w:t>DuPont</w:t>
       </w:r>
       <w:bookmarkStart w:id="0" w:name="_GoBack"/>
       <w:bookmarkEnd w:id="0"/>
-    </w:p>
-    <w:p>
-      <w:pPr>
-        <w:rPr>
-          <w:rFonts w:hint="eastAsia"/>
-        </w:rPr>
-      </w:pPr>
-      <w:r>
-        <w:t xml:space="preserve">Return on capital employed is similar to return on invested capital, but uses </w:t>
-      </w:r>
-      <w:r>
-        <w:rPr>
-          <w:b/>
-        </w:rPr>
-        <w:t>pretax</w:t>
-      </w:r>
-      <w:r>
-        <w:t xml:space="preserve"> operating earnings in the numerator.</w:t>
+      <w:r>
+        <w:rPr>
+          <w:rFonts w:hint="eastAsia"/>
+        </w:rPr>
+        <w:t xml:space="preserve"> analysis to estimate a company</w:t>
+      </w:r>
+      <w:r>
+        <w:t>’s sustainable growth rate.</w:t>
+      </w:r>
+    </w:p>
+    <w:p>
+      <w:pPr>
+        <w:rPr>
+          <w:rFonts w:hint="eastAsia"/>
+        </w:rPr>
+      </w:pPr>
+      <w:r>
+        <w:t xml:space="preserve">When calculating ROE, use accounting data at beginning of </w:t>
+      </w:r>
+      <w:r>
+        <w:t xml:space="preserve">a </w:t>
+      </w:r>
+      <w:r>
+        <w:t>year.</w:t>
       </w:r>
     </w:p>
     <w:p>
@@ -20509,8 +21412,13 @@
         <w:t xml:space="preserve"> = </w:t>
       </w:r>
       <w:r>
-        <w:t>the return to asset i</w:t>
-      </w:r>
+        <w:t xml:space="preserve">the return to asset </w:t>
+      </w:r>
+      <w:proofErr w:type="spellStart"/>
+      <w:r>
+        <w:t>i</w:t>
+      </w:r>
+      <w:proofErr w:type="spellEnd"/>
     </w:p>
     <w:p>
       <m:oMath>
@@ -20548,8 +21456,13 @@
         <w:t xml:space="preserve"> = </w:t>
       </w:r>
       <w:r>
-        <w:t>the expected return of asset i</w:t>
-      </w:r>
+        <w:t xml:space="preserve">the expected return of asset </w:t>
+      </w:r>
+      <w:proofErr w:type="spellStart"/>
+      <w:r>
+        <w:t>i</w:t>
+      </w:r>
+      <w:proofErr w:type="spellEnd"/>
     </w:p>
     <w:p>
       <w:pPr>
@@ -20589,7 +21502,21 @@
         <w:rPr>
           <w:lang w:val="en"/>
         </w:rPr>
-        <w:t xml:space="preserve"> = the sensitivity of the return on asset i to the return to factor k, k = 1, 2, ..., K</w:t>
+        <w:t xml:space="preserve"> = the sensitivity of the return on asset i to the return to factor k, k = 1, 2</w:t>
+      </w:r>
+      <w:proofErr w:type="gramStart"/>
+      <w:r>
+        <w:rPr>
+          <w:lang w:val="en"/>
+        </w:rPr>
+        <w:t>, ...,</w:t>
+      </w:r>
+      <w:proofErr w:type="gramEnd"/>
+      <w:r>
+        <w:rPr>
+          <w:lang w:val="en"/>
+        </w:rPr>
+        <w:t xml:space="preserve"> K</w:t>
       </w:r>
     </w:p>
     <w:p>
@@ -23324,8 +24251,14 @@
         </w:rPr>
         <w:t xml:space="preserve">Given an actively management portfolio with information ratio IR and active risk of </w:t>
       </w:r>
-      <w:r>
-        <w:t>STD(R</w:t>
+      <w:proofErr w:type="gramStart"/>
+      <w:r>
+        <w:t>STD(</w:t>
+      </w:r>
+      <w:proofErr w:type="spellStart"/>
+      <w:proofErr w:type="gramEnd"/>
+      <w:r>
+        <w:t>R</w:t>
       </w:r>
       <w:r>
         <w:rPr>
@@ -23333,6 +24266,7 @@
         </w:rPr>
         <w:t>Aorignal</w:t>
       </w:r>
+      <w:proofErr w:type="spellEnd"/>
       <w:r>
         <w:t>),</w:t>
       </w:r>
@@ -23482,11 +24416,20 @@
           <w:b/>
         </w:rPr>
       </w:pPr>
+      <w:proofErr w:type="gramStart"/>
       <w:r>
         <w:rPr>
           <w:b/>
         </w:rPr>
-        <w:t>STD(R</w:t>
+        <w:t>STD(</w:t>
+      </w:r>
+      <w:proofErr w:type="spellStart"/>
+      <w:proofErr w:type="gramEnd"/>
+      <w:r>
+        <w:rPr>
+          <w:b/>
+        </w:rPr>
+        <w:t>R</w:t>
       </w:r>
       <w:r>
         <w:rPr>
@@ -23495,6 +24438,7 @@
         </w:rPr>
         <w:t>Aoptimal</w:t>
       </w:r>
+      <w:proofErr w:type="spellEnd"/>
       <w:r>
         <w:rPr>
           <w:b/>
@@ -23925,7 +24869,21 @@
         <w:rPr>
           <w:rFonts w:hint="eastAsia"/>
         </w:rPr>
-        <w:t xml:space="preserve"> can be </w:t>
+        <w:t xml:space="preserve"> </w:t>
+      </w:r>
+      <w:proofErr w:type="gramStart"/>
+      <w:r>
+        <w:rPr>
+          <w:rFonts w:hint="eastAsia"/>
+        </w:rPr>
+        <w:t>can</w:t>
+      </w:r>
+      <w:proofErr w:type="gramEnd"/>
+      <w:r>
+        <w:rPr>
+          <w:rFonts w:hint="eastAsia"/>
+        </w:rPr>
+        <w:t xml:space="preserve"> be </w:t>
       </w:r>
       <w:r>
         <w:t xml:space="preserve">thought of as the security’s expected active return, </w:t>
@@ -24439,7 +25397,21 @@
         <w:rPr>
           <w:rFonts w:hint="eastAsia"/>
         </w:rPr>
-        <w:t xml:space="preserve"> can be scaled to</w:t>
+        <w:t xml:space="preserve"> </w:t>
+      </w:r>
+      <w:proofErr w:type="gramStart"/>
+      <w:r>
+        <w:rPr>
+          <w:rFonts w:hint="eastAsia"/>
+        </w:rPr>
+        <w:t>can</w:t>
+      </w:r>
+      <w:proofErr w:type="gramEnd"/>
+      <w:r>
+        <w:rPr>
+          <w:rFonts w:hint="eastAsia"/>
+        </w:rPr>
+        <w:t xml:space="preserve"> be scaled to</w:t>
       </w:r>
       <w:r>
         <w:t>:</w:t>
@@ -25166,6 +26138,7 @@
         </w:rPr>
         <w:t>Δ</w:t>
       </w:r>
+      <w:proofErr w:type="spellStart"/>
       <w:r>
         <w:t>w</w:t>
       </w:r>
@@ -25175,6 +26148,7 @@
         </w:rPr>
         <w:t>i</w:t>
       </w:r>
+      <w:proofErr w:type="spellEnd"/>
       <w:r>
         <w:t xml:space="preserve"> (without *) represent the actual active weights for a constrained portfolio.</w:t>
       </w:r>
@@ -25658,11 +26632,20 @@
           <w:b/>
         </w:rPr>
       </w:pPr>
+      <w:proofErr w:type="gramStart"/>
       <w:r>
         <w:rPr>
           <w:b/>
         </w:rPr>
-        <w:t>STD(R</w:t>
+        <w:t>STD(</w:t>
+      </w:r>
+      <w:proofErr w:type="spellStart"/>
+      <w:proofErr w:type="gramEnd"/>
+      <w:r>
+        <w:rPr>
+          <w:b/>
+        </w:rPr>
+        <w:t>R</w:t>
       </w:r>
       <w:r>
         <w:rPr>
@@ -25671,6 +26654,7 @@
         </w:rPr>
         <w:t>Aoptimal</w:t>
       </w:r>
+      <w:proofErr w:type="spellEnd"/>
       <w:r>
         <w:rPr>
           <w:b/>
@@ -26485,7 +27469,11 @@
         <w:ind w:firstLine="420"/>
       </w:pPr>
       <w:r>
-        <w:t>Price of an investment = E</w:t>
+        <w:t xml:space="preserve">Price of an investment = </w:t>
+      </w:r>
+      <w:proofErr w:type="gramStart"/>
+      <w:r>
+        <w:t>E</w:t>
       </w:r>
       <w:r>
         <w:rPr>
@@ -26494,7 +27482,12 @@
         <w:t>t</w:t>
       </w:r>
       <w:r>
-        <w:t>[m˜</w:t>
+        <w:t>[</w:t>
+      </w:r>
+      <w:proofErr w:type="spellStart"/>
+      <w:proofErr w:type="gramEnd"/>
+      <w:r>
+        <w:t>m˜</w:t>
       </w:r>
       <w:r>
         <w:rPr>
@@ -26502,6 +27495,7 @@
         </w:rPr>
         <w:t>t,s</w:t>
       </w:r>
+      <w:proofErr w:type="spellEnd"/>
       <w:r>
         <w:t>]</w:t>
       </w:r>
@@ -26563,6 +27557,7 @@
           <w:lang w:val="en"/>
         </w:rPr>
       </w:pPr>
+      <w:proofErr w:type="spellStart"/>
       <w:r>
         <w:rPr>
           <w:rFonts w:ascii="STIXGeneral" w:eastAsia="STIXGeneral" w:hAnsi="STIXGeneral" w:cs="STIXGeneral" w:hint="eastAsia"/>
@@ -26613,6 +27608,7 @@
         </w:rPr>
         <w:t>s</w:t>
       </w:r>
+      <w:proofErr w:type="spellEnd"/>
       <w:r>
         <w:rPr>
           <w:rFonts w:ascii="STIXGeneral" w:eastAsia="STIXGeneral" w:hAnsi="STIXGeneral" w:cs="STIXGeneral" w:hint="eastAsia"/>
@@ -26823,7 +27819,19 @@
           <w:szCs w:val="25"/>
           <w:lang w:val="en"/>
         </w:rPr>
-        <w:t>+cov</w:t>
+        <w:t>+</w:t>
+      </w:r>
+      <w:proofErr w:type="spellStart"/>
+      <w:r>
+        <w:rPr>
+          <w:rFonts w:ascii="STIXGeneral" w:eastAsia="STIXGeneral" w:hAnsi="STIXGeneral" w:cs="STIXGeneral" w:hint="eastAsia"/>
+          <w:color w:val="000000"/>
+          <w:kern w:val="0"/>
+          <w:sz w:val="25"/>
+          <w:szCs w:val="25"/>
+          <w:lang w:val="en"/>
+        </w:rPr>
+        <w:t>cov</w:t>
       </w:r>
       <w:r>
         <w:rPr>
@@ -26838,6 +27846,7 @@
         </w:rPr>
         <w:t>t</w:t>
       </w:r>
+      <w:proofErr w:type="spellEnd"/>
       <w:r>
         <w:rPr>
           <w:rFonts w:ascii="STIXSizeTwoSym" w:eastAsia="STIXSizeTwoSym" w:hAnsi="STIXSizeTwoSym" w:cs="宋体" w:hint="eastAsia"/>
@@ -28162,7 +29171,7 @@
   <w:abstractNum w:abstractNumId="10" w15:restartNumberingAfterBreak="0">
     <w:nsid w:val="0E784807"/>
     <w:multiLevelType w:val="multilevel"/>
-    <w:tmpl w:val="57C2450C"/>
+    <w:tmpl w:val="5A747DB2"/>
     <w:lvl w:ilvl="0">
       <w:start w:val="2"/>
       <w:numFmt w:val="upperRoman"/>
@@ -34781,6 +35790,96 @@
       <w:startOverride w:val="1"/>
     </w:lvlOverride>
   </w:num>
+  <w:num w:numId="98">
+    <w:abstractNumId w:val="10"/>
+    <w:lvlOverride w:ilvl="0">
+      <w:startOverride w:val="7"/>
+    </w:lvlOverride>
+    <w:lvlOverride w:ilvl="1">
+      <w:startOverride w:val="34"/>
+    </w:lvlOverride>
+    <w:lvlOverride w:ilvl="2">
+      <w:startOverride w:val="5"/>
+    </w:lvlOverride>
+    <w:lvlOverride w:ilvl="3">
+      <w:startOverride w:val="1"/>
+    </w:lvlOverride>
+    <w:lvlOverride w:ilvl="4">
+      <w:startOverride w:val="1"/>
+    </w:lvlOverride>
+    <w:lvlOverride w:ilvl="5">
+      <w:startOverride w:val="1"/>
+    </w:lvlOverride>
+    <w:lvlOverride w:ilvl="6">
+      <w:startOverride w:val="1"/>
+    </w:lvlOverride>
+    <w:lvlOverride w:ilvl="7">
+      <w:startOverride w:val="1"/>
+    </w:lvlOverride>
+    <w:lvlOverride w:ilvl="8">
+      <w:startOverride w:val="1"/>
+    </w:lvlOverride>
+  </w:num>
+  <w:num w:numId="99">
+    <w:abstractNumId w:val="10"/>
+    <w:lvlOverride w:ilvl="0">
+      <w:startOverride w:val="7"/>
+    </w:lvlOverride>
+    <w:lvlOverride w:ilvl="1">
+      <w:startOverride w:val="34"/>
+    </w:lvlOverride>
+    <w:lvlOverride w:ilvl="2">
+      <w:startOverride w:val="9"/>
+    </w:lvlOverride>
+    <w:lvlOverride w:ilvl="3">
+      <w:startOverride w:val="1"/>
+    </w:lvlOverride>
+    <w:lvlOverride w:ilvl="4">
+      <w:startOverride w:val="1"/>
+    </w:lvlOverride>
+    <w:lvlOverride w:ilvl="5">
+      <w:startOverride w:val="1"/>
+    </w:lvlOverride>
+    <w:lvlOverride w:ilvl="6">
+      <w:startOverride w:val="1"/>
+    </w:lvlOverride>
+    <w:lvlOverride w:ilvl="7">
+      <w:startOverride w:val="1"/>
+    </w:lvlOverride>
+    <w:lvlOverride w:ilvl="8">
+      <w:startOverride w:val="1"/>
+    </w:lvlOverride>
+  </w:num>
+  <w:num w:numId="100">
+    <w:abstractNumId w:val="10"/>
+    <w:lvlOverride w:ilvl="0">
+      <w:startOverride w:val="7"/>
+    </w:lvlOverride>
+    <w:lvlOverride w:ilvl="1">
+      <w:startOverride w:val="34"/>
+    </w:lvlOverride>
+    <w:lvlOverride w:ilvl="2">
+      <w:startOverride w:val="15"/>
+    </w:lvlOverride>
+    <w:lvlOverride w:ilvl="3">
+      <w:startOverride w:val="1"/>
+    </w:lvlOverride>
+    <w:lvlOverride w:ilvl="4">
+      <w:startOverride w:val="1"/>
+    </w:lvlOverride>
+    <w:lvlOverride w:ilvl="5">
+      <w:startOverride w:val="1"/>
+    </w:lvlOverride>
+    <w:lvlOverride w:ilvl="6">
+      <w:startOverride w:val="1"/>
+    </w:lvlOverride>
+    <w:lvlOverride w:ilvl="7">
+      <w:startOverride w:val="1"/>
+    </w:lvlOverride>
+    <w:lvlOverride w:ilvl="8">
+      <w:startOverride w:val="1"/>
+    </w:lvlOverride>
+  </w:num>
   <w:numIdMacAtCleanup w:val="97"/>
 </w:numbering>
 </file>
@@ -35745,7 +36844,7 @@
 </file>
 
 <file path=customXml/itemProps1.xml><?xml version="1.0" encoding="utf-8"?>
-<ds:datastoreItem xmlns:ds="http://schemas.openxmlformats.org/officeDocument/2006/customXml" ds:itemID="{86E5EDD7-FD0D-4BBD-844A-832083CE6C77}">
+<ds:datastoreItem xmlns:ds="http://schemas.openxmlformats.org/officeDocument/2006/customXml" ds:itemID="{839DBE39-7053-4DD6-B97D-FD49F83AF912}">
   <ds:schemaRefs>
     <ds:schemaRef ds:uri="http://schemas.openxmlformats.org/officeDocument/2006/bibliography"/>
   </ds:schemaRefs>

</xml_diff>

<commit_message>
Added section Free Cash Flow Valuation.
</commit_message>
<xml_diff>
--- a/LOS2.docx
+++ b/LOS2.docx
@@ -51,21 +51,12 @@
           <w:szCs w:val="32"/>
         </w:rPr>
       </w:pPr>
-      <w:proofErr w:type="spellStart"/>
       <w:r>
         <w:rPr>
           <w:sz w:val="32"/>
           <w:szCs w:val="32"/>
         </w:rPr>
-        <w:t>CovXY</w:t>
-      </w:r>
-      <w:proofErr w:type="spellEnd"/>
-      <w:r>
-        <w:rPr>
-          <w:sz w:val="32"/>
-          <w:szCs w:val="32"/>
-        </w:rPr>
-        <w:t xml:space="preserve"> = </w:t>
+        <w:t xml:space="preserve">CovXY = </w:t>
       </w:r>
       <m:oMath>
         <m:f>
@@ -292,54 +283,14 @@
       </w:r>
     </w:p>
     <w:p>
-      <w:proofErr w:type="spellStart"/>
-      <w:proofErr w:type="gramStart"/>
-      <w:r>
-        <w:rPr>
-          <w:rFonts w:hint="eastAsia"/>
-        </w:rPr>
-        <w:t>rXY</w:t>
-      </w:r>
-      <w:proofErr w:type="spellEnd"/>
-      <w:proofErr w:type="gramEnd"/>
-      <w:r>
-        <w:rPr>
-          <w:rFonts w:hint="eastAsia"/>
-        </w:rPr>
-        <w:t xml:space="preserve"> = </w:t>
-      </w:r>
-      <w:proofErr w:type="spellStart"/>
-      <w:r>
-        <w:rPr>
-          <w:rFonts w:hint="eastAsia"/>
-        </w:rPr>
-        <w:t>CovXY</w:t>
-      </w:r>
-      <w:proofErr w:type="spellEnd"/>
-      <w:r>
-        <w:rPr>
-          <w:rFonts w:hint="eastAsia"/>
-        </w:rPr>
-        <w:t xml:space="preserve"> / </w:t>
-      </w:r>
-      <w:r>
-        <w:t>(</w:t>
-      </w:r>
-      <w:proofErr w:type="spellStart"/>
-      <w:r>
-        <w:t>Sx</w:t>
-      </w:r>
-      <w:proofErr w:type="spellEnd"/>
-      <w:r>
-        <w:t xml:space="preserve"> * </w:t>
-      </w:r>
-      <w:proofErr w:type="spellStart"/>
-      <w:r>
-        <w:t>Sy</w:t>
-      </w:r>
-      <w:proofErr w:type="spellEnd"/>
-      <w:r>
-        <w:t>)</w:t>
+      <w:r>
+        <w:rPr>
+          <w:rFonts w:hint="eastAsia"/>
+        </w:rPr>
+        <w:t xml:space="preserve">rXY = CovXY / </w:t>
+      </w:r>
+      <w:r>
+        <w:t>(Sx * Sy)</w:t>
       </w:r>
     </w:p>
     <w:p/>
@@ -457,15 +408,7 @@
     </w:p>
     <w:p>
       <w:r>
-        <w:t xml:space="preserve">We want to test whether the correlation between the </w:t>
-      </w:r>
-      <w:proofErr w:type="gramStart"/>
-      <w:r>
-        <w:t>population</w:t>
-      </w:r>
-      <w:proofErr w:type="gramEnd"/>
-      <w:r>
-        <w:t xml:space="preserve"> of 2 variables is equal to 0.</w:t>
+        <w:t>We want to test whether the correlation between the population of 2 variables is equal to 0.</w:t>
       </w:r>
     </w:p>
     <w:p>
@@ -486,15 +429,7 @@
     </w:p>
     <w:p>
       <w:r>
-        <w:t xml:space="preserve">t – </w:t>
-      </w:r>
-      <w:proofErr w:type="gramStart"/>
-      <w:r>
-        <w:t>statistic</w:t>
-      </w:r>
-      <w:proofErr w:type="gramEnd"/>
-      <w:r>
-        <w:t xml:space="preserve"> = </w:t>
+        <w:t xml:space="preserve">t – statistic = </w:t>
       </w:r>
       <m:oMath>
         <m:f>
@@ -607,13 +542,8 @@
         </w:rPr>
         <w:t xml:space="preserve">, degrees of freedom: n-2. </w:t>
       </w:r>
-      <w:proofErr w:type="gramStart"/>
-      <w:r>
-        <w:t>r</w:t>
-      </w:r>
-      <w:proofErr w:type="gramEnd"/>
-      <w:r>
-        <w:t xml:space="preserve"> is the sample correlation coefficient.</w:t>
+      <w:r>
+        <w:t>r is the sample correlation coefficient.</w:t>
       </w:r>
     </w:p>
     <w:p/>
@@ -660,13 +590,8 @@
     </w:p>
     <w:p>
       <w:r>
-        <w:t xml:space="preserve">Yi = b0 + b1Xi + </w:t>
-      </w:r>
-      <w:proofErr w:type="spellStart"/>
-      <w:r>
-        <w:t>εi</w:t>
-      </w:r>
-      <w:proofErr w:type="spellEnd"/>
+        <w:t>Yi = b0 + b1Xi + εi</w:t>
+      </w:r>
     </w:p>
     <w:p>
       <w:r>
@@ -685,23 +610,8 @@
       </w:r>
     </w:p>
     <w:p>
-      <w:proofErr w:type="spellStart"/>
-      <w:proofErr w:type="gramStart"/>
-      <w:r>
-        <w:t>εi</w:t>
-      </w:r>
-      <w:proofErr w:type="spellEnd"/>
-      <w:proofErr w:type="gramEnd"/>
-      <w:r>
-        <w:t xml:space="preserve"> = residual/disturbance term/error term for the </w:t>
-      </w:r>
-      <w:proofErr w:type="spellStart"/>
-      <w:r>
-        <w:t>ith</w:t>
-      </w:r>
-      <w:proofErr w:type="spellEnd"/>
-      <w:r>
-        <w:t xml:space="preserve"> observation</w:t>
+      <w:r>
+        <w:t>εi = residual/disturbance term/error term for the ith observation</w:t>
       </w:r>
       <w:r>
         <w:t>, represents the portion of the dependent variable that cannot be explained by the independent variable.</w:t>
@@ -884,13 +794,8 @@
         <w:t>b1 = estimated slope coefficient</w:t>
       </w:r>
       <w:r>
-        <w:t xml:space="preserve"> = </w:t>
-      </w:r>
-      <w:proofErr w:type="spellStart"/>
-      <w:r>
-        <w:t>Cov</w:t>
-      </w:r>
-      <w:proofErr w:type="spellEnd"/>
+        <w:t xml:space="preserve"> = Cov</w:t>
+      </w:r>
       <w:r>
         <w:t xml:space="preserve"> (</w:t>
       </w:r>
@@ -1270,21 +1175,11 @@
         <w:pStyle w:val="ListParagraph"/>
         <w:ind w:left="420" w:firstLineChars="0" w:firstLine="0"/>
       </w:pPr>
-      <w:proofErr w:type="spellStart"/>
-      <w:proofErr w:type="gramStart"/>
-      <w:r>
-        <w:rPr>
-          <w:rFonts w:hint="eastAsia"/>
-        </w:rPr>
-        <w:t>tc</w:t>
-      </w:r>
-      <w:proofErr w:type="spellEnd"/>
-      <w:proofErr w:type="gramEnd"/>
-      <w:r>
-        <w:rPr>
-          <w:rFonts w:hint="eastAsia"/>
-        </w:rPr>
-        <w:t xml:space="preserve"> </w:t>
+      <w:r>
+        <w:rPr>
+          <w:rFonts w:hint="eastAsia"/>
+        </w:rPr>
+        <w:t xml:space="preserve">tc </w:t>
       </w:r>
       <w:r>
         <w:t>is the critical two-tailed t-value for the selected confidence level with degree of freedom, n-2.</w:t>
@@ -1568,19 +1463,11 @@
       </m:oMathPara>
     </w:p>
     <w:p>
-      <w:proofErr w:type="gramStart"/>
-      <w:r>
-        <w:rPr>
-          <w:rFonts w:hint="eastAsia"/>
-        </w:rPr>
-        <w:t>with</w:t>
-      </w:r>
-      <w:proofErr w:type="gramEnd"/>
-      <w:r>
-        <w:rPr>
-          <w:rFonts w:hint="eastAsia"/>
-        </w:rPr>
-        <w:t xml:space="preserve"> </w:t>
+      <w:r>
+        <w:rPr>
+          <w:rFonts w:hint="eastAsia"/>
+        </w:rPr>
+        <w:t xml:space="preserve">with </w:t>
       </w:r>
       <w:r>
         <w:t>degree of freedom n-2.</w:t>
@@ -1751,21 +1638,11 @@
       </m:oMathPara>
     </w:p>
     <w:p>
-      <w:proofErr w:type="spellStart"/>
-      <w:proofErr w:type="gramStart"/>
-      <w:r>
-        <w:rPr>
-          <w:rFonts w:hint="eastAsia"/>
-        </w:rPr>
-        <w:t>tc</w:t>
-      </w:r>
-      <w:proofErr w:type="spellEnd"/>
-      <w:proofErr w:type="gramEnd"/>
-      <w:r>
-        <w:rPr>
-          <w:rFonts w:hint="eastAsia"/>
-        </w:rPr>
-        <w:t xml:space="preserve"> </w:t>
+      <w:r>
+        <w:rPr>
+          <w:rFonts w:hint="eastAsia"/>
+        </w:rPr>
+        <w:t xml:space="preserve">tc </w:t>
       </w:r>
       <w:r>
         <w:t>= two-tailed critical t-value at the desired level of significance with d</w:t>
@@ -1784,13 +1661,8 @@
       </w:r>
     </w:p>
     <w:p>
-      <w:proofErr w:type="gramStart"/>
-      <w:r>
-        <w:t>sf</w:t>
-      </w:r>
-      <w:proofErr w:type="gramEnd"/>
-      <w:r>
-        <w:t xml:space="preserve"> = standard error of the forecast (will be provided)</w:t>
+      <w:r>
+        <w:t>sf = standard error of the forecast (will be provided)</w:t>
       </w:r>
     </w:p>
     <w:p/>
@@ -2774,19 +2646,11 @@
       </w:r>
     </w:p>
     <w:p>
-      <w:proofErr w:type="gramStart"/>
-      <w:r>
-        <w:rPr>
-          <w:rFonts w:hint="eastAsia"/>
-        </w:rPr>
-        <w:t>with</w:t>
-      </w:r>
-      <w:proofErr w:type="gramEnd"/>
-      <w:r>
-        <w:rPr>
-          <w:rFonts w:hint="eastAsia"/>
-        </w:rPr>
-        <w:t xml:space="preserve"> n-k-1 degrees of freedom</w:t>
+      <w:r>
+        <w:rPr>
+          <w:rFonts w:hint="eastAsia"/>
+        </w:rPr>
+        <w:t>with n-k-1 degrees of freedom</w:t>
       </w:r>
       <w:r>
         <w:t xml:space="preserve"> (k is the number of independent variables)</w:t>
@@ -3455,12 +3319,7 @@
         <w:tab/>
       </w:r>
       <w:r>
-        <w:t xml:space="preserve">Ha: at least one </w:t>
-      </w:r>
-      <w:proofErr w:type="spellStart"/>
-      <w:proofErr w:type="gramStart"/>
-      <w:r>
-        <w:t>b</w:t>
+        <w:t>Ha: at least one b</w:t>
       </w:r>
       <w:r>
         <w:rPr>
@@ -3468,13 +3327,8 @@
         </w:rPr>
         <w:t>j</w:t>
       </w:r>
-      <w:proofErr w:type="spellEnd"/>
-      <w:r>
-        <w:t xml:space="preserve"> !</w:t>
-      </w:r>
-      <w:proofErr w:type="gramEnd"/>
-      <w:r>
-        <w:t>= 0</w:t>
+      <w:r>
+        <w:t xml:space="preserve"> != 0</w:t>
       </w:r>
     </w:p>
     <w:p>
@@ -3518,13 +3372,8 @@
       </w:r>
     </w:p>
     <w:p>
-      <w:proofErr w:type="gramStart"/>
-      <w:r>
-        <w:t>with</w:t>
-      </w:r>
-      <w:proofErr w:type="gramEnd"/>
-      <w:r>
-        <w:t xml:space="preserve"> degrees of freedom of k and n-k-1.</w:t>
+      <w:r>
+        <w:t>with degrees of freedom of k and n-k-1.</w:t>
       </w:r>
     </w:p>
     <w:p/>
@@ -4056,15 +3905,7 @@
         <w:t>eteroskedasticity</w:t>
       </w:r>
       <w:r>
-        <w:t xml:space="preserve">: examining scatter plot of the residuals and using the </w:t>
-      </w:r>
-      <w:proofErr w:type="spellStart"/>
-      <w:r>
-        <w:t>Breusch</w:t>
-      </w:r>
-      <w:proofErr w:type="spellEnd"/>
-      <w:r>
-        <w:t>-Pagan chi-square test.</w:t>
+        <w:t>: examining scatter plot of the residuals and using the Breusch-Pagan chi-square test.</w:t>
       </w:r>
     </w:p>
     <w:p>
@@ -4126,21 +3967,7 @@
         <w:rPr>
           <w:rFonts w:hint="eastAsia"/>
         </w:rPr>
-        <w:t xml:space="preserve">The more common way to detect conditional heteroskedasticity is the </w:t>
-      </w:r>
-      <w:proofErr w:type="spellStart"/>
-      <w:r>
-        <w:rPr>
-          <w:rFonts w:hint="eastAsia"/>
-        </w:rPr>
-        <w:t>Breusch</w:t>
-      </w:r>
-      <w:proofErr w:type="spellEnd"/>
-      <w:r>
-        <w:rPr>
-          <w:rFonts w:hint="eastAsia"/>
-        </w:rPr>
-        <w:t>-Pagan test.</w:t>
+        <w:t>The more common way to detect conditional heteroskedasticity is the Breusch-Pagan test.</w:t>
       </w:r>
     </w:p>
     <w:p>
@@ -7310,31 +7137,7 @@
     </w:p>
     <w:p>
       <w:r>
-        <w:t xml:space="preserve">For an </w:t>
-      </w:r>
-      <w:proofErr w:type="gramStart"/>
-      <w:r>
-        <w:t>AR(</w:t>
-      </w:r>
-      <w:proofErr w:type="gramEnd"/>
-      <w:r>
-        <w:t xml:space="preserve">1) model, </w:t>
-      </w:r>
-      <w:proofErr w:type="spellStart"/>
-      <w:r>
-        <w:t>xt</w:t>
-      </w:r>
-      <w:proofErr w:type="spellEnd"/>
-      <w:r>
-        <w:t xml:space="preserve"> = b0 + b1xt =&gt; </w:t>
-      </w:r>
-      <w:proofErr w:type="spellStart"/>
-      <w:r>
-        <w:t>xt</w:t>
-      </w:r>
-      <w:proofErr w:type="spellEnd"/>
-      <w:r>
-        <w:t xml:space="preserve"> = b0/(1-b1)</w:t>
+        <w:t>For an AR(1) model, xt = b0 + b1xt =&gt; xt = b0/(1-b1)</w:t>
       </w:r>
     </w:p>
     <w:p/>
@@ -7345,15 +7148,7 @@
     </w:p>
     <w:p>
       <w:r>
-        <w:t xml:space="preserve">An </w:t>
-      </w:r>
-      <w:proofErr w:type="gramStart"/>
-      <w:r>
-        <w:t>AR(</w:t>
-      </w:r>
-      <w:proofErr w:type="gramEnd"/>
-      <w:r>
-        <w:t>1) model will have a finite mean-reverting level when |b1| &lt; 1.</w:t>
+        <w:t>An AR(1) model will have a finite mean-reverting level when |b1| &lt; 1.</w:t>
       </w:r>
     </w:p>
     <w:p/>
@@ -8469,21 +8264,7 @@
         <w:rPr>
           <w:rFonts w:hint="eastAsia"/>
         </w:rPr>
-        <w:t xml:space="preserve">Then stating y in the form of an </w:t>
-      </w:r>
-      <w:proofErr w:type="gramStart"/>
-      <w:r>
-        <w:rPr>
-          <w:rFonts w:hint="eastAsia"/>
-        </w:rPr>
-        <w:t>AR(</w:t>
-      </w:r>
-      <w:proofErr w:type="gramEnd"/>
-      <w:r>
-        <w:rPr>
-          <w:rFonts w:hint="eastAsia"/>
-        </w:rPr>
-        <w:t>1) model:</w:t>
+        <w:t>Then stating y in the form of an AR(1) model:</w:t>
       </w:r>
     </w:p>
     <w:p>
@@ -8826,15 +8607,7 @@
     </w:p>
     <w:p>
       <w:r>
-        <w:t xml:space="preserve">An ARCH model is used to test for autoregressive conditional heteroskedasticity. To test whether a time series is </w:t>
-      </w:r>
-      <w:proofErr w:type="gramStart"/>
-      <w:r>
-        <w:t>ARCH(</w:t>
-      </w:r>
-      <w:proofErr w:type="gramEnd"/>
-      <w:r>
-        <w:t xml:space="preserve">1), </w:t>
+        <w:t xml:space="preserve">An ARCH model is used to test for autoregressive conditional heteroskedasticity. To test whether a time series is ARCH(1), </w:t>
       </w:r>
       <w:r>
         <w:t>ε</w:t>
@@ -9107,21 +8880,7 @@
         <w:rPr>
           <w:rFonts w:hint="eastAsia"/>
         </w:rPr>
-        <w:t xml:space="preserve">If the coefficient a1, is statistically different from 0, the time series is </w:t>
-      </w:r>
-      <w:proofErr w:type="gramStart"/>
-      <w:r>
-        <w:rPr>
-          <w:rFonts w:hint="eastAsia"/>
-        </w:rPr>
-        <w:t>ARCH(</w:t>
-      </w:r>
-      <w:proofErr w:type="gramEnd"/>
-      <w:r>
-        <w:rPr>
-          <w:rFonts w:hint="eastAsia"/>
-        </w:rPr>
-        <w:t>1).</w:t>
+        <w:t>If the coefficient a1, is statistically different from 0, the time series is ARCH(1).</w:t>
       </w:r>
     </w:p>
     <w:p>
@@ -9147,15 +8906,7 @@
     <w:p/>
     <w:p>
       <w:r>
-        <w:t xml:space="preserve">However, if a time series has ARCH errors, an ARCH model can be used to predict the variance of the residuals in future periods. E.g.: if the data exhibit an </w:t>
-      </w:r>
-      <w:proofErr w:type="gramStart"/>
-      <w:r>
-        <w:t>ARCH(</w:t>
-      </w:r>
-      <w:proofErr w:type="gramEnd"/>
-      <w:r>
-        <w:t xml:space="preserve">1) pattern, </w:t>
+        <w:t xml:space="preserve">However, if a time series has ARCH errors, an ARCH model can be used to predict the variance of the residuals in future periods. E.g.: if the data exhibit an ARCH(1) pattern, </w:t>
       </w:r>
     </w:p>
     <w:p>
@@ -9655,13 +9406,8 @@
         </w:numPr>
         <w:ind w:firstLineChars="0"/>
       </w:pPr>
-      <w:proofErr w:type="gramStart"/>
-      <w:r>
-        <w:t>Neither time series is covariance stationary, and</w:t>
-      </w:r>
-      <w:proofErr w:type="gramEnd"/>
-      <w:r>
-        <w:t xml:space="preserve"> the two series are not cointegrated.</w:t>
+      <w:r>
+        <w:t>Neither time series is covariance stationary, and the two series are not cointegrated.</w:t>
       </w:r>
     </w:p>
     <w:p>
@@ -9673,13 +9419,8 @@
         </w:numPr>
         <w:ind w:firstLineChars="0"/>
       </w:pPr>
-      <w:proofErr w:type="gramStart"/>
-      <w:r>
-        <w:t>Neither time series is covariance stationary, and</w:t>
-      </w:r>
-      <w:proofErr w:type="gramEnd"/>
-      <w:r>
-        <w:t xml:space="preserve"> the two series are cointegrated.</w:t>
+      <w:r>
+        <w:t>Neither time series is covariance stationary, and the two series are cointegrated.</w:t>
       </w:r>
     </w:p>
     <w:p/>
@@ -10837,14 +10578,7 @@
         <w:rPr>
           <w:rFonts w:hint="eastAsia"/>
         </w:rPr>
-        <w:t>(A/C</w:t>
-      </w:r>
-      <w:proofErr w:type="gramStart"/>
-      <w:r>
-        <w:rPr>
-          <w:rFonts w:hint="eastAsia"/>
-        </w:rPr>
-        <w:t>)</w:t>
+        <w:t>(A/C)</w:t>
       </w:r>
       <w:r>
         <w:rPr>
@@ -10853,7 +10587,6 @@
         </w:rPr>
         <w:t>bid</w:t>
       </w:r>
-      <w:proofErr w:type="gramEnd"/>
       <w:r>
         <w:rPr>
           <w:rFonts w:hint="eastAsia"/>
@@ -10886,14 +10619,7 @@
         <w:rPr>
           <w:rFonts w:hint="eastAsia"/>
         </w:rPr>
-        <w:t>(A/C</w:t>
-      </w:r>
-      <w:proofErr w:type="gramStart"/>
-      <w:r>
-        <w:rPr>
-          <w:rFonts w:hint="eastAsia"/>
-        </w:rPr>
-        <w:t>)</w:t>
+        <w:t>(A/C)</w:t>
       </w:r>
       <w:r>
         <w:rPr>
@@ -10901,7 +10627,6 @@
         </w:rPr>
         <w:t>offer</w:t>
       </w:r>
-      <w:proofErr w:type="gramEnd"/>
       <w:r>
         <w:rPr>
           <w:rFonts w:hint="eastAsia"/>
@@ -10929,11 +10654,7 @@
     </w:p>
     <w:p>
       <w:r>
-        <w:t>(B/C</w:t>
-      </w:r>
-      <w:proofErr w:type="gramStart"/>
-      <w:r>
-        <w:t>)</w:t>
+        <w:t>(B/C)</w:t>
       </w:r>
       <w:r>
         <w:rPr>
@@ -10941,7 +10662,6 @@
         </w:rPr>
         <w:t>bid</w:t>
       </w:r>
-      <w:proofErr w:type="gramEnd"/>
       <w:r>
         <w:t xml:space="preserve"> = 1/(C/B)</w:t>
       </w:r>
@@ -11318,49 +11038,7 @@
         <w:rPr>
           <w:rFonts w:hint="eastAsia"/>
         </w:rPr>
-        <w:t xml:space="preserve">When F/S * </w:t>
-      </w:r>
-      <w:proofErr w:type="gramStart"/>
-      <w:r>
-        <w:rPr>
-          <w:rFonts w:hint="eastAsia"/>
-        </w:rPr>
-        <w:t>( 1</w:t>
-      </w:r>
-      <w:proofErr w:type="gramEnd"/>
-      <w:r>
-        <w:rPr>
-          <w:rFonts w:hint="eastAsia"/>
-        </w:rPr>
-        <w:t xml:space="preserve">+ </w:t>
-      </w:r>
-      <w:proofErr w:type="spellStart"/>
-      <w:r>
-        <w:rPr>
-          <w:rFonts w:hint="eastAsia"/>
-        </w:rPr>
-        <w:t>rb</w:t>
-      </w:r>
-      <w:proofErr w:type="spellEnd"/>
-      <w:r>
-        <w:rPr>
-          <w:rFonts w:hint="eastAsia"/>
-        </w:rPr>
-        <w:t xml:space="preserve"> ) &gt; ( 1 + </w:t>
-      </w:r>
-      <w:proofErr w:type="spellStart"/>
-      <w:r>
-        <w:rPr>
-          <w:rFonts w:hint="eastAsia"/>
-        </w:rPr>
-        <w:t>ra</w:t>
-      </w:r>
-      <w:proofErr w:type="spellEnd"/>
-      <w:r>
-        <w:rPr>
-          <w:rFonts w:hint="eastAsia"/>
-        </w:rPr>
-        <w:t>)</w:t>
+        <w:t>When F/S * ( 1+ rb ) &gt; ( 1 + ra)</w:t>
       </w:r>
     </w:p>
     <w:p>
@@ -11440,13 +11118,8 @@
       <w:r>
         <w:t xml:space="preserve"> </w:t>
       </w:r>
-      <w:proofErr w:type="gramStart"/>
-      <w:r>
-        <w:t>E(</w:t>
-      </w:r>
-      <w:proofErr w:type="gramEnd"/>
-      <w:r>
-        <w:t>%ΔS)</w:t>
+      <w:r>
+        <w:t>E(%ΔS)</w:t>
       </w:r>
       <w:r>
         <w:rPr>
@@ -11516,7 +11189,6 @@
       </w:r>
     </w:p>
     <w:p>
-      <w:proofErr w:type="spellStart"/>
       <w:r>
         <w:rPr>
           <w:rFonts w:hint="eastAsia"/>
@@ -11530,122 +11202,77 @@
         </w:rPr>
         <w:t>nominal</w:t>
       </w:r>
-      <w:proofErr w:type="spellEnd"/>
-      <w:r>
-        <w:rPr>
-          <w:rFonts w:hint="eastAsia"/>
-        </w:rPr>
-        <w:t xml:space="preserve"> = </w:t>
-      </w:r>
-      <w:proofErr w:type="spellStart"/>
-      <w:r>
-        <w:rPr>
-          <w:rFonts w:hint="eastAsia"/>
-        </w:rPr>
+      <w:r>
+        <w:rPr>
+          <w:rFonts w:hint="eastAsia"/>
+        </w:rPr>
+        <w:t xml:space="preserve"> = R</w:t>
+      </w:r>
+      <w:r>
+        <w:rPr>
+          <w:rFonts w:hint="eastAsia"/>
+          <w:vertAlign w:val="subscript"/>
+        </w:rPr>
+        <w:t>real</w:t>
+      </w:r>
+      <w:r>
+        <w:rPr>
+          <w:rFonts w:hint="eastAsia"/>
+        </w:rPr>
+        <w:t xml:space="preserve"> + E(inflation)</w:t>
+      </w:r>
+    </w:p>
+    <w:p>
+      <w:r>
+        <w:t xml:space="preserve">Under </w:t>
+      </w:r>
+      <w:r>
+        <w:rPr>
+          <w:b/>
+        </w:rPr>
+        <w:t>real interest rate parity</w:t>
+      </w:r>
+      <w:r>
+        <w:t>, real interest rates are assumed to converge across different markets:</w:t>
+      </w:r>
+    </w:p>
+    <w:p>
+      <w:r>
         <w:t>R</w:t>
       </w:r>
       <w:r>
         <w:rPr>
-          <w:rFonts w:hint="eastAsia"/>
           <w:vertAlign w:val="subscript"/>
         </w:rPr>
-        <w:t>real</w:t>
-      </w:r>
-      <w:proofErr w:type="spellEnd"/>
-      <w:r>
-        <w:rPr>
-          <w:rFonts w:hint="eastAsia"/>
-        </w:rPr>
-        <w:t xml:space="preserve"> + </w:t>
-      </w:r>
-      <w:proofErr w:type="gramStart"/>
-      <w:r>
-        <w:rPr>
-          <w:rFonts w:hint="eastAsia"/>
-        </w:rPr>
-        <w:t>E(</w:t>
-      </w:r>
-      <w:proofErr w:type="gramEnd"/>
-      <w:r>
-        <w:rPr>
-          <w:rFonts w:hint="eastAsia"/>
-        </w:rPr>
-        <w:t>inflation)</w:t>
-      </w:r>
-    </w:p>
-    <w:p>
-      <w:r>
-        <w:t xml:space="preserve">Under </w:t>
-      </w:r>
-      <w:r>
-        <w:rPr>
-          <w:b/>
-        </w:rPr>
-        <w:t>real interest rate parity</w:t>
-      </w:r>
-      <w:r>
-        <w:t>, real interest rates are assumed to converge across different markets:</w:t>
-      </w:r>
-    </w:p>
-    <w:p>
-      <w:proofErr w:type="spellStart"/>
-      <w:r>
-        <w:t>R</w:t>
+        <w:t>nominalA</w:t>
+      </w:r>
+      <w:r>
+        <w:t xml:space="preserve"> – R</w:t>
       </w:r>
       <w:r>
         <w:rPr>
           <w:vertAlign w:val="subscript"/>
         </w:rPr>
-        <w:t>nominalA</w:t>
-      </w:r>
-      <w:proofErr w:type="spellEnd"/>
-      <w:r>
-        <w:t xml:space="preserve"> – </w:t>
-      </w:r>
-      <w:proofErr w:type="spellStart"/>
-      <w:r>
-        <w:t>R</w:t>
+        <w:t>nominalB</w:t>
+      </w:r>
+      <w:r>
+        <w:t xml:space="preserve"> = E(inflation</w:t>
       </w:r>
       <w:r>
         <w:rPr>
           <w:vertAlign w:val="subscript"/>
         </w:rPr>
-        <w:t>nominalB</w:t>
-      </w:r>
-      <w:proofErr w:type="spellEnd"/>
-      <w:r>
-        <w:t xml:space="preserve"> = </w:t>
-      </w:r>
-      <w:proofErr w:type="gramStart"/>
-      <w:r>
-        <w:t>E(</w:t>
-      </w:r>
-      <w:proofErr w:type="spellStart"/>
-      <w:proofErr w:type="gramEnd"/>
-      <w:r>
-        <w:t>inflation</w:t>
+        <w:t>A</w:t>
+      </w:r>
+      <w:r>
+        <w:t>) – E(inflation</w:t>
       </w:r>
       <w:r>
         <w:rPr>
           <w:vertAlign w:val="subscript"/>
         </w:rPr>
-        <w:t>A</w:t>
-      </w:r>
-      <w:proofErr w:type="spellEnd"/>
-      <w:r>
-        <w:t>) – E(</w:t>
-      </w:r>
-      <w:proofErr w:type="spellStart"/>
-      <w:r>
-        <w:t>inflation</w:t>
-      </w:r>
-      <w:r>
-        <w:rPr>
-          <w:vertAlign w:val="subscript"/>
-        </w:rPr>
         <w:t>B</w:t>
       </w:r>
-      <w:proofErr w:type="spellEnd"/>
       <w:r>
         <w:t>)</w:t>
       </w:r>
@@ -11748,11 +11375,7 @@
         <w:t>A/B</w:t>
       </w:r>
       <w:r>
-        <w:t xml:space="preserve"> = </w:t>
-      </w:r>
-      <w:proofErr w:type="spellStart"/>
-      <w:r>
-        <w:t>Inflation</w:t>
+        <w:t xml:space="preserve"> = Inflation</w:t>
       </w:r>
       <w:r>
         <w:rPr>
@@ -11760,13 +11383,8 @@
         </w:rPr>
         <w:t>A</w:t>
       </w:r>
-      <w:proofErr w:type="spellEnd"/>
-      <w:r>
-        <w:t xml:space="preserve"> - </w:t>
-      </w:r>
-      <w:proofErr w:type="spellStart"/>
-      <w:r>
-        <w:t>Inflation</w:t>
+      <w:r>
+        <w:t xml:space="preserve"> - Inflation</w:t>
       </w:r>
       <w:r>
         <w:rPr>
@@ -11774,7 +11392,6 @@
         </w:rPr>
         <w:t>B</w:t>
       </w:r>
-      <w:proofErr w:type="spellEnd"/>
     </w:p>
     <w:p/>
     <w:p>
@@ -11915,21 +11532,7 @@
         <w:rPr>
           <w:rFonts w:hint="eastAsia"/>
         </w:rPr>
-        <w:t xml:space="preserve">Real Exchange Rate = </w:t>
-      </w:r>
-      <w:proofErr w:type="gramStart"/>
-      <w:r>
-        <w:rPr>
-          <w:rFonts w:hint="eastAsia"/>
-        </w:rPr>
-        <w:t>St[</w:t>
-      </w:r>
-      <w:proofErr w:type="gramEnd"/>
-      <w:r>
-        <w:rPr>
-          <w:rFonts w:hint="eastAsia"/>
-        </w:rPr>
-        <w:t>CPI</w:t>
+        <w:t>Real Exchange Rate = St[CPI</w:t>
       </w:r>
       <w:r>
         <w:rPr>
@@ -11961,15 +11564,7 @@
     <w:p/>
     <w:p>
       <w:r>
-        <w:t>If relative PPP holds, %</w:t>
-      </w:r>
-      <w:proofErr w:type="gramStart"/>
-      <w:r>
-        <w:t>Real(</w:t>
-      </w:r>
-      <w:proofErr w:type="gramEnd"/>
-      <w:r>
-        <w:t>A/B) = 0, called long-term equilibrium real exchange rate.</w:t>
+        <w:t>If relative PPP holds, %Real(A/B) = 0, called long-term equilibrium real exchange rate.</w:t>
       </w:r>
     </w:p>
     <w:p>
@@ -11996,19 +11591,11 @@
       </w:r>
     </w:p>
     <w:p>
-      <w:proofErr w:type="gramStart"/>
-      <w:r>
-        <w:rPr>
-          <w:rFonts w:hint="eastAsia"/>
-        </w:rPr>
-        <w:t>current</w:t>
-      </w:r>
-      <w:proofErr w:type="gramEnd"/>
-      <w:r>
-        <w:rPr>
-          <w:rFonts w:hint="eastAsia"/>
-        </w:rPr>
-        <w:t xml:space="preserve"> </w:t>
+      <w:r>
+        <w:rPr>
+          <w:rFonts w:hint="eastAsia"/>
+        </w:rPr>
+        <w:t xml:space="preserve">current </w:t>
       </w:r>
       <w:r>
         <w:t>account + financial account + official reserve account = 0</w:t>
@@ -12149,13 +11736,8 @@
       </w:r>
     </w:p>
     <w:p>
-      <w:proofErr w:type="gramStart"/>
-      <w:r>
-        <w:t>real</w:t>
-      </w:r>
-      <w:proofErr w:type="gramEnd"/>
-      <w:r>
-        <w:t xml:space="preserve"> exchange rate (A/B) = equilibrium real exchange rate (A/B)</w:t>
+      <w:r>
+        <w:t>real exchange rate (A/B) = equilibrium real exchange rate (A/B)</w:t>
       </w:r>
     </w:p>
     <w:p>
@@ -12180,11 +11762,7 @@
         <w:t xml:space="preserve"> </w:t>
       </w:r>
       <w:r>
-        <w:t xml:space="preserve">+ (real interest </w:t>
-      </w:r>
-      <w:proofErr w:type="spellStart"/>
-      <w:r>
-        <w:t>rate</w:t>
+        <w:t>+ (real interest rate</w:t>
       </w:r>
       <w:r>
         <w:rPr>
@@ -12192,13 +11770,8 @@
         </w:rPr>
         <w:t>B</w:t>
       </w:r>
-      <w:proofErr w:type="spellEnd"/>
-      <w:r>
-        <w:t xml:space="preserve"> - real interest </w:t>
-      </w:r>
-      <w:proofErr w:type="spellStart"/>
-      <w:r>
-        <w:t>rate</w:t>
+      <w:r>
+        <w:t xml:space="preserve"> - real interest rate</w:t>
       </w:r>
       <w:r>
         <w:rPr>
@@ -12206,7 +11779,6 @@
         </w:rPr>
         <w:t>A</w:t>
       </w:r>
-      <w:proofErr w:type="spellEnd"/>
       <w:r>
         <w:t>)</w:t>
       </w:r>
@@ -12233,11 +11805,7 @@
         <w:t xml:space="preserve"> </w:t>
       </w:r>
       <w:r>
-        <w:t xml:space="preserve">- (risk </w:t>
-      </w:r>
-      <w:proofErr w:type="spellStart"/>
-      <w:r>
-        <w:t>premium</w:t>
+        <w:t>- (risk premium</w:t>
       </w:r>
       <w:r>
         <w:rPr>
@@ -12245,13 +11813,8 @@
         </w:rPr>
         <w:t>B</w:t>
       </w:r>
-      <w:proofErr w:type="spellEnd"/>
-      <w:r>
-        <w:t xml:space="preserve"> – risk </w:t>
-      </w:r>
-      <w:proofErr w:type="spellStart"/>
-      <w:r>
-        <w:t>premium</w:t>
+      <w:r>
+        <w:t xml:space="preserve"> – risk premium</w:t>
       </w:r>
       <w:r>
         <w:rPr>
@@ -12259,7 +11822,6 @@
         </w:rPr>
         <w:t>A</w:t>
       </w:r>
-      <w:proofErr w:type="spellEnd"/>
       <w:r>
         <w:t>)</w:t>
       </w:r>
@@ -12278,11 +11840,7 @@
     </w:p>
     <w:p>
       <w:r>
-        <w:t xml:space="preserve">R = </w:t>
-      </w:r>
-      <w:proofErr w:type="spellStart"/>
-      <w:r>
-        <w:t>r</w:t>
+        <w:t>R = r</w:t>
       </w:r>
       <w:r>
         <w:rPr>
@@ -12290,17 +11848,8 @@
         </w:rPr>
         <w:t>n</w:t>
       </w:r>
-      <w:proofErr w:type="spellEnd"/>
-      <w:r>
-        <w:t xml:space="preserve"> + π + </w:t>
-      </w:r>
-      <w:proofErr w:type="gramStart"/>
-      <w:r>
-        <w:t>α(</w:t>
-      </w:r>
-      <w:proofErr w:type="gramEnd"/>
-      <w:r>
-        <w:t>π –π*) + β(y-y*)</w:t>
+      <w:r>
+        <w:t xml:space="preserve"> + π + α(π –π*) + β(y-y*)</w:t>
       </w:r>
     </w:p>
     <w:p>
@@ -12313,8 +11862,6 @@
       </w:r>
     </w:p>
     <w:p>
-      <w:proofErr w:type="spellStart"/>
-      <w:proofErr w:type="gramStart"/>
       <w:r>
         <w:t>r</w:t>
       </w:r>
@@ -12324,8 +11871,6 @@
         </w:rPr>
         <w:t>n</w:t>
       </w:r>
-      <w:proofErr w:type="spellEnd"/>
-      <w:proofErr w:type="gramEnd"/>
       <w:r>
         <w:tab/>
         <w:t>= Neutral real policy interest rate</w:t>
@@ -12342,13 +11887,8 @@
       </w:r>
     </w:p>
     <w:p>
-      <w:proofErr w:type="gramStart"/>
-      <w:r>
-        <w:t>π</w:t>
-      </w:r>
-      <w:proofErr w:type="gramEnd"/>
-      <w:r>
-        <w:t>*</w:t>
+      <w:r>
+        <w:t>π*</w:t>
       </w:r>
       <w:r>
         <w:tab/>
@@ -12365,13 +11905,8 @@
       </w:r>
     </w:p>
     <w:p>
-      <w:proofErr w:type="gramStart"/>
-      <w:r>
-        <w:t>y</w:t>
-      </w:r>
-      <w:proofErr w:type="gramEnd"/>
-      <w:r>
-        <w:t>*</w:t>
+      <w:r>
+        <w:t>y*</w:t>
       </w:r>
       <w:r>
         <w:tab/>
@@ -12379,13 +11914,8 @@
       </w:r>
     </w:p>
     <w:p>
-      <w:proofErr w:type="gramStart"/>
-      <w:r>
-        <w:t>α</w:t>
-      </w:r>
-      <w:proofErr w:type="gramEnd"/>
-      <w:r>
-        <w:t>,</w:t>
+      <w:r>
+        <w:t>α,</w:t>
       </w:r>
       <w:r>
         <w:t xml:space="preserve"> </w:t>
@@ -12406,11 +11936,7 @@
         <w:t xml:space="preserve"> </w:t>
       </w:r>
       <w:r>
-        <w:t xml:space="preserve">π = </w:t>
-      </w:r>
-      <w:proofErr w:type="spellStart"/>
-      <w:r>
-        <w:t>r</w:t>
+        <w:t>π = r</w:t>
       </w:r>
       <w:r>
         <w:rPr>
@@ -12418,17 +11944,8 @@
         </w:rPr>
         <w:t>n</w:t>
       </w:r>
-      <w:proofErr w:type="spellEnd"/>
-      <w:r>
-        <w:t xml:space="preserve"> + </w:t>
-      </w:r>
-      <w:proofErr w:type="gramStart"/>
-      <w:r>
-        <w:t>α(</w:t>
-      </w:r>
-      <w:proofErr w:type="gramEnd"/>
-      <w:r>
-        <w:t>π –π*) + β(y-y*)</w:t>
+      <w:r>
+        <w:t xml:space="preserve"> + α(π –π*) + β(y-y*)</w:t>
       </w:r>
     </w:p>
     <w:p>
@@ -12472,15 +11989,7 @@
       </w:r>
       <w:r>
         <w:tab/>
-        <w:t xml:space="preserve">  </w:t>
-      </w:r>
-      <w:proofErr w:type="gramStart"/>
-      <w:r>
-        <w:t>α[</w:t>
-      </w:r>
-      <w:proofErr w:type="gramEnd"/>
-      <w:r>
-        <w:t>Difference in inflation gap(B-A)] +</w:t>
+        <w:t xml:space="preserve">  α[Difference in inflation gap(B-A)] +</w:t>
       </w:r>
     </w:p>
     <w:p>
@@ -12498,15 +12007,7 @@
       </w:r>
       <w:r>
         <w:tab/>
-        <w:t xml:space="preserve">  </w:t>
-      </w:r>
-      <w:proofErr w:type="gramStart"/>
-      <w:r>
-        <w:t>β[</w:t>
-      </w:r>
-      <w:proofErr w:type="gramEnd"/>
-      <w:r>
-        <w:t>Difference in output gap(B-A)] –</w:t>
+        <w:t xml:space="preserve">  β[Difference in output gap(B-A)] –</w:t>
       </w:r>
     </w:p>
     <w:p>
@@ -12524,19 +12025,7 @@
       </w:r>
       <w:r>
         <w:tab/>
-        <w:t xml:space="preserve">  (</w:t>
-      </w:r>
-      <w:proofErr w:type="gramStart"/>
-      <w:r>
-        <w:t>risk</w:t>
-      </w:r>
-      <w:proofErr w:type="gramEnd"/>
-      <w:r>
-        <w:t xml:space="preserve"> </w:t>
-      </w:r>
-      <w:proofErr w:type="spellStart"/>
-      <w:r>
-        <w:t>premium</w:t>
+        <w:t xml:space="preserve">  (risk premium</w:t>
       </w:r>
       <w:r>
         <w:rPr>
@@ -12544,13 +12033,8 @@
         </w:rPr>
         <w:t>B</w:t>
       </w:r>
-      <w:proofErr w:type="spellEnd"/>
-      <w:r>
-        <w:t xml:space="preserve"> – risk </w:t>
-      </w:r>
-      <w:proofErr w:type="spellStart"/>
-      <w:r>
-        <w:t>premium</w:t>
+      <w:r>
+        <w:t xml:space="preserve"> – risk premium</w:t>
       </w:r>
       <w:r>
         <w:rPr>
@@ -12558,7 +12042,6 @@
         </w:rPr>
         <w:t>A</w:t>
       </w:r>
-      <w:proofErr w:type="spellEnd"/>
       <w:r>
         <w:t>)</w:t>
       </w:r>
@@ -12956,13 +12439,8 @@
         </w:numPr>
         <w:ind w:firstLineChars="0"/>
       </w:pPr>
-      <w:proofErr w:type="spellStart"/>
-      <w:r>
-        <w:t>Dornbusch</w:t>
-      </w:r>
-      <w:proofErr w:type="spellEnd"/>
-      <w:r>
-        <w:t xml:space="preserve"> overshooting model.</w:t>
+      <w:r>
+        <w:t>Dornbusch overshooting model.</w:t>
       </w:r>
     </w:p>
     <w:p>
@@ -13585,19 +13063,11 @@
       </w:r>
     </w:p>
     <w:p>
-      <w:proofErr w:type="gramStart"/>
-      <w:r>
-        <w:rPr>
-          <w:rFonts w:hint="eastAsia"/>
-        </w:rPr>
-        <w:t>growth</w:t>
-      </w:r>
-      <w:proofErr w:type="gramEnd"/>
-      <w:r>
-        <w:rPr>
-          <w:rFonts w:hint="eastAsia"/>
-        </w:rPr>
-        <w:t xml:space="preserve"> </w:t>
+      <w:r>
+        <w:rPr>
+          <w:rFonts w:hint="eastAsia"/>
+        </w:rPr>
+        <w:t xml:space="preserve">growth </w:t>
       </w:r>
       <w:r>
         <w:t xml:space="preserve">rate in potential GDP = long-term growth rate of labor force + </w:t>
@@ -13607,13 +13077,8 @@
       <w:pPr>
         <w:ind w:left="2100" w:firstLineChars="250" w:firstLine="525"/>
       </w:pPr>
-      <w:proofErr w:type="gramStart"/>
-      <w:r>
-        <w:t>long-term</w:t>
-      </w:r>
-      <w:proofErr w:type="gramEnd"/>
-      <w:r>
-        <w:t xml:space="preserve"> growth rate in labor productivity</w:t>
+      <w:r>
+        <w:t>long-term growth rate in labor productivity</w:t>
       </w:r>
     </w:p>
     <w:p>
@@ -13870,13 +13335,8 @@
         <w:pStyle w:val="ListParagraph"/>
         <w:ind w:left="420" w:firstLineChars="0" w:firstLine="0"/>
       </w:pPr>
-      <w:proofErr w:type="gramStart"/>
-      <w:r>
-        <w:t>g</w:t>
-      </w:r>
-      <w:proofErr w:type="gramEnd"/>
-      <w:r>
-        <w:t>* = θ / (1 – α)</w:t>
+      <w:r>
+        <w:t>g* = θ / (1 – α)</w:t>
       </w:r>
       <w:r>
         <w:tab/>
@@ -13897,30 +13357,12 @@
         </w:rPr>
         <w:t xml:space="preserve">Assume </w:t>
       </w:r>
-      <w:proofErr w:type="spellStart"/>
-      <w:r>
-        <w:t>Δy</w:t>
-      </w:r>
-      <w:proofErr w:type="spellEnd"/>
-      <w:r>
-        <w:t>/y=</w:t>
-      </w:r>
-      <w:proofErr w:type="spellStart"/>
-      <w:r>
-        <w:t>Δk</w:t>
-      </w:r>
-      <w:proofErr w:type="spellEnd"/>
-      <w:r>
-        <w:t>/</w:t>
-      </w:r>
-      <w:proofErr w:type="spellStart"/>
-      <w:r>
-        <w:t>k</w:t>
+      <w:r>
+        <w:t>Δy/y=Δk/k</w:t>
       </w:r>
       <w:r>
         <w:t>H</w:t>
       </w:r>
-      <w:proofErr w:type="spellEnd"/>
     </w:p>
     <w:p>
       <w:pPr>
@@ -17637,11 +17079,7 @@
         <w:t xml:space="preserve">Periodic pension cost </w:t>
       </w:r>
       <w:r>
-        <w:t>= Current service cost + Interest cost (r * (PBO – asset)</w:t>
-      </w:r>
-      <w:proofErr w:type="gramStart"/>
-      <w:r>
-        <w:t>)</w:t>
+        <w:t>= Current service cost + Interest cost (r * (PBO – asset))</w:t>
       </w:r>
       <w:r>
         <w:rPr>
@@ -17649,7 +17087,6 @@
         </w:rPr>
         <w:t>1</w:t>
       </w:r>
-      <w:proofErr w:type="gramEnd"/>
       <w:r>
         <w:rPr>
           <w:rFonts w:hint="eastAsia"/>
@@ -18543,7 +17980,6 @@
       </w:r>
     </w:p>
     <w:p>
-      <w:proofErr w:type="spellStart"/>
       <w:r>
         <w:rPr>
           <w:rFonts w:hint="eastAsia"/>
@@ -18557,7 +17993,6 @@
         </w:rPr>
         <w:t>estimate</w:t>
       </w:r>
-      <w:proofErr w:type="spellEnd"/>
       <w:r>
         <w:rPr>
           <w:rFonts w:hint="eastAsia"/>
@@ -18565,59 +18000,38 @@
         <w:t xml:space="preserve"> </w:t>
       </w:r>
       <w:r>
-        <w:t>– Price = (</w:t>
-      </w:r>
-      <w:proofErr w:type="spellStart"/>
-      <w:r>
-        <w:t>IV</w:t>
+        <w:t>– Price = (IV</w:t>
       </w:r>
       <w:r>
         <w:rPr>
           <w:vertAlign w:val="subscript"/>
         </w:rPr>
+        <w:t xml:space="preserve">actual </w:t>
+      </w:r>
+      <w:r>
+        <w:t>– Price) + (IV</w:t>
+      </w:r>
+      <w:r>
+        <w:rPr>
+          <w:vertAlign w:val="subscript"/>
+        </w:rPr>
+        <w:t>e</w:t>
+      </w:r>
+      <w:r>
+        <w:rPr>
+          <w:vertAlign w:val="subscript"/>
+        </w:rPr>
+        <w:t>stimate</w:t>
+      </w:r>
+      <w:r>
+        <w:t xml:space="preserve"> – IV</w:t>
+      </w:r>
+      <w:r>
+        <w:rPr>
+          <w:vertAlign w:val="subscript"/>
+        </w:rPr>
         <w:t>actual</w:t>
       </w:r>
-      <w:proofErr w:type="spellEnd"/>
-      <w:r>
-        <w:rPr>
-          <w:vertAlign w:val="subscript"/>
-        </w:rPr>
-        <w:t xml:space="preserve"> </w:t>
-      </w:r>
-      <w:r>
-        <w:t>– Price) + (</w:t>
-      </w:r>
-      <w:proofErr w:type="spellStart"/>
-      <w:r>
-        <w:t>IV</w:t>
-      </w:r>
-      <w:r>
-        <w:rPr>
-          <w:vertAlign w:val="subscript"/>
-        </w:rPr>
-        <w:t>e</w:t>
-      </w:r>
-      <w:r>
-        <w:rPr>
-          <w:vertAlign w:val="subscript"/>
-        </w:rPr>
-        <w:t>stimate</w:t>
-      </w:r>
-      <w:proofErr w:type="spellEnd"/>
-      <w:r>
-        <w:t xml:space="preserve"> – </w:t>
-      </w:r>
-      <w:proofErr w:type="spellStart"/>
-      <w:r>
-        <w:t>IV</w:t>
-      </w:r>
-      <w:r>
-        <w:rPr>
-          <w:vertAlign w:val="subscript"/>
-        </w:rPr>
-        <w:t>actual</w:t>
-      </w:r>
-      <w:proofErr w:type="spellEnd"/>
       <w:r>
         <w:t>)</w:t>
       </w:r>
@@ -19995,37 +19409,260 @@
       <w:r>
         <w:t>DuPont</w:t>
       </w:r>
+      <w:r>
+        <w:rPr>
+          <w:rFonts w:hint="eastAsia"/>
+        </w:rPr>
+        <w:t xml:space="preserve"> analysis to estimate a company</w:t>
+      </w:r>
+      <w:r>
+        <w:t>’s sustainable growth rate.</w:t>
+      </w:r>
+    </w:p>
+    <w:p>
+      <w:r>
+        <w:t xml:space="preserve">When calculating ROE, use accounting data at beginning of </w:t>
+      </w:r>
+      <w:r>
+        <w:t xml:space="preserve">a </w:t>
+      </w:r>
+      <w:r>
+        <w:t>year.</w:t>
+      </w:r>
+    </w:p>
+    <w:p/>
+    <w:p>
+      <w:pPr>
+        <w:pStyle w:val="Level2"/>
+      </w:pPr>
+      <w:r>
+        <w:rPr>
+          <w:rFonts w:hint="eastAsia"/>
+        </w:rPr>
+        <w:t>Free Cash Flow Valuation</w:t>
+      </w:r>
+    </w:p>
+    <w:p>
+      <w:pPr>
+        <w:pStyle w:val="Level3"/>
+        <w:spacing w:after="156"/>
+        <w:rPr>
+          <w:rFonts w:hint="eastAsia"/>
+        </w:rPr>
+      </w:pPr>
+      <w:r>
+        <w:rPr>
+          <w:rFonts w:hint="eastAsia"/>
+        </w:rPr>
+        <w:t>Compare the FCFF and FCFE approaches to valuation.</w:t>
+      </w:r>
+    </w:p>
+    <w:p>
+      <w:r>
+        <w:t>The differences between FCFF and FCFE account for differences in capital structure and consequently reflect the perspectives of different capital suppliers. FCFE is easier and more straightforward to use in cases where the company’s capital structure is not volatile.</w:t>
+      </w:r>
+    </w:p>
+    <w:p/>
+    <w:p>
+      <w:pPr>
+        <w:pStyle w:val="Level3"/>
+        <w:spacing w:after="156"/>
+        <w:rPr>
+          <w:rFonts w:hint="eastAsia"/>
+        </w:rPr>
+      </w:pPr>
+      <w:r>
+        <w:rPr>
+          <w:rFonts w:hint="eastAsia"/>
+        </w:rPr>
+        <w:t>Explain the appropriate adjustments to NI, EBIT, EBITDA and CFO to calculate FCFF and FCFE.</w:t>
+      </w:r>
+    </w:p>
+    <w:p>
+      <w:r>
+        <w:t>FCFF = NI + NCC + Interest * (1 – tax) – FCInv – WCInv</w:t>
+      </w:r>
+    </w:p>
+    <w:p>
+      <w:r>
+        <w:t>FCFF = EBIT * (1 – tax) + Depreciation – FCInv – WCInv</w:t>
+      </w:r>
+    </w:p>
+    <w:p>
+      <w:r>
+        <w:t xml:space="preserve">FCFF = EBITDA * (1 – tax) + Depreciation * tax – FCInv </w:t>
+      </w:r>
+      <w:r>
+        <w:t>–</w:t>
+      </w:r>
+      <w:r>
+        <w:t xml:space="preserve"> WCInv</w:t>
+      </w:r>
+    </w:p>
+    <w:p>
+      <w:r>
+        <w:t>FCFE = FCFF – interest * (1 – tax) + net borrowing</w:t>
+      </w:r>
+    </w:p>
+    <w:p/>
+    <w:p>
+      <w:pPr>
+        <w:pStyle w:val="ListParagraph"/>
+        <w:numPr>
+          <w:ilvl w:val="0"/>
+          <w:numId w:val="101"/>
+        </w:numPr>
+        <w:ind w:firstLineChars="0"/>
+      </w:pPr>
+      <w:r>
+        <w:rPr>
+          <w:rFonts w:hint="eastAsia"/>
+        </w:rPr>
+        <w:t xml:space="preserve">Preferred dividend is </w:t>
+      </w:r>
+      <w:r>
+        <w:t>subtracted</w:t>
+      </w:r>
+      <w:r>
+        <w:rPr>
+          <w:rFonts w:hint="eastAsia"/>
+        </w:rPr>
+        <w:t xml:space="preserve"> from </w:t>
+      </w:r>
+      <w:r>
+        <w:t>EBIT with interest</w:t>
+      </w:r>
+    </w:p>
+    <w:p>
+      <w:pPr>
+        <w:pStyle w:val="ListParagraph"/>
+        <w:numPr>
+          <w:ilvl w:val="0"/>
+          <w:numId w:val="101"/>
+        </w:numPr>
+        <w:ind w:firstLineChars="0"/>
+      </w:pPr>
+      <w:r>
+        <w:t xml:space="preserve">Assume there’s no PP&amp;E sold, </w:t>
+      </w:r>
+    </w:p>
+    <w:p>
+      <w:pPr>
+        <w:pStyle w:val="ListParagraph"/>
+        <w:ind w:left="420" w:firstLineChars="0"/>
+      </w:pPr>
+      <w:r>
+        <w:t>Begin net BV PP&amp;E</w:t>
+      </w:r>
+    </w:p>
+    <w:p>
+      <w:pPr>
+        <w:pStyle w:val="ListParagraph"/>
+        <w:ind w:left="420" w:firstLineChars="0" w:firstLine="0"/>
+      </w:pPr>
+      <w:r>
+        <w:t>-</w:t>
+      </w:r>
+      <w:r>
+        <w:tab/>
+        <w:t>Depreciation</w:t>
+      </w:r>
+    </w:p>
+    <w:p>
+      <w:pPr>
+        <w:pStyle w:val="ListParagraph"/>
+        <w:ind w:left="420" w:firstLineChars="0" w:firstLine="0"/>
+      </w:pPr>
+      <w:r>
+        <w:t>+</w:t>
+      </w:r>
+      <w:r>
+        <w:tab/>
+        <w:t>FCInv</w:t>
+      </w:r>
+    </w:p>
+    <w:p>
+      <w:pPr>
+        <w:pStyle w:val="ListParagraph"/>
+        <w:ind w:left="420" w:firstLineChars="0" w:firstLine="0"/>
+      </w:pPr>
+      <w:r>
+        <w:t>=</w:t>
+      </w:r>
+      <w:r>
+        <w:tab/>
+        <w:t>End net BV PP&amp;E</w:t>
+      </w:r>
+    </w:p>
+    <w:p>
+      <w:pPr>
+        <w:pStyle w:val="ListParagraph"/>
+        <w:ind w:left="420" w:firstLineChars="0" w:firstLine="0"/>
+      </w:pPr>
+      <w:r>
+        <w:t>FCInv = End gross BV PP&amp;E – begin gross VB PP&amp;E</w:t>
+      </w:r>
+    </w:p>
+    <w:p>
+      <w:pPr>
+        <w:pStyle w:val="ListParagraph"/>
+        <w:numPr>
+          <w:ilvl w:val="0"/>
+          <w:numId w:val="101"/>
+        </w:numPr>
+        <w:ind w:firstLineChars="0"/>
+      </w:pPr>
+      <w:r>
+        <w:rPr>
+          <w:rFonts w:hint="eastAsia"/>
+        </w:rPr>
+        <w:t>Notes payable is not included in WCInv, but in net borrowing.</w:t>
+      </w:r>
       <w:bookmarkStart w:id="0" w:name="_GoBack"/>
       <w:bookmarkEnd w:id="0"/>
-      <w:r>
-        <w:rPr>
-          <w:rFonts w:hint="eastAsia"/>
-        </w:rPr>
-        <w:t xml:space="preserve"> analysis to estimate a company</w:t>
-      </w:r>
-      <w:r>
-        <w:t>’s sustainable growth rate.</w:t>
-      </w:r>
-    </w:p>
-    <w:p>
-      <w:pPr>
-        <w:rPr>
-          <w:rFonts w:hint="eastAsia"/>
-        </w:rPr>
-      </w:pPr>
-      <w:r>
-        <w:t xml:space="preserve">When calculating ROE, use accounting data at beginning of </w:t>
-      </w:r>
-      <w:r>
-        <w:t xml:space="preserve">a </w:t>
-      </w:r>
-      <w:r>
-        <w:t>year.</w:t>
+    </w:p>
+    <w:p/>
+    <w:p>
+      <w:pPr>
+        <w:pStyle w:val="Level3"/>
+        <w:numPr>
+          <w:ilvl w:val="2"/>
+          <w:numId w:val="102"/>
+        </w:numPr>
+        <w:spacing w:after="156"/>
+        <w:rPr>
+          <w:rFonts w:hint="eastAsia"/>
+        </w:rPr>
+      </w:pPr>
+      <w:r>
+        <w:rPr>
+          <w:rFonts w:hint="eastAsia"/>
+        </w:rPr>
+        <w:t>Describe approaches for forecasting FCFF and FCFE.</w:t>
+      </w:r>
+    </w:p>
+    <w:p>
+      <w:r>
+        <w:t>FCFE = NI + (1 – DR) * (Depreciation – FCInv – WCInv)</w:t>
+      </w:r>
+    </w:p>
+    <w:p>
+      <w:pPr>
+        <w:rPr>
+          <w:rFonts w:hint="eastAsia"/>
+        </w:rPr>
+      </w:pPr>
+      <w:r>
+        <w:t>DR = target debt-to-asset ratio</w:t>
       </w:r>
     </w:p>
     <w:p>
       <w:pPr>
         <w:pStyle w:val="Level2"/>
+        <w:numPr>
+          <w:ilvl w:val="0"/>
+          <w:numId w:val="0"/>
+        </w:numPr>
       </w:pPr>
       <w:r>
         <w:br w:type="page"/>
@@ -21412,13 +21049,8 @@
         <w:t xml:space="preserve"> = </w:t>
       </w:r>
       <w:r>
-        <w:t xml:space="preserve">the return to asset </w:t>
-      </w:r>
-      <w:proofErr w:type="spellStart"/>
-      <w:r>
-        <w:t>i</w:t>
-      </w:r>
-      <w:proofErr w:type="spellEnd"/>
+        <w:t>the return to asset i</w:t>
+      </w:r>
     </w:p>
     <w:p>
       <m:oMath>
@@ -21456,13 +21088,8 @@
         <w:t xml:space="preserve"> = </w:t>
       </w:r>
       <w:r>
-        <w:t xml:space="preserve">the expected return of asset </w:t>
-      </w:r>
-      <w:proofErr w:type="spellStart"/>
-      <w:r>
-        <w:t>i</w:t>
-      </w:r>
-      <w:proofErr w:type="spellEnd"/>
+        <w:t>the expected return of asset i</w:t>
+      </w:r>
     </w:p>
     <w:p>
       <w:pPr>
@@ -21502,21 +21129,7 @@
         <w:rPr>
           <w:lang w:val="en"/>
         </w:rPr>
-        <w:t xml:space="preserve"> = the sensitivity of the return on asset i to the return to factor k, k = 1, 2</w:t>
-      </w:r>
-      <w:proofErr w:type="gramStart"/>
-      <w:r>
-        <w:rPr>
-          <w:lang w:val="en"/>
-        </w:rPr>
-        <w:t>, ...,</w:t>
-      </w:r>
-      <w:proofErr w:type="gramEnd"/>
-      <w:r>
-        <w:rPr>
-          <w:lang w:val="en"/>
-        </w:rPr>
-        <w:t xml:space="preserve"> K</w:t>
+        <w:t xml:space="preserve"> = the sensitivity of the return on asset i to the return to factor k, k = 1, 2, ..., K</w:t>
       </w:r>
     </w:p>
     <w:p>
@@ -24251,14 +23864,8 @@
         </w:rPr>
         <w:t xml:space="preserve">Given an actively management portfolio with information ratio IR and active risk of </w:t>
       </w:r>
-      <w:proofErr w:type="gramStart"/>
-      <w:r>
-        <w:t>STD(</w:t>
-      </w:r>
-      <w:proofErr w:type="spellStart"/>
-      <w:proofErr w:type="gramEnd"/>
-      <w:r>
-        <w:t>R</w:t>
+      <w:r>
+        <w:t>STD(R</w:t>
       </w:r>
       <w:r>
         <w:rPr>
@@ -24266,7 +23873,6 @@
         </w:rPr>
         <w:t>Aorignal</w:t>
       </w:r>
-      <w:proofErr w:type="spellEnd"/>
       <w:r>
         <w:t>),</w:t>
       </w:r>
@@ -24416,20 +24022,11 @@
           <w:b/>
         </w:rPr>
       </w:pPr>
-      <w:proofErr w:type="gramStart"/>
       <w:r>
         <w:rPr>
           <w:b/>
         </w:rPr>
-        <w:t>STD(</w:t>
-      </w:r>
-      <w:proofErr w:type="spellStart"/>
-      <w:proofErr w:type="gramEnd"/>
-      <w:r>
-        <w:rPr>
-          <w:b/>
-        </w:rPr>
-        <w:t>R</w:t>
+        <w:t>STD(R</w:t>
       </w:r>
       <w:r>
         <w:rPr>
@@ -24438,7 +24035,6 @@
         </w:rPr>
         <w:t>Aoptimal</w:t>
       </w:r>
-      <w:proofErr w:type="spellEnd"/>
       <w:r>
         <w:rPr>
           <w:b/>
@@ -24869,21 +24465,7 @@
         <w:rPr>
           <w:rFonts w:hint="eastAsia"/>
         </w:rPr>
-        <w:t xml:space="preserve"> </w:t>
-      </w:r>
-      <w:proofErr w:type="gramStart"/>
-      <w:r>
-        <w:rPr>
-          <w:rFonts w:hint="eastAsia"/>
-        </w:rPr>
-        <w:t>can</w:t>
-      </w:r>
-      <w:proofErr w:type="gramEnd"/>
-      <w:r>
-        <w:rPr>
-          <w:rFonts w:hint="eastAsia"/>
-        </w:rPr>
-        <w:t xml:space="preserve"> be </w:t>
+        <w:t xml:space="preserve"> can be </w:t>
       </w:r>
       <w:r>
         <w:t xml:space="preserve">thought of as the security’s expected active return, </w:t>
@@ -25397,21 +24979,7 @@
         <w:rPr>
           <w:rFonts w:hint="eastAsia"/>
         </w:rPr>
-        <w:t xml:space="preserve"> </w:t>
-      </w:r>
-      <w:proofErr w:type="gramStart"/>
-      <w:r>
-        <w:rPr>
-          <w:rFonts w:hint="eastAsia"/>
-        </w:rPr>
-        <w:t>can</w:t>
-      </w:r>
-      <w:proofErr w:type="gramEnd"/>
-      <w:r>
-        <w:rPr>
-          <w:rFonts w:hint="eastAsia"/>
-        </w:rPr>
-        <w:t xml:space="preserve"> be scaled to</w:t>
+        <w:t xml:space="preserve"> can be scaled to</w:t>
       </w:r>
       <w:r>
         <w:t>:</w:t>
@@ -26138,7 +25706,6 @@
         </w:rPr>
         <w:t>Δ</w:t>
       </w:r>
-      <w:proofErr w:type="spellStart"/>
       <w:r>
         <w:t>w</w:t>
       </w:r>
@@ -26148,7 +25715,6 @@
         </w:rPr>
         <w:t>i</w:t>
       </w:r>
-      <w:proofErr w:type="spellEnd"/>
       <w:r>
         <w:t xml:space="preserve"> (without *) represent the actual active weights for a constrained portfolio.</w:t>
       </w:r>
@@ -26632,20 +26198,11 @@
           <w:b/>
         </w:rPr>
       </w:pPr>
-      <w:proofErr w:type="gramStart"/>
       <w:r>
         <w:rPr>
           <w:b/>
         </w:rPr>
-        <w:t>STD(</w:t>
-      </w:r>
-      <w:proofErr w:type="spellStart"/>
-      <w:proofErr w:type="gramEnd"/>
-      <w:r>
-        <w:rPr>
-          <w:b/>
-        </w:rPr>
-        <w:t>R</w:t>
+        <w:t>STD(R</w:t>
       </w:r>
       <w:r>
         <w:rPr>
@@ -26654,7 +26211,6 @@
         </w:rPr>
         <w:t>Aoptimal</w:t>
       </w:r>
-      <w:proofErr w:type="spellEnd"/>
       <w:r>
         <w:rPr>
           <w:b/>
@@ -27469,11 +27025,7 @@
         <w:ind w:firstLine="420"/>
       </w:pPr>
       <w:r>
-        <w:t xml:space="preserve">Price of an investment = </w:t>
-      </w:r>
-      <w:proofErr w:type="gramStart"/>
-      <w:r>
-        <w:t>E</w:t>
+        <w:t>Price of an investment = E</w:t>
       </w:r>
       <w:r>
         <w:rPr>
@@ -27482,12 +27034,7 @@
         <w:t>t</w:t>
       </w:r>
       <w:r>
-        <w:t>[</w:t>
-      </w:r>
-      <w:proofErr w:type="spellStart"/>
-      <w:proofErr w:type="gramEnd"/>
-      <w:r>
-        <w:t>m˜</w:t>
+        <w:t>[m˜</w:t>
       </w:r>
       <w:r>
         <w:rPr>
@@ -27495,7 +27042,6 @@
         </w:rPr>
         <w:t>t,s</w:t>
       </w:r>
-      <w:proofErr w:type="spellEnd"/>
       <w:r>
         <w:t>]</w:t>
       </w:r>
@@ -27557,7 +27103,6 @@
           <w:lang w:val="en"/>
         </w:rPr>
       </w:pPr>
-      <w:proofErr w:type="spellStart"/>
       <w:r>
         <w:rPr>
           <w:rFonts w:ascii="STIXGeneral" w:eastAsia="STIXGeneral" w:hAnsi="STIXGeneral" w:cs="STIXGeneral" w:hint="eastAsia"/>
@@ -27608,7 +27153,6 @@
         </w:rPr>
         <w:t>s</w:t>
       </w:r>
-      <w:proofErr w:type="spellEnd"/>
       <w:r>
         <w:rPr>
           <w:rFonts w:ascii="STIXGeneral" w:eastAsia="STIXGeneral" w:hAnsi="STIXGeneral" w:cs="STIXGeneral" w:hint="eastAsia"/>
@@ -27819,19 +27363,7 @@
           <w:szCs w:val="25"/>
           <w:lang w:val="en"/>
         </w:rPr>
-        <w:t>+</w:t>
-      </w:r>
-      <w:proofErr w:type="spellStart"/>
-      <w:r>
-        <w:rPr>
-          <w:rFonts w:ascii="STIXGeneral" w:eastAsia="STIXGeneral" w:hAnsi="STIXGeneral" w:cs="STIXGeneral" w:hint="eastAsia"/>
-          <w:color w:val="000000"/>
-          <w:kern w:val="0"/>
-          <w:sz w:val="25"/>
-          <w:szCs w:val="25"/>
-          <w:lang w:val="en"/>
-        </w:rPr>
-        <w:t>cov</w:t>
+        <w:t>+cov</w:t>
       </w:r>
       <w:r>
         <w:rPr>
@@ -27846,7 +27378,6 @@
         </w:rPr>
         <w:t>t</w:t>
       </w:r>
-      <w:proofErr w:type="spellEnd"/>
       <w:r>
         <w:rPr>
           <w:rFonts w:ascii="STIXSizeTwoSym" w:eastAsia="STIXSizeTwoSym" w:hAnsi="STIXSizeTwoSym" w:cs="宋体" w:hint="eastAsia"/>
@@ -29171,7 +28702,7 @@
   <w:abstractNum w:abstractNumId="10" w15:restartNumberingAfterBreak="0">
     <w:nsid w:val="0E784807"/>
     <w:multiLevelType w:val="multilevel"/>
-    <w:tmpl w:val="5A747DB2"/>
+    <w:tmpl w:val="745C795C"/>
     <w:lvl w:ilvl="0">
       <w:start w:val="2"/>
       <w:numFmt w:val="upperRoman"/>
@@ -31676,6 +31207,119 @@
     </w:lvl>
   </w:abstractNum>
   <w:abstractNum w:abstractNumId="34" w15:restartNumberingAfterBreak="0">
+    <w:nsid w:val="40152834"/>
+    <w:multiLevelType w:val="hybridMultilevel"/>
+    <w:tmpl w:val="0106978A"/>
+    <w:lvl w:ilvl="0" w:tplc="04090001">
+      <w:start w:val="1"/>
+      <w:numFmt w:val="bullet"/>
+      <w:lvlText w:val=""/>
+      <w:lvlJc w:val="left"/>
+      <w:pPr>
+        <w:ind w:left="420" w:hanging="420"/>
+      </w:pPr>
+      <w:rPr>
+        <w:rFonts w:ascii="Wingdings" w:hAnsi="Wingdings" w:hint="default"/>
+      </w:rPr>
+    </w:lvl>
+    <w:lvl w:ilvl="1" w:tplc="04090003" w:tentative="1">
+      <w:start w:val="1"/>
+      <w:numFmt w:val="bullet"/>
+      <w:lvlText w:val=""/>
+      <w:lvlJc w:val="left"/>
+      <w:pPr>
+        <w:ind w:left="840" w:hanging="420"/>
+      </w:pPr>
+      <w:rPr>
+        <w:rFonts w:ascii="Wingdings" w:hAnsi="Wingdings" w:hint="default"/>
+      </w:rPr>
+    </w:lvl>
+    <w:lvl w:ilvl="2" w:tplc="04090005" w:tentative="1">
+      <w:start w:val="1"/>
+      <w:numFmt w:val="bullet"/>
+      <w:lvlText w:val=""/>
+      <w:lvlJc w:val="left"/>
+      <w:pPr>
+        <w:ind w:left="1260" w:hanging="420"/>
+      </w:pPr>
+      <w:rPr>
+        <w:rFonts w:ascii="Wingdings" w:hAnsi="Wingdings" w:hint="default"/>
+      </w:rPr>
+    </w:lvl>
+    <w:lvl w:ilvl="3" w:tplc="04090001" w:tentative="1">
+      <w:start w:val="1"/>
+      <w:numFmt w:val="bullet"/>
+      <w:lvlText w:val=""/>
+      <w:lvlJc w:val="left"/>
+      <w:pPr>
+        <w:ind w:left="1680" w:hanging="420"/>
+      </w:pPr>
+      <w:rPr>
+        <w:rFonts w:ascii="Wingdings" w:hAnsi="Wingdings" w:hint="default"/>
+      </w:rPr>
+    </w:lvl>
+    <w:lvl w:ilvl="4" w:tplc="04090003" w:tentative="1">
+      <w:start w:val="1"/>
+      <w:numFmt w:val="bullet"/>
+      <w:lvlText w:val=""/>
+      <w:lvlJc w:val="left"/>
+      <w:pPr>
+        <w:ind w:left="2100" w:hanging="420"/>
+      </w:pPr>
+      <w:rPr>
+        <w:rFonts w:ascii="Wingdings" w:hAnsi="Wingdings" w:hint="default"/>
+      </w:rPr>
+    </w:lvl>
+    <w:lvl w:ilvl="5" w:tplc="04090005" w:tentative="1">
+      <w:start w:val="1"/>
+      <w:numFmt w:val="bullet"/>
+      <w:lvlText w:val=""/>
+      <w:lvlJc w:val="left"/>
+      <w:pPr>
+        <w:ind w:left="2520" w:hanging="420"/>
+      </w:pPr>
+      <w:rPr>
+        <w:rFonts w:ascii="Wingdings" w:hAnsi="Wingdings" w:hint="default"/>
+      </w:rPr>
+    </w:lvl>
+    <w:lvl w:ilvl="6" w:tplc="04090001" w:tentative="1">
+      <w:start w:val="1"/>
+      <w:numFmt w:val="bullet"/>
+      <w:lvlText w:val=""/>
+      <w:lvlJc w:val="left"/>
+      <w:pPr>
+        <w:ind w:left="2940" w:hanging="420"/>
+      </w:pPr>
+      <w:rPr>
+        <w:rFonts w:ascii="Wingdings" w:hAnsi="Wingdings" w:hint="default"/>
+      </w:rPr>
+    </w:lvl>
+    <w:lvl w:ilvl="7" w:tplc="04090003" w:tentative="1">
+      <w:start w:val="1"/>
+      <w:numFmt w:val="bullet"/>
+      <w:lvlText w:val=""/>
+      <w:lvlJc w:val="left"/>
+      <w:pPr>
+        <w:ind w:left="3360" w:hanging="420"/>
+      </w:pPr>
+      <w:rPr>
+        <w:rFonts w:ascii="Wingdings" w:hAnsi="Wingdings" w:hint="default"/>
+      </w:rPr>
+    </w:lvl>
+    <w:lvl w:ilvl="8" w:tplc="04090005" w:tentative="1">
+      <w:start w:val="1"/>
+      <w:numFmt w:val="bullet"/>
+      <w:lvlText w:val=""/>
+      <w:lvlJc w:val="left"/>
+      <w:pPr>
+        <w:ind w:left="3780" w:hanging="420"/>
+      </w:pPr>
+      <w:rPr>
+        <w:rFonts w:ascii="Wingdings" w:hAnsi="Wingdings" w:hint="default"/>
+      </w:rPr>
+    </w:lvl>
+  </w:abstractNum>
+  <w:abstractNum w:abstractNumId="35" w15:restartNumberingAfterBreak="0">
     <w:nsid w:val="43CD415C"/>
     <w:multiLevelType w:val="multilevel"/>
     <w:tmpl w:val="1F30FE08"/>
@@ -31796,7 +31440,7 @@
       </w:rPr>
     </w:lvl>
   </w:abstractNum>
-  <w:abstractNum w:abstractNumId="35" w15:restartNumberingAfterBreak="0">
+  <w:abstractNum w:abstractNumId="36" w15:restartNumberingAfterBreak="0">
     <w:nsid w:val="43CE732C"/>
     <w:multiLevelType w:val="hybridMultilevel"/>
     <w:tmpl w:val="64FA2CDE"/>
@@ -31885,7 +31529,7 @@
       </w:pPr>
     </w:lvl>
   </w:abstractNum>
-  <w:abstractNum w:abstractNumId="36" w15:restartNumberingAfterBreak="0">
+  <w:abstractNum w:abstractNumId="37" w15:restartNumberingAfterBreak="0">
     <w:nsid w:val="4900490A"/>
     <w:multiLevelType w:val="hybridMultilevel"/>
     <w:tmpl w:val="999ED59C"/>
@@ -31998,7 +31642,7 @@
       </w:rPr>
     </w:lvl>
   </w:abstractNum>
-  <w:abstractNum w:abstractNumId="37" w15:restartNumberingAfterBreak="0">
+  <w:abstractNum w:abstractNumId="38" w15:restartNumberingAfterBreak="0">
     <w:nsid w:val="4B8445BE"/>
     <w:multiLevelType w:val="hybridMultilevel"/>
     <w:tmpl w:val="C48269E2"/>
@@ -32087,7 +31731,7 @@
       </w:pPr>
     </w:lvl>
   </w:abstractNum>
-  <w:abstractNum w:abstractNumId="38" w15:restartNumberingAfterBreak="0">
+  <w:abstractNum w:abstractNumId="39" w15:restartNumberingAfterBreak="0">
     <w:nsid w:val="4C0114A8"/>
     <w:multiLevelType w:val="hybridMultilevel"/>
     <w:tmpl w:val="56E4EF8C"/>
@@ -32200,7 +31844,7 @@
       </w:rPr>
     </w:lvl>
   </w:abstractNum>
-  <w:abstractNum w:abstractNumId="39" w15:restartNumberingAfterBreak="0">
+  <w:abstractNum w:abstractNumId="40" w15:restartNumberingAfterBreak="0">
     <w:nsid w:val="54230876"/>
     <w:multiLevelType w:val="hybridMultilevel"/>
     <w:tmpl w:val="B6D8F942"/>
@@ -32313,7 +31957,7 @@
       </w:rPr>
     </w:lvl>
   </w:abstractNum>
-  <w:abstractNum w:abstractNumId="40" w15:restartNumberingAfterBreak="0">
+  <w:abstractNum w:abstractNumId="41" w15:restartNumberingAfterBreak="0">
     <w:nsid w:val="542D124A"/>
     <w:multiLevelType w:val="hybridMultilevel"/>
     <w:tmpl w:val="87E4CDCC"/>
@@ -32426,7 +32070,7 @@
       </w:rPr>
     </w:lvl>
   </w:abstractNum>
-  <w:abstractNum w:abstractNumId="41" w15:restartNumberingAfterBreak="0">
+  <w:abstractNum w:abstractNumId="42" w15:restartNumberingAfterBreak="0">
     <w:nsid w:val="563D3A72"/>
     <w:multiLevelType w:val="hybridMultilevel"/>
     <w:tmpl w:val="22BAB188"/>
@@ -32515,7 +32159,7 @@
       </w:pPr>
     </w:lvl>
   </w:abstractNum>
-  <w:abstractNum w:abstractNumId="42" w15:restartNumberingAfterBreak="0">
+  <w:abstractNum w:abstractNumId="43" w15:restartNumberingAfterBreak="0">
     <w:nsid w:val="5E5478CD"/>
     <w:multiLevelType w:val="hybridMultilevel"/>
     <w:tmpl w:val="98A0C33A"/>
@@ -32627,7 +32271,7 @@
       </w:rPr>
     </w:lvl>
   </w:abstractNum>
-  <w:abstractNum w:abstractNumId="43" w15:restartNumberingAfterBreak="0">
+  <w:abstractNum w:abstractNumId="44" w15:restartNumberingAfterBreak="0">
     <w:nsid w:val="5ED43467"/>
     <w:multiLevelType w:val="hybridMultilevel"/>
     <w:tmpl w:val="44B67E9E"/>
@@ -32740,7 +32384,7 @@
       </w:rPr>
     </w:lvl>
   </w:abstractNum>
-  <w:abstractNum w:abstractNumId="44" w15:restartNumberingAfterBreak="0">
+  <w:abstractNum w:abstractNumId="45" w15:restartNumberingAfterBreak="0">
     <w:nsid w:val="61610B60"/>
     <w:multiLevelType w:val="hybridMultilevel"/>
     <w:tmpl w:val="62EED5E6"/>
@@ -32853,7 +32497,7 @@
       </w:rPr>
     </w:lvl>
   </w:abstractNum>
-  <w:abstractNum w:abstractNumId="45" w15:restartNumberingAfterBreak="0">
+  <w:abstractNum w:abstractNumId="46" w15:restartNumberingAfterBreak="0">
     <w:nsid w:val="62B455C8"/>
     <w:multiLevelType w:val="hybridMultilevel"/>
     <w:tmpl w:val="74EA9B9A"/>
@@ -32966,7 +32610,7 @@
       </w:rPr>
     </w:lvl>
   </w:abstractNum>
-  <w:abstractNum w:abstractNumId="46" w15:restartNumberingAfterBreak="0">
+  <w:abstractNum w:abstractNumId="47" w15:restartNumberingAfterBreak="0">
     <w:nsid w:val="64B95F49"/>
     <w:multiLevelType w:val="hybridMultilevel"/>
     <w:tmpl w:val="C4848232"/>
@@ -33079,7 +32723,7 @@
       </w:rPr>
     </w:lvl>
   </w:abstractNum>
-  <w:abstractNum w:abstractNumId="47" w15:restartNumberingAfterBreak="0">
+  <w:abstractNum w:abstractNumId="48" w15:restartNumberingAfterBreak="0">
     <w:nsid w:val="66772564"/>
     <w:multiLevelType w:val="hybridMultilevel"/>
     <w:tmpl w:val="CD06F602"/>
@@ -33192,7 +32836,7 @@
       </w:rPr>
     </w:lvl>
   </w:abstractNum>
-  <w:abstractNum w:abstractNumId="48" w15:restartNumberingAfterBreak="0">
+  <w:abstractNum w:abstractNumId="49" w15:restartNumberingAfterBreak="0">
     <w:nsid w:val="66773463"/>
     <w:multiLevelType w:val="hybridMultilevel"/>
     <w:tmpl w:val="B112864C"/>
@@ -33281,7 +32925,7 @@
       </w:pPr>
     </w:lvl>
   </w:abstractNum>
-  <w:abstractNum w:abstractNumId="49" w15:restartNumberingAfterBreak="0">
+  <w:abstractNum w:abstractNumId="50" w15:restartNumberingAfterBreak="0">
     <w:nsid w:val="66884D17"/>
     <w:multiLevelType w:val="hybridMultilevel"/>
     <w:tmpl w:val="7946D9FE"/>
@@ -33394,7 +33038,7 @@
       </w:rPr>
     </w:lvl>
   </w:abstractNum>
-  <w:abstractNum w:abstractNumId="50" w15:restartNumberingAfterBreak="0">
+  <w:abstractNum w:abstractNumId="51" w15:restartNumberingAfterBreak="0">
     <w:nsid w:val="684D280A"/>
     <w:multiLevelType w:val="hybridMultilevel"/>
     <w:tmpl w:val="77C427E6"/>
@@ -33507,7 +33151,7 @@
       </w:rPr>
     </w:lvl>
   </w:abstractNum>
-  <w:abstractNum w:abstractNumId="51" w15:restartNumberingAfterBreak="0">
+  <w:abstractNum w:abstractNumId="52" w15:restartNumberingAfterBreak="0">
     <w:nsid w:val="6988637B"/>
     <w:multiLevelType w:val="multilevel"/>
     <w:tmpl w:val="E3EA323A"/>
@@ -33628,7 +33272,7 @@
       </w:rPr>
     </w:lvl>
   </w:abstractNum>
-  <w:abstractNum w:abstractNumId="52" w15:restartNumberingAfterBreak="0">
+  <w:abstractNum w:abstractNumId="53" w15:restartNumberingAfterBreak="0">
     <w:nsid w:val="6E3001FE"/>
     <w:multiLevelType w:val="hybridMultilevel"/>
     <w:tmpl w:val="C0C4D4A6"/>
@@ -33741,7 +33385,7 @@
       </w:rPr>
     </w:lvl>
   </w:abstractNum>
-  <w:abstractNum w:abstractNumId="53" w15:restartNumberingAfterBreak="0">
+  <w:abstractNum w:abstractNumId="54" w15:restartNumberingAfterBreak="0">
     <w:nsid w:val="72016716"/>
     <w:multiLevelType w:val="hybridMultilevel"/>
     <w:tmpl w:val="7D2EE81E"/>
@@ -33830,7 +33474,7 @@
       </w:pPr>
     </w:lvl>
   </w:abstractNum>
-  <w:abstractNum w:abstractNumId="54" w15:restartNumberingAfterBreak="0">
+  <w:abstractNum w:abstractNumId="55" w15:restartNumberingAfterBreak="0">
     <w:nsid w:val="720E4A16"/>
     <w:multiLevelType w:val="hybridMultilevel"/>
     <w:tmpl w:val="FBA0C078"/>
@@ -33943,7 +33587,7 @@
       </w:rPr>
     </w:lvl>
   </w:abstractNum>
-  <w:abstractNum w:abstractNumId="55" w15:restartNumberingAfterBreak="0">
+  <w:abstractNum w:abstractNumId="56" w15:restartNumberingAfterBreak="0">
     <w:nsid w:val="758D65BD"/>
     <w:multiLevelType w:val="hybridMultilevel"/>
     <w:tmpl w:val="16CE4DE8"/>
@@ -34056,7 +33700,7 @@
       </w:rPr>
     </w:lvl>
   </w:abstractNum>
-  <w:abstractNum w:abstractNumId="56" w15:restartNumberingAfterBreak="0">
+  <w:abstractNum w:abstractNumId="57" w15:restartNumberingAfterBreak="0">
     <w:nsid w:val="772C22FD"/>
     <w:multiLevelType w:val="multilevel"/>
     <w:tmpl w:val="A5089A92"/>
@@ -34177,7 +33821,7 @@
       </w:rPr>
     </w:lvl>
   </w:abstractNum>
-  <w:abstractNum w:abstractNumId="57" w15:restartNumberingAfterBreak="0">
+  <w:abstractNum w:abstractNumId="58" w15:restartNumberingAfterBreak="0">
     <w:nsid w:val="7BA65898"/>
     <w:multiLevelType w:val="multilevel"/>
     <w:tmpl w:val="584E02C8"/>
@@ -34298,7 +33942,7 @@
       </w:rPr>
     </w:lvl>
   </w:abstractNum>
-  <w:abstractNum w:abstractNumId="58" w15:restartNumberingAfterBreak="0">
+  <w:abstractNum w:abstractNumId="59" w15:restartNumberingAfterBreak="0">
     <w:nsid w:val="7F2046A0"/>
     <w:multiLevelType w:val="hybridMultilevel"/>
     <w:tmpl w:val="4A1C7AE8"/>
@@ -34411,7 +34055,7 @@
       </w:rPr>
     </w:lvl>
   </w:abstractNum>
-  <w:abstractNum w:abstractNumId="59" w15:restartNumberingAfterBreak="0">
+  <w:abstractNum w:abstractNumId="60" w15:restartNumberingAfterBreak="0">
     <w:nsid w:val="7F983DFB"/>
     <w:multiLevelType w:val="hybridMultilevel"/>
     <w:tmpl w:val="97FC2F26"/>
@@ -34501,7 +34145,7 @@
     </w:lvl>
   </w:abstractNum>
   <w:num w:numId="1">
-    <w:abstractNumId w:val="44"/>
+    <w:abstractNumId w:val="45"/>
   </w:num>
   <w:num w:numId="2">
     <w:abstractNumId w:val="6"/>
@@ -34540,16 +34184,16 @@
     <w:abstractNumId w:val="29"/>
   </w:num>
   <w:num w:numId="5">
-    <w:abstractNumId w:val="42"/>
+    <w:abstractNumId w:val="43"/>
   </w:num>
   <w:num w:numId="6">
-    <w:abstractNumId w:val="52"/>
+    <w:abstractNumId w:val="53"/>
   </w:num>
   <w:num w:numId="7">
     <w:abstractNumId w:val="22"/>
   </w:num>
   <w:num w:numId="8">
-    <w:abstractNumId w:val="55"/>
+    <w:abstractNumId w:val="56"/>
   </w:num>
   <w:num w:numId="9">
     <w:abstractNumId w:val="15"/>
@@ -34561,7 +34205,7 @@
     <w:abstractNumId w:val="14"/>
   </w:num>
   <w:num w:numId="12">
-    <w:abstractNumId w:val="40"/>
+    <w:abstractNumId w:val="41"/>
   </w:num>
   <w:num w:numId="13">
     <w:abstractNumId w:val="10"/>
@@ -34597,10 +34241,10 @@
     <w:abstractNumId w:val="7"/>
   </w:num>
   <w:num w:numId="15">
-    <w:abstractNumId w:val="47"/>
+    <w:abstractNumId w:val="48"/>
   </w:num>
   <w:num w:numId="16">
-    <w:abstractNumId w:val="59"/>
+    <w:abstractNumId w:val="60"/>
   </w:num>
   <w:num w:numId="17">
     <w:abstractNumId w:val="16"/>
@@ -34648,7 +34292,7 @@
     </w:lvlOverride>
   </w:num>
   <w:num w:numId="23">
-    <w:abstractNumId w:val="43"/>
+    <w:abstractNumId w:val="44"/>
   </w:num>
   <w:num w:numId="24">
     <w:abstractNumId w:val="1"/>
@@ -34687,16 +34331,16 @@
     <w:abstractNumId w:val="26"/>
   </w:num>
   <w:num w:numId="27">
-    <w:abstractNumId w:val="41"/>
+    <w:abstractNumId w:val="42"/>
   </w:num>
   <w:num w:numId="28">
-    <w:abstractNumId w:val="50"/>
+    <w:abstractNumId w:val="51"/>
   </w:num>
   <w:num w:numId="29">
     <w:abstractNumId w:val="11"/>
   </w:num>
   <w:num w:numId="30">
-    <w:abstractNumId w:val="46"/>
+    <w:abstractNumId w:val="47"/>
   </w:num>
   <w:num w:numId="31">
     <w:abstractNumId w:val="4"/>
@@ -34708,7 +34352,7 @@
     <w:abstractNumId w:val="3"/>
   </w:num>
   <w:num w:numId="34">
-    <w:abstractNumId w:val="37"/>
+    <w:abstractNumId w:val="38"/>
   </w:num>
   <w:num w:numId="35">
     <w:abstractNumId w:val="19"/>
@@ -34717,16 +34361,16 @@
     <w:abstractNumId w:val="20"/>
   </w:num>
   <w:num w:numId="37">
-    <w:abstractNumId w:val="39"/>
+    <w:abstractNumId w:val="40"/>
   </w:num>
   <w:num w:numId="38">
     <w:abstractNumId w:val="24"/>
   </w:num>
   <w:num w:numId="39">
-    <w:abstractNumId w:val="49"/>
+    <w:abstractNumId w:val="50"/>
   </w:num>
   <w:num w:numId="40">
-    <w:abstractNumId w:val="38"/>
+    <w:abstractNumId w:val="39"/>
   </w:num>
   <w:num w:numId="41">
     <w:abstractNumId w:val="32"/>
@@ -34861,19 +34505,19 @@
     <w:abstractNumId w:val="18"/>
   </w:num>
   <w:num w:numId="49">
-    <w:abstractNumId w:val="56"/>
+    <w:abstractNumId w:val="57"/>
   </w:num>
   <w:num w:numId="50">
     <w:abstractNumId w:val="30"/>
   </w:num>
   <w:num w:numId="51">
+    <w:abstractNumId w:val="36"/>
+  </w:num>
+  <w:num w:numId="52">
     <w:abstractNumId w:val="35"/>
   </w:num>
-  <w:num w:numId="52">
-    <w:abstractNumId w:val="34"/>
-  </w:num>
   <w:num w:numId="53">
-    <w:abstractNumId w:val="53"/>
+    <w:abstractNumId w:val="54"/>
   </w:num>
   <w:num w:numId="54">
     <w:abstractNumId w:val="10"/>
@@ -34972,13 +34616,13 @@
     <w:abstractNumId w:val="17"/>
   </w:num>
   <w:num w:numId="59">
-    <w:abstractNumId w:val="45"/>
+    <w:abstractNumId w:val="46"/>
   </w:num>
   <w:num w:numId="60">
     <w:abstractNumId w:val="21"/>
   </w:num>
   <w:num w:numId="61">
-    <w:abstractNumId w:val="36"/>
+    <w:abstractNumId w:val="37"/>
   </w:num>
   <w:num w:numId="62">
     <w:abstractNumId w:val="0"/>
@@ -35224,7 +34868,7 @@
     </w:lvlOverride>
   </w:num>
   <w:num w:numId="71">
-    <w:abstractNumId w:val="58"/>
+    <w:abstractNumId w:val="59"/>
   </w:num>
   <w:num w:numId="72">
     <w:abstractNumId w:val="10"/>
@@ -35407,7 +35051,7 @@
     </w:lvlOverride>
   </w:num>
   <w:num w:numId="78">
-    <w:abstractNumId w:val="48"/>
+    <w:abstractNumId w:val="49"/>
   </w:num>
   <w:num w:numId="79">
     <w:abstractNumId w:val="10"/>
@@ -35473,13 +35117,13 @@
     <w:abstractNumId w:val="28"/>
   </w:num>
   <w:num w:numId="82">
-    <w:abstractNumId w:val="51"/>
+    <w:abstractNumId w:val="52"/>
   </w:num>
   <w:num w:numId="83">
-    <w:abstractNumId w:val="54"/>
+    <w:abstractNumId w:val="55"/>
   </w:num>
   <w:num w:numId="84">
-    <w:abstractNumId w:val="57"/>
+    <w:abstractNumId w:val="58"/>
   </w:num>
   <w:num w:numId="85">
     <w:abstractNumId w:val="5"/>
@@ -35860,6 +35504,39 @@
     </w:lvlOverride>
     <w:lvlOverride w:ilvl="2">
       <w:startOverride w:val="15"/>
+    </w:lvlOverride>
+    <w:lvlOverride w:ilvl="3">
+      <w:startOverride w:val="1"/>
+    </w:lvlOverride>
+    <w:lvlOverride w:ilvl="4">
+      <w:startOverride w:val="1"/>
+    </w:lvlOverride>
+    <w:lvlOverride w:ilvl="5">
+      <w:startOverride w:val="1"/>
+    </w:lvlOverride>
+    <w:lvlOverride w:ilvl="6">
+      <w:startOverride w:val="1"/>
+    </w:lvlOverride>
+    <w:lvlOverride w:ilvl="7">
+      <w:startOverride w:val="1"/>
+    </w:lvlOverride>
+    <w:lvlOverride w:ilvl="8">
+      <w:startOverride w:val="1"/>
+    </w:lvlOverride>
+  </w:num>
+  <w:num w:numId="101">
+    <w:abstractNumId w:val="34"/>
+  </w:num>
+  <w:num w:numId="102">
+    <w:abstractNumId w:val="10"/>
+    <w:lvlOverride w:ilvl="0">
+      <w:startOverride w:val="7"/>
+    </w:lvlOverride>
+    <w:lvlOverride w:ilvl="1">
+      <w:startOverride w:val="35"/>
+    </w:lvlOverride>
+    <w:lvlOverride w:ilvl="2">
+      <w:startOverride w:val="5"/>
     </w:lvlOverride>
     <w:lvlOverride w:ilvl="3">
       <w:startOverride w:val="1"/>
@@ -36844,7 +36521,7 @@
 </file>
 
 <file path=customXml/itemProps1.xml><?xml version="1.0" encoding="utf-8"?>
-<ds:datastoreItem xmlns:ds="http://schemas.openxmlformats.org/officeDocument/2006/customXml" ds:itemID="{839DBE39-7053-4DD6-B97D-FD49F83AF912}">
+<ds:datastoreItem xmlns:ds="http://schemas.openxmlformats.org/officeDocument/2006/customXml" ds:itemID="{D879A0BA-6977-4CA8-B771-0F35EBADD4BD}">
   <ds:schemaRefs>
     <ds:schemaRef ds:uri="http://schemas.openxmlformats.org/officeDocument/2006/bibliography"/>
   </ds:schemaRefs>

</xml_diff>

<commit_message>
Changes to Chapter 'Economic'
</commit_message>
<xml_diff>
--- a/LOS2.docx
+++ b/LOS2.docx
@@ -16,7 +16,13 @@
     <w:p>
       <w:pPr>
         <w:pStyle w:val="Level2"/>
-      </w:pPr>
+        <w:numPr>
+          <w:ilvl w:val="1"/>
+          <w:numId w:val="103"/>
+        </w:numPr>
+      </w:pPr>
+      <w:bookmarkStart w:id="0" w:name="_GoBack"/>
+      <w:bookmarkEnd w:id="0"/>
       <w:r>
         <w:rPr>
           <w:rFonts w:hint="eastAsia"/>
@@ -11998,19 +12004,11 @@
       </w:r>
     </w:p>
     <w:p>
-      <w:proofErr w:type="gramStart"/>
-      <w:r>
-        <w:rPr>
-          <w:rFonts w:hint="eastAsia"/>
-        </w:rPr>
-        <w:t>current</w:t>
-      </w:r>
-      <w:proofErr w:type="gramEnd"/>
-      <w:r>
-        <w:rPr>
-          <w:rFonts w:hint="eastAsia"/>
-        </w:rPr>
-        <w:t xml:space="preserve"> </w:t>
+      <w:r>
+        <w:rPr>
+          <w:rFonts w:hint="eastAsia"/>
+        </w:rPr>
+        <w:t xml:space="preserve">current </w:t>
       </w:r>
       <w:r>
         <w:t>account + financial account + official reserve account = 0</w:t>
@@ -12601,7 +12599,10 @@
         <w:rPr>
           <w:rFonts w:hint="eastAsia"/>
         </w:rPr>
-        <w:t>Macroeconomic balance approach.</w:t>
+        <w:t>Macroeconomic balance approach estimates how much exchange rates need to adjust in order to close the gap between the medium-term expectation for a country</w:t>
+      </w:r>
+      <w:r>
+        <w:t>’s current account imbalance and that country’s normal current account imbalance.</w:t>
       </w:r>
     </w:p>
     <w:p>
@@ -12614,7 +12615,10 @@
         <w:ind w:firstLineChars="0"/>
       </w:pPr>
       <w:r>
-        <w:t>External sustainability approach.</w:t>
+        <w:t>E</w:t>
+      </w:r>
+      <w:r>
+        <w:t>xternal sustainability approach focuses on stocks of outstanding assets or debt rather than on current account flows. It calculates how much exchange rates would need to adjust to ensure that a country’s net foreign-asset/GDP ratio or foreign-liability/GDP ratio stabilizes at some benchmark level.</w:t>
       </w:r>
     </w:p>
     <w:p>
@@ -12627,7 +12631,16 @@
         <w:ind w:firstLineChars="0"/>
       </w:pPr>
       <w:r>
-        <w:t>Reduced-form econometric model approach.</w:t>
+        <w:t>Reduced-</w:t>
+      </w:r>
+      <w:r>
+        <w:t xml:space="preserve">form econometric model approach seeks to estimate the equilibrium path that a currency should take on the basis of the trends in several macroeconomic </w:t>
+      </w:r>
+      <w:r>
+        <w:t>variables</w:t>
+      </w:r>
+      <w:r>
+        <w:t>.</w:t>
       </w:r>
     </w:p>
     <w:p/>
@@ -12728,7 +12741,11 @@
         <w:t>Mundell</w:t>
       </w:r>
       <w:r>
-        <w:t>-Fleming model evaluates the impact of monetary and fiscal policies on interest rates and consequently on exchange rates.</w:t>
+        <w:t xml:space="preserve">-Fleming model evaluates the impact of monetary and fiscal policies on interest rates and </w:t>
+      </w:r>
+      <w:r>
+        <w:lastRenderedPageBreak/>
+        <w:t>consequently on exchange rates.</w:t>
       </w:r>
     </w:p>
     <w:p/>
@@ -12788,7 +12805,6 @@
         <w:ind w:left="426"/>
       </w:pPr>
       <w:r>
-        <w:lastRenderedPageBreak/>
         <w:t>Expansionary fiscal policy will increase government borrowing and increase interest rates and appreciate domestic currency.</w:t>
       </w:r>
     </w:p>
@@ -12994,12 +13010,63 @@
     <w:p/>
     <w:p>
       <w:pPr>
+        <w:pStyle w:val="Level3"/>
+        <w:spacing w:after="156"/>
+      </w:pPr>
+      <w:r>
+        <w:t>Describe</w:t>
+      </w:r>
+      <w:r>
+        <w:t xml:space="preserve"> objectives of central bank intervention and capital controls and describe the effectiveness of intervention and capital controls</w:t>
+      </w:r>
+      <w:r>
+        <w:t>.</w:t>
+      </w:r>
+    </w:p>
+    <w:p>
+      <w:pPr>
+        <w:pStyle w:val="ListParagraph"/>
+        <w:numPr>
+          <w:ilvl w:val="0"/>
+          <w:numId w:val="30"/>
+        </w:numPr>
+        <w:ind w:firstLineChars="0"/>
+      </w:pPr>
+      <w:r>
+        <w:rPr>
+          <w:rFonts w:hint="eastAsia"/>
+        </w:rPr>
+        <w:t>I</w:t>
+      </w:r>
+      <w:r>
+        <w:t>f there is no inflation threat, the authorities could engage in unsterilized intervention, which would expand the monetary base and encourage short-term interest rates to move lower.</w:t>
+      </w:r>
+    </w:p>
+    <w:p>
+      <w:pPr>
+        <w:pStyle w:val="ListParagraph"/>
+        <w:numPr>
+          <w:ilvl w:val="0"/>
+          <w:numId w:val="30"/>
+        </w:numPr>
+        <w:ind w:firstLineChars="0"/>
+        <w:rPr>
+          <w:rFonts w:hint="eastAsia"/>
+        </w:rPr>
+      </w:pPr>
+      <w:r>
+        <w:t>Otherwise, in a sterilized intervention operation, the authorities would sell domestic securities to the private sector to mop up any excess liquidity. The result is that the monetary base and the level of short-term rates would not be altered.</w:t>
+      </w:r>
+    </w:p>
+    <w:p>
+      <w:pPr>
         <w:pStyle w:val="Level2"/>
       </w:pPr>
       <w:r>
         <w:rPr>
           <w:rFonts w:hint="eastAsia"/>
         </w:rPr>
+        <w:lastRenderedPageBreak/>
         <w:t>Economic Growth and the Investment Decision</w:t>
       </w:r>
     </w:p>
@@ -13099,14 +13166,6 @@
       </w:r>
     </w:p>
     <w:p/>
-    <w:p/>
-    <w:p>
-      <w:pPr>
-        <w:rPr>
-          <w:rFonts w:hint="eastAsia"/>
-        </w:rPr>
-      </w:pPr>
-    </w:p>
     <w:p>
       <w:pPr>
         <w:pStyle w:val="Level3"/>
@@ -13116,7 +13175,6 @@
         <w:rPr>
           <w:rFonts w:hint="eastAsia"/>
         </w:rPr>
-        <w:lastRenderedPageBreak/>
         <w:t xml:space="preserve">Describe the relation between the long-run rate of stock market </w:t>
       </w:r>
       <w:r>
@@ -13308,6 +13366,41 @@
         <w:t>= total factor productivity</w:t>
       </w:r>
     </w:p>
+    <w:p/>
+    <w:p>
+      <w:r>
+        <w:rPr>
+          <w:rFonts w:hint="eastAsia"/>
+          <w:b/>
+        </w:rPr>
+        <w:t>Constant returns to scale</w:t>
+      </w:r>
+      <w:r>
+        <w:rPr>
+          <w:rFonts w:hint="eastAsia"/>
+        </w:rPr>
+        <w:t>: if we increase all inputs (K</w:t>
+      </w:r>
+      <w:r>
+        <w:t>, L</w:t>
+      </w:r>
+      <w:r>
+        <w:rPr>
+          <w:rFonts w:hint="eastAsia"/>
+        </w:rPr>
+        <w:t xml:space="preserve">) by the same percentage, then output rises by that </w:t>
+      </w:r>
+      <w:r>
+        <w:t>percentage</w:t>
+      </w:r>
+      <w:r>
+        <w:rPr>
+          <w:rFonts w:hint="eastAsia"/>
+        </w:rPr>
+        <w:t>.</w:t>
+      </w:r>
+    </w:p>
+    <w:p/>
     <w:p>
       <w:r>
         <w:rPr>
@@ -13422,7 +13515,14 @@
       </w:r>
     </w:p>
     <w:p>
-      <w:r>
+      <w:pPr>
+        <w:rPr>
+          <w:sz w:val="28"/>
+          <w:szCs w:val="28"/>
+        </w:rPr>
+      </w:pPr>
+      <w:r>
+        <w:lastRenderedPageBreak/>
         <w:t xml:space="preserve">Marginal productivity of capital = </w:t>
       </w:r>
       <m:oMath>
@@ -13523,6 +13623,29 @@
         </m:f>
       </m:oMath>
     </w:p>
+    <w:p>
+      <w:r>
+        <w:t xml:space="preserve">Growth in </w:t>
+      </w:r>
+      <w:r>
+        <w:rPr>
+          <w:rFonts w:hint="eastAsia"/>
+        </w:rPr>
+        <w:t xml:space="preserve">TFP = growth in labor productivity </w:t>
+      </w:r>
+      <w:r>
+        <w:t>–</w:t>
+      </w:r>
+      <w:r>
+        <w:rPr>
+          <w:rFonts w:hint="eastAsia"/>
+        </w:rPr>
+        <w:t xml:space="preserve"> growth </w:t>
+      </w:r>
+      <w:r>
+        <w:t>in capital deepening</w:t>
+      </w:r>
+    </w:p>
     <w:p/>
     <w:p>
       <w:pPr>
@@ -13544,6 +13667,9 @@
         <w:t xml:space="preserve"> using the </w:t>
       </w:r>
       <w:r>
+        <w:t xml:space="preserve">Solow’s </w:t>
+      </w:r>
+      <w:r>
         <w:rPr>
           <w:b/>
         </w:rPr>
@@ -13642,7 +13768,6 @@
         <w:rPr>
           <w:rFonts w:hint="eastAsia"/>
         </w:rPr>
-        <w:lastRenderedPageBreak/>
         <w:t>Explain how natural resources affect economic growth and evaluate the argument that limited availability of natural resources constrains economic growth.</w:t>
       </w:r>
     </w:p>
@@ -13824,7 +13949,11 @@
         <w:ind w:left="420" w:firstLineChars="0" w:firstLine="0"/>
       </w:pPr>
       <w:r>
-        <w:t>Population growth increases when there’re increases in per capita income above subsistence level (the minimum income needed to maintain life). When real GDP per capita rises above subsistence level, a population explosion occurs and leads to diminishing marginal returns to labor, and drives GDP per capita back to subsistence level.</w:t>
+        <w:t xml:space="preserve">Population growth increases when there’re increases in per capita income above subsistence level (the minimum income needed to maintain life). When real GDP per capita rises above </w:t>
+      </w:r>
+      <w:r>
+        <w:lastRenderedPageBreak/>
+        <w:t>subsistence level, a population explosion occurs and leads to diminishing marginal returns to labor, and drives GDP per capita back to subsistence level.</w:t>
       </w:r>
       <w:r>
         <w:t xml:space="preserve"> This prevents long-term growth in per capita income.</w:t>
@@ -13865,10 +13994,14 @@
       <w:pPr>
         <w:pStyle w:val="ListParagraph"/>
         <w:ind w:left="420" w:firstLineChars="0" w:firstLine="0"/>
-      </w:pPr>
-      <w:r>
-        <w:rPr>
-          <w:rFonts w:hint="eastAsia"/>
+        <w:rPr>
+          <w:b/>
+        </w:rPr>
+      </w:pPr>
+      <w:r>
+        <w:rPr>
+          <w:rFonts w:hint="eastAsia"/>
+          <w:b/>
         </w:rPr>
         <w:t>Sustainable growth of output per capita:</w:t>
       </w:r>
@@ -13940,9 +14073,21 @@
       <w:pPr>
         <w:pStyle w:val="ListParagraph"/>
         <w:ind w:left="420" w:firstLineChars="0" w:firstLine="0"/>
-      </w:pPr>
-      <w:r>
+        <w:rPr>
+          <w:b/>
+        </w:rPr>
+      </w:pPr>
+      <w:r>
+        <w:rPr>
+          <w:b/>
+        </w:rPr>
         <w:t>Sustainable growth of output</w:t>
+      </w:r>
+      <w:r>
+        <w:rPr>
+          <w:b/>
+        </w:rPr>
+        <w:t xml:space="preserve"> / Steady rate of growth</w:t>
       </w:r>
     </w:p>
     <w:p>
@@ -13999,7 +14144,6 @@
         <w:ind w:firstLineChars="0"/>
       </w:pPr>
       <w:r>
-        <w:lastRenderedPageBreak/>
         <w:t>In the steady state, marginal product of capital is constant, but marginal productivity is diminishing.</w:t>
       </w:r>
     </w:p>
@@ -14091,45 +14235,84 @@
       </w:r>
     </w:p>
     <w:p>
-      <w:r>
-        <w:rPr>
-          <w:rFonts w:hint="eastAsia"/>
+      <w:pPr>
+        <w:rPr>
+          <w:b/>
+        </w:rPr>
+      </w:pPr>
+      <w:r>
+        <w:rPr>
+          <w:rFonts w:hint="eastAsia"/>
+          <w:b/>
         </w:rPr>
         <w:t xml:space="preserve">Under neoclassical </w:t>
       </w:r>
       <w:r>
+        <w:rPr>
+          <w:b/>
+        </w:rPr>
         <w:t>growth theory:</w:t>
       </w:r>
     </w:p>
     <w:p>
       <w:r>
-        <w:t>Absolute convergence hypothesis states that less developed countries will achieve equal living standards over time. The neoclassical model assumes that every country has access to the same technology which leads to countries having the same growth rates.</w:t>
+        <w:rPr>
+          <w:i/>
+        </w:rPr>
+        <w:t>Absolute convergence hypothesis</w:t>
+      </w:r>
+      <w:r>
+        <w:t xml:space="preserve"> states that less developed countries will achieve equal living standards over time. The neoclassical model assumes that every country has access to the same technology which leads to countries having the same growth rates.</w:t>
       </w:r>
     </w:p>
     <w:p/>
     <w:p>
       <w:r>
-        <w:t>Conditional convergence hypothesis states that convergence in living standards will only occur for countries with the same saving rates, population growth rates and production functions.</w:t>
+        <w:rPr>
+          <w:i/>
+        </w:rPr>
+        <w:t>Conditional convergence hypothesis</w:t>
+      </w:r>
+      <w:r>
+        <w:t xml:space="preserve"> states that convergence in living standards will only occur for countries with the same saving rates, population growth rates and production functions.</w:t>
       </w:r>
     </w:p>
     <w:p/>
     <w:p>
       <w:r>
-        <w:t>Under club convergence, countries may be part of a ‘club’. Poorer countries that are part of the club will catch up with their richer peers. Countries can join the club by making appropriate changes. Those countries that are not part of the club may never achieve the higher standard of living.</w:t>
+        <w:rPr>
+          <w:i/>
+        </w:rPr>
+        <w:t>Under club convergence</w:t>
+      </w:r>
+      <w:r>
+        <w:t>, countries may be part of a ‘club’. Poorer countries that are part of the club will catch up with their richer peers. Countries can join the club by making appropriate changes. Those countries that are not part of the club may never achieve the higher standard of living.</w:t>
       </w:r>
     </w:p>
     <w:p/>
     <w:p>
-      <w:r>
+      <w:pPr>
+        <w:rPr>
+          <w:b/>
+        </w:rPr>
+      </w:pPr>
+      <w:r>
+        <w:rPr>
+          <w:b/>
+        </w:rPr>
         <w:t>Under e</w:t>
       </w:r>
       <w:r>
         <w:rPr>
           <w:rFonts w:hint="eastAsia"/>
+          <w:b/>
         </w:rPr>
         <w:t>ndogenous</w:t>
       </w:r>
       <w:r>
+        <w:rPr>
+          <w:b/>
+        </w:rPr>
         <w:t xml:space="preserve"> growth theory:</w:t>
       </w:r>
     </w:p>
@@ -14138,7 +14321,6 @@
         <w:t>It makes no prediction that convergence will occur.</w:t>
       </w:r>
     </w:p>
-    <w:p/>
     <w:p>
       <w:pPr>
         <w:pStyle w:val="Level2"/>
@@ -14147,6 +14329,7 @@
         <w:rPr>
           <w:rFonts w:hint="eastAsia"/>
         </w:rPr>
+        <w:lastRenderedPageBreak/>
         <w:t>E</w:t>
       </w:r>
       <w:r>
@@ -14253,7 +14436,6 @@
         <w:rPr>
           <w:noProof/>
         </w:rPr>
-        <w:lastRenderedPageBreak/>
         <w:drawing>
           <wp:inline distT="0" distB="0" distL="0" distR="0" wp14:anchorId="059F20D9" wp14:editId="29FCE92A">
             <wp:extent cx="5274310" cy="3303270"/>
@@ -14444,16 +14626,6 @@
       </w:r>
     </w:p>
     <w:p/>
-    <w:p/>
-    <w:p>
-      <w:pPr>
-        <w:rPr>
-          <w:rFonts w:hint="eastAsia"/>
-        </w:rPr>
-      </w:pPr>
-      <w:bookmarkStart w:id="0" w:name="_GoBack"/>
-      <w:bookmarkEnd w:id="0"/>
-    </w:p>
     <w:p>
       <w:pPr>
         <w:pStyle w:val="Level3"/>
@@ -14463,7 +14635,6 @@
         <w:rPr>
           <w:rFonts w:hint="eastAsia"/>
         </w:rPr>
-        <w:lastRenderedPageBreak/>
         <w:t>Describe tools of regulatory intervention in markets.</w:t>
       </w:r>
     </w:p>
@@ -14510,6 +14681,19 @@
       </w:pPr>
       <w:r>
         <w:t>Provision of public goods or financing of private projects.</w:t>
+      </w:r>
+    </w:p>
+    <w:p>
+      <w:pPr>
+        <w:pStyle w:val="ListParagraph"/>
+        <w:numPr>
+          <w:ilvl w:val="0"/>
+          <w:numId w:val="41"/>
+        </w:numPr>
+        <w:ind w:firstLineChars="0"/>
+      </w:pPr>
+      <w:r>
+        <w:t>The “Coase Theorem” states that if an externality can be traded and there are no transaction costs, then the allocation of property rights will be efficient.</w:t>
       </w:r>
     </w:p>
     <w:p/>
@@ -29531,7 +29715,7 @@
   <w:abstractNum w:abstractNumId="10" w15:restartNumberingAfterBreak="0">
     <w:nsid w:val="0E784807"/>
     <w:multiLevelType w:val="multilevel"/>
-    <w:tmpl w:val="745C795C"/>
+    <w:tmpl w:val="24844FDC"/>
     <w:lvl w:ilvl="0">
       <w:start w:val="2"/>
       <w:numFmt w:val="upperRoman"/>
@@ -33442,7 +33626,7 @@
   <w:abstractNum w:abstractNumId="47" w15:restartNumberingAfterBreak="0">
     <w:nsid w:val="64B95F49"/>
     <w:multiLevelType w:val="hybridMultilevel"/>
-    <w:tmpl w:val="C4848232"/>
+    <w:tmpl w:val="8EFE0CBA"/>
     <w:lvl w:ilvl="0" w:tplc="04090001">
       <w:start w:val="1"/>
       <w:numFmt w:val="bullet"/>
@@ -36366,6 +36550,36 @@
     </w:lvlOverride>
     <w:lvlOverride w:ilvl="2">
       <w:startOverride w:val="5"/>
+    </w:lvlOverride>
+    <w:lvlOverride w:ilvl="3">
+      <w:startOverride w:val="1"/>
+    </w:lvlOverride>
+    <w:lvlOverride w:ilvl="4">
+      <w:startOverride w:val="1"/>
+    </w:lvlOverride>
+    <w:lvlOverride w:ilvl="5">
+      <w:startOverride w:val="1"/>
+    </w:lvlOverride>
+    <w:lvlOverride w:ilvl="6">
+      <w:startOverride w:val="1"/>
+    </w:lvlOverride>
+    <w:lvlOverride w:ilvl="7">
+      <w:startOverride w:val="1"/>
+    </w:lvlOverride>
+    <w:lvlOverride w:ilvl="8">
+      <w:startOverride w:val="1"/>
+    </w:lvlOverride>
+  </w:num>
+  <w:num w:numId="103">
+    <w:abstractNumId w:val="10"/>
+    <w:lvlOverride w:ilvl="0">
+      <w:startOverride w:val="2"/>
+    </w:lvlOverride>
+    <w:lvlOverride w:ilvl="1">
+      <w:startOverride w:val="9"/>
+    </w:lvlOverride>
+    <w:lvlOverride w:ilvl="2">
+      <w:startOverride w:val="2"/>
     </w:lvlOverride>
     <w:lvlOverride w:ilvl="3">
       <w:startOverride w:val="1"/>
@@ -37351,7 +37565,7 @@
 </file>
 
 <file path=customXml/itemProps1.xml><?xml version="1.0" encoding="utf-8"?>
-<ds:datastoreItem xmlns:ds="http://schemas.openxmlformats.org/officeDocument/2006/customXml" ds:itemID="{306FD654-EBAB-4DD8-83DC-9B6A71CC2F0D}">
+<ds:datastoreItem xmlns:ds="http://schemas.openxmlformats.org/officeDocument/2006/customXml" ds:itemID="{F9FDBFBC-BD7E-4A79-9615-4D2EE5F21529}">
   <ds:schemaRefs>
     <ds:schemaRef ds:uri="http://schemas.openxmlformats.org/officeDocument/2006/bibliography"/>
   </ds:schemaRefs>

</xml_diff>

<commit_message>
Minor changes to 'Private Company Valuation'
</commit_message>
<xml_diff>
--- a/LOS2.docx
+++ b/LOS2.docx
@@ -55,12 +55,21 @@
           <w:szCs w:val="32"/>
         </w:rPr>
       </w:pPr>
+      <w:proofErr w:type="spellStart"/>
       <w:r>
         <w:rPr>
           <w:sz w:val="32"/>
           <w:szCs w:val="32"/>
         </w:rPr>
-        <w:t xml:space="preserve">CovXY = </w:t>
+        <w:t>CovXY</w:t>
+      </w:r>
+      <w:proofErr w:type="spellEnd"/>
+      <w:r>
+        <w:rPr>
+          <w:sz w:val="32"/>
+          <w:szCs w:val="32"/>
+        </w:rPr>
+        <w:t xml:space="preserve"> = </w:t>
       </w:r>
       <m:oMath>
         <m:f>
@@ -287,14 +296,54 @@
       </w:r>
     </w:p>
     <w:p>
-      <w:r>
-        <w:rPr>
-          <w:rFonts w:hint="eastAsia"/>
-        </w:rPr>
-        <w:t xml:space="preserve">rXY = CovXY / </w:t>
-      </w:r>
-      <w:r>
-        <w:t>(Sx * Sy)</w:t>
+      <w:proofErr w:type="spellStart"/>
+      <w:proofErr w:type="gramStart"/>
+      <w:r>
+        <w:rPr>
+          <w:rFonts w:hint="eastAsia"/>
+        </w:rPr>
+        <w:t>rXY</w:t>
+      </w:r>
+      <w:proofErr w:type="spellEnd"/>
+      <w:proofErr w:type="gramEnd"/>
+      <w:r>
+        <w:rPr>
+          <w:rFonts w:hint="eastAsia"/>
+        </w:rPr>
+        <w:t xml:space="preserve"> = </w:t>
+      </w:r>
+      <w:proofErr w:type="spellStart"/>
+      <w:r>
+        <w:rPr>
+          <w:rFonts w:hint="eastAsia"/>
+        </w:rPr>
+        <w:t>CovXY</w:t>
+      </w:r>
+      <w:proofErr w:type="spellEnd"/>
+      <w:r>
+        <w:rPr>
+          <w:rFonts w:hint="eastAsia"/>
+        </w:rPr>
+        <w:t xml:space="preserve"> / </w:t>
+      </w:r>
+      <w:r>
+        <w:t>(</w:t>
+      </w:r>
+      <w:proofErr w:type="spellStart"/>
+      <w:r>
+        <w:t>Sx</w:t>
+      </w:r>
+      <w:proofErr w:type="spellEnd"/>
+      <w:r>
+        <w:t xml:space="preserve"> * </w:t>
+      </w:r>
+      <w:proofErr w:type="spellStart"/>
+      <w:r>
+        <w:t>Sy</w:t>
+      </w:r>
+      <w:proofErr w:type="spellEnd"/>
+      <w:r>
+        <w:t>)</w:t>
       </w:r>
     </w:p>
     <w:p/>
@@ -412,7 +461,15 @@
     </w:p>
     <w:p>
       <w:r>
-        <w:t>We want to test whether the correlation between the population of 2 variables is equal to 0.</w:t>
+        <w:t xml:space="preserve">We want to test whether the correlation between the </w:t>
+      </w:r>
+      <w:proofErr w:type="gramStart"/>
+      <w:r>
+        <w:t>population</w:t>
+      </w:r>
+      <w:proofErr w:type="gramEnd"/>
+      <w:r>
+        <w:t xml:space="preserve"> of 2 variables is equal to 0.</w:t>
       </w:r>
     </w:p>
     <w:p>
@@ -433,7 +490,15 @@
     </w:p>
     <w:p>
       <w:r>
-        <w:t xml:space="preserve">t – statistic = </w:t>
+        <w:t xml:space="preserve">t – </w:t>
+      </w:r>
+      <w:proofErr w:type="gramStart"/>
+      <w:r>
+        <w:t>statistic</w:t>
+      </w:r>
+      <w:proofErr w:type="gramEnd"/>
+      <w:r>
+        <w:t xml:space="preserve"> = </w:t>
       </w:r>
       <m:oMath>
         <m:f>
@@ -546,8 +611,13 @@
         </w:rPr>
         <w:t xml:space="preserve">, degrees of freedom: n-2. </w:t>
       </w:r>
-      <w:r>
-        <w:t>r is the sample correlation coefficient.</w:t>
+      <w:proofErr w:type="gramStart"/>
+      <w:r>
+        <w:t>r</w:t>
+      </w:r>
+      <w:proofErr w:type="gramEnd"/>
+      <w:r>
+        <w:t xml:space="preserve"> is the sample correlation coefficient.</w:t>
       </w:r>
     </w:p>
     <w:p/>
@@ -594,8 +664,13 @@
     </w:p>
     <w:p>
       <w:r>
-        <w:t>Yi = b0 + b1Xi + εi</w:t>
-      </w:r>
+        <w:t xml:space="preserve">Yi = b0 + b1Xi + </w:t>
+      </w:r>
+      <w:proofErr w:type="spellStart"/>
+      <w:r>
+        <w:t>εi</w:t>
+      </w:r>
+      <w:proofErr w:type="spellEnd"/>
     </w:p>
     <w:p>
       <w:r>
@@ -614,8 +689,23 @@
       </w:r>
     </w:p>
     <w:p>
-      <w:r>
-        <w:t>εi = residual/disturbance term/error term for the ith observation</w:t>
+      <w:proofErr w:type="spellStart"/>
+      <w:proofErr w:type="gramStart"/>
+      <w:r>
+        <w:t>εi</w:t>
+      </w:r>
+      <w:proofErr w:type="spellEnd"/>
+      <w:proofErr w:type="gramEnd"/>
+      <w:r>
+        <w:t xml:space="preserve"> = residual/disturbance term/error term for the </w:t>
+      </w:r>
+      <w:proofErr w:type="spellStart"/>
+      <w:r>
+        <w:t>ith</w:t>
+      </w:r>
+      <w:proofErr w:type="spellEnd"/>
+      <w:r>
+        <w:t xml:space="preserve"> observation</w:t>
       </w:r>
       <w:r>
         <w:t>, represents the portion of the dependent variable that cannot be explained by the independent variable.</w:t>
@@ -798,8 +888,13 @@
         <w:t>b1 = estimated slope coefficient</w:t>
       </w:r>
       <w:r>
-        <w:t xml:space="preserve"> = Cov</w:t>
-      </w:r>
+        <w:t xml:space="preserve"> = </w:t>
+      </w:r>
+      <w:proofErr w:type="spellStart"/>
+      <w:r>
+        <w:t>Cov</w:t>
+      </w:r>
+      <w:proofErr w:type="spellEnd"/>
       <w:r>
         <w:t xml:space="preserve"> (</w:t>
       </w:r>
@@ -1179,11 +1274,21 @@
         <w:pStyle w:val="ListParagraph"/>
         <w:ind w:left="420" w:firstLineChars="0" w:firstLine="0"/>
       </w:pPr>
-      <w:r>
-        <w:rPr>
-          <w:rFonts w:hint="eastAsia"/>
-        </w:rPr>
-        <w:t xml:space="preserve">tc </w:t>
+      <w:proofErr w:type="spellStart"/>
+      <w:proofErr w:type="gramStart"/>
+      <w:r>
+        <w:rPr>
+          <w:rFonts w:hint="eastAsia"/>
+        </w:rPr>
+        <w:t>tc</w:t>
+      </w:r>
+      <w:proofErr w:type="spellEnd"/>
+      <w:proofErr w:type="gramEnd"/>
+      <w:r>
+        <w:rPr>
+          <w:rFonts w:hint="eastAsia"/>
+        </w:rPr>
+        <w:t xml:space="preserve"> </w:t>
       </w:r>
       <w:r>
         <w:t>is the critical two-tailed t-value for the selected confidence level with degree of freedom, n-2.</w:t>
@@ -1467,11 +1572,19 @@
       </m:oMathPara>
     </w:p>
     <w:p>
-      <w:r>
-        <w:rPr>
-          <w:rFonts w:hint="eastAsia"/>
-        </w:rPr>
-        <w:t xml:space="preserve">with </w:t>
+      <w:proofErr w:type="gramStart"/>
+      <w:r>
+        <w:rPr>
+          <w:rFonts w:hint="eastAsia"/>
+        </w:rPr>
+        <w:t>with</w:t>
+      </w:r>
+      <w:proofErr w:type="gramEnd"/>
+      <w:r>
+        <w:rPr>
+          <w:rFonts w:hint="eastAsia"/>
+        </w:rPr>
+        <w:t xml:space="preserve"> </w:t>
       </w:r>
       <w:r>
         <w:t>degree of freedom n-2.</w:t>
@@ -1642,11 +1755,21 @@
       </m:oMathPara>
     </w:p>
     <w:p>
-      <w:r>
-        <w:rPr>
-          <w:rFonts w:hint="eastAsia"/>
-        </w:rPr>
-        <w:t xml:space="preserve">tc </w:t>
+      <w:proofErr w:type="spellStart"/>
+      <w:proofErr w:type="gramStart"/>
+      <w:r>
+        <w:rPr>
+          <w:rFonts w:hint="eastAsia"/>
+        </w:rPr>
+        <w:t>tc</w:t>
+      </w:r>
+      <w:proofErr w:type="spellEnd"/>
+      <w:proofErr w:type="gramEnd"/>
+      <w:r>
+        <w:rPr>
+          <w:rFonts w:hint="eastAsia"/>
+        </w:rPr>
+        <w:t xml:space="preserve"> </w:t>
       </w:r>
       <w:r>
         <w:t>= two-tailed critical t-value at the desired level of significance with d</w:t>
@@ -1665,8 +1788,13 @@
       </w:r>
     </w:p>
     <w:p>
-      <w:r>
-        <w:t>sf = standard error of the forecast (will be provided)</w:t>
+      <w:proofErr w:type="gramStart"/>
+      <w:r>
+        <w:t>sf</w:t>
+      </w:r>
+      <w:proofErr w:type="gramEnd"/>
+      <w:r>
+        <w:t xml:space="preserve"> = standard error of the forecast (will be provided)</w:t>
       </w:r>
     </w:p>
     <w:p/>
@@ -2650,11 +2778,19 @@
       </w:r>
     </w:p>
     <w:p>
-      <w:r>
-        <w:rPr>
-          <w:rFonts w:hint="eastAsia"/>
-        </w:rPr>
-        <w:t>with n-k-1 degrees of freedom</w:t>
+      <w:proofErr w:type="gramStart"/>
+      <w:r>
+        <w:rPr>
+          <w:rFonts w:hint="eastAsia"/>
+        </w:rPr>
+        <w:t>with</w:t>
+      </w:r>
+      <w:proofErr w:type="gramEnd"/>
+      <w:r>
+        <w:rPr>
+          <w:rFonts w:hint="eastAsia"/>
+        </w:rPr>
+        <w:t xml:space="preserve"> n-k-1 degrees of freedom</w:t>
       </w:r>
       <w:r>
         <w:t xml:space="preserve"> (k is the number of independent variables)</w:t>
@@ -3323,7 +3459,12 @@
         <w:tab/>
       </w:r>
       <w:r>
-        <w:t>Ha: at least one b</w:t>
+        <w:t xml:space="preserve">Ha: at least one </w:t>
+      </w:r>
+      <w:proofErr w:type="spellStart"/>
+      <w:proofErr w:type="gramStart"/>
+      <w:r>
+        <w:t>b</w:t>
       </w:r>
       <w:r>
         <w:rPr>
@@ -3331,8 +3472,13 @@
         </w:rPr>
         <w:t>j</w:t>
       </w:r>
-      <w:r>
-        <w:t xml:space="preserve"> != 0</w:t>
+      <w:proofErr w:type="spellEnd"/>
+      <w:r>
+        <w:t xml:space="preserve"> !</w:t>
+      </w:r>
+      <w:proofErr w:type="gramEnd"/>
+      <w:r>
+        <w:t>= 0</w:t>
       </w:r>
     </w:p>
     <w:p>
@@ -3376,8 +3522,13 @@
       </w:r>
     </w:p>
     <w:p>
-      <w:r>
-        <w:t>with degrees of freedom of k and n-k-1.</w:t>
+      <w:proofErr w:type="gramStart"/>
+      <w:r>
+        <w:t>with</w:t>
+      </w:r>
+      <w:proofErr w:type="gramEnd"/>
+      <w:r>
+        <w:t xml:space="preserve"> degrees of freedom of k and n-k-1.</w:t>
       </w:r>
     </w:p>
     <w:p/>
@@ -3909,7 +4060,15 @@
         <w:t>eteroskedasticity</w:t>
       </w:r>
       <w:r>
-        <w:t>: examining scatter plot of the residuals and using the Breusch-Pagan chi-square test.</w:t>
+        <w:t xml:space="preserve">: examining scatter plot of the residuals and using the </w:t>
+      </w:r>
+      <w:proofErr w:type="spellStart"/>
+      <w:r>
+        <w:t>Breusch</w:t>
+      </w:r>
+      <w:proofErr w:type="spellEnd"/>
+      <w:r>
+        <w:t>-Pagan chi-square test.</w:t>
       </w:r>
     </w:p>
     <w:p>
@@ -3971,7 +4130,21 @@
         <w:rPr>
           <w:rFonts w:hint="eastAsia"/>
         </w:rPr>
-        <w:t>The more common way to detect conditional heteroskedasticity is the Breusch-Pagan test.</w:t>
+        <w:t xml:space="preserve">The more common way to detect conditional heteroskedasticity is the </w:t>
+      </w:r>
+      <w:proofErr w:type="spellStart"/>
+      <w:r>
+        <w:rPr>
+          <w:rFonts w:hint="eastAsia"/>
+        </w:rPr>
+        <w:t>Breusch</w:t>
+      </w:r>
+      <w:proofErr w:type="spellEnd"/>
+      <w:r>
+        <w:rPr>
+          <w:rFonts w:hint="eastAsia"/>
+        </w:rPr>
+        <w:t>-Pagan test.</w:t>
       </w:r>
     </w:p>
     <w:p>
@@ -7151,7 +7324,31 @@
     </w:p>
     <w:p>
       <w:r>
-        <w:t>For an AR(1) model, xt = b0 + b1xt =&gt; xt = b0/(1-b1)</w:t>
+        <w:t xml:space="preserve">For an </w:t>
+      </w:r>
+      <w:proofErr w:type="gramStart"/>
+      <w:r>
+        <w:t>AR(</w:t>
+      </w:r>
+      <w:proofErr w:type="gramEnd"/>
+      <w:r>
+        <w:t xml:space="preserve">1) model, </w:t>
+      </w:r>
+      <w:proofErr w:type="spellStart"/>
+      <w:r>
+        <w:t>xt</w:t>
+      </w:r>
+      <w:proofErr w:type="spellEnd"/>
+      <w:r>
+        <w:t xml:space="preserve"> = b0 + b1xt =&gt; </w:t>
+      </w:r>
+      <w:proofErr w:type="spellStart"/>
+      <w:r>
+        <w:t>xt</w:t>
+      </w:r>
+      <w:proofErr w:type="spellEnd"/>
+      <w:r>
+        <w:t xml:space="preserve"> = b0/(1-b1)</w:t>
       </w:r>
     </w:p>
     <w:p/>
@@ -7162,7 +7359,15 @@
     </w:p>
     <w:p>
       <w:r>
-        <w:t>An AR(1) model will have a finite mean-reverting level when |b1| &lt; 1.</w:t>
+        <w:t xml:space="preserve">An </w:t>
+      </w:r>
+      <w:proofErr w:type="gramStart"/>
+      <w:r>
+        <w:t>AR(</w:t>
+      </w:r>
+      <w:proofErr w:type="gramEnd"/>
+      <w:r>
+        <w:t>1) model will have a finite mean-reverting level when |b1| &lt; 1.</w:t>
       </w:r>
     </w:p>
     <w:p/>
@@ -8278,7 +8483,21 @@
         <w:rPr>
           <w:rFonts w:hint="eastAsia"/>
         </w:rPr>
-        <w:t>Then stating y in the form of an AR(1) model:</w:t>
+        <w:t xml:space="preserve">Then stating y in the form of an </w:t>
+      </w:r>
+      <w:proofErr w:type="gramStart"/>
+      <w:r>
+        <w:rPr>
+          <w:rFonts w:hint="eastAsia"/>
+        </w:rPr>
+        <w:t>AR(</w:t>
+      </w:r>
+      <w:proofErr w:type="gramEnd"/>
+      <w:r>
+        <w:rPr>
+          <w:rFonts w:hint="eastAsia"/>
+        </w:rPr>
+        <w:t>1) model:</w:t>
       </w:r>
     </w:p>
     <w:p>
@@ -8621,7 +8840,15 @@
     </w:p>
     <w:p>
       <w:r>
-        <w:t xml:space="preserve">An ARCH model is used to test for autoregressive conditional heteroskedasticity. To test whether a time series is ARCH(1), </w:t>
+        <w:t xml:space="preserve">An ARCH model is used to test for autoregressive conditional heteroskedasticity. To test whether a time series is </w:t>
+      </w:r>
+      <w:proofErr w:type="gramStart"/>
+      <w:r>
+        <w:t>ARCH(</w:t>
+      </w:r>
+      <w:proofErr w:type="gramEnd"/>
+      <w:r>
+        <w:t xml:space="preserve">1), </w:t>
       </w:r>
       <w:r>
         <w:t>ε</w:t>
@@ -8894,7 +9121,21 @@
         <w:rPr>
           <w:rFonts w:hint="eastAsia"/>
         </w:rPr>
-        <w:t>If the coefficient a1, is statistically different from 0, the time series is ARCH(1).</w:t>
+        <w:t xml:space="preserve">If the coefficient a1, is statistically different from 0, the time series is </w:t>
+      </w:r>
+      <w:proofErr w:type="gramStart"/>
+      <w:r>
+        <w:rPr>
+          <w:rFonts w:hint="eastAsia"/>
+        </w:rPr>
+        <w:t>ARCH(</w:t>
+      </w:r>
+      <w:proofErr w:type="gramEnd"/>
+      <w:r>
+        <w:rPr>
+          <w:rFonts w:hint="eastAsia"/>
+        </w:rPr>
+        <w:t>1).</w:t>
       </w:r>
     </w:p>
     <w:p>
@@ -8920,7 +9161,15 @@
     <w:p/>
     <w:p>
       <w:r>
-        <w:t xml:space="preserve">However, if a time series has ARCH errors, an ARCH model can be used to predict the variance of the residuals in future periods. E.g.: if the data exhibit an ARCH(1) pattern, </w:t>
+        <w:t xml:space="preserve">However, if a time series has ARCH errors, an ARCH model can be used to predict the variance of the residuals in future periods. E.g.: if the data exhibit an </w:t>
+      </w:r>
+      <w:proofErr w:type="gramStart"/>
+      <w:r>
+        <w:t>ARCH(</w:t>
+      </w:r>
+      <w:proofErr w:type="gramEnd"/>
+      <w:r>
+        <w:t xml:space="preserve">1) pattern, </w:t>
       </w:r>
     </w:p>
     <w:p>
@@ -10616,7 +10865,14 @@
         <w:rPr>
           <w:rFonts w:hint="eastAsia"/>
         </w:rPr>
-        <w:t>(A/C)</w:t>
+        <w:t>(A/C</w:t>
+      </w:r>
+      <w:proofErr w:type="gramStart"/>
+      <w:r>
+        <w:rPr>
+          <w:rFonts w:hint="eastAsia"/>
+        </w:rPr>
+        <w:t>)</w:t>
       </w:r>
       <w:r>
         <w:rPr>
@@ -10625,6 +10881,7 @@
         </w:rPr>
         <w:t>bid</w:t>
       </w:r>
+      <w:proofErr w:type="gramEnd"/>
       <w:r>
         <w:rPr>
           <w:rFonts w:hint="eastAsia"/>
@@ -10657,7 +10914,14 @@
         <w:rPr>
           <w:rFonts w:hint="eastAsia"/>
         </w:rPr>
-        <w:t>(A/C)</w:t>
+        <w:t>(A/C</w:t>
+      </w:r>
+      <w:proofErr w:type="gramStart"/>
+      <w:r>
+        <w:rPr>
+          <w:rFonts w:hint="eastAsia"/>
+        </w:rPr>
+        <w:t>)</w:t>
       </w:r>
       <w:r>
         <w:rPr>
@@ -10665,6 +10929,7 @@
         </w:rPr>
         <w:t>offer</w:t>
       </w:r>
+      <w:proofErr w:type="gramEnd"/>
       <w:r>
         <w:rPr>
           <w:rFonts w:hint="eastAsia"/>
@@ -10692,7 +10957,11 @@
     </w:p>
     <w:p>
       <w:r>
-        <w:t>(B/C)</w:t>
+        <w:t>(B/C</w:t>
+      </w:r>
+      <w:proofErr w:type="gramStart"/>
+      <w:r>
+        <w:t>)</w:t>
       </w:r>
       <w:r>
         <w:rPr>
@@ -10700,6 +10969,7 @@
         </w:rPr>
         <w:t>bid</w:t>
       </w:r>
+      <w:proofErr w:type="gramEnd"/>
       <w:r>
         <w:t xml:space="preserve"> = 1/(C/B)</w:t>
       </w:r>
@@ -11076,7 +11346,49 @@
         <w:rPr>
           <w:rFonts w:hint="eastAsia"/>
         </w:rPr>
-        <w:t>When F/S * ( 1+ rb ) &gt; ( 1 + ra)</w:t>
+        <w:t xml:space="preserve">When F/S * </w:t>
+      </w:r>
+      <w:proofErr w:type="gramStart"/>
+      <w:r>
+        <w:rPr>
+          <w:rFonts w:hint="eastAsia"/>
+        </w:rPr>
+        <w:t>( 1</w:t>
+      </w:r>
+      <w:proofErr w:type="gramEnd"/>
+      <w:r>
+        <w:rPr>
+          <w:rFonts w:hint="eastAsia"/>
+        </w:rPr>
+        <w:t xml:space="preserve">+ </w:t>
+      </w:r>
+      <w:proofErr w:type="spellStart"/>
+      <w:r>
+        <w:rPr>
+          <w:rFonts w:hint="eastAsia"/>
+        </w:rPr>
+        <w:t>rb</w:t>
+      </w:r>
+      <w:proofErr w:type="spellEnd"/>
+      <w:r>
+        <w:rPr>
+          <w:rFonts w:hint="eastAsia"/>
+        </w:rPr>
+        <w:t xml:space="preserve"> ) &gt; ( 1 + </w:t>
+      </w:r>
+      <w:proofErr w:type="spellStart"/>
+      <w:r>
+        <w:rPr>
+          <w:rFonts w:hint="eastAsia"/>
+        </w:rPr>
+        <w:t>ra</w:t>
+      </w:r>
+      <w:proofErr w:type="spellEnd"/>
+      <w:r>
+        <w:rPr>
+          <w:rFonts w:hint="eastAsia"/>
+        </w:rPr>
+        <w:t>)</w:t>
       </w:r>
     </w:p>
     <w:p>
@@ -11156,8 +11468,13 @@
       <w:r>
         <w:t xml:space="preserve"> </w:t>
       </w:r>
-      <w:r>
-        <w:t>E(%ΔS)</w:t>
+      <w:proofErr w:type="gramStart"/>
+      <w:r>
+        <w:t>E(</w:t>
+      </w:r>
+      <w:proofErr w:type="gramEnd"/>
+      <w:r>
+        <w:t>%ΔS)</w:t>
       </w:r>
       <w:r>
         <w:rPr>
@@ -11227,6 +11544,7 @@
       </w:r>
     </w:p>
     <w:p>
+      <w:proofErr w:type="spellStart"/>
       <w:r>
         <w:rPr>
           <w:rFonts w:hint="eastAsia"/>
@@ -11240,11 +11558,19 @@
         </w:rPr>
         <w:t>nominal</w:t>
       </w:r>
-      <w:r>
-        <w:rPr>
-          <w:rFonts w:hint="eastAsia"/>
-        </w:rPr>
-        <w:t xml:space="preserve"> = R</w:t>
+      <w:proofErr w:type="spellEnd"/>
+      <w:r>
+        <w:rPr>
+          <w:rFonts w:hint="eastAsia"/>
+        </w:rPr>
+        <w:t xml:space="preserve"> = </w:t>
+      </w:r>
+      <w:proofErr w:type="spellStart"/>
+      <w:r>
+        <w:rPr>
+          <w:rFonts w:hint="eastAsia"/>
+        </w:rPr>
+        <w:t>R</w:t>
       </w:r>
       <w:r>
         <w:rPr>
@@ -11253,11 +11579,26 @@
         </w:rPr>
         <w:t>real</w:t>
       </w:r>
-      <w:r>
-        <w:rPr>
-          <w:rFonts w:hint="eastAsia"/>
-        </w:rPr>
-        <w:t xml:space="preserve"> + E(inflation)</w:t>
+      <w:proofErr w:type="spellEnd"/>
+      <w:r>
+        <w:rPr>
+          <w:rFonts w:hint="eastAsia"/>
+        </w:rPr>
+        <w:t xml:space="preserve"> + </w:t>
+      </w:r>
+      <w:proofErr w:type="gramStart"/>
+      <w:r>
+        <w:rPr>
+          <w:rFonts w:hint="eastAsia"/>
+        </w:rPr>
+        <w:t>E(</w:t>
+      </w:r>
+      <w:proofErr w:type="gramEnd"/>
+      <w:r>
+        <w:rPr>
+          <w:rFonts w:hint="eastAsia"/>
+        </w:rPr>
+        <w:t>inflation)</w:t>
       </w:r>
     </w:p>
     <w:p>
@@ -11275,6 +11616,7 @@
       </w:r>
     </w:p>
     <w:p>
+      <w:proofErr w:type="spellStart"/>
       <w:r>
         <w:t>R</w:t>
       </w:r>
@@ -11284,8 +11626,13 @@
         </w:rPr>
         <w:t>nominalA</w:t>
       </w:r>
-      <w:r>
-        <w:t xml:space="preserve"> – R</w:t>
+      <w:proofErr w:type="spellEnd"/>
+      <w:r>
+        <w:t xml:space="preserve"> – </w:t>
+      </w:r>
+      <w:proofErr w:type="spellStart"/>
+      <w:r>
+        <w:t>R</w:t>
       </w:r>
       <w:r>
         <w:rPr>
@@ -11293,8 +11640,18 @@
         </w:rPr>
         <w:t>nominalB</w:t>
       </w:r>
-      <w:r>
-        <w:t xml:space="preserve"> = E(inflation</w:t>
+      <w:proofErr w:type="spellEnd"/>
+      <w:r>
+        <w:t xml:space="preserve"> = </w:t>
+      </w:r>
+      <w:proofErr w:type="gramStart"/>
+      <w:r>
+        <w:t>E(</w:t>
+      </w:r>
+      <w:proofErr w:type="spellStart"/>
+      <w:proofErr w:type="gramEnd"/>
+      <w:r>
+        <w:t>inflation</w:t>
       </w:r>
       <w:r>
         <w:rPr>
@@ -11302,8 +11659,13 @@
         </w:rPr>
         <w:t>A</w:t>
       </w:r>
-      <w:r>
-        <w:t>) – E(inflation</w:t>
+      <w:proofErr w:type="spellEnd"/>
+      <w:r>
+        <w:t>) – E(</w:t>
+      </w:r>
+      <w:proofErr w:type="spellStart"/>
+      <w:r>
+        <w:t>inflation</w:t>
       </w:r>
       <w:r>
         <w:rPr>
@@ -11311,6 +11673,7 @@
         </w:rPr>
         <w:t>B</w:t>
       </w:r>
+      <w:proofErr w:type="spellEnd"/>
       <w:r>
         <w:t>)</w:t>
       </w:r>
@@ -11413,7 +11776,11 @@
         <w:t>A/B</w:t>
       </w:r>
       <w:r>
-        <w:t xml:space="preserve"> = Inflation</w:t>
+        <w:t xml:space="preserve"> = </w:t>
+      </w:r>
+      <w:proofErr w:type="spellStart"/>
+      <w:r>
+        <w:t>Inflation</w:t>
       </w:r>
       <w:r>
         <w:rPr>
@@ -11421,8 +11788,13 @@
         </w:rPr>
         <w:t>A</w:t>
       </w:r>
-      <w:r>
-        <w:t xml:space="preserve"> - Inflation</w:t>
+      <w:proofErr w:type="spellEnd"/>
+      <w:r>
+        <w:t xml:space="preserve"> - </w:t>
+      </w:r>
+      <w:proofErr w:type="spellStart"/>
+      <w:r>
+        <w:t>Inflation</w:t>
       </w:r>
       <w:r>
         <w:rPr>
@@ -11430,6 +11802,7 @@
         </w:rPr>
         <w:t>B</w:t>
       </w:r>
+      <w:proofErr w:type="spellEnd"/>
     </w:p>
     <w:p/>
     <w:p>
@@ -11570,7 +11943,21 @@
         <w:rPr>
           <w:rFonts w:hint="eastAsia"/>
         </w:rPr>
-        <w:t>Real Exchange Rate = St[CPI</w:t>
+        <w:t xml:space="preserve">Real Exchange Rate = </w:t>
+      </w:r>
+      <w:proofErr w:type="gramStart"/>
+      <w:r>
+        <w:rPr>
+          <w:rFonts w:hint="eastAsia"/>
+        </w:rPr>
+        <w:t>St[</w:t>
+      </w:r>
+      <w:proofErr w:type="gramEnd"/>
+      <w:r>
+        <w:rPr>
+          <w:rFonts w:hint="eastAsia"/>
+        </w:rPr>
+        <w:t>CPI</w:t>
       </w:r>
       <w:r>
         <w:rPr>
@@ -11602,7 +11989,15 @@
     <w:p/>
     <w:p>
       <w:r>
-        <w:t>If relative PPP holds, %Real(A/B) = 0, called long-term equilibrium real exchange rate.</w:t>
+        <w:t>If relative PPP holds, %</w:t>
+      </w:r>
+      <w:proofErr w:type="gramStart"/>
+      <w:r>
+        <w:t>Real(</w:t>
+      </w:r>
+      <w:proofErr w:type="gramEnd"/>
+      <w:r>
+        <w:t>A/B) = 0, called long-term equilibrium real exchange rate.</w:t>
       </w:r>
     </w:p>
     <w:p>
@@ -11629,11 +12024,19 @@
       </w:r>
     </w:p>
     <w:p>
-      <w:r>
-        <w:rPr>
-          <w:rFonts w:hint="eastAsia"/>
-        </w:rPr>
-        <w:t xml:space="preserve">current </w:t>
+      <w:proofErr w:type="gramStart"/>
+      <w:r>
+        <w:rPr>
+          <w:rFonts w:hint="eastAsia"/>
+        </w:rPr>
+        <w:t>current</w:t>
+      </w:r>
+      <w:proofErr w:type="gramEnd"/>
+      <w:r>
+        <w:rPr>
+          <w:rFonts w:hint="eastAsia"/>
+        </w:rPr>
+        <w:t xml:space="preserve"> </w:t>
       </w:r>
       <w:r>
         <w:t>account + financial account + official reserve account = 0</w:t>
@@ -11774,8 +12177,13 @@
       </w:r>
     </w:p>
     <w:p>
-      <w:r>
-        <w:t>real exchange rate (A/B) = equilibrium real exchange rate (A/B)</w:t>
+      <w:proofErr w:type="gramStart"/>
+      <w:r>
+        <w:t>real</w:t>
+      </w:r>
+      <w:proofErr w:type="gramEnd"/>
+      <w:r>
+        <w:t xml:space="preserve"> exchange rate (A/B) = equilibrium real exchange rate (A/B)</w:t>
       </w:r>
     </w:p>
     <w:p>
@@ -11800,7 +12208,11 @@
         <w:t xml:space="preserve"> </w:t>
       </w:r>
       <w:r>
-        <w:t>+ (real interest rate</w:t>
+        <w:t xml:space="preserve">+ (real interest </w:t>
+      </w:r>
+      <w:proofErr w:type="spellStart"/>
+      <w:r>
+        <w:t>rate</w:t>
       </w:r>
       <w:r>
         <w:rPr>
@@ -11808,8 +12220,13 @@
         </w:rPr>
         <w:t>B</w:t>
       </w:r>
-      <w:r>
-        <w:t xml:space="preserve"> - real interest rate</w:t>
+      <w:proofErr w:type="spellEnd"/>
+      <w:r>
+        <w:t xml:space="preserve"> - real interest </w:t>
+      </w:r>
+      <w:proofErr w:type="spellStart"/>
+      <w:r>
+        <w:t>rate</w:t>
       </w:r>
       <w:r>
         <w:rPr>
@@ -11817,6 +12234,7 @@
         </w:rPr>
         <w:t>A</w:t>
       </w:r>
+      <w:proofErr w:type="spellEnd"/>
       <w:r>
         <w:t>)</w:t>
       </w:r>
@@ -11843,7 +12261,11 @@
         <w:t xml:space="preserve"> </w:t>
       </w:r>
       <w:r>
-        <w:t>- (risk premium</w:t>
+        <w:t xml:space="preserve">- (risk </w:t>
+      </w:r>
+      <w:proofErr w:type="spellStart"/>
+      <w:r>
+        <w:t>premium</w:t>
       </w:r>
       <w:r>
         <w:rPr>
@@ -11851,8 +12273,13 @@
         </w:rPr>
         <w:t>B</w:t>
       </w:r>
-      <w:r>
-        <w:t xml:space="preserve"> – risk premium</w:t>
+      <w:proofErr w:type="spellEnd"/>
+      <w:r>
+        <w:t xml:space="preserve"> – risk </w:t>
+      </w:r>
+      <w:proofErr w:type="spellStart"/>
+      <w:r>
+        <w:t>premium</w:t>
       </w:r>
       <w:r>
         <w:rPr>
@@ -11860,6 +12287,7 @@
         </w:rPr>
         <w:t>A</w:t>
       </w:r>
+      <w:proofErr w:type="spellEnd"/>
       <w:r>
         <w:t>)</w:t>
       </w:r>
@@ -11878,7 +12306,11 @@
     </w:p>
     <w:p>
       <w:r>
-        <w:t>R = r</w:t>
+        <w:t xml:space="preserve">R = </w:t>
+      </w:r>
+      <w:proofErr w:type="spellStart"/>
+      <w:r>
+        <w:t>r</w:t>
       </w:r>
       <w:r>
         <w:rPr>
@@ -11886,8 +12318,17 @@
         </w:rPr>
         <w:t>n</w:t>
       </w:r>
-      <w:r>
-        <w:t xml:space="preserve"> + π + α(π –π*) + β(y-y*)</w:t>
+      <w:proofErr w:type="spellEnd"/>
+      <w:r>
+        <w:t xml:space="preserve"> + π + </w:t>
+      </w:r>
+      <w:proofErr w:type="gramStart"/>
+      <w:r>
+        <w:t>α(</w:t>
+      </w:r>
+      <w:proofErr w:type="gramEnd"/>
+      <w:r>
+        <w:t>π –π*) + β(y-y*)</w:t>
       </w:r>
     </w:p>
     <w:p>
@@ -11900,6 +12341,8 @@
       </w:r>
     </w:p>
     <w:p>
+      <w:proofErr w:type="spellStart"/>
+      <w:proofErr w:type="gramStart"/>
       <w:r>
         <w:t>r</w:t>
       </w:r>
@@ -11909,6 +12352,8 @@
         </w:rPr>
         <w:t>n</w:t>
       </w:r>
+      <w:proofErr w:type="spellEnd"/>
+      <w:proofErr w:type="gramEnd"/>
       <w:r>
         <w:tab/>
         <w:t>= Neutral real policy interest rate</w:t>
@@ -11925,8 +12370,13 @@
       </w:r>
     </w:p>
     <w:p>
-      <w:r>
-        <w:t>π*</w:t>
+      <w:proofErr w:type="gramStart"/>
+      <w:r>
+        <w:t>π</w:t>
+      </w:r>
+      <w:proofErr w:type="gramEnd"/>
+      <w:r>
+        <w:t>*</w:t>
       </w:r>
       <w:r>
         <w:tab/>
@@ -11943,8 +12393,13 @@
       </w:r>
     </w:p>
     <w:p>
-      <w:r>
-        <w:t>y*</w:t>
+      <w:proofErr w:type="gramStart"/>
+      <w:r>
+        <w:t>y</w:t>
+      </w:r>
+      <w:proofErr w:type="gramEnd"/>
+      <w:r>
+        <w:t>*</w:t>
       </w:r>
       <w:r>
         <w:tab/>
@@ -11952,8 +12407,13 @@
       </w:r>
     </w:p>
     <w:p>
-      <w:r>
-        <w:t>α,</w:t>
+      <w:proofErr w:type="gramStart"/>
+      <w:r>
+        <w:t>α</w:t>
+      </w:r>
+      <w:proofErr w:type="gramEnd"/>
+      <w:r>
+        <w:t>,</w:t>
       </w:r>
       <w:r>
         <w:t xml:space="preserve"> </w:t>
@@ -11974,7 +12434,11 @@
         <w:t xml:space="preserve"> </w:t>
       </w:r>
       <w:r>
-        <w:t>π = r</w:t>
+        <w:t xml:space="preserve">π = </w:t>
+      </w:r>
+      <w:proofErr w:type="spellStart"/>
+      <w:r>
+        <w:t>r</w:t>
       </w:r>
       <w:r>
         <w:rPr>
@@ -11982,8 +12446,17 @@
         </w:rPr>
         <w:t>n</w:t>
       </w:r>
-      <w:r>
-        <w:t xml:space="preserve"> + α(π –π*) + β(y-y*)</w:t>
+      <w:proofErr w:type="spellEnd"/>
+      <w:r>
+        <w:t xml:space="preserve"> + </w:t>
+      </w:r>
+      <w:proofErr w:type="gramStart"/>
+      <w:r>
+        <w:t>α(</w:t>
+      </w:r>
+      <w:proofErr w:type="gramEnd"/>
+      <w:r>
+        <w:t>π –π*) + β(y-y*)</w:t>
       </w:r>
     </w:p>
     <w:p>
@@ -12027,7 +12500,15 @@
       </w:r>
       <w:r>
         <w:tab/>
-        <w:t xml:space="preserve">  α[Difference in inflation gap(B-A)] +</w:t>
+        <w:t xml:space="preserve">  </w:t>
+      </w:r>
+      <w:proofErr w:type="gramStart"/>
+      <w:r>
+        <w:t>α[</w:t>
+      </w:r>
+      <w:proofErr w:type="gramEnd"/>
+      <w:r>
+        <w:t>Difference in inflation gap(B-A)] +</w:t>
       </w:r>
     </w:p>
     <w:p>
@@ -12045,7 +12526,15 @@
       </w:r>
       <w:r>
         <w:tab/>
-        <w:t xml:space="preserve">  β[Difference in output gap(B-A)] –</w:t>
+        <w:t xml:space="preserve">  </w:t>
+      </w:r>
+      <w:proofErr w:type="gramStart"/>
+      <w:r>
+        <w:t>β[</w:t>
+      </w:r>
+      <w:proofErr w:type="gramEnd"/>
+      <w:r>
+        <w:t>Difference in output gap(B-A)] –</w:t>
       </w:r>
     </w:p>
     <w:p>
@@ -12063,7 +12552,19 @@
       </w:r>
       <w:r>
         <w:tab/>
-        <w:t xml:space="preserve">  (risk premium</w:t>
+        <w:t xml:space="preserve">  (</w:t>
+      </w:r>
+      <w:proofErr w:type="gramStart"/>
+      <w:r>
+        <w:t>risk</w:t>
+      </w:r>
+      <w:proofErr w:type="gramEnd"/>
+      <w:r>
+        <w:t xml:space="preserve"> </w:t>
+      </w:r>
+      <w:proofErr w:type="spellStart"/>
+      <w:r>
+        <w:t>premium</w:t>
       </w:r>
       <w:r>
         <w:rPr>
@@ -12071,8 +12572,13 @@
         </w:rPr>
         <w:t>B</w:t>
       </w:r>
-      <w:r>
-        <w:t xml:space="preserve"> – risk premium</w:t>
+      <w:proofErr w:type="spellEnd"/>
+      <w:r>
+        <w:t xml:space="preserve"> – risk </w:t>
+      </w:r>
+      <w:proofErr w:type="spellStart"/>
+      <w:r>
+        <w:t>premium</w:t>
       </w:r>
       <w:r>
         <w:rPr>
@@ -12080,6 +12586,7 @@
         </w:rPr>
         <w:t>A</w:t>
       </w:r>
+      <w:proofErr w:type="spellEnd"/>
       <w:r>
         <w:t>)</w:t>
       </w:r>
@@ -13234,11 +13741,19 @@
       </w:r>
     </w:p>
     <w:p>
-      <w:r>
-        <w:rPr>
-          <w:rFonts w:hint="eastAsia"/>
-        </w:rPr>
-        <w:t xml:space="preserve">growth </w:t>
+      <w:proofErr w:type="gramStart"/>
+      <w:r>
+        <w:rPr>
+          <w:rFonts w:hint="eastAsia"/>
+        </w:rPr>
+        <w:t>growth</w:t>
+      </w:r>
+      <w:proofErr w:type="gramEnd"/>
+      <w:r>
+        <w:rPr>
+          <w:rFonts w:hint="eastAsia"/>
+        </w:rPr>
+        <w:t xml:space="preserve"> </w:t>
       </w:r>
       <w:r>
         <w:t xml:space="preserve">rate in potential GDP = long-term growth rate of labor force + </w:t>
@@ -13248,8 +13763,13 @@
       <w:pPr>
         <w:ind w:left="2100" w:firstLineChars="250" w:firstLine="525"/>
       </w:pPr>
-      <w:r>
-        <w:t>long-term growth rate in labor productivity</w:t>
+      <w:proofErr w:type="gramStart"/>
+      <w:r>
+        <w:t>long-term</w:t>
+      </w:r>
+      <w:proofErr w:type="gramEnd"/>
+      <w:r>
+        <w:t xml:space="preserve"> growth rate in labor productivity</w:t>
       </w:r>
     </w:p>
     <w:p>
@@ -13510,8 +14030,13 @@
         <w:pStyle w:val="ListParagraph"/>
         <w:ind w:left="420" w:firstLineChars="0" w:firstLine="0"/>
       </w:pPr>
-      <w:r>
-        <w:t>g* = θ / (1 – α)</w:t>
+      <w:proofErr w:type="gramStart"/>
+      <w:r>
+        <w:t>g</w:t>
+      </w:r>
+      <w:proofErr w:type="gramEnd"/>
+      <w:r>
+        <w:t>* = θ / (1 – α)</w:t>
       </w:r>
       <w:r>
         <w:tab/>
@@ -13532,12 +14057,30 @@
         </w:rPr>
         <w:t xml:space="preserve">Assume </w:t>
       </w:r>
-      <w:r>
-        <w:t>Δy/y=Δk/k</w:t>
+      <w:proofErr w:type="spellStart"/>
+      <w:r>
+        <w:t>Δy</w:t>
+      </w:r>
+      <w:proofErr w:type="spellEnd"/>
+      <w:r>
+        <w:t>/y=</w:t>
+      </w:r>
+      <w:proofErr w:type="spellStart"/>
+      <w:r>
+        <w:t>Δk</w:t>
+      </w:r>
+      <w:proofErr w:type="spellEnd"/>
+      <w:r>
+        <w:t>/</w:t>
+      </w:r>
+      <w:proofErr w:type="spellStart"/>
+      <w:r>
+        <w:t>k</w:t>
       </w:r>
       <w:r>
         <w:t>H</w:t>
       </w:r>
+      <w:proofErr w:type="spellEnd"/>
     </w:p>
     <w:p>
       <w:pPr>
@@ -17309,7 +17852,11 @@
         <w:t xml:space="preserve">Periodic pension cost </w:t>
       </w:r>
       <w:r>
-        <w:t>= Current service cost + Interest cost (r * (PBO – asset))</w:t>
+        <w:t>= Current service cost + Interest cost (r * (PBO – asset)</w:t>
+      </w:r>
+      <w:proofErr w:type="gramStart"/>
+      <w:r>
+        <w:t>)</w:t>
       </w:r>
       <w:r>
         <w:rPr>
@@ -17317,6 +17864,7 @@
         </w:rPr>
         <w:t>1</w:t>
       </w:r>
+      <w:proofErr w:type="gramEnd"/>
       <w:r>
         <w:rPr>
           <w:rFonts w:hint="eastAsia"/>
@@ -18210,6 +18758,7 @@
       </w:r>
     </w:p>
     <w:p>
+      <w:proofErr w:type="spellStart"/>
       <w:r>
         <w:rPr>
           <w:rFonts w:hint="eastAsia"/>
@@ -18223,6 +18772,7 @@
         </w:rPr>
         <w:t>estimate</w:t>
       </w:r>
+      <w:proofErr w:type="spellEnd"/>
       <w:r>
         <w:rPr>
           <w:rFonts w:hint="eastAsia"/>
@@ -18230,21 +18780,36 @@
         <w:t xml:space="preserve"> </w:t>
       </w:r>
       <w:r>
-        <w:t>– Price = (IV</w:t>
+        <w:t>– Price = (</w:t>
+      </w:r>
+      <w:proofErr w:type="spellStart"/>
+      <w:r>
+        <w:t>IV</w:t>
       </w:r>
       <w:r>
         <w:rPr>
           <w:vertAlign w:val="subscript"/>
         </w:rPr>
-        <w:t xml:space="preserve">actual </w:t>
-      </w:r>
-      <w:r>
-        <w:t>– Price) + (IV</w:t>
-      </w:r>
+        <w:t>actual</w:t>
+      </w:r>
+      <w:proofErr w:type="spellEnd"/>
       <w:r>
         <w:rPr>
           <w:vertAlign w:val="subscript"/>
         </w:rPr>
+        <w:t xml:space="preserve"> </w:t>
+      </w:r>
+      <w:r>
+        <w:t>– Price) + (</w:t>
+      </w:r>
+      <w:proofErr w:type="spellStart"/>
+      <w:r>
+        <w:t>IV</w:t>
+      </w:r>
+      <w:r>
+        <w:rPr>
+          <w:vertAlign w:val="subscript"/>
+        </w:rPr>
         <w:t>e</w:t>
       </w:r>
       <w:r>
@@ -18253,8 +18818,13 @@
         </w:rPr>
         <w:t>stimate</w:t>
       </w:r>
-      <w:r>
-        <w:t xml:space="preserve"> – IV</w:t>
+      <w:proofErr w:type="spellEnd"/>
+      <w:r>
+        <w:t xml:space="preserve"> – </w:t>
+      </w:r>
+      <w:proofErr w:type="spellStart"/>
+      <w:r>
+        <w:t>IV</w:t>
       </w:r>
       <w:r>
         <w:rPr>
@@ -18262,6 +18832,7 @@
         </w:rPr>
         <w:t>actual</w:t>
       </w:r>
+      <w:proofErr w:type="spellEnd"/>
       <w:r>
         <w:t>)</w:t>
       </w:r>
@@ -18494,18 +19065,51 @@
         <w:rPr>
           <w:rFonts w:hint="eastAsia"/>
         </w:rPr>
-        <w:t>Estimate the required return on an equity investment using the CAPM, the Fama-French model, the Pastor-Stam</w:t>
-      </w:r>
-      <w:r>
-        <w:t>baugh model, macro-economic multifactor models, and the build-up method.</w:t>
-      </w:r>
-    </w:p>
-    <w:p>
-      <w:r>
-        <w:rPr>
-          <w:rFonts w:hint="eastAsia"/>
-        </w:rPr>
-        <w:t>Fama-French Model</w:t>
+        <w:t xml:space="preserve">Estimate the required return on an equity investment using the CAPM, the </w:t>
+      </w:r>
+      <w:proofErr w:type="spellStart"/>
+      <w:r>
+        <w:rPr>
+          <w:rFonts w:hint="eastAsia"/>
+        </w:rPr>
+        <w:t>Fama</w:t>
+      </w:r>
+      <w:proofErr w:type="spellEnd"/>
+      <w:r>
+        <w:rPr>
+          <w:rFonts w:hint="eastAsia"/>
+        </w:rPr>
+        <w:t>-French model, the Pastor-</w:t>
+      </w:r>
+      <w:proofErr w:type="spellStart"/>
+      <w:r>
+        <w:rPr>
+          <w:rFonts w:hint="eastAsia"/>
+        </w:rPr>
+        <w:t>Stam</w:t>
+      </w:r>
+      <w:r>
+        <w:t>baugh</w:t>
+      </w:r>
+      <w:proofErr w:type="spellEnd"/>
+      <w:r>
+        <w:t xml:space="preserve"> model, macro-economic multifactor models, and the build-up method.</w:t>
+      </w:r>
+    </w:p>
+    <w:p>
+      <w:proofErr w:type="spellStart"/>
+      <w:r>
+        <w:rPr>
+          <w:rFonts w:hint="eastAsia"/>
+        </w:rPr>
+        <w:t>Fama</w:t>
+      </w:r>
+      <w:proofErr w:type="spellEnd"/>
+      <w:r>
+        <w:rPr>
+          <w:rFonts w:hint="eastAsia"/>
+        </w:rPr>
+        <w:t>-French Model</w:t>
       </w:r>
     </w:p>
     <w:p>
@@ -18931,7 +19535,35 @@
         <w:rPr>
           <w:rFonts w:hint="eastAsia"/>
         </w:rPr>
-        <w:t>Pastor-Stambaugh Model adds a liquidity factor to the Fama-French model.</w:t>
+        <w:t>Pastor-</w:t>
+      </w:r>
+      <w:proofErr w:type="spellStart"/>
+      <w:r>
+        <w:rPr>
+          <w:rFonts w:hint="eastAsia"/>
+        </w:rPr>
+        <w:t>Stambaugh</w:t>
+      </w:r>
+      <w:proofErr w:type="spellEnd"/>
+      <w:r>
+        <w:rPr>
+          <w:rFonts w:hint="eastAsia"/>
+        </w:rPr>
+        <w:t xml:space="preserve"> Model adds a liquidity factor to the </w:t>
+      </w:r>
+      <w:proofErr w:type="spellStart"/>
+      <w:r>
+        <w:rPr>
+          <w:rFonts w:hint="eastAsia"/>
+        </w:rPr>
+        <w:t>Fama</w:t>
+      </w:r>
+      <w:proofErr w:type="spellEnd"/>
+      <w:r>
+        <w:rPr>
+          <w:rFonts w:hint="eastAsia"/>
+        </w:rPr>
+        <w:t>-French model.</w:t>
       </w:r>
     </w:p>
     <w:p/>
@@ -19701,24 +20333,63 @@
     </w:p>
     <w:p>
       <w:r>
-        <w:t>FCFF = NI + NCC + Interest * (1 – tax) – FCInv – WCInv</w:t>
-      </w:r>
-    </w:p>
-    <w:p>
-      <w:r>
-        <w:t>FCFF = EBIT * (1 – tax) + Depreciation – FCInv – WCInv</w:t>
-      </w:r>
-    </w:p>
-    <w:p>
-      <w:r>
-        <w:t xml:space="preserve">FCFF = EBITDA * (1 – tax) + Depreciation * tax – FCInv </w:t>
+        <w:t xml:space="preserve">FCFF = NI + NCC + Interest * (1 – tax) – </w:t>
+      </w:r>
+      <w:proofErr w:type="spellStart"/>
+      <w:r>
+        <w:t>FCInv</w:t>
+      </w:r>
+      <w:proofErr w:type="spellEnd"/>
+      <w:r>
+        <w:t xml:space="preserve"> – </w:t>
+      </w:r>
+      <w:proofErr w:type="spellStart"/>
+      <w:r>
+        <w:t>WCInv</w:t>
+      </w:r>
+      <w:proofErr w:type="spellEnd"/>
+    </w:p>
+    <w:p>
+      <w:r>
+        <w:t xml:space="preserve">FCFF = EBIT * (1 – tax) + Depreciation – </w:t>
+      </w:r>
+      <w:proofErr w:type="spellStart"/>
+      <w:r>
+        <w:t>FCInv</w:t>
+      </w:r>
+      <w:proofErr w:type="spellEnd"/>
+      <w:r>
+        <w:t xml:space="preserve"> – </w:t>
+      </w:r>
+      <w:proofErr w:type="spellStart"/>
+      <w:r>
+        <w:t>WCInv</w:t>
+      </w:r>
+      <w:proofErr w:type="spellEnd"/>
+    </w:p>
+    <w:p>
+      <w:r>
+        <w:t xml:space="preserve">FCFF = EBITDA * (1 – tax) + Depreciation * tax – </w:t>
+      </w:r>
+      <w:proofErr w:type="spellStart"/>
+      <w:r>
+        <w:t>FCInv</w:t>
+      </w:r>
+      <w:proofErr w:type="spellEnd"/>
+      <w:r>
+        <w:t xml:space="preserve"> </w:t>
       </w:r>
       <w:r>
         <w:t>–</w:t>
       </w:r>
       <w:r>
-        <w:t xml:space="preserve"> WCInv</w:t>
-      </w:r>
+        <w:t xml:space="preserve"> </w:t>
+      </w:r>
+      <w:proofErr w:type="spellStart"/>
+      <w:r>
+        <w:t>WCInv</w:t>
+      </w:r>
+      <w:proofErr w:type="spellEnd"/>
     </w:p>
     <w:p>
       <w:r>
@@ -19799,8 +20470,12 @@
       </w:r>
       <w:r>
         <w:tab/>
+      </w:r>
+      <w:proofErr w:type="spellStart"/>
+      <w:r>
         <w:t>FCInv</w:t>
       </w:r>
+      <w:proofErr w:type="spellEnd"/>
     </w:p>
     <w:p>
       <w:pPr>
@@ -19820,8 +20495,13 @@
         <w:pStyle w:val="ListParagraph"/>
         <w:ind w:left="420" w:firstLineChars="0" w:firstLine="0"/>
       </w:pPr>
-      <w:r>
-        <w:t>FCInv = End gross BV PP&amp;E – begin gross VB PP&amp;E</w:t>
+      <w:proofErr w:type="spellStart"/>
+      <w:r>
+        <w:t>FCInv</w:t>
+      </w:r>
+      <w:proofErr w:type="spellEnd"/>
+      <w:r>
+        <w:t xml:space="preserve"> = End gross BV PP&amp;E – begin gross VB PP&amp;E</w:t>
       </w:r>
     </w:p>
     <w:p>
@@ -19837,7 +20517,21 @@
         <w:rPr>
           <w:rFonts w:hint="eastAsia"/>
         </w:rPr>
-        <w:t>Notes payable is not included in WCInv, but in net borrowing.</w:t>
+        <w:t xml:space="preserve">Notes payable is not included in </w:t>
+      </w:r>
+      <w:proofErr w:type="spellStart"/>
+      <w:r>
+        <w:rPr>
+          <w:rFonts w:hint="eastAsia"/>
+        </w:rPr>
+        <w:t>WCInv</w:t>
+      </w:r>
+      <w:proofErr w:type="spellEnd"/>
+      <w:r>
+        <w:rPr>
+          <w:rFonts w:hint="eastAsia"/>
+        </w:rPr>
+        <w:t>, but in net borrowing.</w:t>
       </w:r>
     </w:p>
     <w:p/>
@@ -19859,7 +20553,23 @@
     </w:p>
     <w:p>
       <w:r>
-        <w:t>FCFE = NI + (1 – DR) * (Depreciation – FCInv – WCInv)</w:t>
+        <w:t xml:space="preserve">FCFE = NI + (1 – DR) * (Depreciation – </w:t>
+      </w:r>
+      <w:proofErr w:type="spellStart"/>
+      <w:r>
+        <w:t>FCInv</w:t>
+      </w:r>
+      <w:proofErr w:type="spellEnd"/>
+      <w:r>
+        <w:t xml:space="preserve"> – </w:t>
+      </w:r>
+      <w:proofErr w:type="spellStart"/>
+      <w:r>
+        <w:t>WCInv</w:t>
+      </w:r>
+      <w:proofErr w:type="spellEnd"/>
+      <w:r>
+        <w:t>)</w:t>
       </w:r>
     </w:p>
     <w:p>
@@ -20175,10 +20885,20 @@
     </w:p>
     <w:p>
       <w:r>
-        <w:t>Market value added = market value of equity – book value of equity</w:t>
-      </w:r>
-      <w:bookmarkStart w:id="0" w:name="_GoBack"/>
-      <w:bookmarkEnd w:id="0"/>
+        <w:t xml:space="preserve">Market value added = market value of </w:t>
+      </w:r>
+      <w:r>
+        <w:t>total capital</w:t>
+      </w:r>
+      <w:r>
+        <w:t xml:space="preserve"> (debt &amp; equity)</w:t>
+      </w:r>
+      <w:r>
+        <w:t xml:space="preserve"> – book value of </w:t>
+      </w:r>
+      <w:r>
+        <w:t>total capital</w:t>
+      </w:r>
     </w:p>
     <w:p/>
     <w:p>
@@ -20191,6 +20911,7 @@
       </w:r>
     </w:p>
     <w:p>
+      <w:proofErr w:type="spellStart"/>
       <w:r>
         <w:t>RI</w:t>
       </w:r>
@@ -20200,8 +20921,13 @@
         </w:rPr>
         <w:t>t</w:t>
       </w:r>
-      <w:r>
-        <w:t xml:space="preserve"> = E</w:t>
+      <w:proofErr w:type="spellEnd"/>
+      <w:r>
+        <w:t xml:space="preserve"> = </w:t>
+      </w:r>
+      <w:proofErr w:type="gramStart"/>
+      <w:r>
+        <w:t>E</w:t>
       </w:r>
       <w:r>
         <w:rPr>
@@ -20209,6 +20935,7 @@
         </w:rPr>
         <w:t>t</w:t>
       </w:r>
+      <w:proofErr w:type="gramEnd"/>
       <w:r>
         <w:t xml:space="preserve"> – (r * B</w:t>
       </w:r>
@@ -20228,7 +20955,11 @@
         <w:t>t-1</w:t>
       </w:r>
       <w:r>
-        <w:t xml:space="preserve"> = EBIT * (1 – t) – (total capital * R</w:t>
+        <w:t xml:space="preserve"> = EBIT * (1 – t) – (total capital * </w:t>
+      </w:r>
+      <w:proofErr w:type="spellStart"/>
+      <w:r>
+        <w:t>R</w:t>
       </w:r>
       <w:r>
         <w:rPr>
@@ -20236,6 +20967,7 @@
         </w:rPr>
         <w:t>wacc</w:t>
       </w:r>
+      <w:proofErr w:type="spellEnd"/>
       <w:r>
         <w:t>)</w:t>
       </w:r>
@@ -20397,7 +21129,11 @@
     </w:p>
     <w:p>
       <w:r>
-        <w:t>Excess earning0 = normalized earning – fixed asset * R</w:t>
+        <w:t xml:space="preserve">Excess earning0 = normalized earning – fixed asset * </w:t>
+      </w:r>
+      <w:proofErr w:type="spellStart"/>
+      <w:r>
+        <w:t>R</w:t>
       </w:r>
       <w:r>
         <w:rPr>
@@ -20405,8 +21141,13 @@
         </w:rPr>
         <w:t>fa</w:t>
       </w:r>
-      <w:r>
-        <w:t xml:space="preserve"> – working capital * R</w:t>
+      <w:proofErr w:type="spellEnd"/>
+      <w:r>
+        <w:t xml:space="preserve"> – working capital * </w:t>
+      </w:r>
+      <w:proofErr w:type="spellStart"/>
+      <w:r>
+        <w:t>R</w:t>
       </w:r>
       <w:r>
         <w:rPr>
@@ -20414,15 +21155,38 @@
         </w:rPr>
         <w:t>wc</w:t>
       </w:r>
-    </w:p>
-    <w:p>
-      <w:r>
-        <w:t>RI = excess earning0 * (1 + g) / (r – g)</w:t>
-      </w:r>
-    </w:p>
-    <w:p>
+      <w:proofErr w:type="spellEnd"/>
+    </w:p>
+    <w:p>
+      <w:r>
+        <w:t>RI = excess earning0 * (1 + g) / (</w:t>
+      </w:r>
+      <w:proofErr w:type="spellStart"/>
+      <w:r>
+        <w:t>r</w:t>
+      </w:r>
+      <w:r>
+        <w:rPr>
+          <w:vertAlign w:val="subscript"/>
+        </w:rPr>
+        <w:t>intangible</w:t>
+      </w:r>
+      <w:proofErr w:type="spellEnd"/>
+      <w:r>
+        <w:t xml:space="preserve"> – g)</w:t>
+      </w:r>
+    </w:p>
+    <w:p>
+      <w:pPr>
+        <w:rPr>
+          <w:rFonts w:hint="eastAsia"/>
+        </w:rPr>
+      </w:pPr>
       <w:r>
         <w:t>V = fixed asset + working capital + RI</w:t>
+      </w:r>
+      <w:r>
+        <w:t xml:space="preserve"> (intangible’s value)</w:t>
       </w:r>
     </w:p>
     <w:p/>
@@ -20439,69 +21203,70 @@
         <w:t>Calculate the value of a private company based on market approach method and describe advantages and disadvantages of each method.</w:t>
       </w:r>
     </w:p>
+    <w:p>
+      <w:bookmarkStart w:id="0" w:name="_GoBack"/>
+      <w:bookmarkEnd w:id="0"/>
+      <w:r>
+        <w:t>Guideline Public Company Method</w:t>
+      </w:r>
+    </w:p>
+    <w:p>
+      <w:r>
+        <w:rPr>
+          <w:rFonts w:hint="eastAsia"/>
+        </w:rPr>
+        <w:t xml:space="preserve">GPCM uses price multiples from trade data for public companies, with adjustments to the multiples to account for differences between the subject firm and the </w:t>
+      </w:r>
+      <w:r>
+        <w:t>comparables</w:t>
+      </w:r>
+      <w:r>
+        <w:rPr>
+          <w:rFonts w:hint="eastAsia"/>
+        </w:rPr>
+        <w:t>.</w:t>
+      </w:r>
+    </w:p>
+    <w:p>
+      <w:r>
+        <w:t>Control premium adjustments are made only to the equity portion of the firm’s value.</w:t>
+      </w:r>
+    </w:p>
     <w:p/>
     <w:p>
       <w:r>
-        <w:t>Guideline Public Company Method</w:t>
-      </w:r>
-    </w:p>
-    <w:p>
-      <w:r>
-        <w:rPr>
-          <w:rFonts w:hint="eastAsia"/>
-        </w:rPr>
-        <w:t xml:space="preserve">GPCM uses price multiples from trade data for public companies, with adjustments to the multiples to account for differences between the subject firm and the </w:t>
-      </w:r>
-      <w:r>
-        <w:t>comparables</w:t>
-      </w:r>
-      <w:r>
-        <w:rPr>
-          <w:rFonts w:hint="eastAsia"/>
-        </w:rPr>
+        <w:rPr>
+          <w:rFonts w:hint="eastAsia"/>
+        </w:rPr>
+        <w:t>Guideline Transactions Method</w:t>
+      </w:r>
+    </w:p>
+    <w:p>
+      <w:r>
+        <w:t xml:space="preserve">When using this method, prior acquisition values for </w:t>
+      </w:r>
+      <w:r>
+        <w:rPr>
+          <w:b/>
+        </w:rPr>
+        <w:t>entire</w:t>
+      </w:r>
+      <w:r>
+        <w:t xml:space="preserve"> companies that already reflect any control premiums are used, </w:t>
+      </w:r>
+      <w:r>
+        <w:rPr>
+          <w:b/>
+        </w:rPr>
+        <w:t>so no additional adjustments for a controlling interest in necessary</w:t>
+      </w:r>
+      <w:r>
         <w:t>.</w:t>
       </w:r>
     </w:p>
-    <w:p>
-      <w:r>
-        <w:t>Control premium adjustments are made only to the equity portion of the firm’s value.</w:t>
-      </w:r>
-    </w:p>
     <w:p/>
     <w:p>
       <w:r>
-        <w:rPr>
-          <w:rFonts w:hint="eastAsia"/>
-        </w:rPr>
-        <w:t>Guideline Transactions Method</w:t>
-      </w:r>
-    </w:p>
-    <w:p>
-      <w:r>
-        <w:t xml:space="preserve">When using this method, prior acquisition values for </w:t>
-      </w:r>
-      <w:r>
-        <w:rPr>
-          <w:b/>
-        </w:rPr>
-        <w:t>entire</w:t>
-      </w:r>
-      <w:r>
-        <w:t xml:space="preserve"> companies that already reflect any control premiums are used, </w:t>
-      </w:r>
-      <w:r>
-        <w:rPr>
-          <w:b/>
-        </w:rPr>
-        <w:t>so no additional adjustments for a controlling interest in necessary</w:t>
-      </w:r>
-      <w:r>
-        <w:t>.</w:t>
-      </w:r>
-    </w:p>
-    <w:p/>
-    <w:p>
-      <w:r>
         <w:t>Prior</w:t>
       </w:r>
       <w:r>
@@ -20510,7 +21275,15 @@
     </w:p>
     <w:p>
       <w:r>
-        <w:t xml:space="preserve">PTM uses transactions data from the stock of the actual subject company and is most appropriate when </w:t>
+        <w:t xml:space="preserve">PTM uses transactions data from the stock of the actual subject company and is most appropriate </w:t>
+      </w:r>
+      <w:proofErr w:type="gramStart"/>
+      <w:r>
+        <w:t>when</w:t>
+      </w:r>
+      <w:proofErr w:type="gramEnd"/>
+      <w:r>
+        <w:t xml:space="preserve"> </w:t>
       </w:r>
       <w:r>
         <w:rPr>
@@ -21926,8 +22699,13 @@
         <w:t xml:space="preserve"> = </w:t>
       </w:r>
       <w:r>
-        <w:t>the return to asset i</w:t>
-      </w:r>
+        <w:t xml:space="preserve">the return to asset </w:t>
+      </w:r>
+      <w:proofErr w:type="spellStart"/>
+      <w:r>
+        <w:t>i</w:t>
+      </w:r>
+      <w:proofErr w:type="spellEnd"/>
     </w:p>
     <w:p>
       <m:oMath>
@@ -21965,8 +22743,13 @@
         <w:t xml:space="preserve"> = </w:t>
       </w:r>
       <w:r>
-        <w:t>the expected return of asset i</w:t>
-      </w:r>
+        <w:t xml:space="preserve">the expected return of asset </w:t>
+      </w:r>
+      <w:proofErr w:type="spellStart"/>
+      <w:r>
+        <w:t>i</w:t>
+      </w:r>
+      <w:proofErr w:type="spellEnd"/>
     </w:p>
     <w:p>
       <w:pPr>
@@ -22006,7 +22789,21 @@
         <w:rPr>
           <w:lang w:val="en"/>
         </w:rPr>
-        <w:t xml:space="preserve"> = the sensitivity of the return on asset i to the return to factor k, k = 1, 2, ..., K</w:t>
+        <w:t xml:space="preserve"> = the sensitivity of the return on asset i to the return to factor k, k = 1, 2</w:t>
+      </w:r>
+      <w:proofErr w:type="gramStart"/>
+      <w:r>
+        <w:rPr>
+          <w:lang w:val="en"/>
+        </w:rPr>
+        <w:t>, ...,</w:t>
+      </w:r>
+      <w:proofErr w:type="gramEnd"/>
+      <w:r>
+        <w:rPr>
+          <w:lang w:val="en"/>
+        </w:rPr>
+        <w:t xml:space="preserve"> K</w:t>
       </w:r>
     </w:p>
     <w:p>
@@ -24741,8 +25538,14 @@
         </w:rPr>
         <w:t xml:space="preserve">Given an actively management portfolio with information ratio IR and active risk of </w:t>
       </w:r>
-      <w:r>
-        <w:t>STD(R</w:t>
+      <w:proofErr w:type="gramStart"/>
+      <w:r>
+        <w:t>STD(</w:t>
+      </w:r>
+      <w:proofErr w:type="spellStart"/>
+      <w:proofErr w:type="gramEnd"/>
+      <w:r>
+        <w:t>R</w:t>
       </w:r>
       <w:r>
         <w:rPr>
@@ -24750,6 +25553,7 @@
         </w:rPr>
         <w:t>Aorignal</w:t>
       </w:r>
+      <w:proofErr w:type="spellEnd"/>
       <w:r>
         <w:t>),</w:t>
       </w:r>
@@ -24899,11 +25703,20 @@
           <w:b/>
         </w:rPr>
       </w:pPr>
+      <w:proofErr w:type="gramStart"/>
       <w:r>
         <w:rPr>
           <w:b/>
         </w:rPr>
-        <w:t>STD(R</w:t>
+        <w:t>STD(</w:t>
+      </w:r>
+      <w:proofErr w:type="spellStart"/>
+      <w:proofErr w:type="gramEnd"/>
+      <w:r>
+        <w:rPr>
+          <w:b/>
+        </w:rPr>
+        <w:t>R</w:t>
       </w:r>
       <w:r>
         <w:rPr>
@@ -24912,6 +25725,7 @@
         </w:rPr>
         <w:t>Aoptimal</w:t>
       </w:r>
+      <w:proofErr w:type="spellEnd"/>
       <w:r>
         <w:rPr>
           <w:b/>
@@ -25342,7 +26156,21 @@
         <w:rPr>
           <w:rFonts w:hint="eastAsia"/>
         </w:rPr>
-        <w:t xml:space="preserve"> can be </w:t>
+        <w:t xml:space="preserve"> </w:t>
+      </w:r>
+      <w:proofErr w:type="gramStart"/>
+      <w:r>
+        <w:rPr>
+          <w:rFonts w:hint="eastAsia"/>
+        </w:rPr>
+        <w:t>can</w:t>
+      </w:r>
+      <w:proofErr w:type="gramEnd"/>
+      <w:r>
+        <w:rPr>
+          <w:rFonts w:hint="eastAsia"/>
+        </w:rPr>
+        <w:t xml:space="preserve"> be </w:t>
       </w:r>
       <w:r>
         <w:t xml:space="preserve">thought of as the security’s expected active return, </w:t>
@@ -25815,8 +26643,13 @@
         <w:lastRenderedPageBreak/>
         <w:t xml:space="preserve">According to </w:t>
       </w:r>
-      <w:r>
-        <w:t xml:space="preserve">Grinold rule, </w:t>
+      <w:proofErr w:type="spellStart"/>
+      <w:r>
+        <w:t>Grinold</w:t>
+      </w:r>
+      <w:proofErr w:type="spellEnd"/>
+      <w:r>
+        <w:t xml:space="preserve"> rule, </w:t>
       </w:r>
     </w:p>
     <w:p>
@@ -25856,7 +26689,21 @@
         <w:rPr>
           <w:rFonts w:hint="eastAsia"/>
         </w:rPr>
-        <w:t xml:space="preserve"> can be scaled to</w:t>
+        <w:t xml:space="preserve"> </w:t>
+      </w:r>
+      <w:proofErr w:type="gramStart"/>
+      <w:r>
+        <w:rPr>
+          <w:rFonts w:hint="eastAsia"/>
+        </w:rPr>
+        <w:t>can</w:t>
+      </w:r>
+      <w:proofErr w:type="gramEnd"/>
+      <w:r>
+        <w:rPr>
+          <w:rFonts w:hint="eastAsia"/>
+        </w:rPr>
+        <w:t xml:space="preserve"> be scaled to</w:t>
       </w:r>
       <w:r>
         <w:t>:</w:t>
@@ -26583,6 +27430,7 @@
         </w:rPr>
         <w:t>Δ</w:t>
       </w:r>
+      <w:proofErr w:type="spellStart"/>
       <w:r>
         <w:t>w</w:t>
       </w:r>
@@ -26592,6 +27440,7 @@
         </w:rPr>
         <w:t>i</w:t>
       </w:r>
+      <w:proofErr w:type="spellEnd"/>
       <w:r>
         <w:t xml:space="preserve"> (without *) represent the actual active weights for a constrained portfolio.</w:t>
       </w:r>
@@ -27075,11 +27924,20 @@
           <w:b/>
         </w:rPr>
       </w:pPr>
+      <w:proofErr w:type="gramStart"/>
       <w:r>
         <w:rPr>
           <w:b/>
         </w:rPr>
-        <w:t>STD(R</w:t>
+        <w:t>STD(</w:t>
+      </w:r>
+      <w:proofErr w:type="spellStart"/>
+      <w:proofErr w:type="gramEnd"/>
+      <w:r>
+        <w:rPr>
+          <w:b/>
+        </w:rPr>
+        <w:t>R</w:t>
       </w:r>
       <w:r>
         <w:rPr>
@@ -27088,6 +27946,7 @@
         </w:rPr>
         <w:t>Aoptimal</w:t>
       </w:r>
+      <w:proofErr w:type="spellEnd"/>
       <w:r>
         <w:rPr>
           <w:b/>
@@ -27902,7 +28761,11 @@
         <w:ind w:firstLine="420"/>
       </w:pPr>
       <w:r>
-        <w:t>Price of an investment = E</w:t>
+        <w:t xml:space="preserve">Price of an investment = </w:t>
+      </w:r>
+      <w:proofErr w:type="gramStart"/>
+      <w:r>
+        <w:t>E</w:t>
       </w:r>
       <w:r>
         <w:rPr>
@@ -27911,7 +28774,12 @@
         <w:t>t</w:t>
       </w:r>
       <w:r>
-        <w:t>[m˜</w:t>
+        <w:t>[</w:t>
+      </w:r>
+      <w:proofErr w:type="spellStart"/>
+      <w:proofErr w:type="gramEnd"/>
+      <w:r>
+        <w:t>m˜</w:t>
       </w:r>
       <w:r>
         <w:rPr>
@@ -27919,6 +28787,7 @@
         </w:rPr>
         <w:t>t,s</w:t>
       </w:r>
+      <w:proofErr w:type="spellEnd"/>
       <w:r>
         <w:t>]</w:t>
       </w:r>
@@ -27980,6 +28849,7 @@
           <w:lang w:val="en"/>
         </w:rPr>
       </w:pPr>
+      <w:proofErr w:type="spellStart"/>
       <w:r>
         <w:rPr>
           <w:rFonts w:ascii="STIXGeneral" w:eastAsia="STIXGeneral" w:hAnsi="STIXGeneral" w:cs="STIXGeneral" w:hint="eastAsia"/>
@@ -28030,6 +28900,7 @@
         </w:rPr>
         <w:t>s</w:t>
       </w:r>
+      <w:proofErr w:type="spellEnd"/>
       <w:r>
         <w:rPr>
           <w:rFonts w:ascii="STIXGeneral" w:eastAsia="STIXGeneral" w:hAnsi="STIXGeneral" w:cs="STIXGeneral" w:hint="eastAsia"/>
@@ -28240,7 +29111,19 @@
           <w:szCs w:val="25"/>
           <w:lang w:val="en"/>
         </w:rPr>
-        <w:t>+cov</w:t>
+        <w:t>+</w:t>
+      </w:r>
+      <w:proofErr w:type="spellStart"/>
+      <w:r>
+        <w:rPr>
+          <w:rFonts w:ascii="STIXGeneral" w:eastAsia="STIXGeneral" w:hAnsi="STIXGeneral" w:cs="STIXGeneral" w:hint="eastAsia"/>
+          <w:color w:val="000000"/>
+          <w:kern w:val="0"/>
+          <w:sz w:val="25"/>
+          <w:szCs w:val="25"/>
+          <w:lang w:val="en"/>
+        </w:rPr>
+        <w:t>cov</w:t>
       </w:r>
       <w:r>
         <w:rPr>
@@ -28255,6 +29138,7 @@
         </w:rPr>
         <w:t>t</w:t>
       </w:r>
+      <w:proofErr w:type="spellEnd"/>
       <w:r>
         <w:rPr>
           <w:rFonts w:ascii="STIXSizeTwoSym" w:eastAsia="STIXSizeTwoSym" w:hAnsi="STIXSizeTwoSym" w:cs="SimSun" w:hint="eastAsia"/>
@@ -37853,7 +38737,7 @@
 </file>
 
 <file path=customXml/itemProps1.xml><?xml version="1.0" encoding="utf-8"?>
-<ds:datastoreItem xmlns:ds="http://schemas.openxmlformats.org/officeDocument/2006/customXml" ds:itemID="{1B10E4DB-CBD3-4F49-A918-65EED0AEF68B}">
+<ds:datastoreItem xmlns:ds="http://schemas.openxmlformats.org/officeDocument/2006/customXml" ds:itemID="{B2239EA5-8E5F-4501-BE23-489E697A1568}">
   <ds:schemaRefs>
     <ds:schemaRef ds:uri="http://schemas.openxmlformats.org/officeDocument/2006/bibliography"/>
   </ds:schemaRefs>

</xml_diff>

<commit_message>
changes to section 'Capital Budgeting'
</commit_message>
<xml_diff>
--- a/LOS2.docx
+++ b/LOS2.docx
@@ -55,21 +55,12 @@
           <w:szCs w:val="32"/>
         </w:rPr>
       </w:pPr>
-      <w:proofErr w:type="spellStart"/>
       <w:r>
         <w:rPr>
           <w:sz w:val="32"/>
           <w:szCs w:val="32"/>
         </w:rPr>
-        <w:t>CovXY</w:t>
-      </w:r>
-      <w:proofErr w:type="spellEnd"/>
-      <w:r>
-        <w:rPr>
-          <w:sz w:val="32"/>
-          <w:szCs w:val="32"/>
-        </w:rPr>
-        <w:t xml:space="preserve"> = </w:t>
+        <w:t xml:space="preserve">CovXY = </w:t>
       </w:r>
       <m:oMath>
         <m:f>
@@ -296,54 +287,14 @@
       </w:r>
     </w:p>
     <w:p>
-      <w:proofErr w:type="spellStart"/>
-      <w:proofErr w:type="gramStart"/>
-      <w:r>
-        <w:rPr>
-          <w:rFonts w:hint="eastAsia"/>
-        </w:rPr>
-        <w:t>rXY</w:t>
-      </w:r>
-      <w:proofErr w:type="spellEnd"/>
-      <w:proofErr w:type="gramEnd"/>
-      <w:r>
-        <w:rPr>
-          <w:rFonts w:hint="eastAsia"/>
-        </w:rPr>
-        <w:t xml:space="preserve"> = </w:t>
-      </w:r>
-      <w:proofErr w:type="spellStart"/>
-      <w:r>
-        <w:rPr>
-          <w:rFonts w:hint="eastAsia"/>
-        </w:rPr>
-        <w:t>CovXY</w:t>
-      </w:r>
-      <w:proofErr w:type="spellEnd"/>
-      <w:r>
-        <w:rPr>
-          <w:rFonts w:hint="eastAsia"/>
-        </w:rPr>
-        <w:t xml:space="preserve"> / </w:t>
-      </w:r>
-      <w:r>
-        <w:t>(</w:t>
-      </w:r>
-      <w:proofErr w:type="spellStart"/>
-      <w:r>
-        <w:t>Sx</w:t>
-      </w:r>
-      <w:proofErr w:type="spellEnd"/>
-      <w:r>
-        <w:t xml:space="preserve"> * </w:t>
-      </w:r>
-      <w:proofErr w:type="spellStart"/>
-      <w:r>
-        <w:t>Sy</w:t>
-      </w:r>
-      <w:proofErr w:type="spellEnd"/>
-      <w:r>
-        <w:t>)</w:t>
+      <w:r>
+        <w:rPr>
+          <w:rFonts w:hint="eastAsia"/>
+        </w:rPr>
+        <w:t xml:space="preserve">rXY = CovXY / </w:t>
+      </w:r>
+      <w:r>
+        <w:t>(Sx * Sy)</w:t>
       </w:r>
     </w:p>
     <w:p/>
@@ -461,15 +412,7 @@
     </w:p>
     <w:p>
       <w:r>
-        <w:t xml:space="preserve">We want to test whether the correlation between the </w:t>
-      </w:r>
-      <w:proofErr w:type="gramStart"/>
-      <w:r>
-        <w:t>population</w:t>
-      </w:r>
-      <w:proofErr w:type="gramEnd"/>
-      <w:r>
-        <w:t xml:space="preserve"> of 2 variables is equal to 0.</w:t>
+        <w:t>We want to test whether the correlation between the population of 2 variables is equal to 0.</w:t>
       </w:r>
     </w:p>
     <w:p>
@@ -490,15 +433,7 @@
     </w:p>
     <w:p>
       <w:r>
-        <w:t xml:space="preserve">t – </w:t>
-      </w:r>
-      <w:proofErr w:type="gramStart"/>
-      <w:r>
-        <w:t>statistic</w:t>
-      </w:r>
-      <w:proofErr w:type="gramEnd"/>
-      <w:r>
-        <w:t xml:space="preserve"> = </w:t>
+        <w:t xml:space="preserve">t – statistic = </w:t>
       </w:r>
       <m:oMath>
         <m:f>
@@ -611,13 +546,8 @@
         </w:rPr>
         <w:t xml:space="preserve">, degrees of freedom: n-2. </w:t>
       </w:r>
-      <w:proofErr w:type="gramStart"/>
-      <w:r>
-        <w:t>r</w:t>
-      </w:r>
-      <w:proofErr w:type="gramEnd"/>
-      <w:r>
-        <w:t xml:space="preserve"> is the sample correlation coefficient.</w:t>
+      <w:r>
+        <w:t>r is the sample correlation coefficient.</w:t>
       </w:r>
     </w:p>
     <w:p/>
@@ -664,13 +594,8 @@
     </w:p>
     <w:p>
       <w:r>
-        <w:t xml:space="preserve">Yi = b0 + b1Xi + </w:t>
-      </w:r>
-      <w:proofErr w:type="spellStart"/>
-      <w:r>
-        <w:t>εi</w:t>
-      </w:r>
-      <w:proofErr w:type="spellEnd"/>
+        <w:t>Yi = b0 + b1Xi + εi</w:t>
+      </w:r>
     </w:p>
     <w:p>
       <w:r>
@@ -689,23 +614,8 @@
       </w:r>
     </w:p>
     <w:p>
-      <w:proofErr w:type="spellStart"/>
-      <w:proofErr w:type="gramStart"/>
-      <w:r>
-        <w:t>εi</w:t>
-      </w:r>
-      <w:proofErr w:type="spellEnd"/>
-      <w:proofErr w:type="gramEnd"/>
-      <w:r>
-        <w:t xml:space="preserve"> = residual/disturbance term/error term for the </w:t>
-      </w:r>
-      <w:proofErr w:type="spellStart"/>
-      <w:r>
-        <w:t>ith</w:t>
-      </w:r>
-      <w:proofErr w:type="spellEnd"/>
-      <w:r>
-        <w:t xml:space="preserve"> observation</w:t>
+      <w:r>
+        <w:t>εi = residual/disturbance term/error term for the ith observation</w:t>
       </w:r>
       <w:r>
         <w:t>, represents the portion of the dependent variable that cannot be explained by the independent variable.</w:t>
@@ -888,13 +798,8 @@
         <w:t>b1 = estimated slope coefficient</w:t>
       </w:r>
       <w:r>
-        <w:t xml:space="preserve"> = </w:t>
-      </w:r>
-      <w:proofErr w:type="spellStart"/>
-      <w:r>
-        <w:t>Cov</w:t>
-      </w:r>
-      <w:proofErr w:type="spellEnd"/>
+        <w:t xml:space="preserve"> = Cov</w:t>
+      </w:r>
       <w:r>
         <w:t xml:space="preserve"> (</w:t>
       </w:r>
@@ -1274,21 +1179,11 @@
         <w:pStyle w:val="ListParagraph"/>
         <w:ind w:left="420" w:firstLineChars="0" w:firstLine="0"/>
       </w:pPr>
-      <w:proofErr w:type="spellStart"/>
-      <w:proofErr w:type="gramStart"/>
-      <w:r>
-        <w:rPr>
-          <w:rFonts w:hint="eastAsia"/>
-        </w:rPr>
-        <w:t>tc</w:t>
-      </w:r>
-      <w:proofErr w:type="spellEnd"/>
-      <w:proofErr w:type="gramEnd"/>
-      <w:r>
-        <w:rPr>
-          <w:rFonts w:hint="eastAsia"/>
-        </w:rPr>
-        <w:t xml:space="preserve"> </w:t>
+      <w:r>
+        <w:rPr>
+          <w:rFonts w:hint="eastAsia"/>
+        </w:rPr>
+        <w:t xml:space="preserve">tc </w:t>
       </w:r>
       <w:r>
         <w:t>is the critical two-tailed t-value for the selected confidence level with degree of freedom, n-2.</w:t>
@@ -1572,19 +1467,11 @@
       </m:oMathPara>
     </w:p>
     <w:p>
-      <w:proofErr w:type="gramStart"/>
-      <w:r>
-        <w:rPr>
-          <w:rFonts w:hint="eastAsia"/>
-        </w:rPr>
-        <w:t>with</w:t>
-      </w:r>
-      <w:proofErr w:type="gramEnd"/>
-      <w:r>
-        <w:rPr>
-          <w:rFonts w:hint="eastAsia"/>
-        </w:rPr>
-        <w:t xml:space="preserve"> </w:t>
+      <w:r>
+        <w:rPr>
+          <w:rFonts w:hint="eastAsia"/>
+        </w:rPr>
+        <w:t xml:space="preserve">with </w:t>
       </w:r>
       <w:r>
         <w:t>degree of freedom n-2.</w:t>
@@ -1755,21 +1642,11 @@
       </m:oMathPara>
     </w:p>
     <w:p>
-      <w:proofErr w:type="spellStart"/>
-      <w:proofErr w:type="gramStart"/>
-      <w:r>
-        <w:rPr>
-          <w:rFonts w:hint="eastAsia"/>
-        </w:rPr>
-        <w:t>tc</w:t>
-      </w:r>
-      <w:proofErr w:type="spellEnd"/>
-      <w:proofErr w:type="gramEnd"/>
-      <w:r>
-        <w:rPr>
-          <w:rFonts w:hint="eastAsia"/>
-        </w:rPr>
-        <w:t xml:space="preserve"> </w:t>
+      <w:r>
+        <w:rPr>
+          <w:rFonts w:hint="eastAsia"/>
+        </w:rPr>
+        <w:t xml:space="preserve">tc </w:t>
       </w:r>
       <w:r>
         <w:t>= two-tailed critical t-value at the desired level of significance with d</w:t>
@@ -1788,13 +1665,8 @@
       </w:r>
     </w:p>
     <w:p>
-      <w:proofErr w:type="gramStart"/>
-      <w:r>
-        <w:t>sf</w:t>
-      </w:r>
-      <w:proofErr w:type="gramEnd"/>
-      <w:r>
-        <w:t xml:space="preserve"> = standard error of the forecast (will be provided)</w:t>
+      <w:r>
+        <w:t>sf = standard error of the forecast (will be provided)</w:t>
       </w:r>
     </w:p>
     <w:p/>
@@ -2778,19 +2650,11 @@
       </w:r>
     </w:p>
     <w:p>
-      <w:proofErr w:type="gramStart"/>
-      <w:r>
-        <w:rPr>
-          <w:rFonts w:hint="eastAsia"/>
-        </w:rPr>
-        <w:t>with</w:t>
-      </w:r>
-      <w:proofErr w:type="gramEnd"/>
-      <w:r>
-        <w:rPr>
-          <w:rFonts w:hint="eastAsia"/>
-        </w:rPr>
-        <w:t xml:space="preserve"> n-k-1 degrees of freedom</w:t>
+      <w:r>
+        <w:rPr>
+          <w:rFonts w:hint="eastAsia"/>
+        </w:rPr>
+        <w:t>with n-k-1 degrees of freedom</w:t>
       </w:r>
       <w:r>
         <w:t xml:space="preserve"> (k is the number of independent variables)</w:t>
@@ -3459,12 +3323,7 @@
         <w:tab/>
       </w:r>
       <w:r>
-        <w:t xml:space="preserve">Ha: at least one </w:t>
-      </w:r>
-      <w:proofErr w:type="spellStart"/>
-      <w:proofErr w:type="gramStart"/>
-      <w:r>
-        <w:t>b</w:t>
+        <w:t>Ha: at least one b</w:t>
       </w:r>
       <w:r>
         <w:rPr>
@@ -3472,13 +3331,8 @@
         </w:rPr>
         <w:t>j</w:t>
       </w:r>
-      <w:proofErr w:type="spellEnd"/>
-      <w:r>
-        <w:t xml:space="preserve"> !</w:t>
-      </w:r>
-      <w:proofErr w:type="gramEnd"/>
-      <w:r>
-        <w:t>= 0</w:t>
+      <w:r>
+        <w:t xml:space="preserve"> != 0</w:t>
       </w:r>
     </w:p>
     <w:p>
@@ -3522,13 +3376,8 @@
       </w:r>
     </w:p>
     <w:p>
-      <w:proofErr w:type="gramStart"/>
-      <w:r>
-        <w:t>with</w:t>
-      </w:r>
-      <w:proofErr w:type="gramEnd"/>
-      <w:r>
-        <w:t xml:space="preserve"> degrees of freedom of k and n-k-1.</w:t>
+      <w:r>
+        <w:t>with degrees of freedom of k and n-k-1.</w:t>
       </w:r>
     </w:p>
     <w:p/>
@@ -4060,15 +3909,7 @@
         <w:t>eteroskedasticity</w:t>
       </w:r>
       <w:r>
-        <w:t xml:space="preserve">: examining scatter plot of the residuals and using the </w:t>
-      </w:r>
-      <w:proofErr w:type="spellStart"/>
-      <w:r>
-        <w:t>Breusch</w:t>
-      </w:r>
-      <w:proofErr w:type="spellEnd"/>
-      <w:r>
-        <w:t>-Pagan chi-square test.</w:t>
+        <w:t>: examining scatter plot of the residuals and using the Breusch-Pagan chi-square test.</w:t>
       </w:r>
     </w:p>
     <w:p>
@@ -4130,21 +3971,7 @@
         <w:rPr>
           <w:rFonts w:hint="eastAsia"/>
         </w:rPr>
-        <w:t xml:space="preserve">The more common way to detect conditional heteroskedasticity is the </w:t>
-      </w:r>
-      <w:proofErr w:type="spellStart"/>
-      <w:r>
-        <w:rPr>
-          <w:rFonts w:hint="eastAsia"/>
-        </w:rPr>
-        <w:t>Breusch</w:t>
-      </w:r>
-      <w:proofErr w:type="spellEnd"/>
-      <w:r>
-        <w:rPr>
-          <w:rFonts w:hint="eastAsia"/>
-        </w:rPr>
-        <w:t>-Pagan test.</w:t>
+        <w:t>The more common way to detect conditional heteroskedasticity is the Breusch-Pagan test.</w:t>
       </w:r>
     </w:p>
     <w:p>
@@ -7324,31 +7151,7 @@
     </w:p>
     <w:p>
       <w:r>
-        <w:t xml:space="preserve">For an </w:t>
-      </w:r>
-      <w:proofErr w:type="gramStart"/>
-      <w:r>
-        <w:t>AR(</w:t>
-      </w:r>
-      <w:proofErr w:type="gramEnd"/>
-      <w:r>
-        <w:t xml:space="preserve">1) model, </w:t>
-      </w:r>
-      <w:proofErr w:type="spellStart"/>
-      <w:r>
-        <w:t>xt</w:t>
-      </w:r>
-      <w:proofErr w:type="spellEnd"/>
-      <w:r>
-        <w:t xml:space="preserve"> = b0 + b1xt =&gt; </w:t>
-      </w:r>
-      <w:proofErr w:type="spellStart"/>
-      <w:r>
-        <w:t>xt</w:t>
-      </w:r>
-      <w:proofErr w:type="spellEnd"/>
-      <w:r>
-        <w:t xml:space="preserve"> = b0/(1-b1)</w:t>
+        <w:t>For an AR(1) model, xt = b0 + b1xt =&gt; xt = b0/(1-b1)</w:t>
       </w:r>
     </w:p>
     <w:p/>
@@ -7359,15 +7162,7 @@
     </w:p>
     <w:p>
       <w:r>
-        <w:t xml:space="preserve">An </w:t>
-      </w:r>
-      <w:proofErr w:type="gramStart"/>
-      <w:r>
-        <w:t>AR(</w:t>
-      </w:r>
-      <w:proofErr w:type="gramEnd"/>
-      <w:r>
-        <w:t>1) model will have a finite mean-reverting level when |b1| &lt; 1.</w:t>
+        <w:t>An AR(1) model will have a finite mean-reverting level when |b1| &lt; 1.</w:t>
       </w:r>
     </w:p>
     <w:p/>
@@ -8483,21 +8278,7 @@
         <w:rPr>
           <w:rFonts w:hint="eastAsia"/>
         </w:rPr>
-        <w:t xml:space="preserve">Then stating y in the form of an </w:t>
-      </w:r>
-      <w:proofErr w:type="gramStart"/>
-      <w:r>
-        <w:rPr>
-          <w:rFonts w:hint="eastAsia"/>
-        </w:rPr>
-        <w:t>AR(</w:t>
-      </w:r>
-      <w:proofErr w:type="gramEnd"/>
-      <w:r>
-        <w:rPr>
-          <w:rFonts w:hint="eastAsia"/>
-        </w:rPr>
-        <w:t>1) model:</w:t>
+        <w:t>Then stating y in the form of an AR(1) model:</w:t>
       </w:r>
     </w:p>
     <w:p>
@@ -8840,15 +8621,7 @@
     </w:p>
     <w:p>
       <w:r>
-        <w:t xml:space="preserve">An ARCH model is used to test for autoregressive conditional heteroskedasticity. To test whether a time series is </w:t>
-      </w:r>
-      <w:proofErr w:type="gramStart"/>
-      <w:r>
-        <w:t>ARCH(</w:t>
-      </w:r>
-      <w:proofErr w:type="gramEnd"/>
-      <w:r>
-        <w:t xml:space="preserve">1), </w:t>
+        <w:t xml:space="preserve">An ARCH model is used to test for autoregressive conditional heteroskedasticity. To test whether a time series is ARCH(1), </w:t>
       </w:r>
       <w:r>
         <w:t>ε</w:t>
@@ -9121,21 +8894,7 @@
         <w:rPr>
           <w:rFonts w:hint="eastAsia"/>
         </w:rPr>
-        <w:t xml:space="preserve">If the coefficient a1, is statistically different from 0, the time series is </w:t>
-      </w:r>
-      <w:proofErr w:type="gramStart"/>
-      <w:r>
-        <w:rPr>
-          <w:rFonts w:hint="eastAsia"/>
-        </w:rPr>
-        <w:t>ARCH(</w:t>
-      </w:r>
-      <w:proofErr w:type="gramEnd"/>
-      <w:r>
-        <w:rPr>
-          <w:rFonts w:hint="eastAsia"/>
-        </w:rPr>
-        <w:t>1).</w:t>
+        <w:t>If the coefficient a1, is statistically different from 0, the time series is ARCH(1).</w:t>
       </w:r>
     </w:p>
     <w:p>
@@ -9161,15 +8920,7 @@
     <w:p/>
     <w:p>
       <w:r>
-        <w:t xml:space="preserve">However, if a time series has ARCH errors, an ARCH model can be used to predict the variance of the residuals in future periods. E.g.: if the data exhibit an </w:t>
-      </w:r>
-      <w:proofErr w:type="gramStart"/>
-      <w:r>
-        <w:t>ARCH(</w:t>
-      </w:r>
-      <w:proofErr w:type="gramEnd"/>
-      <w:r>
-        <w:t xml:space="preserve">1) pattern, </w:t>
+        <w:t xml:space="preserve">However, if a time series has ARCH errors, an ARCH model can be used to predict the variance of the residuals in future periods. E.g.: if the data exhibit an ARCH(1) pattern, </w:t>
       </w:r>
     </w:p>
     <w:p>
@@ -10865,14 +10616,7 @@
         <w:rPr>
           <w:rFonts w:hint="eastAsia"/>
         </w:rPr>
-        <w:t>(A/C</w:t>
-      </w:r>
-      <w:proofErr w:type="gramStart"/>
-      <w:r>
-        <w:rPr>
-          <w:rFonts w:hint="eastAsia"/>
-        </w:rPr>
-        <w:t>)</w:t>
+        <w:t>(A/C)</w:t>
       </w:r>
       <w:r>
         <w:rPr>
@@ -10881,7 +10625,6 @@
         </w:rPr>
         <w:t>bid</w:t>
       </w:r>
-      <w:proofErr w:type="gramEnd"/>
       <w:r>
         <w:rPr>
           <w:rFonts w:hint="eastAsia"/>
@@ -10914,14 +10657,7 @@
         <w:rPr>
           <w:rFonts w:hint="eastAsia"/>
         </w:rPr>
-        <w:t>(A/C</w:t>
-      </w:r>
-      <w:proofErr w:type="gramStart"/>
-      <w:r>
-        <w:rPr>
-          <w:rFonts w:hint="eastAsia"/>
-        </w:rPr>
-        <w:t>)</w:t>
+        <w:t>(A/C)</w:t>
       </w:r>
       <w:r>
         <w:rPr>
@@ -10929,7 +10665,6 @@
         </w:rPr>
         <w:t>offer</w:t>
       </w:r>
-      <w:proofErr w:type="gramEnd"/>
       <w:r>
         <w:rPr>
           <w:rFonts w:hint="eastAsia"/>
@@ -10957,11 +10692,7 @@
     </w:p>
     <w:p>
       <w:r>
-        <w:t>(B/C</w:t>
-      </w:r>
-      <w:proofErr w:type="gramStart"/>
-      <w:r>
-        <w:t>)</w:t>
+        <w:t>(B/C)</w:t>
       </w:r>
       <w:r>
         <w:rPr>
@@ -10969,7 +10700,6 @@
         </w:rPr>
         <w:t>bid</w:t>
       </w:r>
-      <w:proofErr w:type="gramEnd"/>
       <w:r>
         <w:t xml:space="preserve"> = 1/(C/B)</w:t>
       </w:r>
@@ -11346,49 +11076,7 @@
         <w:rPr>
           <w:rFonts w:hint="eastAsia"/>
         </w:rPr>
-        <w:t xml:space="preserve">When F/S * </w:t>
-      </w:r>
-      <w:proofErr w:type="gramStart"/>
-      <w:r>
-        <w:rPr>
-          <w:rFonts w:hint="eastAsia"/>
-        </w:rPr>
-        <w:t>( 1</w:t>
-      </w:r>
-      <w:proofErr w:type="gramEnd"/>
-      <w:r>
-        <w:rPr>
-          <w:rFonts w:hint="eastAsia"/>
-        </w:rPr>
-        <w:t xml:space="preserve">+ </w:t>
-      </w:r>
-      <w:proofErr w:type="spellStart"/>
-      <w:r>
-        <w:rPr>
-          <w:rFonts w:hint="eastAsia"/>
-        </w:rPr>
-        <w:t>rb</w:t>
-      </w:r>
-      <w:proofErr w:type="spellEnd"/>
-      <w:r>
-        <w:rPr>
-          <w:rFonts w:hint="eastAsia"/>
-        </w:rPr>
-        <w:t xml:space="preserve"> ) &gt; ( 1 + </w:t>
-      </w:r>
-      <w:proofErr w:type="spellStart"/>
-      <w:r>
-        <w:rPr>
-          <w:rFonts w:hint="eastAsia"/>
-        </w:rPr>
-        <w:t>ra</w:t>
-      </w:r>
-      <w:proofErr w:type="spellEnd"/>
-      <w:r>
-        <w:rPr>
-          <w:rFonts w:hint="eastAsia"/>
-        </w:rPr>
-        <w:t>)</w:t>
+        <w:t>When F/S * ( 1+ rb ) &gt; ( 1 + ra)</w:t>
       </w:r>
     </w:p>
     <w:p>
@@ -11468,13 +11156,8 @@
       <w:r>
         <w:t xml:space="preserve"> </w:t>
       </w:r>
-      <w:proofErr w:type="gramStart"/>
-      <w:r>
-        <w:t>E(</w:t>
-      </w:r>
-      <w:proofErr w:type="gramEnd"/>
-      <w:r>
-        <w:t>%ΔS)</w:t>
+      <w:r>
+        <w:t>E(%ΔS)</w:t>
       </w:r>
       <w:r>
         <w:rPr>
@@ -11544,7 +11227,6 @@
       </w:r>
     </w:p>
     <w:p>
-      <w:proofErr w:type="spellStart"/>
       <w:r>
         <w:rPr>
           <w:rFonts w:hint="eastAsia"/>
@@ -11558,122 +11240,77 @@
         </w:rPr>
         <w:t>nominal</w:t>
       </w:r>
-      <w:proofErr w:type="spellEnd"/>
-      <w:r>
-        <w:rPr>
-          <w:rFonts w:hint="eastAsia"/>
-        </w:rPr>
-        <w:t xml:space="preserve"> = </w:t>
-      </w:r>
-      <w:proofErr w:type="spellStart"/>
-      <w:r>
-        <w:rPr>
-          <w:rFonts w:hint="eastAsia"/>
-        </w:rPr>
+      <w:r>
+        <w:rPr>
+          <w:rFonts w:hint="eastAsia"/>
+        </w:rPr>
+        <w:t xml:space="preserve"> = R</w:t>
+      </w:r>
+      <w:r>
+        <w:rPr>
+          <w:rFonts w:hint="eastAsia"/>
+          <w:vertAlign w:val="subscript"/>
+        </w:rPr>
+        <w:t>real</w:t>
+      </w:r>
+      <w:r>
+        <w:rPr>
+          <w:rFonts w:hint="eastAsia"/>
+        </w:rPr>
+        <w:t xml:space="preserve"> + E(inflation)</w:t>
+      </w:r>
+    </w:p>
+    <w:p>
+      <w:r>
+        <w:t xml:space="preserve">Under </w:t>
+      </w:r>
+      <w:r>
+        <w:rPr>
+          <w:b/>
+        </w:rPr>
+        <w:t>real interest rate parity</w:t>
+      </w:r>
+      <w:r>
+        <w:t>, real interest rates are assumed to converge across different markets:</w:t>
+      </w:r>
+    </w:p>
+    <w:p>
+      <w:r>
         <w:t>R</w:t>
       </w:r>
       <w:r>
         <w:rPr>
-          <w:rFonts w:hint="eastAsia"/>
           <w:vertAlign w:val="subscript"/>
         </w:rPr>
-        <w:t>real</w:t>
-      </w:r>
-      <w:proofErr w:type="spellEnd"/>
-      <w:r>
-        <w:rPr>
-          <w:rFonts w:hint="eastAsia"/>
-        </w:rPr>
-        <w:t xml:space="preserve"> + </w:t>
-      </w:r>
-      <w:proofErr w:type="gramStart"/>
-      <w:r>
-        <w:rPr>
-          <w:rFonts w:hint="eastAsia"/>
-        </w:rPr>
-        <w:t>E(</w:t>
-      </w:r>
-      <w:proofErr w:type="gramEnd"/>
-      <w:r>
-        <w:rPr>
-          <w:rFonts w:hint="eastAsia"/>
-        </w:rPr>
-        <w:t>inflation)</w:t>
-      </w:r>
-    </w:p>
-    <w:p>
-      <w:r>
-        <w:t xml:space="preserve">Under </w:t>
-      </w:r>
-      <w:r>
-        <w:rPr>
-          <w:b/>
-        </w:rPr>
-        <w:t>real interest rate parity</w:t>
-      </w:r>
-      <w:r>
-        <w:t>, real interest rates are assumed to converge across different markets:</w:t>
-      </w:r>
-    </w:p>
-    <w:p>
-      <w:proofErr w:type="spellStart"/>
-      <w:r>
-        <w:t>R</w:t>
+        <w:t>nominalA</w:t>
+      </w:r>
+      <w:r>
+        <w:t xml:space="preserve"> – R</w:t>
       </w:r>
       <w:r>
         <w:rPr>
           <w:vertAlign w:val="subscript"/>
         </w:rPr>
-        <w:t>nominalA</w:t>
-      </w:r>
-      <w:proofErr w:type="spellEnd"/>
-      <w:r>
-        <w:t xml:space="preserve"> – </w:t>
-      </w:r>
-      <w:proofErr w:type="spellStart"/>
-      <w:r>
-        <w:t>R</w:t>
+        <w:t>nominalB</w:t>
+      </w:r>
+      <w:r>
+        <w:t xml:space="preserve"> = E(inflation</w:t>
       </w:r>
       <w:r>
         <w:rPr>
           <w:vertAlign w:val="subscript"/>
         </w:rPr>
-        <w:t>nominalB</w:t>
-      </w:r>
-      <w:proofErr w:type="spellEnd"/>
-      <w:r>
-        <w:t xml:space="preserve"> = </w:t>
-      </w:r>
-      <w:proofErr w:type="gramStart"/>
-      <w:r>
-        <w:t>E(</w:t>
-      </w:r>
-      <w:proofErr w:type="spellStart"/>
-      <w:proofErr w:type="gramEnd"/>
-      <w:r>
-        <w:t>inflation</w:t>
+        <w:t>A</w:t>
+      </w:r>
+      <w:r>
+        <w:t>) – E(inflation</w:t>
       </w:r>
       <w:r>
         <w:rPr>
           <w:vertAlign w:val="subscript"/>
         </w:rPr>
-        <w:t>A</w:t>
-      </w:r>
-      <w:proofErr w:type="spellEnd"/>
-      <w:r>
-        <w:t>) – E(</w:t>
-      </w:r>
-      <w:proofErr w:type="spellStart"/>
-      <w:r>
-        <w:t>inflation</w:t>
-      </w:r>
-      <w:r>
-        <w:rPr>
-          <w:vertAlign w:val="subscript"/>
-        </w:rPr>
         <w:t>B</w:t>
       </w:r>
-      <w:proofErr w:type="spellEnd"/>
       <w:r>
         <w:t>)</w:t>
       </w:r>
@@ -11776,11 +11413,7 @@
         <w:t>A/B</w:t>
       </w:r>
       <w:r>
-        <w:t xml:space="preserve"> = </w:t>
-      </w:r>
-      <w:proofErr w:type="spellStart"/>
-      <w:r>
-        <w:t>Inflation</w:t>
+        <w:t xml:space="preserve"> = Inflation</w:t>
       </w:r>
       <w:r>
         <w:rPr>
@@ -11788,13 +11421,8 @@
         </w:rPr>
         <w:t>A</w:t>
       </w:r>
-      <w:proofErr w:type="spellEnd"/>
-      <w:r>
-        <w:t xml:space="preserve"> - </w:t>
-      </w:r>
-      <w:proofErr w:type="spellStart"/>
-      <w:r>
-        <w:t>Inflation</w:t>
+      <w:r>
+        <w:t xml:space="preserve"> - Inflation</w:t>
       </w:r>
       <w:r>
         <w:rPr>
@@ -11802,7 +11430,6 @@
         </w:rPr>
         <w:t>B</w:t>
       </w:r>
-      <w:proofErr w:type="spellEnd"/>
     </w:p>
     <w:p/>
     <w:p>
@@ -11943,21 +11570,7 @@
         <w:rPr>
           <w:rFonts w:hint="eastAsia"/>
         </w:rPr>
-        <w:t xml:space="preserve">Real Exchange Rate = </w:t>
-      </w:r>
-      <w:proofErr w:type="gramStart"/>
-      <w:r>
-        <w:rPr>
-          <w:rFonts w:hint="eastAsia"/>
-        </w:rPr>
-        <w:t>St[</w:t>
-      </w:r>
-      <w:proofErr w:type="gramEnd"/>
-      <w:r>
-        <w:rPr>
-          <w:rFonts w:hint="eastAsia"/>
-        </w:rPr>
-        <w:t>CPI</w:t>
+        <w:t>Real Exchange Rate = St[CPI</w:t>
       </w:r>
       <w:r>
         <w:rPr>
@@ -11989,15 +11602,7 @@
     <w:p/>
     <w:p>
       <w:r>
-        <w:t>If relative PPP holds, %</w:t>
-      </w:r>
-      <w:proofErr w:type="gramStart"/>
-      <w:r>
-        <w:t>Real(</w:t>
-      </w:r>
-      <w:proofErr w:type="gramEnd"/>
-      <w:r>
-        <w:t>A/B) = 0, called long-term equilibrium real exchange rate.</w:t>
+        <w:t>If relative PPP holds, %Real(A/B) = 0, called long-term equilibrium real exchange rate.</w:t>
       </w:r>
     </w:p>
     <w:p>
@@ -12024,19 +11629,11 @@
       </w:r>
     </w:p>
     <w:p>
-      <w:proofErr w:type="gramStart"/>
-      <w:r>
-        <w:rPr>
-          <w:rFonts w:hint="eastAsia"/>
-        </w:rPr>
-        <w:t>current</w:t>
-      </w:r>
-      <w:proofErr w:type="gramEnd"/>
-      <w:r>
-        <w:rPr>
-          <w:rFonts w:hint="eastAsia"/>
-        </w:rPr>
-        <w:t xml:space="preserve"> </w:t>
+      <w:r>
+        <w:rPr>
+          <w:rFonts w:hint="eastAsia"/>
+        </w:rPr>
+        <w:t xml:space="preserve">current </w:t>
       </w:r>
       <w:r>
         <w:t>account + financial account + official reserve account = 0</w:t>
@@ -12177,13 +11774,8 @@
       </w:r>
     </w:p>
     <w:p>
-      <w:proofErr w:type="gramStart"/>
-      <w:r>
-        <w:t>real</w:t>
-      </w:r>
-      <w:proofErr w:type="gramEnd"/>
-      <w:r>
-        <w:t xml:space="preserve"> exchange rate (A/B) = equilibrium real exchange rate (A/B)</w:t>
+      <w:r>
+        <w:t>real exchange rate (A/B) = equilibrium real exchange rate (A/B)</w:t>
       </w:r>
     </w:p>
     <w:p>
@@ -12208,11 +11800,7 @@
         <w:t xml:space="preserve"> </w:t>
       </w:r>
       <w:r>
-        <w:t xml:space="preserve">+ (real interest </w:t>
-      </w:r>
-      <w:proofErr w:type="spellStart"/>
-      <w:r>
-        <w:t>rate</w:t>
+        <w:t>+ (real interest rate</w:t>
       </w:r>
       <w:r>
         <w:rPr>
@@ -12220,13 +11808,8 @@
         </w:rPr>
         <w:t>B</w:t>
       </w:r>
-      <w:proofErr w:type="spellEnd"/>
-      <w:r>
-        <w:t xml:space="preserve"> - real interest </w:t>
-      </w:r>
-      <w:proofErr w:type="spellStart"/>
-      <w:r>
-        <w:t>rate</w:t>
+      <w:r>
+        <w:t xml:space="preserve"> - real interest rate</w:t>
       </w:r>
       <w:r>
         <w:rPr>
@@ -12234,7 +11817,6 @@
         </w:rPr>
         <w:t>A</w:t>
       </w:r>
-      <w:proofErr w:type="spellEnd"/>
       <w:r>
         <w:t>)</w:t>
       </w:r>
@@ -12261,11 +11843,7 @@
         <w:t xml:space="preserve"> </w:t>
       </w:r>
       <w:r>
-        <w:t xml:space="preserve">- (risk </w:t>
-      </w:r>
-      <w:proofErr w:type="spellStart"/>
-      <w:r>
-        <w:t>premium</w:t>
+        <w:t>- (risk premium</w:t>
       </w:r>
       <w:r>
         <w:rPr>
@@ -12273,13 +11851,8 @@
         </w:rPr>
         <w:t>B</w:t>
       </w:r>
-      <w:proofErr w:type="spellEnd"/>
-      <w:r>
-        <w:t xml:space="preserve"> – risk </w:t>
-      </w:r>
-      <w:proofErr w:type="spellStart"/>
-      <w:r>
-        <w:t>premium</w:t>
+      <w:r>
+        <w:t xml:space="preserve"> – risk premium</w:t>
       </w:r>
       <w:r>
         <w:rPr>
@@ -12287,7 +11860,6 @@
         </w:rPr>
         <w:t>A</w:t>
       </w:r>
-      <w:proofErr w:type="spellEnd"/>
       <w:r>
         <w:t>)</w:t>
       </w:r>
@@ -12306,11 +11878,7 @@
     </w:p>
     <w:p>
       <w:r>
-        <w:t xml:space="preserve">R = </w:t>
-      </w:r>
-      <w:proofErr w:type="spellStart"/>
-      <w:r>
-        <w:t>r</w:t>
+        <w:t>R = r</w:t>
       </w:r>
       <w:r>
         <w:rPr>
@@ -12318,17 +11886,8 @@
         </w:rPr>
         <w:t>n</w:t>
       </w:r>
-      <w:proofErr w:type="spellEnd"/>
-      <w:r>
-        <w:t xml:space="preserve"> + π + </w:t>
-      </w:r>
-      <w:proofErr w:type="gramStart"/>
-      <w:r>
-        <w:t>α(</w:t>
-      </w:r>
-      <w:proofErr w:type="gramEnd"/>
-      <w:r>
-        <w:t>π –π*) + β(y-y*)</w:t>
+      <w:r>
+        <w:t xml:space="preserve"> + π + α(π –π*) + β(y-y*)</w:t>
       </w:r>
     </w:p>
     <w:p>
@@ -12341,8 +11900,6 @@
       </w:r>
     </w:p>
     <w:p>
-      <w:proofErr w:type="spellStart"/>
-      <w:proofErr w:type="gramStart"/>
       <w:r>
         <w:t>r</w:t>
       </w:r>
@@ -12352,8 +11909,6 @@
         </w:rPr>
         <w:t>n</w:t>
       </w:r>
-      <w:proofErr w:type="spellEnd"/>
-      <w:proofErr w:type="gramEnd"/>
       <w:r>
         <w:tab/>
         <w:t>= Neutral real policy interest rate</w:t>
@@ -12370,13 +11925,8 @@
       </w:r>
     </w:p>
     <w:p>
-      <w:proofErr w:type="gramStart"/>
-      <w:r>
-        <w:t>π</w:t>
-      </w:r>
-      <w:proofErr w:type="gramEnd"/>
-      <w:r>
-        <w:t>*</w:t>
+      <w:r>
+        <w:t>π*</w:t>
       </w:r>
       <w:r>
         <w:tab/>
@@ -12393,13 +11943,8 @@
       </w:r>
     </w:p>
     <w:p>
-      <w:proofErr w:type="gramStart"/>
-      <w:r>
-        <w:t>y</w:t>
-      </w:r>
-      <w:proofErr w:type="gramEnd"/>
-      <w:r>
-        <w:t>*</w:t>
+      <w:r>
+        <w:t>y*</w:t>
       </w:r>
       <w:r>
         <w:tab/>
@@ -12407,13 +11952,8 @@
       </w:r>
     </w:p>
     <w:p>
-      <w:proofErr w:type="gramStart"/>
-      <w:r>
-        <w:t>α</w:t>
-      </w:r>
-      <w:proofErr w:type="gramEnd"/>
-      <w:r>
-        <w:t>,</w:t>
+      <w:r>
+        <w:t>α,</w:t>
       </w:r>
       <w:r>
         <w:t xml:space="preserve"> </w:t>
@@ -12434,11 +11974,7 @@
         <w:t xml:space="preserve"> </w:t>
       </w:r>
       <w:r>
-        <w:t xml:space="preserve">π = </w:t>
-      </w:r>
-      <w:proofErr w:type="spellStart"/>
-      <w:r>
-        <w:t>r</w:t>
+        <w:t>π = r</w:t>
       </w:r>
       <w:r>
         <w:rPr>
@@ -12446,17 +11982,8 @@
         </w:rPr>
         <w:t>n</w:t>
       </w:r>
-      <w:proofErr w:type="spellEnd"/>
-      <w:r>
-        <w:t xml:space="preserve"> + </w:t>
-      </w:r>
-      <w:proofErr w:type="gramStart"/>
-      <w:r>
-        <w:t>α(</w:t>
-      </w:r>
-      <w:proofErr w:type="gramEnd"/>
-      <w:r>
-        <w:t>π –π*) + β(y-y*)</w:t>
+      <w:r>
+        <w:t xml:space="preserve"> + α(π –π*) + β(y-y*)</w:t>
       </w:r>
     </w:p>
     <w:p>
@@ -12500,15 +12027,7 @@
       </w:r>
       <w:r>
         <w:tab/>
-        <w:t xml:space="preserve">  </w:t>
-      </w:r>
-      <w:proofErr w:type="gramStart"/>
-      <w:r>
-        <w:t>α[</w:t>
-      </w:r>
-      <w:proofErr w:type="gramEnd"/>
-      <w:r>
-        <w:t>Difference in inflation gap(B-A)] +</w:t>
+        <w:t xml:space="preserve">  α[Difference in inflation gap(B-A)] +</w:t>
       </w:r>
     </w:p>
     <w:p>
@@ -12526,15 +12045,7 @@
       </w:r>
       <w:r>
         <w:tab/>
-        <w:t xml:space="preserve">  </w:t>
-      </w:r>
-      <w:proofErr w:type="gramStart"/>
-      <w:r>
-        <w:t>β[</w:t>
-      </w:r>
-      <w:proofErr w:type="gramEnd"/>
-      <w:r>
-        <w:t>Difference in output gap(B-A)] –</w:t>
+        <w:t xml:space="preserve">  β[Difference in output gap(B-A)] –</w:t>
       </w:r>
     </w:p>
     <w:p>
@@ -12552,19 +12063,7 @@
       </w:r>
       <w:r>
         <w:tab/>
-        <w:t xml:space="preserve">  (</w:t>
-      </w:r>
-      <w:proofErr w:type="gramStart"/>
-      <w:r>
-        <w:t>risk</w:t>
-      </w:r>
-      <w:proofErr w:type="gramEnd"/>
-      <w:r>
-        <w:t xml:space="preserve"> </w:t>
-      </w:r>
-      <w:proofErr w:type="spellStart"/>
-      <w:r>
-        <w:t>premium</w:t>
+        <w:t xml:space="preserve">  (risk premium</w:t>
       </w:r>
       <w:r>
         <w:rPr>
@@ -12572,13 +12071,8 @@
         </w:rPr>
         <w:t>B</w:t>
       </w:r>
-      <w:proofErr w:type="spellEnd"/>
-      <w:r>
-        <w:t xml:space="preserve"> – risk </w:t>
-      </w:r>
-      <w:proofErr w:type="spellStart"/>
-      <w:r>
-        <w:t>premium</w:t>
+      <w:r>
+        <w:t xml:space="preserve"> – risk premium</w:t>
       </w:r>
       <w:r>
         <w:rPr>
@@ -12586,7 +12080,6 @@
         </w:rPr>
         <w:t>A</w:t>
       </w:r>
-      <w:proofErr w:type="spellEnd"/>
       <w:r>
         <w:t>)</w:t>
       </w:r>
@@ -13741,19 +13234,11 @@
       </w:r>
     </w:p>
     <w:p>
-      <w:proofErr w:type="gramStart"/>
-      <w:r>
-        <w:rPr>
-          <w:rFonts w:hint="eastAsia"/>
-        </w:rPr>
-        <w:t>growth</w:t>
-      </w:r>
-      <w:proofErr w:type="gramEnd"/>
-      <w:r>
-        <w:rPr>
-          <w:rFonts w:hint="eastAsia"/>
-        </w:rPr>
-        <w:t xml:space="preserve"> </w:t>
+      <w:r>
+        <w:rPr>
+          <w:rFonts w:hint="eastAsia"/>
+        </w:rPr>
+        <w:t xml:space="preserve">growth </w:t>
       </w:r>
       <w:r>
         <w:t xml:space="preserve">rate in potential GDP = long-term growth rate of labor force + </w:t>
@@ -13763,13 +13248,8 @@
       <w:pPr>
         <w:ind w:left="2100" w:firstLineChars="250" w:firstLine="525"/>
       </w:pPr>
-      <w:proofErr w:type="gramStart"/>
-      <w:r>
-        <w:t>long-term</w:t>
-      </w:r>
-      <w:proofErr w:type="gramEnd"/>
-      <w:r>
-        <w:t xml:space="preserve"> growth rate in labor productivity</w:t>
+      <w:r>
+        <w:t>long-term growth rate in labor productivity</w:t>
       </w:r>
     </w:p>
     <w:p>
@@ -14030,13 +13510,8 @@
         <w:pStyle w:val="ListParagraph"/>
         <w:ind w:left="420" w:firstLineChars="0" w:firstLine="0"/>
       </w:pPr>
-      <w:proofErr w:type="gramStart"/>
-      <w:r>
-        <w:t>g</w:t>
-      </w:r>
-      <w:proofErr w:type="gramEnd"/>
-      <w:r>
-        <w:t>* = θ / (1 – α)</w:t>
+      <w:r>
+        <w:t>g* = θ / (1 – α)</w:t>
       </w:r>
       <w:r>
         <w:tab/>
@@ -14057,30 +13532,12 @@
         </w:rPr>
         <w:t xml:space="preserve">Assume </w:t>
       </w:r>
-      <w:proofErr w:type="spellStart"/>
-      <w:r>
-        <w:t>Δy</w:t>
-      </w:r>
-      <w:proofErr w:type="spellEnd"/>
-      <w:r>
-        <w:t>/y=</w:t>
-      </w:r>
-      <w:proofErr w:type="spellStart"/>
-      <w:r>
-        <w:t>Δk</w:t>
-      </w:r>
-      <w:proofErr w:type="spellEnd"/>
-      <w:r>
-        <w:t>/</w:t>
-      </w:r>
-      <w:proofErr w:type="spellStart"/>
-      <w:r>
-        <w:t>k</w:t>
+      <w:r>
+        <w:t>Δy/y=Δk/k</w:t>
       </w:r>
       <w:r>
         <w:t>H</w:t>
       </w:r>
-      <w:proofErr w:type="spellEnd"/>
     </w:p>
     <w:p>
       <w:pPr>
@@ -17852,11 +17309,7 @@
         <w:t xml:space="preserve">Periodic pension cost </w:t>
       </w:r>
       <w:r>
-        <w:t>= Current service cost + Interest cost (r * (PBO – asset)</w:t>
-      </w:r>
-      <w:proofErr w:type="gramStart"/>
-      <w:r>
-        <w:t>)</w:t>
+        <w:t>= Current service cost + Interest cost (r * (PBO – asset))</w:t>
       </w:r>
       <w:r>
         <w:rPr>
@@ -17864,7 +17317,6 @@
         </w:rPr>
         <w:t>1</w:t>
       </w:r>
-      <w:proofErr w:type="gramEnd"/>
       <w:r>
         <w:rPr>
           <w:rFonts w:hint="eastAsia"/>
@@ -18777,21 +18229,7 @@
         <w:rPr>
           <w:rFonts w:hint="eastAsia"/>
         </w:rPr>
-        <w:t>Outlay = -</w:t>
-      </w:r>
-      <w:proofErr w:type="spellStart"/>
-      <w:r>
-        <w:rPr>
-          <w:rFonts w:hint="eastAsia"/>
-        </w:rPr>
-        <w:t>FCInv</w:t>
-      </w:r>
-      <w:proofErr w:type="spellEnd"/>
-      <w:r>
-        <w:rPr>
-          <w:rFonts w:hint="eastAsia"/>
-        </w:rPr>
-        <w:t xml:space="preserve"> </w:t>
+        <w:t xml:space="preserve">Outlay = -FCInv </w:t>
       </w:r>
       <w:r>
         <w:t>–</w:t>
@@ -18800,21 +18238,7 @@
         <w:rPr>
           <w:rFonts w:hint="eastAsia"/>
         </w:rPr>
-        <w:t xml:space="preserve"> </w:t>
-      </w:r>
-      <w:proofErr w:type="spellStart"/>
-      <w:r>
-        <w:rPr>
-          <w:rFonts w:hint="eastAsia"/>
-        </w:rPr>
-        <w:t>NWInc</w:t>
-      </w:r>
-      <w:proofErr w:type="spellEnd"/>
-      <w:r>
-        <w:rPr>
-          <w:rFonts w:hint="eastAsia"/>
-        </w:rPr>
-        <w:t xml:space="preserve"> </w:t>
+        <w:t xml:space="preserve"> NWInc </w:t>
       </w:r>
       <w:r>
         <w:t>+ SaleOld</w:t>
@@ -18951,15 +18375,7 @@
         <w:t xml:space="preserve">Sales </w:t>
       </w:r>
       <w:r>
-        <w:t xml:space="preserve">+ </w:t>
-      </w:r>
-      <w:proofErr w:type="spellStart"/>
-      <w:r>
-        <w:t>NWCInv</w:t>
-      </w:r>
-      <w:proofErr w:type="spellEnd"/>
-      <w:r>
-        <w:t xml:space="preserve"> – T * (</w:t>
+        <w:t>+ NWCInv – T * (</w:t>
       </w:r>
       <w:r>
         <w:rPr>
@@ -18992,7 +18408,232 @@
         <w:t>ook)</w:t>
       </w:r>
     </w:p>
+    <w:p>
+      <w:r>
+        <w:t>*depreciation includes installing costs.</w:t>
+      </w:r>
+    </w:p>
     <w:p/>
+    <w:p>
+      <w:pPr>
+        <w:pStyle w:val="Level3"/>
+        <w:numPr>
+          <w:ilvl w:val="2"/>
+          <w:numId w:val="129"/>
+        </w:numPr>
+        <w:spacing w:after="156"/>
+        <w:rPr>
+          <w:rFonts w:hint="eastAsia"/>
+        </w:rPr>
+      </w:pPr>
+      <w:r>
+        <w:rPr>
+          <w:rFonts w:hint="eastAsia"/>
+        </w:rPr>
+        <w:t>Calculate and interpret accounting income and economic income in the context of capital budgeting.</w:t>
+      </w:r>
+    </w:p>
+    <w:p>
+      <w:pPr>
+        <w:rPr>
+          <w:rFonts w:hint="eastAsia"/>
+        </w:rPr>
+      </w:pPr>
+      <w:r>
+        <w:rPr>
+          <w:rFonts w:hint="eastAsia"/>
+        </w:rPr>
+        <w:t>Beginning market value = PV of all cash flow</w:t>
+      </w:r>
+    </w:p>
+    <w:p>
+      <w:r>
+        <w:t>Economic income = cash flow + change in market value</w:t>
+      </w:r>
+    </w:p>
+    <w:p>
+      <w:r>
+        <w:rPr>
+          <w:noProof/>
+        </w:rPr>
+        <w:drawing>
+          <wp:inline distT="0" distB="0" distL="0" distR="0" wp14:anchorId="77598AEF" wp14:editId="34D364D1">
+            <wp:extent cx="5274310" cy="1874520"/>
+            <wp:effectExtent l="0" t="0" r="2540" b="0"/>
+            <wp:docPr id="11" name="Picture 11"/>
+            <wp:cNvGraphicFramePr>
+              <a:graphicFrameLocks xmlns:a="http://schemas.openxmlformats.org/drawingml/2006/main" noChangeAspect="1"/>
+            </wp:cNvGraphicFramePr>
+            <a:graphic xmlns:a="http://schemas.openxmlformats.org/drawingml/2006/main">
+              <a:graphicData uri="http://schemas.openxmlformats.org/drawingml/2006/picture">
+                <pic:pic xmlns:pic="http://schemas.openxmlformats.org/drawingml/2006/picture">
+                  <pic:nvPicPr>
+                    <pic:cNvPr id="1" name=""/>
+                    <pic:cNvPicPr/>
+                  </pic:nvPicPr>
+                  <pic:blipFill>
+                    <a:blip r:embed="rId14"/>
+                    <a:stretch>
+                      <a:fillRect/>
+                    </a:stretch>
+                  </pic:blipFill>
+                  <pic:spPr>
+                    <a:xfrm>
+                      <a:off x="0" y="0"/>
+                      <a:ext cx="5274310" cy="1874520"/>
+                    </a:xfrm>
+                    <a:prstGeom prst="rect">
+                      <a:avLst/>
+                    </a:prstGeom>
+                  </pic:spPr>
+                </pic:pic>
+              </a:graphicData>
+            </a:graphic>
+          </wp:inline>
+        </w:drawing>
+      </w:r>
+    </w:p>
+    <w:p/>
+    <w:p>
+      <w:pPr>
+        <w:pStyle w:val="Level3"/>
+        <w:spacing w:after="156"/>
+        <w:rPr>
+          <w:rFonts w:hint="eastAsia"/>
+        </w:rPr>
+      </w:pPr>
+      <w:r>
+        <w:rPr>
+          <w:rFonts w:hint="eastAsia"/>
+        </w:rPr>
+        <w:t>Distinguish among the economic profit, residual income, and claims valuation models for capital budgeting and evaluate a capital project using each.</w:t>
+      </w:r>
+    </w:p>
+    <w:p/>
+    <w:p>
+      <w:r>
+        <w:t>Economic profit = EBIT * (1 – tax) - $WACC</w:t>
+      </w:r>
+    </w:p>
+    <w:p>
+      <w:pPr>
+        <w:rPr>
+          <w:rFonts w:hint="eastAsia"/>
+        </w:rPr>
+      </w:pPr>
+      <w:r>
+        <w:rPr>
+          <w:rFonts w:hint="eastAsia"/>
+        </w:rPr>
+        <w:t xml:space="preserve">Market value added = </w:t>
+      </w:r>
+      <m:oMath>
+        <m:nary>
+          <m:naryPr>
+            <m:chr m:val="∑"/>
+            <m:limLoc m:val="undOvr"/>
+            <m:ctrlPr>
+              <w:rPr>
+                <w:rFonts w:ascii="Cambria Math" w:hAnsi="Cambria Math"/>
+              </w:rPr>
+            </m:ctrlPr>
+          </m:naryPr>
+          <m:sub>
+            <m:r>
+              <w:rPr>
+                <w:rFonts w:ascii="Cambria Math" w:hAnsi="Cambria Math"/>
+              </w:rPr>
+              <m:t>i=1</m:t>
+            </m:r>
+          </m:sub>
+          <m:sup>
+            <m:r>
+              <w:rPr>
+                <w:rFonts w:ascii="Cambria Math" w:hAnsi="Cambria Math"/>
+              </w:rPr>
+              <m:t>n</m:t>
+            </m:r>
+          </m:sup>
+          <m:e>
+            <m:f>
+              <m:fPr>
+                <m:ctrlPr>
+                  <w:rPr>
+                    <w:rFonts w:ascii="Cambria Math" w:hAnsi="Cambria Math"/>
+                    <w:i/>
+                  </w:rPr>
+                </m:ctrlPr>
+              </m:fPr>
+              <m:num>
+                <m:sSub>
+                  <m:sSubPr>
+                    <m:ctrlPr>
+                      <w:rPr>
+                        <w:rFonts w:ascii="Cambria Math" w:hAnsi="Cambria Math"/>
+                        <w:i/>
+                      </w:rPr>
+                    </m:ctrlPr>
+                  </m:sSubPr>
+                  <m:e>
+                    <m:r>
+                      <w:rPr>
+                        <w:rFonts w:ascii="Cambria Math" w:hAnsi="Cambria Math"/>
+                      </w:rPr>
+                      <m:t>EP</m:t>
+                    </m:r>
+                  </m:e>
+                  <m:sub>
+                    <m:r>
+                      <w:rPr>
+                        <w:rFonts w:ascii="Cambria Math" w:hAnsi="Cambria Math"/>
+                      </w:rPr>
+                      <m:t>i</m:t>
+                    </m:r>
+                  </m:sub>
+                </m:sSub>
+              </m:num>
+              <m:den>
+                <m:sSup>
+                  <m:sSupPr>
+                    <m:ctrlPr>
+                      <w:rPr>
+                        <w:rFonts w:ascii="Cambria Math" w:hAnsi="Cambria Math"/>
+                        <w:i/>
+                      </w:rPr>
+                    </m:ctrlPr>
+                  </m:sSupPr>
+                  <m:e>
+                    <m:r>
+                      <w:rPr>
+                        <w:rFonts w:ascii="Cambria Math" w:hAnsi="Cambria Math"/>
+                      </w:rPr>
+                      <m:t>(1+WACC)</m:t>
+                    </m:r>
+                  </m:e>
+                  <m:sup>
+                    <m:r>
+                      <w:rPr>
+                        <w:rFonts w:ascii="Cambria Math" w:hAnsi="Cambria Math"/>
+                      </w:rPr>
+                      <m:t>I</m:t>
+                    </m:r>
+                    <w:bookmarkStart w:id="0" w:name="_GoBack"/>
+                    <w:bookmarkEnd w:id="0"/>
+                  </m:sup>
+                </m:sSup>
+              </m:den>
+            </m:f>
+          </m:e>
+        </m:nary>
+      </m:oMath>
+    </w:p>
+    <w:p>
+      <w:pPr>
+        <w:rPr>
+          <w:rFonts w:hint="eastAsia"/>
+        </w:rPr>
+      </w:pPr>
+    </w:p>
     <w:p>
       <w:pPr>
         <w:pStyle w:val="Level2"/>
@@ -19062,6 +18703,7 @@
     </w:p>
     <w:p>
       <w:r>
+        <w:lastRenderedPageBreak/>
         <w:t>In the presence of differential tax rates on dividends and capital gains, investors would be indifferent between receiving: $D in dividends or capital gains (</w:t>
       </w:r>
       <w:r>
@@ -19092,14 +18734,7 @@
         <w:rPr>
           <w:rFonts w:hint="eastAsia"/>
         </w:rPr>
-        <w:t xml:space="preserve"> </w:t>
-      </w:r>
-      <w:proofErr w:type="spellStart"/>
-      <w:r>
-        <w:rPr>
-          <w:rFonts w:hint="eastAsia"/>
-        </w:rPr>
-        <w:t>T</w:t>
+        <w:t xml:space="preserve"> T</w:t>
       </w:r>
       <w:r>
         <w:rPr>
@@ -19112,15 +18747,7 @@
           <w:rFonts w:hint="eastAsia"/>
           <w:vertAlign w:val="subscript"/>
         </w:rPr>
-        <w:t>apital</w:t>
-      </w:r>
-      <w:proofErr w:type="spellEnd"/>
-      <w:r>
-        <w:rPr>
-          <w:rFonts w:hint="eastAsia"/>
-          <w:vertAlign w:val="subscript"/>
-        </w:rPr>
-        <w:t xml:space="preserve"> </w:t>
+        <w:t xml:space="preserve">apital </w:t>
       </w:r>
       <w:r>
         <w:rPr>
@@ -19153,6 +18780,14 @@
       </w:r>
     </w:p>
     <w:p>
+      <w:pPr>
+        <w:pStyle w:val="ListParagraph"/>
+        <w:numPr>
+          <w:ilvl w:val="0"/>
+          <w:numId w:val="130"/>
+        </w:numPr>
+        <w:ind w:firstLineChars="0"/>
+      </w:pPr>
       <w:r>
         <w:t>Stable Dividend policy</w:t>
       </w:r>
@@ -19173,8 +18808,15 @@
         <w:t>Adjustment factor = 1 / number of years over which the adjustment in dividends will take place</w:t>
       </w:r>
     </w:p>
-    <w:p/>
-    <w:p>
+    <w:p>
+      <w:pPr>
+        <w:pStyle w:val="ListParagraph"/>
+        <w:numPr>
+          <w:ilvl w:val="0"/>
+          <w:numId w:val="130"/>
+        </w:numPr>
+        <w:ind w:firstLineChars="0"/>
+      </w:pPr>
       <w:r>
         <w:t>Residual Dividend Model</w:t>
       </w:r>
@@ -19277,11 +18919,7 @@
         <w:ind w:firstLineChars="0"/>
       </w:pPr>
       <w:r>
-        <w:t xml:space="preserve">Utilitarianism argues that business must weigh the consequences to society of each of their </w:t>
-      </w:r>
-      <w:r>
-        <w:lastRenderedPageBreak/>
-        <w:t>actions and to seek to produce the highest good for the largest number of people.</w:t>
+        <w:t>Utilitarianism argues that business must weigh the consequences to society of each of their actions and to seek to produce the highest good for the largest number of people.</w:t>
       </w:r>
     </w:p>
     <w:p>
@@ -19444,6 +19082,7 @@
     </w:p>
     <w:p>
       <w:r>
+        <w:lastRenderedPageBreak/>
         <w:t>Key differences between forms of acquisition</w:t>
       </w:r>
     </w:p>
@@ -19856,7 +19495,6 @@
         <w:ind w:firstLineChars="0"/>
       </w:pPr>
       <w:r>
-        <w:lastRenderedPageBreak/>
         <w:t>Fair price amendment restricts a merger offer unless a fair price is offered.</w:t>
       </w:r>
     </w:p>
@@ -20023,6 +19661,7 @@
               <w:rPr>
                 <w:rFonts w:hint="eastAsia"/>
               </w:rPr>
+              <w:lastRenderedPageBreak/>
               <w:t>Post-Merger HHI</w:t>
             </w:r>
           </w:p>
@@ -20376,7 +20015,6 @@
       </w:r>
     </w:p>
     <w:p>
-      <w:proofErr w:type="spellStart"/>
       <w:r>
         <w:rPr>
           <w:rFonts w:hint="eastAsia"/>
@@ -20390,7 +20028,6 @@
         </w:rPr>
         <w:t>estimate</w:t>
       </w:r>
-      <w:proofErr w:type="spellEnd"/>
       <w:r>
         <w:rPr>
           <w:rFonts w:hint="eastAsia"/>
@@ -20398,59 +20035,38 @@
         <w:t xml:space="preserve"> </w:t>
       </w:r>
       <w:r>
-        <w:t>– Price = (</w:t>
-      </w:r>
-      <w:proofErr w:type="spellStart"/>
-      <w:r>
-        <w:t>IV</w:t>
+        <w:t>– Price = (IV</w:t>
       </w:r>
       <w:r>
         <w:rPr>
           <w:vertAlign w:val="subscript"/>
         </w:rPr>
+        <w:t xml:space="preserve">actual </w:t>
+      </w:r>
+      <w:r>
+        <w:t>– Price) + (IV</w:t>
+      </w:r>
+      <w:r>
+        <w:rPr>
+          <w:vertAlign w:val="subscript"/>
+        </w:rPr>
+        <w:t>e</w:t>
+      </w:r>
+      <w:r>
+        <w:rPr>
+          <w:vertAlign w:val="subscript"/>
+        </w:rPr>
+        <w:t>stimate</w:t>
+      </w:r>
+      <w:r>
+        <w:t xml:space="preserve"> – IV</w:t>
+      </w:r>
+      <w:r>
+        <w:rPr>
+          <w:vertAlign w:val="subscript"/>
+        </w:rPr>
         <w:t>actual</w:t>
       </w:r>
-      <w:proofErr w:type="spellEnd"/>
-      <w:r>
-        <w:rPr>
-          <w:vertAlign w:val="subscript"/>
-        </w:rPr>
-        <w:t xml:space="preserve"> </w:t>
-      </w:r>
-      <w:r>
-        <w:t>– Price) + (</w:t>
-      </w:r>
-      <w:proofErr w:type="spellStart"/>
-      <w:r>
-        <w:t>IV</w:t>
-      </w:r>
-      <w:r>
-        <w:rPr>
-          <w:vertAlign w:val="subscript"/>
-        </w:rPr>
-        <w:t>e</w:t>
-      </w:r>
-      <w:r>
-        <w:rPr>
-          <w:vertAlign w:val="subscript"/>
-        </w:rPr>
-        <w:t>stimate</w:t>
-      </w:r>
-      <w:proofErr w:type="spellEnd"/>
-      <w:r>
-        <w:t xml:space="preserve"> – </w:t>
-      </w:r>
-      <w:proofErr w:type="spellStart"/>
-      <w:r>
-        <w:t>IV</w:t>
-      </w:r>
-      <w:r>
-        <w:rPr>
-          <w:vertAlign w:val="subscript"/>
-        </w:rPr>
-        <w:t>actual</w:t>
-      </w:r>
-      <w:proofErr w:type="spellEnd"/>
       <w:r>
         <w:t>)</w:t>
       </w:r>
@@ -20683,35 +20299,10 @@
         <w:rPr>
           <w:rFonts w:hint="eastAsia"/>
         </w:rPr>
-        <w:t xml:space="preserve">Estimate the required return on an equity investment using the CAPM, the </w:t>
-      </w:r>
-      <w:proofErr w:type="spellStart"/>
-      <w:r>
-        <w:rPr>
-          <w:rFonts w:hint="eastAsia"/>
-        </w:rPr>
-        <w:t>Fama</w:t>
-      </w:r>
-      <w:proofErr w:type="spellEnd"/>
-      <w:r>
-        <w:rPr>
-          <w:rFonts w:hint="eastAsia"/>
-        </w:rPr>
-        <w:t>-French model, the Pastor-</w:t>
-      </w:r>
-      <w:proofErr w:type="spellStart"/>
-      <w:r>
-        <w:rPr>
-          <w:rFonts w:hint="eastAsia"/>
-        </w:rPr>
-        <w:t>Stam</w:t>
-      </w:r>
-      <w:r>
-        <w:t>baugh</w:t>
-      </w:r>
-      <w:proofErr w:type="spellEnd"/>
-      <w:r>
-        <w:t xml:space="preserve"> model, macro-economic multifactor models, and the build-up method.</w:t>
+        <w:t>Estimate the required return on an equity investment using the CAPM, the Fama-French model, the Pastor-Stam</w:t>
+      </w:r>
+      <w:r>
+        <w:t>baugh model, macro-economic multifactor models, and the build-up method.</w:t>
       </w:r>
     </w:p>
     <w:p>
@@ -20723,19 +20314,11 @@
         </w:numPr>
         <w:ind w:firstLineChars="0"/>
       </w:pPr>
-      <w:proofErr w:type="spellStart"/>
-      <w:r>
-        <w:rPr>
-          <w:rFonts w:hint="eastAsia"/>
-        </w:rPr>
-        <w:t>Fama</w:t>
-      </w:r>
-      <w:proofErr w:type="spellEnd"/>
-      <w:r>
-        <w:rPr>
-          <w:rFonts w:hint="eastAsia"/>
-        </w:rPr>
-        <w:t>-French Model</w:t>
+      <w:r>
+        <w:rPr>
+          <w:rFonts w:hint="eastAsia"/>
+        </w:rPr>
+        <w:t>Fama-French Model</w:t>
       </w:r>
     </w:p>
     <w:p>
@@ -21168,35 +20751,7 @@
         <w:rPr>
           <w:rFonts w:hint="eastAsia"/>
         </w:rPr>
-        <w:t>Pastor-</w:t>
-      </w:r>
-      <w:proofErr w:type="spellStart"/>
-      <w:r>
-        <w:rPr>
-          <w:rFonts w:hint="eastAsia"/>
-        </w:rPr>
-        <w:t>Stambaugh</w:t>
-      </w:r>
-      <w:proofErr w:type="spellEnd"/>
-      <w:r>
-        <w:rPr>
-          <w:rFonts w:hint="eastAsia"/>
-        </w:rPr>
-        <w:t xml:space="preserve"> Model adds a liquidity factor to the </w:t>
-      </w:r>
-      <w:proofErr w:type="spellStart"/>
-      <w:r>
-        <w:rPr>
-          <w:rFonts w:hint="eastAsia"/>
-        </w:rPr>
-        <w:t>Fama</w:t>
-      </w:r>
-      <w:proofErr w:type="spellEnd"/>
-      <w:r>
-        <w:rPr>
-          <w:rFonts w:hint="eastAsia"/>
-        </w:rPr>
-        <w:t>-French model.</w:t>
+        <w:t>Pastor-Stambaugh Model adds a liquidity factor to the Fama-French model.</w:t>
       </w:r>
     </w:p>
     <w:p>
@@ -21239,15 +20794,7 @@
     </w:p>
     <w:p>
       <w:r>
-        <w:t>(</w:t>
-      </w:r>
-      <w:proofErr w:type="spellStart"/>
-      <w:r>
-        <w:t>Blume’s</w:t>
-      </w:r>
-      <w:proofErr w:type="spellEnd"/>
-      <w:r>
-        <w:t>) Adjusted Beta for Public Companies</w:t>
+        <w:t>(Blume’s) Adjusted Beta for Public Companies</w:t>
       </w:r>
     </w:p>
     <w:p>
@@ -22000,57 +21547,18 @@
     </w:p>
     <w:p>
       <w:r>
-        <w:t xml:space="preserve">FCFF = NI + NCC + Interest * (1 – tax) – </w:t>
-      </w:r>
-      <w:proofErr w:type="spellStart"/>
-      <w:r>
-        <w:t>FCInv</w:t>
-      </w:r>
-      <w:proofErr w:type="spellEnd"/>
-      <w:r>
-        <w:t xml:space="preserve"> – </w:t>
-      </w:r>
-      <w:proofErr w:type="spellStart"/>
-      <w:r>
-        <w:t>WCInv</w:t>
-      </w:r>
-      <w:proofErr w:type="spellEnd"/>
-    </w:p>
-    <w:p>
-      <w:r>
-        <w:t xml:space="preserve">FCFF = EBIT * (1 – tax) + Depreciation – </w:t>
-      </w:r>
-      <w:proofErr w:type="spellStart"/>
-      <w:r>
-        <w:t>FCInv</w:t>
-      </w:r>
-      <w:proofErr w:type="spellEnd"/>
-      <w:r>
-        <w:t xml:space="preserve"> – </w:t>
-      </w:r>
-      <w:proofErr w:type="spellStart"/>
-      <w:r>
-        <w:t>WCInv</w:t>
-      </w:r>
-      <w:proofErr w:type="spellEnd"/>
-    </w:p>
-    <w:p>
-      <w:r>
-        <w:t xml:space="preserve">FCFF = EBITDA * (1 – tax) + Depreciation * tax – </w:t>
-      </w:r>
-      <w:proofErr w:type="spellStart"/>
-      <w:r>
-        <w:t>FCInv</w:t>
-      </w:r>
-      <w:proofErr w:type="spellEnd"/>
-      <w:r>
-        <w:t xml:space="preserve"> – </w:t>
-      </w:r>
-      <w:proofErr w:type="spellStart"/>
-      <w:r>
-        <w:t>WCInv</w:t>
-      </w:r>
-      <w:proofErr w:type="spellEnd"/>
+        <w:t>FCFF = NI + NCC + Interest * (1 – tax) – FCInv – WCInv</w:t>
+      </w:r>
+    </w:p>
+    <w:p>
+      <w:r>
+        <w:t>FCFF = EBIT * (1 – tax) + Depreciation – FCInv – WCInv</w:t>
+      </w:r>
+    </w:p>
+    <w:p>
+      <w:r>
+        <w:t>FCFF = EBITDA * (1 – tax) + Depreciation * tax – FCInv – WCInv</w:t>
+      </w:r>
     </w:p>
     <w:p>
       <w:r>
@@ -22137,12 +21645,8 @@
       </w:r>
       <w:r>
         <w:tab/>
-      </w:r>
-      <w:proofErr w:type="spellStart"/>
-      <w:r>
         <w:t>FCInv</w:t>
       </w:r>
-      <w:proofErr w:type="spellEnd"/>
     </w:p>
     <w:p>
       <w:pPr>
@@ -22162,13 +21666,8 @@
         <w:pStyle w:val="ListParagraph"/>
         <w:ind w:left="420" w:firstLineChars="0" w:firstLine="0"/>
       </w:pPr>
-      <w:proofErr w:type="spellStart"/>
-      <w:r>
-        <w:t>FCInv</w:t>
-      </w:r>
-      <w:proofErr w:type="spellEnd"/>
-      <w:r>
-        <w:t xml:space="preserve"> = End gross BV PP&amp;E – begin gross VB PP&amp;E</w:t>
+      <w:r>
+        <w:t>FCInv = End gross BV PP&amp;E – begin gross VB PP&amp;E</w:t>
       </w:r>
     </w:p>
     <w:p>
@@ -22184,21 +21683,7 @@
         <w:rPr>
           <w:rFonts w:hint="eastAsia"/>
         </w:rPr>
-        <w:t xml:space="preserve">Notes payable is not included in </w:t>
-      </w:r>
-      <w:proofErr w:type="spellStart"/>
-      <w:r>
-        <w:rPr>
-          <w:rFonts w:hint="eastAsia"/>
-        </w:rPr>
-        <w:t>WCInv</w:t>
-      </w:r>
-      <w:proofErr w:type="spellEnd"/>
-      <w:r>
-        <w:rPr>
-          <w:rFonts w:hint="eastAsia"/>
-        </w:rPr>
-        <w:t>, but in net borrowing.</w:t>
+        <w:t>Notes payable is not included in WCInv, but in net borrowing.</w:t>
       </w:r>
     </w:p>
     <w:p/>
@@ -22220,23 +21705,7 @@
     </w:p>
     <w:p>
       <w:r>
-        <w:t xml:space="preserve">FCFE = NI + (1 – DR) * (Depreciation – </w:t>
-      </w:r>
-      <w:proofErr w:type="spellStart"/>
-      <w:r>
-        <w:t>FCInv</w:t>
-      </w:r>
-      <w:proofErr w:type="spellEnd"/>
-      <w:r>
-        <w:t xml:space="preserve"> – </w:t>
-      </w:r>
-      <w:proofErr w:type="spellStart"/>
-      <w:r>
-        <w:t>WCInv</w:t>
-      </w:r>
-      <w:proofErr w:type="spellEnd"/>
-      <w:r>
-        <w:t>)</w:t>
+        <w:t>FCFE = NI + (1 – DR) * (Depreciation – FCInv – WCInv)</w:t>
       </w:r>
     </w:p>
     <w:p>
@@ -22639,7 +22108,6 @@
       </w:r>
     </w:p>
     <w:p>
-      <w:proofErr w:type="spellStart"/>
       <w:r>
         <w:t>RI</w:t>
       </w:r>
@@ -22649,13 +22117,8 @@
         </w:rPr>
         <w:t>t</w:t>
       </w:r>
-      <w:proofErr w:type="spellEnd"/>
-      <w:r>
-        <w:t xml:space="preserve"> = </w:t>
-      </w:r>
-      <w:proofErr w:type="gramStart"/>
-      <w:r>
-        <w:t>E</w:t>
+      <w:r>
+        <w:t xml:space="preserve"> = E</w:t>
       </w:r>
       <w:r>
         <w:rPr>
@@ -22663,7 +22126,6 @@
         </w:rPr>
         <w:t>t</w:t>
       </w:r>
-      <w:proofErr w:type="gramEnd"/>
       <w:r>
         <w:t xml:space="preserve"> – (r * B</w:t>
       </w:r>
@@ -22683,11 +22145,7 @@
         <w:t>t-1</w:t>
       </w:r>
       <w:r>
-        <w:t xml:space="preserve"> = EBIT * (1 – t) – (total capital * </w:t>
-      </w:r>
-      <w:proofErr w:type="spellStart"/>
-      <w:r>
-        <w:t>R</w:t>
+        <w:t xml:space="preserve"> = EBIT * (1 – t) – (total capital * R</w:t>
       </w:r>
       <w:r>
         <w:rPr>
@@ -22695,7 +22153,6 @@
         </w:rPr>
         <w:t>wacc</w:t>
       </w:r>
-      <w:proofErr w:type="spellEnd"/>
       <w:r>
         <w:t>)</w:t>
       </w:r>
@@ -22865,11 +22322,7 @@
     </w:p>
     <w:p>
       <w:r>
-        <w:t xml:space="preserve">Excess earning0 = normalized earning – fixed asset * </w:t>
-      </w:r>
-      <w:proofErr w:type="spellStart"/>
-      <w:r>
-        <w:t>R</w:t>
+        <w:t>Excess earning0 = normalized earning – fixed asset * R</w:t>
       </w:r>
       <w:r>
         <w:rPr>
@@ -22877,13 +22330,8 @@
         </w:rPr>
         <w:t>fa</w:t>
       </w:r>
-      <w:proofErr w:type="spellEnd"/>
-      <w:r>
-        <w:t xml:space="preserve"> – working capital * </w:t>
-      </w:r>
-      <w:proofErr w:type="spellStart"/>
-      <w:r>
-        <w:t>R</w:t>
+      <w:r>
+        <w:t xml:space="preserve"> – working capital * R</w:t>
       </w:r>
       <w:r>
         <w:rPr>
@@ -22891,15 +22339,10 @@
         </w:rPr>
         <w:t>wc</w:t>
       </w:r>
-      <w:proofErr w:type="spellEnd"/>
-    </w:p>
-    <w:p>
-      <w:r>
-        <w:t>RI = excess earning0 * (1 + g) / (</w:t>
-      </w:r>
-      <w:proofErr w:type="spellStart"/>
-      <w:r>
-        <w:t>r</w:t>
+    </w:p>
+    <w:p>
+      <w:r>
+        <w:t>RI = excess earning0 * (1 + g) / (r</w:t>
       </w:r>
       <w:r>
         <w:rPr>
@@ -22907,7 +22350,6 @@
         </w:rPr>
         <w:t>intangible</w:t>
       </w:r>
-      <w:proofErr w:type="spellEnd"/>
       <w:r>
         <w:t xml:space="preserve"> – g)</w:t>
       </w:r>
@@ -23033,8 +22475,6 @@
           <w:numId w:val="0"/>
         </w:numPr>
       </w:pPr>
-      <w:bookmarkStart w:id="0" w:name="_GoBack"/>
-      <w:bookmarkEnd w:id="0"/>
       <w:r>
         <w:br w:type="page"/>
       </w:r>
@@ -24416,13 +23856,8 @@
         <w:t xml:space="preserve"> = </w:t>
       </w:r>
       <w:r>
-        <w:t xml:space="preserve">the return to asset </w:t>
-      </w:r>
-      <w:proofErr w:type="spellStart"/>
-      <w:r>
-        <w:t>i</w:t>
-      </w:r>
-      <w:proofErr w:type="spellEnd"/>
+        <w:t>the return to asset i</w:t>
+      </w:r>
     </w:p>
     <w:p>
       <m:oMath>
@@ -24460,13 +23895,8 @@
         <w:t xml:space="preserve"> = </w:t>
       </w:r>
       <w:r>
-        <w:t xml:space="preserve">the expected return of asset </w:t>
-      </w:r>
-      <w:proofErr w:type="spellStart"/>
-      <w:r>
-        <w:t>i</w:t>
-      </w:r>
-      <w:proofErr w:type="spellEnd"/>
+        <w:t>the expected return of asset i</w:t>
+      </w:r>
     </w:p>
     <w:p>
       <w:pPr>
@@ -24506,21 +23936,7 @@
         <w:rPr>
           <w:lang w:val="en"/>
         </w:rPr>
-        <w:t xml:space="preserve"> = the sensitivity of the return on asset i to the return to factor k, k = 1, 2</w:t>
-      </w:r>
-      <w:proofErr w:type="gramStart"/>
-      <w:r>
-        <w:rPr>
-          <w:lang w:val="en"/>
-        </w:rPr>
-        <w:t>, ...,</w:t>
-      </w:r>
-      <w:proofErr w:type="gramEnd"/>
-      <w:r>
-        <w:rPr>
-          <w:lang w:val="en"/>
-        </w:rPr>
-        <w:t xml:space="preserve"> K</w:t>
+        <w:t xml:space="preserve"> = the sensitivity of the return on asset i to the return to factor k, k = 1, 2, ..., K</w:t>
       </w:r>
     </w:p>
     <w:p>
@@ -27255,14 +26671,8 @@
         </w:rPr>
         <w:t xml:space="preserve">Given an actively management portfolio with information ratio IR and active risk of </w:t>
       </w:r>
-      <w:proofErr w:type="gramStart"/>
-      <w:r>
-        <w:t>STD(</w:t>
-      </w:r>
-      <w:proofErr w:type="spellStart"/>
-      <w:proofErr w:type="gramEnd"/>
-      <w:r>
-        <w:t>R</w:t>
+      <w:r>
+        <w:t>STD(R</w:t>
       </w:r>
       <w:r>
         <w:rPr>
@@ -27270,7 +26680,6 @@
         </w:rPr>
         <w:t>Aorignal</w:t>
       </w:r>
-      <w:proofErr w:type="spellEnd"/>
       <w:r>
         <w:t>),</w:t>
       </w:r>
@@ -27420,20 +26829,11 @@
           <w:b/>
         </w:rPr>
       </w:pPr>
-      <w:proofErr w:type="gramStart"/>
       <w:r>
         <w:rPr>
           <w:b/>
         </w:rPr>
-        <w:t>STD(</w:t>
-      </w:r>
-      <w:proofErr w:type="spellStart"/>
-      <w:proofErr w:type="gramEnd"/>
-      <w:r>
-        <w:rPr>
-          <w:b/>
-        </w:rPr>
-        <w:t>R</w:t>
+        <w:t>STD(R</w:t>
       </w:r>
       <w:r>
         <w:rPr>
@@ -27442,7 +26842,6 @@
         </w:rPr>
         <w:t>Aoptimal</w:t>
       </w:r>
-      <w:proofErr w:type="spellEnd"/>
       <w:r>
         <w:rPr>
           <w:b/>
@@ -27873,21 +27272,7 @@
         <w:rPr>
           <w:rFonts w:hint="eastAsia"/>
         </w:rPr>
-        <w:t xml:space="preserve"> </w:t>
-      </w:r>
-      <w:proofErr w:type="gramStart"/>
-      <w:r>
-        <w:rPr>
-          <w:rFonts w:hint="eastAsia"/>
-        </w:rPr>
-        <w:t>can</w:t>
-      </w:r>
-      <w:proofErr w:type="gramEnd"/>
-      <w:r>
-        <w:rPr>
-          <w:rFonts w:hint="eastAsia"/>
-        </w:rPr>
-        <w:t xml:space="preserve"> be </w:t>
+        <w:t xml:space="preserve"> can be </w:t>
       </w:r>
       <w:r>
         <w:t xml:space="preserve">thought of as the security’s expected active return, </w:t>
@@ -28134,7 +27519,7 @@
                     <pic:cNvPicPr/>
                   </pic:nvPicPr>
                   <pic:blipFill>
-                    <a:blip r:embed="rId14"/>
+                    <a:blip r:embed="rId15"/>
                     <a:stretch>
                       <a:fillRect/>
                     </a:stretch>
@@ -28401,21 +27786,7 @@
         <w:rPr>
           <w:rFonts w:hint="eastAsia"/>
         </w:rPr>
-        <w:t xml:space="preserve"> </w:t>
-      </w:r>
-      <w:proofErr w:type="gramStart"/>
-      <w:r>
-        <w:rPr>
-          <w:rFonts w:hint="eastAsia"/>
-        </w:rPr>
-        <w:t>can</w:t>
-      </w:r>
-      <w:proofErr w:type="gramEnd"/>
-      <w:r>
-        <w:rPr>
-          <w:rFonts w:hint="eastAsia"/>
-        </w:rPr>
-        <w:t xml:space="preserve"> be scaled to</w:t>
+        <w:t xml:space="preserve"> can be scaled to</w:t>
       </w:r>
       <w:r>
         <w:t>:</w:t>
@@ -29142,7 +28513,6 @@
         </w:rPr>
         <w:t>Δ</w:t>
       </w:r>
-      <w:proofErr w:type="spellStart"/>
       <w:r>
         <w:t>w</w:t>
       </w:r>
@@ -29152,7 +28522,6 @@
         </w:rPr>
         <w:t>i</w:t>
       </w:r>
-      <w:proofErr w:type="spellEnd"/>
       <w:r>
         <w:t xml:space="preserve"> (without *) represent the actual active weights for a constrained portfolio.</w:t>
       </w:r>
@@ -29636,20 +29005,11 @@
           <w:b/>
         </w:rPr>
       </w:pPr>
-      <w:proofErr w:type="gramStart"/>
       <w:r>
         <w:rPr>
           <w:b/>
         </w:rPr>
-        <w:t>STD(</w:t>
-      </w:r>
-      <w:proofErr w:type="spellStart"/>
-      <w:proofErr w:type="gramEnd"/>
-      <w:r>
-        <w:rPr>
-          <w:b/>
-        </w:rPr>
-        <w:t>R</w:t>
+        <w:t>STD(R</w:t>
       </w:r>
       <w:r>
         <w:rPr>
@@ -29658,7 +29018,6 @@
         </w:rPr>
         <w:t>Aoptimal</w:t>
       </w:r>
-      <w:proofErr w:type="spellEnd"/>
       <w:r>
         <w:rPr>
           <w:b/>
@@ -30473,11 +29832,7 @@
         <w:ind w:firstLine="420"/>
       </w:pPr>
       <w:r>
-        <w:t xml:space="preserve">Price of an investment = </w:t>
-      </w:r>
-      <w:proofErr w:type="gramStart"/>
-      <w:r>
-        <w:t>E</w:t>
+        <w:t>Price of an investment = E</w:t>
       </w:r>
       <w:r>
         <w:rPr>
@@ -30486,12 +29841,7 @@
         <w:t>t</w:t>
       </w:r>
       <w:r>
-        <w:t>[</w:t>
-      </w:r>
-      <w:proofErr w:type="spellStart"/>
-      <w:proofErr w:type="gramEnd"/>
-      <w:r>
-        <w:t>m˜</w:t>
+        <w:t>[m˜</w:t>
       </w:r>
       <w:r>
         <w:rPr>
@@ -30499,7 +29849,6 @@
         </w:rPr>
         <w:t>t,s</w:t>
       </w:r>
-      <w:proofErr w:type="spellEnd"/>
       <w:r>
         <w:t>]</w:t>
       </w:r>
@@ -30561,7 +29910,6 @@
           <w:lang w:val="en"/>
         </w:rPr>
       </w:pPr>
-      <w:proofErr w:type="spellStart"/>
       <w:r>
         <w:rPr>
           <w:rFonts w:ascii="STIXGeneral" w:eastAsia="STIXGeneral" w:hAnsi="STIXGeneral" w:cs="STIXGeneral" w:hint="eastAsia"/>
@@ -30612,7 +29960,6 @@
         </w:rPr>
         <w:t>s</w:t>
       </w:r>
-      <w:proofErr w:type="spellEnd"/>
       <w:r>
         <w:rPr>
           <w:rFonts w:ascii="STIXGeneral" w:eastAsia="STIXGeneral" w:hAnsi="STIXGeneral" w:cs="STIXGeneral" w:hint="eastAsia"/>
@@ -30823,19 +30170,7 @@
           <w:szCs w:val="25"/>
           <w:lang w:val="en"/>
         </w:rPr>
-        <w:t>+</w:t>
-      </w:r>
-      <w:proofErr w:type="spellStart"/>
-      <w:r>
-        <w:rPr>
-          <w:rFonts w:ascii="STIXGeneral" w:eastAsia="STIXGeneral" w:hAnsi="STIXGeneral" w:cs="STIXGeneral" w:hint="eastAsia"/>
-          <w:color w:val="000000"/>
-          <w:kern w:val="0"/>
-          <w:sz w:val="25"/>
-          <w:szCs w:val="25"/>
-          <w:lang w:val="en"/>
-        </w:rPr>
-        <w:t>cov</w:t>
+        <w:t>+cov</w:t>
       </w:r>
       <w:r>
         <w:rPr>
@@ -30850,7 +30185,6 @@
         </w:rPr>
         <w:t>t</w:t>
       </w:r>
-      <w:proofErr w:type="spellEnd"/>
       <w:r>
         <w:rPr>
           <w:rFonts w:ascii="STIXSizeTwoSym" w:eastAsia="STIXSizeTwoSym" w:hAnsi="STIXSizeTwoSym" w:cs="SimSun" w:hint="eastAsia"/>
@@ -32175,7 +31509,7 @@
   <w:abstractNum w:abstractNumId="10" w15:restartNumberingAfterBreak="0">
     <w:nsid w:val="0E784807"/>
     <w:multiLevelType w:val="multilevel"/>
-    <w:tmpl w:val="CFC8CBE4"/>
+    <w:tmpl w:val="84A41BB6"/>
     <w:lvl w:ilvl="0">
       <w:start w:val="2"/>
       <w:numFmt w:val="upperRoman"/>
@@ -34615,6 +33949,119 @@
     </w:lvl>
   </w:abstractNum>
   <w:abstractNum w:abstractNumId="33" w15:restartNumberingAfterBreak="0">
+    <w:nsid w:val="39885048"/>
+    <w:multiLevelType w:val="hybridMultilevel"/>
+    <w:tmpl w:val="F47486EA"/>
+    <w:lvl w:ilvl="0" w:tplc="04090001">
+      <w:start w:val="1"/>
+      <w:numFmt w:val="bullet"/>
+      <w:lvlText w:val=""/>
+      <w:lvlJc w:val="left"/>
+      <w:pPr>
+        <w:ind w:left="420" w:hanging="420"/>
+      </w:pPr>
+      <w:rPr>
+        <w:rFonts w:ascii="Wingdings" w:hAnsi="Wingdings" w:hint="default"/>
+      </w:rPr>
+    </w:lvl>
+    <w:lvl w:ilvl="1" w:tplc="04090003" w:tentative="1">
+      <w:start w:val="1"/>
+      <w:numFmt w:val="bullet"/>
+      <w:lvlText w:val=""/>
+      <w:lvlJc w:val="left"/>
+      <w:pPr>
+        <w:ind w:left="840" w:hanging="420"/>
+      </w:pPr>
+      <w:rPr>
+        <w:rFonts w:ascii="Wingdings" w:hAnsi="Wingdings" w:hint="default"/>
+      </w:rPr>
+    </w:lvl>
+    <w:lvl w:ilvl="2" w:tplc="04090005" w:tentative="1">
+      <w:start w:val="1"/>
+      <w:numFmt w:val="bullet"/>
+      <w:lvlText w:val=""/>
+      <w:lvlJc w:val="left"/>
+      <w:pPr>
+        <w:ind w:left="1260" w:hanging="420"/>
+      </w:pPr>
+      <w:rPr>
+        <w:rFonts w:ascii="Wingdings" w:hAnsi="Wingdings" w:hint="default"/>
+      </w:rPr>
+    </w:lvl>
+    <w:lvl w:ilvl="3" w:tplc="04090001" w:tentative="1">
+      <w:start w:val="1"/>
+      <w:numFmt w:val="bullet"/>
+      <w:lvlText w:val=""/>
+      <w:lvlJc w:val="left"/>
+      <w:pPr>
+        <w:ind w:left="1680" w:hanging="420"/>
+      </w:pPr>
+      <w:rPr>
+        <w:rFonts w:ascii="Wingdings" w:hAnsi="Wingdings" w:hint="default"/>
+      </w:rPr>
+    </w:lvl>
+    <w:lvl w:ilvl="4" w:tplc="04090003" w:tentative="1">
+      <w:start w:val="1"/>
+      <w:numFmt w:val="bullet"/>
+      <w:lvlText w:val=""/>
+      <w:lvlJc w:val="left"/>
+      <w:pPr>
+        <w:ind w:left="2100" w:hanging="420"/>
+      </w:pPr>
+      <w:rPr>
+        <w:rFonts w:ascii="Wingdings" w:hAnsi="Wingdings" w:hint="default"/>
+      </w:rPr>
+    </w:lvl>
+    <w:lvl w:ilvl="5" w:tplc="04090005" w:tentative="1">
+      <w:start w:val="1"/>
+      <w:numFmt w:val="bullet"/>
+      <w:lvlText w:val=""/>
+      <w:lvlJc w:val="left"/>
+      <w:pPr>
+        <w:ind w:left="2520" w:hanging="420"/>
+      </w:pPr>
+      <w:rPr>
+        <w:rFonts w:ascii="Wingdings" w:hAnsi="Wingdings" w:hint="default"/>
+      </w:rPr>
+    </w:lvl>
+    <w:lvl w:ilvl="6" w:tplc="04090001" w:tentative="1">
+      <w:start w:val="1"/>
+      <w:numFmt w:val="bullet"/>
+      <w:lvlText w:val=""/>
+      <w:lvlJc w:val="left"/>
+      <w:pPr>
+        <w:ind w:left="2940" w:hanging="420"/>
+      </w:pPr>
+      <w:rPr>
+        <w:rFonts w:ascii="Wingdings" w:hAnsi="Wingdings" w:hint="default"/>
+      </w:rPr>
+    </w:lvl>
+    <w:lvl w:ilvl="7" w:tplc="04090003" w:tentative="1">
+      <w:start w:val="1"/>
+      <w:numFmt w:val="bullet"/>
+      <w:lvlText w:val=""/>
+      <w:lvlJc w:val="left"/>
+      <w:pPr>
+        <w:ind w:left="3360" w:hanging="420"/>
+      </w:pPr>
+      <w:rPr>
+        <w:rFonts w:ascii="Wingdings" w:hAnsi="Wingdings" w:hint="default"/>
+      </w:rPr>
+    </w:lvl>
+    <w:lvl w:ilvl="8" w:tplc="04090005" w:tentative="1">
+      <w:start w:val="1"/>
+      <w:numFmt w:val="bullet"/>
+      <w:lvlText w:val=""/>
+      <w:lvlJc w:val="left"/>
+      <w:pPr>
+        <w:ind w:left="3780" w:hanging="420"/>
+      </w:pPr>
+      <w:rPr>
+        <w:rFonts w:ascii="Wingdings" w:hAnsi="Wingdings" w:hint="default"/>
+      </w:rPr>
+    </w:lvl>
+  </w:abstractNum>
+  <w:abstractNum w:abstractNumId="34" w15:restartNumberingAfterBreak="0">
     <w:nsid w:val="3ABB5776"/>
     <w:multiLevelType w:val="hybridMultilevel"/>
     <w:tmpl w:val="CEF2CE30"/>
@@ -34703,7 +34150,7 @@
       </w:pPr>
     </w:lvl>
   </w:abstractNum>
-  <w:abstractNum w:abstractNumId="34" w15:restartNumberingAfterBreak="0">
+  <w:abstractNum w:abstractNumId="35" w15:restartNumberingAfterBreak="0">
     <w:nsid w:val="3C304890"/>
     <w:multiLevelType w:val="hybridMultilevel"/>
     <w:tmpl w:val="E528CA6E"/>
@@ -34816,7 +34263,7 @@
       </w:rPr>
     </w:lvl>
   </w:abstractNum>
-  <w:abstractNum w:abstractNumId="35" w15:restartNumberingAfterBreak="0">
+  <w:abstractNum w:abstractNumId="36" w15:restartNumberingAfterBreak="0">
     <w:nsid w:val="3C7C1197"/>
     <w:multiLevelType w:val="hybridMultilevel"/>
     <w:tmpl w:val="F07095FC"/>
@@ -34929,7 +34376,7 @@
       </w:rPr>
     </w:lvl>
   </w:abstractNum>
-  <w:abstractNum w:abstractNumId="36" w15:restartNumberingAfterBreak="0">
+  <w:abstractNum w:abstractNumId="37" w15:restartNumberingAfterBreak="0">
     <w:nsid w:val="3DD429FD"/>
     <w:multiLevelType w:val="hybridMultilevel"/>
     <w:tmpl w:val="3F66AB0E"/>
@@ -35018,7 +34465,7 @@
       </w:pPr>
     </w:lvl>
   </w:abstractNum>
-  <w:abstractNum w:abstractNumId="37" w15:restartNumberingAfterBreak="0">
+  <w:abstractNum w:abstractNumId="38" w15:restartNumberingAfterBreak="0">
     <w:nsid w:val="3DEA0B7E"/>
     <w:multiLevelType w:val="hybridMultilevel"/>
     <w:tmpl w:val="4D729D78"/>
@@ -35107,7 +34554,7 @@
       </w:pPr>
     </w:lvl>
   </w:abstractNum>
-  <w:abstractNum w:abstractNumId="38" w15:restartNumberingAfterBreak="0">
+  <w:abstractNum w:abstractNumId="39" w15:restartNumberingAfterBreak="0">
     <w:nsid w:val="3E237DF5"/>
     <w:multiLevelType w:val="hybridMultilevel"/>
     <w:tmpl w:val="EB445660"/>
@@ -35220,7 +34667,7 @@
       </w:rPr>
     </w:lvl>
   </w:abstractNum>
-  <w:abstractNum w:abstractNumId="39" w15:restartNumberingAfterBreak="0">
+  <w:abstractNum w:abstractNumId="40" w15:restartNumberingAfterBreak="0">
     <w:nsid w:val="3FBF35B4"/>
     <w:multiLevelType w:val="hybridMultilevel"/>
     <w:tmpl w:val="18ACBC96"/>
@@ -35309,7 +34756,7 @@
       </w:pPr>
     </w:lvl>
   </w:abstractNum>
-  <w:abstractNum w:abstractNumId="40" w15:restartNumberingAfterBreak="0">
+  <w:abstractNum w:abstractNumId="41" w15:restartNumberingAfterBreak="0">
     <w:nsid w:val="40152834"/>
     <w:multiLevelType w:val="hybridMultilevel"/>
     <w:tmpl w:val="161484D8"/>
@@ -35422,7 +34869,7 @@
       </w:rPr>
     </w:lvl>
   </w:abstractNum>
-  <w:abstractNum w:abstractNumId="41" w15:restartNumberingAfterBreak="0">
+  <w:abstractNum w:abstractNumId="42" w15:restartNumberingAfterBreak="0">
     <w:nsid w:val="43CD415C"/>
     <w:multiLevelType w:val="multilevel"/>
     <w:tmpl w:val="1F30FE08"/>
@@ -35543,7 +34990,7 @@
       </w:rPr>
     </w:lvl>
   </w:abstractNum>
-  <w:abstractNum w:abstractNumId="42" w15:restartNumberingAfterBreak="0">
+  <w:abstractNum w:abstractNumId="43" w15:restartNumberingAfterBreak="0">
     <w:nsid w:val="43CE732C"/>
     <w:multiLevelType w:val="hybridMultilevel"/>
     <w:tmpl w:val="64FA2CDE"/>
@@ -35632,7 +35079,7 @@
       </w:pPr>
     </w:lvl>
   </w:abstractNum>
-  <w:abstractNum w:abstractNumId="43" w15:restartNumberingAfterBreak="0">
+  <w:abstractNum w:abstractNumId="44" w15:restartNumberingAfterBreak="0">
     <w:nsid w:val="4900490A"/>
     <w:multiLevelType w:val="hybridMultilevel"/>
     <w:tmpl w:val="999ED59C"/>
@@ -35745,7 +35192,7 @@
       </w:rPr>
     </w:lvl>
   </w:abstractNum>
-  <w:abstractNum w:abstractNumId="44" w15:restartNumberingAfterBreak="0">
+  <w:abstractNum w:abstractNumId="45" w15:restartNumberingAfterBreak="0">
     <w:nsid w:val="4B8445BE"/>
     <w:multiLevelType w:val="hybridMultilevel"/>
     <w:tmpl w:val="C48269E2"/>
@@ -35834,7 +35281,7 @@
       </w:pPr>
     </w:lvl>
   </w:abstractNum>
-  <w:abstractNum w:abstractNumId="45" w15:restartNumberingAfterBreak="0">
+  <w:abstractNum w:abstractNumId="46" w15:restartNumberingAfterBreak="0">
     <w:nsid w:val="4C0114A8"/>
     <w:multiLevelType w:val="hybridMultilevel"/>
     <w:tmpl w:val="56E4EF8C"/>
@@ -35947,7 +35394,7 @@
       </w:rPr>
     </w:lvl>
   </w:abstractNum>
-  <w:abstractNum w:abstractNumId="46" w15:restartNumberingAfterBreak="0">
+  <w:abstractNum w:abstractNumId="47" w15:restartNumberingAfterBreak="0">
     <w:nsid w:val="524315B2"/>
     <w:multiLevelType w:val="hybridMultilevel"/>
     <w:tmpl w:val="CF64E7F8"/>
@@ -36060,7 +35507,7 @@
       </w:rPr>
     </w:lvl>
   </w:abstractNum>
-  <w:abstractNum w:abstractNumId="47" w15:restartNumberingAfterBreak="0">
+  <w:abstractNum w:abstractNumId="48" w15:restartNumberingAfterBreak="0">
     <w:nsid w:val="54230876"/>
     <w:multiLevelType w:val="hybridMultilevel"/>
     <w:tmpl w:val="B6D8F942"/>
@@ -36173,7 +35620,7 @@
       </w:rPr>
     </w:lvl>
   </w:abstractNum>
-  <w:abstractNum w:abstractNumId="48" w15:restartNumberingAfterBreak="0">
+  <w:abstractNum w:abstractNumId="49" w15:restartNumberingAfterBreak="0">
     <w:nsid w:val="542D124A"/>
     <w:multiLevelType w:val="hybridMultilevel"/>
     <w:tmpl w:val="87E4CDCC"/>
@@ -36286,7 +35733,7 @@
       </w:rPr>
     </w:lvl>
   </w:abstractNum>
-  <w:abstractNum w:abstractNumId="49" w15:restartNumberingAfterBreak="0">
+  <w:abstractNum w:abstractNumId="50" w15:restartNumberingAfterBreak="0">
     <w:nsid w:val="563D3A72"/>
     <w:multiLevelType w:val="hybridMultilevel"/>
     <w:tmpl w:val="22BAB188"/>
@@ -36375,7 +35822,7 @@
       </w:pPr>
     </w:lvl>
   </w:abstractNum>
-  <w:abstractNum w:abstractNumId="50" w15:restartNumberingAfterBreak="0">
+  <w:abstractNum w:abstractNumId="51" w15:restartNumberingAfterBreak="0">
     <w:nsid w:val="5E5478CD"/>
     <w:multiLevelType w:val="hybridMultilevel"/>
     <w:tmpl w:val="98A0C33A"/>
@@ -36487,7 +35934,7 @@
       </w:rPr>
     </w:lvl>
   </w:abstractNum>
-  <w:abstractNum w:abstractNumId="51" w15:restartNumberingAfterBreak="0">
+  <w:abstractNum w:abstractNumId="52" w15:restartNumberingAfterBreak="0">
     <w:nsid w:val="5ED43467"/>
     <w:multiLevelType w:val="hybridMultilevel"/>
     <w:tmpl w:val="44B67E9E"/>
@@ -36600,7 +36047,7 @@
       </w:rPr>
     </w:lvl>
   </w:abstractNum>
-  <w:abstractNum w:abstractNumId="52" w15:restartNumberingAfterBreak="0">
+  <w:abstractNum w:abstractNumId="53" w15:restartNumberingAfterBreak="0">
     <w:nsid w:val="61610B60"/>
     <w:multiLevelType w:val="hybridMultilevel"/>
     <w:tmpl w:val="62EED5E6"/>
@@ -36713,7 +36160,7 @@
       </w:rPr>
     </w:lvl>
   </w:abstractNum>
-  <w:abstractNum w:abstractNumId="53" w15:restartNumberingAfterBreak="0">
+  <w:abstractNum w:abstractNumId="54" w15:restartNumberingAfterBreak="0">
     <w:nsid w:val="62B455C8"/>
     <w:multiLevelType w:val="hybridMultilevel"/>
     <w:tmpl w:val="74EA9B9A"/>
@@ -36826,7 +36273,7 @@
       </w:rPr>
     </w:lvl>
   </w:abstractNum>
-  <w:abstractNum w:abstractNumId="54" w15:restartNumberingAfterBreak="0">
+  <w:abstractNum w:abstractNumId="55" w15:restartNumberingAfterBreak="0">
     <w:nsid w:val="64B95F49"/>
     <w:multiLevelType w:val="hybridMultilevel"/>
     <w:tmpl w:val="8EFE0CBA"/>
@@ -36939,7 +36386,7 @@
       </w:rPr>
     </w:lvl>
   </w:abstractNum>
-  <w:abstractNum w:abstractNumId="55" w15:restartNumberingAfterBreak="0">
+  <w:abstractNum w:abstractNumId="56" w15:restartNumberingAfterBreak="0">
     <w:nsid w:val="66772564"/>
     <w:multiLevelType w:val="hybridMultilevel"/>
     <w:tmpl w:val="CD06F602"/>
@@ -37052,7 +36499,7 @@
       </w:rPr>
     </w:lvl>
   </w:abstractNum>
-  <w:abstractNum w:abstractNumId="56" w15:restartNumberingAfterBreak="0">
+  <w:abstractNum w:abstractNumId="57" w15:restartNumberingAfterBreak="0">
     <w:nsid w:val="66773463"/>
     <w:multiLevelType w:val="hybridMultilevel"/>
     <w:tmpl w:val="B112864C"/>
@@ -37141,7 +36588,7 @@
       </w:pPr>
     </w:lvl>
   </w:abstractNum>
-  <w:abstractNum w:abstractNumId="57" w15:restartNumberingAfterBreak="0">
+  <w:abstractNum w:abstractNumId="58" w15:restartNumberingAfterBreak="0">
     <w:nsid w:val="66884D17"/>
     <w:multiLevelType w:val="hybridMultilevel"/>
     <w:tmpl w:val="7946D9FE"/>
@@ -37254,7 +36701,7 @@
       </w:rPr>
     </w:lvl>
   </w:abstractNum>
-  <w:abstractNum w:abstractNumId="58" w15:restartNumberingAfterBreak="0">
+  <w:abstractNum w:abstractNumId="59" w15:restartNumberingAfterBreak="0">
     <w:nsid w:val="684D280A"/>
     <w:multiLevelType w:val="hybridMultilevel"/>
     <w:tmpl w:val="77C427E6"/>
@@ -37367,7 +36814,7 @@
       </w:rPr>
     </w:lvl>
   </w:abstractNum>
-  <w:abstractNum w:abstractNumId="59" w15:restartNumberingAfterBreak="0">
+  <w:abstractNum w:abstractNumId="60" w15:restartNumberingAfterBreak="0">
     <w:nsid w:val="6988637B"/>
     <w:multiLevelType w:val="multilevel"/>
     <w:tmpl w:val="E3EA323A"/>
@@ -37488,7 +36935,7 @@
       </w:rPr>
     </w:lvl>
   </w:abstractNum>
-  <w:abstractNum w:abstractNumId="60" w15:restartNumberingAfterBreak="0">
+  <w:abstractNum w:abstractNumId="61" w15:restartNumberingAfterBreak="0">
     <w:nsid w:val="6E3001FE"/>
     <w:multiLevelType w:val="hybridMultilevel"/>
     <w:tmpl w:val="C0C4D4A6"/>
@@ -37601,7 +37048,7 @@
       </w:rPr>
     </w:lvl>
   </w:abstractNum>
-  <w:abstractNum w:abstractNumId="61" w15:restartNumberingAfterBreak="0">
+  <w:abstractNum w:abstractNumId="62" w15:restartNumberingAfterBreak="0">
     <w:nsid w:val="72016716"/>
     <w:multiLevelType w:val="hybridMultilevel"/>
     <w:tmpl w:val="7D2EE81E"/>
@@ -37690,7 +37137,7 @@
       </w:pPr>
     </w:lvl>
   </w:abstractNum>
-  <w:abstractNum w:abstractNumId="62" w15:restartNumberingAfterBreak="0">
+  <w:abstractNum w:abstractNumId="63" w15:restartNumberingAfterBreak="0">
     <w:nsid w:val="720E4A16"/>
     <w:multiLevelType w:val="hybridMultilevel"/>
     <w:tmpl w:val="FBA0C078"/>
@@ -37803,7 +37250,7 @@
       </w:rPr>
     </w:lvl>
   </w:abstractNum>
-  <w:abstractNum w:abstractNumId="63" w15:restartNumberingAfterBreak="0">
+  <w:abstractNum w:abstractNumId="64" w15:restartNumberingAfterBreak="0">
     <w:nsid w:val="757979EB"/>
     <w:multiLevelType w:val="hybridMultilevel"/>
     <w:tmpl w:val="F3BC1CBA"/>
@@ -37916,7 +37363,7 @@
       </w:rPr>
     </w:lvl>
   </w:abstractNum>
-  <w:abstractNum w:abstractNumId="64" w15:restartNumberingAfterBreak="0">
+  <w:abstractNum w:abstractNumId="65" w15:restartNumberingAfterBreak="0">
     <w:nsid w:val="758D65BD"/>
     <w:multiLevelType w:val="hybridMultilevel"/>
     <w:tmpl w:val="16CE4DE8"/>
@@ -38029,7 +37476,7 @@
       </w:rPr>
     </w:lvl>
   </w:abstractNum>
-  <w:abstractNum w:abstractNumId="65" w15:restartNumberingAfterBreak="0">
+  <w:abstractNum w:abstractNumId="66" w15:restartNumberingAfterBreak="0">
     <w:nsid w:val="76A44B36"/>
     <w:multiLevelType w:val="hybridMultilevel"/>
     <w:tmpl w:val="295C22B6"/>
@@ -38142,7 +37589,7 @@
       </w:rPr>
     </w:lvl>
   </w:abstractNum>
-  <w:abstractNum w:abstractNumId="66" w15:restartNumberingAfterBreak="0">
+  <w:abstractNum w:abstractNumId="67" w15:restartNumberingAfterBreak="0">
     <w:nsid w:val="772C22FD"/>
     <w:multiLevelType w:val="multilevel"/>
     <w:tmpl w:val="A5089A92"/>
@@ -38263,7 +37710,7 @@
       </w:rPr>
     </w:lvl>
   </w:abstractNum>
-  <w:abstractNum w:abstractNumId="67" w15:restartNumberingAfterBreak="0">
+  <w:abstractNum w:abstractNumId="68" w15:restartNumberingAfterBreak="0">
     <w:nsid w:val="78465750"/>
     <w:multiLevelType w:val="hybridMultilevel"/>
     <w:tmpl w:val="C10C7B90"/>
@@ -38376,7 +37823,7 @@
       </w:rPr>
     </w:lvl>
   </w:abstractNum>
-  <w:abstractNum w:abstractNumId="68" w15:restartNumberingAfterBreak="0">
+  <w:abstractNum w:abstractNumId="69" w15:restartNumberingAfterBreak="0">
     <w:nsid w:val="7BA65898"/>
     <w:multiLevelType w:val="multilevel"/>
     <w:tmpl w:val="584E02C8"/>
@@ -38497,7 +37944,7 @@
       </w:rPr>
     </w:lvl>
   </w:abstractNum>
-  <w:abstractNum w:abstractNumId="69" w15:restartNumberingAfterBreak="0">
+  <w:abstractNum w:abstractNumId="70" w15:restartNumberingAfterBreak="0">
     <w:nsid w:val="7F2046A0"/>
     <w:multiLevelType w:val="hybridMultilevel"/>
     <w:tmpl w:val="4A1C7AE8"/>
@@ -38610,7 +38057,7 @@
       </w:rPr>
     </w:lvl>
   </w:abstractNum>
-  <w:abstractNum w:abstractNumId="70" w15:restartNumberingAfterBreak="0">
+  <w:abstractNum w:abstractNumId="71" w15:restartNumberingAfterBreak="0">
     <w:nsid w:val="7F983DFB"/>
     <w:multiLevelType w:val="hybridMultilevel"/>
     <w:tmpl w:val="97FC2F26"/>
@@ -38700,7 +38147,7 @@
     </w:lvl>
   </w:abstractNum>
   <w:num w:numId="1">
-    <w:abstractNumId w:val="52"/>
+    <w:abstractNumId w:val="53"/>
   </w:num>
   <w:num w:numId="2">
     <w:abstractNumId w:val="6"/>
@@ -38736,19 +38183,19 @@
     </w:lvlOverride>
   </w:num>
   <w:num w:numId="4">
-    <w:abstractNumId w:val="35"/>
+    <w:abstractNumId w:val="36"/>
   </w:num>
   <w:num w:numId="5">
-    <w:abstractNumId w:val="50"/>
+    <w:abstractNumId w:val="51"/>
   </w:num>
   <w:num w:numId="6">
-    <w:abstractNumId w:val="60"/>
+    <w:abstractNumId w:val="61"/>
   </w:num>
   <w:num w:numId="7">
     <w:abstractNumId w:val="26"/>
   </w:num>
   <w:num w:numId="8">
-    <w:abstractNumId w:val="64"/>
+    <w:abstractNumId w:val="65"/>
   </w:num>
   <w:num w:numId="9">
     <w:abstractNumId w:val="16"/>
@@ -38760,7 +38207,7 @@
     <w:abstractNumId w:val="15"/>
   </w:num>
   <w:num w:numId="12">
-    <w:abstractNumId w:val="48"/>
+    <w:abstractNumId w:val="49"/>
   </w:num>
   <w:num w:numId="13">
     <w:abstractNumId w:val="10"/>
@@ -38796,10 +38243,10 @@
     <w:abstractNumId w:val="7"/>
   </w:num>
   <w:num w:numId="15">
-    <w:abstractNumId w:val="55"/>
+    <w:abstractNumId w:val="56"/>
   </w:num>
   <w:num w:numId="16">
-    <w:abstractNumId w:val="70"/>
+    <w:abstractNumId w:val="71"/>
   </w:num>
   <w:num w:numId="17">
     <w:abstractNumId w:val="19"/>
@@ -38847,7 +38294,7 @@
     </w:lvlOverride>
   </w:num>
   <w:num w:numId="23">
-    <w:abstractNumId w:val="51"/>
+    <w:abstractNumId w:val="52"/>
   </w:num>
   <w:num w:numId="24">
     <w:abstractNumId w:val="1"/>
@@ -38886,28 +38333,28 @@
     <w:abstractNumId w:val="31"/>
   </w:num>
   <w:num w:numId="27">
-    <w:abstractNumId w:val="49"/>
+    <w:abstractNumId w:val="50"/>
   </w:num>
   <w:num w:numId="28">
-    <w:abstractNumId w:val="58"/>
+    <w:abstractNumId w:val="59"/>
   </w:num>
   <w:num w:numId="29">
     <w:abstractNumId w:val="11"/>
   </w:num>
   <w:num w:numId="30">
-    <w:abstractNumId w:val="54"/>
+    <w:abstractNumId w:val="55"/>
   </w:num>
   <w:num w:numId="31">
     <w:abstractNumId w:val="4"/>
   </w:num>
   <w:num w:numId="32">
-    <w:abstractNumId w:val="37"/>
+    <w:abstractNumId w:val="38"/>
   </w:num>
   <w:num w:numId="33">
     <w:abstractNumId w:val="3"/>
   </w:num>
   <w:num w:numId="34">
-    <w:abstractNumId w:val="44"/>
+    <w:abstractNumId w:val="45"/>
   </w:num>
   <w:num w:numId="35">
     <w:abstractNumId w:val="22"/>
@@ -38916,19 +38363,19 @@
     <w:abstractNumId w:val="24"/>
   </w:num>
   <w:num w:numId="37">
-    <w:abstractNumId w:val="47"/>
+    <w:abstractNumId w:val="48"/>
   </w:num>
   <w:num w:numId="38">
     <w:abstractNumId w:val="29"/>
   </w:num>
   <w:num w:numId="39">
-    <w:abstractNumId w:val="57"/>
+    <w:abstractNumId w:val="58"/>
   </w:num>
   <w:num w:numId="40">
-    <w:abstractNumId w:val="45"/>
+    <w:abstractNumId w:val="46"/>
   </w:num>
   <w:num w:numId="41">
-    <w:abstractNumId w:val="38"/>
+    <w:abstractNumId w:val="39"/>
   </w:num>
   <w:num w:numId="42">
     <w:abstractNumId w:val="10"/>
@@ -39060,19 +38507,19 @@
     <w:abstractNumId w:val="21"/>
   </w:num>
   <w:num w:numId="49">
-    <w:abstractNumId w:val="66"/>
+    <w:abstractNumId w:val="67"/>
   </w:num>
   <w:num w:numId="50">
-    <w:abstractNumId w:val="36"/>
+    <w:abstractNumId w:val="37"/>
   </w:num>
   <w:num w:numId="51">
+    <w:abstractNumId w:val="43"/>
+  </w:num>
+  <w:num w:numId="52">
     <w:abstractNumId w:val="42"/>
   </w:num>
-  <w:num w:numId="52">
-    <w:abstractNumId w:val="41"/>
-  </w:num>
   <w:num w:numId="53">
-    <w:abstractNumId w:val="61"/>
+    <w:abstractNumId w:val="62"/>
   </w:num>
   <w:num w:numId="54">
     <w:abstractNumId w:val="10"/>
@@ -39171,13 +38618,13 @@
     <w:abstractNumId w:val="20"/>
   </w:num>
   <w:num w:numId="59">
-    <w:abstractNumId w:val="53"/>
+    <w:abstractNumId w:val="54"/>
   </w:num>
   <w:num w:numId="60">
     <w:abstractNumId w:val="25"/>
   </w:num>
   <w:num w:numId="61">
-    <w:abstractNumId w:val="43"/>
+    <w:abstractNumId w:val="44"/>
   </w:num>
   <w:num w:numId="62">
     <w:abstractNumId w:val="0"/>
@@ -39423,7 +38870,7 @@
     </w:lvlOverride>
   </w:num>
   <w:num w:numId="71">
-    <w:abstractNumId w:val="69"/>
+    <w:abstractNumId w:val="70"/>
   </w:num>
   <w:num w:numId="72">
     <w:abstractNumId w:val="10"/>
@@ -39606,7 +39053,7 @@
     </w:lvlOverride>
   </w:num>
   <w:num w:numId="78">
-    <w:abstractNumId w:val="56"/>
+    <w:abstractNumId w:val="57"/>
   </w:num>
   <w:num w:numId="79">
     <w:abstractNumId w:val="10"/>
@@ -39669,16 +39116,16 @@
     </w:lvlOverride>
   </w:num>
   <w:num w:numId="81">
-    <w:abstractNumId w:val="34"/>
+    <w:abstractNumId w:val="35"/>
   </w:num>
   <w:num w:numId="82">
-    <w:abstractNumId w:val="59"/>
+    <w:abstractNumId w:val="60"/>
   </w:num>
   <w:num w:numId="83">
-    <w:abstractNumId w:val="62"/>
+    <w:abstractNumId w:val="63"/>
   </w:num>
   <w:num w:numId="84">
-    <w:abstractNumId w:val="68"/>
+    <w:abstractNumId w:val="69"/>
   </w:num>
   <w:num w:numId="85">
     <w:abstractNumId w:val="5"/>
@@ -39714,7 +39161,7 @@
     </w:lvlOverride>
   </w:num>
   <w:num w:numId="87">
-    <w:abstractNumId w:val="39"/>
+    <w:abstractNumId w:val="40"/>
   </w:num>
   <w:num w:numId="88">
     <w:abstractNumId w:val="10"/>
@@ -40017,7 +39464,7 @@
     </w:lvlOverride>
   </w:num>
   <w:num w:numId="98">
-    <w:abstractNumId w:val="40"/>
+    <w:abstractNumId w:val="41"/>
   </w:num>
   <w:num w:numId="99">
     <w:abstractNumId w:val="10"/>
@@ -40359,7 +39806,7 @@
     </w:lvlOverride>
   </w:num>
   <w:num w:numId="113">
-    <w:abstractNumId w:val="33"/>
+    <w:abstractNumId w:val="34"/>
   </w:num>
   <w:num w:numId="114">
     <w:abstractNumId w:val="10"/>
@@ -40482,10 +39929,10 @@
     </w:lvlOverride>
   </w:num>
   <w:num w:numId="118">
-    <w:abstractNumId w:val="63"/>
+    <w:abstractNumId w:val="64"/>
   </w:num>
   <w:num w:numId="119">
-    <w:abstractNumId w:val="67"/>
+    <w:abstractNumId w:val="68"/>
   </w:num>
   <w:num w:numId="120">
     <w:abstractNumId w:val="10"/>
@@ -40554,7 +40001,7 @@
     <w:abstractNumId w:val="28"/>
   </w:num>
   <w:num w:numId="124">
-    <w:abstractNumId w:val="46"/>
+    <w:abstractNumId w:val="47"/>
   </w:num>
   <w:num w:numId="125">
     <w:abstractNumId w:val="10"/>
@@ -40620,7 +40067,40 @@
     </w:lvlOverride>
   </w:num>
   <w:num w:numId="128">
-    <w:abstractNumId w:val="65"/>
+    <w:abstractNumId w:val="66"/>
+  </w:num>
+  <w:num w:numId="129">
+    <w:abstractNumId w:val="10"/>
+    <w:lvlOverride w:ilvl="0">
+      <w:startOverride w:val="5"/>
+    </w:lvlOverride>
+    <w:lvlOverride w:ilvl="1">
+      <w:startOverride w:val="23"/>
+    </w:lvlOverride>
+    <w:lvlOverride w:ilvl="2">
+      <w:startOverride w:val="8"/>
+    </w:lvlOverride>
+    <w:lvlOverride w:ilvl="3">
+      <w:startOverride w:val="1"/>
+    </w:lvlOverride>
+    <w:lvlOverride w:ilvl="4">
+      <w:startOverride w:val="1"/>
+    </w:lvlOverride>
+    <w:lvlOverride w:ilvl="5">
+      <w:startOverride w:val="1"/>
+    </w:lvlOverride>
+    <w:lvlOverride w:ilvl="6">
+      <w:startOverride w:val="1"/>
+    </w:lvlOverride>
+    <w:lvlOverride w:ilvl="7">
+      <w:startOverride w:val="1"/>
+    </w:lvlOverride>
+    <w:lvlOverride w:ilvl="8">
+      <w:startOverride w:val="1"/>
+    </w:lvlOverride>
+  </w:num>
+  <w:num w:numId="130">
+    <w:abstractNumId w:val="33"/>
   </w:num>
   <w:numIdMacAtCleanup w:val="126"/>
 </w:numbering>
@@ -41597,7 +41077,7 @@
 </file>
 
 <file path=customXml/itemProps1.xml><?xml version="1.0" encoding="utf-8"?>
-<ds:datastoreItem xmlns:ds="http://schemas.openxmlformats.org/officeDocument/2006/customXml" ds:itemID="{16A27B96-0452-4BF9-AAB6-C8D52564967C}">
+<ds:datastoreItem xmlns:ds="http://schemas.openxmlformats.org/officeDocument/2006/customXml" ds:itemID="{146306FF-DCBC-4E9F-A896-F58834560985}">
   <ds:schemaRefs>
     <ds:schemaRef ds:uri="http://schemas.openxmlformats.org/officeDocument/2006/bibliography"/>
   </ds:schemaRefs>

</xml_diff>

<commit_message>
Changes to chapter 'Corporate Finance'
</commit_message>
<xml_diff>
--- a/LOS2.docx
+++ b/LOS2.docx
@@ -18617,8 +18617,6 @@
                       </w:rPr>
                       <m:t>I</m:t>
                     </m:r>
-                    <w:bookmarkStart w:id="0" w:name="_GoBack"/>
-                    <w:bookmarkEnd w:id="0"/>
                   </m:sup>
                 </m:sSup>
               </m:den>
@@ -18661,7 +18659,337 @@
       </w:r>
     </w:p>
     <w:p>
-      <w:r>
+      <m:oMath>
+        <m:sSub>
+          <m:sSubPr>
+            <m:ctrlPr>
+              <w:rPr>
+                <w:rFonts w:ascii="Cambria Math" w:hAnsi="Cambria Math"/>
+              </w:rPr>
+            </m:ctrlPr>
+          </m:sSubPr>
+          <m:e>
+            <m:r>
+              <w:rPr>
+                <w:rFonts w:ascii="Cambria Math" w:hAnsi="Cambria Math"/>
+              </w:rPr>
+              <m:t>r</m:t>
+            </m:r>
+          </m:e>
+          <m:sub>
+            <m:r>
+              <w:rPr>
+                <w:rFonts w:ascii="Cambria Math" w:hAnsi="Cambria Math"/>
+              </w:rPr>
+              <m:t>e</m:t>
+            </m:r>
+          </m:sub>
+        </m:sSub>
+        <m:r>
+          <w:rPr>
+            <w:rFonts w:ascii="Cambria Math" w:hAnsi="Cambria Math"/>
+          </w:rPr>
+          <m:t>=</m:t>
+        </m:r>
+        <m:sSub>
+          <m:sSubPr>
+            <m:ctrlPr>
+              <w:rPr>
+                <w:rFonts w:ascii="Cambria Math" w:hAnsi="Cambria Math"/>
+                <w:i/>
+              </w:rPr>
+            </m:ctrlPr>
+          </m:sSubPr>
+          <m:e>
+            <m:r>
+              <w:rPr>
+                <w:rFonts w:ascii="Cambria Math" w:hAnsi="Cambria Math"/>
+              </w:rPr>
+              <m:t>r</m:t>
+            </m:r>
+          </m:e>
+          <m:sub>
+            <m:r>
+              <w:rPr>
+                <w:rFonts w:ascii="Cambria Math" w:hAnsi="Cambria Math"/>
+              </w:rPr>
+              <m:t>0</m:t>
+            </m:r>
+          </m:sub>
+        </m:sSub>
+        <m:r>
+          <w:rPr>
+            <w:rFonts w:ascii="Cambria Math" w:hAnsi="Cambria Math"/>
+          </w:rPr>
+          <m:t>+(</m:t>
+        </m:r>
+        <m:sSub>
+          <m:sSubPr>
+            <m:ctrlPr>
+              <w:rPr>
+                <w:rFonts w:ascii="Cambria Math" w:hAnsi="Cambria Math"/>
+                <w:i/>
+              </w:rPr>
+            </m:ctrlPr>
+          </m:sSubPr>
+          <m:e>
+            <m:r>
+              <w:rPr>
+                <w:rFonts w:ascii="Cambria Math" w:hAnsi="Cambria Math"/>
+              </w:rPr>
+              <m:t>r</m:t>
+            </m:r>
+          </m:e>
+          <m:sub>
+            <m:r>
+              <w:rPr>
+                <w:rFonts w:ascii="Cambria Math" w:hAnsi="Cambria Math"/>
+              </w:rPr>
+              <m:t>0</m:t>
+            </m:r>
+          </m:sub>
+        </m:sSub>
+        <m:r>
+          <w:rPr>
+            <w:rFonts w:ascii="Cambria Math" w:hAnsi="Cambria Math"/>
+          </w:rPr>
+          <m:t>-</m:t>
+        </m:r>
+        <m:sSub>
+          <m:sSubPr>
+            <m:ctrlPr>
+              <w:rPr>
+                <w:rFonts w:ascii="Cambria Math" w:hAnsi="Cambria Math"/>
+                <w:i/>
+              </w:rPr>
+            </m:ctrlPr>
+          </m:sSubPr>
+          <m:e>
+            <m:r>
+              <w:rPr>
+                <w:rFonts w:ascii="Cambria Math" w:hAnsi="Cambria Math"/>
+              </w:rPr>
+              <m:t>r</m:t>
+            </m:r>
+          </m:e>
+          <m:sub>
+            <m:r>
+              <w:rPr>
+                <w:rFonts w:ascii="Cambria Math" w:hAnsi="Cambria Math"/>
+              </w:rPr>
+              <m:t>d</m:t>
+            </m:r>
+          </m:sub>
+        </m:sSub>
+        <m:r>
+          <w:rPr>
+            <w:rFonts w:ascii="Cambria Math" w:hAnsi="Cambria Math"/>
+          </w:rPr>
+          <m:t>)(1-t)</m:t>
+        </m:r>
+        <m:f>
+          <m:fPr>
+            <m:ctrlPr>
+              <w:rPr>
+                <w:rFonts w:ascii="Cambria Math" w:hAnsi="Cambria Math"/>
+                <w:i/>
+              </w:rPr>
+            </m:ctrlPr>
+          </m:fPr>
+          <m:num>
+            <m:r>
+              <w:rPr>
+                <w:rFonts w:ascii="Cambria Math" w:hAnsi="Cambria Math"/>
+              </w:rPr>
+              <m:t>D</m:t>
+            </m:r>
+          </m:num>
+          <m:den>
+            <m:r>
+              <w:rPr>
+                <w:rFonts w:ascii="Cambria Math" w:hAnsi="Cambria Math"/>
+              </w:rPr>
+              <m:t>E</m:t>
+            </m:r>
+          </m:den>
+        </m:f>
+      </m:oMath>
+      <w:r>
+        <w:tab/>
+      </w:r>
+    </w:p>
+    <w:p>
+      <m:oMathPara>
+        <m:oMathParaPr>
+          <m:jc m:val="left"/>
+        </m:oMathParaPr>
+        <m:oMath>
+          <m:sSub>
+            <m:sSubPr>
+              <m:ctrlPr>
+                <w:rPr>
+                  <w:rFonts w:ascii="Cambria Math" w:hAnsi="Cambria Math"/>
+                </w:rPr>
+              </m:ctrlPr>
+            </m:sSubPr>
+            <m:e>
+              <m:r>
+                <w:rPr>
+                  <w:rFonts w:ascii="Cambria Math" w:hAnsi="Cambria Math"/>
+                </w:rPr>
+                <m:t>V</m:t>
+              </m:r>
+            </m:e>
+            <m:sub>
+              <m:r>
+                <w:rPr>
+                  <w:rFonts w:ascii="Cambria Math" w:hAnsi="Cambria Math"/>
+                </w:rPr>
+                <m:t>u</m:t>
+              </m:r>
+            </m:sub>
+          </m:sSub>
+          <m:r>
+            <w:rPr>
+              <w:rFonts w:ascii="Cambria Math" w:hAnsi="Cambria Math"/>
+            </w:rPr>
+            <m:t>=</m:t>
+          </m:r>
+          <m:f>
+            <m:fPr>
+              <m:ctrlPr>
+                <w:rPr>
+                  <w:rFonts w:ascii="Cambria Math" w:hAnsi="Cambria Math"/>
+                  <w:i/>
+                </w:rPr>
+              </m:ctrlPr>
+            </m:fPr>
+            <m:num>
+              <m:r>
+                <w:rPr>
+                  <w:rFonts w:ascii="Cambria Math" w:hAnsi="Cambria Math"/>
+                </w:rPr>
+                <m:t>EBIT(1-t)</m:t>
+              </m:r>
+            </m:num>
+            <m:den>
+              <m:sSub>
+                <m:sSubPr>
+                  <m:ctrlPr>
+                    <w:rPr>
+                      <w:rFonts w:ascii="Cambria Math" w:hAnsi="Cambria Math"/>
+                      <w:i/>
+                    </w:rPr>
+                  </m:ctrlPr>
+                </m:sSubPr>
+                <m:e>
+                  <m:r>
+                    <w:rPr>
+                      <w:rFonts w:ascii="Cambria Math" w:hAnsi="Cambria Math"/>
+                    </w:rPr>
+                    <m:t>r</m:t>
+                  </m:r>
+                </m:e>
+                <m:sub>
+                  <m:r>
+                    <w:rPr>
+                      <w:rFonts w:ascii="Cambria Math" w:hAnsi="Cambria Math"/>
+                    </w:rPr>
+                    <m:t>0</m:t>
+                  </m:r>
+                </m:sub>
+              </m:sSub>
+            </m:den>
+          </m:f>
+        </m:oMath>
+      </m:oMathPara>
+    </w:p>
+    <w:p>
+      <w:pPr>
+        <w:rPr>
+          <w:rFonts w:hint="eastAsia"/>
+        </w:rPr>
+      </w:pPr>
+      <m:oMathPara>
+        <m:oMathParaPr>
+          <m:jc m:val="left"/>
+        </m:oMathParaPr>
+        <m:oMath>
+          <m:sSub>
+            <m:sSubPr>
+              <m:ctrlPr>
+                <w:rPr>
+                  <w:rFonts w:ascii="Cambria Math" w:hAnsi="Cambria Math"/>
+                </w:rPr>
+              </m:ctrlPr>
+            </m:sSubPr>
+            <m:e>
+              <m:r>
+                <w:rPr>
+                  <w:rFonts w:ascii="Cambria Math" w:hAnsi="Cambria Math"/>
+                </w:rPr>
+                <m:t>V</m:t>
+              </m:r>
+            </m:e>
+            <m:sub>
+              <m:r>
+                <w:rPr>
+                  <w:rFonts w:ascii="Cambria Math" w:hAnsi="Cambria Math"/>
+                </w:rPr>
+                <m:t>L</m:t>
+              </m:r>
+            </m:sub>
+          </m:sSub>
+          <m:r>
+            <w:rPr>
+              <w:rFonts w:ascii="Cambria Math" w:hAnsi="Cambria Math"/>
+            </w:rPr>
+            <m:t>=</m:t>
+          </m:r>
+          <m:sSub>
+            <m:sSubPr>
+              <m:ctrlPr>
+                <w:rPr>
+                  <w:rFonts w:ascii="Cambria Math" w:hAnsi="Cambria Math"/>
+                </w:rPr>
+              </m:ctrlPr>
+            </m:sSubPr>
+            <m:e>
+              <m:r>
+                <w:rPr>
+                  <w:rFonts w:ascii="Cambria Math" w:hAnsi="Cambria Math"/>
+                </w:rPr>
+                <m:t>V</m:t>
+              </m:r>
+            </m:e>
+            <m:sub>
+              <m:r>
+                <w:rPr>
+                  <w:rFonts w:ascii="Cambria Math" w:hAnsi="Cambria Math"/>
+                </w:rPr>
+                <m:t>u</m:t>
+              </m:r>
+            </m:sub>
+          </m:sSub>
+          <m:r>
+            <w:rPr>
+              <w:rFonts w:ascii="Cambria Math" w:hAnsi="Cambria Math"/>
+            </w:rPr>
+            <m:t>+tD</m:t>
+          </m:r>
+        </m:oMath>
+      </m:oMathPara>
+    </w:p>
+    <w:p>
+      <w:pPr>
+        <w:rPr>
+          <w:rFonts w:hint="eastAsia"/>
+        </w:rPr>
+      </w:pPr>
+    </w:p>
+    <w:p>
+      <w:r>
+        <w:lastRenderedPageBreak/>
         <w:t>Pecking order theory</w:t>
       </w:r>
     </w:p>
@@ -18703,7 +19031,6 @@
     </w:p>
     <w:p>
       <w:r>
-        <w:lastRenderedPageBreak/>
         <w:t>In the presence of differential tax rates on dividends and capital gains, investors would be indifferent between receiving: $D in dividends or capital gains (</w:t>
       </w:r>
       <w:r>
@@ -18791,12 +19118,6 @@
       <w:r>
         <w:t>Stable Dividend policy</w:t>
       </w:r>
-      <w:r>
-        <w:rPr>
-          <w:rFonts w:hint="eastAsia"/>
-        </w:rPr>
-        <w:t>/Target Payout Ratio Adjustment Model</w:t>
-      </w:r>
     </w:p>
     <w:p>
       <w:r>
@@ -18818,6 +19139,22 @@
         <w:ind w:firstLineChars="0"/>
       </w:pPr>
       <w:r>
+        <w:rPr>
+          <w:rFonts w:hint="eastAsia"/>
+        </w:rPr>
+        <w:t>Constant Dividend Payout Ratio policy</w:t>
+      </w:r>
+    </w:p>
+    <w:p>
+      <w:pPr>
+        <w:pStyle w:val="ListParagraph"/>
+        <w:numPr>
+          <w:ilvl w:val="0"/>
+          <w:numId w:val="130"/>
+        </w:numPr>
+        <w:ind w:firstLineChars="0"/>
+      </w:pPr>
+      <w:r>
         <w:t>Residual Dividend Model</w:t>
       </w:r>
     </w:p>
@@ -19046,10 +19383,13 @@
         <w:pStyle w:val="Level3"/>
         <w:spacing w:after="156"/>
       </w:pPr>
-      <w:r>
-        <w:rPr>
-          <w:rFonts w:hint="eastAsia"/>
-        </w:rPr>
+      <w:bookmarkStart w:id="0" w:name="_GoBack"/>
+      <w:bookmarkEnd w:id="0"/>
+      <w:r>
+        <w:rPr>
+          <w:rFonts w:hint="eastAsia"/>
+        </w:rPr>
+        <w:lastRenderedPageBreak/>
         <w:t>Explain bootstrapping of EPS and calculate a company</w:t>
       </w:r>
       <w:r>
@@ -19082,7 +19422,6 @@
     </w:p>
     <w:p>
       <w:r>
-        <w:lastRenderedPageBreak/>
         <w:t>Key differences between forms of acquisition</w:t>
       </w:r>
     </w:p>
@@ -19611,7 +19950,11 @@
         <w:ind w:firstLineChars="0"/>
       </w:pPr>
       <w:r>
-        <w:t>White knight defense. A white knight is a friendly third party that comes to the rescue of the target company. The tendency for the winner to overpay is called the winner’s curse.</w:t>
+        <w:t xml:space="preserve">White knight defense. A white knight is a friendly third party that comes to the rescue of the </w:t>
+      </w:r>
+      <w:r>
+        <w:lastRenderedPageBreak/>
+        <w:t>target company. The tendency for the winner to overpay is called the winner’s curse.</w:t>
       </w:r>
     </w:p>
     <w:p>
@@ -19661,7 +20004,6 @@
               <w:rPr>
                 <w:rFonts w:hint="eastAsia"/>
               </w:rPr>
-              <w:lastRenderedPageBreak/>
               <w:t>Post-Merger HHI</w:t>
             </w:r>
           </w:p>
@@ -33951,7 +34293,7 @@
   <w:abstractNum w:abstractNumId="33" w15:restartNumberingAfterBreak="0">
     <w:nsid w:val="39885048"/>
     <w:multiLevelType w:val="hybridMultilevel"/>
-    <w:tmpl w:val="F47486EA"/>
+    <w:tmpl w:val="5C9AE5A8"/>
     <w:lvl w:ilvl="0" w:tplc="04090001">
       <w:start w:val="1"/>
       <w:numFmt w:val="bullet"/>
@@ -41077,7 +41419,7 @@
 </file>
 
 <file path=customXml/itemProps1.xml><?xml version="1.0" encoding="utf-8"?>
-<ds:datastoreItem xmlns:ds="http://schemas.openxmlformats.org/officeDocument/2006/customXml" ds:itemID="{146306FF-DCBC-4E9F-A896-F58834560985}">
+<ds:datastoreItem xmlns:ds="http://schemas.openxmlformats.org/officeDocument/2006/customXml" ds:itemID="{8607AB61-02D9-48C6-A5E4-D33443288AE2}">
   <ds:schemaRefs>
     <ds:schemaRef ds:uri="http://schemas.openxmlformats.org/officeDocument/2006/bibliography"/>
   </ds:schemaRefs>

</xml_diff>

<commit_message>
Added section 'Corporate Governance'.
</commit_message>
<xml_diff>
--- a/LOS2.docx
+++ b/LOS2.docx
@@ -55,12 +55,21 @@
           <w:szCs w:val="32"/>
         </w:rPr>
       </w:pPr>
+      <w:proofErr w:type="spellStart"/>
       <w:r>
         <w:rPr>
           <w:sz w:val="32"/>
           <w:szCs w:val="32"/>
         </w:rPr>
-        <w:t xml:space="preserve">CovXY = </w:t>
+        <w:t>CovXY</w:t>
+      </w:r>
+      <w:proofErr w:type="spellEnd"/>
+      <w:r>
+        <w:rPr>
+          <w:sz w:val="32"/>
+          <w:szCs w:val="32"/>
+        </w:rPr>
+        <w:t xml:space="preserve"> = </w:t>
       </w:r>
       <m:oMath>
         <m:f>
@@ -287,14 +296,54 @@
       </w:r>
     </w:p>
     <w:p>
-      <w:r>
-        <w:rPr>
-          <w:rFonts w:hint="eastAsia"/>
-        </w:rPr>
-        <w:t xml:space="preserve">rXY = CovXY / </w:t>
-      </w:r>
-      <w:r>
-        <w:t>(Sx * Sy)</w:t>
+      <w:proofErr w:type="spellStart"/>
+      <w:proofErr w:type="gramStart"/>
+      <w:r>
+        <w:rPr>
+          <w:rFonts w:hint="eastAsia"/>
+        </w:rPr>
+        <w:t>rXY</w:t>
+      </w:r>
+      <w:proofErr w:type="spellEnd"/>
+      <w:proofErr w:type="gramEnd"/>
+      <w:r>
+        <w:rPr>
+          <w:rFonts w:hint="eastAsia"/>
+        </w:rPr>
+        <w:t xml:space="preserve"> = </w:t>
+      </w:r>
+      <w:proofErr w:type="spellStart"/>
+      <w:r>
+        <w:rPr>
+          <w:rFonts w:hint="eastAsia"/>
+        </w:rPr>
+        <w:t>CovXY</w:t>
+      </w:r>
+      <w:proofErr w:type="spellEnd"/>
+      <w:r>
+        <w:rPr>
+          <w:rFonts w:hint="eastAsia"/>
+        </w:rPr>
+        <w:t xml:space="preserve"> / </w:t>
+      </w:r>
+      <w:r>
+        <w:t>(</w:t>
+      </w:r>
+      <w:proofErr w:type="spellStart"/>
+      <w:r>
+        <w:t>Sx</w:t>
+      </w:r>
+      <w:proofErr w:type="spellEnd"/>
+      <w:r>
+        <w:t xml:space="preserve"> * </w:t>
+      </w:r>
+      <w:proofErr w:type="spellStart"/>
+      <w:r>
+        <w:t>Sy</w:t>
+      </w:r>
+      <w:proofErr w:type="spellEnd"/>
+      <w:r>
+        <w:t>)</w:t>
       </w:r>
     </w:p>
     <w:p/>
@@ -412,7 +461,15 @@
     </w:p>
     <w:p>
       <w:r>
-        <w:t>We want to test whether the correlation between the population of 2 variables is equal to 0.</w:t>
+        <w:t xml:space="preserve">We want to test whether the correlation between the </w:t>
+      </w:r>
+      <w:proofErr w:type="gramStart"/>
+      <w:r>
+        <w:t>population</w:t>
+      </w:r>
+      <w:proofErr w:type="gramEnd"/>
+      <w:r>
+        <w:t xml:space="preserve"> of 2 variables is equal to 0.</w:t>
       </w:r>
     </w:p>
     <w:p>
@@ -433,7 +490,15 @@
     </w:p>
     <w:p>
       <w:r>
-        <w:t xml:space="preserve">t – statistic = </w:t>
+        <w:t xml:space="preserve">t – </w:t>
+      </w:r>
+      <w:proofErr w:type="gramStart"/>
+      <w:r>
+        <w:t>statistic</w:t>
+      </w:r>
+      <w:proofErr w:type="gramEnd"/>
+      <w:r>
+        <w:t xml:space="preserve"> = </w:t>
       </w:r>
       <m:oMath>
         <m:f>
@@ -546,8 +611,13 @@
         </w:rPr>
         <w:t xml:space="preserve">, degrees of freedom: n-2. </w:t>
       </w:r>
-      <w:r>
-        <w:t>r is the sample correlation coefficient.</w:t>
+      <w:proofErr w:type="gramStart"/>
+      <w:r>
+        <w:t>r</w:t>
+      </w:r>
+      <w:proofErr w:type="gramEnd"/>
+      <w:r>
+        <w:t xml:space="preserve"> is the sample correlation coefficient.</w:t>
       </w:r>
     </w:p>
     <w:p/>
@@ -594,8 +664,13 @@
     </w:p>
     <w:p>
       <w:r>
-        <w:t>Yi = b0 + b1Xi + εi</w:t>
-      </w:r>
+        <w:t xml:space="preserve">Yi = b0 + b1Xi + </w:t>
+      </w:r>
+      <w:proofErr w:type="spellStart"/>
+      <w:r>
+        <w:t>εi</w:t>
+      </w:r>
+      <w:proofErr w:type="spellEnd"/>
     </w:p>
     <w:p>
       <w:r>
@@ -614,8 +689,23 @@
       </w:r>
     </w:p>
     <w:p>
-      <w:r>
-        <w:t>εi = residual/disturbance term/error term for the ith observation</w:t>
+      <w:proofErr w:type="spellStart"/>
+      <w:proofErr w:type="gramStart"/>
+      <w:r>
+        <w:t>εi</w:t>
+      </w:r>
+      <w:proofErr w:type="spellEnd"/>
+      <w:proofErr w:type="gramEnd"/>
+      <w:r>
+        <w:t xml:space="preserve"> = residual/disturbance term/error term for the </w:t>
+      </w:r>
+      <w:proofErr w:type="spellStart"/>
+      <w:r>
+        <w:t>ith</w:t>
+      </w:r>
+      <w:proofErr w:type="spellEnd"/>
+      <w:r>
+        <w:t xml:space="preserve"> observation</w:t>
       </w:r>
       <w:r>
         <w:t>, represents the portion of the dependent variable that cannot be explained by the independent variable.</w:t>
@@ -798,8 +888,13 @@
         <w:t>b1 = estimated slope coefficient</w:t>
       </w:r>
       <w:r>
-        <w:t xml:space="preserve"> = Cov</w:t>
-      </w:r>
+        <w:t xml:space="preserve"> = </w:t>
+      </w:r>
+      <w:proofErr w:type="spellStart"/>
+      <w:r>
+        <w:t>Cov</w:t>
+      </w:r>
+      <w:proofErr w:type="spellEnd"/>
       <w:r>
         <w:t xml:space="preserve"> (</w:t>
       </w:r>
@@ -1179,11 +1274,21 @@
         <w:pStyle w:val="ListParagraph"/>
         <w:ind w:left="420" w:firstLineChars="0" w:firstLine="0"/>
       </w:pPr>
-      <w:r>
-        <w:rPr>
-          <w:rFonts w:hint="eastAsia"/>
-        </w:rPr>
-        <w:t xml:space="preserve">tc </w:t>
+      <w:proofErr w:type="spellStart"/>
+      <w:proofErr w:type="gramStart"/>
+      <w:r>
+        <w:rPr>
+          <w:rFonts w:hint="eastAsia"/>
+        </w:rPr>
+        <w:t>tc</w:t>
+      </w:r>
+      <w:proofErr w:type="spellEnd"/>
+      <w:proofErr w:type="gramEnd"/>
+      <w:r>
+        <w:rPr>
+          <w:rFonts w:hint="eastAsia"/>
+        </w:rPr>
+        <w:t xml:space="preserve"> </w:t>
       </w:r>
       <w:r>
         <w:t>is the critical two-tailed t-value for the selected confidence level with degree of freedom, n-2.</w:t>
@@ -1467,11 +1572,19 @@
       </m:oMathPara>
     </w:p>
     <w:p>
-      <w:r>
-        <w:rPr>
-          <w:rFonts w:hint="eastAsia"/>
-        </w:rPr>
-        <w:t xml:space="preserve">with </w:t>
+      <w:proofErr w:type="gramStart"/>
+      <w:r>
+        <w:rPr>
+          <w:rFonts w:hint="eastAsia"/>
+        </w:rPr>
+        <w:t>with</w:t>
+      </w:r>
+      <w:proofErr w:type="gramEnd"/>
+      <w:r>
+        <w:rPr>
+          <w:rFonts w:hint="eastAsia"/>
+        </w:rPr>
+        <w:t xml:space="preserve"> </w:t>
       </w:r>
       <w:r>
         <w:t>degree of freedom n-2.</w:t>
@@ -1642,11 +1755,21 @@
       </m:oMathPara>
     </w:p>
     <w:p>
-      <w:r>
-        <w:rPr>
-          <w:rFonts w:hint="eastAsia"/>
-        </w:rPr>
-        <w:t xml:space="preserve">tc </w:t>
+      <w:proofErr w:type="spellStart"/>
+      <w:proofErr w:type="gramStart"/>
+      <w:r>
+        <w:rPr>
+          <w:rFonts w:hint="eastAsia"/>
+        </w:rPr>
+        <w:t>tc</w:t>
+      </w:r>
+      <w:proofErr w:type="spellEnd"/>
+      <w:proofErr w:type="gramEnd"/>
+      <w:r>
+        <w:rPr>
+          <w:rFonts w:hint="eastAsia"/>
+        </w:rPr>
+        <w:t xml:space="preserve"> </w:t>
       </w:r>
       <w:r>
         <w:t>= two-tailed critical t-value at the desired level of significance with d</w:t>
@@ -1665,8 +1788,13 @@
       </w:r>
     </w:p>
     <w:p>
-      <w:r>
-        <w:t>sf = standard error of the forecast (will be provided)</w:t>
+      <w:proofErr w:type="gramStart"/>
+      <w:r>
+        <w:t>sf</w:t>
+      </w:r>
+      <w:proofErr w:type="gramEnd"/>
+      <w:r>
+        <w:t xml:space="preserve"> = standard error of the forecast (will be provided)</w:t>
       </w:r>
     </w:p>
     <w:p/>
@@ -2650,11 +2778,19 @@
       </w:r>
     </w:p>
     <w:p>
-      <w:r>
-        <w:rPr>
-          <w:rFonts w:hint="eastAsia"/>
-        </w:rPr>
-        <w:t>with n-k-1 degrees of freedom</w:t>
+      <w:proofErr w:type="gramStart"/>
+      <w:r>
+        <w:rPr>
+          <w:rFonts w:hint="eastAsia"/>
+        </w:rPr>
+        <w:t>with</w:t>
+      </w:r>
+      <w:proofErr w:type="gramEnd"/>
+      <w:r>
+        <w:rPr>
+          <w:rFonts w:hint="eastAsia"/>
+        </w:rPr>
+        <w:t xml:space="preserve"> n-k-1 degrees of freedom</w:t>
       </w:r>
       <w:r>
         <w:t xml:space="preserve"> (k is the number of independent variables)</w:t>
@@ -3323,7 +3459,12 @@
         <w:tab/>
       </w:r>
       <w:r>
-        <w:t>Ha: at least one b</w:t>
+        <w:t xml:space="preserve">Ha: at least one </w:t>
+      </w:r>
+      <w:proofErr w:type="spellStart"/>
+      <w:proofErr w:type="gramStart"/>
+      <w:r>
+        <w:t>b</w:t>
       </w:r>
       <w:r>
         <w:rPr>
@@ -3331,8 +3472,13 @@
         </w:rPr>
         <w:t>j</w:t>
       </w:r>
-      <w:r>
-        <w:t xml:space="preserve"> != 0</w:t>
+      <w:proofErr w:type="spellEnd"/>
+      <w:r>
+        <w:t xml:space="preserve"> !</w:t>
+      </w:r>
+      <w:proofErr w:type="gramEnd"/>
+      <w:r>
+        <w:t>= 0</w:t>
       </w:r>
     </w:p>
     <w:p>
@@ -3376,8 +3522,13 @@
       </w:r>
     </w:p>
     <w:p>
-      <w:r>
-        <w:t>with degrees of freedom of k and n-k-1.</w:t>
+      <w:proofErr w:type="gramStart"/>
+      <w:r>
+        <w:t>with</w:t>
+      </w:r>
+      <w:proofErr w:type="gramEnd"/>
+      <w:r>
+        <w:t xml:space="preserve"> degrees of freedom of k and n-k-1.</w:t>
       </w:r>
     </w:p>
     <w:p/>
@@ -3909,7 +4060,15 @@
         <w:t>eteroskedasticity</w:t>
       </w:r>
       <w:r>
-        <w:t>: examining scatter plot of the residuals and using the Breusch-Pagan chi-square test.</w:t>
+        <w:t xml:space="preserve">: examining scatter plot of the residuals and using the </w:t>
+      </w:r>
+      <w:proofErr w:type="spellStart"/>
+      <w:r>
+        <w:t>Breusch</w:t>
+      </w:r>
+      <w:proofErr w:type="spellEnd"/>
+      <w:r>
+        <w:t>-Pagan chi-square test.</w:t>
       </w:r>
     </w:p>
     <w:p>
@@ -3971,7 +4130,21 @@
         <w:rPr>
           <w:rFonts w:hint="eastAsia"/>
         </w:rPr>
-        <w:t>The more common way to detect conditional heteroskedasticity is the Breusch-Pagan test.</w:t>
+        <w:t xml:space="preserve">The more common way to detect conditional heteroskedasticity is the </w:t>
+      </w:r>
+      <w:proofErr w:type="spellStart"/>
+      <w:r>
+        <w:rPr>
+          <w:rFonts w:hint="eastAsia"/>
+        </w:rPr>
+        <w:t>Breusch</w:t>
+      </w:r>
+      <w:proofErr w:type="spellEnd"/>
+      <w:r>
+        <w:rPr>
+          <w:rFonts w:hint="eastAsia"/>
+        </w:rPr>
+        <w:t>-Pagan test.</w:t>
       </w:r>
     </w:p>
     <w:p>
@@ -7151,7 +7324,31 @@
     </w:p>
     <w:p>
       <w:r>
-        <w:t>For an AR(1) model, xt = b0 + b1xt =&gt; xt = b0/(1-b1)</w:t>
+        <w:t xml:space="preserve">For an </w:t>
+      </w:r>
+      <w:proofErr w:type="gramStart"/>
+      <w:r>
+        <w:t>AR(</w:t>
+      </w:r>
+      <w:proofErr w:type="gramEnd"/>
+      <w:r>
+        <w:t xml:space="preserve">1) model, </w:t>
+      </w:r>
+      <w:proofErr w:type="spellStart"/>
+      <w:r>
+        <w:t>xt</w:t>
+      </w:r>
+      <w:proofErr w:type="spellEnd"/>
+      <w:r>
+        <w:t xml:space="preserve"> = b0 + b1xt =&gt; </w:t>
+      </w:r>
+      <w:proofErr w:type="spellStart"/>
+      <w:r>
+        <w:t>xt</w:t>
+      </w:r>
+      <w:proofErr w:type="spellEnd"/>
+      <w:r>
+        <w:t xml:space="preserve"> = b0/(1-b1)</w:t>
       </w:r>
     </w:p>
     <w:p/>
@@ -7162,7 +7359,15 @@
     </w:p>
     <w:p>
       <w:r>
-        <w:t>An AR(1) model will have a finite mean-reverting level when |b1| &lt; 1.</w:t>
+        <w:t xml:space="preserve">An </w:t>
+      </w:r>
+      <w:proofErr w:type="gramStart"/>
+      <w:r>
+        <w:t>AR(</w:t>
+      </w:r>
+      <w:proofErr w:type="gramEnd"/>
+      <w:r>
+        <w:t>1) model will have a finite mean-reverting level when |b1| &lt; 1.</w:t>
       </w:r>
     </w:p>
     <w:p/>
@@ -8278,7 +8483,21 @@
         <w:rPr>
           <w:rFonts w:hint="eastAsia"/>
         </w:rPr>
-        <w:t>Then stating y in the form of an AR(1) model:</w:t>
+        <w:t xml:space="preserve">Then stating y in the form of an </w:t>
+      </w:r>
+      <w:proofErr w:type="gramStart"/>
+      <w:r>
+        <w:rPr>
+          <w:rFonts w:hint="eastAsia"/>
+        </w:rPr>
+        <w:t>AR(</w:t>
+      </w:r>
+      <w:proofErr w:type="gramEnd"/>
+      <w:r>
+        <w:rPr>
+          <w:rFonts w:hint="eastAsia"/>
+        </w:rPr>
+        <w:t>1) model:</w:t>
       </w:r>
     </w:p>
     <w:p>
@@ -8621,7 +8840,15 @@
     </w:p>
     <w:p>
       <w:r>
-        <w:t xml:space="preserve">An ARCH model is used to test for autoregressive conditional heteroskedasticity. To test whether a time series is ARCH(1), </w:t>
+        <w:t xml:space="preserve">An ARCH model is used to test for autoregressive conditional heteroskedasticity. To test whether a time series is </w:t>
+      </w:r>
+      <w:proofErr w:type="gramStart"/>
+      <w:r>
+        <w:t>ARCH(</w:t>
+      </w:r>
+      <w:proofErr w:type="gramEnd"/>
+      <w:r>
+        <w:t xml:space="preserve">1), </w:t>
       </w:r>
       <w:r>
         <w:t>ε</w:t>
@@ -8894,7 +9121,21 @@
         <w:rPr>
           <w:rFonts w:hint="eastAsia"/>
         </w:rPr>
-        <w:t>If the coefficient a1, is statistically different from 0, the time series is ARCH(1).</w:t>
+        <w:t xml:space="preserve">If the coefficient a1, is statistically different from 0, the time series is </w:t>
+      </w:r>
+      <w:proofErr w:type="gramStart"/>
+      <w:r>
+        <w:rPr>
+          <w:rFonts w:hint="eastAsia"/>
+        </w:rPr>
+        <w:t>ARCH(</w:t>
+      </w:r>
+      <w:proofErr w:type="gramEnd"/>
+      <w:r>
+        <w:rPr>
+          <w:rFonts w:hint="eastAsia"/>
+        </w:rPr>
+        <w:t>1).</w:t>
       </w:r>
     </w:p>
     <w:p>
@@ -8920,7 +9161,15 @@
     <w:p/>
     <w:p>
       <w:r>
-        <w:t xml:space="preserve">However, if a time series has ARCH errors, an ARCH model can be used to predict the variance of the residuals in future periods. E.g.: if the data exhibit an ARCH(1) pattern, </w:t>
+        <w:t xml:space="preserve">However, if a time series has ARCH errors, an ARCH model can be used to predict the variance of the residuals in future periods. E.g.: if the data exhibit an </w:t>
+      </w:r>
+      <w:proofErr w:type="gramStart"/>
+      <w:r>
+        <w:t>ARCH(</w:t>
+      </w:r>
+      <w:proofErr w:type="gramEnd"/>
+      <w:r>
+        <w:t xml:space="preserve">1) pattern, </w:t>
       </w:r>
     </w:p>
     <w:p>
@@ -10616,7 +10865,14 @@
         <w:rPr>
           <w:rFonts w:hint="eastAsia"/>
         </w:rPr>
-        <w:t>(A/C)</w:t>
+        <w:t>(A/C</w:t>
+      </w:r>
+      <w:proofErr w:type="gramStart"/>
+      <w:r>
+        <w:rPr>
+          <w:rFonts w:hint="eastAsia"/>
+        </w:rPr>
+        <w:t>)</w:t>
       </w:r>
       <w:r>
         <w:rPr>
@@ -10625,6 +10881,7 @@
         </w:rPr>
         <w:t>bid</w:t>
       </w:r>
+      <w:proofErr w:type="gramEnd"/>
       <w:r>
         <w:rPr>
           <w:rFonts w:hint="eastAsia"/>
@@ -10657,7 +10914,14 @@
         <w:rPr>
           <w:rFonts w:hint="eastAsia"/>
         </w:rPr>
-        <w:t>(A/C)</w:t>
+        <w:t>(A/C</w:t>
+      </w:r>
+      <w:proofErr w:type="gramStart"/>
+      <w:r>
+        <w:rPr>
+          <w:rFonts w:hint="eastAsia"/>
+        </w:rPr>
+        <w:t>)</w:t>
       </w:r>
       <w:r>
         <w:rPr>
@@ -10665,6 +10929,7 @@
         </w:rPr>
         <w:t>offer</w:t>
       </w:r>
+      <w:proofErr w:type="gramEnd"/>
       <w:r>
         <w:rPr>
           <w:rFonts w:hint="eastAsia"/>
@@ -10692,7 +10957,11 @@
     </w:p>
     <w:p>
       <w:r>
-        <w:t>(B/C)</w:t>
+        <w:t>(B/C</w:t>
+      </w:r>
+      <w:proofErr w:type="gramStart"/>
+      <w:r>
+        <w:t>)</w:t>
       </w:r>
       <w:r>
         <w:rPr>
@@ -10700,6 +10969,7 @@
         </w:rPr>
         <w:t>bid</w:t>
       </w:r>
+      <w:proofErr w:type="gramEnd"/>
       <w:r>
         <w:t xml:space="preserve"> = 1/(C/B)</w:t>
       </w:r>
@@ -11076,7 +11346,49 @@
         <w:rPr>
           <w:rFonts w:hint="eastAsia"/>
         </w:rPr>
-        <w:t>When F/S * ( 1+ rb ) &gt; ( 1 + ra)</w:t>
+        <w:t xml:space="preserve">When F/S * </w:t>
+      </w:r>
+      <w:proofErr w:type="gramStart"/>
+      <w:r>
+        <w:rPr>
+          <w:rFonts w:hint="eastAsia"/>
+        </w:rPr>
+        <w:t>( 1</w:t>
+      </w:r>
+      <w:proofErr w:type="gramEnd"/>
+      <w:r>
+        <w:rPr>
+          <w:rFonts w:hint="eastAsia"/>
+        </w:rPr>
+        <w:t xml:space="preserve">+ </w:t>
+      </w:r>
+      <w:proofErr w:type="spellStart"/>
+      <w:r>
+        <w:rPr>
+          <w:rFonts w:hint="eastAsia"/>
+        </w:rPr>
+        <w:t>rb</w:t>
+      </w:r>
+      <w:proofErr w:type="spellEnd"/>
+      <w:r>
+        <w:rPr>
+          <w:rFonts w:hint="eastAsia"/>
+        </w:rPr>
+        <w:t xml:space="preserve"> ) &gt; ( 1 + </w:t>
+      </w:r>
+      <w:proofErr w:type="spellStart"/>
+      <w:r>
+        <w:rPr>
+          <w:rFonts w:hint="eastAsia"/>
+        </w:rPr>
+        <w:t>ra</w:t>
+      </w:r>
+      <w:proofErr w:type="spellEnd"/>
+      <w:r>
+        <w:rPr>
+          <w:rFonts w:hint="eastAsia"/>
+        </w:rPr>
+        <w:t>)</w:t>
       </w:r>
     </w:p>
     <w:p>
@@ -11156,8 +11468,13 @@
       <w:r>
         <w:t xml:space="preserve"> </w:t>
       </w:r>
-      <w:r>
-        <w:t>E(%ΔS)</w:t>
+      <w:proofErr w:type="gramStart"/>
+      <w:r>
+        <w:t>E(</w:t>
+      </w:r>
+      <w:proofErr w:type="gramEnd"/>
+      <w:r>
+        <w:t>%ΔS)</w:t>
       </w:r>
       <w:r>
         <w:rPr>
@@ -11227,6 +11544,7 @@
       </w:r>
     </w:p>
     <w:p>
+      <w:proofErr w:type="spellStart"/>
       <w:r>
         <w:rPr>
           <w:rFonts w:hint="eastAsia"/>
@@ -11240,11 +11558,19 @@
         </w:rPr>
         <w:t>nominal</w:t>
       </w:r>
-      <w:r>
-        <w:rPr>
-          <w:rFonts w:hint="eastAsia"/>
-        </w:rPr>
-        <w:t xml:space="preserve"> = R</w:t>
+      <w:proofErr w:type="spellEnd"/>
+      <w:r>
+        <w:rPr>
+          <w:rFonts w:hint="eastAsia"/>
+        </w:rPr>
+        <w:t xml:space="preserve"> = </w:t>
+      </w:r>
+      <w:proofErr w:type="spellStart"/>
+      <w:r>
+        <w:rPr>
+          <w:rFonts w:hint="eastAsia"/>
+        </w:rPr>
+        <w:t>R</w:t>
       </w:r>
       <w:r>
         <w:rPr>
@@ -11253,11 +11579,26 @@
         </w:rPr>
         <w:t>real</w:t>
       </w:r>
-      <w:r>
-        <w:rPr>
-          <w:rFonts w:hint="eastAsia"/>
-        </w:rPr>
-        <w:t xml:space="preserve"> + E(inflation)</w:t>
+      <w:proofErr w:type="spellEnd"/>
+      <w:r>
+        <w:rPr>
+          <w:rFonts w:hint="eastAsia"/>
+        </w:rPr>
+        <w:t xml:space="preserve"> + </w:t>
+      </w:r>
+      <w:proofErr w:type="gramStart"/>
+      <w:r>
+        <w:rPr>
+          <w:rFonts w:hint="eastAsia"/>
+        </w:rPr>
+        <w:t>E(</w:t>
+      </w:r>
+      <w:proofErr w:type="gramEnd"/>
+      <w:r>
+        <w:rPr>
+          <w:rFonts w:hint="eastAsia"/>
+        </w:rPr>
+        <w:t>inflation)</w:t>
       </w:r>
     </w:p>
     <w:p>
@@ -11275,6 +11616,7 @@
       </w:r>
     </w:p>
     <w:p>
+      <w:proofErr w:type="spellStart"/>
       <w:r>
         <w:t>R</w:t>
       </w:r>
@@ -11284,8 +11626,13 @@
         </w:rPr>
         <w:t>nominalA</w:t>
       </w:r>
-      <w:r>
-        <w:t xml:space="preserve"> – R</w:t>
+      <w:proofErr w:type="spellEnd"/>
+      <w:r>
+        <w:t xml:space="preserve"> – </w:t>
+      </w:r>
+      <w:proofErr w:type="spellStart"/>
+      <w:r>
+        <w:t>R</w:t>
       </w:r>
       <w:r>
         <w:rPr>
@@ -11293,8 +11640,18 @@
         </w:rPr>
         <w:t>nominalB</w:t>
       </w:r>
-      <w:r>
-        <w:t xml:space="preserve"> = E(inflation</w:t>
+      <w:proofErr w:type="spellEnd"/>
+      <w:r>
+        <w:t xml:space="preserve"> = </w:t>
+      </w:r>
+      <w:proofErr w:type="gramStart"/>
+      <w:r>
+        <w:t>E(</w:t>
+      </w:r>
+      <w:proofErr w:type="spellStart"/>
+      <w:proofErr w:type="gramEnd"/>
+      <w:r>
+        <w:t>inflation</w:t>
       </w:r>
       <w:r>
         <w:rPr>
@@ -11302,8 +11659,13 @@
         </w:rPr>
         <w:t>A</w:t>
       </w:r>
-      <w:r>
-        <w:t>) – E(inflation</w:t>
+      <w:proofErr w:type="spellEnd"/>
+      <w:r>
+        <w:t>) – E(</w:t>
+      </w:r>
+      <w:proofErr w:type="spellStart"/>
+      <w:r>
+        <w:t>inflation</w:t>
       </w:r>
       <w:r>
         <w:rPr>
@@ -11311,6 +11673,7 @@
         </w:rPr>
         <w:t>B</w:t>
       </w:r>
+      <w:proofErr w:type="spellEnd"/>
       <w:r>
         <w:t>)</w:t>
       </w:r>
@@ -11413,7 +11776,11 @@
         <w:t>A/B</w:t>
       </w:r>
       <w:r>
-        <w:t xml:space="preserve"> = Inflation</w:t>
+        <w:t xml:space="preserve"> = </w:t>
+      </w:r>
+      <w:proofErr w:type="spellStart"/>
+      <w:r>
+        <w:t>Inflation</w:t>
       </w:r>
       <w:r>
         <w:rPr>
@@ -11421,8 +11788,13 @@
         </w:rPr>
         <w:t>A</w:t>
       </w:r>
-      <w:r>
-        <w:t xml:space="preserve"> - Inflation</w:t>
+      <w:proofErr w:type="spellEnd"/>
+      <w:r>
+        <w:t xml:space="preserve"> - </w:t>
+      </w:r>
+      <w:proofErr w:type="spellStart"/>
+      <w:r>
+        <w:t>Inflation</w:t>
       </w:r>
       <w:r>
         <w:rPr>
@@ -11430,6 +11802,7 @@
         </w:rPr>
         <w:t>B</w:t>
       </w:r>
+      <w:proofErr w:type="spellEnd"/>
     </w:p>
     <w:p/>
     <w:p>
@@ -11570,7 +11943,21 @@
         <w:rPr>
           <w:rFonts w:hint="eastAsia"/>
         </w:rPr>
-        <w:t>Real Exchange Rate = St[CPI</w:t>
+        <w:t xml:space="preserve">Real Exchange Rate = </w:t>
+      </w:r>
+      <w:proofErr w:type="gramStart"/>
+      <w:r>
+        <w:rPr>
+          <w:rFonts w:hint="eastAsia"/>
+        </w:rPr>
+        <w:t>St[</w:t>
+      </w:r>
+      <w:proofErr w:type="gramEnd"/>
+      <w:r>
+        <w:rPr>
+          <w:rFonts w:hint="eastAsia"/>
+        </w:rPr>
+        <w:t>CPI</w:t>
       </w:r>
       <w:r>
         <w:rPr>
@@ -11602,7 +11989,15 @@
     <w:p/>
     <w:p>
       <w:r>
-        <w:t>If relative PPP holds, %Real(A/B) = 0, called long-term equilibrium real exchange rate.</w:t>
+        <w:t>If relative PPP holds, %</w:t>
+      </w:r>
+      <w:proofErr w:type="gramStart"/>
+      <w:r>
+        <w:t>Real(</w:t>
+      </w:r>
+      <w:proofErr w:type="gramEnd"/>
+      <w:r>
+        <w:t>A/B) = 0, called long-term equilibrium real exchange rate.</w:t>
       </w:r>
     </w:p>
     <w:p>
@@ -11629,11 +12024,19 @@
       </w:r>
     </w:p>
     <w:p>
-      <w:r>
-        <w:rPr>
-          <w:rFonts w:hint="eastAsia"/>
-        </w:rPr>
-        <w:t xml:space="preserve">current </w:t>
+      <w:proofErr w:type="gramStart"/>
+      <w:r>
+        <w:rPr>
+          <w:rFonts w:hint="eastAsia"/>
+        </w:rPr>
+        <w:t>current</w:t>
+      </w:r>
+      <w:proofErr w:type="gramEnd"/>
+      <w:r>
+        <w:rPr>
+          <w:rFonts w:hint="eastAsia"/>
+        </w:rPr>
+        <w:t xml:space="preserve"> </w:t>
       </w:r>
       <w:r>
         <w:t>account + financial account + official reserve account = 0</w:t>
@@ -11774,8 +12177,13 @@
       </w:r>
     </w:p>
     <w:p>
-      <w:r>
-        <w:t>real exchange rate (A/B) = equilibrium real exchange rate (A/B)</w:t>
+      <w:proofErr w:type="gramStart"/>
+      <w:r>
+        <w:t>real</w:t>
+      </w:r>
+      <w:proofErr w:type="gramEnd"/>
+      <w:r>
+        <w:t xml:space="preserve"> exchange rate (A/B) = equilibrium real exchange rate (A/B)</w:t>
       </w:r>
     </w:p>
     <w:p>
@@ -11800,7 +12208,11 @@
         <w:t xml:space="preserve"> </w:t>
       </w:r>
       <w:r>
-        <w:t>+ (real interest rate</w:t>
+        <w:t xml:space="preserve">+ (real interest </w:t>
+      </w:r>
+      <w:proofErr w:type="spellStart"/>
+      <w:r>
+        <w:t>rate</w:t>
       </w:r>
       <w:r>
         <w:rPr>
@@ -11808,8 +12220,13 @@
         </w:rPr>
         <w:t>B</w:t>
       </w:r>
-      <w:r>
-        <w:t xml:space="preserve"> - real interest rate</w:t>
+      <w:proofErr w:type="spellEnd"/>
+      <w:r>
+        <w:t xml:space="preserve"> - real interest </w:t>
+      </w:r>
+      <w:proofErr w:type="spellStart"/>
+      <w:r>
+        <w:t>rate</w:t>
       </w:r>
       <w:r>
         <w:rPr>
@@ -11817,6 +12234,7 @@
         </w:rPr>
         <w:t>A</w:t>
       </w:r>
+      <w:proofErr w:type="spellEnd"/>
       <w:r>
         <w:t>)</w:t>
       </w:r>
@@ -11843,7 +12261,11 @@
         <w:t xml:space="preserve"> </w:t>
       </w:r>
       <w:r>
-        <w:t>- (risk premium</w:t>
+        <w:t xml:space="preserve">- (risk </w:t>
+      </w:r>
+      <w:proofErr w:type="spellStart"/>
+      <w:r>
+        <w:t>premium</w:t>
       </w:r>
       <w:r>
         <w:rPr>
@@ -11851,8 +12273,13 @@
         </w:rPr>
         <w:t>B</w:t>
       </w:r>
-      <w:r>
-        <w:t xml:space="preserve"> – risk premium</w:t>
+      <w:proofErr w:type="spellEnd"/>
+      <w:r>
+        <w:t xml:space="preserve"> – risk </w:t>
+      </w:r>
+      <w:proofErr w:type="spellStart"/>
+      <w:r>
+        <w:t>premium</w:t>
       </w:r>
       <w:r>
         <w:rPr>
@@ -11860,6 +12287,7 @@
         </w:rPr>
         <w:t>A</w:t>
       </w:r>
+      <w:proofErr w:type="spellEnd"/>
       <w:r>
         <w:t>)</w:t>
       </w:r>
@@ -11878,7 +12306,11 @@
     </w:p>
     <w:p>
       <w:r>
-        <w:t>R = r</w:t>
+        <w:t xml:space="preserve">R = </w:t>
+      </w:r>
+      <w:proofErr w:type="spellStart"/>
+      <w:r>
+        <w:t>r</w:t>
       </w:r>
       <w:r>
         <w:rPr>
@@ -11886,8 +12318,17 @@
         </w:rPr>
         <w:t>n</w:t>
       </w:r>
-      <w:r>
-        <w:t xml:space="preserve"> + π + α(π –π*) + β(y-y*)</w:t>
+      <w:proofErr w:type="spellEnd"/>
+      <w:r>
+        <w:t xml:space="preserve"> + π + </w:t>
+      </w:r>
+      <w:proofErr w:type="gramStart"/>
+      <w:r>
+        <w:t>α(</w:t>
+      </w:r>
+      <w:proofErr w:type="gramEnd"/>
+      <w:r>
+        <w:t>π –π*) + β(y-y*)</w:t>
       </w:r>
     </w:p>
     <w:p>
@@ -11900,6 +12341,8 @@
       </w:r>
     </w:p>
     <w:p>
+      <w:proofErr w:type="spellStart"/>
+      <w:proofErr w:type="gramStart"/>
       <w:r>
         <w:t>r</w:t>
       </w:r>
@@ -11909,6 +12352,8 @@
         </w:rPr>
         <w:t>n</w:t>
       </w:r>
+      <w:proofErr w:type="spellEnd"/>
+      <w:proofErr w:type="gramEnd"/>
       <w:r>
         <w:tab/>
         <w:t>= Neutral real policy interest rate</w:t>
@@ -11925,8 +12370,13 @@
       </w:r>
     </w:p>
     <w:p>
-      <w:r>
-        <w:t>π*</w:t>
+      <w:proofErr w:type="gramStart"/>
+      <w:r>
+        <w:t>π</w:t>
+      </w:r>
+      <w:proofErr w:type="gramEnd"/>
+      <w:r>
+        <w:t>*</w:t>
       </w:r>
       <w:r>
         <w:tab/>
@@ -11943,8 +12393,13 @@
       </w:r>
     </w:p>
     <w:p>
-      <w:r>
-        <w:t>y*</w:t>
+      <w:proofErr w:type="gramStart"/>
+      <w:r>
+        <w:t>y</w:t>
+      </w:r>
+      <w:proofErr w:type="gramEnd"/>
+      <w:r>
+        <w:t>*</w:t>
       </w:r>
       <w:r>
         <w:tab/>
@@ -11952,8 +12407,13 @@
       </w:r>
     </w:p>
     <w:p>
-      <w:r>
-        <w:t>α,</w:t>
+      <w:proofErr w:type="gramStart"/>
+      <w:r>
+        <w:t>α</w:t>
+      </w:r>
+      <w:proofErr w:type="gramEnd"/>
+      <w:r>
+        <w:t>,</w:t>
       </w:r>
       <w:r>
         <w:t xml:space="preserve"> </w:t>
@@ -11974,7 +12434,11 @@
         <w:t xml:space="preserve"> </w:t>
       </w:r>
       <w:r>
-        <w:t>π = r</w:t>
+        <w:t xml:space="preserve">π = </w:t>
+      </w:r>
+      <w:proofErr w:type="spellStart"/>
+      <w:r>
+        <w:t>r</w:t>
       </w:r>
       <w:r>
         <w:rPr>
@@ -11982,8 +12446,17 @@
         </w:rPr>
         <w:t>n</w:t>
       </w:r>
-      <w:r>
-        <w:t xml:space="preserve"> + α(π –π*) + β(y-y*)</w:t>
+      <w:proofErr w:type="spellEnd"/>
+      <w:r>
+        <w:t xml:space="preserve"> + </w:t>
+      </w:r>
+      <w:proofErr w:type="gramStart"/>
+      <w:r>
+        <w:t>α(</w:t>
+      </w:r>
+      <w:proofErr w:type="gramEnd"/>
+      <w:r>
+        <w:t>π –π*) + β(y-y*)</w:t>
       </w:r>
     </w:p>
     <w:p>
@@ -12027,7 +12500,15 @@
       </w:r>
       <w:r>
         <w:tab/>
-        <w:t xml:space="preserve">  α[Difference in inflation gap(B-A)] +</w:t>
+        <w:t xml:space="preserve">  </w:t>
+      </w:r>
+      <w:proofErr w:type="gramStart"/>
+      <w:r>
+        <w:t>α[</w:t>
+      </w:r>
+      <w:proofErr w:type="gramEnd"/>
+      <w:r>
+        <w:t>Difference in inflation gap(B-A)] +</w:t>
       </w:r>
     </w:p>
     <w:p>
@@ -12045,7 +12526,15 @@
       </w:r>
       <w:r>
         <w:tab/>
-        <w:t xml:space="preserve">  β[Difference in output gap(B-A)] –</w:t>
+        <w:t xml:space="preserve">  </w:t>
+      </w:r>
+      <w:proofErr w:type="gramStart"/>
+      <w:r>
+        <w:t>β[</w:t>
+      </w:r>
+      <w:proofErr w:type="gramEnd"/>
+      <w:r>
+        <w:t>Difference in output gap(B-A)] –</w:t>
       </w:r>
     </w:p>
     <w:p>
@@ -12063,7 +12552,19 @@
       </w:r>
       <w:r>
         <w:tab/>
-        <w:t xml:space="preserve">  (risk premium</w:t>
+        <w:t xml:space="preserve">  (</w:t>
+      </w:r>
+      <w:proofErr w:type="gramStart"/>
+      <w:r>
+        <w:t>risk</w:t>
+      </w:r>
+      <w:proofErr w:type="gramEnd"/>
+      <w:r>
+        <w:t xml:space="preserve"> </w:t>
+      </w:r>
+      <w:proofErr w:type="spellStart"/>
+      <w:r>
+        <w:t>premium</w:t>
       </w:r>
       <w:r>
         <w:rPr>
@@ -12071,8 +12572,13 @@
         </w:rPr>
         <w:t>B</w:t>
       </w:r>
-      <w:r>
-        <w:t xml:space="preserve"> – risk premium</w:t>
+      <w:proofErr w:type="spellEnd"/>
+      <w:r>
+        <w:t xml:space="preserve"> – risk </w:t>
+      </w:r>
+      <w:proofErr w:type="spellStart"/>
+      <w:r>
+        <w:t>premium</w:t>
       </w:r>
       <w:r>
         <w:rPr>
@@ -12080,6 +12586,7 @@
         </w:rPr>
         <w:t>A</w:t>
       </w:r>
+      <w:proofErr w:type="spellEnd"/>
       <w:r>
         <w:t>)</w:t>
       </w:r>
@@ -13234,11 +13741,19 @@
       </w:r>
     </w:p>
     <w:p>
-      <w:r>
-        <w:rPr>
-          <w:rFonts w:hint="eastAsia"/>
-        </w:rPr>
-        <w:t xml:space="preserve">growth </w:t>
+      <w:proofErr w:type="gramStart"/>
+      <w:r>
+        <w:rPr>
+          <w:rFonts w:hint="eastAsia"/>
+        </w:rPr>
+        <w:t>growth</w:t>
+      </w:r>
+      <w:proofErr w:type="gramEnd"/>
+      <w:r>
+        <w:rPr>
+          <w:rFonts w:hint="eastAsia"/>
+        </w:rPr>
+        <w:t xml:space="preserve"> </w:t>
       </w:r>
       <w:r>
         <w:t xml:space="preserve">rate in potential GDP = long-term growth rate of labor force + </w:t>
@@ -13248,8 +13763,13 @@
       <w:pPr>
         <w:ind w:left="2100" w:firstLineChars="250" w:firstLine="525"/>
       </w:pPr>
-      <w:r>
-        <w:t>long-term growth rate in labor productivity</w:t>
+      <w:proofErr w:type="gramStart"/>
+      <w:r>
+        <w:t>long-term</w:t>
+      </w:r>
+      <w:proofErr w:type="gramEnd"/>
+      <w:r>
+        <w:t xml:space="preserve"> growth rate in labor productivity</w:t>
       </w:r>
     </w:p>
     <w:p>
@@ -13510,8 +14030,13 @@
         <w:pStyle w:val="ListParagraph"/>
         <w:ind w:left="420" w:firstLineChars="0" w:firstLine="0"/>
       </w:pPr>
-      <w:r>
-        <w:t>g* = θ / (1 – α)</w:t>
+      <w:proofErr w:type="gramStart"/>
+      <w:r>
+        <w:t>g</w:t>
+      </w:r>
+      <w:proofErr w:type="gramEnd"/>
+      <w:r>
+        <w:t>* = θ / (1 – α)</w:t>
       </w:r>
       <w:r>
         <w:tab/>
@@ -13532,12 +14057,30 @@
         </w:rPr>
         <w:t xml:space="preserve">Assume </w:t>
       </w:r>
-      <w:r>
-        <w:t>Δy/y=Δk/k</w:t>
+      <w:proofErr w:type="spellStart"/>
+      <w:r>
+        <w:t>Δy</w:t>
+      </w:r>
+      <w:proofErr w:type="spellEnd"/>
+      <w:r>
+        <w:t>/y=</w:t>
+      </w:r>
+      <w:proofErr w:type="spellStart"/>
+      <w:r>
+        <w:t>Δk</w:t>
+      </w:r>
+      <w:proofErr w:type="spellEnd"/>
+      <w:r>
+        <w:t>/</w:t>
+      </w:r>
+      <w:proofErr w:type="spellStart"/>
+      <w:r>
+        <w:t>k</w:t>
       </w:r>
       <w:r>
         <w:t>H</w:t>
       </w:r>
+      <w:proofErr w:type="spellEnd"/>
     </w:p>
     <w:p>
       <w:pPr>
@@ -17309,7 +17852,11 @@
         <w:t xml:space="preserve">Periodic pension cost </w:t>
       </w:r>
       <w:r>
-        <w:t>= Current service cost + Interest cost (r * (PBO – asset))</w:t>
+        <w:t>= Current service cost + Interest cost (r * (PBO – asset)</w:t>
+      </w:r>
+      <w:proofErr w:type="gramStart"/>
+      <w:r>
+        <w:t>)</w:t>
       </w:r>
       <w:r>
         <w:rPr>
@@ -17317,6 +17864,7 @@
         </w:rPr>
         <w:t>1</w:t>
       </w:r>
+      <w:proofErr w:type="gramEnd"/>
       <w:r>
         <w:rPr>
           <w:rFonts w:hint="eastAsia"/>
@@ -18229,7 +18777,21 @@
         <w:rPr>
           <w:rFonts w:hint="eastAsia"/>
         </w:rPr>
-        <w:t xml:space="preserve">Outlay = -FCInv </w:t>
+        <w:t>Outlay = -</w:t>
+      </w:r>
+      <w:proofErr w:type="spellStart"/>
+      <w:r>
+        <w:rPr>
+          <w:rFonts w:hint="eastAsia"/>
+        </w:rPr>
+        <w:t>FCInv</w:t>
+      </w:r>
+      <w:proofErr w:type="spellEnd"/>
+      <w:r>
+        <w:rPr>
+          <w:rFonts w:hint="eastAsia"/>
+        </w:rPr>
+        <w:t xml:space="preserve"> </w:t>
       </w:r>
       <w:r>
         <w:t>–</w:t>
@@ -18238,7 +18800,21 @@
         <w:rPr>
           <w:rFonts w:hint="eastAsia"/>
         </w:rPr>
-        <w:t xml:space="preserve"> NWInc </w:t>
+        <w:t xml:space="preserve"> </w:t>
+      </w:r>
+      <w:proofErr w:type="spellStart"/>
+      <w:r>
+        <w:rPr>
+          <w:rFonts w:hint="eastAsia"/>
+        </w:rPr>
+        <w:t>NWInc</w:t>
+      </w:r>
+      <w:proofErr w:type="spellEnd"/>
+      <w:r>
+        <w:rPr>
+          <w:rFonts w:hint="eastAsia"/>
+        </w:rPr>
+        <w:t xml:space="preserve"> </w:t>
       </w:r>
       <w:r>
         <w:t>+ SaleOld</w:t>
@@ -18375,7 +18951,15 @@
         <w:t xml:space="preserve">Sales </w:t>
       </w:r>
       <w:r>
-        <w:t>+ NWCInv – T * (</w:t>
+        <w:t xml:space="preserve">+ </w:t>
+      </w:r>
+      <w:proofErr w:type="spellStart"/>
+      <w:r>
+        <w:t>NWCInv</w:t>
+      </w:r>
+      <w:proofErr w:type="spellEnd"/>
+      <w:r>
+        <w:t xml:space="preserve"> – T * (</w:t>
       </w:r>
       <w:r>
         <w:rPr>
@@ -18422,9 +19006,6 @@
           <w:numId w:val="129"/>
         </w:numPr>
         <w:spacing w:after="156"/>
-        <w:rPr>
-          <w:rFonts w:hint="eastAsia"/>
-        </w:rPr>
       </w:pPr>
       <w:r>
         <w:rPr>
@@ -18434,11 +19015,6 @@
       </w:r>
     </w:p>
     <w:p>
-      <w:pPr>
-        <w:rPr>
-          <w:rFonts w:hint="eastAsia"/>
-        </w:rPr>
-      </w:pPr>
       <w:r>
         <w:rPr>
           <w:rFonts w:hint="eastAsia"/>
@@ -18498,9 +19074,6 @@
       <w:pPr>
         <w:pStyle w:val="Level3"/>
         <w:spacing w:after="156"/>
-        <w:rPr>
-          <w:rFonts w:hint="eastAsia"/>
-        </w:rPr>
       </w:pPr>
       <w:r>
         <w:rPr>
@@ -18516,11 +19089,6 @@
       </w:r>
     </w:p>
     <w:p>
-      <w:pPr>
-        <w:rPr>
-          <w:rFonts w:hint="eastAsia"/>
-        </w:rPr>
-      </w:pPr>
       <w:r>
         <w:rPr>
           <w:rFonts w:hint="eastAsia"/>
@@ -18625,13 +19193,7 @@
         </m:nary>
       </m:oMath>
     </w:p>
-    <w:p>
-      <w:pPr>
-        <w:rPr>
-          <w:rFonts w:hint="eastAsia"/>
-        </w:rPr>
-      </w:pPr>
-    </w:p>
+    <w:p/>
     <w:p>
       <w:pPr>
         <w:pStyle w:val="Level2"/>
@@ -18905,11 +19467,6 @@
       </m:oMathPara>
     </w:p>
     <w:p>
-      <w:pPr>
-        <w:rPr>
-          <w:rFonts w:hint="eastAsia"/>
-        </w:rPr>
-      </w:pPr>
       <m:oMathPara>
         <m:oMathParaPr>
           <m:jc m:val="left"/>
@@ -18980,13 +19537,7 @@
         </m:oMath>
       </m:oMathPara>
     </w:p>
-    <w:p>
-      <w:pPr>
-        <w:rPr>
-          <w:rFonts w:hint="eastAsia"/>
-        </w:rPr>
-      </w:pPr>
-    </w:p>
+    <w:p/>
     <w:p>
       <w:r>
         <w:lastRenderedPageBreak/>
@@ -19061,7 +19612,14 @@
         <w:rPr>
           <w:rFonts w:hint="eastAsia"/>
         </w:rPr>
-        <w:t xml:space="preserve"> T</w:t>
+        <w:t xml:space="preserve"> </w:t>
+      </w:r>
+      <w:proofErr w:type="spellStart"/>
+      <w:r>
+        <w:rPr>
+          <w:rFonts w:hint="eastAsia"/>
+        </w:rPr>
+        <w:t>T</w:t>
       </w:r>
       <w:r>
         <w:rPr>
@@ -19074,7 +19632,15 @@
           <w:rFonts w:hint="eastAsia"/>
           <w:vertAlign w:val="subscript"/>
         </w:rPr>
-        <w:t xml:space="preserve">apital </w:t>
+        <w:t>apital</w:t>
+      </w:r>
+      <w:proofErr w:type="spellEnd"/>
+      <w:r>
+        <w:rPr>
+          <w:rFonts w:hint="eastAsia"/>
+          <w:vertAlign w:val="subscript"/>
+        </w:rPr>
+        <w:t xml:space="preserve"> </w:t>
       </w:r>
       <w:r>
         <w:rPr>
@@ -19302,6 +19868,167 @@
     <w:p>
       <w:pPr>
         <w:pStyle w:val="Level2"/>
+      </w:pPr>
+      <w:r>
+        <w:rPr>
+          <w:rFonts w:hint="eastAsia"/>
+        </w:rPr>
+        <w:t>Co</w:t>
+      </w:r>
+      <w:r>
+        <w:t>rporate Governance</w:t>
+      </w:r>
+    </w:p>
+    <w:p>
+      <w:pPr>
+        <w:pStyle w:val="Level3"/>
+        <w:spacing w:after="156"/>
+      </w:pPr>
+      <w:r>
+        <w:rPr>
+          <w:rFonts w:hint="eastAsia"/>
+        </w:rPr>
+        <w:t>Describe objectives and core attributes of an effective corporate governance system and evaluate whether a company</w:t>
+      </w:r>
+      <w:r>
+        <w:t>’s corporate governance has those attributes.</w:t>
+      </w:r>
+    </w:p>
+    <w:p>
+      <w:r>
+        <w:t>Two objectives</w:t>
+      </w:r>
+    </w:p>
+    <w:p>
+      <w:pPr>
+        <w:pStyle w:val="ListParagraph"/>
+        <w:numPr>
+          <w:ilvl w:val="0"/>
+          <w:numId w:val="131"/>
+        </w:numPr>
+        <w:ind w:firstLineChars="0"/>
+      </w:pPr>
+      <w:r>
+        <w:t>T</w:t>
+      </w:r>
+      <w:r>
+        <w:rPr>
+          <w:rFonts w:hint="eastAsia"/>
+        </w:rPr>
+        <w:t xml:space="preserve">o </w:t>
+      </w:r>
+      <w:r>
+        <w:t>eliminate or mitigate conflicts of interest, particularly those between managers and shareholders.</w:t>
+      </w:r>
+    </w:p>
+    <w:p>
+      <w:pPr>
+        <w:pStyle w:val="ListParagraph"/>
+        <w:numPr>
+          <w:ilvl w:val="0"/>
+          <w:numId w:val="131"/>
+        </w:numPr>
+        <w:ind w:firstLineChars="0"/>
+      </w:pPr>
+      <w:r>
+        <w:t>To ensure that the assets of the company are used efficiently and productively and in the best interests of its investors and other stakeholders.</w:t>
+      </w:r>
+    </w:p>
+    <w:p>
+      <w:pPr>
+        <w:rPr>
+          <w:rFonts w:hint="eastAsia"/>
+        </w:rPr>
+      </w:pPr>
+      <w:r>
+        <w:rPr>
+          <w:rFonts w:hint="eastAsia"/>
+        </w:rPr>
+        <w:lastRenderedPageBreak/>
+        <w:t>Core attributes of an effective corporate governance system</w:t>
+      </w:r>
+    </w:p>
+    <w:p>
+      <w:pPr>
+        <w:pStyle w:val="ListParagraph"/>
+        <w:numPr>
+          <w:ilvl w:val="0"/>
+          <w:numId w:val="132"/>
+        </w:numPr>
+        <w:ind w:firstLineChars="0"/>
+      </w:pPr>
+      <w:r>
+        <w:t>D</w:t>
+      </w:r>
+      <w:r>
+        <w:rPr>
+          <w:rFonts w:hint="eastAsia"/>
+        </w:rPr>
+        <w:t xml:space="preserve">elineation </w:t>
+      </w:r>
+      <w:r>
+        <w:t>of the rights of shareholders and other core stake holders.</w:t>
+      </w:r>
+    </w:p>
+    <w:p>
+      <w:pPr>
+        <w:pStyle w:val="ListParagraph"/>
+        <w:numPr>
+          <w:ilvl w:val="0"/>
+          <w:numId w:val="132"/>
+        </w:numPr>
+        <w:ind w:firstLineChars="0"/>
+      </w:pPr>
+      <w:r>
+        <w:t>Clearly defined manager and director governance responsibilities to stakeholders.</w:t>
+      </w:r>
+    </w:p>
+    <w:p>
+      <w:pPr>
+        <w:pStyle w:val="ListParagraph"/>
+        <w:numPr>
+          <w:ilvl w:val="0"/>
+          <w:numId w:val="132"/>
+        </w:numPr>
+        <w:ind w:firstLineChars="0"/>
+      </w:pPr>
+      <w:r>
+        <w:t>Identifiable and measurable accountabilities for the performance of the responsibilities.</w:t>
+      </w:r>
+    </w:p>
+    <w:p>
+      <w:pPr>
+        <w:pStyle w:val="ListParagraph"/>
+        <w:numPr>
+          <w:ilvl w:val="0"/>
+          <w:numId w:val="132"/>
+        </w:numPr>
+        <w:ind w:firstLineChars="0"/>
+      </w:pPr>
+      <w:r>
+        <w:t>Fairness and equitable treatment in all dealings between managers, directors and shareholders.</w:t>
+      </w:r>
+    </w:p>
+    <w:p>
+      <w:pPr>
+        <w:pStyle w:val="ListParagraph"/>
+        <w:numPr>
+          <w:ilvl w:val="0"/>
+          <w:numId w:val="132"/>
+        </w:numPr>
+        <w:ind w:firstLineChars="0"/>
+        <w:rPr>
+          <w:rFonts w:hint="eastAsia"/>
+        </w:rPr>
+      </w:pPr>
+      <w:r>
+        <w:t>Complete transparency and accuracy in disclosures regarding operations, performance, risk and financial position.</w:t>
+      </w:r>
+    </w:p>
+    <w:p/>
+    <w:p>
+      <w:pPr>
+        <w:pStyle w:val="Level2"/>
         <w:numPr>
           <w:ilvl w:val="1"/>
           <w:numId w:val="120"/>
@@ -19374,7 +20101,12 @@
         <w:ind w:firstLineChars="0"/>
       </w:pPr>
       <w:r>
-        <w:t>With a consolidation, both companies cease to exist in their prior form, and they come to form a new company.</w:t>
+        <w:t>With a consolidation, both companies cease to exist in their prior form, and they come to for</w:t>
+      </w:r>
+      <w:bookmarkStart w:id="0" w:name="_GoBack"/>
+      <w:bookmarkEnd w:id="0"/>
+      <w:r>
+        <w:t>m a new company.</w:t>
       </w:r>
     </w:p>
     <w:p/>
@@ -19383,13 +20115,10 @@
         <w:pStyle w:val="Level3"/>
         <w:spacing w:after="156"/>
       </w:pPr>
-      <w:bookmarkStart w:id="0" w:name="_GoBack"/>
-      <w:bookmarkEnd w:id="0"/>
-      <w:r>
-        <w:rPr>
-          <w:rFonts w:hint="eastAsia"/>
-        </w:rPr>
-        <w:lastRenderedPageBreak/>
+      <w:r>
+        <w:rPr>
+          <w:rFonts w:hint="eastAsia"/>
+        </w:rPr>
         <w:t>Explain bootstrapping of EPS and calculate a company</w:t>
       </w:r>
       <w:r>
@@ -19808,6 +20537,7 @@
         <w:ind w:firstLineChars="0"/>
       </w:pPr>
       <w:r>
+        <w:lastRenderedPageBreak/>
         <w:t>Restricted voting rights: Equity ownership above some threshold level triggers a loss of voting rights.</w:t>
       </w:r>
     </w:p>
@@ -19950,11 +20680,7 @@
         <w:ind w:firstLineChars="0"/>
       </w:pPr>
       <w:r>
-        <w:t xml:space="preserve">White knight defense. A white knight is a friendly third party that comes to the rescue of the </w:t>
-      </w:r>
-      <w:r>
-        <w:lastRenderedPageBreak/>
-        <w:t>target company. The tendency for the winner to overpay is called the winner’s curse.</w:t>
+        <w:t>White knight defense. A white knight is a friendly third party that comes to the rescue of the target company. The tendency for the winner to overpay is called the winner’s curse.</w:t>
       </w:r>
     </w:p>
     <w:p>
@@ -20357,6 +21083,7 @@
       </w:r>
     </w:p>
     <w:p>
+      <w:proofErr w:type="spellStart"/>
       <w:r>
         <w:rPr>
           <w:rFonts w:hint="eastAsia"/>
@@ -20370,6 +21097,7 @@
         </w:rPr>
         <w:t>estimate</w:t>
       </w:r>
+      <w:proofErr w:type="spellEnd"/>
       <w:r>
         <w:rPr>
           <w:rFonts w:hint="eastAsia"/>
@@ -20377,21 +21105,36 @@
         <w:t xml:space="preserve"> </w:t>
       </w:r>
       <w:r>
-        <w:t>– Price = (IV</w:t>
+        <w:t>– Price = (</w:t>
+      </w:r>
+      <w:proofErr w:type="spellStart"/>
+      <w:r>
+        <w:t>IV</w:t>
       </w:r>
       <w:r>
         <w:rPr>
           <w:vertAlign w:val="subscript"/>
         </w:rPr>
-        <w:t xml:space="preserve">actual </w:t>
-      </w:r>
-      <w:r>
-        <w:t>– Price) + (IV</w:t>
-      </w:r>
+        <w:t>actual</w:t>
+      </w:r>
+      <w:proofErr w:type="spellEnd"/>
       <w:r>
         <w:rPr>
           <w:vertAlign w:val="subscript"/>
         </w:rPr>
+        <w:t xml:space="preserve"> </w:t>
+      </w:r>
+      <w:r>
+        <w:t>– Price) + (</w:t>
+      </w:r>
+      <w:proofErr w:type="spellStart"/>
+      <w:r>
+        <w:t>IV</w:t>
+      </w:r>
+      <w:r>
+        <w:rPr>
+          <w:vertAlign w:val="subscript"/>
+        </w:rPr>
         <w:t>e</w:t>
       </w:r>
       <w:r>
@@ -20400,8 +21143,13 @@
         </w:rPr>
         <w:t>stimate</w:t>
       </w:r>
-      <w:r>
-        <w:t xml:space="preserve"> – IV</w:t>
+      <w:proofErr w:type="spellEnd"/>
+      <w:r>
+        <w:t xml:space="preserve"> – </w:t>
+      </w:r>
+      <w:proofErr w:type="spellStart"/>
+      <w:r>
+        <w:t>IV</w:t>
       </w:r>
       <w:r>
         <w:rPr>
@@ -20409,6 +21157,7 @@
         </w:rPr>
         <w:t>actual</w:t>
       </w:r>
+      <w:proofErr w:type="spellEnd"/>
       <w:r>
         <w:t>)</w:t>
       </w:r>
@@ -20641,10 +21390,35 @@
         <w:rPr>
           <w:rFonts w:hint="eastAsia"/>
         </w:rPr>
-        <w:t>Estimate the required return on an equity investment using the CAPM, the Fama-French model, the Pastor-Stam</w:t>
-      </w:r>
-      <w:r>
-        <w:t>baugh model, macro-economic multifactor models, and the build-up method.</w:t>
+        <w:t xml:space="preserve">Estimate the required return on an equity investment using the CAPM, the </w:t>
+      </w:r>
+      <w:proofErr w:type="spellStart"/>
+      <w:r>
+        <w:rPr>
+          <w:rFonts w:hint="eastAsia"/>
+        </w:rPr>
+        <w:t>Fama</w:t>
+      </w:r>
+      <w:proofErr w:type="spellEnd"/>
+      <w:r>
+        <w:rPr>
+          <w:rFonts w:hint="eastAsia"/>
+        </w:rPr>
+        <w:t>-French model, the Pastor-</w:t>
+      </w:r>
+      <w:proofErr w:type="spellStart"/>
+      <w:r>
+        <w:rPr>
+          <w:rFonts w:hint="eastAsia"/>
+        </w:rPr>
+        <w:t>Stam</w:t>
+      </w:r>
+      <w:r>
+        <w:t>baugh</w:t>
+      </w:r>
+      <w:proofErr w:type="spellEnd"/>
+      <w:r>
+        <w:t xml:space="preserve"> model, macro-economic multifactor models, and the build-up method.</w:t>
       </w:r>
     </w:p>
     <w:p>
@@ -20656,11 +21430,19 @@
         </w:numPr>
         <w:ind w:firstLineChars="0"/>
       </w:pPr>
-      <w:r>
-        <w:rPr>
-          <w:rFonts w:hint="eastAsia"/>
-        </w:rPr>
-        <w:t>Fama-French Model</w:t>
+      <w:proofErr w:type="spellStart"/>
+      <w:r>
+        <w:rPr>
+          <w:rFonts w:hint="eastAsia"/>
+        </w:rPr>
+        <w:t>Fama</w:t>
+      </w:r>
+      <w:proofErr w:type="spellEnd"/>
+      <w:r>
+        <w:rPr>
+          <w:rFonts w:hint="eastAsia"/>
+        </w:rPr>
+        <w:t>-French Model</w:t>
       </w:r>
     </w:p>
     <w:p>
@@ -21093,7 +21875,35 @@
         <w:rPr>
           <w:rFonts w:hint="eastAsia"/>
         </w:rPr>
-        <w:t>Pastor-Stambaugh Model adds a liquidity factor to the Fama-French model.</w:t>
+        <w:t>Pastor-</w:t>
+      </w:r>
+      <w:proofErr w:type="spellStart"/>
+      <w:r>
+        <w:rPr>
+          <w:rFonts w:hint="eastAsia"/>
+        </w:rPr>
+        <w:t>Stambaugh</w:t>
+      </w:r>
+      <w:proofErr w:type="spellEnd"/>
+      <w:r>
+        <w:rPr>
+          <w:rFonts w:hint="eastAsia"/>
+        </w:rPr>
+        <w:t xml:space="preserve"> Model adds a liquidity factor to the </w:t>
+      </w:r>
+      <w:proofErr w:type="spellStart"/>
+      <w:r>
+        <w:rPr>
+          <w:rFonts w:hint="eastAsia"/>
+        </w:rPr>
+        <w:t>Fama</w:t>
+      </w:r>
+      <w:proofErr w:type="spellEnd"/>
+      <w:r>
+        <w:rPr>
+          <w:rFonts w:hint="eastAsia"/>
+        </w:rPr>
+        <w:t>-French model.</w:t>
       </w:r>
     </w:p>
     <w:p>
@@ -21136,7 +21946,15 @@
     </w:p>
     <w:p>
       <w:r>
-        <w:t>(Blume’s) Adjusted Beta for Public Companies</w:t>
+        <w:t>(</w:t>
+      </w:r>
+      <w:proofErr w:type="spellStart"/>
+      <w:r>
+        <w:t>Blume’s</w:t>
+      </w:r>
+      <w:proofErr w:type="spellEnd"/>
+      <w:r>
+        <w:t>) Adjusted Beta for Public Companies</w:t>
       </w:r>
     </w:p>
     <w:p>
@@ -21889,18 +22707,57 @@
     </w:p>
     <w:p>
       <w:r>
-        <w:t>FCFF = NI + NCC + Interest * (1 – tax) – FCInv – WCInv</w:t>
-      </w:r>
-    </w:p>
-    <w:p>
-      <w:r>
-        <w:t>FCFF = EBIT * (1 – tax) + Depreciation – FCInv – WCInv</w:t>
-      </w:r>
-    </w:p>
-    <w:p>
-      <w:r>
-        <w:t>FCFF = EBITDA * (1 – tax) + Depreciation * tax – FCInv – WCInv</w:t>
-      </w:r>
+        <w:t xml:space="preserve">FCFF = NI + NCC + Interest * (1 – tax) – </w:t>
+      </w:r>
+      <w:proofErr w:type="spellStart"/>
+      <w:r>
+        <w:t>FCInv</w:t>
+      </w:r>
+      <w:proofErr w:type="spellEnd"/>
+      <w:r>
+        <w:t xml:space="preserve"> – </w:t>
+      </w:r>
+      <w:proofErr w:type="spellStart"/>
+      <w:r>
+        <w:t>WCInv</w:t>
+      </w:r>
+      <w:proofErr w:type="spellEnd"/>
+    </w:p>
+    <w:p>
+      <w:r>
+        <w:t xml:space="preserve">FCFF = EBIT * (1 – tax) + Depreciation – </w:t>
+      </w:r>
+      <w:proofErr w:type="spellStart"/>
+      <w:r>
+        <w:t>FCInv</w:t>
+      </w:r>
+      <w:proofErr w:type="spellEnd"/>
+      <w:r>
+        <w:t xml:space="preserve"> – </w:t>
+      </w:r>
+      <w:proofErr w:type="spellStart"/>
+      <w:r>
+        <w:t>WCInv</w:t>
+      </w:r>
+      <w:proofErr w:type="spellEnd"/>
+    </w:p>
+    <w:p>
+      <w:r>
+        <w:t xml:space="preserve">FCFF = EBITDA * (1 – tax) + Depreciation * tax – </w:t>
+      </w:r>
+      <w:proofErr w:type="spellStart"/>
+      <w:r>
+        <w:t>FCInv</w:t>
+      </w:r>
+      <w:proofErr w:type="spellEnd"/>
+      <w:r>
+        <w:t xml:space="preserve"> – </w:t>
+      </w:r>
+      <w:proofErr w:type="spellStart"/>
+      <w:r>
+        <w:t>WCInv</w:t>
+      </w:r>
+      <w:proofErr w:type="spellEnd"/>
     </w:p>
     <w:p>
       <w:r>
@@ -21987,8 +22844,12 @@
       </w:r>
       <w:r>
         <w:tab/>
+      </w:r>
+      <w:proofErr w:type="spellStart"/>
+      <w:r>
         <w:t>FCInv</w:t>
       </w:r>
+      <w:proofErr w:type="spellEnd"/>
     </w:p>
     <w:p>
       <w:pPr>
@@ -22008,8 +22869,13 @@
         <w:pStyle w:val="ListParagraph"/>
         <w:ind w:left="420" w:firstLineChars="0" w:firstLine="0"/>
       </w:pPr>
-      <w:r>
-        <w:t>FCInv = End gross BV PP&amp;E – begin gross VB PP&amp;E</w:t>
+      <w:proofErr w:type="spellStart"/>
+      <w:r>
+        <w:t>FCInv</w:t>
+      </w:r>
+      <w:proofErr w:type="spellEnd"/>
+      <w:r>
+        <w:t xml:space="preserve"> = End gross BV PP&amp;E – begin gross VB PP&amp;E</w:t>
       </w:r>
     </w:p>
     <w:p>
@@ -22025,7 +22891,21 @@
         <w:rPr>
           <w:rFonts w:hint="eastAsia"/>
         </w:rPr>
-        <w:t>Notes payable is not included in WCInv, but in net borrowing.</w:t>
+        <w:t xml:space="preserve">Notes payable is not included in </w:t>
+      </w:r>
+      <w:proofErr w:type="spellStart"/>
+      <w:r>
+        <w:rPr>
+          <w:rFonts w:hint="eastAsia"/>
+        </w:rPr>
+        <w:t>WCInv</w:t>
+      </w:r>
+      <w:proofErr w:type="spellEnd"/>
+      <w:r>
+        <w:rPr>
+          <w:rFonts w:hint="eastAsia"/>
+        </w:rPr>
+        <w:t>, but in net borrowing.</w:t>
       </w:r>
     </w:p>
     <w:p/>
@@ -22047,7 +22927,23 @@
     </w:p>
     <w:p>
       <w:r>
-        <w:t>FCFE = NI + (1 – DR) * (Depreciation – FCInv – WCInv)</w:t>
+        <w:t xml:space="preserve">FCFE = NI + (1 – DR) * (Depreciation – </w:t>
+      </w:r>
+      <w:proofErr w:type="spellStart"/>
+      <w:r>
+        <w:t>FCInv</w:t>
+      </w:r>
+      <w:proofErr w:type="spellEnd"/>
+      <w:r>
+        <w:t xml:space="preserve"> – </w:t>
+      </w:r>
+      <w:proofErr w:type="spellStart"/>
+      <w:r>
+        <w:t>WCInv</w:t>
+      </w:r>
+      <w:proofErr w:type="spellEnd"/>
+      <w:r>
+        <w:t>)</w:t>
       </w:r>
     </w:p>
     <w:p>
@@ -22450,6 +23346,7 @@
       </w:r>
     </w:p>
     <w:p>
+      <w:proofErr w:type="spellStart"/>
       <w:r>
         <w:t>RI</w:t>
       </w:r>
@@ -22459,8 +23356,13 @@
         </w:rPr>
         <w:t>t</w:t>
       </w:r>
-      <w:r>
-        <w:t xml:space="preserve"> = E</w:t>
+      <w:proofErr w:type="spellEnd"/>
+      <w:r>
+        <w:t xml:space="preserve"> = </w:t>
+      </w:r>
+      <w:proofErr w:type="gramStart"/>
+      <w:r>
+        <w:t>E</w:t>
       </w:r>
       <w:r>
         <w:rPr>
@@ -22468,6 +23370,7 @@
         </w:rPr>
         <w:t>t</w:t>
       </w:r>
+      <w:proofErr w:type="gramEnd"/>
       <w:r>
         <w:t xml:space="preserve"> – (r * B</w:t>
       </w:r>
@@ -22487,7 +23390,11 @@
         <w:t>t-1</w:t>
       </w:r>
       <w:r>
-        <w:t xml:space="preserve"> = EBIT * (1 – t) – (total capital * R</w:t>
+        <w:t xml:space="preserve"> = EBIT * (1 – t) – (total capital * </w:t>
+      </w:r>
+      <w:proofErr w:type="spellStart"/>
+      <w:r>
+        <w:t>R</w:t>
       </w:r>
       <w:r>
         <w:rPr>
@@ -22495,6 +23402,7 @@
         </w:rPr>
         <w:t>wacc</w:t>
       </w:r>
+      <w:proofErr w:type="spellEnd"/>
       <w:r>
         <w:t>)</w:t>
       </w:r>
@@ -22664,7 +23572,11 @@
     </w:p>
     <w:p>
       <w:r>
-        <w:t>Excess earning0 = normalized earning – fixed asset * R</w:t>
+        <w:t xml:space="preserve">Excess earning0 = normalized earning – fixed asset * </w:t>
+      </w:r>
+      <w:proofErr w:type="spellStart"/>
+      <w:r>
+        <w:t>R</w:t>
       </w:r>
       <w:r>
         <w:rPr>
@@ -22672,8 +23584,13 @@
         </w:rPr>
         <w:t>fa</w:t>
       </w:r>
-      <w:r>
-        <w:t xml:space="preserve"> – working capital * R</w:t>
+      <w:proofErr w:type="spellEnd"/>
+      <w:r>
+        <w:t xml:space="preserve"> – working capital * </w:t>
+      </w:r>
+      <w:proofErr w:type="spellStart"/>
+      <w:r>
+        <w:t>R</w:t>
       </w:r>
       <w:r>
         <w:rPr>
@@ -22681,10 +23598,15 @@
         </w:rPr>
         <w:t>wc</w:t>
       </w:r>
-    </w:p>
-    <w:p>
-      <w:r>
-        <w:t>RI = excess earning0 * (1 + g) / (r</w:t>
+      <w:proofErr w:type="spellEnd"/>
+    </w:p>
+    <w:p>
+      <w:r>
+        <w:t>RI = excess earning0 * (1 + g) / (</w:t>
+      </w:r>
+      <w:proofErr w:type="spellStart"/>
+      <w:r>
+        <w:t>r</w:t>
       </w:r>
       <w:r>
         <w:rPr>
@@ -22692,6 +23614,7 @@
         </w:rPr>
         <w:t>intangible</w:t>
       </w:r>
+      <w:proofErr w:type="spellEnd"/>
       <w:r>
         <w:t xml:space="preserve"> – g)</w:t>
       </w:r>
@@ -24198,8 +25121,13 @@
         <w:t xml:space="preserve"> = </w:t>
       </w:r>
       <w:r>
-        <w:t>the return to asset i</w:t>
-      </w:r>
+        <w:t xml:space="preserve">the return to asset </w:t>
+      </w:r>
+      <w:proofErr w:type="spellStart"/>
+      <w:r>
+        <w:t>i</w:t>
+      </w:r>
+      <w:proofErr w:type="spellEnd"/>
     </w:p>
     <w:p>
       <m:oMath>
@@ -24237,8 +25165,13 @@
         <w:t xml:space="preserve"> = </w:t>
       </w:r>
       <w:r>
-        <w:t>the expected return of asset i</w:t>
-      </w:r>
+        <w:t xml:space="preserve">the expected return of asset </w:t>
+      </w:r>
+      <w:proofErr w:type="spellStart"/>
+      <w:r>
+        <w:t>i</w:t>
+      </w:r>
+      <w:proofErr w:type="spellEnd"/>
     </w:p>
     <w:p>
       <w:pPr>
@@ -24278,7 +25211,21 @@
         <w:rPr>
           <w:lang w:val="en"/>
         </w:rPr>
-        <w:t xml:space="preserve"> = the sensitivity of the return on asset i to the return to factor k, k = 1, 2, ..., K</w:t>
+        <w:t xml:space="preserve"> = the sensitivity of the return on asset i to the return to factor k, k = 1, 2</w:t>
+      </w:r>
+      <w:proofErr w:type="gramStart"/>
+      <w:r>
+        <w:rPr>
+          <w:lang w:val="en"/>
+        </w:rPr>
+        <w:t>, ...,</w:t>
+      </w:r>
+      <w:proofErr w:type="gramEnd"/>
+      <w:r>
+        <w:rPr>
+          <w:lang w:val="en"/>
+        </w:rPr>
+        <w:t xml:space="preserve"> K</w:t>
       </w:r>
     </w:p>
     <w:p>
@@ -27013,8 +27960,14 @@
         </w:rPr>
         <w:t xml:space="preserve">Given an actively management portfolio with information ratio IR and active risk of </w:t>
       </w:r>
-      <w:r>
-        <w:t>STD(R</w:t>
+      <w:proofErr w:type="gramStart"/>
+      <w:r>
+        <w:t>STD(</w:t>
+      </w:r>
+      <w:proofErr w:type="spellStart"/>
+      <w:proofErr w:type="gramEnd"/>
+      <w:r>
+        <w:t>R</w:t>
       </w:r>
       <w:r>
         <w:rPr>
@@ -27022,6 +27975,7 @@
         </w:rPr>
         <w:t>Aorignal</w:t>
       </w:r>
+      <w:proofErr w:type="spellEnd"/>
       <w:r>
         <w:t>),</w:t>
       </w:r>
@@ -27171,11 +28125,20 @@
           <w:b/>
         </w:rPr>
       </w:pPr>
+      <w:proofErr w:type="gramStart"/>
       <w:r>
         <w:rPr>
           <w:b/>
         </w:rPr>
-        <w:t>STD(R</w:t>
+        <w:t>STD(</w:t>
+      </w:r>
+      <w:proofErr w:type="spellStart"/>
+      <w:proofErr w:type="gramEnd"/>
+      <w:r>
+        <w:rPr>
+          <w:b/>
+        </w:rPr>
+        <w:t>R</w:t>
       </w:r>
       <w:r>
         <w:rPr>
@@ -27184,6 +28147,7 @@
         </w:rPr>
         <w:t>Aoptimal</w:t>
       </w:r>
+      <w:proofErr w:type="spellEnd"/>
       <w:r>
         <w:rPr>
           <w:b/>
@@ -27614,7 +28578,21 @@
         <w:rPr>
           <w:rFonts w:hint="eastAsia"/>
         </w:rPr>
-        <w:t xml:space="preserve"> can be </w:t>
+        <w:t xml:space="preserve"> </w:t>
+      </w:r>
+      <w:proofErr w:type="gramStart"/>
+      <w:r>
+        <w:rPr>
+          <w:rFonts w:hint="eastAsia"/>
+        </w:rPr>
+        <w:t>can</w:t>
+      </w:r>
+      <w:proofErr w:type="gramEnd"/>
+      <w:r>
+        <w:rPr>
+          <w:rFonts w:hint="eastAsia"/>
+        </w:rPr>
+        <w:t xml:space="preserve"> be </w:t>
       </w:r>
       <w:r>
         <w:t xml:space="preserve">thought of as the security’s expected active return, </w:t>
@@ -28087,8 +29065,13 @@
         <w:lastRenderedPageBreak/>
         <w:t xml:space="preserve">According to </w:t>
       </w:r>
-      <w:r>
-        <w:t xml:space="preserve">Grinold rule, </w:t>
+      <w:proofErr w:type="spellStart"/>
+      <w:r>
+        <w:t>Grinold</w:t>
+      </w:r>
+      <w:proofErr w:type="spellEnd"/>
+      <w:r>
+        <w:t xml:space="preserve"> rule, </w:t>
       </w:r>
     </w:p>
     <w:p>
@@ -28128,7 +29111,21 @@
         <w:rPr>
           <w:rFonts w:hint="eastAsia"/>
         </w:rPr>
-        <w:t xml:space="preserve"> can be scaled to</w:t>
+        <w:t xml:space="preserve"> </w:t>
+      </w:r>
+      <w:proofErr w:type="gramStart"/>
+      <w:r>
+        <w:rPr>
+          <w:rFonts w:hint="eastAsia"/>
+        </w:rPr>
+        <w:t>can</w:t>
+      </w:r>
+      <w:proofErr w:type="gramEnd"/>
+      <w:r>
+        <w:rPr>
+          <w:rFonts w:hint="eastAsia"/>
+        </w:rPr>
+        <w:t xml:space="preserve"> be scaled to</w:t>
       </w:r>
       <w:r>
         <w:t>:</w:t>
@@ -28855,6 +29852,7 @@
         </w:rPr>
         <w:t>Δ</w:t>
       </w:r>
+      <w:proofErr w:type="spellStart"/>
       <w:r>
         <w:t>w</w:t>
       </w:r>
@@ -28864,6 +29862,7 @@
         </w:rPr>
         <w:t>i</w:t>
       </w:r>
+      <w:proofErr w:type="spellEnd"/>
       <w:r>
         <w:t xml:space="preserve"> (without *) represent the actual active weights for a constrained portfolio.</w:t>
       </w:r>
@@ -29347,11 +30346,20 @@
           <w:b/>
         </w:rPr>
       </w:pPr>
+      <w:proofErr w:type="gramStart"/>
       <w:r>
         <w:rPr>
           <w:b/>
         </w:rPr>
-        <w:t>STD(R</w:t>
+        <w:t>STD(</w:t>
+      </w:r>
+      <w:proofErr w:type="spellStart"/>
+      <w:proofErr w:type="gramEnd"/>
+      <w:r>
+        <w:rPr>
+          <w:b/>
+        </w:rPr>
+        <w:t>R</w:t>
       </w:r>
       <w:r>
         <w:rPr>
@@ -29360,6 +30368,7 @@
         </w:rPr>
         <w:t>Aoptimal</w:t>
       </w:r>
+      <w:proofErr w:type="spellEnd"/>
       <w:r>
         <w:rPr>
           <w:b/>
@@ -30174,7 +31183,11 @@
         <w:ind w:firstLine="420"/>
       </w:pPr>
       <w:r>
-        <w:t>Price of an investment = E</w:t>
+        <w:t xml:space="preserve">Price of an investment = </w:t>
+      </w:r>
+      <w:proofErr w:type="gramStart"/>
+      <w:r>
+        <w:t>E</w:t>
       </w:r>
       <w:r>
         <w:rPr>
@@ -30183,7 +31196,12 @@
         <w:t>t</w:t>
       </w:r>
       <w:r>
-        <w:t>[m˜</w:t>
+        <w:t>[</w:t>
+      </w:r>
+      <w:proofErr w:type="spellStart"/>
+      <w:proofErr w:type="gramEnd"/>
+      <w:r>
+        <w:t>m˜</w:t>
       </w:r>
       <w:r>
         <w:rPr>
@@ -30191,6 +31209,7 @@
         </w:rPr>
         <w:t>t,s</w:t>
       </w:r>
+      <w:proofErr w:type="spellEnd"/>
       <w:r>
         <w:t>]</w:t>
       </w:r>
@@ -30252,6 +31271,7 @@
           <w:lang w:val="en"/>
         </w:rPr>
       </w:pPr>
+      <w:proofErr w:type="spellStart"/>
       <w:r>
         <w:rPr>
           <w:rFonts w:ascii="STIXGeneral" w:eastAsia="STIXGeneral" w:hAnsi="STIXGeneral" w:cs="STIXGeneral" w:hint="eastAsia"/>
@@ -30302,6 +31322,7 @@
         </w:rPr>
         <w:t>s</w:t>
       </w:r>
+      <w:proofErr w:type="spellEnd"/>
       <w:r>
         <w:rPr>
           <w:rFonts w:ascii="STIXGeneral" w:eastAsia="STIXGeneral" w:hAnsi="STIXGeneral" w:cs="STIXGeneral" w:hint="eastAsia"/>
@@ -30512,7 +31533,19 @@
           <w:szCs w:val="25"/>
           <w:lang w:val="en"/>
         </w:rPr>
-        <w:t>+cov</w:t>
+        <w:t>+</w:t>
+      </w:r>
+      <w:proofErr w:type="spellStart"/>
+      <w:r>
+        <w:rPr>
+          <w:rFonts w:ascii="STIXGeneral" w:eastAsia="STIXGeneral" w:hAnsi="STIXGeneral" w:cs="STIXGeneral" w:hint="eastAsia"/>
+          <w:color w:val="000000"/>
+          <w:kern w:val="0"/>
+          <w:sz w:val="25"/>
+          <w:szCs w:val="25"/>
+          <w:lang w:val="en"/>
+        </w:rPr>
+        <w:t>cov</w:t>
       </w:r>
       <w:r>
         <w:rPr>
@@ -30527,6 +31560,7 @@
         </w:rPr>
         <w:t>t</w:t>
       </w:r>
+      <w:proofErr w:type="spellEnd"/>
       <w:r>
         <w:rPr>
           <w:rFonts w:ascii="STIXSizeTwoSym" w:eastAsia="STIXSizeTwoSym" w:hAnsi="STIXSizeTwoSym" w:cs="SimSun" w:hint="eastAsia"/>
@@ -32078,6 +33112,119 @@
     </w:lvl>
   </w:abstractNum>
   <w:abstractNum w:abstractNumId="12" w15:restartNumberingAfterBreak="0">
+    <w:nsid w:val="132C2762"/>
+    <w:multiLevelType w:val="hybridMultilevel"/>
+    <w:tmpl w:val="2766EFF6"/>
+    <w:lvl w:ilvl="0" w:tplc="04090001">
+      <w:start w:val="1"/>
+      <w:numFmt w:val="bullet"/>
+      <w:lvlText w:val=""/>
+      <w:lvlJc w:val="left"/>
+      <w:pPr>
+        <w:ind w:left="420" w:hanging="420"/>
+      </w:pPr>
+      <w:rPr>
+        <w:rFonts w:ascii="Wingdings" w:hAnsi="Wingdings" w:hint="default"/>
+      </w:rPr>
+    </w:lvl>
+    <w:lvl w:ilvl="1" w:tplc="04090003" w:tentative="1">
+      <w:start w:val="1"/>
+      <w:numFmt w:val="bullet"/>
+      <w:lvlText w:val=""/>
+      <w:lvlJc w:val="left"/>
+      <w:pPr>
+        <w:ind w:left="840" w:hanging="420"/>
+      </w:pPr>
+      <w:rPr>
+        <w:rFonts w:ascii="Wingdings" w:hAnsi="Wingdings" w:hint="default"/>
+      </w:rPr>
+    </w:lvl>
+    <w:lvl w:ilvl="2" w:tplc="04090005" w:tentative="1">
+      <w:start w:val="1"/>
+      <w:numFmt w:val="bullet"/>
+      <w:lvlText w:val=""/>
+      <w:lvlJc w:val="left"/>
+      <w:pPr>
+        <w:ind w:left="1260" w:hanging="420"/>
+      </w:pPr>
+      <w:rPr>
+        <w:rFonts w:ascii="Wingdings" w:hAnsi="Wingdings" w:hint="default"/>
+      </w:rPr>
+    </w:lvl>
+    <w:lvl w:ilvl="3" w:tplc="04090001" w:tentative="1">
+      <w:start w:val="1"/>
+      <w:numFmt w:val="bullet"/>
+      <w:lvlText w:val=""/>
+      <w:lvlJc w:val="left"/>
+      <w:pPr>
+        <w:ind w:left="1680" w:hanging="420"/>
+      </w:pPr>
+      <w:rPr>
+        <w:rFonts w:ascii="Wingdings" w:hAnsi="Wingdings" w:hint="default"/>
+      </w:rPr>
+    </w:lvl>
+    <w:lvl w:ilvl="4" w:tplc="04090003" w:tentative="1">
+      <w:start w:val="1"/>
+      <w:numFmt w:val="bullet"/>
+      <w:lvlText w:val=""/>
+      <w:lvlJc w:val="left"/>
+      <w:pPr>
+        <w:ind w:left="2100" w:hanging="420"/>
+      </w:pPr>
+      <w:rPr>
+        <w:rFonts w:ascii="Wingdings" w:hAnsi="Wingdings" w:hint="default"/>
+      </w:rPr>
+    </w:lvl>
+    <w:lvl w:ilvl="5" w:tplc="04090005" w:tentative="1">
+      <w:start w:val="1"/>
+      <w:numFmt w:val="bullet"/>
+      <w:lvlText w:val=""/>
+      <w:lvlJc w:val="left"/>
+      <w:pPr>
+        <w:ind w:left="2520" w:hanging="420"/>
+      </w:pPr>
+      <w:rPr>
+        <w:rFonts w:ascii="Wingdings" w:hAnsi="Wingdings" w:hint="default"/>
+      </w:rPr>
+    </w:lvl>
+    <w:lvl w:ilvl="6" w:tplc="04090001" w:tentative="1">
+      <w:start w:val="1"/>
+      <w:numFmt w:val="bullet"/>
+      <w:lvlText w:val=""/>
+      <w:lvlJc w:val="left"/>
+      <w:pPr>
+        <w:ind w:left="2940" w:hanging="420"/>
+      </w:pPr>
+      <w:rPr>
+        <w:rFonts w:ascii="Wingdings" w:hAnsi="Wingdings" w:hint="default"/>
+      </w:rPr>
+    </w:lvl>
+    <w:lvl w:ilvl="7" w:tplc="04090003" w:tentative="1">
+      <w:start w:val="1"/>
+      <w:numFmt w:val="bullet"/>
+      <w:lvlText w:val=""/>
+      <w:lvlJc w:val="left"/>
+      <w:pPr>
+        <w:ind w:left="3360" w:hanging="420"/>
+      </w:pPr>
+      <w:rPr>
+        <w:rFonts w:ascii="Wingdings" w:hAnsi="Wingdings" w:hint="default"/>
+      </w:rPr>
+    </w:lvl>
+    <w:lvl w:ilvl="8" w:tplc="04090005" w:tentative="1">
+      <w:start w:val="1"/>
+      <w:numFmt w:val="bullet"/>
+      <w:lvlText w:val=""/>
+      <w:lvlJc w:val="left"/>
+      <w:pPr>
+        <w:ind w:left="3780" w:hanging="420"/>
+      </w:pPr>
+      <w:rPr>
+        <w:rFonts w:ascii="Wingdings" w:hAnsi="Wingdings" w:hint="default"/>
+      </w:rPr>
+    </w:lvl>
+  </w:abstractNum>
+  <w:abstractNum w:abstractNumId="13" w15:restartNumberingAfterBreak="0">
     <w:nsid w:val="15BE56CD"/>
     <w:multiLevelType w:val="hybridMultilevel"/>
     <w:tmpl w:val="6518B06A"/>
@@ -32190,7 +33337,7 @@
       </w:rPr>
     </w:lvl>
   </w:abstractNum>
-  <w:abstractNum w:abstractNumId="13" w15:restartNumberingAfterBreak="0">
+  <w:abstractNum w:abstractNumId="14" w15:restartNumberingAfterBreak="0">
     <w:nsid w:val="184A0EA5"/>
     <w:multiLevelType w:val="hybridMultilevel"/>
     <w:tmpl w:val="2B5A84B0"/>
@@ -32303,7 +33450,120 @@
       </w:rPr>
     </w:lvl>
   </w:abstractNum>
-  <w:abstractNum w:abstractNumId="14" w15:restartNumberingAfterBreak="0">
+  <w:abstractNum w:abstractNumId="15" w15:restartNumberingAfterBreak="0">
+    <w:nsid w:val="18907DD4"/>
+    <w:multiLevelType w:val="hybridMultilevel"/>
+    <w:tmpl w:val="F59CF1FC"/>
+    <w:lvl w:ilvl="0" w:tplc="04090001">
+      <w:start w:val="1"/>
+      <w:numFmt w:val="bullet"/>
+      <w:lvlText w:val=""/>
+      <w:lvlJc w:val="left"/>
+      <w:pPr>
+        <w:ind w:left="420" w:hanging="420"/>
+      </w:pPr>
+      <w:rPr>
+        <w:rFonts w:ascii="Wingdings" w:hAnsi="Wingdings" w:hint="default"/>
+      </w:rPr>
+    </w:lvl>
+    <w:lvl w:ilvl="1" w:tplc="04090003" w:tentative="1">
+      <w:start w:val="1"/>
+      <w:numFmt w:val="bullet"/>
+      <w:lvlText w:val=""/>
+      <w:lvlJc w:val="left"/>
+      <w:pPr>
+        <w:ind w:left="840" w:hanging="420"/>
+      </w:pPr>
+      <w:rPr>
+        <w:rFonts w:ascii="Wingdings" w:hAnsi="Wingdings" w:hint="default"/>
+      </w:rPr>
+    </w:lvl>
+    <w:lvl w:ilvl="2" w:tplc="04090005" w:tentative="1">
+      <w:start w:val="1"/>
+      <w:numFmt w:val="bullet"/>
+      <w:lvlText w:val=""/>
+      <w:lvlJc w:val="left"/>
+      <w:pPr>
+        <w:ind w:left="1260" w:hanging="420"/>
+      </w:pPr>
+      <w:rPr>
+        <w:rFonts w:ascii="Wingdings" w:hAnsi="Wingdings" w:hint="default"/>
+      </w:rPr>
+    </w:lvl>
+    <w:lvl w:ilvl="3" w:tplc="04090001" w:tentative="1">
+      <w:start w:val="1"/>
+      <w:numFmt w:val="bullet"/>
+      <w:lvlText w:val=""/>
+      <w:lvlJc w:val="left"/>
+      <w:pPr>
+        <w:ind w:left="1680" w:hanging="420"/>
+      </w:pPr>
+      <w:rPr>
+        <w:rFonts w:ascii="Wingdings" w:hAnsi="Wingdings" w:hint="default"/>
+      </w:rPr>
+    </w:lvl>
+    <w:lvl w:ilvl="4" w:tplc="04090003" w:tentative="1">
+      <w:start w:val="1"/>
+      <w:numFmt w:val="bullet"/>
+      <w:lvlText w:val=""/>
+      <w:lvlJc w:val="left"/>
+      <w:pPr>
+        <w:ind w:left="2100" w:hanging="420"/>
+      </w:pPr>
+      <w:rPr>
+        <w:rFonts w:ascii="Wingdings" w:hAnsi="Wingdings" w:hint="default"/>
+      </w:rPr>
+    </w:lvl>
+    <w:lvl w:ilvl="5" w:tplc="04090005" w:tentative="1">
+      <w:start w:val="1"/>
+      <w:numFmt w:val="bullet"/>
+      <w:lvlText w:val=""/>
+      <w:lvlJc w:val="left"/>
+      <w:pPr>
+        <w:ind w:left="2520" w:hanging="420"/>
+      </w:pPr>
+      <w:rPr>
+        <w:rFonts w:ascii="Wingdings" w:hAnsi="Wingdings" w:hint="default"/>
+      </w:rPr>
+    </w:lvl>
+    <w:lvl w:ilvl="6" w:tplc="04090001" w:tentative="1">
+      <w:start w:val="1"/>
+      <w:numFmt w:val="bullet"/>
+      <w:lvlText w:val=""/>
+      <w:lvlJc w:val="left"/>
+      <w:pPr>
+        <w:ind w:left="2940" w:hanging="420"/>
+      </w:pPr>
+      <w:rPr>
+        <w:rFonts w:ascii="Wingdings" w:hAnsi="Wingdings" w:hint="default"/>
+      </w:rPr>
+    </w:lvl>
+    <w:lvl w:ilvl="7" w:tplc="04090003" w:tentative="1">
+      <w:start w:val="1"/>
+      <w:numFmt w:val="bullet"/>
+      <w:lvlText w:val=""/>
+      <w:lvlJc w:val="left"/>
+      <w:pPr>
+        <w:ind w:left="3360" w:hanging="420"/>
+      </w:pPr>
+      <w:rPr>
+        <w:rFonts w:ascii="Wingdings" w:hAnsi="Wingdings" w:hint="default"/>
+      </w:rPr>
+    </w:lvl>
+    <w:lvl w:ilvl="8" w:tplc="04090005" w:tentative="1">
+      <w:start w:val="1"/>
+      <w:numFmt w:val="bullet"/>
+      <w:lvlText w:val=""/>
+      <w:lvlJc w:val="left"/>
+      <w:pPr>
+        <w:ind w:left="3780" w:hanging="420"/>
+      </w:pPr>
+      <w:rPr>
+        <w:rFonts w:ascii="Wingdings" w:hAnsi="Wingdings" w:hint="default"/>
+      </w:rPr>
+    </w:lvl>
+  </w:abstractNum>
+  <w:abstractNum w:abstractNumId="16" w15:restartNumberingAfterBreak="0">
     <w:nsid w:val="19F339F6"/>
     <w:multiLevelType w:val="hybridMultilevel"/>
     <w:tmpl w:val="B058B272"/>
@@ -32416,7 +33676,7 @@
       </w:rPr>
     </w:lvl>
   </w:abstractNum>
-  <w:abstractNum w:abstractNumId="15" w15:restartNumberingAfterBreak="0">
+  <w:abstractNum w:abstractNumId="17" w15:restartNumberingAfterBreak="0">
     <w:nsid w:val="1A532AC0"/>
     <w:multiLevelType w:val="hybridMultilevel"/>
     <w:tmpl w:val="A1D885F6"/>
@@ -32505,7 +33765,7 @@
       </w:pPr>
     </w:lvl>
   </w:abstractNum>
-  <w:abstractNum w:abstractNumId="16" w15:restartNumberingAfterBreak="0">
+  <w:abstractNum w:abstractNumId="18" w15:restartNumberingAfterBreak="0">
     <w:nsid w:val="1ABB2AE2"/>
     <w:multiLevelType w:val="hybridMultilevel"/>
     <w:tmpl w:val="EEA609B4"/>
@@ -32618,7 +33878,7 @@
       </w:rPr>
     </w:lvl>
   </w:abstractNum>
-  <w:abstractNum w:abstractNumId="17" w15:restartNumberingAfterBreak="0">
+  <w:abstractNum w:abstractNumId="19" w15:restartNumberingAfterBreak="0">
     <w:nsid w:val="1D3833D9"/>
     <w:multiLevelType w:val="hybridMultilevel"/>
     <w:tmpl w:val="7EA292DC"/>
@@ -32731,7 +33991,7 @@
       </w:rPr>
     </w:lvl>
   </w:abstractNum>
-  <w:abstractNum w:abstractNumId="18" w15:restartNumberingAfterBreak="0">
+  <w:abstractNum w:abstractNumId="20" w15:restartNumberingAfterBreak="0">
     <w:nsid w:val="1ECF26E7"/>
     <w:multiLevelType w:val="hybridMultilevel"/>
     <w:tmpl w:val="3CA62C9A"/>
@@ -32844,7 +34104,7 @@
       </w:rPr>
     </w:lvl>
   </w:abstractNum>
-  <w:abstractNum w:abstractNumId="19" w15:restartNumberingAfterBreak="0">
+  <w:abstractNum w:abstractNumId="21" w15:restartNumberingAfterBreak="0">
     <w:nsid w:val="1F8741F5"/>
     <w:multiLevelType w:val="hybridMultilevel"/>
     <w:tmpl w:val="77427AF0"/>
@@ -32933,7 +34193,7 @@
       </w:pPr>
     </w:lvl>
   </w:abstractNum>
-  <w:abstractNum w:abstractNumId="20" w15:restartNumberingAfterBreak="0">
+  <w:abstractNum w:abstractNumId="22" w15:restartNumberingAfterBreak="0">
     <w:nsid w:val="1FAD770F"/>
     <w:multiLevelType w:val="hybridMultilevel"/>
     <w:tmpl w:val="4F76B4DC"/>
@@ -33046,7 +34306,7 @@
       </w:rPr>
     </w:lvl>
   </w:abstractNum>
-  <w:abstractNum w:abstractNumId="21" w15:restartNumberingAfterBreak="0">
+  <w:abstractNum w:abstractNumId="23" w15:restartNumberingAfterBreak="0">
     <w:nsid w:val="20173BCE"/>
     <w:multiLevelType w:val="hybridMultilevel"/>
     <w:tmpl w:val="DE40F36E"/>
@@ -33159,7 +34419,7 @@
       </w:rPr>
     </w:lvl>
   </w:abstractNum>
-  <w:abstractNum w:abstractNumId="22" w15:restartNumberingAfterBreak="0">
+  <w:abstractNum w:abstractNumId="24" w15:restartNumberingAfterBreak="0">
     <w:nsid w:val="20D82455"/>
     <w:multiLevelType w:val="hybridMultilevel"/>
     <w:tmpl w:val="0E286CB0"/>
@@ -33248,7 +34508,7 @@
       </w:pPr>
     </w:lvl>
   </w:abstractNum>
-  <w:abstractNum w:abstractNumId="23" w15:restartNumberingAfterBreak="0">
+  <w:abstractNum w:abstractNumId="25" w15:restartNumberingAfterBreak="0">
     <w:nsid w:val="26F6741B"/>
     <w:multiLevelType w:val="hybridMultilevel"/>
     <w:tmpl w:val="A002F166"/>
@@ -33337,7 +34597,7 @@
       </w:pPr>
     </w:lvl>
   </w:abstractNum>
-  <w:abstractNum w:abstractNumId="24" w15:restartNumberingAfterBreak="0">
+  <w:abstractNum w:abstractNumId="26" w15:restartNumberingAfterBreak="0">
     <w:nsid w:val="29764679"/>
     <w:multiLevelType w:val="hybridMultilevel"/>
     <w:tmpl w:val="85C422AC"/>
@@ -33450,7 +34710,7 @@
       </w:rPr>
     </w:lvl>
   </w:abstractNum>
-  <w:abstractNum w:abstractNumId="25" w15:restartNumberingAfterBreak="0">
+  <w:abstractNum w:abstractNumId="27" w15:restartNumberingAfterBreak="0">
     <w:nsid w:val="29805C29"/>
     <w:multiLevelType w:val="hybridMultilevel"/>
     <w:tmpl w:val="B8563BE8"/>
@@ -33563,7 +34823,7 @@
       </w:rPr>
     </w:lvl>
   </w:abstractNum>
-  <w:abstractNum w:abstractNumId="26" w15:restartNumberingAfterBreak="0">
+  <w:abstractNum w:abstractNumId="28" w15:restartNumberingAfterBreak="0">
     <w:nsid w:val="2A802382"/>
     <w:multiLevelType w:val="hybridMultilevel"/>
     <w:tmpl w:val="33EC7012"/>
@@ -33676,7 +34936,7 @@
       </w:rPr>
     </w:lvl>
   </w:abstractNum>
-  <w:abstractNum w:abstractNumId="27" w15:restartNumberingAfterBreak="0">
+  <w:abstractNum w:abstractNumId="29" w15:restartNumberingAfterBreak="0">
     <w:nsid w:val="2DF70F6B"/>
     <w:multiLevelType w:val="multilevel"/>
     <w:tmpl w:val="2AA0C5B4"/>
@@ -33797,7 +35057,7 @@
       </w:rPr>
     </w:lvl>
   </w:abstractNum>
-  <w:abstractNum w:abstractNumId="28" w15:restartNumberingAfterBreak="0">
+  <w:abstractNum w:abstractNumId="30" w15:restartNumberingAfterBreak="0">
     <w:nsid w:val="2FD66ACE"/>
     <w:multiLevelType w:val="hybridMultilevel"/>
     <w:tmpl w:val="81D09A94"/>
@@ -33910,7 +35170,7 @@
       </w:rPr>
     </w:lvl>
   </w:abstractNum>
-  <w:abstractNum w:abstractNumId="29" w15:restartNumberingAfterBreak="0">
+  <w:abstractNum w:abstractNumId="31" w15:restartNumberingAfterBreak="0">
     <w:nsid w:val="33045B52"/>
     <w:multiLevelType w:val="hybridMultilevel"/>
     <w:tmpl w:val="07A22D70"/>
@@ -33999,7 +35259,7 @@
       </w:pPr>
     </w:lvl>
   </w:abstractNum>
-  <w:abstractNum w:abstractNumId="30" w15:restartNumberingAfterBreak="0">
+  <w:abstractNum w:abstractNumId="32" w15:restartNumberingAfterBreak="0">
     <w:nsid w:val="3397605D"/>
     <w:multiLevelType w:val="hybridMultilevel"/>
     <w:tmpl w:val="63369D28"/>
@@ -34088,7 +35348,7 @@
       </w:pPr>
     </w:lvl>
   </w:abstractNum>
-  <w:abstractNum w:abstractNumId="31" w15:restartNumberingAfterBreak="0">
+  <w:abstractNum w:abstractNumId="33" w15:restartNumberingAfterBreak="0">
     <w:nsid w:val="345722E1"/>
     <w:multiLevelType w:val="hybridMultilevel"/>
     <w:tmpl w:val="7AF47E64"/>
@@ -34201,7 +35461,7 @@
       </w:rPr>
     </w:lvl>
   </w:abstractNum>
-  <w:abstractNum w:abstractNumId="32" w15:restartNumberingAfterBreak="0">
+  <w:abstractNum w:abstractNumId="34" w15:restartNumberingAfterBreak="0">
     <w:nsid w:val="38473512"/>
     <w:multiLevelType w:val="hybridMultilevel"/>
     <w:tmpl w:val="956CE7F6"/>
@@ -34290,7 +35550,7 @@
       </w:pPr>
     </w:lvl>
   </w:abstractNum>
-  <w:abstractNum w:abstractNumId="33" w15:restartNumberingAfterBreak="0">
+  <w:abstractNum w:abstractNumId="35" w15:restartNumberingAfterBreak="0">
     <w:nsid w:val="39885048"/>
     <w:multiLevelType w:val="hybridMultilevel"/>
     <w:tmpl w:val="5C9AE5A8"/>
@@ -34403,7 +35663,7 @@
       </w:rPr>
     </w:lvl>
   </w:abstractNum>
-  <w:abstractNum w:abstractNumId="34" w15:restartNumberingAfterBreak="0">
+  <w:abstractNum w:abstractNumId="36" w15:restartNumberingAfterBreak="0">
     <w:nsid w:val="3ABB5776"/>
     <w:multiLevelType w:val="hybridMultilevel"/>
     <w:tmpl w:val="CEF2CE30"/>
@@ -34492,7 +35752,7 @@
       </w:pPr>
     </w:lvl>
   </w:abstractNum>
-  <w:abstractNum w:abstractNumId="35" w15:restartNumberingAfterBreak="0">
+  <w:abstractNum w:abstractNumId="37" w15:restartNumberingAfterBreak="0">
     <w:nsid w:val="3C304890"/>
     <w:multiLevelType w:val="hybridMultilevel"/>
     <w:tmpl w:val="E528CA6E"/>
@@ -34605,7 +35865,7 @@
       </w:rPr>
     </w:lvl>
   </w:abstractNum>
-  <w:abstractNum w:abstractNumId="36" w15:restartNumberingAfterBreak="0">
+  <w:abstractNum w:abstractNumId="38" w15:restartNumberingAfterBreak="0">
     <w:nsid w:val="3C7C1197"/>
     <w:multiLevelType w:val="hybridMultilevel"/>
     <w:tmpl w:val="F07095FC"/>
@@ -34718,7 +35978,7 @@
       </w:rPr>
     </w:lvl>
   </w:abstractNum>
-  <w:abstractNum w:abstractNumId="37" w15:restartNumberingAfterBreak="0">
+  <w:abstractNum w:abstractNumId="39" w15:restartNumberingAfterBreak="0">
     <w:nsid w:val="3DD429FD"/>
     <w:multiLevelType w:val="hybridMultilevel"/>
     <w:tmpl w:val="3F66AB0E"/>
@@ -34807,7 +36067,7 @@
       </w:pPr>
     </w:lvl>
   </w:abstractNum>
-  <w:abstractNum w:abstractNumId="38" w15:restartNumberingAfterBreak="0">
+  <w:abstractNum w:abstractNumId="40" w15:restartNumberingAfterBreak="0">
     <w:nsid w:val="3DEA0B7E"/>
     <w:multiLevelType w:val="hybridMultilevel"/>
     <w:tmpl w:val="4D729D78"/>
@@ -34896,7 +36156,7 @@
       </w:pPr>
     </w:lvl>
   </w:abstractNum>
-  <w:abstractNum w:abstractNumId="39" w15:restartNumberingAfterBreak="0">
+  <w:abstractNum w:abstractNumId="41" w15:restartNumberingAfterBreak="0">
     <w:nsid w:val="3E237DF5"/>
     <w:multiLevelType w:val="hybridMultilevel"/>
     <w:tmpl w:val="EB445660"/>
@@ -35009,7 +36269,7 @@
       </w:rPr>
     </w:lvl>
   </w:abstractNum>
-  <w:abstractNum w:abstractNumId="40" w15:restartNumberingAfterBreak="0">
+  <w:abstractNum w:abstractNumId="42" w15:restartNumberingAfterBreak="0">
     <w:nsid w:val="3FBF35B4"/>
     <w:multiLevelType w:val="hybridMultilevel"/>
     <w:tmpl w:val="18ACBC96"/>
@@ -35098,7 +36358,7 @@
       </w:pPr>
     </w:lvl>
   </w:abstractNum>
-  <w:abstractNum w:abstractNumId="41" w15:restartNumberingAfterBreak="0">
+  <w:abstractNum w:abstractNumId="43" w15:restartNumberingAfterBreak="0">
     <w:nsid w:val="40152834"/>
     <w:multiLevelType w:val="hybridMultilevel"/>
     <w:tmpl w:val="161484D8"/>
@@ -35211,7 +36471,7 @@
       </w:rPr>
     </w:lvl>
   </w:abstractNum>
-  <w:abstractNum w:abstractNumId="42" w15:restartNumberingAfterBreak="0">
+  <w:abstractNum w:abstractNumId="44" w15:restartNumberingAfterBreak="0">
     <w:nsid w:val="43CD415C"/>
     <w:multiLevelType w:val="multilevel"/>
     <w:tmpl w:val="1F30FE08"/>
@@ -35332,7 +36592,7 @@
       </w:rPr>
     </w:lvl>
   </w:abstractNum>
-  <w:abstractNum w:abstractNumId="43" w15:restartNumberingAfterBreak="0">
+  <w:abstractNum w:abstractNumId="45" w15:restartNumberingAfterBreak="0">
     <w:nsid w:val="43CE732C"/>
     <w:multiLevelType w:val="hybridMultilevel"/>
     <w:tmpl w:val="64FA2CDE"/>
@@ -35421,7 +36681,7 @@
       </w:pPr>
     </w:lvl>
   </w:abstractNum>
-  <w:abstractNum w:abstractNumId="44" w15:restartNumberingAfterBreak="0">
+  <w:abstractNum w:abstractNumId="46" w15:restartNumberingAfterBreak="0">
     <w:nsid w:val="4900490A"/>
     <w:multiLevelType w:val="hybridMultilevel"/>
     <w:tmpl w:val="999ED59C"/>
@@ -35534,7 +36794,7 @@
       </w:rPr>
     </w:lvl>
   </w:abstractNum>
-  <w:abstractNum w:abstractNumId="45" w15:restartNumberingAfterBreak="0">
+  <w:abstractNum w:abstractNumId="47" w15:restartNumberingAfterBreak="0">
     <w:nsid w:val="4B8445BE"/>
     <w:multiLevelType w:val="hybridMultilevel"/>
     <w:tmpl w:val="C48269E2"/>
@@ -35623,7 +36883,7 @@
       </w:pPr>
     </w:lvl>
   </w:abstractNum>
-  <w:abstractNum w:abstractNumId="46" w15:restartNumberingAfterBreak="0">
+  <w:abstractNum w:abstractNumId="48" w15:restartNumberingAfterBreak="0">
     <w:nsid w:val="4C0114A8"/>
     <w:multiLevelType w:val="hybridMultilevel"/>
     <w:tmpl w:val="56E4EF8C"/>
@@ -35736,7 +36996,7 @@
       </w:rPr>
     </w:lvl>
   </w:abstractNum>
-  <w:abstractNum w:abstractNumId="47" w15:restartNumberingAfterBreak="0">
+  <w:abstractNum w:abstractNumId="49" w15:restartNumberingAfterBreak="0">
     <w:nsid w:val="524315B2"/>
     <w:multiLevelType w:val="hybridMultilevel"/>
     <w:tmpl w:val="CF64E7F8"/>
@@ -35849,7 +37109,7 @@
       </w:rPr>
     </w:lvl>
   </w:abstractNum>
-  <w:abstractNum w:abstractNumId="48" w15:restartNumberingAfterBreak="0">
+  <w:abstractNum w:abstractNumId="50" w15:restartNumberingAfterBreak="0">
     <w:nsid w:val="54230876"/>
     <w:multiLevelType w:val="hybridMultilevel"/>
     <w:tmpl w:val="B6D8F942"/>
@@ -35962,7 +37222,7 @@
       </w:rPr>
     </w:lvl>
   </w:abstractNum>
-  <w:abstractNum w:abstractNumId="49" w15:restartNumberingAfterBreak="0">
+  <w:abstractNum w:abstractNumId="51" w15:restartNumberingAfterBreak="0">
     <w:nsid w:val="542D124A"/>
     <w:multiLevelType w:val="hybridMultilevel"/>
     <w:tmpl w:val="87E4CDCC"/>
@@ -36075,7 +37335,7 @@
       </w:rPr>
     </w:lvl>
   </w:abstractNum>
-  <w:abstractNum w:abstractNumId="50" w15:restartNumberingAfterBreak="0">
+  <w:abstractNum w:abstractNumId="52" w15:restartNumberingAfterBreak="0">
     <w:nsid w:val="563D3A72"/>
     <w:multiLevelType w:val="hybridMultilevel"/>
     <w:tmpl w:val="22BAB188"/>
@@ -36164,7 +37424,7 @@
       </w:pPr>
     </w:lvl>
   </w:abstractNum>
-  <w:abstractNum w:abstractNumId="51" w15:restartNumberingAfterBreak="0">
+  <w:abstractNum w:abstractNumId="53" w15:restartNumberingAfterBreak="0">
     <w:nsid w:val="5E5478CD"/>
     <w:multiLevelType w:val="hybridMultilevel"/>
     <w:tmpl w:val="98A0C33A"/>
@@ -36276,7 +37536,7 @@
       </w:rPr>
     </w:lvl>
   </w:abstractNum>
-  <w:abstractNum w:abstractNumId="52" w15:restartNumberingAfterBreak="0">
+  <w:abstractNum w:abstractNumId="54" w15:restartNumberingAfterBreak="0">
     <w:nsid w:val="5ED43467"/>
     <w:multiLevelType w:val="hybridMultilevel"/>
     <w:tmpl w:val="44B67E9E"/>
@@ -36389,7 +37649,7 @@
       </w:rPr>
     </w:lvl>
   </w:abstractNum>
-  <w:abstractNum w:abstractNumId="53" w15:restartNumberingAfterBreak="0">
+  <w:abstractNum w:abstractNumId="55" w15:restartNumberingAfterBreak="0">
     <w:nsid w:val="61610B60"/>
     <w:multiLevelType w:val="hybridMultilevel"/>
     <w:tmpl w:val="62EED5E6"/>
@@ -36502,7 +37762,7 @@
       </w:rPr>
     </w:lvl>
   </w:abstractNum>
-  <w:abstractNum w:abstractNumId="54" w15:restartNumberingAfterBreak="0">
+  <w:abstractNum w:abstractNumId="56" w15:restartNumberingAfterBreak="0">
     <w:nsid w:val="62B455C8"/>
     <w:multiLevelType w:val="hybridMultilevel"/>
     <w:tmpl w:val="74EA9B9A"/>
@@ -36615,7 +37875,7 @@
       </w:rPr>
     </w:lvl>
   </w:abstractNum>
-  <w:abstractNum w:abstractNumId="55" w15:restartNumberingAfterBreak="0">
+  <w:abstractNum w:abstractNumId="57" w15:restartNumberingAfterBreak="0">
     <w:nsid w:val="64B95F49"/>
     <w:multiLevelType w:val="hybridMultilevel"/>
     <w:tmpl w:val="8EFE0CBA"/>
@@ -36728,7 +37988,7 @@
       </w:rPr>
     </w:lvl>
   </w:abstractNum>
-  <w:abstractNum w:abstractNumId="56" w15:restartNumberingAfterBreak="0">
+  <w:abstractNum w:abstractNumId="58" w15:restartNumberingAfterBreak="0">
     <w:nsid w:val="66772564"/>
     <w:multiLevelType w:val="hybridMultilevel"/>
     <w:tmpl w:val="CD06F602"/>
@@ -36841,7 +38101,7 @@
       </w:rPr>
     </w:lvl>
   </w:abstractNum>
-  <w:abstractNum w:abstractNumId="57" w15:restartNumberingAfterBreak="0">
+  <w:abstractNum w:abstractNumId="59" w15:restartNumberingAfterBreak="0">
     <w:nsid w:val="66773463"/>
     <w:multiLevelType w:val="hybridMultilevel"/>
     <w:tmpl w:val="B112864C"/>
@@ -36930,7 +38190,7 @@
       </w:pPr>
     </w:lvl>
   </w:abstractNum>
-  <w:abstractNum w:abstractNumId="58" w15:restartNumberingAfterBreak="0">
+  <w:abstractNum w:abstractNumId="60" w15:restartNumberingAfterBreak="0">
     <w:nsid w:val="66884D17"/>
     <w:multiLevelType w:val="hybridMultilevel"/>
     <w:tmpl w:val="7946D9FE"/>
@@ -37043,7 +38303,7 @@
       </w:rPr>
     </w:lvl>
   </w:abstractNum>
-  <w:abstractNum w:abstractNumId="59" w15:restartNumberingAfterBreak="0">
+  <w:abstractNum w:abstractNumId="61" w15:restartNumberingAfterBreak="0">
     <w:nsid w:val="684D280A"/>
     <w:multiLevelType w:val="hybridMultilevel"/>
     <w:tmpl w:val="77C427E6"/>
@@ -37156,7 +38416,7 @@
       </w:rPr>
     </w:lvl>
   </w:abstractNum>
-  <w:abstractNum w:abstractNumId="60" w15:restartNumberingAfterBreak="0">
+  <w:abstractNum w:abstractNumId="62" w15:restartNumberingAfterBreak="0">
     <w:nsid w:val="6988637B"/>
     <w:multiLevelType w:val="multilevel"/>
     <w:tmpl w:val="E3EA323A"/>
@@ -37277,7 +38537,7 @@
       </w:rPr>
     </w:lvl>
   </w:abstractNum>
-  <w:abstractNum w:abstractNumId="61" w15:restartNumberingAfterBreak="0">
+  <w:abstractNum w:abstractNumId="63" w15:restartNumberingAfterBreak="0">
     <w:nsid w:val="6E3001FE"/>
     <w:multiLevelType w:val="hybridMultilevel"/>
     <w:tmpl w:val="C0C4D4A6"/>
@@ -37390,7 +38650,7 @@
       </w:rPr>
     </w:lvl>
   </w:abstractNum>
-  <w:abstractNum w:abstractNumId="62" w15:restartNumberingAfterBreak="0">
+  <w:abstractNum w:abstractNumId="64" w15:restartNumberingAfterBreak="0">
     <w:nsid w:val="72016716"/>
     <w:multiLevelType w:val="hybridMultilevel"/>
     <w:tmpl w:val="7D2EE81E"/>
@@ -37479,7 +38739,7 @@
       </w:pPr>
     </w:lvl>
   </w:abstractNum>
-  <w:abstractNum w:abstractNumId="63" w15:restartNumberingAfterBreak="0">
+  <w:abstractNum w:abstractNumId="65" w15:restartNumberingAfterBreak="0">
     <w:nsid w:val="720E4A16"/>
     <w:multiLevelType w:val="hybridMultilevel"/>
     <w:tmpl w:val="FBA0C078"/>
@@ -37592,7 +38852,7 @@
       </w:rPr>
     </w:lvl>
   </w:abstractNum>
-  <w:abstractNum w:abstractNumId="64" w15:restartNumberingAfterBreak="0">
+  <w:abstractNum w:abstractNumId="66" w15:restartNumberingAfterBreak="0">
     <w:nsid w:val="757979EB"/>
     <w:multiLevelType w:val="hybridMultilevel"/>
     <w:tmpl w:val="F3BC1CBA"/>
@@ -37705,7 +38965,7 @@
       </w:rPr>
     </w:lvl>
   </w:abstractNum>
-  <w:abstractNum w:abstractNumId="65" w15:restartNumberingAfterBreak="0">
+  <w:abstractNum w:abstractNumId="67" w15:restartNumberingAfterBreak="0">
     <w:nsid w:val="758D65BD"/>
     <w:multiLevelType w:val="hybridMultilevel"/>
     <w:tmpl w:val="16CE4DE8"/>
@@ -37818,7 +39078,7 @@
       </w:rPr>
     </w:lvl>
   </w:abstractNum>
-  <w:abstractNum w:abstractNumId="66" w15:restartNumberingAfterBreak="0">
+  <w:abstractNum w:abstractNumId="68" w15:restartNumberingAfterBreak="0">
     <w:nsid w:val="76A44B36"/>
     <w:multiLevelType w:val="hybridMultilevel"/>
     <w:tmpl w:val="295C22B6"/>
@@ -37931,7 +39191,7 @@
       </w:rPr>
     </w:lvl>
   </w:abstractNum>
-  <w:abstractNum w:abstractNumId="67" w15:restartNumberingAfterBreak="0">
+  <w:abstractNum w:abstractNumId="69" w15:restartNumberingAfterBreak="0">
     <w:nsid w:val="772C22FD"/>
     <w:multiLevelType w:val="multilevel"/>
     <w:tmpl w:val="A5089A92"/>
@@ -38052,7 +39312,7 @@
       </w:rPr>
     </w:lvl>
   </w:abstractNum>
-  <w:abstractNum w:abstractNumId="68" w15:restartNumberingAfterBreak="0">
+  <w:abstractNum w:abstractNumId="70" w15:restartNumberingAfterBreak="0">
     <w:nsid w:val="78465750"/>
     <w:multiLevelType w:val="hybridMultilevel"/>
     <w:tmpl w:val="C10C7B90"/>
@@ -38165,7 +39425,7 @@
       </w:rPr>
     </w:lvl>
   </w:abstractNum>
-  <w:abstractNum w:abstractNumId="69" w15:restartNumberingAfterBreak="0">
+  <w:abstractNum w:abstractNumId="71" w15:restartNumberingAfterBreak="0">
     <w:nsid w:val="7BA65898"/>
     <w:multiLevelType w:val="multilevel"/>
     <w:tmpl w:val="584E02C8"/>
@@ -38286,7 +39546,7 @@
       </w:rPr>
     </w:lvl>
   </w:abstractNum>
-  <w:abstractNum w:abstractNumId="70" w15:restartNumberingAfterBreak="0">
+  <w:abstractNum w:abstractNumId="72" w15:restartNumberingAfterBreak="0">
     <w:nsid w:val="7F2046A0"/>
     <w:multiLevelType w:val="hybridMultilevel"/>
     <w:tmpl w:val="4A1C7AE8"/>
@@ -38399,7 +39659,7 @@
       </w:rPr>
     </w:lvl>
   </w:abstractNum>
-  <w:abstractNum w:abstractNumId="71" w15:restartNumberingAfterBreak="0">
+  <w:abstractNum w:abstractNumId="73" w15:restartNumberingAfterBreak="0">
     <w:nsid w:val="7F983DFB"/>
     <w:multiLevelType w:val="hybridMultilevel"/>
     <w:tmpl w:val="97FC2F26"/>
@@ -38489,7 +39749,7 @@
     </w:lvl>
   </w:abstractNum>
   <w:num w:numId="1">
-    <w:abstractNumId w:val="53"/>
+    <w:abstractNumId w:val="55"/>
   </w:num>
   <w:num w:numId="2">
     <w:abstractNumId w:val="6"/>
@@ -38525,31 +39785,31 @@
     </w:lvlOverride>
   </w:num>
   <w:num w:numId="4">
-    <w:abstractNumId w:val="36"/>
+    <w:abstractNumId w:val="38"/>
   </w:num>
   <w:num w:numId="5">
-    <w:abstractNumId w:val="51"/>
+    <w:abstractNumId w:val="53"/>
   </w:num>
   <w:num w:numId="6">
-    <w:abstractNumId w:val="61"/>
+    <w:abstractNumId w:val="63"/>
   </w:num>
   <w:num w:numId="7">
-    <w:abstractNumId w:val="26"/>
+    <w:abstractNumId w:val="28"/>
   </w:num>
   <w:num w:numId="8">
-    <w:abstractNumId w:val="65"/>
+    <w:abstractNumId w:val="67"/>
   </w:num>
   <w:num w:numId="9">
-    <w:abstractNumId w:val="16"/>
+    <w:abstractNumId w:val="18"/>
   </w:num>
   <w:num w:numId="10">
     <w:abstractNumId w:val="9"/>
   </w:num>
   <w:num w:numId="11">
-    <w:abstractNumId w:val="15"/>
+    <w:abstractNumId w:val="17"/>
   </w:num>
   <w:num w:numId="12">
-    <w:abstractNumId w:val="49"/>
+    <w:abstractNumId w:val="51"/>
   </w:num>
   <w:num w:numId="13">
     <w:abstractNumId w:val="10"/>
@@ -38585,25 +39845,25 @@
     <w:abstractNumId w:val="7"/>
   </w:num>
   <w:num w:numId="15">
-    <w:abstractNumId w:val="56"/>
+    <w:abstractNumId w:val="58"/>
   </w:num>
   <w:num w:numId="16">
-    <w:abstractNumId w:val="71"/>
+    <w:abstractNumId w:val="73"/>
   </w:num>
   <w:num w:numId="17">
-    <w:abstractNumId w:val="19"/>
+    <w:abstractNumId w:val="21"/>
   </w:num>
   <w:num w:numId="18">
-    <w:abstractNumId w:val="12"/>
+    <w:abstractNumId w:val="13"/>
   </w:num>
   <w:num w:numId="19">
-    <w:abstractNumId w:val="14"/>
+    <w:abstractNumId w:val="16"/>
   </w:num>
   <w:num w:numId="20">
     <w:abstractNumId w:val="8"/>
   </w:num>
   <w:num w:numId="21">
-    <w:abstractNumId w:val="30"/>
+    <w:abstractNumId w:val="32"/>
   </w:num>
   <w:num w:numId="22">
     <w:abstractNumId w:val="10"/>
@@ -38636,7 +39896,7 @@
     </w:lvlOverride>
   </w:num>
   <w:num w:numId="23">
-    <w:abstractNumId w:val="52"/>
+    <w:abstractNumId w:val="54"/>
   </w:num>
   <w:num w:numId="24">
     <w:abstractNumId w:val="1"/>
@@ -38672,52 +39932,52 @@
     </w:lvlOverride>
   </w:num>
   <w:num w:numId="26">
-    <w:abstractNumId w:val="31"/>
+    <w:abstractNumId w:val="33"/>
   </w:num>
   <w:num w:numId="27">
-    <w:abstractNumId w:val="50"/>
+    <w:abstractNumId w:val="52"/>
   </w:num>
   <w:num w:numId="28">
-    <w:abstractNumId w:val="59"/>
+    <w:abstractNumId w:val="61"/>
   </w:num>
   <w:num w:numId="29">
     <w:abstractNumId w:val="11"/>
   </w:num>
   <w:num w:numId="30">
-    <w:abstractNumId w:val="55"/>
+    <w:abstractNumId w:val="57"/>
   </w:num>
   <w:num w:numId="31">
     <w:abstractNumId w:val="4"/>
   </w:num>
   <w:num w:numId="32">
-    <w:abstractNumId w:val="38"/>
+    <w:abstractNumId w:val="40"/>
   </w:num>
   <w:num w:numId="33">
     <w:abstractNumId w:val="3"/>
   </w:num>
   <w:num w:numId="34">
-    <w:abstractNumId w:val="45"/>
+    <w:abstractNumId w:val="47"/>
   </w:num>
   <w:num w:numId="35">
-    <w:abstractNumId w:val="22"/>
+    <w:abstractNumId w:val="24"/>
   </w:num>
   <w:num w:numId="36">
-    <w:abstractNumId w:val="24"/>
+    <w:abstractNumId w:val="26"/>
   </w:num>
   <w:num w:numId="37">
+    <w:abstractNumId w:val="50"/>
+  </w:num>
+  <w:num w:numId="38">
+    <w:abstractNumId w:val="31"/>
+  </w:num>
+  <w:num w:numId="39">
+    <w:abstractNumId w:val="60"/>
+  </w:num>
+  <w:num w:numId="40">
     <w:abstractNumId w:val="48"/>
   </w:num>
-  <w:num w:numId="38">
-    <w:abstractNumId w:val="29"/>
-  </w:num>
-  <w:num w:numId="39">
-    <w:abstractNumId w:val="58"/>
-  </w:num>
-  <w:num w:numId="40">
-    <w:abstractNumId w:val="46"/>
-  </w:num>
   <w:num w:numId="41">
-    <w:abstractNumId w:val="39"/>
+    <w:abstractNumId w:val="41"/>
   </w:num>
   <w:num w:numId="42">
     <w:abstractNumId w:val="10"/>
@@ -38813,7 +40073,7 @@
     <w:abstractNumId w:val="2"/>
   </w:num>
   <w:num w:numId="46">
-    <w:abstractNumId w:val="32"/>
+    <w:abstractNumId w:val="34"/>
   </w:num>
   <w:num w:numId="47">
     <w:abstractNumId w:val="10"/>
@@ -38846,22 +40106,22 @@
     </w:lvlOverride>
   </w:num>
   <w:num w:numId="48">
-    <w:abstractNumId w:val="21"/>
+    <w:abstractNumId w:val="23"/>
   </w:num>
   <w:num w:numId="49">
-    <w:abstractNumId w:val="67"/>
+    <w:abstractNumId w:val="69"/>
   </w:num>
   <w:num w:numId="50">
-    <w:abstractNumId w:val="37"/>
+    <w:abstractNumId w:val="39"/>
   </w:num>
   <w:num w:numId="51">
-    <w:abstractNumId w:val="43"/>
+    <w:abstractNumId w:val="45"/>
   </w:num>
   <w:num w:numId="52">
-    <w:abstractNumId w:val="42"/>
+    <w:abstractNumId w:val="44"/>
   </w:num>
   <w:num w:numId="53">
-    <w:abstractNumId w:val="62"/>
+    <w:abstractNumId w:val="64"/>
   </w:num>
   <w:num w:numId="54">
     <w:abstractNumId w:val="10"/>
@@ -38894,7 +40154,7 @@
     </w:lvlOverride>
   </w:num>
   <w:num w:numId="55">
-    <w:abstractNumId w:val="27"/>
+    <w:abstractNumId w:val="29"/>
   </w:num>
   <w:num w:numId="56">
     <w:abstractNumId w:val="10"/>
@@ -38957,16 +40217,16 @@
     </w:lvlOverride>
   </w:num>
   <w:num w:numId="58">
-    <w:abstractNumId w:val="20"/>
+    <w:abstractNumId w:val="22"/>
   </w:num>
   <w:num w:numId="59">
-    <w:abstractNumId w:val="54"/>
+    <w:abstractNumId w:val="56"/>
   </w:num>
   <w:num w:numId="60">
-    <w:abstractNumId w:val="25"/>
+    <w:abstractNumId w:val="27"/>
   </w:num>
   <w:num w:numId="61">
-    <w:abstractNumId w:val="44"/>
+    <w:abstractNumId w:val="46"/>
   </w:num>
   <w:num w:numId="62">
     <w:abstractNumId w:val="0"/>
@@ -39212,7 +40472,7 @@
     </w:lvlOverride>
   </w:num>
   <w:num w:numId="71">
-    <w:abstractNumId w:val="70"/>
+    <w:abstractNumId w:val="72"/>
   </w:num>
   <w:num w:numId="72">
     <w:abstractNumId w:val="10"/>
@@ -39395,7 +40655,7 @@
     </w:lvlOverride>
   </w:num>
   <w:num w:numId="78">
-    <w:abstractNumId w:val="57"/>
+    <w:abstractNumId w:val="59"/>
   </w:num>
   <w:num w:numId="79">
     <w:abstractNumId w:val="10"/>
@@ -39458,16 +40718,16 @@
     </w:lvlOverride>
   </w:num>
   <w:num w:numId="81">
-    <w:abstractNumId w:val="35"/>
+    <w:abstractNumId w:val="37"/>
   </w:num>
   <w:num w:numId="82">
-    <w:abstractNumId w:val="60"/>
+    <w:abstractNumId w:val="62"/>
   </w:num>
   <w:num w:numId="83">
-    <w:abstractNumId w:val="63"/>
+    <w:abstractNumId w:val="65"/>
   </w:num>
   <w:num w:numId="84">
-    <w:abstractNumId w:val="69"/>
+    <w:abstractNumId w:val="71"/>
   </w:num>
   <w:num w:numId="85">
     <w:abstractNumId w:val="5"/>
@@ -39503,7 +40763,7 @@
     </w:lvlOverride>
   </w:num>
   <w:num w:numId="87">
-    <w:abstractNumId w:val="40"/>
+    <w:abstractNumId w:val="42"/>
   </w:num>
   <w:num w:numId="88">
     <w:abstractNumId w:val="10"/>
@@ -39806,7 +41066,7 @@
     </w:lvlOverride>
   </w:num>
   <w:num w:numId="98">
-    <w:abstractNumId w:val="41"/>
+    <w:abstractNumId w:val="43"/>
   </w:num>
   <w:num w:numId="99">
     <w:abstractNumId w:val="10"/>
@@ -39869,7 +41129,7 @@
     </w:lvlOverride>
   </w:num>
   <w:num w:numId="101">
-    <w:abstractNumId w:val="17"/>
+    <w:abstractNumId w:val="19"/>
   </w:num>
   <w:num w:numId="102">
     <w:abstractNumId w:val="10"/>
@@ -39902,7 +41162,7 @@
     </w:lvlOverride>
   </w:num>
   <w:num w:numId="103">
-    <w:abstractNumId w:val="23"/>
+    <w:abstractNumId w:val="25"/>
   </w:num>
   <w:num w:numId="104">
     <w:abstractNumId w:val="10"/>
@@ -40148,7 +41408,7 @@
     </w:lvlOverride>
   </w:num>
   <w:num w:numId="113">
-    <w:abstractNumId w:val="34"/>
+    <w:abstractNumId w:val="36"/>
   </w:num>
   <w:num w:numId="114">
     <w:abstractNumId w:val="10"/>
@@ -40271,10 +41531,10 @@
     </w:lvlOverride>
   </w:num>
   <w:num w:numId="118">
-    <w:abstractNumId w:val="64"/>
+    <w:abstractNumId w:val="66"/>
   </w:num>
   <w:num w:numId="119">
-    <w:abstractNumId w:val="68"/>
+    <w:abstractNumId w:val="70"/>
   </w:num>
   <w:num w:numId="120">
     <w:abstractNumId w:val="10"/>
@@ -40337,13 +41597,13 @@
     </w:lvlOverride>
   </w:num>
   <w:num w:numId="122">
-    <w:abstractNumId w:val="13"/>
+    <w:abstractNumId w:val="14"/>
   </w:num>
   <w:num w:numId="123">
-    <w:abstractNumId w:val="28"/>
+    <w:abstractNumId w:val="30"/>
   </w:num>
   <w:num w:numId="124">
-    <w:abstractNumId w:val="47"/>
+    <w:abstractNumId w:val="49"/>
   </w:num>
   <w:num w:numId="125">
     <w:abstractNumId w:val="10"/>
@@ -40376,7 +41636,7 @@
     </w:lvlOverride>
   </w:num>
   <w:num w:numId="126">
-    <w:abstractNumId w:val="18"/>
+    <w:abstractNumId w:val="20"/>
   </w:num>
   <w:num w:numId="127">
     <w:abstractNumId w:val="10"/>
@@ -40409,7 +41669,7 @@
     </w:lvlOverride>
   </w:num>
   <w:num w:numId="128">
-    <w:abstractNumId w:val="66"/>
+    <w:abstractNumId w:val="68"/>
   </w:num>
   <w:num w:numId="129">
     <w:abstractNumId w:val="10"/>
@@ -40442,7 +41702,13 @@
     </w:lvlOverride>
   </w:num>
   <w:num w:numId="130">
-    <w:abstractNumId w:val="33"/>
+    <w:abstractNumId w:val="35"/>
+  </w:num>
+  <w:num w:numId="131">
+    <w:abstractNumId w:val="15"/>
+  </w:num>
+  <w:num w:numId="132">
+    <w:abstractNumId w:val="12"/>
   </w:num>
   <w:numIdMacAtCleanup w:val="126"/>
 </w:numbering>
@@ -41419,7 +42685,7 @@
 </file>
 
 <file path=customXml/itemProps1.xml><?xml version="1.0" encoding="utf-8"?>
-<ds:datastoreItem xmlns:ds="http://schemas.openxmlformats.org/officeDocument/2006/customXml" ds:itemID="{8607AB61-02D9-48C6-A5E4-D33443288AE2}">
+<ds:datastoreItem xmlns:ds="http://schemas.openxmlformats.org/officeDocument/2006/customXml" ds:itemID="{4D25917B-EC32-454E-96DC-8917A1DACE9A}">
   <ds:schemaRefs>
     <ds:schemaRef ds:uri="http://schemas.openxmlformats.org/officeDocument/2006/bibliography"/>
   </ds:schemaRefs>

</xml_diff>

<commit_message>
Added section 'The Arbitrage-free Valuation Framework'
</commit_message>
<xml_diff>
--- a/LOS2.docx
+++ b/LOS2.docx
@@ -25049,13 +25049,164 @@
       </w:r>
     </w:p>
     <w:p>
-      <w:pPr>
-        <w:rPr>
-          <w:rFonts w:hint="eastAsia"/>
-        </w:rPr>
-      </w:pPr>
       <w:r>
         <w:t>Volatility at the long-maturity end is thought to be associated with uncertainty regarding the real economy and inflation, while volatility at the short-maturity end reflects risks regarding monetary policy.</w:t>
+      </w:r>
+    </w:p>
+    <w:p/>
+    <w:p>
+      <w:pPr>
+        <w:pStyle w:val="Level2"/>
+        <w:rPr>
+          <w:rFonts w:hint="eastAsia"/>
+        </w:rPr>
+      </w:pPr>
+      <w:r>
+        <w:rPr>
+          <w:rFonts w:hint="eastAsia"/>
+        </w:rPr>
+        <w:t>The Arbitrage-free Valuation Framework</w:t>
+      </w:r>
+    </w:p>
+    <w:p>
+      <w:pPr>
+        <w:pStyle w:val="Level3"/>
+        <w:spacing w:after="156"/>
+        <w:rPr>
+          <w:rFonts w:hint="eastAsia"/>
+        </w:rPr>
+      </w:pPr>
+      <w:r>
+        <w:rPr>
+          <w:rFonts w:hint="eastAsia"/>
+        </w:rPr>
+        <w:t>Explain what is meant by arbitrage-free valuation of a fixed-income instrument</w:t>
+      </w:r>
+    </w:p>
+    <w:p>
+      <w:r>
+        <w:t>There’re 2 types of arbitrage opportunities: value additivity and dominance (law of one price).</w:t>
+      </w:r>
+    </w:p>
+    <w:p>
+      <w:r>
+        <w:lastRenderedPageBreak/>
+        <w:t xml:space="preserve">If the principle of value additivity does not hold, arbitrage profits can be earned by </w:t>
+      </w:r>
+      <w:r>
+        <w:rPr>
+          <w:b/>
+        </w:rPr>
+        <w:t>stripping</w:t>
+      </w:r>
+      <w:r>
+        <w:t xml:space="preserve"> or </w:t>
+      </w:r>
+      <w:r>
+        <w:rPr>
+          <w:b/>
+        </w:rPr>
+        <w:t>reconstitution</w:t>
+      </w:r>
+      <w:r>
+        <w:t>.</w:t>
+      </w:r>
+    </w:p>
+    <w:p/>
+    <w:p>
+      <w:pPr>
+        <w:pStyle w:val="Level3"/>
+        <w:numPr>
+          <w:ilvl w:val="2"/>
+          <w:numId w:val="137"/>
+        </w:numPr>
+        <w:spacing w:after="156"/>
+        <w:rPr>
+          <w:rFonts w:hint="eastAsia"/>
+        </w:rPr>
+      </w:pPr>
+      <w:r>
+        <w:rPr>
+          <w:rFonts w:hint="eastAsia"/>
+        </w:rPr>
+        <w:t>Describe the process of calibrating a binomial interest rate tree to match a specific term structure.</w:t>
+      </w:r>
+    </w:p>
+    <w:p>
+      <w:pPr>
+        <w:pStyle w:val="ListParagraph"/>
+        <w:numPr>
+          <w:ilvl w:val="0"/>
+          <w:numId w:val="136"/>
+        </w:numPr>
+        <w:ind w:firstLineChars="0"/>
+        <w:rPr>
+          <w:rFonts w:hint="eastAsia"/>
+        </w:rPr>
+      </w:pPr>
+      <w:r>
+        <w:rPr>
+          <w:rFonts w:hint="eastAsia"/>
+        </w:rPr>
+        <w:t>Adjacent forward rates for the same period are two standard deviations apart.</w:t>
+      </w:r>
+    </w:p>
+    <w:p>
+      <w:pPr>
+        <w:pStyle w:val="ListParagraph"/>
+        <w:numPr>
+          <w:ilvl w:val="0"/>
+          <w:numId w:val="136"/>
+        </w:numPr>
+        <w:ind w:firstLineChars="0"/>
+      </w:pPr>
+      <w:r>
+        <w:t>The middle forward rate in a period is approximately equal to the implied one-period forward rate for that period.</w:t>
+      </w:r>
+    </w:p>
+    <w:p/>
+    <w:p>
+      <w:pPr>
+        <w:pStyle w:val="Level3"/>
+        <w:numPr>
+          <w:ilvl w:val="2"/>
+          <w:numId w:val="138"/>
+        </w:numPr>
+        <w:spacing w:after="156"/>
+        <w:rPr>
+          <w:rFonts w:hint="eastAsia"/>
+        </w:rPr>
+      </w:pPr>
+      <w:r>
+        <w:rPr>
+          <w:rFonts w:hint="eastAsia"/>
+        </w:rPr>
+        <w:t xml:space="preserve">Describe a Monte Carlo forward-rate simulation and its </w:t>
+      </w:r>
+      <w:r>
+        <w:t>application</w:t>
+      </w:r>
+      <w:r>
+        <w:rPr>
+          <w:rFonts w:hint="eastAsia"/>
+        </w:rPr>
+        <w:t>.</w:t>
+      </w:r>
+    </w:p>
+    <w:p>
+      <w:pPr>
+        <w:rPr>
+          <w:rFonts w:hint="eastAsia"/>
+        </w:rPr>
+      </w:pPr>
+      <w:r>
+        <w:rPr>
+          <w:rFonts w:hint="eastAsia"/>
+        </w:rPr>
+        <w:t xml:space="preserve">Because of path dependency of cash flows of MBS, the binomial tree backward induction process cannot be used to value such securities. </w:t>
+      </w:r>
+      <w:r>
+        <w:t>We use the Monte Carlo simulation method to value MBS.</w:t>
       </w:r>
       <w:bookmarkStart w:id="0" w:name="_GoBack"/>
       <w:bookmarkEnd w:id="0"/>
@@ -33012,7 +33163,7 @@
   <w:abstractNum w:abstractNumId="10" w15:restartNumberingAfterBreak="0">
     <w:nsid w:val="0E784807"/>
     <w:multiLevelType w:val="multilevel"/>
-    <w:tmpl w:val="7F1A8D70"/>
+    <w:tmpl w:val="370E8D0E"/>
     <w:lvl w:ilvl="0">
       <w:start w:val="1"/>
       <w:numFmt w:val="upperRoman"/>
@@ -38118,7 +38269,7 @@
   <w:abstractNum w:abstractNumId="58" w15:restartNumberingAfterBreak="0">
     <w:nsid w:val="62EA6F22"/>
     <w:multiLevelType w:val="hybridMultilevel"/>
-    <w:tmpl w:val="483233FA"/>
+    <w:tmpl w:val="2E1063CE"/>
     <w:lvl w:ilvl="0" w:tplc="04090001">
       <w:start w:val="1"/>
       <w:numFmt w:val="bullet"/>
@@ -42215,7 +42366,67 @@
   <w:num w:numId="136">
     <w:abstractNumId w:val="58"/>
   </w:num>
-  <w:numIdMacAtCleanup w:val="136"/>
+  <w:num w:numId="137">
+    <w:abstractNumId w:val="10"/>
+    <w:lvlOverride w:ilvl="0">
+      <w:startOverride w:val="8"/>
+    </w:lvlOverride>
+    <w:lvlOverride w:ilvl="1">
+      <w:startOverride w:val="44"/>
+    </w:lvlOverride>
+    <w:lvlOverride w:ilvl="2">
+      <w:startOverride w:val="5"/>
+    </w:lvlOverride>
+    <w:lvlOverride w:ilvl="3">
+      <w:startOverride w:val="1"/>
+    </w:lvlOverride>
+    <w:lvlOverride w:ilvl="4">
+      <w:startOverride w:val="1"/>
+    </w:lvlOverride>
+    <w:lvlOverride w:ilvl="5">
+      <w:startOverride w:val="1"/>
+    </w:lvlOverride>
+    <w:lvlOverride w:ilvl="6">
+      <w:startOverride w:val="1"/>
+    </w:lvlOverride>
+    <w:lvlOverride w:ilvl="7">
+      <w:startOverride w:val="1"/>
+    </w:lvlOverride>
+    <w:lvlOverride w:ilvl="8">
+      <w:startOverride w:val="1"/>
+    </w:lvlOverride>
+  </w:num>
+  <w:num w:numId="138">
+    <w:abstractNumId w:val="10"/>
+    <w:lvlOverride w:ilvl="0">
+      <w:startOverride w:val="8"/>
+    </w:lvlOverride>
+    <w:lvlOverride w:ilvl="1">
+      <w:startOverride w:val="44"/>
+    </w:lvlOverride>
+    <w:lvlOverride w:ilvl="2">
+      <w:startOverride w:val="8"/>
+    </w:lvlOverride>
+    <w:lvlOverride w:ilvl="3">
+      <w:startOverride w:val="1"/>
+    </w:lvlOverride>
+    <w:lvlOverride w:ilvl="4">
+      <w:startOverride w:val="1"/>
+    </w:lvlOverride>
+    <w:lvlOverride w:ilvl="5">
+      <w:startOverride w:val="1"/>
+    </w:lvlOverride>
+    <w:lvlOverride w:ilvl="6">
+      <w:startOverride w:val="1"/>
+    </w:lvlOverride>
+    <w:lvlOverride w:ilvl="7">
+      <w:startOverride w:val="1"/>
+    </w:lvlOverride>
+    <w:lvlOverride w:ilvl="8">
+      <w:startOverride w:val="1"/>
+    </w:lvlOverride>
+  </w:num>
+  <w:numIdMacAtCleanup w:val="138"/>
 </w:numbering>
 </file>
 
@@ -43190,7 +43401,7 @@
 </file>
 
 <file path=customXml/itemProps1.xml><?xml version="1.0" encoding="utf-8"?>
-<ds:datastoreItem xmlns:ds="http://schemas.openxmlformats.org/officeDocument/2006/customXml" ds:itemID="{BB9F5DBF-6222-4197-A072-705FF75511F6}">
+<ds:datastoreItem xmlns:ds="http://schemas.openxmlformats.org/officeDocument/2006/customXml" ds:itemID="{7EF6E939-65E2-4B8D-9D0B-98B7ED60F466}">
   <ds:schemaRefs>
     <ds:schemaRef ds:uri="http://schemas.openxmlformats.org/officeDocument/2006/bibliography"/>
   </ds:schemaRefs>

</xml_diff>

<commit_message>
Added section 'Credit Analysis Models'.
</commit_message>
<xml_diff>
--- a/LOS2.docx
+++ b/LOS2.docx
@@ -198,21 +198,12 @@
           <w:szCs w:val="32"/>
         </w:rPr>
       </w:pPr>
-      <w:proofErr w:type="spellStart"/>
       <w:r>
         <w:rPr>
           <w:sz w:val="32"/>
           <w:szCs w:val="32"/>
         </w:rPr>
-        <w:t>CovXY</w:t>
-      </w:r>
-      <w:proofErr w:type="spellEnd"/>
-      <w:r>
-        <w:rPr>
-          <w:sz w:val="32"/>
-          <w:szCs w:val="32"/>
-        </w:rPr>
-        <w:t xml:space="preserve"> = </w:t>
+        <w:t xml:space="preserve">CovXY = </w:t>
       </w:r>
       <m:oMath>
         <m:f>
@@ -439,54 +430,14 @@
       </w:r>
     </w:p>
     <w:p>
-      <w:proofErr w:type="spellStart"/>
-      <w:proofErr w:type="gramStart"/>
-      <w:r>
-        <w:rPr>
-          <w:rFonts w:hint="eastAsia"/>
-        </w:rPr>
-        <w:t>rXY</w:t>
-      </w:r>
-      <w:proofErr w:type="spellEnd"/>
-      <w:proofErr w:type="gramEnd"/>
-      <w:r>
-        <w:rPr>
-          <w:rFonts w:hint="eastAsia"/>
-        </w:rPr>
-        <w:t xml:space="preserve"> = </w:t>
-      </w:r>
-      <w:proofErr w:type="spellStart"/>
-      <w:r>
-        <w:rPr>
-          <w:rFonts w:hint="eastAsia"/>
-        </w:rPr>
-        <w:t>CovXY</w:t>
-      </w:r>
-      <w:proofErr w:type="spellEnd"/>
-      <w:r>
-        <w:rPr>
-          <w:rFonts w:hint="eastAsia"/>
-        </w:rPr>
-        <w:t xml:space="preserve"> / </w:t>
-      </w:r>
-      <w:r>
-        <w:t>(</w:t>
-      </w:r>
-      <w:proofErr w:type="spellStart"/>
-      <w:r>
-        <w:t>Sx</w:t>
-      </w:r>
-      <w:proofErr w:type="spellEnd"/>
-      <w:r>
-        <w:t xml:space="preserve"> * </w:t>
-      </w:r>
-      <w:proofErr w:type="spellStart"/>
-      <w:r>
-        <w:t>Sy</w:t>
-      </w:r>
-      <w:proofErr w:type="spellEnd"/>
-      <w:r>
-        <w:t>)</w:t>
+      <w:r>
+        <w:rPr>
+          <w:rFonts w:hint="eastAsia"/>
+        </w:rPr>
+        <w:t xml:space="preserve">rXY = CovXY / </w:t>
+      </w:r>
+      <w:r>
+        <w:t>(Sx * Sy)</w:t>
       </w:r>
     </w:p>
     <w:p/>
@@ -604,15 +555,7 @@
     </w:p>
     <w:p>
       <w:r>
-        <w:t xml:space="preserve">We want to test whether the correlation between the </w:t>
-      </w:r>
-      <w:proofErr w:type="gramStart"/>
-      <w:r>
-        <w:t>population</w:t>
-      </w:r>
-      <w:proofErr w:type="gramEnd"/>
-      <w:r>
-        <w:t xml:space="preserve"> of 2 variables is equal to 0.</w:t>
+        <w:t>We want to test whether the correlation between the population of 2 variables is equal to 0.</w:t>
       </w:r>
     </w:p>
     <w:p>
@@ -633,15 +576,7 @@
     </w:p>
     <w:p>
       <w:r>
-        <w:t xml:space="preserve">t – </w:t>
-      </w:r>
-      <w:proofErr w:type="gramStart"/>
-      <w:r>
-        <w:t>statistic</w:t>
-      </w:r>
-      <w:proofErr w:type="gramEnd"/>
-      <w:r>
-        <w:t xml:space="preserve"> = </w:t>
+        <w:t xml:space="preserve">t – statistic = </w:t>
       </w:r>
       <m:oMath>
         <m:f>
@@ -754,13 +689,8 @@
         </w:rPr>
         <w:t xml:space="preserve">, degrees of freedom: n-2. </w:t>
       </w:r>
-      <w:proofErr w:type="gramStart"/>
-      <w:r>
-        <w:t>r</w:t>
-      </w:r>
-      <w:proofErr w:type="gramEnd"/>
-      <w:r>
-        <w:t xml:space="preserve"> is the sample correlation coefficient.</w:t>
+      <w:r>
+        <w:t>r is the sample correlation coefficient.</w:t>
       </w:r>
     </w:p>
     <w:p/>
@@ -807,13 +737,8 @@
     </w:p>
     <w:p>
       <w:r>
-        <w:t xml:space="preserve">Yi = b0 + b1Xi + </w:t>
-      </w:r>
-      <w:proofErr w:type="spellStart"/>
-      <w:r>
-        <w:t>εi</w:t>
-      </w:r>
-      <w:proofErr w:type="spellEnd"/>
+        <w:t>Yi = b0 + b1Xi + εi</w:t>
+      </w:r>
     </w:p>
     <w:p>
       <w:r>
@@ -832,23 +757,8 @@
       </w:r>
     </w:p>
     <w:p>
-      <w:proofErr w:type="spellStart"/>
-      <w:proofErr w:type="gramStart"/>
-      <w:r>
-        <w:t>εi</w:t>
-      </w:r>
-      <w:proofErr w:type="spellEnd"/>
-      <w:proofErr w:type="gramEnd"/>
-      <w:r>
-        <w:t xml:space="preserve"> = residual/disturbance term/error term for the </w:t>
-      </w:r>
-      <w:proofErr w:type="spellStart"/>
-      <w:r>
-        <w:t>ith</w:t>
-      </w:r>
-      <w:proofErr w:type="spellEnd"/>
-      <w:r>
-        <w:t xml:space="preserve"> observation</w:t>
+      <w:r>
+        <w:t>εi = residual/disturbance term/error term for the ith observation</w:t>
       </w:r>
       <w:r>
         <w:t>, represents the portion of the dependent variable that cannot be explained by the independent variable.</w:t>
@@ -1031,13 +941,8 @@
         <w:t>b1 = estimated slope coefficient</w:t>
       </w:r>
       <w:r>
-        <w:t xml:space="preserve"> = </w:t>
-      </w:r>
-      <w:proofErr w:type="spellStart"/>
-      <w:r>
-        <w:t>Cov</w:t>
-      </w:r>
-      <w:proofErr w:type="spellEnd"/>
+        <w:t xml:space="preserve"> = Cov</w:t>
+      </w:r>
       <w:r>
         <w:t xml:space="preserve"> (</w:t>
       </w:r>
@@ -1417,21 +1322,11 @@
         <w:pStyle w:val="ListParagraph"/>
         <w:ind w:left="420" w:firstLineChars="0" w:firstLine="0"/>
       </w:pPr>
-      <w:proofErr w:type="spellStart"/>
-      <w:proofErr w:type="gramStart"/>
-      <w:r>
-        <w:rPr>
-          <w:rFonts w:hint="eastAsia"/>
-        </w:rPr>
-        <w:t>tc</w:t>
-      </w:r>
-      <w:proofErr w:type="spellEnd"/>
-      <w:proofErr w:type="gramEnd"/>
-      <w:r>
-        <w:rPr>
-          <w:rFonts w:hint="eastAsia"/>
-        </w:rPr>
-        <w:t xml:space="preserve"> </w:t>
+      <w:r>
+        <w:rPr>
+          <w:rFonts w:hint="eastAsia"/>
+        </w:rPr>
+        <w:t xml:space="preserve">tc </w:t>
       </w:r>
       <w:r>
         <w:t>is the critical two-tailed t-value for the selected confidence level with degree of freedom, n-2.</w:t>
@@ -1715,19 +1610,11 @@
       </m:oMathPara>
     </w:p>
     <w:p>
-      <w:proofErr w:type="gramStart"/>
-      <w:r>
-        <w:rPr>
-          <w:rFonts w:hint="eastAsia"/>
-        </w:rPr>
-        <w:t>with</w:t>
-      </w:r>
-      <w:proofErr w:type="gramEnd"/>
-      <w:r>
-        <w:rPr>
-          <w:rFonts w:hint="eastAsia"/>
-        </w:rPr>
-        <w:t xml:space="preserve"> </w:t>
+      <w:r>
+        <w:rPr>
+          <w:rFonts w:hint="eastAsia"/>
+        </w:rPr>
+        <w:t xml:space="preserve">with </w:t>
       </w:r>
       <w:r>
         <w:t>degree of freedom n-2.</w:t>
@@ -1898,21 +1785,11 @@
       </m:oMathPara>
     </w:p>
     <w:p>
-      <w:proofErr w:type="spellStart"/>
-      <w:proofErr w:type="gramStart"/>
-      <w:r>
-        <w:rPr>
-          <w:rFonts w:hint="eastAsia"/>
-        </w:rPr>
-        <w:t>tc</w:t>
-      </w:r>
-      <w:proofErr w:type="spellEnd"/>
-      <w:proofErr w:type="gramEnd"/>
-      <w:r>
-        <w:rPr>
-          <w:rFonts w:hint="eastAsia"/>
-        </w:rPr>
-        <w:t xml:space="preserve"> </w:t>
+      <w:r>
+        <w:rPr>
+          <w:rFonts w:hint="eastAsia"/>
+        </w:rPr>
+        <w:t xml:space="preserve">tc </w:t>
       </w:r>
       <w:r>
         <w:t>= two-tailed critical t-value at the desired level of significance with d</w:t>
@@ -1931,13 +1808,8 @@
       </w:r>
     </w:p>
     <w:p>
-      <w:proofErr w:type="gramStart"/>
-      <w:r>
-        <w:t>sf</w:t>
-      </w:r>
-      <w:proofErr w:type="gramEnd"/>
-      <w:r>
-        <w:t xml:space="preserve"> = standard error of the forecast (will be provided)</w:t>
+      <w:r>
+        <w:t>sf = standard error of the forecast (will be provided)</w:t>
       </w:r>
     </w:p>
     <w:p/>
@@ -2921,19 +2793,11 @@
       </w:r>
     </w:p>
     <w:p>
-      <w:proofErr w:type="gramStart"/>
-      <w:r>
-        <w:rPr>
-          <w:rFonts w:hint="eastAsia"/>
-        </w:rPr>
-        <w:t>with</w:t>
-      </w:r>
-      <w:proofErr w:type="gramEnd"/>
-      <w:r>
-        <w:rPr>
-          <w:rFonts w:hint="eastAsia"/>
-        </w:rPr>
-        <w:t xml:space="preserve"> n-k-1 degrees of freedom</w:t>
+      <w:r>
+        <w:rPr>
+          <w:rFonts w:hint="eastAsia"/>
+        </w:rPr>
+        <w:t>with n-k-1 degrees of freedom</w:t>
       </w:r>
       <w:r>
         <w:t xml:space="preserve"> (k is the number of independent variables)</w:t>
@@ -3602,12 +3466,7 @@
         <w:tab/>
       </w:r>
       <w:r>
-        <w:t xml:space="preserve">Ha: at least one </w:t>
-      </w:r>
-      <w:proofErr w:type="spellStart"/>
-      <w:proofErr w:type="gramStart"/>
-      <w:r>
-        <w:t>b</w:t>
+        <w:t>Ha: at least one b</w:t>
       </w:r>
       <w:r>
         <w:rPr>
@@ -3615,13 +3474,8 @@
         </w:rPr>
         <w:t>j</w:t>
       </w:r>
-      <w:proofErr w:type="spellEnd"/>
-      <w:r>
-        <w:t xml:space="preserve"> !</w:t>
-      </w:r>
-      <w:proofErr w:type="gramEnd"/>
-      <w:r>
-        <w:t>= 0</w:t>
+      <w:r>
+        <w:t xml:space="preserve"> != 0</w:t>
       </w:r>
     </w:p>
     <w:p>
@@ -3665,13 +3519,8 @@
       </w:r>
     </w:p>
     <w:p>
-      <w:proofErr w:type="gramStart"/>
-      <w:r>
-        <w:t>with</w:t>
-      </w:r>
-      <w:proofErr w:type="gramEnd"/>
-      <w:r>
-        <w:t xml:space="preserve"> degrees of freedom of k and n-k-1.</w:t>
+      <w:r>
+        <w:t>with degrees of freedom of k and n-k-1.</w:t>
       </w:r>
     </w:p>
     <w:p/>
@@ -4203,15 +4052,7 @@
         <w:t>eteroskedasticity</w:t>
       </w:r>
       <w:r>
-        <w:t xml:space="preserve">: examining scatter plot of the residuals and using the </w:t>
-      </w:r>
-      <w:proofErr w:type="spellStart"/>
-      <w:r>
-        <w:t>Breusch</w:t>
-      </w:r>
-      <w:proofErr w:type="spellEnd"/>
-      <w:r>
-        <w:t>-Pagan chi-square test.</w:t>
+        <w:t>: examining scatter plot of the residuals and using the Breusch-Pagan chi-square test.</w:t>
       </w:r>
     </w:p>
     <w:p>
@@ -4273,21 +4114,7 @@
         <w:rPr>
           <w:rFonts w:hint="eastAsia"/>
         </w:rPr>
-        <w:t xml:space="preserve">The more common way to detect conditional heteroskedasticity is the </w:t>
-      </w:r>
-      <w:proofErr w:type="spellStart"/>
-      <w:r>
-        <w:rPr>
-          <w:rFonts w:hint="eastAsia"/>
-        </w:rPr>
-        <w:t>Breusch</w:t>
-      </w:r>
-      <w:proofErr w:type="spellEnd"/>
-      <w:r>
-        <w:rPr>
-          <w:rFonts w:hint="eastAsia"/>
-        </w:rPr>
-        <w:t>-Pagan test.</w:t>
+        <w:t>The more common way to detect conditional heteroskedasticity is the Breusch-Pagan test.</w:t>
       </w:r>
     </w:p>
     <w:p>
@@ -7467,31 +7294,7 @@
     </w:p>
     <w:p>
       <w:r>
-        <w:t xml:space="preserve">For an </w:t>
-      </w:r>
-      <w:proofErr w:type="gramStart"/>
-      <w:r>
-        <w:t>AR(</w:t>
-      </w:r>
-      <w:proofErr w:type="gramEnd"/>
-      <w:r>
-        <w:t xml:space="preserve">1) model, </w:t>
-      </w:r>
-      <w:proofErr w:type="spellStart"/>
-      <w:r>
-        <w:t>xt</w:t>
-      </w:r>
-      <w:proofErr w:type="spellEnd"/>
-      <w:r>
-        <w:t xml:space="preserve"> = b0 + b1xt =&gt; </w:t>
-      </w:r>
-      <w:proofErr w:type="spellStart"/>
-      <w:r>
-        <w:t>xt</w:t>
-      </w:r>
-      <w:proofErr w:type="spellEnd"/>
-      <w:r>
-        <w:t xml:space="preserve"> = b0/(1-b1)</w:t>
+        <w:t>For an AR(1) model, xt = b0 + b1xt =&gt; xt = b0/(1-b1)</w:t>
       </w:r>
     </w:p>
     <w:p/>
@@ -7502,15 +7305,7 @@
     </w:p>
     <w:p>
       <w:r>
-        <w:t xml:space="preserve">An </w:t>
-      </w:r>
-      <w:proofErr w:type="gramStart"/>
-      <w:r>
-        <w:t>AR(</w:t>
-      </w:r>
-      <w:proofErr w:type="gramEnd"/>
-      <w:r>
-        <w:t>1) model will have a finite mean-reverting level when |b1| &lt; 1.</w:t>
+        <w:t>An AR(1) model will have a finite mean-reverting level when |b1| &lt; 1.</w:t>
       </w:r>
     </w:p>
     <w:p/>
@@ -8626,21 +8421,7 @@
         <w:rPr>
           <w:rFonts w:hint="eastAsia"/>
         </w:rPr>
-        <w:t xml:space="preserve">Then stating y in the form of an </w:t>
-      </w:r>
-      <w:proofErr w:type="gramStart"/>
-      <w:r>
-        <w:rPr>
-          <w:rFonts w:hint="eastAsia"/>
-        </w:rPr>
-        <w:t>AR(</w:t>
-      </w:r>
-      <w:proofErr w:type="gramEnd"/>
-      <w:r>
-        <w:rPr>
-          <w:rFonts w:hint="eastAsia"/>
-        </w:rPr>
-        <w:t>1) model:</w:t>
+        <w:t>Then stating y in the form of an AR(1) model:</w:t>
       </w:r>
     </w:p>
     <w:p>
@@ -8983,15 +8764,7 @@
     </w:p>
     <w:p>
       <w:r>
-        <w:t xml:space="preserve">An ARCH model is used to test for autoregressive conditional heteroskedasticity. To test whether a time series is </w:t>
-      </w:r>
-      <w:proofErr w:type="gramStart"/>
-      <w:r>
-        <w:t>ARCH(</w:t>
-      </w:r>
-      <w:proofErr w:type="gramEnd"/>
-      <w:r>
-        <w:t xml:space="preserve">1), </w:t>
+        <w:t xml:space="preserve">An ARCH model is used to test for autoregressive conditional heteroskedasticity. To test whether a time series is ARCH(1), </w:t>
       </w:r>
       <w:r>
         <w:t>ε</w:t>
@@ -9264,21 +9037,7 @@
         <w:rPr>
           <w:rFonts w:hint="eastAsia"/>
         </w:rPr>
-        <w:t xml:space="preserve">If the coefficient a1, is statistically different from 0, the time series is </w:t>
-      </w:r>
-      <w:proofErr w:type="gramStart"/>
-      <w:r>
-        <w:rPr>
-          <w:rFonts w:hint="eastAsia"/>
-        </w:rPr>
-        <w:t>ARCH(</w:t>
-      </w:r>
-      <w:proofErr w:type="gramEnd"/>
-      <w:r>
-        <w:rPr>
-          <w:rFonts w:hint="eastAsia"/>
-        </w:rPr>
-        <w:t>1).</w:t>
+        <w:t>If the coefficient a1, is statistically different from 0, the time series is ARCH(1).</w:t>
       </w:r>
     </w:p>
     <w:p>
@@ -9304,15 +9063,7 @@
     <w:p/>
     <w:p>
       <w:r>
-        <w:t xml:space="preserve">However, if a time series has ARCH errors, an ARCH model can be used to predict the variance of the residuals in future periods. E.g.: if the data exhibit an </w:t>
-      </w:r>
-      <w:proofErr w:type="gramStart"/>
-      <w:r>
-        <w:t>ARCH(</w:t>
-      </w:r>
-      <w:proofErr w:type="gramEnd"/>
-      <w:r>
-        <w:t xml:space="preserve">1) pattern, </w:t>
+        <w:t xml:space="preserve">However, if a time series has ARCH errors, an ARCH model can be used to predict the variance of the residuals in future periods. E.g.: if the data exhibit an ARCH(1) pattern, </w:t>
       </w:r>
     </w:p>
     <w:p>
@@ -10825,8 +10576,6 @@
           <w:numId w:val="22"/>
         </w:numPr>
       </w:pPr>
-      <w:bookmarkStart w:id="0" w:name="_GoBack"/>
-      <w:bookmarkEnd w:id="0"/>
       <w:r>
         <w:rPr>
           <w:rFonts w:hint="eastAsia"/>
@@ -11010,14 +10759,7 @@
         <w:rPr>
           <w:rFonts w:hint="eastAsia"/>
         </w:rPr>
-        <w:t>(A/C</w:t>
-      </w:r>
-      <w:proofErr w:type="gramStart"/>
-      <w:r>
-        <w:rPr>
-          <w:rFonts w:hint="eastAsia"/>
-        </w:rPr>
-        <w:t>)</w:t>
+        <w:t>(A/C)</w:t>
       </w:r>
       <w:r>
         <w:rPr>
@@ -11026,7 +10768,6 @@
         </w:rPr>
         <w:t>bid</w:t>
       </w:r>
-      <w:proofErr w:type="gramEnd"/>
       <w:r>
         <w:rPr>
           <w:rFonts w:hint="eastAsia"/>
@@ -11059,14 +10800,7 @@
         <w:rPr>
           <w:rFonts w:hint="eastAsia"/>
         </w:rPr>
-        <w:t>(A/C</w:t>
-      </w:r>
-      <w:proofErr w:type="gramStart"/>
-      <w:r>
-        <w:rPr>
-          <w:rFonts w:hint="eastAsia"/>
-        </w:rPr>
-        <w:t>)</w:t>
+        <w:t>(A/C)</w:t>
       </w:r>
       <w:r>
         <w:rPr>
@@ -11074,7 +10808,6 @@
         </w:rPr>
         <w:t>offer</w:t>
       </w:r>
-      <w:proofErr w:type="gramEnd"/>
       <w:r>
         <w:rPr>
           <w:rFonts w:hint="eastAsia"/>
@@ -11102,11 +10835,7 @@
     </w:p>
     <w:p>
       <w:r>
-        <w:t>(B/C</w:t>
-      </w:r>
-      <w:proofErr w:type="gramStart"/>
-      <w:r>
-        <w:t>)</w:t>
+        <w:t>(B/C)</w:t>
       </w:r>
       <w:r>
         <w:rPr>
@@ -11114,7 +10843,6 @@
         </w:rPr>
         <w:t>bid</w:t>
       </w:r>
-      <w:proofErr w:type="gramEnd"/>
       <w:r>
         <w:t xml:space="preserve"> = 1/(C/B)</w:t>
       </w:r>
@@ -11491,49 +11219,7 @@
         <w:rPr>
           <w:rFonts w:hint="eastAsia"/>
         </w:rPr>
-        <w:t xml:space="preserve">When F/S * </w:t>
-      </w:r>
-      <w:proofErr w:type="gramStart"/>
-      <w:r>
-        <w:rPr>
-          <w:rFonts w:hint="eastAsia"/>
-        </w:rPr>
-        <w:t>( 1</w:t>
-      </w:r>
-      <w:proofErr w:type="gramEnd"/>
-      <w:r>
-        <w:rPr>
-          <w:rFonts w:hint="eastAsia"/>
-        </w:rPr>
-        <w:t xml:space="preserve">+ </w:t>
-      </w:r>
-      <w:proofErr w:type="spellStart"/>
-      <w:r>
-        <w:rPr>
-          <w:rFonts w:hint="eastAsia"/>
-        </w:rPr>
-        <w:t>rb</w:t>
-      </w:r>
-      <w:proofErr w:type="spellEnd"/>
-      <w:r>
-        <w:rPr>
-          <w:rFonts w:hint="eastAsia"/>
-        </w:rPr>
-        <w:t xml:space="preserve"> ) &gt; ( 1 + </w:t>
-      </w:r>
-      <w:proofErr w:type="spellStart"/>
-      <w:r>
-        <w:rPr>
-          <w:rFonts w:hint="eastAsia"/>
-        </w:rPr>
-        <w:t>ra</w:t>
-      </w:r>
-      <w:proofErr w:type="spellEnd"/>
-      <w:r>
-        <w:rPr>
-          <w:rFonts w:hint="eastAsia"/>
-        </w:rPr>
-        <w:t>)</w:t>
+        <w:t>When F/S * ( 1+ rb ) &gt; ( 1 + ra)</w:t>
       </w:r>
     </w:p>
     <w:p>
@@ -11613,13 +11299,8 @@
       <w:r>
         <w:t xml:space="preserve"> </w:t>
       </w:r>
-      <w:proofErr w:type="gramStart"/>
-      <w:r>
-        <w:t>E(</w:t>
-      </w:r>
-      <w:proofErr w:type="gramEnd"/>
-      <w:r>
-        <w:t>%ΔS)</w:t>
+      <w:r>
+        <w:t>E(%ΔS)</w:t>
       </w:r>
       <w:r>
         <w:rPr>
@@ -11689,7 +11370,6 @@
       </w:r>
     </w:p>
     <w:p>
-      <w:proofErr w:type="spellStart"/>
       <w:r>
         <w:rPr>
           <w:rFonts w:hint="eastAsia"/>
@@ -11703,122 +11383,77 @@
         </w:rPr>
         <w:t>nominal</w:t>
       </w:r>
-      <w:proofErr w:type="spellEnd"/>
-      <w:r>
-        <w:rPr>
-          <w:rFonts w:hint="eastAsia"/>
-        </w:rPr>
-        <w:t xml:space="preserve"> = </w:t>
-      </w:r>
-      <w:proofErr w:type="spellStart"/>
-      <w:r>
-        <w:rPr>
-          <w:rFonts w:hint="eastAsia"/>
-        </w:rPr>
+      <w:r>
+        <w:rPr>
+          <w:rFonts w:hint="eastAsia"/>
+        </w:rPr>
+        <w:t xml:space="preserve"> = R</w:t>
+      </w:r>
+      <w:r>
+        <w:rPr>
+          <w:rFonts w:hint="eastAsia"/>
+          <w:vertAlign w:val="subscript"/>
+        </w:rPr>
+        <w:t>real</w:t>
+      </w:r>
+      <w:r>
+        <w:rPr>
+          <w:rFonts w:hint="eastAsia"/>
+        </w:rPr>
+        <w:t xml:space="preserve"> + E(inflation)</w:t>
+      </w:r>
+    </w:p>
+    <w:p>
+      <w:r>
+        <w:t xml:space="preserve">Under </w:t>
+      </w:r>
+      <w:r>
+        <w:rPr>
+          <w:b/>
+        </w:rPr>
+        <w:t>real interest rate parity</w:t>
+      </w:r>
+      <w:r>
+        <w:t>, real interest rates are assumed to converge across different markets:</w:t>
+      </w:r>
+    </w:p>
+    <w:p>
+      <w:r>
         <w:t>R</w:t>
       </w:r>
       <w:r>
         <w:rPr>
-          <w:rFonts w:hint="eastAsia"/>
           <w:vertAlign w:val="subscript"/>
         </w:rPr>
-        <w:t>real</w:t>
-      </w:r>
-      <w:proofErr w:type="spellEnd"/>
-      <w:r>
-        <w:rPr>
-          <w:rFonts w:hint="eastAsia"/>
-        </w:rPr>
-        <w:t xml:space="preserve"> + </w:t>
-      </w:r>
-      <w:proofErr w:type="gramStart"/>
-      <w:r>
-        <w:rPr>
-          <w:rFonts w:hint="eastAsia"/>
-        </w:rPr>
-        <w:t>E(</w:t>
-      </w:r>
-      <w:proofErr w:type="gramEnd"/>
-      <w:r>
-        <w:rPr>
-          <w:rFonts w:hint="eastAsia"/>
-        </w:rPr>
-        <w:t>inflation)</w:t>
-      </w:r>
-    </w:p>
-    <w:p>
-      <w:r>
-        <w:t xml:space="preserve">Under </w:t>
-      </w:r>
-      <w:r>
-        <w:rPr>
-          <w:b/>
-        </w:rPr>
-        <w:t>real interest rate parity</w:t>
-      </w:r>
-      <w:r>
-        <w:t>, real interest rates are assumed to converge across different markets:</w:t>
-      </w:r>
-    </w:p>
-    <w:p>
-      <w:proofErr w:type="spellStart"/>
-      <w:r>
-        <w:t>R</w:t>
+        <w:t>nominalA</w:t>
+      </w:r>
+      <w:r>
+        <w:t xml:space="preserve"> – R</w:t>
       </w:r>
       <w:r>
         <w:rPr>
           <w:vertAlign w:val="subscript"/>
         </w:rPr>
-        <w:t>nominalA</w:t>
-      </w:r>
-      <w:proofErr w:type="spellEnd"/>
-      <w:r>
-        <w:t xml:space="preserve"> – </w:t>
-      </w:r>
-      <w:proofErr w:type="spellStart"/>
-      <w:r>
-        <w:t>R</w:t>
+        <w:t>nominalB</w:t>
+      </w:r>
+      <w:r>
+        <w:t xml:space="preserve"> = E(inflation</w:t>
       </w:r>
       <w:r>
         <w:rPr>
           <w:vertAlign w:val="subscript"/>
         </w:rPr>
-        <w:t>nominalB</w:t>
-      </w:r>
-      <w:proofErr w:type="spellEnd"/>
-      <w:r>
-        <w:t xml:space="preserve"> = </w:t>
-      </w:r>
-      <w:proofErr w:type="gramStart"/>
-      <w:r>
-        <w:t>E(</w:t>
-      </w:r>
-      <w:proofErr w:type="spellStart"/>
-      <w:proofErr w:type="gramEnd"/>
-      <w:r>
-        <w:t>inflation</w:t>
+        <w:t>A</w:t>
+      </w:r>
+      <w:r>
+        <w:t>) – E(inflation</w:t>
       </w:r>
       <w:r>
         <w:rPr>
           <w:vertAlign w:val="subscript"/>
         </w:rPr>
-        <w:t>A</w:t>
-      </w:r>
-      <w:proofErr w:type="spellEnd"/>
-      <w:r>
-        <w:t>) – E(</w:t>
-      </w:r>
-      <w:proofErr w:type="spellStart"/>
-      <w:r>
-        <w:t>inflation</w:t>
-      </w:r>
-      <w:r>
-        <w:rPr>
-          <w:vertAlign w:val="subscript"/>
-        </w:rPr>
         <w:t>B</w:t>
       </w:r>
-      <w:proofErr w:type="spellEnd"/>
       <w:r>
         <w:t>)</w:t>
       </w:r>
@@ -11921,11 +11556,7 @@
         <w:t>A/B</w:t>
       </w:r>
       <w:r>
-        <w:t xml:space="preserve"> = </w:t>
-      </w:r>
-      <w:proofErr w:type="spellStart"/>
-      <w:r>
-        <w:t>Inflation</w:t>
+        <w:t xml:space="preserve"> = Inflation</w:t>
       </w:r>
       <w:r>
         <w:rPr>
@@ -11933,13 +11564,8 @@
         </w:rPr>
         <w:t>A</w:t>
       </w:r>
-      <w:proofErr w:type="spellEnd"/>
-      <w:r>
-        <w:t xml:space="preserve"> - </w:t>
-      </w:r>
-      <w:proofErr w:type="spellStart"/>
-      <w:r>
-        <w:t>Inflation</w:t>
+      <w:r>
+        <w:t xml:space="preserve"> - Inflation</w:t>
       </w:r>
       <w:r>
         <w:rPr>
@@ -11947,7 +11573,6 @@
         </w:rPr>
         <w:t>B</w:t>
       </w:r>
-      <w:proofErr w:type="spellEnd"/>
     </w:p>
     <w:p/>
     <w:p>
@@ -12088,21 +11713,7 @@
         <w:rPr>
           <w:rFonts w:hint="eastAsia"/>
         </w:rPr>
-        <w:t xml:space="preserve">Real Exchange Rate = </w:t>
-      </w:r>
-      <w:proofErr w:type="gramStart"/>
-      <w:r>
-        <w:rPr>
-          <w:rFonts w:hint="eastAsia"/>
-        </w:rPr>
-        <w:t>St[</w:t>
-      </w:r>
-      <w:proofErr w:type="gramEnd"/>
-      <w:r>
-        <w:rPr>
-          <w:rFonts w:hint="eastAsia"/>
-        </w:rPr>
-        <w:t>CPI</w:t>
+        <w:t>Real Exchange Rate = St[CPI</w:t>
       </w:r>
       <w:r>
         <w:rPr>
@@ -12134,15 +11745,7 @@
     <w:p/>
     <w:p>
       <w:r>
-        <w:t>If relative PPP holds, %</w:t>
-      </w:r>
-      <w:proofErr w:type="gramStart"/>
-      <w:r>
-        <w:t>Real(</w:t>
-      </w:r>
-      <w:proofErr w:type="gramEnd"/>
-      <w:r>
-        <w:t>A/B) = 0, called long-term equilibrium real exchange rate.</w:t>
+        <w:t>If relative PPP holds, %Real(A/B) = 0, called long-term equilibrium real exchange rate.</w:t>
       </w:r>
     </w:p>
     <w:p>
@@ -12169,19 +11772,11 @@
       </w:r>
     </w:p>
     <w:p>
-      <w:proofErr w:type="gramStart"/>
-      <w:r>
-        <w:rPr>
-          <w:rFonts w:hint="eastAsia"/>
-        </w:rPr>
-        <w:t>current</w:t>
-      </w:r>
-      <w:proofErr w:type="gramEnd"/>
-      <w:r>
-        <w:rPr>
-          <w:rFonts w:hint="eastAsia"/>
-        </w:rPr>
-        <w:t xml:space="preserve"> </w:t>
+      <w:r>
+        <w:rPr>
+          <w:rFonts w:hint="eastAsia"/>
+        </w:rPr>
+        <w:t xml:space="preserve">current </w:t>
       </w:r>
       <w:r>
         <w:t>account + financial account + official reserve account = 0</w:t>
@@ -12322,13 +11917,8 @@
       </w:r>
     </w:p>
     <w:p>
-      <w:proofErr w:type="gramStart"/>
-      <w:r>
-        <w:t>real</w:t>
-      </w:r>
-      <w:proofErr w:type="gramEnd"/>
-      <w:r>
-        <w:t xml:space="preserve"> exchange rate (A/B) = equilibrium real exchange rate (A/B)</w:t>
+      <w:r>
+        <w:t>real exchange rate (A/B) = equilibrium real exchange rate (A/B)</w:t>
       </w:r>
     </w:p>
     <w:p>
@@ -12353,11 +11943,7 @@
         <w:t xml:space="preserve"> </w:t>
       </w:r>
       <w:r>
-        <w:t xml:space="preserve">+ (real interest </w:t>
-      </w:r>
-      <w:proofErr w:type="spellStart"/>
-      <w:r>
-        <w:t>rate</w:t>
+        <w:t>+ (real interest rate</w:t>
       </w:r>
       <w:r>
         <w:rPr>
@@ -12365,13 +11951,8 @@
         </w:rPr>
         <w:t>B</w:t>
       </w:r>
-      <w:proofErr w:type="spellEnd"/>
-      <w:r>
-        <w:t xml:space="preserve"> - real interest </w:t>
-      </w:r>
-      <w:proofErr w:type="spellStart"/>
-      <w:r>
-        <w:t>rate</w:t>
+      <w:r>
+        <w:t xml:space="preserve"> - real interest rate</w:t>
       </w:r>
       <w:r>
         <w:rPr>
@@ -12379,7 +11960,6 @@
         </w:rPr>
         <w:t>A</w:t>
       </w:r>
-      <w:proofErr w:type="spellEnd"/>
       <w:r>
         <w:t>)</w:t>
       </w:r>
@@ -12406,11 +11986,7 @@
         <w:t xml:space="preserve"> </w:t>
       </w:r>
       <w:r>
-        <w:t xml:space="preserve">- (risk </w:t>
-      </w:r>
-      <w:proofErr w:type="spellStart"/>
-      <w:r>
-        <w:t>premium</w:t>
+        <w:t>- (risk premium</w:t>
       </w:r>
       <w:r>
         <w:rPr>
@@ -12418,13 +11994,8 @@
         </w:rPr>
         <w:t>B</w:t>
       </w:r>
-      <w:proofErr w:type="spellEnd"/>
-      <w:r>
-        <w:t xml:space="preserve"> – risk </w:t>
-      </w:r>
-      <w:proofErr w:type="spellStart"/>
-      <w:r>
-        <w:t>premium</w:t>
+      <w:r>
+        <w:t xml:space="preserve"> – risk premium</w:t>
       </w:r>
       <w:r>
         <w:rPr>
@@ -12432,7 +12003,6 @@
         </w:rPr>
         <w:t>A</w:t>
       </w:r>
-      <w:proofErr w:type="spellEnd"/>
       <w:r>
         <w:t>)</w:t>
       </w:r>
@@ -12451,11 +12021,7 @@
     </w:p>
     <w:p>
       <w:r>
-        <w:t xml:space="preserve">R = </w:t>
-      </w:r>
-      <w:proofErr w:type="spellStart"/>
-      <w:r>
-        <w:t>r</w:t>
+        <w:t>R = r</w:t>
       </w:r>
       <w:r>
         <w:rPr>
@@ -12463,17 +12029,8 @@
         </w:rPr>
         <w:t>n</w:t>
       </w:r>
-      <w:proofErr w:type="spellEnd"/>
-      <w:r>
-        <w:t xml:space="preserve"> + π + </w:t>
-      </w:r>
-      <w:proofErr w:type="gramStart"/>
-      <w:r>
-        <w:t>α(</w:t>
-      </w:r>
-      <w:proofErr w:type="gramEnd"/>
-      <w:r>
-        <w:t>π –π*) + β(y-y*)</w:t>
+      <w:r>
+        <w:t xml:space="preserve"> + π + α(π –π*) + β(y-y*)</w:t>
       </w:r>
     </w:p>
     <w:p>
@@ -12486,8 +12043,6 @@
       </w:r>
     </w:p>
     <w:p>
-      <w:proofErr w:type="spellStart"/>
-      <w:proofErr w:type="gramStart"/>
       <w:r>
         <w:t>r</w:t>
       </w:r>
@@ -12497,8 +12052,6 @@
         </w:rPr>
         <w:t>n</w:t>
       </w:r>
-      <w:proofErr w:type="spellEnd"/>
-      <w:proofErr w:type="gramEnd"/>
       <w:r>
         <w:tab/>
         <w:t>= Neutral real policy interest rate</w:t>
@@ -12515,13 +12068,8 @@
       </w:r>
     </w:p>
     <w:p>
-      <w:proofErr w:type="gramStart"/>
-      <w:r>
-        <w:t>π</w:t>
-      </w:r>
-      <w:proofErr w:type="gramEnd"/>
-      <w:r>
-        <w:t>*</w:t>
+      <w:r>
+        <w:t>π*</w:t>
       </w:r>
       <w:r>
         <w:tab/>
@@ -12538,13 +12086,8 @@
       </w:r>
     </w:p>
     <w:p>
-      <w:proofErr w:type="gramStart"/>
-      <w:r>
-        <w:t>y</w:t>
-      </w:r>
-      <w:proofErr w:type="gramEnd"/>
-      <w:r>
-        <w:t>*</w:t>
+      <w:r>
+        <w:t>y*</w:t>
       </w:r>
       <w:r>
         <w:tab/>
@@ -12552,13 +12095,8 @@
       </w:r>
     </w:p>
     <w:p>
-      <w:proofErr w:type="gramStart"/>
-      <w:r>
-        <w:t>α</w:t>
-      </w:r>
-      <w:proofErr w:type="gramEnd"/>
-      <w:r>
-        <w:t>,</w:t>
+      <w:r>
+        <w:t>α,</w:t>
       </w:r>
       <w:r>
         <w:t xml:space="preserve"> </w:t>
@@ -12579,11 +12117,7 @@
         <w:t xml:space="preserve"> </w:t>
       </w:r>
       <w:r>
-        <w:t xml:space="preserve">π = </w:t>
-      </w:r>
-      <w:proofErr w:type="spellStart"/>
-      <w:r>
-        <w:t>r</w:t>
+        <w:t>π = r</w:t>
       </w:r>
       <w:r>
         <w:rPr>
@@ -12591,17 +12125,8 @@
         </w:rPr>
         <w:t>n</w:t>
       </w:r>
-      <w:proofErr w:type="spellEnd"/>
-      <w:r>
-        <w:t xml:space="preserve"> + </w:t>
-      </w:r>
-      <w:proofErr w:type="gramStart"/>
-      <w:r>
-        <w:t>α(</w:t>
-      </w:r>
-      <w:proofErr w:type="gramEnd"/>
-      <w:r>
-        <w:t>π –π*) + β(y-y*)</w:t>
+      <w:r>
+        <w:t xml:space="preserve"> + α(π –π*) + β(y-y*)</w:t>
       </w:r>
     </w:p>
     <w:p>
@@ -12645,15 +12170,7 @@
       </w:r>
       <w:r>
         <w:tab/>
-        <w:t xml:space="preserve">  </w:t>
-      </w:r>
-      <w:proofErr w:type="gramStart"/>
-      <w:r>
-        <w:t>α[</w:t>
-      </w:r>
-      <w:proofErr w:type="gramEnd"/>
-      <w:r>
-        <w:t>Difference in inflation gap(B-A)] +</w:t>
+        <w:t xml:space="preserve">  α[Difference in inflation gap(B-A)] +</w:t>
       </w:r>
     </w:p>
     <w:p>
@@ -12671,15 +12188,7 @@
       </w:r>
       <w:r>
         <w:tab/>
-        <w:t xml:space="preserve">  </w:t>
-      </w:r>
-      <w:proofErr w:type="gramStart"/>
-      <w:r>
-        <w:t>β[</w:t>
-      </w:r>
-      <w:proofErr w:type="gramEnd"/>
-      <w:r>
-        <w:t>Difference in output gap(B-A)] –</w:t>
+        <w:t xml:space="preserve">  β[Difference in output gap(B-A)] –</w:t>
       </w:r>
     </w:p>
     <w:p>
@@ -12697,19 +12206,7 @@
       </w:r>
       <w:r>
         <w:tab/>
-        <w:t xml:space="preserve">  (</w:t>
-      </w:r>
-      <w:proofErr w:type="gramStart"/>
-      <w:r>
-        <w:t>risk</w:t>
-      </w:r>
-      <w:proofErr w:type="gramEnd"/>
-      <w:r>
-        <w:t xml:space="preserve"> </w:t>
-      </w:r>
-      <w:proofErr w:type="spellStart"/>
-      <w:r>
-        <w:t>premium</w:t>
+        <w:t xml:space="preserve">  (risk premium</w:t>
       </w:r>
       <w:r>
         <w:rPr>
@@ -12717,13 +12214,8 @@
         </w:rPr>
         <w:t>B</w:t>
       </w:r>
-      <w:proofErr w:type="spellEnd"/>
-      <w:r>
-        <w:t xml:space="preserve"> – risk </w:t>
-      </w:r>
-      <w:proofErr w:type="spellStart"/>
-      <w:r>
-        <w:t>premium</w:t>
+      <w:r>
+        <w:t xml:space="preserve"> – risk premium</w:t>
       </w:r>
       <w:r>
         <w:rPr>
@@ -12731,7 +12223,6 @@
         </w:rPr>
         <w:t>A</w:t>
       </w:r>
-      <w:proofErr w:type="spellEnd"/>
       <w:r>
         <w:t>)</w:t>
       </w:r>
@@ -13886,19 +13377,11 @@
       </w:r>
     </w:p>
     <w:p>
-      <w:proofErr w:type="gramStart"/>
-      <w:r>
-        <w:rPr>
-          <w:rFonts w:hint="eastAsia"/>
-        </w:rPr>
-        <w:t>growth</w:t>
-      </w:r>
-      <w:proofErr w:type="gramEnd"/>
-      <w:r>
-        <w:rPr>
-          <w:rFonts w:hint="eastAsia"/>
-        </w:rPr>
-        <w:t xml:space="preserve"> </w:t>
+      <w:r>
+        <w:rPr>
+          <w:rFonts w:hint="eastAsia"/>
+        </w:rPr>
+        <w:t xml:space="preserve">growth </w:t>
       </w:r>
       <w:r>
         <w:t xml:space="preserve">rate in potential GDP = long-term growth rate of labor force + </w:t>
@@ -13908,13 +13391,8 @@
       <w:pPr>
         <w:ind w:left="2100" w:firstLineChars="250" w:firstLine="525"/>
       </w:pPr>
-      <w:proofErr w:type="gramStart"/>
-      <w:r>
-        <w:t>long-term</w:t>
-      </w:r>
-      <w:proofErr w:type="gramEnd"/>
-      <w:r>
-        <w:t xml:space="preserve"> growth rate in labor productivity</w:t>
+      <w:r>
+        <w:t>long-term growth rate in labor productivity</w:t>
       </w:r>
     </w:p>
     <w:p>
@@ -14175,13 +13653,8 @@
         <w:pStyle w:val="ListParagraph"/>
         <w:ind w:left="420" w:firstLineChars="0" w:firstLine="0"/>
       </w:pPr>
-      <w:proofErr w:type="gramStart"/>
-      <w:r>
-        <w:t>g</w:t>
-      </w:r>
-      <w:proofErr w:type="gramEnd"/>
-      <w:r>
-        <w:t>* = θ / (1 – α)</w:t>
+      <w:r>
+        <w:t>g* = θ / (1 – α)</w:t>
       </w:r>
       <w:r>
         <w:tab/>
@@ -14202,30 +13675,12 @@
         </w:rPr>
         <w:t xml:space="preserve">Assume </w:t>
       </w:r>
-      <w:proofErr w:type="spellStart"/>
-      <w:r>
-        <w:t>Δy</w:t>
-      </w:r>
-      <w:proofErr w:type="spellEnd"/>
-      <w:r>
-        <w:t>/y=</w:t>
-      </w:r>
-      <w:proofErr w:type="spellStart"/>
-      <w:r>
-        <w:t>Δk</w:t>
-      </w:r>
-      <w:proofErr w:type="spellEnd"/>
-      <w:r>
-        <w:t>/</w:t>
-      </w:r>
-      <w:proofErr w:type="spellStart"/>
-      <w:r>
-        <w:t>k</w:t>
+      <w:r>
+        <w:t>Δy/y=Δk/k</w:t>
       </w:r>
       <w:r>
         <w:t>H</w:t>
       </w:r>
-      <w:proofErr w:type="spellEnd"/>
     </w:p>
     <w:p>
       <w:pPr>
@@ -17997,11 +17452,7 @@
         <w:t xml:space="preserve">Periodic pension cost </w:t>
       </w:r>
       <w:r>
-        <w:t>= Current service cost + Interest cost (r * (PBO – asset)</w:t>
-      </w:r>
-      <w:proofErr w:type="gramStart"/>
-      <w:r>
-        <w:t>)</w:t>
+        <w:t>= Current service cost + Interest cost (r * (PBO – asset))</w:t>
       </w:r>
       <w:r>
         <w:rPr>
@@ -18009,7 +17460,6 @@
         </w:rPr>
         <w:t>1</w:t>
       </w:r>
-      <w:proofErr w:type="gramEnd"/>
       <w:r>
         <w:rPr>
           <w:rFonts w:hint="eastAsia"/>
@@ -18922,21 +18372,7 @@
         <w:rPr>
           <w:rFonts w:hint="eastAsia"/>
         </w:rPr>
-        <w:t>Outlay = -</w:t>
-      </w:r>
-      <w:proofErr w:type="spellStart"/>
-      <w:r>
-        <w:rPr>
-          <w:rFonts w:hint="eastAsia"/>
-        </w:rPr>
-        <w:t>FCInv</w:t>
-      </w:r>
-      <w:proofErr w:type="spellEnd"/>
-      <w:r>
-        <w:rPr>
-          <w:rFonts w:hint="eastAsia"/>
-        </w:rPr>
-        <w:t xml:space="preserve"> </w:t>
+        <w:t xml:space="preserve">Outlay = -FCInv </w:t>
       </w:r>
       <w:r>
         <w:t>–</w:t>
@@ -18945,21 +18381,7 @@
         <w:rPr>
           <w:rFonts w:hint="eastAsia"/>
         </w:rPr>
-        <w:t xml:space="preserve"> </w:t>
-      </w:r>
-      <w:proofErr w:type="spellStart"/>
-      <w:r>
-        <w:rPr>
-          <w:rFonts w:hint="eastAsia"/>
-        </w:rPr>
-        <w:t>NWInc</w:t>
-      </w:r>
-      <w:proofErr w:type="spellEnd"/>
-      <w:r>
-        <w:rPr>
-          <w:rFonts w:hint="eastAsia"/>
-        </w:rPr>
-        <w:t xml:space="preserve"> </w:t>
+        <w:t xml:space="preserve"> NWInc </w:t>
       </w:r>
       <w:r>
         <w:t>+ SaleOld</w:t>
@@ -19096,15 +18518,7 @@
         <w:t xml:space="preserve">Sales </w:t>
       </w:r>
       <w:r>
-        <w:t xml:space="preserve">+ </w:t>
-      </w:r>
-      <w:proofErr w:type="spellStart"/>
-      <w:r>
-        <w:t>NWCInv</w:t>
-      </w:r>
-      <w:proofErr w:type="spellEnd"/>
-      <w:r>
-        <w:t xml:space="preserve"> – T * (</w:t>
+        <w:t>+ NWCInv – T * (</w:t>
       </w:r>
       <w:r>
         <w:rPr>
@@ -19757,14 +19171,7 @@
         <w:rPr>
           <w:rFonts w:hint="eastAsia"/>
         </w:rPr>
-        <w:t xml:space="preserve"> </w:t>
-      </w:r>
-      <w:proofErr w:type="spellStart"/>
-      <w:r>
-        <w:rPr>
-          <w:rFonts w:hint="eastAsia"/>
-        </w:rPr>
-        <w:t>T</w:t>
+        <w:t xml:space="preserve"> T</w:t>
       </w:r>
       <w:r>
         <w:rPr>
@@ -19777,15 +19184,7 @@
           <w:rFonts w:hint="eastAsia"/>
           <w:vertAlign w:val="subscript"/>
         </w:rPr>
-        <w:t>apital</w:t>
-      </w:r>
-      <w:proofErr w:type="spellEnd"/>
-      <w:r>
-        <w:rPr>
-          <w:rFonts w:hint="eastAsia"/>
-          <w:vertAlign w:val="subscript"/>
-        </w:rPr>
-        <w:t xml:space="preserve"> </w:t>
+        <w:t xml:space="preserve">apital </w:t>
       </w:r>
       <w:r>
         <w:rPr>
@@ -21219,7 +20618,6 @@
       </w:r>
     </w:p>
     <w:p>
-      <w:proofErr w:type="spellStart"/>
       <w:r>
         <w:rPr>
           <w:rFonts w:hint="eastAsia"/>
@@ -21233,7 +20631,6 @@
         </w:rPr>
         <w:t>estimate</w:t>
       </w:r>
-      <w:proofErr w:type="spellEnd"/>
       <w:r>
         <w:rPr>
           <w:rFonts w:hint="eastAsia"/>
@@ -21241,59 +20638,38 @@
         <w:t xml:space="preserve"> </w:t>
       </w:r>
       <w:r>
-        <w:t>– Price = (</w:t>
-      </w:r>
-      <w:proofErr w:type="spellStart"/>
-      <w:r>
-        <w:t>IV</w:t>
+        <w:t>– Price = (IV</w:t>
       </w:r>
       <w:r>
         <w:rPr>
           <w:vertAlign w:val="subscript"/>
         </w:rPr>
+        <w:t xml:space="preserve">actual </w:t>
+      </w:r>
+      <w:r>
+        <w:t>– Price) + (IV</w:t>
+      </w:r>
+      <w:r>
+        <w:rPr>
+          <w:vertAlign w:val="subscript"/>
+        </w:rPr>
+        <w:t>e</w:t>
+      </w:r>
+      <w:r>
+        <w:rPr>
+          <w:vertAlign w:val="subscript"/>
+        </w:rPr>
+        <w:t>stimate</w:t>
+      </w:r>
+      <w:r>
+        <w:t xml:space="preserve"> – IV</w:t>
+      </w:r>
+      <w:r>
+        <w:rPr>
+          <w:vertAlign w:val="subscript"/>
+        </w:rPr>
         <w:t>actual</w:t>
       </w:r>
-      <w:proofErr w:type="spellEnd"/>
-      <w:r>
-        <w:rPr>
-          <w:vertAlign w:val="subscript"/>
-        </w:rPr>
-        <w:t xml:space="preserve"> </w:t>
-      </w:r>
-      <w:r>
-        <w:t>– Price) + (</w:t>
-      </w:r>
-      <w:proofErr w:type="spellStart"/>
-      <w:r>
-        <w:t>IV</w:t>
-      </w:r>
-      <w:r>
-        <w:rPr>
-          <w:vertAlign w:val="subscript"/>
-        </w:rPr>
-        <w:t>e</w:t>
-      </w:r>
-      <w:r>
-        <w:rPr>
-          <w:vertAlign w:val="subscript"/>
-        </w:rPr>
-        <w:t>stimate</w:t>
-      </w:r>
-      <w:proofErr w:type="spellEnd"/>
-      <w:r>
-        <w:t xml:space="preserve"> – </w:t>
-      </w:r>
-      <w:proofErr w:type="spellStart"/>
-      <w:r>
-        <w:t>IV</w:t>
-      </w:r>
-      <w:r>
-        <w:rPr>
-          <w:vertAlign w:val="subscript"/>
-        </w:rPr>
-        <w:t>actual</w:t>
-      </w:r>
-      <w:proofErr w:type="spellEnd"/>
       <w:r>
         <w:t>)</w:t>
       </w:r>
@@ -21526,35 +20902,10 @@
         <w:rPr>
           <w:rFonts w:hint="eastAsia"/>
         </w:rPr>
-        <w:t xml:space="preserve">Estimate the required return on an equity investment using the CAPM, the </w:t>
-      </w:r>
-      <w:proofErr w:type="spellStart"/>
-      <w:r>
-        <w:rPr>
-          <w:rFonts w:hint="eastAsia"/>
-        </w:rPr>
-        <w:t>Fama</w:t>
-      </w:r>
-      <w:proofErr w:type="spellEnd"/>
-      <w:r>
-        <w:rPr>
-          <w:rFonts w:hint="eastAsia"/>
-        </w:rPr>
-        <w:t>-French model, the Pastor-</w:t>
-      </w:r>
-      <w:proofErr w:type="spellStart"/>
-      <w:r>
-        <w:rPr>
-          <w:rFonts w:hint="eastAsia"/>
-        </w:rPr>
-        <w:t>Stam</w:t>
-      </w:r>
-      <w:r>
-        <w:t>baugh</w:t>
-      </w:r>
-      <w:proofErr w:type="spellEnd"/>
-      <w:r>
-        <w:t xml:space="preserve"> model, macro-economic multifactor models, and the build-up method.</w:t>
+        <w:t>Estimate the required return on an equity investment using the CAPM, the Fama-French model, the Pastor-Stam</w:t>
+      </w:r>
+      <w:r>
+        <w:t>baugh model, macro-economic multifactor models, and the build-up method.</w:t>
       </w:r>
     </w:p>
     <w:p>
@@ -21566,19 +20917,11 @@
         </w:numPr>
         <w:ind w:firstLineChars="0"/>
       </w:pPr>
-      <w:proofErr w:type="spellStart"/>
-      <w:r>
-        <w:rPr>
-          <w:rFonts w:hint="eastAsia"/>
-        </w:rPr>
-        <w:t>Fama</w:t>
-      </w:r>
-      <w:proofErr w:type="spellEnd"/>
-      <w:r>
-        <w:rPr>
-          <w:rFonts w:hint="eastAsia"/>
-        </w:rPr>
-        <w:t>-French Model</w:t>
+      <w:r>
+        <w:rPr>
+          <w:rFonts w:hint="eastAsia"/>
+        </w:rPr>
+        <w:t>Fama-French Model</w:t>
       </w:r>
     </w:p>
     <w:p>
@@ -22011,35 +21354,7 @@
         <w:rPr>
           <w:rFonts w:hint="eastAsia"/>
         </w:rPr>
-        <w:t>Pastor-</w:t>
-      </w:r>
-      <w:proofErr w:type="spellStart"/>
-      <w:r>
-        <w:rPr>
-          <w:rFonts w:hint="eastAsia"/>
-        </w:rPr>
-        <w:t>Stambaugh</w:t>
-      </w:r>
-      <w:proofErr w:type="spellEnd"/>
-      <w:r>
-        <w:rPr>
-          <w:rFonts w:hint="eastAsia"/>
-        </w:rPr>
-        <w:t xml:space="preserve"> Model adds a liquidity factor to the </w:t>
-      </w:r>
-      <w:proofErr w:type="spellStart"/>
-      <w:r>
-        <w:rPr>
-          <w:rFonts w:hint="eastAsia"/>
-        </w:rPr>
-        <w:t>Fama</w:t>
-      </w:r>
-      <w:proofErr w:type="spellEnd"/>
-      <w:r>
-        <w:rPr>
-          <w:rFonts w:hint="eastAsia"/>
-        </w:rPr>
-        <w:t>-French model.</w:t>
+        <w:t>Pastor-Stambaugh Model adds a liquidity factor to the Fama-French model.</w:t>
       </w:r>
     </w:p>
     <w:p>
@@ -22082,15 +21397,7 @@
     </w:p>
     <w:p>
       <w:r>
-        <w:t>(</w:t>
-      </w:r>
-      <w:proofErr w:type="spellStart"/>
-      <w:r>
-        <w:t>Blume’s</w:t>
-      </w:r>
-      <w:proofErr w:type="spellEnd"/>
-      <w:r>
-        <w:t>) Adjusted Beta for Public Companies</w:t>
+        <w:t>(Blume’s) Adjusted Beta for Public Companies</w:t>
       </w:r>
     </w:p>
     <w:p>
@@ -22844,57 +22151,18 @@
     </w:p>
     <w:p>
       <w:r>
-        <w:t xml:space="preserve">FCFF = NI + NCC + Interest * (1 – tax) – </w:t>
-      </w:r>
-      <w:proofErr w:type="spellStart"/>
-      <w:r>
-        <w:t>FCInv</w:t>
-      </w:r>
-      <w:proofErr w:type="spellEnd"/>
-      <w:r>
-        <w:t xml:space="preserve"> – </w:t>
-      </w:r>
-      <w:proofErr w:type="spellStart"/>
-      <w:r>
-        <w:t>WCInv</w:t>
-      </w:r>
-      <w:proofErr w:type="spellEnd"/>
-    </w:p>
-    <w:p>
-      <w:r>
-        <w:t xml:space="preserve">FCFF = EBIT * (1 – tax) + Depreciation – </w:t>
-      </w:r>
-      <w:proofErr w:type="spellStart"/>
-      <w:r>
-        <w:t>FCInv</w:t>
-      </w:r>
-      <w:proofErr w:type="spellEnd"/>
-      <w:r>
-        <w:t xml:space="preserve"> – </w:t>
-      </w:r>
-      <w:proofErr w:type="spellStart"/>
-      <w:r>
-        <w:t>WCInv</w:t>
-      </w:r>
-      <w:proofErr w:type="spellEnd"/>
-    </w:p>
-    <w:p>
-      <w:r>
-        <w:t xml:space="preserve">FCFF = EBITDA * (1 – tax) + Depreciation * tax – </w:t>
-      </w:r>
-      <w:proofErr w:type="spellStart"/>
-      <w:r>
-        <w:t>FCInv</w:t>
-      </w:r>
-      <w:proofErr w:type="spellEnd"/>
-      <w:r>
-        <w:t xml:space="preserve"> – </w:t>
-      </w:r>
-      <w:proofErr w:type="spellStart"/>
-      <w:r>
-        <w:t>WCInv</w:t>
-      </w:r>
-      <w:proofErr w:type="spellEnd"/>
+        <w:t>FCFF = NI + NCC + Interest * (1 – tax) – FCInv – WCInv</w:t>
+      </w:r>
+    </w:p>
+    <w:p>
+      <w:r>
+        <w:t>FCFF = EBIT * (1 – tax) + Depreciation – FCInv – WCInv</w:t>
+      </w:r>
+    </w:p>
+    <w:p>
+      <w:r>
+        <w:t>FCFF = EBITDA * (1 – tax) + Depreciation * tax – FCInv – WCInv</w:t>
+      </w:r>
     </w:p>
     <w:p>
       <w:r>
@@ -22981,12 +22249,8 @@
       </w:r>
       <w:r>
         <w:tab/>
-      </w:r>
-      <w:proofErr w:type="spellStart"/>
-      <w:r>
         <w:t>FCInv</w:t>
       </w:r>
-      <w:proofErr w:type="spellEnd"/>
     </w:p>
     <w:p>
       <w:pPr>
@@ -23006,13 +22270,8 @@
         <w:pStyle w:val="ListParagraph"/>
         <w:ind w:left="420" w:firstLineChars="0" w:firstLine="0"/>
       </w:pPr>
-      <w:proofErr w:type="spellStart"/>
-      <w:r>
-        <w:t>FCInv</w:t>
-      </w:r>
-      <w:proofErr w:type="spellEnd"/>
-      <w:r>
-        <w:t xml:space="preserve"> = End gross BV PP&amp;E – begin gross VB PP&amp;E</w:t>
+      <w:r>
+        <w:t>FCInv = End gross BV PP&amp;E – begin gross VB PP&amp;E</w:t>
       </w:r>
     </w:p>
     <w:p>
@@ -23028,21 +22287,7 @@
         <w:rPr>
           <w:rFonts w:hint="eastAsia"/>
         </w:rPr>
-        <w:t xml:space="preserve">Notes payable is not included in </w:t>
-      </w:r>
-      <w:proofErr w:type="spellStart"/>
-      <w:r>
-        <w:rPr>
-          <w:rFonts w:hint="eastAsia"/>
-        </w:rPr>
-        <w:t>WCInv</w:t>
-      </w:r>
-      <w:proofErr w:type="spellEnd"/>
-      <w:r>
-        <w:rPr>
-          <w:rFonts w:hint="eastAsia"/>
-        </w:rPr>
-        <w:t>, but in net borrowing.</w:t>
+        <w:t>Notes payable is not included in WCInv, but in net borrowing.</w:t>
       </w:r>
     </w:p>
     <w:p/>
@@ -23064,23 +22309,7 @@
     </w:p>
     <w:p>
       <w:r>
-        <w:t xml:space="preserve">FCFE = NI + (1 – DR) * (Depreciation – </w:t>
-      </w:r>
-      <w:proofErr w:type="spellStart"/>
-      <w:r>
-        <w:t>FCInv</w:t>
-      </w:r>
-      <w:proofErr w:type="spellEnd"/>
-      <w:r>
-        <w:t xml:space="preserve"> – </w:t>
-      </w:r>
-      <w:proofErr w:type="spellStart"/>
-      <w:r>
-        <w:t>WCInv</w:t>
-      </w:r>
-      <w:proofErr w:type="spellEnd"/>
-      <w:r>
-        <w:t>)</w:t>
+        <w:t>FCFE = NI + (1 – DR) * (Depreciation – FCInv – WCInv)</w:t>
       </w:r>
     </w:p>
     <w:p>
@@ -23483,7 +22712,6 @@
       </w:r>
     </w:p>
     <w:p>
-      <w:proofErr w:type="spellStart"/>
       <w:r>
         <w:lastRenderedPageBreak/>
         <w:t>RI</w:t>
@@ -23494,13 +22722,8 @@
         </w:rPr>
         <w:t>t</w:t>
       </w:r>
-      <w:proofErr w:type="spellEnd"/>
-      <w:r>
-        <w:t xml:space="preserve"> = </w:t>
-      </w:r>
-      <w:proofErr w:type="gramStart"/>
-      <w:r>
-        <w:t>E</w:t>
+      <w:r>
+        <w:t xml:space="preserve"> = E</w:t>
       </w:r>
       <w:r>
         <w:rPr>
@@ -23508,7 +22731,6 @@
         </w:rPr>
         <w:t>t</w:t>
       </w:r>
-      <w:proofErr w:type="gramEnd"/>
       <w:r>
         <w:t xml:space="preserve"> – (r * B</w:t>
       </w:r>
@@ -23528,11 +22750,7 @@
         <w:t>t-1</w:t>
       </w:r>
       <w:r>
-        <w:t xml:space="preserve"> = EBIT * (1 – t) – (total capital * </w:t>
-      </w:r>
-      <w:proofErr w:type="spellStart"/>
-      <w:r>
-        <w:t>R</w:t>
+        <w:t xml:space="preserve"> = EBIT * (1 – t) – (total capital * R</w:t>
       </w:r>
       <w:r>
         <w:rPr>
@@ -23540,7 +22758,6 @@
         </w:rPr>
         <w:t>wacc</w:t>
       </w:r>
-      <w:proofErr w:type="spellEnd"/>
       <w:r>
         <w:t>)</w:t>
       </w:r>
@@ -23709,11 +22926,7 @@
     </w:p>
     <w:p>
       <w:r>
-        <w:t xml:space="preserve">Excess earning0 = normalized earning – fixed asset * </w:t>
-      </w:r>
-      <w:proofErr w:type="spellStart"/>
-      <w:r>
-        <w:t>R</w:t>
+        <w:t>Excess earning0 = normalized earning – fixed asset * R</w:t>
       </w:r>
       <w:r>
         <w:rPr>
@@ -23721,13 +22934,8 @@
         </w:rPr>
         <w:t>fa</w:t>
       </w:r>
-      <w:proofErr w:type="spellEnd"/>
-      <w:r>
-        <w:t xml:space="preserve"> – working capital * </w:t>
-      </w:r>
-      <w:proofErr w:type="spellStart"/>
-      <w:r>
-        <w:t>R</w:t>
+      <w:r>
+        <w:t xml:space="preserve"> – working capital * R</w:t>
       </w:r>
       <w:r>
         <w:rPr>
@@ -23735,15 +22943,10 @@
         </w:rPr>
         <w:t>wc</w:t>
       </w:r>
-      <w:proofErr w:type="spellEnd"/>
-    </w:p>
-    <w:p>
-      <w:r>
-        <w:t>RI = excess earning0 * (1 + g) / (</w:t>
-      </w:r>
-      <w:proofErr w:type="spellStart"/>
-      <w:r>
-        <w:t>r</w:t>
+    </w:p>
+    <w:p>
+      <w:r>
+        <w:t>RI = excess earning0 * (1 + g) / (r</w:t>
       </w:r>
       <w:r>
         <w:rPr>
@@ -23751,7 +22954,6 @@
         </w:rPr>
         <w:t>intangible</w:t>
       </w:r>
-      <w:proofErr w:type="spellEnd"/>
       <w:r>
         <w:t xml:space="preserve"> – g)</w:t>
       </w:r>
@@ -25518,21 +24720,7 @@
         <w:rPr>
           <w:rFonts w:hint="eastAsia"/>
         </w:rPr>
-        <w:t>The a(b-r)</w:t>
-      </w:r>
-      <w:proofErr w:type="spellStart"/>
-      <w:r>
-        <w:rPr>
-          <w:rFonts w:hint="eastAsia"/>
-        </w:rPr>
-        <w:t>dt</w:t>
-      </w:r>
-      <w:proofErr w:type="spellEnd"/>
-      <w:r>
-        <w:rPr>
-          <w:rFonts w:hint="eastAsia"/>
-        </w:rPr>
-        <w:t xml:space="preserve"> term forces the interest rate to mean-revert toward the long-run value (b) at a speed determined by parameter a.</w:t>
+        <w:t>The a(b-r)dt term forces the interest rate to mean-revert toward the long-run value (b) at a speed determined by parameter a.</w:t>
       </w:r>
     </w:p>
     <w:p>
@@ -25598,21 +24786,7 @@
         <w:rPr>
           <w:rFonts w:hint="eastAsia"/>
         </w:rPr>
-        <w:t xml:space="preserve">The </w:t>
-      </w:r>
-      <w:proofErr w:type="spellStart"/>
-      <w:r>
-        <w:rPr>
-          <w:rFonts w:hint="eastAsia"/>
-        </w:rPr>
-        <w:t>Vasicek</w:t>
-      </w:r>
-      <w:proofErr w:type="spellEnd"/>
-      <w:r>
-        <w:rPr>
-          <w:rFonts w:hint="eastAsia"/>
-        </w:rPr>
-        <w:t xml:space="preserve"> Model</w:t>
+        <w:t>The Vasicek Model</w:t>
       </w:r>
     </w:p>
     <w:p>
@@ -26312,14 +25486,177 @@
       </w:r>
     </w:p>
     <w:p>
-      <w:pPr>
-        <w:rPr>
-          <w:rFonts w:hint="eastAsia"/>
-        </w:rPr>
-      </w:pPr>
       <w:r>
         <w:t>When the price of the common stock is low, there is no effect on the convertible’s market price and it’s referred to as a fixed-income equivalent or a busted convertible.</w:t>
       </w:r>
+    </w:p>
+    <w:p/>
+    <w:p>
+      <w:pPr>
+        <w:pStyle w:val="Level2"/>
+        <w:rPr>
+          <w:rFonts w:hint="eastAsia"/>
+        </w:rPr>
+      </w:pPr>
+      <w:r>
+        <w:rPr>
+          <w:rFonts w:hint="eastAsia"/>
+        </w:rPr>
+        <w:t>Credit Analysis Models</w:t>
+      </w:r>
+    </w:p>
+    <w:p>
+      <w:pPr>
+        <w:pStyle w:val="Level3"/>
+        <w:numPr>
+          <w:ilvl w:val="2"/>
+          <w:numId w:val="143"/>
+        </w:numPr>
+        <w:spacing w:after="156"/>
+      </w:pPr>
+      <w:r>
+        <w:rPr>
+          <w:rFonts w:hint="eastAsia"/>
+        </w:rPr>
+        <w:t xml:space="preserve">Explain structural models of corporate credit risk, including why equity can be viewed as a call option on the </w:t>
+      </w:r>
+      <w:r>
+        <w:t>company’s</w:t>
+      </w:r>
+      <w:r>
+        <w:rPr>
+          <w:rFonts w:hint="eastAsia"/>
+        </w:rPr>
+        <w:t xml:space="preserve"> </w:t>
+      </w:r>
+      <w:r>
+        <w:t>assets.</w:t>
+      </w:r>
+    </w:p>
+    <w:p>
+      <w:r>
+        <w:t>V</w:t>
+      </w:r>
+      <w:r>
+        <w:rPr>
+          <w:rFonts w:hint="eastAsia"/>
+        </w:rPr>
+        <w:t xml:space="preserve">alue </w:t>
+      </w:r>
+      <w:r>
+        <w:t xml:space="preserve">of corporate asset = long </w:t>
+      </w:r>
+      <w:r>
+        <w:t>call (</w:t>
+      </w:r>
+      <w:r>
+        <w:t>value of stock) + (risk-free bond – put</w:t>
+      </w:r>
+      <w:r>
+        <w:t>) (</w:t>
+      </w:r>
+      <w:r>
+        <w:t>value of debt)</w:t>
+      </w:r>
+    </w:p>
+    <w:p>
+      <w:pPr>
+        <w:rPr>
+          <w:rFonts w:hint="eastAsia"/>
+        </w:rPr>
+      </w:pPr>
+      <w:r>
+        <w:rPr>
+          <w:rFonts w:hint="eastAsia"/>
+        </w:rPr>
+        <w:t>Expected loss = long the put</w:t>
+      </w:r>
+    </w:p>
+    <w:p>
+      <w:r>
+        <w:t xml:space="preserve">Probability of default = </w:t>
+      </w:r>
+      <w:r>
+        <w:t>N (</w:t>
+      </w:r>
+      <w:r>
+        <w:t>-d2)</w:t>
+      </w:r>
+    </w:p>
+    <w:p/>
+    <w:p>
+      <w:pPr>
+        <w:pStyle w:val="Level3"/>
+        <w:spacing w:after="156"/>
+        <w:rPr>
+          <w:rFonts w:hint="eastAsia"/>
+        </w:rPr>
+      </w:pPr>
+      <w:r>
+        <w:rPr>
+          <w:rFonts w:hint="eastAsia"/>
+        </w:rPr>
+        <w:t xml:space="preserve">Explain reduced form models of corporate credit risk, including why debt can </w:t>
+      </w:r>
+      <w:r>
+        <w:t>be valued</w:t>
+      </w:r>
+      <w:r>
+        <w:rPr>
+          <w:rFonts w:hint="eastAsia"/>
+        </w:rPr>
+        <w:t xml:space="preserve"> as the sum of expected discounted cash flows after adjusting for risk.</w:t>
+      </w:r>
+    </w:p>
+    <w:p>
+      <w:pPr>
+        <w:rPr>
+          <w:rFonts w:hint="eastAsia"/>
+        </w:rPr>
+      </w:pPr>
+      <w:r>
+        <w:rPr>
+          <w:rFonts w:hint="eastAsia"/>
+        </w:rPr>
+        <w:t>The risk-free rate is no longer constant under the reduced form model.</w:t>
+      </w:r>
+    </w:p>
+    <w:p>
+      <w:r>
+        <w:t>The recovery rate is also stochastic and depends on the state of the economy (business cycle).</w:t>
+      </w:r>
+    </w:p>
+    <w:p/>
+    <w:p>
+      <w:pPr>
+        <w:pStyle w:val="Level3"/>
+        <w:numPr>
+          <w:ilvl w:val="2"/>
+          <w:numId w:val="144"/>
+        </w:numPr>
+        <w:spacing w:after="156"/>
+        <w:rPr>
+          <w:rFonts w:hint="eastAsia"/>
+        </w:rPr>
+      </w:pPr>
+      <w:r>
+        <w:rPr>
+          <w:rFonts w:hint="eastAsia"/>
+        </w:rPr>
+        <w:t>Explain the determinants of the term structure of credit spreads.</w:t>
+      </w:r>
+    </w:p>
+    <w:p>
+      <w:pPr>
+        <w:rPr>
+          <w:rFonts w:hint="eastAsia"/>
+        </w:rPr>
+      </w:pPr>
+      <w:r>
+        <w:t>The credit spread is the difference in spot rates for credit-risky bonds and risk-free bonds. However, it includes a premium for liquidity risk in addition to credit risk.</w:t>
+      </w:r>
+      <w:bookmarkStart w:id="0" w:name="_GoBack"/>
+      <w:bookmarkEnd w:id="0"/>
     </w:p>
     <w:p>
       <w:pPr>
@@ -26620,13 +25957,8 @@
         <w:t xml:space="preserve"> = </w:t>
       </w:r>
       <w:r>
-        <w:t xml:space="preserve">the return to asset </w:t>
-      </w:r>
-      <w:proofErr w:type="spellStart"/>
-      <w:r>
-        <w:t>i</w:t>
-      </w:r>
-      <w:proofErr w:type="spellEnd"/>
+        <w:t>the return to asset i</w:t>
+      </w:r>
     </w:p>
     <w:p>
       <m:oMath>
@@ -26664,13 +25996,8 @@
         <w:t xml:space="preserve"> = </w:t>
       </w:r>
       <w:r>
-        <w:t xml:space="preserve">the expected return of asset </w:t>
-      </w:r>
-      <w:proofErr w:type="spellStart"/>
-      <w:r>
-        <w:t>i</w:t>
-      </w:r>
-      <w:proofErr w:type="spellEnd"/>
+        <w:t>the expected return of asset i</w:t>
+      </w:r>
     </w:p>
     <w:p>
       <w:pPr>
@@ -26710,21 +26037,7 @@
         <w:rPr>
           <w:lang w:val="en"/>
         </w:rPr>
-        <w:t xml:space="preserve"> = the sensitivity of the return on asset i to the return to factor k, k = 1, 2</w:t>
-      </w:r>
-      <w:proofErr w:type="gramStart"/>
-      <w:r>
-        <w:rPr>
-          <w:lang w:val="en"/>
-        </w:rPr>
-        <w:t>, ...,</w:t>
-      </w:r>
-      <w:proofErr w:type="gramEnd"/>
-      <w:r>
-        <w:rPr>
-          <w:lang w:val="en"/>
-        </w:rPr>
-        <w:t xml:space="preserve"> K</w:t>
+        <w:t xml:space="preserve"> = the sensitivity of the return on asset i to the return to factor k, k = 1, 2, ..., K</w:t>
       </w:r>
     </w:p>
     <w:p>
@@ -29459,14 +28772,8 @@
         </w:rPr>
         <w:t xml:space="preserve">Given an actively management portfolio with information ratio IR and active risk of </w:t>
       </w:r>
-      <w:proofErr w:type="gramStart"/>
-      <w:r>
-        <w:t>STD(</w:t>
-      </w:r>
-      <w:proofErr w:type="spellStart"/>
-      <w:proofErr w:type="gramEnd"/>
-      <w:r>
-        <w:t>R</w:t>
+      <w:r>
+        <w:t>STD(R</w:t>
       </w:r>
       <w:r>
         <w:rPr>
@@ -29474,7 +28781,6 @@
         </w:rPr>
         <w:t>Aorignal</w:t>
       </w:r>
-      <w:proofErr w:type="spellEnd"/>
       <w:r>
         <w:t>),</w:t>
       </w:r>
@@ -29624,20 +28930,11 @@
           <w:b/>
         </w:rPr>
       </w:pPr>
-      <w:proofErr w:type="gramStart"/>
       <w:r>
         <w:rPr>
           <w:b/>
         </w:rPr>
-        <w:t>STD(</w:t>
-      </w:r>
-      <w:proofErr w:type="spellStart"/>
-      <w:proofErr w:type="gramEnd"/>
-      <w:r>
-        <w:rPr>
-          <w:b/>
-        </w:rPr>
-        <w:t>R</w:t>
+        <w:t>STD(R</w:t>
       </w:r>
       <w:r>
         <w:rPr>
@@ -29646,7 +28943,6 @@
         </w:rPr>
         <w:t>Aoptimal</w:t>
       </w:r>
-      <w:proofErr w:type="spellEnd"/>
       <w:r>
         <w:rPr>
           <w:b/>
@@ -30077,21 +29373,7 @@
         <w:rPr>
           <w:rFonts w:hint="eastAsia"/>
         </w:rPr>
-        <w:t xml:space="preserve"> </w:t>
-      </w:r>
-      <w:proofErr w:type="gramStart"/>
-      <w:r>
-        <w:rPr>
-          <w:rFonts w:hint="eastAsia"/>
-        </w:rPr>
-        <w:t>can</w:t>
-      </w:r>
-      <w:proofErr w:type="gramEnd"/>
-      <w:r>
-        <w:rPr>
-          <w:rFonts w:hint="eastAsia"/>
-        </w:rPr>
-        <w:t xml:space="preserve"> be </w:t>
+        <w:t xml:space="preserve"> can be </w:t>
       </w:r>
       <w:r>
         <w:t xml:space="preserve">thought of as the security’s expected active return, </w:t>
@@ -30564,13 +29846,8 @@
         <w:lastRenderedPageBreak/>
         <w:t xml:space="preserve">According to </w:t>
       </w:r>
-      <w:proofErr w:type="spellStart"/>
-      <w:r>
-        <w:t>Grinold</w:t>
-      </w:r>
-      <w:proofErr w:type="spellEnd"/>
-      <w:r>
-        <w:t xml:space="preserve"> rule, </w:t>
+      <w:r>
+        <w:t xml:space="preserve">Grinold rule, </w:t>
       </w:r>
     </w:p>
     <w:p>
@@ -30610,21 +29887,7 @@
         <w:rPr>
           <w:rFonts w:hint="eastAsia"/>
         </w:rPr>
-        <w:t xml:space="preserve"> </w:t>
-      </w:r>
-      <w:proofErr w:type="gramStart"/>
-      <w:r>
-        <w:rPr>
-          <w:rFonts w:hint="eastAsia"/>
-        </w:rPr>
-        <w:t>can</w:t>
-      </w:r>
-      <w:proofErr w:type="gramEnd"/>
-      <w:r>
-        <w:rPr>
-          <w:rFonts w:hint="eastAsia"/>
-        </w:rPr>
-        <w:t xml:space="preserve"> be scaled to</w:t>
+        <w:t xml:space="preserve"> can be scaled to</w:t>
       </w:r>
       <w:r>
         <w:t>:</w:t>
@@ -31351,7 +30614,6 @@
         </w:rPr>
         <w:t>Δ</w:t>
       </w:r>
-      <w:proofErr w:type="spellStart"/>
       <w:r>
         <w:t>w</w:t>
       </w:r>
@@ -31361,7 +30623,6 @@
         </w:rPr>
         <w:t>i</w:t>
       </w:r>
-      <w:proofErr w:type="spellEnd"/>
       <w:r>
         <w:t xml:space="preserve"> (without *) represent the actual active weights for a constrained portfolio.</w:t>
       </w:r>
@@ -31845,20 +31106,11 @@
           <w:b/>
         </w:rPr>
       </w:pPr>
-      <w:proofErr w:type="gramStart"/>
       <w:r>
         <w:rPr>
           <w:b/>
         </w:rPr>
-        <w:t>STD(</w:t>
-      </w:r>
-      <w:proofErr w:type="spellStart"/>
-      <w:proofErr w:type="gramEnd"/>
-      <w:r>
-        <w:rPr>
-          <w:b/>
-        </w:rPr>
-        <w:t>R</w:t>
+        <w:t>STD(R</w:t>
       </w:r>
       <w:r>
         <w:rPr>
@@ -31867,7 +31119,6 @@
         </w:rPr>
         <w:t>Aoptimal</w:t>
       </w:r>
-      <w:proofErr w:type="spellEnd"/>
       <w:r>
         <w:rPr>
           <w:b/>
@@ -32682,11 +31933,7 @@
         <w:ind w:firstLine="420"/>
       </w:pPr>
       <w:r>
-        <w:t xml:space="preserve">Price of an investment = </w:t>
-      </w:r>
-      <w:proofErr w:type="gramStart"/>
-      <w:r>
-        <w:t>E</w:t>
+        <w:t>Price of an investment = E</w:t>
       </w:r>
       <w:r>
         <w:rPr>
@@ -32695,12 +31942,7 @@
         <w:t>t</w:t>
       </w:r>
       <w:r>
-        <w:t>[</w:t>
-      </w:r>
-      <w:proofErr w:type="spellStart"/>
-      <w:proofErr w:type="gramEnd"/>
-      <w:r>
-        <w:t>m˜</w:t>
+        <w:t>[m˜</w:t>
       </w:r>
       <w:r>
         <w:rPr>
@@ -32708,7 +31950,6 @@
         </w:rPr>
         <w:t>t,s</w:t>
       </w:r>
-      <w:proofErr w:type="spellEnd"/>
       <w:r>
         <w:t>]</w:t>
       </w:r>
@@ -32770,7 +32011,6 @@
           <w:lang w:val="en"/>
         </w:rPr>
       </w:pPr>
-      <w:proofErr w:type="spellStart"/>
       <w:r>
         <w:rPr>
           <w:rFonts w:ascii="STIXGeneral" w:eastAsia="STIXGeneral" w:hAnsi="STIXGeneral" w:cs="STIXGeneral" w:hint="eastAsia"/>
@@ -32821,7 +32061,6 @@
         </w:rPr>
         <w:t>s</w:t>
       </w:r>
-      <w:proofErr w:type="spellEnd"/>
       <w:r>
         <w:rPr>
           <w:rFonts w:ascii="STIXGeneral" w:eastAsia="STIXGeneral" w:hAnsi="STIXGeneral" w:cs="STIXGeneral" w:hint="eastAsia"/>
@@ -33032,19 +32271,7 @@
           <w:szCs w:val="25"/>
           <w:lang w:val="en"/>
         </w:rPr>
-        <w:t>+</w:t>
-      </w:r>
-      <w:proofErr w:type="spellStart"/>
-      <w:r>
-        <w:rPr>
-          <w:rFonts w:ascii="STIXGeneral" w:eastAsia="STIXGeneral" w:hAnsi="STIXGeneral" w:cs="STIXGeneral" w:hint="eastAsia"/>
-          <w:color w:val="000000"/>
-          <w:kern w:val="0"/>
-          <w:sz w:val="25"/>
-          <w:szCs w:val="25"/>
-          <w:lang w:val="en"/>
-        </w:rPr>
-        <w:t>cov</w:t>
+        <w:t>+cov</w:t>
       </w:r>
       <w:r>
         <w:rPr>
@@ -33059,7 +32286,6 @@
         </w:rPr>
         <w:t>t</w:t>
       </w:r>
-      <w:proofErr w:type="spellEnd"/>
       <w:r>
         <w:rPr>
           <w:rFonts w:ascii="STIXSizeTwoSym" w:eastAsia="STIXSizeTwoSym" w:hAnsi="STIXSizeTwoSym" w:cs="SimSun" w:hint="eastAsia"/>
@@ -34384,7 +33610,7 @@
   <w:abstractNum w:abstractNumId="10" w15:restartNumberingAfterBreak="0">
     <w:nsid w:val="0E784807"/>
     <w:multiLevelType w:val="multilevel"/>
-    <w:tmpl w:val="D03E9370"/>
+    <w:tmpl w:val="35A0BDEE"/>
     <w:lvl w:ilvl="0">
       <w:start w:val="1"/>
       <w:numFmt w:val="upperRoman"/>
@@ -43853,7 +43079,67 @@
       <w:startOverride w:val="1"/>
     </w:lvlOverride>
   </w:num>
-  <w:numIdMacAtCleanup w:val="142"/>
+  <w:num w:numId="143">
+    <w:abstractNumId w:val="10"/>
+    <w:lvlOverride w:ilvl="0">
+      <w:startOverride w:val="8"/>
+    </w:lvlOverride>
+    <w:lvlOverride w:ilvl="1">
+      <w:startOverride w:val="46"/>
+    </w:lvlOverride>
+    <w:lvlOverride w:ilvl="2">
+      <w:startOverride w:val="4"/>
+    </w:lvlOverride>
+    <w:lvlOverride w:ilvl="3">
+      <w:startOverride w:val="1"/>
+    </w:lvlOverride>
+    <w:lvlOverride w:ilvl="4">
+      <w:startOverride w:val="1"/>
+    </w:lvlOverride>
+    <w:lvlOverride w:ilvl="5">
+      <w:startOverride w:val="1"/>
+    </w:lvlOverride>
+    <w:lvlOverride w:ilvl="6">
+      <w:startOverride w:val="1"/>
+    </w:lvlOverride>
+    <w:lvlOverride w:ilvl="7">
+      <w:startOverride w:val="1"/>
+    </w:lvlOverride>
+    <w:lvlOverride w:ilvl="8">
+      <w:startOverride w:val="1"/>
+    </w:lvlOverride>
+  </w:num>
+  <w:num w:numId="144">
+    <w:abstractNumId w:val="10"/>
+    <w:lvlOverride w:ilvl="0">
+      <w:startOverride w:val="8"/>
+    </w:lvlOverride>
+    <w:lvlOverride w:ilvl="1">
+      <w:startOverride w:val="46"/>
+    </w:lvlOverride>
+    <w:lvlOverride w:ilvl="2">
+      <w:startOverride w:val="7"/>
+    </w:lvlOverride>
+    <w:lvlOverride w:ilvl="3">
+      <w:startOverride w:val="1"/>
+    </w:lvlOverride>
+    <w:lvlOverride w:ilvl="4">
+      <w:startOverride w:val="1"/>
+    </w:lvlOverride>
+    <w:lvlOverride w:ilvl="5">
+      <w:startOverride w:val="1"/>
+    </w:lvlOverride>
+    <w:lvlOverride w:ilvl="6">
+      <w:startOverride w:val="1"/>
+    </w:lvlOverride>
+    <w:lvlOverride w:ilvl="7">
+      <w:startOverride w:val="1"/>
+    </w:lvlOverride>
+    <w:lvlOverride w:ilvl="8">
+      <w:startOverride w:val="1"/>
+    </w:lvlOverride>
+  </w:num>
+  <w:numIdMacAtCleanup w:val="144"/>
 </w:numbering>
 </file>
 
@@ -44828,7 +44114,7 @@
 </file>
 
 <file path=customXml/itemProps1.xml><?xml version="1.0" encoding="utf-8"?>
-<ds:datastoreItem xmlns:ds="http://schemas.openxmlformats.org/officeDocument/2006/customXml" ds:itemID="{0164A48F-ADA7-4CD2-920E-2E967A258E14}">
+<ds:datastoreItem xmlns:ds="http://schemas.openxmlformats.org/officeDocument/2006/customXml" ds:itemID="{686D0850-AD68-452F-A666-9A9B0B7D55FD}">
   <ds:schemaRefs>
     <ds:schemaRef ds:uri="http://schemas.openxmlformats.org/officeDocument/2006/bibliography"/>
   </ds:schemaRefs>

</xml_diff>

<commit_message>
Changes to Chapter 'Fixed income'
</commit_message>
<xml_diff>
--- a/LOS2.docx
+++ b/LOS2.docx
@@ -198,21 +198,12 @@
           <w:szCs w:val="32"/>
         </w:rPr>
       </w:pPr>
-      <w:proofErr w:type="spellStart"/>
       <w:r>
         <w:rPr>
           <w:sz w:val="32"/>
           <w:szCs w:val="32"/>
         </w:rPr>
-        <w:t>CovXY</w:t>
-      </w:r>
-      <w:proofErr w:type="spellEnd"/>
-      <w:r>
-        <w:rPr>
-          <w:sz w:val="32"/>
-          <w:szCs w:val="32"/>
-        </w:rPr>
-        <w:t xml:space="preserve"> = </w:t>
+        <w:t xml:space="preserve">CovXY = </w:t>
       </w:r>
       <m:oMath>
         <m:f>
@@ -439,54 +430,14 @@
       </w:r>
     </w:p>
     <w:p>
-      <w:proofErr w:type="spellStart"/>
-      <w:proofErr w:type="gramStart"/>
-      <w:r>
-        <w:rPr>
-          <w:rFonts w:hint="eastAsia"/>
-        </w:rPr>
-        <w:t>rXY</w:t>
-      </w:r>
-      <w:proofErr w:type="spellEnd"/>
-      <w:proofErr w:type="gramEnd"/>
-      <w:r>
-        <w:rPr>
-          <w:rFonts w:hint="eastAsia"/>
-        </w:rPr>
-        <w:t xml:space="preserve"> = </w:t>
-      </w:r>
-      <w:proofErr w:type="spellStart"/>
-      <w:r>
-        <w:rPr>
-          <w:rFonts w:hint="eastAsia"/>
-        </w:rPr>
-        <w:t>CovXY</w:t>
-      </w:r>
-      <w:proofErr w:type="spellEnd"/>
-      <w:r>
-        <w:rPr>
-          <w:rFonts w:hint="eastAsia"/>
-        </w:rPr>
-        <w:t xml:space="preserve"> / </w:t>
-      </w:r>
-      <w:r>
-        <w:t>(</w:t>
-      </w:r>
-      <w:proofErr w:type="spellStart"/>
-      <w:r>
-        <w:t>Sx</w:t>
-      </w:r>
-      <w:proofErr w:type="spellEnd"/>
-      <w:r>
-        <w:t xml:space="preserve"> * </w:t>
-      </w:r>
-      <w:proofErr w:type="spellStart"/>
-      <w:r>
-        <w:t>Sy</w:t>
-      </w:r>
-      <w:proofErr w:type="spellEnd"/>
-      <w:r>
-        <w:t>)</w:t>
+      <w:r>
+        <w:rPr>
+          <w:rFonts w:hint="eastAsia"/>
+        </w:rPr>
+        <w:t xml:space="preserve">rXY = CovXY / </w:t>
+      </w:r>
+      <w:r>
+        <w:t>(Sx * Sy)</w:t>
       </w:r>
     </w:p>
     <w:p/>
@@ -604,15 +555,7 @@
     </w:p>
     <w:p>
       <w:r>
-        <w:t xml:space="preserve">We want to test whether the correlation between the </w:t>
-      </w:r>
-      <w:proofErr w:type="gramStart"/>
-      <w:r>
-        <w:t>population</w:t>
-      </w:r>
-      <w:proofErr w:type="gramEnd"/>
-      <w:r>
-        <w:t xml:space="preserve"> of 2 variables is equal to 0.</w:t>
+        <w:t>We want to test whether the correlation between the population of 2 variables is equal to 0.</w:t>
       </w:r>
     </w:p>
     <w:p>
@@ -633,15 +576,7 @@
     </w:p>
     <w:p>
       <w:r>
-        <w:t xml:space="preserve">t – </w:t>
-      </w:r>
-      <w:proofErr w:type="gramStart"/>
-      <w:r>
-        <w:t>statistic</w:t>
-      </w:r>
-      <w:proofErr w:type="gramEnd"/>
-      <w:r>
-        <w:t xml:space="preserve"> = </w:t>
+        <w:t xml:space="preserve">t – statistic = </w:t>
       </w:r>
       <m:oMath>
         <m:f>
@@ -754,13 +689,8 @@
         </w:rPr>
         <w:t xml:space="preserve">, degrees of freedom: n-2. </w:t>
       </w:r>
-      <w:proofErr w:type="gramStart"/>
-      <w:r>
-        <w:t>r</w:t>
-      </w:r>
-      <w:proofErr w:type="gramEnd"/>
-      <w:r>
-        <w:t xml:space="preserve"> is the sample correlation coefficient.</w:t>
+      <w:r>
+        <w:t>r is the sample correlation coefficient.</w:t>
       </w:r>
     </w:p>
     <w:p/>
@@ -807,13 +737,8 @@
     </w:p>
     <w:p>
       <w:r>
-        <w:t xml:space="preserve">Yi = b0 + b1Xi + </w:t>
-      </w:r>
-      <w:proofErr w:type="spellStart"/>
-      <w:r>
-        <w:t>εi</w:t>
-      </w:r>
-      <w:proofErr w:type="spellEnd"/>
+        <w:t>Yi = b0 + b1Xi + εi</w:t>
+      </w:r>
     </w:p>
     <w:p>
       <w:r>
@@ -832,23 +757,8 @@
       </w:r>
     </w:p>
     <w:p>
-      <w:proofErr w:type="spellStart"/>
-      <w:proofErr w:type="gramStart"/>
-      <w:r>
-        <w:t>εi</w:t>
-      </w:r>
-      <w:proofErr w:type="spellEnd"/>
-      <w:proofErr w:type="gramEnd"/>
-      <w:r>
-        <w:t xml:space="preserve"> = residual/disturbance term/error term for the </w:t>
-      </w:r>
-      <w:proofErr w:type="spellStart"/>
-      <w:r>
-        <w:t>ith</w:t>
-      </w:r>
-      <w:proofErr w:type="spellEnd"/>
-      <w:r>
-        <w:t xml:space="preserve"> observation</w:t>
+      <w:r>
+        <w:t>εi = residual/disturbance term/error term for the ith observation</w:t>
       </w:r>
       <w:r>
         <w:t>, represents the portion of the dependent variable that cannot be explained by the independent variable.</w:t>
@@ -1031,13 +941,8 @@
         <w:t>b1 = estimated slope coefficient</w:t>
       </w:r>
       <w:r>
-        <w:t xml:space="preserve"> = </w:t>
-      </w:r>
-      <w:proofErr w:type="spellStart"/>
-      <w:r>
-        <w:t>Cov</w:t>
-      </w:r>
-      <w:proofErr w:type="spellEnd"/>
+        <w:t xml:space="preserve"> = Cov</w:t>
+      </w:r>
       <w:r>
         <w:t xml:space="preserve"> (</w:t>
       </w:r>
@@ -1417,21 +1322,11 @@
         <w:pStyle w:val="ListParagraph"/>
         <w:ind w:left="420" w:firstLineChars="0" w:firstLine="0"/>
       </w:pPr>
-      <w:proofErr w:type="spellStart"/>
-      <w:proofErr w:type="gramStart"/>
-      <w:r>
-        <w:rPr>
-          <w:rFonts w:hint="eastAsia"/>
-        </w:rPr>
-        <w:t>tc</w:t>
-      </w:r>
-      <w:proofErr w:type="spellEnd"/>
-      <w:proofErr w:type="gramEnd"/>
-      <w:r>
-        <w:rPr>
-          <w:rFonts w:hint="eastAsia"/>
-        </w:rPr>
-        <w:t xml:space="preserve"> </w:t>
+      <w:r>
+        <w:rPr>
+          <w:rFonts w:hint="eastAsia"/>
+        </w:rPr>
+        <w:t xml:space="preserve">tc </w:t>
       </w:r>
       <w:r>
         <w:t>is the critical two-tailed t-value for the selected confidence level with degree of freedom, n-2.</w:t>
@@ -1715,19 +1610,11 @@
       </m:oMathPara>
     </w:p>
     <w:p>
-      <w:proofErr w:type="gramStart"/>
-      <w:r>
-        <w:rPr>
-          <w:rFonts w:hint="eastAsia"/>
-        </w:rPr>
-        <w:t>with</w:t>
-      </w:r>
-      <w:proofErr w:type="gramEnd"/>
-      <w:r>
-        <w:rPr>
-          <w:rFonts w:hint="eastAsia"/>
-        </w:rPr>
-        <w:t xml:space="preserve"> </w:t>
+      <w:r>
+        <w:rPr>
+          <w:rFonts w:hint="eastAsia"/>
+        </w:rPr>
+        <w:t xml:space="preserve">with </w:t>
       </w:r>
       <w:r>
         <w:t>degree of freedom n-2.</w:t>
@@ -1898,21 +1785,11 @@
       </m:oMathPara>
     </w:p>
     <w:p>
-      <w:proofErr w:type="spellStart"/>
-      <w:proofErr w:type="gramStart"/>
-      <w:r>
-        <w:rPr>
-          <w:rFonts w:hint="eastAsia"/>
-        </w:rPr>
-        <w:t>tc</w:t>
-      </w:r>
-      <w:proofErr w:type="spellEnd"/>
-      <w:proofErr w:type="gramEnd"/>
-      <w:r>
-        <w:rPr>
-          <w:rFonts w:hint="eastAsia"/>
-        </w:rPr>
-        <w:t xml:space="preserve"> </w:t>
+      <w:r>
+        <w:rPr>
+          <w:rFonts w:hint="eastAsia"/>
+        </w:rPr>
+        <w:t xml:space="preserve">tc </w:t>
       </w:r>
       <w:r>
         <w:t>= two-tailed critical t-value at the desired level of significance with d</w:t>
@@ -1931,13 +1808,8 @@
       </w:r>
     </w:p>
     <w:p>
-      <w:proofErr w:type="gramStart"/>
-      <w:r>
-        <w:t>sf</w:t>
-      </w:r>
-      <w:proofErr w:type="gramEnd"/>
-      <w:r>
-        <w:t xml:space="preserve"> = standard error of the forecast (will be provided)</w:t>
+      <w:r>
+        <w:t>sf = standard error of the forecast (will be provided)</w:t>
       </w:r>
     </w:p>
     <w:p/>
@@ -2921,19 +2793,11 @@
       </w:r>
     </w:p>
     <w:p>
-      <w:proofErr w:type="gramStart"/>
-      <w:r>
-        <w:rPr>
-          <w:rFonts w:hint="eastAsia"/>
-        </w:rPr>
-        <w:t>with</w:t>
-      </w:r>
-      <w:proofErr w:type="gramEnd"/>
-      <w:r>
-        <w:rPr>
-          <w:rFonts w:hint="eastAsia"/>
-        </w:rPr>
-        <w:t xml:space="preserve"> n-k-1 degrees of freedom</w:t>
+      <w:r>
+        <w:rPr>
+          <w:rFonts w:hint="eastAsia"/>
+        </w:rPr>
+        <w:t>with n-k-1 degrees of freedom</w:t>
       </w:r>
       <w:r>
         <w:t xml:space="preserve"> (k is the number of independent variables)</w:t>
@@ -3602,12 +3466,7 @@
         <w:tab/>
       </w:r>
       <w:r>
-        <w:t xml:space="preserve">Ha: at least one </w:t>
-      </w:r>
-      <w:proofErr w:type="spellStart"/>
-      <w:proofErr w:type="gramStart"/>
-      <w:r>
-        <w:t>b</w:t>
+        <w:t>Ha: at least one b</w:t>
       </w:r>
       <w:r>
         <w:rPr>
@@ -3615,13 +3474,8 @@
         </w:rPr>
         <w:t>j</w:t>
       </w:r>
-      <w:proofErr w:type="spellEnd"/>
-      <w:r>
-        <w:t xml:space="preserve"> !</w:t>
-      </w:r>
-      <w:proofErr w:type="gramEnd"/>
-      <w:r>
-        <w:t>= 0</w:t>
+      <w:r>
+        <w:t xml:space="preserve"> != 0</w:t>
       </w:r>
     </w:p>
     <w:p>
@@ -3665,13 +3519,8 @@
       </w:r>
     </w:p>
     <w:p>
-      <w:proofErr w:type="gramStart"/>
-      <w:r>
-        <w:t>with</w:t>
-      </w:r>
-      <w:proofErr w:type="gramEnd"/>
-      <w:r>
-        <w:t xml:space="preserve"> degrees of freedom of k and n-k-1.</w:t>
+      <w:r>
+        <w:t>with degrees of freedom of k and n-k-1.</w:t>
       </w:r>
     </w:p>
     <w:p/>
@@ -4203,15 +4052,7 @@
         <w:t>eteroskedasticity</w:t>
       </w:r>
       <w:r>
-        <w:t xml:space="preserve">: examining scatter plot of the residuals and using the </w:t>
-      </w:r>
-      <w:proofErr w:type="spellStart"/>
-      <w:r>
-        <w:t>Breusch</w:t>
-      </w:r>
-      <w:proofErr w:type="spellEnd"/>
-      <w:r>
-        <w:t>-Pagan chi-square test.</w:t>
+        <w:t>: examining scatter plot of the residuals and using the Breusch-Pagan chi-square test.</w:t>
       </w:r>
     </w:p>
     <w:p>
@@ -4273,21 +4114,7 @@
         <w:rPr>
           <w:rFonts w:hint="eastAsia"/>
         </w:rPr>
-        <w:t xml:space="preserve">The more common way to detect conditional heteroskedasticity is the </w:t>
-      </w:r>
-      <w:proofErr w:type="spellStart"/>
-      <w:r>
-        <w:rPr>
-          <w:rFonts w:hint="eastAsia"/>
-        </w:rPr>
-        <w:t>Breusch</w:t>
-      </w:r>
-      <w:proofErr w:type="spellEnd"/>
-      <w:r>
-        <w:rPr>
-          <w:rFonts w:hint="eastAsia"/>
-        </w:rPr>
-        <w:t>-Pagan test.</w:t>
+        <w:t>The more common way to detect conditional heteroskedasticity is the Breusch-Pagan test.</w:t>
       </w:r>
     </w:p>
     <w:p>
@@ -7467,31 +7294,7 @@
     </w:p>
     <w:p>
       <w:r>
-        <w:t xml:space="preserve">For an </w:t>
-      </w:r>
-      <w:proofErr w:type="gramStart"/>
-      <w:r>
-        <w:t>AR(</w:t>
-      </w:r>
-      <w:proofErr w:type="gramEnd"/>
-      <w:r>
-        <w:t xml:space="preserve">1) model, </w:t>
-      </w:r>
-      <w:proofErr w:type="spellStart"/>
-      <w:r>
-        <w:t>xt</w:t>
-      </w:r>
-      <w:proofErr w:type="spellEnd"/>
-      <w:r>
-        <w:t xml:space="preserve"> = b0 + b1xt =&gt; </w:t>
-      </w:r>
-      <w:proofErr w:type="spellStart"/>
-      <w:r>
-        <w:t>xt</w:t>
-      </w:r>
-      <w:proofErr w:type="spellEnd"/>
-      <w:r>
-        <w:t xml:space="preserve"> = b0/(1-b1)</w:t>
+        <w:t>For an AR(1) model, xt = b0 + b1xt =&gt; xt = b0/(1-b1)</w:t>
       </w:r>
     </w:p>
     <w:p/>
@@ -7502,15 +7305,7 @@
     </w:p>
     <w:p>
       <w:r>
-        <w:t xml:space="preserve">An </w:t>
-      </w:r>
-      <w:proofErr w:type="gramStart"/>
-      <w:r>
-        <w:t>AR(</w:t>
-      </w:r>
-      <w:proofErr w:type="gramEnd"/>
-      <w:r>
-        <w:t>1) model will have a finite mean-reverting level when |b1| &lt; 1.</w:t>
+        <w:t>An AR(1) model will have a finite mean-reverting level when |b1| &lt; 1.</w:t>
       </w:r>
     </w:p>
     <w:p/>
@@ -8626,21 +8421,7 @@
         <w:rPr>
           <w:rFonts w:hint="eastAsia"/>
         </w:rPr>
-        <w:t xml:space="preserve">Then stating y in the form of an </w:t>
-      </w:r>
-      <w:proofErr w:type="gramStart"/>
-      <w:r>
-        <w:rPr>
-          <w:rFonts w:hint="eastAsia"/>
-        </w:rPr>
-        <w:t>AR(</w:t>
-      </w:r>
-      <w:proofErr w:type="gramEnd"/>
-      <w:r>
-        <w:rPr>
-          <w:rFonts w:hint="eastAsia"/>
-        </w:rPr>
-        <w:t>1) model:</w:t>
+        <w:t>Then stating y in the form of an AR(1) model:</w:t>
       </w:r>
     </w:p>
     <w:p>
@@ -8983,15 +8764,7 @@
     </w:p>
     <w:p>
       <w:r>
-        <w:t xml:space="preserve">An ARCH model is used to test for autoregressive conditional heteroskedasticity. To test whether a time series is </w:t>
-      </w:r>
-      <w:proofErr w:type="gramStart"/>
-      <w:r>
-        <w:t>ARCH(</w:t>
-      </w:r>
-      <w:proofErr w:type="gramEnd"/>
-      <w:r>
-        <w:t xml:space="preserve">1), </w:t>
+        <w:t xml:space="preserve">An ARCH model is used to test for autoregressive conditional heteroskedasticity. To test whether a time series is ARCH(1), </w:t>
       </w:r>
       <w:r>
         <w:t>ε</w:t>
@@ -9264,21 +9037,7 @@
         <w:rPr>
           <w:rFonts w:hint="eastAsia"/>
         </w:rPr>
-        <w:t xml:space="preserve">If the coefficient a1, is statistically different from 0, the time series is </w:t>
-      </w:r>
-      <w:proofErr w:type="gramStart"/>
-      <w:r>
-        <w:rPr>
-          <w:rFonts w:hint="eastAsia"/>
-        </w:rPr>
-        <w:t>ARCH(</w:t>
-      </w:r>
-      <w:proofErr w:type="gramEnd"/>
-      <w:r>
-        <w:rPr>
-          <w:rFonts w:hint="eastAsia"/>
-        </w:rPr>
-        <w:t>1).</w:t>
+        <w:t>If the coefficient a1, is statistically different from 0, the time series is ARCH(1).</w:t>
       </w:r>
     </w:p>
     <w:p>
@@ -9304,15 +9063,7 @@
     <w:p/>
     <w:p>
       <w:r>
-        <w:t xml:space="preserve">However, if a time series has ARCH errors, an ARCH model can be used to predict the variance of the residuals in future periods. E.g.: if the data exhibit an </w:t>
-      </w:r>
-      <w:proofErr w:type="gramStart"/>
-      <w:r>
-        <w:t>ARCH(</w:t>
-      </w:r>
-      <w:proofErr w:type="gramEnd"/>
-      <w:r>
-        <w:t xml:space="preserve">1) pattern, </w:t>
+        <w:t xml:space="preserve">However, if a time series has ARCH errors, an ARCH model can be used to predict the variance of the residuals in future periods. E.g.: if the data exhibit an ARCH(1) pattern, </w:t>
       </w:r>
     </w:p>
     <w:p>
@@ -11008,14 +10759,7 @@
         <w:rPr>
           <w:rFonts w:hint="eastAsia"/>
         </w:rPr>
-        <w:t>(A/C</w:t>
-      </w:r>
-      <w:proofErr w:type="gramStart"/>
-      <w:r>
-        <w:rPr>
-          <w:rFonts w:hint="eastAsia"/>
-        </w:rPr>
-        <w:t>)</w:t>
+        <w:t>(A/C)</w:t>
       </w:r>
       <w:r>
         <w:rPr>
@@ -11024,7 +10768,6 @@
         </w:rPr>
         <w:t>bid</w:t>
       </w:r>
-      <w:proofErr w:type="gramEnd"/>
       <w:r>
         <w:rPr>
           <w:rFonts w:hint="eastAsia"/>
@@ -11057,14 +10800,7 @@
         <w:rPr>
           <w:rFonts w:hint="eastAsia"/>
         </w:rPr>
-        <w:t>(A/C</w:t>
-      </w:r>
-      <w:proofErr w:type="gramStart"/>
-      <w:r>
-        <w:rPr>
-          <w:rFonts w:hint="eastAsia"/>
-        </w:rPr>
-        <w:t>)</w:t>
+        <w:t>(A/C)</w:t>
       </w:r>
       <w:r>
         <w:rPr>
@@ -11072,7 +10808,6 @@
         </w:rPr>
         <w:t>offer</w:t>
       </w:r>
-      <w:proofErr w:type="gramEnd"/>
       <w:r>
         <w:rPr>
           <w:rFonts w:hint="eastAsia"/>
@@ -11100,11 +10835,7 @@
     </w:p>
     <w:p>
       <w:r>
-        <w:t>(B/C</w:t>
-      </w:r>
-      <w:proofErr w:type="gramStart"/>
-      <w:r>
-        <w:t>)</w:t>
+        <w:t>(B/C)</w:t>
       </w:r>
       <w:r>
         <w:rPr>
@@ -11112,7 +10843,6 @@
         </w:rPr>
         <w:t>bid</w:t>
       </w:r>
-      <w:proofErr w:type="gramEnd"/>
       <w:r>
         <w:t xml:space="preserve"> = 1/(C/B)</w:t>
       </w:r>
@@ -11489,49 +11219,7 @@
         <w:rPr>
           <w:rFonts w:hint="eastAsia"/>
         </w:rPr>
-        <w:t xml:space="preserve">When F/S * </w:t>
-      </w:r>
-      <w:proofErr w:type="gramStart"/>
-      <w:r>
-        <w:rPr>
-          <w:rFonts w:hint="eastAsia"/>
-        </w:rPr>
-        <w:t>( 1</w:t>
-      </w:r>
-      <w:proofErr w:type="gramEnd"/>
-      <w:r>
-        <w:rPr>
-          <w:rFonts w:hint="eastAsia"/>
-        </w:rPr>
-        <w:t xml:space="preserve">+ </w:t>
-      </w:r>
-      <w:proofErr w:type="spellStart"/>
-      <w:r>
-        <w:rPr>
-          <w:rFonts w:hint="eastAsia"/>
-        </w:rPr>
-        <w:t>rb</w:t>
-      </w:r>
-      <w:proofErr w:type="spellEnd"/>
-      <w:r>
-        <w:rPr>
-          <w:rFonts w:hint="eastAsia"/>
-        </w:rPr>
-        <w:t xml:space="preserve"> ) &gt; ( 1 + </w:t>
-      </w:r>
-      <w:proofErr w:type="spellStart"/>
-      <w:r>
-        <w:rPr>
-          <w:rFonts w:hint="eastAsia"/>
-        </w:rPr>
-        <w:t>ra</w:t>
-      </w:r>
-      <w:proofErr w:type="spellEnd"/>
-      <w:r>
-        <w:rPr>
-          <w:rFonts w:hint="eastAsia"/>
-        </w:rPr>
-        <w:t>)</w:t>
+        <w:t>When F/S * ( 1+ rb ) &gt; ( 1 + ra)</w:t>
       </w:r>
     </w:p>
     <w:p>
@@ -11611,13 +11299,8 @@
       <w:r>
         <w:t xml:space="preserve"> </w:t>
       </w:r>
-      <w:proofErr w:type="gramStart"/>
-      <w:r>
-        <w:t>E(</w:t>
-      </w:r>
-      <w:proofErr w:type="gramEnd"/>
-      <w:r>
-        <w:t>%ΔS)</w:t>
+      <w:r>
+        <w:t>E(%ΔS)</w:t>
       </w:r>
       <w:r>
         <w:rPr>
@@ -11687,7 +11370,6 @@
       </w:r>
     </w:p>
     <w:p>
-      <w:proofErr w:type="spellStart"/>
       <w:r>
         <w:rPr>
           <w:rFonts w:hint="eastAsia"/>
@@ -11701,122 +11383,77 @@
         </w:rPr>
         <w:t>nominal</w:t>
       </w:r>
-      <w:proofErr w:type="spellEnd"/>
-      <w:r>
-        <w:rPr>
-          <w:rFonts w:hint="eastAsia"/>
-        </w:rPr>
-        <w:t xml:space="preserve"> = </w:t>
-      </w:r>
-      <w:proofErr w:type="spellStart"/>
-      <w:r>
-        <w:rPr>
-          <w:rFonts w:hint="eastAsia"/>
-        </w:rPr>
+      <w:r>
+        <w:rPr>
+          <w:rFonts w:hint="eastAsia"/>
+        </w:rPr>
+        <w:t xml:space="preserve"> = R</w:t>
+      </w:r>
+      <w:r>
+        <w:rPr>
+          <w:rFonts w:hint="eastAsia"/>
+          <w:vertAlign w:val="subscript"/>
+        </w:rPr>
+        <w:t>real</w:t>
+      </w:r>
+      <w:r>
+        <w:rPr>
+          <w:rFonts w:hint="eastAsia"/>
+        </w:rPr>
+        <w:t xml:space="preserve"> + E(inflation)</w:t>
+      </w:r>
+    </w:p>
+    <w:p>
+      <w:r>
+        <w:t xml:space="preserve">Under </w:t>
+      </w:r>
+      <w:r>
+        <w:rPr>
+          <w:b/>
+        </w:rPr>
+        <w:t>real interest rate parity</w:t>
+      </w:r>
+      <w:r>
+        <w:t>, real interest rates are assumed to converge across different markets:</w:t>
+      </w:r>
+    </w:p>
+    <w:p>
+      <w:r>
         <w:t>R</w:t>
       </w:r>
       <w:r>
         <w:rPr>
-          <w:rFonts w:hint="eastAsia"/>
           <w:vertAlign w:val="subscript"/>
         </w:rPr>
-        <w:t>real</w:t>
-      </w:r>
-      <w:proofErr w:type="spellEnd"/>
-      <w:r>
-        <w:rPr>
-          <w:rFonts w:hint="eastAsia"/>
-        </w:rPr>
-        <w:t xml:space="preserve"> + </w:t>
-      </w:r>
-      <w:proofErr w:type="gramStart"/>
-      <w:r>
-        <w:rPr>
-          <w:rFonts w:hint="eastAsia"/>
-        </w:rPr>
-        <w:t>E(</w:t>
-      </w:r>
-      <w:proofErr w:type="gramEnd"/>
-      <w:r>
-        <w:rPr>
-          <w:rFonts w:hint="eastAsia"/>
-        </w:rPr>
-        <w:t>inflation)</w:t>
-      </w:r>
-    </w:p>
-    <w:p>
-      <w:r>
-        <w:t xml:space="preserve">Under </w:t>
-      </w:r>
-      <w:r>
-        <w:rPr>
-          <w:b/>
-        </w:rPr>
-        <w:t>real interest rate parity</w:t>
-      </w:r>
-      <w:r>
-        <w:t>, real interest rates are assumed to converge across different markets:</w:t>
-      </w:r>
-    </w:p>
-    <w:p>
-      <w:proofErr w:type="spellStart"/>
-      <w:r>
-        <w:t>R</w:t>
+        <w:t>nominalA</w:t>
+      </w:r>
+      <w:r>
+        <w:t xml:space="preserve"> – R</w:t>
       </w:r>
       <w:r>
         <w:rPr>
           <w:vertAlign w:val="subscript"/>
         </w:rPr>
-        <w:t>nominalA</w:t>
-      </w:r>
-      <w:proofErr w:type="spellEnd"/>
-      <w:r>
-        <w:t xml:space="preserve"> – </w:t>
-      </w:r>
-      <w:proofErr w:type="spellStart"/>
-      <w:r>
-        <w:t>R</w:t>
+        <w:t>nominalB</w:t>
+      </w:r>
+      <w:r>
+        <w:t xml:space="preserve"> = E(inflation</w:t>
       </w:r>
       <w:r>
         <w:rPr>
           <w:vertAlign w:val="subscript"/>
         </w:rPr>
-        <w:t>nominalB</w:t>
-      </w:r>
-      <w:proofErr w:type="spellEnd"/>
-      <w:r>
-        <w:t xml:space="preserve"> = </w:t>
-      </w:r>
-      <w:proofErr w:type="gramStart"/>
-      <w:r>
-        <w:t>E(</w:t>
-      </w:r>
-      <w:proofErr w:type="spellStart"/>
-      <w:proofErr w:type="gramEnd"/>
-      <w:r>
-        <w:t>inflation</w:t>
+        <w:t>A</w:t>
+      </w:r>
+      <w:r>
+        <w:t>) – E(inflation</w:t>
       </w:r>
       <w:r>
         <w:rPr>
           <w:vertAlign w:val="subscript"/>
         </w:rPr>
-        <w:t>A</w:t>
-      </w:r>
-      <w:proofErr w:type="spellEnd"/>
-      <w:r>
-        <w:t>) – E(</w:t>
-      </w:r>
-      <w:proofErr w:type="spellStart"/>
-      <w:r>
-        <w:t>inflation</w:t>
-      </w:r>
-      <w:r>
-        <w:rPr>
-          <w:vertAlign w:val="subscript"/>
-        </w:rPr>
         <w:t>B</w:t>
       </w:r>
-      <w:proofErr w:type="spellEnd"/>
       <w:r>
         <w:t>)</w:t>
       </w:r>
@@ -11919,11 +11556,7 @@
         <w:t>A/B</w:t>
       </w:r>
       <w:r>
-        <w:t xml:space="preserve"> = </w:t>
-      </w:r>
-      <w:proofErr w:type="spellStart"/>
-      <w:r>
-        <w:t>Inflation</w:t>
+        <w:t xml:space="preserve"> = Inflation</w:t>
       </w:r>
       <w:r>
         <w:rPr>
@@ -11931,13 +11564,8 @@
         </w:rPr>
         <w:t>A</w:t>
       </w:r>
-      <w:proofErr w:type="spellEnd"/>
-      <w:r>
-        <w:t xml:space="preserve"> - </w:t>
-      </w:r>
-      <w:proofErr w:type="spellStart"/>
-      <w:r>
-        <w:t>Inflation</w:t>
+      <w:r>
+        <w:t xml:space="preserve"> - Inflation</w:t>
       </w:r>
       <w:r>
         <w:rPr>
@@ -11945,7 +11573,6 @@
         </w:rPr>
         <w:t>B</w:t>
       </w:r>
-      <w:proofErr w:type="spellEnd"/>
     </w:p>
     <w:p/>
     <w:p>
@@ -12086,21 +11713,7 @@
         <w:rPr>
           <w:rFonts w:hint="eastAsia"/>
         </w:rPr>
-        <w:t xml:space="preserve">Real Exchange Rate = </w:t>
-      </w:r>
-      <w:proofErr w:type="gramStart"/>
-      <w:r>
-        <w:rPr>
-          <w:rFonts w:hint="eastAsia"/>
-        </w:rPr>
-        <w:t>St[</w:t>
-      </w:r>
-      <w:proofErr w:type="gramEnd"/>
-      <w:r>
-        <w:rPr>
-          <w:rFonts w:hint="eastAsia"/>
-        </w:rPr>
-        <w:t>CPI</w:t>
+        <w:t>Real Exchange Rate = St[CPI</w:t>
       </w:r>
       <w:r>
         <w:rPr>
@@ -12132,15 +11745,7 @@
     <w:p/>
     <w:p>
       <w:r>
-        <w:t>If relative PPP holds, %</w:t>
-      </w:r>
-      <w:proofErr w:type="gramStart"/>
-      <w:r>
-        <w:t>Real(</w:t>
-      </w:r>
-      <w:proofErr w:type="gramEnd"/>
-      <w:r>
-        <w:t>A/B) = 0, called long-term equilibrium real exchange rate.</w:t>
+        <w:t>If relative PPP holds, %Real(A/B) = 0, called long-term equilibrium real exchange rate.</w:t>
       </w:r>
     </w:p>
     <w:p>
@@ -12167,19 +11772,11 @@
       </w:r>
     </w:p>
     <w:p>
-      <w:proofErr w:type="gramStart"/>
-      <w:r>
-        <w:rPr>
-          <w:rFonts w:hint="eastAsia"/>
-        </w:rPr>
-        <w:t>current</w:t>
-      </w:r>
-      <w:proofErr w:type="gramEnd"/>
-      <w:r>
-        <w:rPr>
-          <w:rFonts w:hint="eastAsia"/>
-        </w:rPr>
-        <w:t xml:space="preserve"> </w:t>
+      <w:r>
+        <w:rPr>
+          <w:rFonts w:hint="eastAsia"/>
+        </w:rPr>
+        <w:t xml:space="preserve">current </w:t>
       </w:r>
       <w:r>
         <w:t>account + financial account + official reserve account = 0</w:t>
@@ -12320,13 +11917,8 @@
       </w:r>
     </w:p>
     <w:p>
-      <w:proofErr w:type="gramStart"/>
-      <w:r>
-        <w:t>real</w:t>
-      </w:r>
-      <w:proofErr w:type="gramEnd"/>
-      <w:r>
-        <w:t xml:space="preserve"> exchange rate (A/B) = equilibrium real exchange rate (A/B)</w:t>
+      <w:r>
+        <w:t>real exchange rate (A/B) = equilibrium real exchange rate (A/B)</w:t>
       </w:r>
     </w:p>
     <w:p>
@@ -12351,11 +11943,7 @@
         <w:t xml:space="preserve"> </w:t>
       </w:r>
       <w:r>
-        <w:t xml:space="preserve">+ (real interest </w:t>
-      </w:r>
-      <w:proofErr w:type="spellStart"/>
-      <w:r>
-        <w:t>rate</w:t>
+        <w:t>+ (real interest rate</w:t>
       </w:r>
       <w:r>
         <w:rPr>
@@ -12363,13 +11951,8 @@
         </w:rPr>
         <w:t>B</w:t>
       </w:r>
-      <w:proofErr w:type="spellEnd"/>
-      <w:r>
-        <w:t xml:space="preserve"> - real interest </w:t>
-      </w:r>
-      <w:proofErr w:type="spellStart"/>
-      <w:r>
-        <w:t>rate</w:t>
+      <w:r>
+        <w:t xml:space="preserve"> - real interest rate</w:t>
       </w:r>
       <w:r>
         <w:rPr>
@@ -12377,7 +11960,6 @@
         </w:rPr>
         <w:t>A</w:t>
       </w:r>
-      <w:proofErr w:type="spellEnd"/>
       <w:r>
         <w:t>)</w:t>
       </w:r>
@@ -12404,11 +11986,7 @@
         <w:t xml:space="preserve"> </w:t>
       </w:r>
       <w:r>
-        <w:t xml:space="preserve">- (risk </w:t>
-      </w:r>
-      <w:proofErr w:type="spellStart"/>
-      <w:r>
-        <w:t>premium</w:t>
+        <w:t>- (risk premium</w:t>
       </w:r>
       <w:r>
         <w:rPr>
@@ -12416,13 +11994,8 @@
         </w:rPr>
         <w:t>B</w:t>
       </w:r>
-      <w:proofErr w:type="spellEnd"/>
-      <w:r>
-        <w:t xml:space="preserve"> – risk </w:t>
-      </w:r>
-      <w:proofErr w:type="spellStart"/>
-      <w:r>
-        <w:t>premium</w:t>
+      <w:r>
+        <w:t xml:space="preserve"> – risk premium</w:t>
       </w:r>
       <w:r>
         <w:rPr>
@@ -12430,7 +12003,6 @@
         </w:rPr>
         <w:t>A</w:t>
       </w:r>
-      <w:proofErr w:type="spellEnd"/>
       <w:r>
         <w:t>)</w:t>
       </w:r>
@@ -12449,11 +12021,7 @@
     </w:p>
     <w:p>
       <w:r>
-        <w:t xml:space="preserve">R = </w:t>
-      </w:r>
-      <w:proofErr w:type="spellStart"/>
-      <w:r>
-        <w:t>r</w:t>
+        <w:t>R = r</w:t>
       </w:r>
       <w:r>
         <w:rPr>
@@ -12461,17 +12029,8 @@
         </w:rPr>
         <w:t>n</w:t>
       </w:r>
-      <w:proofErr w:type="spellEnd"/>
-      <w:r>
-        <w:t xml:space="preserve"> + π + </w:t>
-      </w:r>
-      <w:proofErr w:type="gramStart"/>
-      <w:r>
-        <w:t>α(</w:t>
-      </w:r>
-      <w:proofErr w:type="gramEnd"/>
-      <w:r>
-        <w:t>π –π*) + β(y-y*)</w:t>
+      <w:r>
+        <w:t xml:space="preserve"> + π + α(π –π*) + β(y-y*)</w:t>
       </w:r>
     </w:p>
     <w:p>
@@ -12484,8 +12043,6 @@
       </w:r>
     </w:p>
     <w:p>
-      <w:proofErr w:type="spellStart"/>
-      <w:proofErr w:type="gramStart"/>
       <w:r>
         <w:t>r</w:t>
       </w:r>
@@ -12495,8 +12052,6 @@
         </w:rPr>
         <w:t>n</w:t>
       </w:r>
-      <w:proofErr w:type="spellEnd"/>
-      <w:proofErr w:type="gramEnd"/>
       <w:r>
         <w:tab/>
         <w:t>= Neutral real policy interest rate</w:t>
@@ -12513,13 +12068,8 @@
       </w:r>
     </w:p>
     <w:p>
-      <w:proofErr w:type="gramStart"/>
-      <w:r>
-        <w:t>π</w:t>
-      </w:r>
-      <w:proofErr w:type="gramEnd"/>
-      <w:r>
-        <w:t>*</w:t>
+      <w:r>
+        <w:t>π*</w:t>
       </w:r>
       <w:r>
         <w:tab/>
@@ -12536,13 +12086,8 @@
       </w:r>
     </w:p>
     <w:p>
-      <w:proofErr w:type="gramStart"/>
-      <w:r>
-        <w:t>y</w:t>
-      </w:r>
-      <w:proofErr w:type="gramEnd"/>
-      <w:r>
-        <w:t>*</w:t>
+      <w:r>
+        <w:t>y*</w:t>
       </w:r>
       <w:r>
         <w:tab/>
@@ -12550,13 +12095,8 @@
       </w:r>
     </w:p>
     <w:p>
-      <w:proofErr w:type="gramStart"/>
-      <w:r>
-        <w:t>α</w:t>
-      </w:r>
-      <w:proofErr w:type="gramEnd"/>
-      <w:r>
-        <w:t>,</w:t>
+      <w:r>
+        <w:t>α,</w:t>
       </w:r>
       <w:r>
         <w:t xml:space="preserve"> </w:t>
@@ -12577,11 +12117,7 @@
         <w:t xml:space="preserve"> </w:t>
       </w:r>
       <w:r>
-        <w:t xml:space="preserve">π = </w:t>
-      </w:r>
-      <w:proofErr w:type="spellStart"/>
-      <w:r>
-        <w:t>r</w:t>
+        <w:t>π = r</w:t>
       </w:r>
       <w:r>
         <w:rPr>
@@ -12589,17 +12125,8 @@
         </w:rPr>
         <w:t>n</w:t>
       </w:r>
-      <w:proofErr w:type="spellEnd"/>
-      <w:r>
-        <w:t xml:space="preserve"> + </w:t>
-      </w:r>
-      <w:proofErr w:type="gramStart"/>
-      <w:r>
-        <w:t>α(</w:t>
-      </w:r>
-      <w:proofErr w:type="gramEnd"/>
-      <w:r>
-        <w:t>π –π*) + β(y-y*)</w:t>
+      <w:r>
+        <w:t xml:space="preserve"> + α(π –π*) + β(y-y*)</w:t>
       </w:r>
     </w:p>
     <w:p>
@@ -12643,15 +12170,7 @@
       </w:r>
       <w:r>
         <w:tab/>
-        <w:t xml:space="preserve">  </w:t>
-      </w:r>
-      <w:proofErr w:type="gramStart"/>
-      <w:r>
-        <w:t>α[</w:t>
-      </w:r>
-      <w:proofErr w:type="gramEnd"/>
-      <w:r>
-        <w:t>Difference in inflation gap(B-A)] +</w:t>
+        <w:t xml:space="preserve">  α[Difference in inflation gap(B-A)] +</w:t>
       </w:r>
     </w:p>
     <w:p>
@@ -12669,15 +12188,7 @@
       </w:r>
       <w:r>
         <w:tab/>
-        <w:t xml:space="preserve">  </w:t>
-      </w:r>
-      <w:proofErr w:type="gramStart"/>
-      <w:r>
-        <w:t>β[</w:t>
-      </w:r>
-      <w:proofErr w:type="gramEnd"/>
-      <w:r>
-        <w:t>Difference in output gap(B-A)] –</w:t>
+        <w:t xml:space="preserve">  β[Difference in output gap(B-A)] –</w:t>
       </w:r>
     </w:p>
     <w:p>
@@ -12695,19 +12206,7 @@
       </w:r>
       <w:r>
         <w:tab/>
-        <w:t xml:space="preserve">  (</w:t>
-      </w:r>
-      <w:proofErr w:type="gramStart"/>
-      <w:r>
-        <w:t>risk</w:t>
-      </w:r>
-      <w:proofErr w:type="gramEnd"/>
-      <w:r>
-        <w:t xml:space="preserve"> </w:t>
-      </w:r>
-      <w:proofErr w:type="spellStart"/>
-      <w:r>
-        <w:t>premium</w:t>
+        <w:t xml:space="preserve">  (risk premium</w:t>
       </w:r>
       <w:r>
         <w:rPr>
@@ -12715,13 +12214,8 @@
         </w:rPr>
         <w:t>B</w:t>
       </w:r>
-      <w:proofErr w:type="spellEnd"/>
-      <w:r>
-        <w:t xml:space="preserve"> – risk </w:t>
-      </w:r>
-      <w:proofErr w:type="spellStart"/>
-      <w:r>
-        <w:t>premium</w:t>
+      <w:r>
+        <w:t xml:space="preserve"> – risk premium</w:t>
       </w:r>
       <w:r>
         <w:rPr>
@@ -12729,7 +12223,6 @@
         </w:rPr>
         <w:t>A</w:t>
       </w:r>
-      <w:proofErr w:type="spellEnd"/>
       <w:r>
         <w:t>)</w:t>
       </w:r>
@@ -13884,19 +13377,11 @@
       </w:r>
     </w:p>
     <w:p>
-      <w:proofErr w:type="gramStart"/>
-      <w:r>
-        <w:rPr>
-          <w:rFonts w:hint="eastAsia"/>
-        </w:rPr>
-        <w:t>growth</w:t>
-      </w:r>
-      <w:proofErr w:type="gramEnd"/>
-      <w:r>
-        <w:rPr>
-          <w:rFonts w:hint="eastAsia"/>
-        </w:rPr>
-        <w:t xml:space="preserve"> </w:t>
+      <w:r>
+        <w:rPr>
+          <w:rFonts w:hint="eastAsia"/>
+        </w:rPr>
+        <w:t xml:space="preserve">growth </w:t>
       </w:r>
       <w:r>
         <w:t xml:space="preserve">rate in potential GDP = long-term growth rate of labor force + </w:t>
@@ -13906,13 +13391,8 @@
       <w:pPr>
         <w:ind w:left="2100" w:firstLineChars="250" w:firstLine="525"/>
       </w:pPr>
-      <w:proofErr w:type="gramStart"/>
-      <w:r>
-        <w:t>long-term</w:t>
-      </w:r>
-      <w:proofErr w:type="gramEnd"/>
-      <w:r>
-        <w:t xml:space="preserve"> growth rate in labor productivity</w:t>
+      <w:r>
+        <w:t>long-term growth rate in labor productivity</w:t>
       </w:r>
     </w:p>
     <w:p>
@@ -14173,13 +13653,8 @@
         <w:pStyle w:val="ListParagraph"/>
         <w:ind w:left="420" w:firstLineChars="0" w:firstLine="0"/>
       </w:pPr>
-      <w:proofErr w:type="gramStart"/>
-      <w:r>
-        <w:t>g</w:t>
-      </w:r>
-      <w:proofErr w:type="gramEnd"/>
-      <w:r>
-        <w:t>* = θ / (1 – α)</w:t>
+      <w:r>
+        <w:t>g* = θ / (1 – α)</w:t>
       </w:r>
       <w:r>
         <w:tab/>
@@ -14200,30 +13675,12 @@
         </w:rPr>
         <w:t xml:space="preserve">Assume </w:t>
       </w:r>
-      <w:proofErr w:type="spellStart"/>
-      <w:r>
-        <w:t>Δy</w:t>
-      </w:r>
-      <w:proofErr w:type="spellEnd"/>
-      <w:r>
-        <w:t>/y=</w:t>
-      </w:r>
-      <w:proofErr w:type="spellStart"/>
-      <w:r>
-        <w:t>Δk</w:t>
-      </w:r>
-      <w:proofErr w:type="spellEnd"/>
-      <w:r>
-        <w:t>/</w:t>
-      </w:r>
-      <w:proofErr w:type="spellStart"/>
-      <w:r>
-        <w:t>k</w:t>
+      <w:r>
+        <w:t>Δy/y=Δk/k</w:t>
       </w:r>
       <w:r>
         <w:t>H</w:t>
       </w:r>
-      <w:proofErr w:type="spellEnd"/>
     </w:p>
     <w:p>
       <w:pPr>
@@ -17995,11 +17452,7 @@
         <w:t xml:space="preserve">Periodic pension cost </w:t>
       </w:r>
       <w:r>
-        <w:t>= Current service cost + Interest cost (r * (PBO – asset)</w:t>
-      </w:r>
-      <w:proofErr w:type="gramStart"/>
-      <w:r>
-        <w:t>)</w:t>
+        <w:t>= Current service cost + Interest cost (r * (PBO – asset))</w:t>
       </w:r>
       <w:r>
         <w:rPr>
@@ -18007,7 +17460,6 @@
         </w:rPr>
         <w:t>1</w:t>
       </w:r>
-      <w:proofErr w:type="gramEnd"/>
       <w:r>
         <w:rPr>
           <w:rFonts w:hint="eastAsia"/>
@@ -18920,21 +18372,7 @@
         <w:rPr>
           <w:rFonts w:hint="eastAsia"/>
         </w:rPr>
-        <w:t>Outlay = -</w:t>
-      </w:r>
-      <w:proofErr w:type="spellStart"/>
-      <w:r>
-        <w:rPr>
-          <w:rFonts w:hint="eastAsia"/>
-        </w:rPr>
-        <w:t>FCInv</w:t>
-      </w:r>
-      <w:proofErr w:type="spellEnd"/>
-      <w:r>
-        <w:rPr>
-          <w:rFonts w:hint="eastAsia"/>
-        </w:rPr>
-        <w:t xml:space="preserve"> </w:t>
+        <w:t xml:space="preserve">Outlay = -FCInv </w:t>
       </w:r>
       <w:r>
         <w:t>–</w:t>
@@ -18943,21 +18381,7 @@
         <w:rPr>
           <w:rFonts w:hint="eastAsia"/>
         </w:rPr>
-        <w:t xml:space="preserve"> </w:t>
-      </w:r>
-      <w:proofErr w:type="spellStart"/>
-      <w:r>
-        <w:rPr>
-          <w:rFonts w:hint="eastAsia"/>
-        </w:rPr>
-        <w:t>NWInc</w:t>
-      </w:r>
-      <w:proofErr w:type="spellEnd"/>
-      <w:r>
-        <w:rPr>
-          <w:rFonts w:hint="eastAsia"/>
-        </w:rPr>
-        <w:t xml:space="preserve"> </w:t>
+        <w:t xml:space="preserve"> NWInc </w:t>
       </w:r>
       <w:r>
         <w:t>+ SaleOld</w:t>
@@ -19094,15 +18518,7 @@
         <w:t xml:space="preserve">Sales </w:t>
       </w:r>
       <w:r>
-        <w:t xml:space="preserve">+ </w:t>
-      </w:r>
-      <w:proofErr w:type="spellStart"/>
-      <w:r>
-        <w:t>NWCInv</w:t>
-      </w:r>
-      <w:proofErr w:type="spellEnd"/>
-      <w:r>
-        <w:t xml:space="preserve"> – T * (</w:t>
+        <w:t>+ NWCInv – T * (</w:t>
       </w:r>
       <w:r>
         <w:rPr>
@@ -19755,14 +19171,7 @@
         <w:rPr>
           <w:rFonts w:hint="eastAsia"/>
         </w:rPr>
-        <w:t xml:space="preserve"> </w:t>
-      </w:r>
-      <w:proofErr w:type="spellStart"/>
-      <w:r>
-        <w:rPr>
-          <w:rFonts w:hint="eastAsia"/>
-        </w:rPr>
-        <w:t>T</w:t>
+        <w:t xml:space="preserve"> T</w:t>
       </w:r>
       <w:r>
         <w:rPr>
@@ -19775,15 +19184,7 @@
           <w:rFonts w:hint="eastAsia"/>
           <w:vertAlign w:val="subscript"/>
         </w:rPr>
-        <w:t>apital</w:t>
-      </w:r>
-      <w:proofErr w:type="spellEnd"/>
-      <w:r>
-        <w:rPr>
-          <w:rFonts w:hint="eastAsia"/>
-          <w:vertAlign w:val="subscript"/>
-        </w:rPr>
-        <w:t xml:space="preserve"> </w:t>
+        <w:t xml:space="preserve">apital </w:t>
       </w:r>
       <w:r>
         <w:rPr>
@@ -21217,7 +20618,6 @@
       </w:r>
     </w:p>
     <w:p>
-      <w:proofErr w:type="spellStart"/>
       <w:r>
         <w:rPr>
           <w:rFonts w:hint="eastAsia"/>
@@ -21231,7 +20631,6 @@
         </w:rPr>
         <w:t>estimate</w:t>
       </w:r>
-      <w:proofErr w:type="spellEnd"/>
       <w:r>
         <w:rPr>
           <w:rFonts w:hint="eastAsia"/>
@@ -21239,59 +20638,38 @@
         <w:t xml:space="preserve"> </w:t>
       </w:r>
       <w:r>
-        <w:t>– Price = (</w:t>
-      </w:r>
-      <w:proofErr w:type="spellStart"/>
-      <w:r>
-        <w:t>IV</w:t>
+        <w:t>– Price = (IV</w:t>
       </w:r>
       <w:r>
         <w:rPr>
           <w:vertAlign w:val="subscript"/>
         </w:rPr>
+        <w:t xml:space="preserve">actual </w:t>
+      </w:r>
+      <w:r>
+        <w:t>– Price) + (IV</w:t>
+      </w:r>
+      <w:r>
+        <w:rPr>
+          <w:vertAlign w:val="subscript"/>
+        </w:rPr>
+        <w:t>e</w:t>
+      </w:r>
+      <w:r>
+        <w:rPr>
+          <w:vertAlign w:val="subscript"/>
+        </w:rPr>
+        <w:t>stimate</w:t>
+      </w:r>
+      <w:r>
+        <w:t xml:space="preserve"> – IV</w:t>
+      </w:r>
+      <w:r>
+        <w:rPr>
+          <w:vertAlign w:val="subscript"/>
+        </w:rPr>
         <w:t>actual</w:t>
       </w:r>
-      <w:proofErr w:type="spellEnd"/>
-      <w:r>
-        <w:rPr>
-          <w:vertAlign w:val="subscript"/>
-        </w:rPr>
-        <w:t xml:space="preserve"> </w:t>
-      </w:r>
-      <w:r>
-        <w:t>– Price) + (</w:t>
-      </w:r>
-      <w:proofErr w:type="spellStart"/>
-      <w:r>
-        <w:t>IV</w:t>
-      </w:r>
-      <w:r>
-        <w:rPr>
-          <w:vertAlign w:val="subscript"/>
-        </w:rPr>
-        <w:t>e</w:t>
-      </w:r>
-      <w:r>
-        <w:rPr>
-          <w:vertAlign w:val="subscript"/>
-        </w:rPr>
-        <w:t>stimate</w:t>
-      </w:r>
-      <w:proofErr w:type="spellEnd"/>
-      <w:r>
-        <w:t xml:space="preserve"> – </w:t>
-      </w:r>
-      <w:proofErr w:type="spellStart"/>
-      <w:r>
-        <w:t>IV</w:t>
-      </w:r>
-      <w:r>
-        <w:rPr>
-          <w:vertAlign w:val="subscript"/>
-        </w:rPr>
-        <w:t>actual</w:t>
-      </w:r>
-      <w:proofErr w:type="spellEnd"/>
       <w:r>
         <w:t>)</w:t>
       </w:r>
@@ -21524,35 +20902,10 @@
         <w:rPr>
           <w:rFonts w:hint="eastAsia"/>
         </w:rPr>
-        <w:t xml:space="preserve">Estimate the required return on an equity investment using the CAPM, the </w:t>
-      </w:r>
-      <w:proofErr w:type="spellStart"/>
-      <w:r>
-        <w:rPr>
-          <w:rFonts w:hint="eastAsia"/>
-        </w:rPr>
-        <w:t>Fama</w:t>
-      </w:r>
-      <w:proofErr w:type="spellEnd"/>
-      <w:r>
-        <w:rPr>
-          <w:rFonts w:hint="eastAsia"/>
-        </w:rPr>
-        <w:t>-French model, the Pastor-</w:t>
-      </w:r>
-      <w:proofErr w:type="spellStart"/>
-      <w:r>
-        <w:rPr>
-          <w:rFonts w:hint="eastAsia"/>
-        </w:rPr>
-        <w:t>Stam</w:t>
-      </w:r>
-      <w:r>
-        <w:t>baugh</w:t>
-      </w:r>
-      <w:proofErr w:type="spellEnd"/>
-      <w:r>
-        <w:t xml:space="preserve"> model, macro-economic multifactor models, and the build-up method.</w:t>
+        <w:t>Estimate the required return on an equity investment using the CAPM, the Fama-French model, the Pastor-Stam</w:t>
+      </w:r>
+      <w:r>
+        <w:t>baugh model, macro-economic multifactor models, and the build-up method.</w:t>
       </w:r>
     </w:p>
     <w:p>
@@ -21564,19 +20917,11 @@
         </w:numPr>
         <w:ind w:firstLineChars="0"/>
       </w:pPr>
-      <w:proofErr w:type="spellStart"/>
-      <w:r>
-        <w:rPr>
-          <w:rFonts w:hint="eastAsia"/>
-        </w:rPr>
-        <w:t>Fama</w:t>
-      </w:r>
-      <w:proofErr w:type="spellEnd"/>
-      <w:r>
-        <w:rPr>
-          <w:rFonts w:hint="eastAsia"/>
-        </w:rPr>
-        <w:t>-French Model</w:t>
+      <w:r>
+        <w:rPr>
+          <w:rFonts w:hint="eastAsia"/>
+        </w:rPr>
+        <w:t>Fama-French Model</w:t>
       </w:r>
     </w:p>
     <w:p>
@@ -22009,35 +21354,7 @@
         <w:rPr>
           <w:rFonts w:hint="eastAsia"/>
         </w:rPr>
-        <w:t>Pastor-</w:t>
-      </w:r>
-      <w:proofErr w:type="spellStart"/>
-      <w:r>
-        <w:rPr>
-          <w:rFonts w:hint="eastAsia"/>
-        </w:rPr>
-        <w:t>Stambaugh</w:t>
-      </w:r>
-      <w:proofErr w:type="spellEnd"/>
-      <w:r>
-        <w:rPr>
-          <w:rFonts w:hint="eastAsia"/>
-        </w:rPr>
-        <w:t xml:space="preserve"> Model adds a liquidity factor to the </w:t>
-      </w:r>
-      <w:proofErr w:type="spellStart"/>
-      <w:r>
-        <w:rPr>
-          <w:rFonts w:hint="eastAsia"/>
-        </w:rPr>
-        <w:t>Fama</w:t>
-      </w:r>
-      <w:proofErr w:type="spellEnd"/>
-      <w:r>
-        <w:rPr>
-          <w:rFonts w:hint="eastAsia"/>
-        </w:rPr>
-        <w:t>-French model.</w:t>
+        <w:t>Pastor-Stambaugh Model adds a liquidity factor to the Fama-French model.</w:t>
       </w:r>
     </w:p>
     <w:p>
@@ -22080,15 +21397,7 @@
     </w:p>
     <w:p>
       <w:r>
-        <w:t>(</w:t>
-      </w:r>
-      <w:proofErr w:type="spellStart"/>
-      <w:r>
-        <w:t>Blume’s</w:t>
-      </w:r>
-      <w:proofErr w:type="spellEnd"/>
-      <w:r>
-        <w:t>) Adjusted Beta for Public Companies</w:t>
+        <w:t>(Blume’s) Adjusted Beta for Public Companies</w:t>
       </w:r>
     </w:p>
     <w:p>
@@ -22842,57 +22151,18 @@
     </w:p>
     <w:p>
       <w:r>
-        <w:t xml:space="preserve">FCFF = NI + NCC + Interest * (1 – tax) – </w:t>
-      </w:r>
-      <w:proofErr w:type="spellStart"/>
-      <w:r>
-        <w:t>FCInv</w:t>
-      </w:r>
-      <w:proofErr w:type="spellEnd"/>
-      <w:r>
-        <w:t xml:space="preserve"> – </w:t>
-      </w:r>
-      <w:proofErr w:type="spellStart"/>
-      <w:r>
-        <w:t>WCInv</w:t>
-      </w:r>
-      <w:proofErr w:type="spellEnd"/>
-    </w:p>
-    <w:p>
-      <w:r>
-        <w:t xml:space="preserve">FCFF = EBIT * (1 – tax) + Depreciation – </w:t>
-      </w:r>
-      <w:proofErr w:type="spellStart"/>
-      <w:r>
-        <w:t>FCInv</w:t>
-      </w:r>
-      <w:proofErr w:type="spellEnd"/>
-      <w:r>
-        <w:t xml:space="preserve"> – </w:t>
-      </w:r>
-      <w:proofErr w:type="spellStart"/>
-      <w:r>
-        <w:t>WCInv</w:t>
-      </w:r>
-      <w:proofErr w:type="spellEnd"/>
-    </w:p>
-    <w:p>
-      <w:r>
-        <w:t xml:space="preserve">FCFF = EBITDA * (1 – tax) + Depreciation * tax – </w:t>
-      </w:r>
-      <w:proofErr w:type="spellStart"/>
-      <w:r>
-        <w:t>FCInv</w:t>
-      </w:r>
-      <w:proofErr w:type="spellEnd"/>
-      <w:r>
-        <w:t xml:space="preserve"> – </w:t>
-      </w:r>
-      <w:proofErr w:type="spellStart"/>
-      <w:r>
-        <w:t>WCInv</w:t>
-      </w:r>
-      <w:proofErr w:type="spellEnd"/>
+        <w:t>FCFF = NI + NCC + Interest * (1 – tax) – FCInv – WCInv</w:t>
+      </w:r>
+    </w:p>
+    <w:p>
+      <w:r>
+        <w:t>FCFF = EBIT * (1 – tax) + Depreciation – FCInv – WCInv</w:t>
+      </w:r>
+    </w:p>
+    <w:p>
+      <w:r>
+        <w:t>FCFF = EBITDA * (1 – tax) + Depreciation * tax – FCInv – WCInv</w:t>
+      </w:r>
     </w:p>
     <w:p>
       <w:r>
@@ -22979,12 +22249,8 @@
       </w:r>
       <w:r>
         <w:tab/>
-      </w:r>
-      <w:proofErr w:type="spellStart"/>
-      <w:r>
         <w:t>FCInv</w:t>
       </w:r>
-      <w:proofErr w:type="spellEnd"/>
     </w:p>
     <w:p>
       <w:pPr>
@@ -23004,13 +22270,8 @@
         <w:pStyle w:val="ListParagraph"/>
         <w:ind w:left="420" w:firstLineChars="0" w:firstLine="0"/>
       </w:pPr>
-      <w:proofErr w:type="spellStart"/>
-      <w:r>
-        <w:t>FCInv</w:t>
-      </w:r>
-      <w:proofErr w:type="spellEnd"/>
-      <w:r>
-        <w:t xml:space="preserve"> = End gross BV PP&amp;E – begin gross VB PP&amp;E</w:t>
+      <w:r>
+        <w:t>FCInv = End gross BV PP&amp;E – begin gross VB PP&amp;E</w:t>
       </w:r>
     </w:p>
     <w:p>
@@ -23026,21 +22287,7 @@
         <w:rPr>
           <w:rFonts w:hint="eastAsia"/>
         </w:rPr>
-        <w:t xml:space="preserve">Notes payable is not included in </w:t>
-      </w:r>
-      <w:proofErr w:type="spellStart"/>
-      <w:r>
-        <w:rPr>
-          <w:rFonts w:hint="eastAsia"/>
-        </w:rPr>
-        <w:t>WCInv</w:t>
-      </w:r>
-      <w:proofErr w:type="spellEnd"/>
-      <w:r>
-        <w:rPr>
-          <w:rFonts w:hint="eastAsia"/>
-        </w:rPr>
-        <w:t>, but in net borrowing.</w:t>
+        <w:t>Notes payable is not included in WCInv, but in net borrowing.</w:t>
       </w:r>
     </w:p>
     <w:p/>
@@ -23062,23 +22309,7 @@
     </w:p>
     <w:p>
       <w:r>
-        <w:t xml:space="preserve">FCFE = NI + (1 – DR) * (Depreciation – </w:t>
-      </w:r>
-      <w:proofErr w:type="spellStart"/>
-      <w:r>
-        <w:t>FCInv</w:t>
-      </w:r>
-      <w:proofErr w:type="spellEnd"/>
-      <w:r>
-        <w:t xml:space="preserve"> – </w:t>
-      </w:r>
-      <w:proofErr w:type="spellStart"/>
-      <w:r>
-        <w:t>WCInv</w:t>
-      </w:r>
-      <w:proofErr w:type="spellEnd"/>
-      <w:r>
-        <w:t>)</w:t>
+        <w:t>FCFE = NI + (1 – DR) * (Depreciation – FCInv – WCInv)</w:t>
       </w:r>
     </w:p>
     <w:p>
@@ -23481,7 +22712,6 @@
       </w:r>
     </w:p>
     <w:p>
-      <w:proofErr w:type="spellStart"/>
       <w:r>
         <w:lastRenderedPageBreak/>
         <w:t>RI</w:t>
@@ -23492,13 +22722,8 @@
         </w:rPr>
         <w:t>t</w:t>
       </w:r>
-      <w:proofErr w:type="spellEnd"/>
-      <w:r>
-        <w:t xml:space="preserve"> = </w:t>
-      </w:r>
-      <w:proofErr w:type="gramStart"/>
-      <w:r>
-        <w:t>E</w:t>
+      <w:r>
+        <w:t xml:space="preserve"> = E</w:t>
       </w:r>
       <w:r>
         <w:rPr>
@@ -23506,7 +22731,6 @@
         </w:rPr>
         <w:t>t</w:t>
       </w:r>
-      <w:proofErr w:type="gramEnd"/>
       <w:r>
         <w:t xml:space="preserve"> – (r * B</w:t>
       </w:r>
@@ -23526,11 +22750,7 @@
         <w:t>t-1</w:t>
       </w:r>
       <w:r>
-        <w:t xml:space="preserve"> = EBIT * (1 – t) – (total capital * </w:t>
-      </w:r>
-      <w:proofErr w:type="spellStart"/>
-      <w:r>
-        <w:t>R</w:t>
+        <w:t xml:space="preserve"> = EBIT * (1 – t) – (total capital * R</w:t>
       </w:r>
       <w:r>
         <w:rPr>
@@ -23538,7 +22758,6 @@
         </w:rPr>
         <w:t>wacc</w:t>
       </w:r>
-      <w:proofErr w:type="spellEnd"/>
       <w:r>
         <w:t>)</w:t>
       </w:r>
@@ -23707,11 +22926,7 @@
     </w:p>
     <w:p>
       <w:r>
-        <w:t xml:space="preserve">Excess earning0 = normalized earning – fixed asset * </w:t>
-      </w:r>
-      <w:proofErr w:type="spellStart"/>
-      <w:r>
-        <w:t>R</w:t>
+        <w:t>Excess earning0 = normalized earning – fixed asset * R</w:t>
       </w:r>
       <w:r>
         <w:rPr>
@@ -23719,13 +22934,8 @@
         </w:rPr>
         <w:t>fa</w:t>
       </w:r>
-      <w:proofErr w:type="spellEnd"/>
-      <w:r>
-        <w:t xml:space="preserve"> – working capital * </w:t>
-      </w:r>
-      <w:proofErr w:type="spellStart"/>
-      <w:r>
-        <w:t>R</w:t>
+      <w:r>
+        <w:t xml:space="preserve"> – working capital * R</w:t>
       </w:r>
       <w:r>
         <w:rPr>
@@ -23733,15 +22943,10 @@
         </w:rPr>
         <w:t>wc</w:t>
       </w:r>
-      <w:proofErr w:type="spellEnd"/>
-    </w:p>
-    <w:p>
-      <w:r>
-        <w:t>RI = excess earning0 * (1 + g) / (</w:t>
-      </w:r>
-      <w:proofErr w:type="spellStart"/>
-      <w:r>
-        <w:t>r</w:t>
+    </w:p>
+    <w:p>
+      <w:r>
+        <w:t>RI = excess earning0 * (1 + g) / (r</w:t>
       </w:r>
       <w:r>
         <w:rPr>
@@ -23749,7 +22954,6 @@
         </w:rPr>
         <w:t>intangible</w:t>
       </w:r>
-      <w:proofErr w:type="spellEnd"/>
       <w:r>
         <w:t xml:space="preserve"> – g)</w:t>
       </w:r>
@@ -25245,6 +24449,9 @@
       <w:r>
         <w:t xml:space="preserve"> In other words, over longer periods, risk premiums should exist.</w:t>
       </w:r>
+      <w:r>
+        <w:t xml:space="preserve"> This means the short-term return for every bond should be the same.</w:t>
+      </w:r>
     </w:p>
     <w:p>
       <w:pPr>
@@ -25292,17 +24499,17 @@
         <w:ind w:left="420" w:firstLineChars="0" w:firstLine="0"/>
       </w:pPr>
       <w:r>
-        <w:t xml:space="preserve">Thus, a positive-sloping yield curve may indicate 1) the market expects future interest rates to rise. 2) </w:t>
+        <w:t xml:space="preserve">Thus, a positive-sloping yield curve may indicate 1) the market expects future interest rates </w:t>
+      </w:r>
+      <w:r>
+        <w:lastRenderedPageBreak/>
+        <w:t xml:space="preserve">to rise. 2) </w:t>
       </w:r>
       <w:r>
         <w:t>Rates</w:t>
       </w:r>
       <w:r>
-        <w:t xml:space="preserve"> are expected to remain constant or even fall, but addition of the liquidity </w:t>
-      </w:r>
-      <w:r>
-        <w:lastRenderedPageBreak/>
-        <w:t>premium results in a positive slop</w:t>
+        <w:t xml:space="preserve"> are expected to remain constant or even fall, but addition of the liquidity premium results in a positive slop</w:t>
       </w:r>
       <w:r>
         <w:t>e</w:t>
@@ -25522,21 +24729,7 @@
         <w:rPr>
           <w:rFonts w:hint="eastAsia"/>
         </w:rPr>
-        <w:t>The a(b-r)</w:t>
-      </w:r>
-      <w:proofErr w:type="spellStart"/>
-      <w:r>
-        <w:rPr>
-          <w:rFonts w:hint="eastAsia"/>
-        </w:rPr>
-        <w:t>dt</w:t>
-      </w:r>
-      <w:proofErr w:type="spellEnd"/>
-      <w:r>
-        <w:rPr>
-          <w:rFonts w:hint="eastAsia"/>
-        </w:rPr>
-        <w:t xml:space="preserve"> term forces the interest rate to mean-revert toward the long-run value (b) at a speed determined by parameter a.</w:t>
+        <w:t>The a(b-r)dt term forces the interest rate to mean-revert toward the long-run value (b) at a speed determined by parameter a.</w:t>
       </w:r>
     </w:p>
     <w:p>
@@ -25602,15 +24795,7 @@
         <w:rPr>
           <w:rFonts w:hint="eastAsia"/>
         </w:rPr>
-        <w:t>The Vasicek</w:t>
-      </w:r>
-      <w:bookmarkStart w:id="0" w:name="_GoBack"/>
-      <w:bookmarkEnd w:id="0"/>
-      <w:r>
-        <w:rPr>
-          <w:rFonts w:hint="eastAsia"/>
-        </w:rPr>
-        <w:t xml:space="preserve"> Model</w:t>
+        <w:t>The Vasicek Model</w:t>
       </w:r>
     </w:p>
     <w:p>
@@ -25878,6 +25063,15 @@
       </w:r>
     </w:p>
     <w:p/>
+    <w:p/>
+    <w:p/>
+    <w:p>
+      <w:pPr>
+        <w:rPr>
+          <w:rFonts w:hint="eastAsia"/>
+        </w:rPr>
+      </w:pPr>
+    </w:p>
     <w:p>
       <w:pPr>
         <w:pStyle w:val="Level2"/>
@@ -25889,6 +25083,7 @@
         <w:rPr>
           <w:rFonts w:hint="eastAsia"/>
         </w:rPr>
+        <w:lastRenderedPageBreak/>
         <w:t>The Arbitrage-free Valuation Framework</w:t>
       </w:r>
     </w:p>
@@ -25914,7 +25109,6 @@
     </w:p>
     <w:p>
       <w:r>
-        <w:lastRenderedPageBreak/>
         <w:t xml:space="preserve">If the principle of value additivity does not hold, arbitrage profits can be earned by </w:t>
       </w:r>
       <w:r>
@@ -26205,6 +25399,13 @@
     <w:p/>
     <w:p>
       <w:pPr>
+        <w:rPr>
+          <w:rFonts w:hint="eastAsia"/>
+        </w:rPr>
+      </w:pPr>
+    </w:p>
+    <w:p>
+      <w:pPr>
         <w:pStyle w:val="Level3"/>
         <w:numPr>
           <w:ilvl w:val="2"/>
@@ -26216,6 +25417,7 @@
         <w:rPr>
           <w:rFonts w:hint="eastAsia"/>
         </w:rPr>
+        <w:lastRenderedPageBreak/>
         <w:t>Calculate and interpret the components of a convertible bond</w:t>
       </w:r>
       <w:r>
@@ -26238,7 +25440,6 @@
         <w:rPr>
           <w:rFonts w:hint="eastAsia"/>
         </w:rPr>
-        <w:lastRenderedPageBreak/>
         <w:t xml:space="preserve">Minimum value = </w:t>
       </w:r>
       <w:r>
@@ -26471,14 +25672,52 @@
       </w:r>
     </w:p>
     <w:p>
-      <w:pPr>
-        <w:rPr>
-          <w:rFonts w:hint="eastAsia"/>
-        </w:rPr>
-      </w:pPr>
       <w:r>
         <w:t>The credit spread is the difference in spot rates for credit-risky bonds and risk-free bonds. However, it includes a premium for liquidity risk in addition to credit risk.</w:t>
       </w:r>
+    </w:p>
+    <w:p/>
+    <w:p>
+      <w:pPr>
+        <w:pStyle w:val="Level3"/>
+        <w:numPr>
+          <w:ilvl w:val="2"/>
+          <w:numId w:val="145"/>
+        </w:numPr>
+        <w:spacing w:after="156"/>
+        <w:rPr>
+          <w:rFonts w:hint="eastAsia"/>
+        </w:rPr>
+      </w:pPr>
+      <w:r>
+        <w:rPr>
+          <w:rFonts w:hint="eastAsia"/>
+        </w:rPr>
+        <w:t>Compare the credit analysis required for ABS to analysis of corporate debt.</w:t>
+      </w:r>
+    </w:p>
+    <w:p>
+      <w:r>
+        <w:t>To value an ABS, either a reduced form or a structural model can be used. However, the valuation must incorporate the distribution waterfall of the ABS.</w:t>
+      </w:r>
+    </w:p>
+    <w:p>
+      <w:pPr>
+        <w:rPr>
+          <w:rFonts w:hint="eastAsia"/>
+        </w:rPr>
+      </w:pPr>
+      <w:r>
+        <w:rPr>
+          <w:rFonts w:hint="eastAsia"/>
+        </w:rPr>
+        <w:t>The credit risk metric of probability of default doesn</w:t>
+      </w:r>
+      <w:r>
+        <w:t>’t apply to an ABS; we instead use the probability of loss.</w:t>
+      </w:r>
+      <w:bookmarkStart w:id="0" w:name="_GoBack"/>
+      <w:bookmarkEnd w:id="0"/>
     </w:p>
     <w:p>
       <w:pPr>
@@ -26779,13 +26018,8 @@
         <w:t xml:space="preserve"> = </w:t>
       </w:r>
       <w:r>
-        <w:t xml:space="preserve">the return to asset </w:t>
-      </w:r>
-      <w:proofErr w:type="spellStart"/>
-      <w:r>
-        <w:t>i</w:t>
-      </w:r>
-      <w:proofErr w:type="spellEnd"/>
+        <w:t>the return to asset i</w:t>
+      </w:r>
     </w:p>
     <w:p>
       <m:oMath>
@@ -26823,13 +26057,8 @@
         <w:t xml:space="preserve"> = </w:t>
       </w:r>
       <w:r>
-        <w:t xml:space="preserve">the expected return of asset </w:t>
-      </w:r>
-      <w:proofErr w:type="spellStart"/>
-      <w:r>
-        <w:t>i</w:t>
-      </w:r>
-      <w:proofErr w:type="spellEnd"/>
+        <w:t>the expected return of asset i</w:t>
+      </w:r>
     </w:p>
     <w:p>
       <w:pPr>
@@ -26869,21 +26098,7 @@
         <w:rPr>
           <w:lang w:val="en"/>
         </w:rPr>
-        <w:t xml:space="preserve"> = the sensitivity of the return on asset i to the return to factor k, k = 1, 2</w:t>
-      </w:r>
-      <w:proofErr w:type="gramStart"/>
-      <w:r>
-        <w:rPr>
-          <w:lang w:val="en"/>
-        </w:rPr>
-        <w:t>, ...,</w:t>
-      </w:r>
-      <w:proofErr w:type="gramEnd"/>
-      <w:r>
-        <w:rPr>
-          <w:lang w:val="en"/>
-        </w:rPr>
-        <w:t xml:space="preserve"> K</w:t>
+        <w:t xml:space="preserve"> = the sensitivity of the return on asset i to the return to factor k, k = 1, 2, ..., K</w:t>
       </w:r>
     </w:p>
     <w:p>
@@ -29618,14 +28833,8 @@
         </w:rPr>
         <w:t xml:space="preserve">Given an actively management portfolio with information ratio IR and active risk of </w:t>
       </w:r>
-      <w:proofErr w:type="gramStart"/>
-      <w:r>
-        <w:t>STD(</w:t>
-      </w:r>
-      <w:proofErr w:type="spellStart"/>
-      <w:proofErr w:type="gramEnd"/>
-      <w:r>
-        <w:t>R</w:t>
+      <w:r>
+        <w:t>STD(R</w:t>
       </w:r>
       <w:r>
         <w:rPr>
@@ -29633,7 +28842,6 @@
         </w:rPr>
         <w:t>Aorignal</w:t>
       </w:r>
-      <w:proofErr w:type="spellEnd"/>
       <w:r>
         <w:t>),</w:t>
       </w:r>
@@ -29783,20 +28991,11 @@
           <w:b/>
         </w:rPr>
       </w:pPr>
-      <w:proofErr w:type="gramStart"/>
       <w:r>
         <w:rPr>
           <w:b/>
         </w:rPr>
-        <w:t>STD(</w:t>
-      </w:r>
-      <w:proofErr w:type="spellStart"/>
-      <w:proofErr w:type="gramEnd"/>
-      <w:r>
-        <w:rPr>
-          <w:b/>
-        </w:rPr>
-        <w:t>R</w:t>
+        <w:t>STD(R</w:t>
       </w:r>
       <w:r>
         <w:rPr>
@@ -29805,7 +29004,6 @@
         </w:rPr>
         <w:t>Aoptimal</w:t>
       </w:r>
-      <w:proofErr w:type="spellEnd"/>
       <w:r>
         <w:rPr>
           <w:b/>
@@ -30236,21 +29434,7 @@
         <w:rPr>
           <w:rFonts w:hint="eastAsia"/>
         </w:rPr>
-        <w:t xml:space="preserve"> </w:t>
-      </w:r>
-      <w:proofErr w:type="gramStart"/>
-      <w:r>
-        <w:rPr>
-          <w:rFonts w:hint="eastAsia"/>
-        </w:rPr>
-        <w:t>can</w:t>
-      </w:r>
-      <w:proofErr w:type="gramEnd"/>
-      <w:r>
-        <w:rPr>
-          <w:rFonts w:hint="eastAsia"/>
-        </w:rPr>
-        <w:t xml:space="preserve"> be </w:t>
+        <w:t xml:space="preserve"> can be </w:t>
       </w:r>
       <w:r>
         <w:t xml:space="preserve">thought of as the security’s expected active return, </w:t>
@@ -30723,13 +29907,8 @@
         <w:lastRenderedPageBreak/>
         <w:t xml:space="preserve">According to </w:t>
       </w:r>
-      <w:proofErr w:type="spellStart"/>
-      <w:r>
-        <w:t>Grinold</w:t>
-      </w:r>
-      <w:proofErr w:type="spellEnd"/>
-      <w:r>
-        <w:t xml:space="preserve"> rule, </w:t>
+      <w:r>
+        <w:t xml:space="preserve">Grinold rule, </w:t>
       </w:r>
     </w:p>
     <w:p>
@@ -30769,21 +29948,7 @@
         <w:rPr>
           <w:rFonts w:hint="eastAsia"/>
         </w:rPr>
-        <w:t xml:space="preserve"> </w:t>
-      </w:r>
-      <w:proofErr w:type="gramStart"/>
-      <w:r>
-        <w:rPr>
-          <w:rFonts w:hint="eastAsia"/>
-        </w:rPr>
-        <w:t>can</w:t>
-      </w:r>
-      <w:proofErr w:type="gramEnd"/>
-      <w:r>
-        <w:rPr>
-          <w:rFonts w:hint="eastAsia"/>
-        </w:rPr>
-        <w:t xml:space="preserve"> be scaled to</w:t>
+        <w:t xml:space="preserve"> can be scaled to</w:t>
       </w:r>
       <w:r>
         <w:t>:</w:t>
@@ -31510,7 +30675,6 @@
         </w:rPr>
         <w:t>Δ</w:t>
       </w:r>
-      <w:proofErr w:type="spellStart"/>
       <w:r>
         <w:t>w</w:t>
       </w:r>
@@ -31520,7 +30684,6 @@
         </w:rPr>
         <w:t>i</w:t>
       </w:r>
-      <w:proofErr w:type="spellEnd"/>
       <w:r>
         <w:t xml:space="preserve"> (without *) represent the actual active weights for a constrained portfolio.</w:t>
       </w:r>
@@ -32004,20 +31167,11 @@
           <w:b/>
         </w:rPr>
       </w:pPr>
-      <w:proofErr w:type="gramStart"/>
       <w:r>
         <w:rPr>
           <w:b/>
         </w:rPr>
-        <w:t>STD(</w:t>
-      </w:r>
-      <w:proofErr w:type="spellStart"/>
-      <w:proofErr w:type="gramEnd"/>
-      <w:r>
-        <w:rPr>
-          <w:b/>
-        </w:rPr>
-        <w:t>R</w:t>
+        <w:t>STD(R</w:t>
       </w:r>
       <w:r>
         <w:rPr>
@@ -32026,7 +31180,6 @@
         </w:rPr>
         <w:t>Aoptimal</w:t>
       </w:r>
-      <w:proofErr w:type="spellEnd"/>
       <w:r>
         <w:rPr>
           <w:b/>
@@ -32841,11 +31994,7 @@
         <w:ind w:firstLine="420"/>
       </w:pPr>
       <w:r>
-        <w:t xml:space="preserve">Price of an investment = </w:t>
-      </w:r>
-      <w:proofErr w:type="gramStart"/>
-      <w:r>
-        <w:t>E</w:t>
+        <w:t>Price of an investment = E</w:t>
       </w:r>
       <w:r>
         <w:rPr>
@@ -32854,12 +32003,7 @@
         <w:t>t</w:t>
       </w:r>
       <w:r>
-        <w:t>[</w:t>
-      </w:r>
-      <w:proofErr w:type="spellStart"/>
-      <w:proofErr w:type="gramEnd"/>
-      <w:r>
-        <w:t>m˜</w:t>
+        <w:t>[m˜</w:t>
       </w:r>
       <w:r>
         <w:rPr>
@@ -32867,7 +32011,6 @@
         </w:rPr>
         <w:t>t,s</w:t>
       </w:r>
-      <w:proofErr w:type="spellEnd"/>
       <w:r>
         <w:t>]</w:t>
       </w:r>
@@ -32929,7 +32072,6 @@
           <w:lang w:val="en"/>
         </w:rPr>
       </w:pPr>
-      <w:proofErr w:type="spellStart"/>
       <w:r>
         <w:rPr>
           <w:rFonts w:ascii="STIXGeneral" w:eastAsia="STIXGeneral" w:hAnsi="STIXGeneral" w:cs="STIXGeneral" w:hint="eastAsia"/>
@@ -32980,7 +32122,6 @@
         </w:rPr>
         <w:t>s</w:t>
       </w:r>
-      <w:proofErr w:type="spellEnd"/>
       <w:r>
         <w:rPr>
           <w:rFonts w:ascii="STIXGeneral" w:eastAsia="STIXGeneral" w:hAnsi="STIXGeneral" w:cs="STIXGeneral" w:hint="eastAsia"/>
@@ -33191,19 +32332,7 @@
           <w:szCs w:val="25"/>
           <w:lang w:val="en"/>
         </w:rPr>
-        <w:t>+</w:t>
-      </w:r>
-      <w:proofErr w:type="spellStart"/>
-      <w:r>
-        <w:rPr>
-          <w:rFonts w:ascii="STIXGeneral" w:eastAsia="STIXGeneral" w:hAnsi="STIXGeneral" w:cs="STIXGeneral" w:hint="eastAsia"/>
-          <w:color w:val="000000"/>
-          <w:kern w:val="0"/>
-          <w:sz w:val="25"/>
-          <w:szCs w:val="25"/>
-          <w:lang w:val="en"/>
-        </w:rPr>
-        <w:t>cov</w:t>
+        <w:t>+cov</w:t>
       </w:r>
       <w:r>
         <w:rPr>
@@ -33218,7 +32347,6 @@
         </w:rPr>
         <w:t>t</w:t>
       </w:r>
-      <w:proofErr w:type="spellEnd"/>
       <w:r>
         <w:rPr>
           <w:rFonts w:ascii="STIXSizeTwoSym" w:eastAsia="STIXSizeTwoSym" w:hAnsi="STIXSizeTwoSym" w:cs="SimSun" w:hint="eastAsia"/>
@@ -34543,7 +33671,7 @@
   <w:abstractNum w:abstractNumId="10" w15:restartNumberingAfterBreak="0">
     <w:nsid w:val="0E784807"/>
     <w:multiLevelType w:val="multilevel"/>
-    <w:tmpl w:val="35A0BDEE"/>
+    <w:tmpl w:val="8D66FB08"/>
     <w:lvl w:ilvl="0">
       <w:start w:val="1"/>
       <w:numFmt w:val="upperRoman"/>
@@ -44072,7 +43200,37 @@
       <w:startOverride w:val="1"/>
     </w:lvlOverride>
   </w:num>
-  <w:numIdMacAtCleanup w:val="144"/>
+  <w:num w:numId="145">
+    <w:abstractNumId w:val="10"/>
+    <w:lvlOverride w:ilvl="0">
+      <w:startOverride w:val="8"/>
+    </w:lvlOverride>
+    <w:lvlOverride w:ilvl="1">
+      <w:startOverride w:val="46"/>
+    </w:lvlOverride>
+    <w:lvlOverride w:ilvl="2">
+      <w:startOverride w:val="9"/>
+    </w:lvlOverride>
+    <w:lvlOverride w:ilvl="3">
+      <w:startOverride w:val="1"/>
+    </w:lvlOverride>
+    <w:lvlOverride w:ilvl="4">
+      <w:startOverride w:val="1"/>
+    </w:lvlOverride>
+    <w:lvlOverride w:ilvl="5">
+      <w:startOverride w:val="1"/>
+    </w:lvlOverride>
+    <w:lvlOverride w:ilvl="6">
+      <w:startOverride w:val="1"/>
+    </w:lvlOverride>
+    <w:lvlOverride w:ilvl="7">
+      <w:startOverride w:val="1"/>
+    </w:lvlOverride>
+    <w:lvlOverride w:ilvl="8">
+      <w:startOverride w:val="1"/>
+    </w:lvlOverride>
+  </w:num>
+  <w:numIdMacAtCleanup w:val="145"/>
 </w:numbering>
 </file>
 
@@ -45047,7 +44205,7 @@
 </file>
 
 <file path=customXml/itemProps1.xml><?xml version="1.0" encoding="utf-8"?>
-<ds:datastoreItem xmlns:ds="http://schemas.openxmlformats.org/officeDocument/2006/customXml" ds:itemID="{1E591B9C-B84B-46CF-9020-5D074724492C}">
+<ds:datastoreItem xmlns:ds="http://schemas.openxmlformats.org/officeDocument/2006/customXml" ds:itemID="{93D95EE2-8E24-4483-987D-B923FD0BF5C7}">
   <ds:schemaRefs>
     <ds:schemaRef ds:uri="http://schemas.openxmlformats.org/officeDocument/2006/bibliography"/>
   </ds:schemaRefs>

</xml_diff>